<commit_message>
docs: entrega do capitulo 5, até o topico Analise de requisitos
</commit_message>
<xml_diff>
--- a/PFC_2025_Docs/FAI-SI-PFC-I-ModelodeDocumento-2025-v1.docx
+++ b/PFC_2025_Docs/FAI-SI-PFC-I-ModelodeDocumento-2025-v1.docx
@@ -1,6 +1,6 @@
 
 <file path=word/document.xml><?xml version="1.0" encoding="utf-8"?>
-<w:document xmlns:wpc="http://schemas.microsoft.com/office/word/2010/wordprocessingCanvas" xmlns:cx="http://schemas.microsoft.com/office/drawing/2014/chartex" xmlns:mc="http://schemas.openxmlformats.org/markup-compatibility/2006" xmlns:o="urn:schemas-microsoft-com:office:office" xmlns:r="http://schemas.openxmlformats.org/officeDocument/2006/relationships" xmlns:m="http://schemas.openxmlformats.org/officeDocument/2006/math" xmlns:v="urn:schemas-microsoft-com:vml" xmlns:wp14="http://schemas.microsoft.com/office/word/2010/wordprocessingDrawing" xmlns:wp="http://schemas.openxmlformats.org/drawingml/2006/wordprocessingDrawing" xmlns:w10="urn:schemas-microsoft-com:office:word" xmlns:w="http://schemas.openxmlformats.org/wordprocessingml/2006/main" xmlns:w14="http://schemas.microsoft.com/office/word/2010/wordml" xmlns:w15="http://schemas.microsoft.com/office/word/2012/wordml" xmlns:w16se="http://schemas.microsoft.com/office/word/2015/wordml/symex" xmlns:wpg="http://schemas.microsoft.com/office/word/2010/wordprocessingGroup" xmlns:wpi="http://schemas.microsoft.com/office/word/2010/wordprocessingInk" xmlns:wne="http://schemas.microsoft.com/office/word/2006/wordml" xmlns:wps="http://schemas.microsoft.com/office/word/2010/wordprocessingShape" mc:Ignorable="w14 w15 w16se wp14">
+<w:document xmlns:wpc="http://schemas.microsoft.com/office/word/2010/wordprocessingCanvas" xmlns:cx="http://schemas.microsoft.com/office/drawing/2014/chartex" xmlns:cx1="http://schemas.microsoft.com/office/drawing/2015/9/8/chartex" xmlns:cx2="http://schemas.microsoft.com/office/drawing/2015/10/21/chartex" xmlns:cx3="http://schemas.microsoft.com/office/drawing/2016/5/9/chartex" xmlns:cx4="http://schemas.microsoft.com/office/drawing/2016/5/10/chartex" xmlns:cx5="http://schemas.microsoft.com/office/drawing/2016/5/11/chartex" xmlns:cx6="http://schemas.microsoft.com/office/drawing/2016/5/12/chartex" xmlns:cx7="http://schemas.microsoft.com/office/drawing/2016/5/13/chartex" xmlns:cx8="http://schemas.microsoft.com/office/drawing/2016/5/14/chartex" xmlns:mc="http://schemas.openxmlformats.org/markup-compatibility/2006" xmlns:aink="http://schemas.microsoft.com/office/drawing/2016/ink" xmlns:am3d="http://schemas.microsoft.com/office/drawing/2017/model3d" xmlns:o="urn:schemas-microsoft-com:office:office" xmlns:oel="http://schemas.microsoft.com/office/2019/extlst" xmlns:r="http://schemas.openxmlformats.org/officeDocument/2006/relationships" xmlns:m="http://schemas.openxmlformats.org/officeDocument/2006/math" xmlns:v="urn:schemas-microsoft-com:vml" xmlns:wp14="http://schemas.microsoft.com/office/word/2010/wordprocessingDrawing" xmlns:wp="http://schemas.openxmlformats.org/drawingml/2006/wordprocessingDrawing" xmlns:w10="urn:schemas-microsoft-com:office:word" xmlns:w="http://schemas.openxmlformats.org/wordprocessingml/2006/main" xmlns:w14="http://schemas.microsoft.com/office/word/2010/wordml" xmlns:w15="http://schemas.microsoft.com/office/word/2012/wordml" xmlns:w16cex="http://schemas.microsoft.com/office/word/2018/wordml/cex" xmlns:w16cid="http://schemas.microsoft.com/office/word/2016/wordml/cid" xmlns:w16="http://schemas.microsoft.com/office/word/2018/wordml" xmlns:w16du="http://schemas.microsoft.com/office/word/2023/wordml/word16du" xmlns:w16sdtdh="http://schemas.microsoft.com/office/word/2020/wordml/sdtdatahash" xmlns:w16sdtfl="http://schemas.microsoft.com/office/word/2024/wordml/sdtformatlock" xmlns:w16se="http://schemas.microsoft.com/office/word/2015/wordml/symex" xmlns:wpg="http://schemas.microsoft.com/office/word/2010/wordprocessingGroup" xmlns:wpi="http://schemas.microsoft.com/office/word/2010/wordprocessingInk" xmlns:wne="http://schemas.microsoft.com/office/word/2006/wordml" xmlns:wps="http://schemas.microsoft.com/office/word/2010/wordprocessingShape" mc:Ignorable="w14 w15 w16se w16cid w16 w16cex w16sdtdh w16sdtfl w16du wp14">
   <w:body>
     <w:p>
       <w:pPr>
@@ -456,8 +456,6 @@
           <w:szCs w:val="24"/>
         </w:rPr>
       </w:pPr>
-      <w:bookmarkStart w:id="0" w:name="_GoBack"/>
-      <w:bookmarkEnd w:id="0"/>
     </w:p>
     <w:p>
       <w:pPr>
@@ -506,13 +504,13 @@
         <w:rPr>
           <w:noProof/>
         </w:rPr>
-        <w:pict>
+        <w:pict w14:anchorId="473360F0">
           <v:shapetype id="_x0000_t202" coordsize="21600,21600" o:spt="202" path="m,l,21600r21600,l21600,xe">
             <v:stroke joinstyle="miter"/>
             <v:path gradientshapeok="t" o:connecttype="rect"/>
           </v:shapetype>
-          <v:shape id="_x0000_s1034" type="#_x0000_t202" style="position:absolute;left:0;text-align:left;margin-left:162.15pt;margin-top:20.15pt;width:287.4pt;height:2in;z-index:251660800" strokecolor="white [3212]">
-            <v:textbox style="mso-next-textbox:#_x0000_s1034">
+          <v:shape id="_x0000_s2058" type="#_x0000_t202" style="position:absolute;left:0;text-align:left;margin-left:162.15pt;margin-top:20.15pt;width:287.4pt;height:2in;z-index:251660800" strokecolor="white [3212]">
+            <v:textbox style="mso-next-textbox:#_x0000_s2058">
               <w:txbxContent>
                 <w:p>
                   <w:r>
@@ -1111,7 +1109,7 @@
         <w:t>SUMÁRIO</w:t>
       </w:r>
     </w:p>
-    <w:bookmarkStart w:id="1" w:name="_Toc192060077"/>
+    <w:bookmarkStart w:id="0" w:name="_Toc192060077"/>
     <w:p>
       <w:pPr>
         <w:pStyle w:val="Sumrio1"/>
@@ -4190,13 +4188,13 @@
       <w:pPr>
         <w:pStyle w:val="Ttulo1"/>
       </w:pPr>
-      <w:bookmarkStart w:id="2" w:name="_Toc191547565"/>
+      <w:bookmarkStart w:id="1" w:name="_Toc191547565"/>
       <w:r>
         <w:lastRenderedPageBreak/>
         <w:t>1 INTRODUÇÃO</w:t>
       </w:r>
+      <w:bookmarkEnd w:id="0"/>
       <w:bookmarkEnd w:id="1"/>
-      <w:bookmarkEnd w:id="2"/>
     </w:p>
     <w:p>
       <w:r>
@@ -4246,12 +4244,12 @@
       <w:pPr>
         <w:pStyle w:val="Ttulo1"/>
       </w:pPr>
-      <w:bookmarkStart w:id="3" w:name="_Toc191547566"/>
+      <w:bookmarkStart w:id="2" w:name="_Toc191547566"/>
       <w:r>
         <w:lastRenderedPageBreak/>
         <w:t>2 REVISÃO BIBLIOGRÁFICA</w:t>
       </w:r>
-      <w:bookmarkEnd w:id="3"/>
+      <w:bookmarkEnd w:id="2"/>
     </w:p>
     <w:p>
       <w:r>
@@ -4355,8 +4353,13 @@
       <w:r>
         <w:t xml:space="preserve"> (por exemplo, de acordo com </w:t>
       </w:r>
-      <w:r>
-        <w:t xml:space="preserve">Sommerville </w:t>
+      <w:proofErr w:type="spellStart"/>
+      <w:r>
+        <w:t>Sommerville</w:t>
+      </w:r>
+      <w:proofErr w:type="spellEnd"/>
+      <w:r>
+        <w:t xml:space="preserve"> </w:t>
       </w:r>
       <w:r>
         <w:t>(</w:t>
@@ -4412,13 +4415,13 @@
       <w:pPr>
         <w:pStyle w:val="Ttulo1"/>
       </w:pPr>
-      <w:bookmarkStart w:id="4" w:name="_Toc191547567"/>
-      <w:bookmarkStart w:id="5" w:name="_Toc192060079"/>
+      <w:bookmarkStart w:id="3" w:name="_Toc191547567"/>
+      <w:bookmarkStart w:id="4" w:name="_Toc192060079"/>
       <w:r>
         <w:lastRenderedPageBreak/>
         <w:t>3 OBJETIVO DO PROJETO</w:t>
       </w:r>
-      <w:bookmarkEnd w:id="4"/>
+      <w:bookmarkEnd w:id="3"/>
     </w:p>
     <w:p>
       <w:r>
@@ -4445,141 +4448,141 @@
       <w:pPr>
         <w:pStyle w:val="Ttulo2"/>
       </w:pPr>
-      <w:bookmarkStart w:id="6" w:name="_Toc192060081"/>
-      <w:bookmarkStart w:id="7" w:name="_Toc191547568"/>
+      <w:bookmarkStart w:id="5" w:name="_Toc192060081"/>
+      <w:bookmarkStart w:id="6" w:name="_Toc191547568"/>
       <w:r>
         <w:t xml:space="preserve">3.1 </w:t>
       </w:r>
+      <w:bookmarkEnd w:id="5"/>
+      <w:r>
+        <w:t>FORMULAÇÃO DO PROBLEMA</w:t>
+      </w:r>
       <w:bookmarkEnd w:id="6"/>
-      <w:r>
-        <w:t>FORMULAÇÃO DO PROBLEMA</w:t>
+    </w:p>
+    <w:p>
+      <w:r>
+        <w:t>Durante o levantamento de ide</w:t>
+      </w:r>
+      <w:r>
+        <w:t>ias para a escolha do projeto, foram identificadas as situações onde o projeto poderia ser útil e aplicável. Descreva qual foi o problema e</w:t>
+      </w:r>
+      <w:r>
+        <w:t>ncontrado e</w:t>
+      </w:r>
+      <w:r>
+        <w:t xml:space="preserve"> </w:t>
+      </w:r>
+      <w:r>
+        <w:t xml:space="preserve">que </w:t>
+      </w:r>
+      <w:r>
+        <w:t xml:space="preserve">se </w:t>
+      </w:r>
+      <w:r>
+        <w:t xml:space="preserve">deseja resolver com </w:t>
+      </w:r>
+      <w:r>
+        <w:t>este</w:t>
+      </w:r>
+      <w:r>
+        <w:t xml:space="preserve"> projeto.</w:t>
+      </w:r>
+      <w:r>
+        <w:t xml:space="preserve"> </w:t>
+      </w:r>
+      <w:r>
+        <w:t>Pode-se descrev</w:t>
+      </w:r>
+      <w:r>
+        <w:t>ê-lo</w:t>
+      </w:r>
+      <w:r>
+        <w:t xml:space="preserve"> seguindo a estrutura: qual é o problema; onde ele acontece; como ele acontece; quando acontece; quem é afetado por ele; quais são as consequências desse problema.</w:t>
+      </w:r>
+    </w:p>
+    <w:p/>
+    <w:p>
+      <w:pPr>
+        <w:pStyle w:val="Ttulo2"/>
+      </w:pPr>
+      <w:bookmarkStart w:id="7" w:name="_Toc191547569"/>
+      <w:r>
+        <w:t>3.2 OBJETIVOS</w:t>
       </w:r>
       <w:bookmarkEnd w:id="7"/>
-    </w:p>
-    <w:p>
-      <w:r>
-        <w:t>Durante o levantamento de ide</w:t>
-      </w:r>
-      <w:r>
-        <w:t>ias para a escolha do projeto, foram identificadas as situações onde o projeto poderia ser útil e aplicável. Descreva qual foi o problema e</w:t>
-      </w:r>
-      <w:r>
-        <w:t>ncontrado e</w:t>
-      </w:r>
       <w:r>
         <w:t xml:space="preserve"> </w:t>
       </w:r>
-      <w:r>
-        <w:t xml:space="preserve">que </w:t>
-      </w:r>
-      <w:r>
-        <w:t xml:space="preserve">se </w:t>
-      </w:r>
-      <w:r>
-        <w:t xml:space="preserve">deseja resolver com </w:t>
-      </w:r>
-      <w:r>
-        <w:t>este</w:t>
-      </w:r>
-      <w:r>
-        <w:t xml:space="preserve"> projeto.</w:t>
-      </w:r>
+    </w:p>
+    <w:p>
+      <w:r>
+        <w:t>Esta seção diz respeito ao fim que se quer atingir com o projeto. A definição clara d</w:t>
+      </w:r>
+      <w:r>
+        <w:t xml:space="preserve">o objetivo geral e dos </w:t>
+      </w:r>
+      <w:r>
+        <w:t>objetivos específicos é de extrema importância. Deve</w:t>
+      </w:r>
+      <w:r>
+        <w:t>m</w:t>
+      </w:r>
+      <w:r>
+        <w:t>-se definir o objetivo geral e os objetivos específicos, iniciando cada um deles com verbos no infinitivo.</w:t>
+      </w:r>
+    </w:p>
+    <w:p/>
+    <w:p>
+      <w:pPr>
+        <w:pStyle w:val="Ttulo2"/>
+      </w:pPr>
+      <w:bookmarkStart w:id="8" w:name="_Toc191547570"/>
+      <w:r>
+        <w:t>3.3 JUSTIFICATIVA</w:t>
+      </w:r>
+      <w:bookmarkEnd w:id="8"/>
       <w:r>
         <w:t xml:space="preserve"> </w:t>
       </w:r>
-      <w:r>
-        <w:t>Pode-se descrev</w:t>
-      </w:r>
-      <w:r>
-        <w:t>ê-lo</w:t>
-      </w:r>
-      <w:r>
-        <w:t xml:space="preserve"> seguindo a estrutura: qual é o problema; onde ele acontece; como ele acontece; quando acontece; quem é afetado por ele; quais são as consequências desse problema.</w:t>
-      </w:r>
-    </w:p>
+    </w:p>
+    <w:p>
+      <w:r>
+        <w:t xml:space="preserve">Explique as razões para a realização do projeto. Pesquise e utilize </w:t>
+      </w:r>
+      <w:r>
+        <w:t xml:space="preserve">as </w:t>
+      </w:r>
+      <w:r>
+        <w:t>informações que ajudam a confirmar a necessidade d</w:t>
+      </w:r>
+      <w:r>
+        <w:t xml:space="preserve">e </w:t>
+      </w:r>
+      <w:r>
+        <w:t>o projeto ser empreendido.</w:t>
+      </w:r>
+      <w:r>
+        <w:t xml:space="preserve"> </w:t>
+      </w:r>
+    </w:p>
+    <w:bookmarkEnd w:id="4"/>
+    <w:p/>
     <w:p/>
     <w:p>
       <w:pPr>
         <w:pStyle w:val="Ttulo2"/>
       </w:pPr>
-      <w:bookmarkStart w:id="8" w:name="_Toc191547569"/>
-      <w:r>
-        <w:t>3.2 OBJETIVOS</w:t>
-      </w:r>
-      <w:bookmarkEnd w:id="8"/>
-      <w:r>
-        <w:t xml:space="preserve"> </w:t>
-      </w:r>
-    </w:p>
-    <w:p>
-      <w:r>
-        <w:t>Esta seção diz respeito ao fim que se quer atingir com o projeto. A definição clara d</w:t>
-      </w:r>
-      <w:r>
-        <w:t xml:space="preserve">o objetivo geral e dos </w:t>
-      </w:r>
-      <w:r>
-        <w:t>objetivos específicos é de extrema importância. Deve</w:t>
-      </w:r>
-      <w:r>
-        <w:t>m</w:t>
-      </w:r>
-      <w:r>
-        <w:t>-se definir o objetivo geral e os objetivos específicos, iniciando cada um deles com verbos no infinitivo.</w:t>
-      </w:r>
-    </w:p>
-    <w:p/>
-    <w:p>
-      <w:pPr>
-        <w:pStyle w:val="Ttulo2"/>
-      </w:pPr>
-      <w:bookmarkStart w:id="9" w:name="_Toc191547570"/>
-      <w:r>
-        <w:t>3.3 JUSTIFICATIVA</w:t>
+      <w:bookmarkStart w:id="9" w:name="_Toc191547571"/>
+      <w:r>
+        <w:t>3.</w:t>
+      </w:r>
+      <w:r>
+        <w:t>4</w:t>
+      </w:r>
+      <w:r>
+        <w:t xml:space="preserve"> NÍVEIS DE DECISÃO E GRUPOS FUNCIONAIS ATENDIDOS</w:t>
       </w:r>
       <w:bookmarkEnd w:id="9"/>
-      <w:r>
-        <w:t xml:space="preserve"> </w:t>
-      </w:r>
-    </w:p>
-    <w:p>
-      <w:r>
-        <w:t xml:space="preserve">Explique as razões para a realização do projeto. Pesquise e utilize </w:t>
-      </w:r>
-      <w:r>
-        <w:t xml:space="preserve">as </w:t>
-      </w:r>
-      <w:r>
-        <w:t>informações que ajudam a confirmar a necessidade d</w:t>
-      </w:r>
-      <w:r>
-        <w:t xml:space="preserve">e </w:t>
-      </w:r>
-      <w:r>
-        <w:t>o projeto ser empreendido.</w:t>
-      </w:r>
-      <w:r>
-        <w:t xml:space="preserve"> </w:t>
-      </w:r>
-    </w:p>
-    <w:bookmarkEnd w:id="5"/>
-    <w:p/>
-    <w:p/>
-    <w:p>
-      <w:pPr>
-        <w:pStyle w:val="Ttulo2"/>
-      </w:pPr>
-      <w:bookmarkStart w:id="10" w:name="_Toc191547571"/>
-      <w:r>
-        <w:t>3.</w:t>
-      </w:r>
-      <w:r>
-        <w:t>4</w:t>
-      </w:r>
-      <w:r>
-        <w:t xml:space="preserve"> NÍVEIS DE DECISÃO E GRUPOS FUNCIONAIS ATENDIDOS</w:t>
-      </w:r>
-      <w:bookmarkEnd w:id="10"/>
     </w:p>
     <w:p>
       <w:r>
@@ -4626,251 +4629,251 @@
       <w:pPr>
         <w:pStyle w:val="Ttulo1"/>
       </w:pPr>
-      <w:bookmarkStart w:id="11" w:name="_Toc191547572"/>
+      <w:bookmarkStart w:id="10" w:name="_Toc191547572"/>
       <w:r>
         <w:lastRenderedPageBreak/>
         <w:t>4 MÉTODOS GERENCIAIS</w:t>
       </w:r>
+      <w:bookmarkEnd w:id="10"/>
+    </w:p>
+    <w:p>
+      <w:r>
+        <w:t>Insira</w:t>
+      </w:r>
+      <w:r>
+        <w:t xml:space="preserve"> uma </w:t>
+      </w:r>
+      <w:r>
+        <w:t>apresentação</w:t>
+      </w:r>
+      <w:r>
+        <w:t xml:space="preserve"> sobre o assunto tratado neste capítulo</w:t>
+      </w:r>
+      <w:r>
+        <w:t>.</w:t>
+      </w:r>
+    </w:p>
+    <w:p/>
+    <w:p>
+      <w:pPr>
+        <w:pStyle w:val="Ttulo2"/>
+      </w:pPr>
+      <w:bookmarkStart w:id="11" w:name="_Toc191547573"/>
+      <w:r>
+        <w:t>4.</w:t>
+      </w:r>
+      <w:r>
+        <w:t>1</w:t>
+      </w:r>
+      <w:r>
+        <w:t xml:space="preserve"> </w:t>
+      </w:r>
+      <w:r>
+        <w:t>GERENCIAMENTO DO PROJETO</w:t>
+      </w:r>
       <w:bookmarkEnd w:id="11"/>
     </w:p>
     <w:p>
       <w:r>
-        <w:t>Insira</w:t>
-      </w:r>
-      <w:r>
-        <w:t xml:space="preserve"> uma </w:t>
-      </w:r>
-      <w:r>
-        <w:t>apresentação</w:t>
-      </w:r>
-      <w:r>
-        <w:t xml:space="preserve"> sobre o assunto tratado neste capítulo</w:t>
+        <w:t>Esta seç</w:t>
+      </w:r>
+      <w:r>
+        <w:t xml:space="preserve">ão se refere ao preenchimento dos artefatos solicitados </w:t>
+      </w:r>
+      <w:r>
+        <w:t xml:space="preserve">pela disciplina de Gerência de Projetos. </w:t>
+      </w:r>
+      <w:r>
+        <w:t>Apresente os artefatos aqui e os inclua na</w:t>
+      </w:r>
+      <w:r>
+        <w:t xml:space="preserve"> pasta do</w:t>
+      </w:r>
+      <w:r>
+        <w:t xml:space="preserve"> Apêndice A.</w:t>
+      </w:r>
+    </w:p>
+    <w:p>
+      <w:pPr>
+        <w:pStyle w:val="Ttulo2"/>
+        <w:rPr>
+          <w:rStyle w:val="Forte"/>
+        </w:rPr>
+      </w:pPr>
+    </w:p>
+    <w:p>
+      <w:pPr>
+        <w:pStyle w:val="Ttulo2"/>
+      </w:pPr>
+      <w:bookmarkStart w:id="12" w:name="_Toc191547574"/>
+      <w:r>
+        <w:t xml:space="preserve">4.2 </w:t>
+      </w:r>
+      <w:r>
+        <w:t>MODELO DE CICLO DE VIDA</w:t>
+      </w:r>
+      <w:bookmarkEnd w:id="12"/>
+      <w:r>
+        <w:t xml:space="preserve"> </w:t>
+      </w:r>
+    </w:p>
+    <w:p>
+      <w:r>
+        <w:t>Descreva o modelo de processo adotado para o desenvolvimento do projeto.</w:t>
+      </w:r>
+      <w:r>
+        <w:t xml:space="preserve"> Detalhe o conceito do modelo de ciclo</w:t>
+      </w:r>
+      <w:r>
+        <w:t xml:space="preserve"> de vida escolhido, as etapas e o cronograma de marcos para as etapas.</w:t>
+      </w:r>
+      <w:r>
+        <w:t xml:space="preserve"> </w:t>
+      </w:r>
+    </w:p>
+    <w:p>
+      <w:pPr>
+        <w:pStyle w:val="Ttulo2"/>
+      </w:pPr>
+    </w:p>
+    <w:p>
+      <w:pPr>
+        <w:pStyle w:val="Ttulo2"/>
+      </w:pPr>
+      <w:bookmarkStart w:id="13" w:name="_Toc191547575"/>
+      <w:r>
+        <w:t>4.</w:t>
+      </w:r>
+      <w:r>
+        <w:t>3</w:t>
+      </w:r>
+      <w:r>
+        <w:t xml:space="preserve"> </w:t>
+      </w:r>
+      <w:r>
+        <w:t>RECURSOS NECESSÁRIOS</w:t>
+      </w:r>
+      <w:bookmarkEnd w:id="13"/>
+    </w:p>
+    <w:p>
+      <w:r>
+        <w:t>Descreva os recursos humanos, de software (incluir tipo de licença</w:t>
+      </w:r>
+      <w:r>
+        <w:t xml:space="preserve"> requerida</w:t>
+      </w:r>
+      <w:r>
+        <w:t>)</w:t>
+      </w:r>
+      <w:r>
+        <w:t xml:space="preserve">, </w:t>
+      </w:r>
+      <w:r>
+        <w:t>de equipamentos físicos necessários</w:t>
+      </w:r>
+      <w:r>
+        <w:t xml:space="preserve"> (hardware), de comunicações e de provedores de serviço</w:t>
+      </w:r>
+      <w:r>
+        <w:t>s em nuvem</w:t>
+      </w:r>
+      <w:r>
+        <w:t xml:space="preserve"> (caso exista</w:t>
+      </w:r>
+      <w:r>
+        <w:t>m</w:t>
+      </w:r>
+      <w:r>
+        <w:t>)</w:t>
       </w:r>
       <w:r>
         <w:t>.</w:t>
       </w:r>
     </w:p>
-    <w:p/>
+    <w:p>
+      <w:pPr>
+        <w:pStyle w:val="Ttulo3"/>
+      </w:pPr>
+    </w:p>
     <w:p>
       <w:pPr>
         <w:pStyle w:val="Ttulo2"/>
       </w:pPr>
-      <w:bookmarkStart w:id="12" w:name="_Toc191547573"/>
+      <w:bookmarkStart w:id="14" w:name="_Toc191547576"/>
       <w:r>
         <w:t>4.</w:t>
       </w:r>
       <w:r>
-        <w:t>1</w:t>
-      </w:r>
+        <w:t>4</w:t>
+      </w:r>
+      <w:r>
+        <w:t xml:space="preserve"> RELATÓRIO DE DESEMPENHO</w:t>
+      </w:r>
+      <w:bookmarkEnd w:id="14"/>
       <w:r>
         <w:t xml:space="preserve"> </w:t>
       </w:r>
-      <w:r>
-        <w:t>GERENCIAMENTO DO PROJETO</w:t>
-      </w:r>
-      <w:bookmarkEnd w:id="12"/>
-    </w:p>
-    <w:p>
-      <w:r>
-        <w:t>Esta seç</w:t>
-      </w:r>
-      <w:r>
-        <w:t xml:space="preserve">ão se refere ao preenchimento dos artefatos solicitados </w:t>
-      </w:r>
-      <w:r>
-        <w:t xml:space="preserve">pela disciplina de Gerência de Projetos. </w:t>
-      </w:r>
-      <w:r>
-        <w:t>Apresente os artefatos aqui e os inclua na</w:t>
-      </w:r>
-      <w:r>
-        <w:t xml:space="preserve"> pasta do</w:t>
-      </w:r>
-      <w:r>
-        <w:t xml:space="preserve"> Apêndice A.</w:t>
-      </w:r>
-    </w:p>
+    </w:p>
+    <w:p>
+      <w:r>
+        <w:t xml:space="preserve"> </w:t>
+      </w:r>
+      <w:r>
+        <w:t>Preench</w:t>
+      </w:r>
+      <w:r>
+        <w:t>a</w:t>
+      </w:r>
+      <w:r>
+        <w:t xml:space="preserve"> a planilha com</w:t>
+      </w:r>
+      <w:r>
+        <w:t xml:space="preserve"> Relatório de Desempenho do Projeto</w:t>
+      </w:r>
+      <w:r>
+        <w:t>. A p</w:t>
+      </w:r>
+      <w:r>
+        <w:t xml:space="preserve">lanilha deve ser entregue </w:t>
+      </w:r>
+      <w:r>
+        <w:t>dentro da pasta do</w:t>
+      </w:r>
+      <w:r>
+        <w:t xml:space="preserve"> </w:t>
+      </w:r>
+      <w:r>
+        <w:t>A</w:t>
+      </w:r>
+      <w:r>
+        <w:t>pêndice</w:t>
+      </w:r>
+      <w:r>
+        <w:t xml:space="preserve"> B.</w:t>
+      </w:r>
+    </w:p>
+    <w:p/>
     <w:p>
       <w:pPr>
         <w:pStyle w:val="Ttulo2"/>
-        <w:rPr>
-          <w:rStyle w:val="Forte"/>
-        </w:rPr>
-      </w:pPr>
-    </w:p>
-    <w:p>
-      <w:pPr>
-        <w:pStyle w:val="Ttulo2"/>
-      </w:pPr>
-      <w:bookmarkStart w:id="13" w:name="_Toc191547574"/>
-      <w:r>
-        <w:t xml:space="preserve">4.2 </w:t>
-      </w:r>
-      <w:r>
-        <w:t>MODELO DE CICLO DE VIDA</w:t>
-      </w:r>
-      <w:bookmarkEnd w:id="13"/>
+      </w:pPr>
+      <w:bookmarkStart w:id="15" w:name="_Toc191547577"/>
+      <w:r>
+        <w:t>4.</w:t>
+      </w:r>
+      <w:r>
+        <w:t>5</w:t>
+      </w:r>
       <w:r>
         <w:t xml:space="preserve"> </w:t>
       </w:r>
-    </w:p>
-    <w:p>
-      <w:r>
-        <w:t>Descreva o modelo de processo adotado para o desenvolvimento do projeto.</w:t>
-      </w:r>
-      <w:r>
-        <w:t xml:space="preserve"> Detalhe o conceito do modelo de ciclo</w:t>
-      </w:r>
-      <w:r>
-        <w:t xml:space="preserve"> de vida escolhido, as etapas e o cronograma de marcos para as etapas.</w:t>
-      </w:r>
-      <w:r>
-        <w:t xml:space="preserve"> </w:t>
-      </w:r>
-    </w:p>
-    <w:p>
-      <w:pPr>
-        <w:pStyle w:val="Ttulo2"/>
-      </w:pPr>
-    </w:p>
-    <w:p>
-      <w:pPr>
-        <w:pStyle w:val="Ttulo2"/>
-      </w:pPr>
-      <w:bookmarkStart w:id="14" w:name="_Toc191547575"/>
-      <w:r>
-        <w:t>4.</w:t>
-      </w:r>
-      <w:r>
-        <w:t>3</w:t>
-      </w:r>
-      <w:r>
-        <w:t xml:space="preserve"> </w:t>
-      </w:r>
-      <w:r>
-        <w:t>RECURSOS NECESSÁRIOS</w:t>
-      </w:r>
-      <w:bookmarkEnd w:id="14"/>
-    </w:p>
-    <w:p>
-      <w:r>
-        <w:t>Descreva os recursos humanos, de software (incluir tipo de licença</w:t>
-      </w:r>
-      <w:r>
-        <w:t xml:space="preserve"> requerida</w:t>
-      </w:r>
-      <w:r>
-        <w:t>)</w:t>
-      </w:r>
-      <w:r>
-        <w:t xml:space="preserve">, </w:t>
-      </w:r>
-      <w:r>
-        <w:t>de equipamentos físicos necessários</w:t>
-      </w:r>
-      <w:r>
-        <w:t xml:space="preserve"> (hardware), de comunicações e de provedores de serviço</w:t>
-      </w:r>
-      <w:r>
-        <w:t>s em nuvem</w:t>
-      </w:r>
-      <w:r>
-        <w:t xml:space="preserve"> (caso exista</w:t>
-      </w:r>
-      <w:r>
-        <w:t>m</w:t>
-      </w:r>
-      <w:r>
-        <w:t>)</w:t>
-      </w:r>
-      <w:r>
-        <w:t>.</w:t>
-      </w:r>
-    </w:p>
-    <w:p>
-      <w:pPr>
-        <w:pStyle w:val="Ttulo3"/>
-      </w:pPr>
-    </w:p>
-    <w:p>
-      <w:pPr>
-        <w:pStyle w:val="Ttulo2"/>
-      </w:pPr>
-      <w:bookmarkStart w:id="15" w:name="_Toc191547576"/>
-      <w:r>
-        <w:t>4.</w:t>
-      </w:r>
-      <w:r>
-        <w:t>4</w:t>
-      </w:r>
-      <w:r>
-        <w:t xml:space="preserve"> RELATÓRIO DE DESEMPENHO</w:t>
+      <w:r>
+        <w:t xml:space="preserve">GERENCIAMENTO </w:t>
+      </w:r>
+      <w:r>
+        <w:t>DE CONFIGURAÇÃO</w:t>
       </w:r>
       <w:bookmarkEnd w:id="15"/>
-      <w:r>
-        <w:t xml:space="preserve"> </w:t>
-      </w:r>
-    </w:p>
-    <w:p>
-      <w:r>
-        <w:t xml:space="preserve"> </w:t>
-      </w:r>
-      <w:r>
-        <w:t>Preench</w:t>
-      </w:r>
-      <w:r>
-        <w:t>a</w:t>
-      </w:r>
-      <w:r>
-        <w:t xml:space="preserve"> a planilha com</w:t>
-      </w:r>
-      <w:r>
-        <w:t xml:space="preserve"> Relatório de Desempenho do Projeto</w:t>
-      </w:r>
-      <w:r>
-        <w:t>. A p</w:t>
-      </w:r>
-      <w:r>
-        <w:t xml:space="preserve">lanilha deve ser entregue </w:t>
-      </w:r>
-      <w:r>
-        <w:t>dentro da pasta do</w:t>
-      </w:r>
-      <w:r>
-        <w:t xml:space="preserve"> </w:t>
-      </w:r>
-      <w:r>
-        <w:t>A</w:t>
-      </w:r>
-      <w:r>
-        <w:t>pêndice</w:t>
-      </w:r>
-      <w:r>
-        <w:t xml:space="preserve"> B.</w:t>
-      </w:r>
-    </w:p>
-    <w:p/>
-    <w:p>
-      <w:pPr>
-        <w:pStyle w:val="Ttulo2"/>
-      </w:pPr>
-      <w:bookmarkStart w:id="16" w:name="_Toc191547577"/>
-      <w:r>
-        <w:t>4.</w:t>
-      </w:r>
-      <w:r>
-        <w:t>5</w:t>
-      </w:r>
-      <w:r>
-        <w:t xml:space="preserve"> </w:t>
-      </w:r>
-      <w:r>
-        <w:t xml:space="preserve">GERENCIAMENTO </w:t>
-      </w:r>
-      <w:r>
-        <w:t>DE CONFIGURAÇÃO</w:t>
-      </w:r>
-      <w:bookmarkEnd w:id="16"/>
     </w:p>
     <w:p>
       <w:r>
@@ -4920,9 +4923,9 @@
       <w:pPr>
         <w:pStyle w:val="Ttulo1"/>
       </w:pPr>
-      <w:bookmarkStart w:id="17" w:name="_Toc192060090"/>
-      <w:bookmarkStart w:id="18" w:name="_Toc192060091"/>
-      <w:bookmarkStart w:id="19" w:name="_Toc191547578"/>
+      <w:bookmarkStart w:id="16" w:name="_Toc192060090"/>
+      <w:bookmarkStart w:id="17" w:name="_Toc192060091"/>
+      <w:bookmarkStart w:id="18" w:name="_Toc191547578"/>
       <w:r>
         <w:t xml:space="preserve">5 </w:t>
       </w:r>
@@ -4935,58 +4938,569 @@
       <w:r>
         <w:t xml:space="preserve"> REQUISITOS</w:t>
       </w:r>
+      <w:bookmarkEnd w:id="16"/>
       <w:bookmarkEnd w:id="17"/>
       <w:bookmarkEnd w:id="18"/>
+    </w:p>
+    <w:p>
+      <w:r>
+        <w:t>Este capítulo apresenta os requisitos necessários para o desenvolvimento do sistema digital voltado para o incentivo, divulgação e facilitação da doação de leite materno aos bancos de leite humano. O sistema tem como objetivo conectar doadoras, profissionais de saúde e famílias beneficiadas, tornando o processo de doação mais acessível e eficiente.</w:t>
+      </w:r>
+    </w:p>
+    <w:p>
+      <w:r>
+        <w:t>A especificação dos requisitos é fundamental para garantir que o sistema atenda às necessidades dos usuários e cumpra seu propósito de forma eficaz. Para isso, serão definidos os requisitos funcionais e não funcionais, descrevendo as principais funcionalidades e restrições que devem ser consideradas durante o desenvolvimento do software.</w:t>
+      </w:r>
+    </w:p>
+    <w:p>
+      <w:r>
+        <w:t>Os requisitos foram levantados com base em pesquisas sobre a doação de leite materno, entrevistas com profissionais da área e a análise de sistemas similares existentes. A seguir, são detalhados os requisitos funcionais e não funcionais do sistema.</w:t>
+      </w:r>
+    </w:p>
+    <w:p>
+      <w:pPr>
+        <w:pStyle w:val="Ttulo2"/>
+      </w:pPr>
+      <w:bookmarkStart w:id="19" w:name="_Toc192060093"/>
+      <w:bookmarkStart w:id="20" w:name="_Toc191547579"/>
+      <w:r>
+        <w:t>5.</w:t>
+      </w:r>
+      <w:r>
+        <w:t>1</w:t>
+      </w:r>
+      <w:r>
+        <w:t xml:space="preserve"> REQUISITOS</w:t>
+      </w:r>
       <w:bookmarkEnd w:id="19"/>
-    </w:p>
-    <w:p>
-      <w:r>
-        <w:t>Este capítulo deve descrever os requisitos para o desenvolvimento do software.</w:t>
-      </w:r>
-      <w:r>
-        <w:t xml:space="preserve"> Insira uma pequena apresentação sobre ele.</w:t>
-      </w:r>
-    </w:p>
-    <w:p/>
-    <w:p>
-      <w:pPr>
-        <w:pStyle w:val="Ttulo2"/>
-      </w:pPr>
-      <w:bookmarkStart w:id="20" w:name="_Toc192060093"/>
-      <w:bookmarkStart w:id="21" w:name="_Toc191547579"/>
-      <w:r>
+      <w:r>
+        <w:t xml:space="preserve"> DO SISTEMA</w:t>
+      </w:r>
+      <w:r>
+        <w:t xml:space="preserve"> DE SOFTWARE</w:t>
+      </w:r>
+      <w:bookmarkEnd w:id="20"/>
+    </w:p>
+    <w:p>
+      <w:bookmarkStart w:id="21" w:name="_Toc192060094"/>
+      <w:r>
+        <w:t>Os requisitos do sistema de software definem as funcionalidades e restrições necessárias para o desenvolvimento da aplicação. Eles garantem que o sistema atenda às necessidades dos usuários e cumpra seu propósito de facilitar a doação de leite materno.</w:t>
+      </w:r>
+    </w:p>
+    <w:p>
+      <w:r>
+        <w:t>Nesta seção, os requisitos serão classificados em três categorias:</w:t>
+      </w:r>
+    </w:p>
+    <w:p>
+      <w:r>
+        <w:t>Essenciais: Requisitos fundamentais para o funcionamento do sistema. Sem eles, a aplicação não atenderá aos seus objetivos principais.</w:t>
+      </w:r>
+    </w:p>
+    <w:p>
+      <w:r>
+        <w:t>Importantes: Requisitos que melhoram a experiência do usuário e a eficiência do sistema, mas que não são indispensáveis para o funcionamento básico.</w:t>
+      </w:r>
+    </w:p>
+    <w:p>
+      <w:r>
+        <w:t>Desejáveis: Requisitos adicionais que agregam valor ao sistema, proporcionando maior conveniência e aprimoramento, mas que não são prioritários na implementação inicial.</w:t>
+      </w:r>
+    </w:p>
+    <w:p>
+      <w:r>
+        <w:t>A seguir, são apresentados os requisitos funcionais do sistema, organizados conforme sua classificação.</w:t>
+      </w:r>
+    </w:p>
+    <w:p>
+      <w:pPr>
+        <w:pStyle w:val="Ttulo3"/>
+      </w:pPr>
+      <w:bookmarkStart w:id="22" w:name="_Toc191547580"/>
+      <w:r>
+        <w:lastRenderedPageBreak/>
         <w:t>5.</w:t>
       </w:r>
       <w:r>
         <w:t>1</w:t>
       </w:r>
       <w:r>
-        <w:t xml:space="preserve"> REQUISITOS</w:t>
-      </w:r>
-      <w:bookmarkEnd w:id="20"/>
-      <w:r>
-        <w:t xml:space="preserve"> DO SISTEMA</w:t>
-      </w:r>
-      <w:r>
-        <w:t xml:space="preserve"> DE SOFTWARE</w:t>
+        <w:t>.1 Requisitos F</w:t>
+      </w:r>
+      <w:r>
+        <w:t>uncionais</w:t>
       </w:r>
       <w:bookmarkEnd w:id="21"/>
-    </w:p>
-    <w:p>
-      <w:bookmarkStart w:id="22" w:name="_Toc192060094"/>
-      <w:r>
-        <w:t>Insira uma apresentação sobre o assunto tratado nesta seção.</w:t>
-      </w:r>
-      <w:r>
-        <w:t xml:space="preserve"> Classifique os requisitos no formato essencial, importante e desejável.</w:t>
-      </w:r>
-    </w:p>
-    <w:p/>
+      <w:bookmarkEnd w:id="22"/>
+    </w:p>
+    <w:p>
+      <w:pPr>
+        <w:pStyle w:val="SemEspaamento"/>
+      </w:pPr>
+      <w:bookmarkStart w:id="23" w:name="_Toc192060095"/>
+      <w:r>
+        <w:t>Os requisitos funcionais descrevem as funcionalidades que o sistema deve oferecer para atender às necessidades dos usuários. Eles foram classificados de acordo com sua prioridade, podendo ser essenciais, importantes ou desejáveis.</w:t>
+      </w:r>
+    </w:p>
+    <w:p>
+      <w:pPr>
+        <w:pStyle w:val="SemEspaamento"/>
+      </w:pPr>
+    </w:p>
+    <w:p>
+      <w:pPr>
+        <w:pStyle w:val="SemEspaamento"/>
+      </w:pPr>
+      <w:r>
+        <w:t xml:space="preserve">RF01 – </w:t>
+      </w:r>
+      <w:r>
+        <w:t>Cadastro de usuários</w:t>
+      </w:r>
+    </w:p>
+    <w:p>
+      <w:pPr>
+        <w:pStyle w:val="SemEspaamento"/>
+      </w:pPr>
+    </w:p>
+    <w:p>
+      <w:pPr>
+        <w:pStyle w:val="SemEspaamento"/>
+      </w:pPr>
+      <w:r>
+        <w:t>Descrição:</w:t>
+      </w:r>
+      <w:r>
+        <w:t xml:space="preserve"> O Sistema deve permitir que doadoras, receptoras e profissionais de saúde realizem o cadastro, fornecendo informações como nome, e-mail, telefone e tipo de usuário. </w:t>
+      </w:r>
+    </w:p>
+    <w:p>
+      <w:pPr>
+        <w:pStyle w:val="SemEspaamento"/>
+      </w:pPr>
+    </w:p>
+    <w:p>
+      <w:pPr>
+        <w:pStyle w:val="SemEspaamento"/>
+      </w:pPr>
+    </w:p>
+    <w:p>
+      <w:pPr>
+        <w:pStyle w:val="SemEspaamento"/>
+      </w:pPr>
+      <w:r>
+        <w:t>Prioridade:</w:t>
+      </w:r>
+      <w:r>
+        <w:t xml:space="preserve"> Essencial</w:t>
+      </w:r>
+    </w:p>
+    <w:p>
+      <w:pPr>
+        <w:pStyle w:val="SemEspaamento"/>
+      </w:pPr>
+    </w:p>
+    <w:p>
+      <w:pPr>
+        <w:pStyle w:val="SemEspaamento"/>
+      </w:pPr>
+    </w:p>
+    <w:p>
+      <w:pPr>
+        <w:pStyle w:val="SemEspaamento"/>
+      </w:pPr>
+      <w:r>
+        <w:t>RF02- Autenticação de usuários</w:t>
+      </w:r>
+    </w:p>
+    <w:p>
+      <w:pPr>
+        <w:pStyle w:val="SemEspaamento"/>
+      </w:pPr>
+    </w:p>
+    <w:p>
+      <w:pPr>
+        <w:pStyle w:val="SemEspaamento"/>
+      </w:pPr>
+      <w:r>
+        <w:t xml:space="preserve">Descrição: </w:t>
+      </w:r>
+      <w:r>
+        <w:t>O sistema deve permitir que os usuários façam login utilizando e-mail e senha.</w:t>
+      </w:r>
+    </w:p>
+    <w:p>
+      <w:pPr>
+        <w:pStyle w:val="SemEspaamento"/>
+      </w:pPr>
+    </w:p>
+    <w:p>
+      <w:pPr>
+        <w:pStyle w:val="SemEspaamento"/>
+      </w:pPr>
+    </w:p>
+    <w:p>
+      <w:pPr>
+        <w:pStyle w:val="SemEspaamento"/>
+      </w:pPr>
+      <w:r>
+        <w:t>Prioridade: Essencial</w:t>
+      </w:r>
+    </w:p>
+    <w:p>
+      <w:pPr>
+        <w:pStyle w:val="SemEspaamento"/>
+      </w:pPr>
+    </w:p>
+    <w:p>
+      <w:pPr>
+        <w:pStyle w:val="SemEspaamento"/>
+      </w:pPr>
+    </w:p>
+    <w:p>
+      <w:pPr>
+        <w:pStyle w:val="SemEspaamento"/>
+      </w:pPr>
+      <w:r>
+        <w:t>RF0</w:t>
+      </w:r>
+      <w:r>
+        <w:t>3</w:t>
+      </w:r>
+      <w:r>
+        <w:t xml:space="preserve">- </w:t>
+      </w:r>
+      <w:r>
+        <w:t>Localização de bancos de leite</w:t>
+      </w:r>
+    </w:p>
+    <w:p>
+      <w:pPr>
+        <w:pStyle w:val="SemEspaamento"/>
+      </w:pPr>
+    </w:p>
+    <w:p>
+      <w:pPr>
+        <w:pStyle w:val="SemEspaamento"/>
+      </w:pPr>
+      <w:r>
+        <w:t>Descrição:</w:t>
+      </w:r>
+      <w:r>
+        <w:t xml:space="preserve"> </w:t>
+      </w:r>
+      <w:r>
+        <w:t>O sistema deve fornecer uma lista de bancos de leite próximos com base na localização da doadora.</w:t>
+      </w:r>
+    </w:p>
+    <w:p>
+      <w:pPr>
+        <w:pStyle w:val="SemEspaamento"/>
+      </w:pPr>
+    </w:p>
+    <w:p>
+      <w:pPr>
+        <w:pStyle w:val="SemEspaamento"/>
+      </w:pPr>
+    </w:p>
+    <w:p>
+      <w:pPr>
+        <w:pStyle w:val="SemEspaamento"/>
+      </w:pPr>
+      <w:r>
+        <w:t>Prioridade:</w:t>
+      </w:r>
+      <w:r>
+        <w:t xml:space="preserve"> Importante</w:t>
+      </w:r>
+    </w:p>
+    <w:p>
+      <w:pPr>
+        <w:pStyle w:val="SemEspaamento"/>
+      </w:pPr>
+    </w:p>
+    <w:p>
+      <w:pPr>
+        <w:pStyle w:val="SemEspaamento"/>
+      </w:pPr>
+    </w:p>
+    <w:p>
+      <w:pPr>
+        <w:pStyle w:val="SemEspaamento"/>
+      </w:pPr>
+      <w:r>
+        <w:t>RF0</w:t>
+      </w:r>
+      <w:r>
+        <w:t>4</w:t>
+      </w:r>
+      <w:r>
+        <w:t xml:space="preserve">- </w:t>
+      </w:r>
+      <w:r>
+        <w:t>Notificações sobre o status da doação</w:t>
+      </w:r>
+    </w:p>
+    <w:p>
+      <w:pPr>
+        <w:pStyle w:val="SemEspaamento"/>
+      </w:pPr>
+    </w:p>
+    <w:p>
+      <w:pPr>
+        <w:pStyle w:val="SemEspaamento"/>
+      </w:pPr>
+      <w:r>
+        <w:t>Descrição:</w:t>
+      </w:r>
+      <w:r>
+        <w:t xml:space="preserve"> </w:t>
+      </w:r>
+      <w:r>
+        <w:t>O sistema deve enviar notificações para as doadoras sobre o andamento da doação (por exemplo, pendente, agendada para coleta, concluída).</w:t>
+      </w:r>
+    </w:p>
+    <w:p>
+      <w:pPr>
+        <w:pStyle w:val="SemEspaamento"/>
+      </w:pPr>
+    </w:p>
+    <w:p>
+      <w:pPr>
+        <w:pStyle w:val="SemEspaamento"/>
+      </w:pPr>
+    </w:p>
+    <w:p>
+      <w:pPr>
+        <w:pStyle w:val="SemEspaamento"/>
+      </w:pPr>
+      <w:r>
+        <w:t>Prioridade:</w:t>
+      </w:r>
+      <w:r>
+        <w:t xml:space="preserve"> Importante</w:t>
+      </w:r>
+    </w:p>
+    <w:p>
+      <w:pPr>
+        <w:pStyle w:val="SemEspaamento"/>
+      </w:pPr>
+    </w:p>
+    <w:p>
+      <w:pPr>
+        <w:pStyle w:val="SemEspaamento"/>
+      </w:pPr>
+    </w:p>
+    <w:p>
+      <w:pPr>
+        <w:pStyle w:val="SemEspaamento"/>
+      </w:pPr>
+      <w:r>
+        <w:t>RF0</w:t>
+      </w:r>
+      <w:r>
+        <w:t>5</w:t>
+      </w:r>
+      <w:r>
+        <w:t xml:space="preserve">- </w:t>
+      </w:r>
+      <w:r>
+        <w:t>Área de informações e dicas sobre doação</w:t>
+      </w:r>
+    </w:p>
+    <w:p>
+      <w:pPr>
+        <w:pStyle w:val="SemEspaamento"/>
+      </w:pPr>
+    </w:p>
+    <w:p>
+      <w:pPr>
+        <w:pStyle w:val="SemEspaamento"/>
+      </w:pPr>
+      <w:r>
+        <w:t xml:space="preserve">Descrição: </w:t>
+      </w:r>
+      <w:r>
+        <w:t>O sistema deve disponibilizar materiais educativos sobre a importância da doação de leite materno e boas práticas de armazenamento.</w:t>
+      </w:r>
+    </w:p>
+    <w:p>
+      <w:pPr>
+        <w:pStyle w:val="SemEspaamento"/>
+      </w:pPr>
+    </w:p>
+    <w:p>
+      <w:pPr>
+        <w:pStyle w:val="SemEspaamento"/>
+      </w:pPr>
+      <w:r>
+        <w:t xml:space="preserve">Prioridade: </w:t>
+      </w:r>
+      <w:r>
+        <w:t>Desejável</w:t>
+      </w:r>
+    </w:p>
+    <w:p>
+      <w:pPr>
+        <w:pStyle w:val="SemEspaamento"/>
+      </w:pPr>
+    </w:p>
+    <w:p>
+      <w:pPr>
+        <w:pStyle w:val="SemEspaamento"/>
+      </w:pPr>
+    </w:p>
+    <w:p>
+      <w:pPr>
+        <w:pStyle w:val="SemEspaamento"/>
+      </w:pPr>
+      <w:r>
+        <w:t>RF0</w:t>
+      </w:r>
+      <w:r>
+        <w:t>6</w:t>
+      </w:r>
+      <w:r>
+        <w:t xml:space="preserve">- </w:t>
+      </w:r>
+      <w:r>
+        <w:t>Suporte e contato</w:t>
+      </w:r>
+    </w:p>
+    <w:p>
+      <w:pPr>
+        <w:pStyle w:val="SemEspaamento"/>
+      </w:pPr>
+    </w:p>
+    <w:p>
+      <w:pPr>
+        <w:pStyle w:val="SemEspaamento"/>
+      </w:pPr>
+      <w:r>
+        <w:t xml:space="preserve">Descrição: </w:t>
+      </w:r>
+      <w:r>
+        <w:t xml:space="preserve">O sistema deve oferecer um canal de suporte para que os usuários possam tirar dúvidas ou relatar </w:t>
+      </w:r>
+      <w:r>
+        <w:t>problemas.</w:t>
+      </w:r>
+    </w:p>
+    <w:p>
+      <w:pPr>
+        <w:pStyle w:val="SemEspaamento"/>
+      </w:pPr>
+    </w:p>
+    <w:p>
+      <w:pPr>
+        <w:pStyle w:val="SemEspaamento"/>
+      </w:pPr>
+      <w:r>
+        <w:t>Prioridade: Desejável</w:t>
+      </w:r>
+    </w:p>
+    <w:p>
+      <w:pPr>
+        <w:pStyle w:val="SemEspaamento"/>
+      </w:pPr>
+    </w:p>
+    <w:p>
+      <w:pPr>
+        <w:pStyle w:val="SemEspaamento"/>
+      </w:pPr>
+    </w:p>
+    <w:p>
+      <w:pPr>
+        <w:pStyle w:val="SemEspaamento"/>
+      </w:pPr>
+      <w:r>
+        <w:t>RF0</w:t>
+      </w:r>
+      <w:r>
+        <w:t>7</w:t>
+      </w:r>
+      <w:r>
+        <w:t xml:space="preserve">- </w:t>
+      </w:r>
+      <w:r>
+        <w:t>Registro de intenção de doação</w:t>
+      </w:r>
+    </w:p>
+    <w:p>
+      <w:pPr>
+        <w:pStyle w:val="SemEspaamento"/>
+      </w:pPr>
+    </w:p>
+    <w:p>
+      <w:pPr>
+        <w:pStyle w:val="SemEspaamento"/>
+      </w:pPr>
+      <w:r>
+        <w:t xml:space="preserve">Descrição: </w:t>
+      </w:r>
+      <w:r>
+        <w:t xml:space="preserve">O sistema deve </w:t>
+      </w:r>
+      <w:r>
+        <w:t>permitir que doadoras registrem a intenção de doar leite materno, informando a quantidade disponível e sua localização.</w:t>
+      </w:r>
+    </w:p>
+    <w:p>
+      <w:pPr>
+        <w:pStyle w:val="SemEspaamento"/>
+      </w:pPr>
+    </w:p>
+    <w:p>
+      <w:pPr>
+        <w:pStyle w:val="SemEspaamento"/>
+      </w:pPr>
+      <w:r>
+        <w:t xml:space="preserve">Prioridade: </w:t>
+      </w:r>
+      <w:r>
+        <w:t>Essencial</w:t>
+      </w:r>
+    </w:p>
+    <w:p>
+      <w:pPr>
+        <w:pStyle w:val="SemEspaamento"/>
+      </w:pPr>
+    </w:p>
+    <w:p>
+      <w:pPr>
+        <w:pStyle w:val="SemEspaamento"/>
+      </w:pPr>
+    </w:p>
+    <w:p>
+      <w:pPr>
+        <w:pStyle w:val="SemEspaamento"/>
+      </w:pPr>
+    </w:p>
+    <w:p>
+      <w:pPr>
+        <w:pStyle w:val="SemEspaamento"/>
+      </w:pPr>
+    </w:p>
+    <w:p>
+      <w:pPr>
+        <w:pStyle w:val="SemEspaamento"/>
+      </w:pPr>
+    </w:p>
+    <w:p>
+      <w:pPr>
+        <w:pStyle w:val="SemEspaamento"/>
+      </w:pPr>
+    </w:p>
+    <w:p>
+      <w:pPr>
+        <w:pStyle w:val="SemEspaamento"/>
+      </w:pPr>
+    </w:p>
     <w:p>
       <w:pPr>
         <w:pStyle w:val="Ttulo3"/>
       </w:pPr>
-      <w:bookmarkStart w:id="23" w:name="_Toc191547580"/>
+      <w:bookmarkStart w:id="24" w:name="_Toc191547581"/>
       <w:r>
         <w:t>5.</w:t>
       </w:r>
@@ -4994,21 +5508,83 @@
         <w:t>1</w:t>
       </w:r>
       <w:r>
-        <w:t>.1 Requisitos F</w:t>
+        <w:t>.2 Req</w:t>
+      </w:r>
+      <w:r>
+        <w:t xml:space="preserve">uisitos </w:t>
+      </w:r>
+      <w:proofErr w:type="gramStart"/>
+      <w:r>
+        <w:t>não F</w:t>
       </w:r>
       <w:r>
         <w:t>uncionais</w:t>
       </w:r>
-      <w:bookmarkEnd w:id="22"/>
       <w:bookmarkEnd w:id="23"/>
+      <w:bookmarkEnd w:id="24"/>
+      <w:proofErr w:type="gramEnd"/>
+    </w:p>
+    <w:p>
+      <w:pPr>
+        <w:rPr>
+          <w:szCs w:val="24"/>
+        </w:rPr>
+      </w:pPr>
+      <w:bookmarkStart w:id="25" w:name="_Toc192060096"/>
+      <w:r>
+        <w:rPr>
+          <w:szCs w:val="24"/>
+        </w:rPr>
+        <w:t>Os requisitos não funcionais definem as propriedades e restrições do sistema, garantindo aspectos como desempenho, segurança e usabilidade. Esses requisitos são essenciais para a qualidade da aplicação e sua aceitação pelos usuários.</w:t>
+      </w:r>
+    </w:p>
+    <w:p>
+      <w:pPr>
+        <w:rPr>
+          <w:szCs w:val="24"/>
+        </w:rPr>
+      </w:pPr>
+      <w:r>
+        <w:rPr>
+          <w:szCs w:val="24"/>
+        </w:rPr>
+        <w:t>A seguir, são listados os principais requisitos não funcionais do sistema:</w:t>
+      </w:r>
+    </w:p>
+    <w:p>
+      <w:r>
+        <w:t>5.</w:t>
+      </w:r>
+      <w:r>
+        <w:t>1</w:t>
+      </w:r>
+      <w:r>
+        <w:t xml:space="preserve">.2.1 Requisitos de </w:t>
+      </w:r>
+      <w:r>
+        <w:t>P</w:t>
+      </w:r>
+      <w:r>
+        <w:t>roduto</w:t>
+      </w:r>
+    </w:p>
+    <w:p>
+      <w:r>
+        <w:t>a) Requisitos de E</w:t>
+      </w:r>
+      <w:r>
+        <w:t>ficiência</w:t>
+      </w:r>
     </w:p>
     <w:p>
       <w:pPr>
         <w:pStyle w:val="SemEspaamento"/>
       </w:pPr>
-      <w:bookmarkStart w:id="24" w:name="_Toc192060095"/>
-      <w:r>
-        <w:t>Exemplo para apresentação dos requisitos funcionais:</w:t>
+      <w:r>
+        <w:t xml:space="preserve">RNF01 – </w:t>
+      </w:r>
+      <w:r>
+        <w:t>Tempo de resposta</w:t>
       </w:r>
     </w:p>
     <w:p>
@@ -5021,7 +5597,10 @@
         <w:pStyle w:val="SemEspaamento"/>
       </w:pPr>
       <w:r>
-        <w:t>RF01 – nome do requisito</w:t>
+        <w:t>Descrição:</w:t>
+      </w:r>
+      <w:r>
+        <w:t xml:space="preserve"> O sistema deve processar as requisições de cadastro, login e registros de doação em até 2 segundos</w:t>
       </w:r>
     </w:p>
     <w:p>
@@ -5034,7 +5613,16 @@
         <w:pStyle w:val="SemEspaamento"/>
       </w:pPr>
       <w:r>
-        <w:t>Descrição:</w:t>
+        <w:t>RNF0</w:t>
+      </w:r>
+      <w:r>
+        <w:t>2</w:t>
+      </w:r>
+      <w:r>
+        <w:t xml:space="preserve"> – </w:t>
+      </w:r>
+      <w:r>
+        <w:t>Escalabilidade</w:t>
       </w:r>
     </w:p>
     <w:p>
@@ -5046,283 +5634,270 @@
       <w:pPr>
         <w:pStyle w:val="SemEspaamento"/>
       </w:pPr>
+      <w:r>
+        <w:t xml:space="preserve">Descrição: </w:t>
+      </w:r>
+      <w:r>
+        <w:t>O s</w:t>
+      </w:r>
+      <w:r>
+        <w:t>istema deve ser capaz de suportar um aumento no número de usuários sem comprometer seu desempenho.</w:t>
+      </w:r>
+    </w:p>
+    <w:p/>
+    <w:p>
+      <w:r>
+        <w:t xml:space="preserve">b) Requisitos de </w:t>
+      </w:r>
+      <w:r>
+        <w:t xml:space="preserve">Segurança </w:t>
+      </w:r>
+      <w:r>
+        <w:t>(confiabilidade, disponibilidade, autenticidade e integridade)</w:t>
+      </w:r>
     </w:p>
     <w:p>
       <w:pPr>
         <w:pStyle w:val="SemEspaamento"/>
       </w:pPr>
       <w:r>
-        <w:t>Prioridade:</w:t>
-      </w:r>
-    </w:p>
-    <w:p>
-      <w:pPr>
-        <w:pStyle w:val="SemEspaamento"/>
-      </w:pPr>
-    </w:p>
-    <w:p>
-      <w:pPr>
-        <w:pStyle w:val="SemEspaamento"/>
-      </w:pPr>
-      <w:r>
-        <w:t xml:space="preserve">Classifique </w:t>
-      </w:r>
-      <w:r>
-        <w:t xml:space="preserve">a prioridade do </w:t>
-      </w:r>
-      <w:r>
-        <w:t>requisito como essencia</w:t>
-      </w:r>
-      <w:r>
-        <w:t>l</w:t>
-      </w:r>
-      <w:r>
-        <w:t>, importante ou desejáv</w:t>
-      </w:r>
-      <w:r>
-        <w:t>el</w:t>
-      </w:r>
-      <w:r>
-        <w:t>.</w:t>
-      </w:r>
-    </w:p>
-    <w:p/>
+        <w:t>RNF03 – Confiabilidade e disponibilidade</w:t>
+      </w:r>
+    </w:p>
+    <w:p>
+      <w:r>
+        <w:lastRenderedPageBreak/>
+        <w:t>Descrição: O sistema deve estar disponível pelo menos 99% do tempo, garantindo funcionamento contínuo e minimizando períodos de inatividade.</w:t>
+      </w:r>
+    </w:p>
+    <w:p>
+      <w:r>
+        <w:t>RNF04 – Autenticidade e proteção de dados</w:t>
+      </w:r>
+    </w:p>
+    <w:p>
+      <w:r>
+        <w:t>Descrição: O sistema deve utilizar protocolos seguros (HTTPS) para transmissão de dados e armazenar senhas criptografadas.</w:t>
+      </w:r>
+    </w:p>
+    <w:p>
+      <w:r>
+        <w:t xml:space="preserve">c) Requisitos de </w:t>
+      </w:r>
+      <w:r>
+        <w:t>P</w:t>
+      </w:r>
+      <w:r>
+        <w:t>ortabilidade</w:t>
+      </w:r>
+    </w:p>
+    <w:p>
+      <w:r>
+        <w:t>RNF05 – Compatibilidade</w:t>
+      </w:r>
+    </w:p>
+    <w:p>
+      <w:r>
+        <w:t>Descrição: O sistema deve ser compatível com os principais navegadores modernos (Google Chrome, Mozilla Firefox, Microsoft Edge, Safari) e dispositivos móveis.</w:t>
+      </w:r>
+    </w:p>
+    <w:p>
+      <w:r>
+        <w:t>d) Requisitos de U</w:t>
+      </w:r>
+      <w:r>
+        <w:t>sabilidade</w:t>
+      </w:r>
+    </w:p>
+    <w:p>
+      <w:r>
+        <w:t>RNF06 – Interface intuitiva</w:t>
+      </w:r>
+    </w:p>
+    <w:p>
+      <w:r>
+        <w:t>Descrição: O sistema deve oferecer uma interface amigável e acessível, garantindo que usuários com diferentes níveis de experiência consigam utilizá-lo facilmente.</w:t>
+      </w:r>
+    </w:p>
+    <w:p/>
+    <w:p>
+      <w:r>
+        <w:t>5.</w:t>
+      </w:r>
+      <w:r>
+        <w:t>1</w:t>
+      </w:r>
+      <w:r>
+        <w:t>.2.2 Requisitos O</w:t>
+      </w:r>
+      <w:r>
+        <w:t>rganizacionais</w:t>
+      </w:r>
+    </w:p>
+    <w:p>
+      <w:r>
+        <w:t xml:space="preserve">a) Requisitos de </w:t>
+      </w:r>
+      <w:r>
+        <w:t>E</w:t>
+      </w:r>
+      <w:r>
+        <w:t>ntrega</w:t>
+      </w:r>
+    </w:p>
+    <w:p>
+      <w:r>
+        <w:t>RNF07 – Disponibilidade da versão inicial</w:t>
+      </w:r>
+    </w:p>
+    <w:p>
+      <w:r>
+        <w:t>Descrição: O sistema deve ter uma versão funcional entregue até a data estipulada no cronograma do projeto.</w:t>
+      </w:r>
+    </w:p>
+    <w:p>
+      <w:r>
+        <w:t xml:space="preserve">b) Requisitos de </w:t>
+      </w:r>
+      <w:r>
+        <w:t xml:space="preserve">Modelagem e </w:t>
+      </w:r>
+      <w:r>
+        <w:t>C</w:t>
+      </w:r>
+      <w:r>
+        <w:t>odificação</w:t>
+      </w:r>
+    </w:p>
+    <w:p>
+      <w:r>
+        <w:t>RNF08 – Boas práticas de desenvolvimento</w:t>
+      </w:r>
+    </w:p>
+    <w:p>
+      <w:r>
+        <w:t>Descrição: O código deve ser modularizado e seguir padrões de boas práticas, facilitando manutenção e expansão.</w:t>
+      </w:r>
+    </w:p>
+    <w:p>
+      <w:r>
+        <w:t>c) Requisitos de P</w:t>
+      </w:r>
+      <w:r>
+        <w:t>adrões</w:t>
+      </w:r>
+    </w:p>
+    <w:p>
+      <w:r>
+        <w:lastRenderedPageBreak/>
+        <w:t>RNF09 – Adoção de frameworks e bibliotecas</w:t>
+      </w:r>
+    </w:p>
+    <w:p>
+      <w:r>
+        <w:t>Descrição: O sistema deve utilizar frameworks e bibliotecas reconhecidas no mercado para garantir confiabilidade e otimização do desenvolvimento.</w:t>
+      </w:r>
+    </w:p>
+    <w:p/>
+    <w:p>
+      <w:r>
+        <w:t>5.</w:t>
+      </w:r>
+      <w:r>
+        <w:t>1</w:t>
+      </w:r>
+      <w:r>
+        <w:t>.2.3 Requisitos Externos</w:t>
+      </w:r>
+    </w:p>
+    <w:p>
+      <w:r>
+        <w:t>a) Requisitos de Interoperabilidade (hardware, software, comunicações)</w:t>
+      </w:r>
+    </w:p>
+    <w:p>
+      <w:r>
+        <w:t>RNF10 – Integração com APIs externas</w:t>
+      </w:r>
+    </w:p>
+    <w:p>
+      <w:r>
+        <w:t>Descrição: O sistema deve permitir integração com APIs de mapas para facilitar a localização de bancos de leite.</w:t>
+      </w:r>
+    </w:p>
+    <w:p>
+      <w:r>
+        <w:t>b</w:t>
+      </w:r>
+      <w:r>
+        <w:t>) Requisitos É</w:t>
+      </w:r>
+      <w:r>
+        <w:t>ticos</w:t>
+      </w:r>
+    </w:p>
+    <w:p>
+      <w:r>
+        <w:t>RNF11 – Transparência na utilização dos dados</w:t>
+      </w:r>
+    </w:p>
+    <w:p>
+      <w:r>
+        <w:t>Descrição: O sistema deve fornecer informações claras sobre a utilização dos dados dos usuários, garantindo conformidade com boas práticas éticas.</w:t>
+      </w:r>
+    </w:p>
+    <w:p>
+      <w:r>
+        <w:t>c</w:t>
+      </w:r>
+      <w:r>
+        <w:t xml:space="preserve">) Requisitos de </w:t>
+      </w:r>
+      <w:r>
+        <w:t>P</w:t>
+      </w:r>
+      <w:r>
+        <w:t xml:space="preserve">rivacidade </w:t>
+      </w:r>
+      <w:r>
+        <w:t>e Proteção dos Dados</w:t>
+      </w:r>
+    </w:p>
+    <w:p>
+      <w:r>
+        <w:t>RNF12 – Conformidade com a LGPD</w:t>
+      </w:r>
+    </w:p>
+    <w:p>
+      <w:r>
+        <w:t>Descrição: O sistema deve estar em conformidade com a Lei Geral de Proteção de Dados (LGPD), garantindo que informações pessoais sejam protegidas e utilizadas apenas com consentimento do usuário.</w:t>
+      </w:r>
+    </w:p>
     <w:p>
       <w:pPr>
         <w:pStyle w:val="Ttulo3"/>
       </w:pPr>
-      <w:bookmarkStart w:id="25" w:name="_Toc191547581"/>
-      <w:r>
-        <w:t>5.</w:t>
-      </w:r>
-      <w:r>
-        <w:t>1</w:t>
-      </w:r>
-      <w:r>
-        <w:t>.2 Req</w:t>
-      </w:r>
-      <w:r>
-        <w:t>uisitos não F</w:t>
-      </w:r>
-      <w:r>
-        <w:t>uncionais</w:t>
-      </w:r>
-      <w:bookmarkEnd w:id="24"/>
-      <w:bookmarkEnd w:id="25"/>
-    </w:p>
-    <w:p>
-      <w:r>
-        <w:t xml:space="preserve">Os requisitos não funcionais definem as propriedades do sistema, bem como suas restrições. A classificação adotada está baseada na obra Engenharia </w:t>
-      </w:r>
-      <w:r>
-        <w:t>de Software de Ian Sommerville.</w:t>
-      </w:r>
-    </w:p>
-    <w:p>
-      <w:bookmarkStart w:id="26" w:name="_Toc192060096"/>
-    </w:p>
-    <w:p>
-      <w:r>
-        <w:t>5.</w:t>
-      </w:r>
-      <w:r>
-        <w:t>1</w:t>
-      </w:r>
-      <w:r>
-        <w:t xml:space="preserve">.2.1 Requisitos de </w:t>
-      </w:r>
-      <w:r>
-        <w:t>P</w:t>
-      </w:r>
-      <w:r>
-        <w:t>roduto</w:t>
-      </w:r>
-    </w:p>
-    <w:p>
-      <w:r>
-        <w:t>a) Requisitos de E</w:t>
-      </w:r>
-      <w:r>
-        <w:t>ficiência</w:t>
-      </w:r>
-    </w:p>
-    <w:p>
-      <w:pPr>
-        <w:pStyle w:val="SemEspaamento"/>
-      </w:pPr>
-      <w:r>
-        <w:t xml:space="preserve">RNF01 – </w:t>
-      </w:r>
-      <w:r>
-        <w:t>nome do requisito</w:t>
-      </w:r>
-    </w:p>
-    <w:p>
-      <w:pPr>
-        <w:pStyle w:val="SemEspaamento"/>
-      </w:pPr>
-      <w:r>
-        <w:t>Descrição:</w:t>
-      </w:r>
-    </w:p>
-    <w:p/>
-    <w:p/>
-    <w:p>
-      <w:r>
-        <w:t xml:space="preserve">b) Requisitos de </w:t>
-      </w:r>
-      <w:r>
-        <w:t xml:space="preserve">Segurança </w:t>
-      </w:r>
-      <w:r>
-        <w:t>(confiabilidade, disponibilidade, autenticidade e integridade)</w:t>
-      </w:r>
-    </w:p>
-    <w:p>
-      <w:r>
-        <w:t xml:space="preserve">c) Requisitos de </w:t>
-      </w:r>
-      <w:r>
-        <w:t>P</w:t>
-      </w:r>
-      <w:r>
-        <w:t>ortabilidade</w:t>
-      </w:r>
-    </w:p>
-    <w:p>
-      <w:r>
-        <w:t>d) Requisitos de U</w:t>
-      </w:r>
-      <w:r>
-        <w:t>sabilidade</w:t>
-      </w:r>
-    </w:p>
-    <w:p/>
-    <w:p>
-      <w:r>
-        <w:t>5.</w:t>
-      </w:r>
-      <w:r>
-        <w:t>1</w:t>
-      </w:r>
-      <w:r>
-        <w:t>.2.2 Requisitos O</w:t>
-      </w:r>
-      <w:r>
-        <w:t>rganizacionais</w:t>
-      </w:r>
-    </w:p>
-    <w:p>
-      <w:r>
-        <w:t xml:space="preserve">a) Requisitos de </w:t>
-      </w:r>
-      <w:r>
-        <w:t>E</w:t>
-      </w:r>
-      <w:r>
-        <w:t>ntrega</w:t>
-      </w:r>
-    </w:p>
-    <w:p>
-      <w:r>
-        <w:t xml:space="preserve">b) Requisitos de </w:t>
-      </w:r>
-      <w:r>
-        <w:t xml:space="preserve">Modelagem e </w:t>
-      </w:r>
-      <w:r>
-        <w:t>C</w:t>
-      </w:r>
-      <w:r>
-        <w:t>odificação</w:t>
-      </w:r>
-    </w:p>
-    <w:p>
-      <w:r>
-        <w:t>c) Requisitos de P</w:t>
-      </w:r>
-      <w:r>
-        <w:t>adrões</w:t>
-      </w:r>
-    </w:p>
-    <w:p/>
-    <w:p>
-      <w:r>
-        <w:t>5.</w:t>
-      </w:r>
-      <w:r>
-        <w:t>1</w:t>
-      </w:r>
-      <w:r>
-        <w:t>.2.3 Requisitos Externos</w:t>
-      </w:r>
-    </w:p>
-    <w:p>
-      <w:r>
-        <w:t>a) Requisitos de Interoperabilidade (hardware, software, comunicações)</w:t>
-      </w:r>
-    </w:p>
-    <w:p>
-      <w:r>
-        <w:t>b</w:t>
-      </w:r>
-      <w:r>
-        <w:t>) Requisitos É</w:t>
-      </w:r>
-      <w:r>
-        <w:t>ticos</w:t>
-      </w:r>
-    </w:p>
-    <w:p>
-      <w:r>
-        <w:t>c</w:t>
-      </w:r>
-      <w:r>
-        <w:t xml:space="preserve">) Requisitos de </w:t>
-      </w:r>
-      <w:r>
-        <w:t>P</w:t>
-      </w:r>
-      <w:r>
-        <w:t xml:space="preserve">rivacidade </w:t>
-      </w:r>
-      <w:r>
-        <w:t>e Proteção dos Dados</w:t>
-      </w:r>
     </w:p>
     <w:p>
       <w:pPr>
         <w:pStyle w:val="Ttulo3"/>
       </w:pPr>
-    </w:p>
-    <w:p>
-      <w:pPr>
-        <w:pStyle w:val="Ttulo3"/>
-      </w:pPr>
-      <w:bookmarkStart w:id="27" w:name="_Toc191547582"/>
+      <w:bookmarkStart w:id="26" w:name="_Toc191547582"/>
       <w:r>
         <w:t>5.1.3 Principais Regras de Negócio</w:t>
       </w:r>
-      <w:bookmarkEnd w:id="27"/>
-    </w:p>
-    <w:p>
-      <w:r>
-        <w:t xml:space="preserve">Descreva </w:t>
-      </w:r>
-      <w:r>
-        <w:t xml:space="preserve">as </w:t>
-      </w:r>
-      <w:r>
-        <w:t xml:space="preserve">principais regras de negócio </w:t>
-      </w:r>
-      <w:r>
-        <w:t>que estão associadas aos requisitos funcionais</w:t>
-      </w:r>
-      <w:r>
-        <w:t>.</w:t>
-      </w:r>
-      <w:r>
-        <w:t xml:space="preserve"> Depois relacione essas regras aos requisitos funcionais descritos anteriormente.</w:t>
+      <w:bookmarkEnd w:id="26"/>
+    </w:p>
+    <w:p>
+      <w:r>
+        <w:t>As regras de negócio estabelecem diretrizes e restrições que orientam o funcionamento do sistema, garantindo que ele opere conforme os objetivos propostos. Essas regras definem processos e condições que devem ser seguidos dentro da aplicação.</w:t>
+      </w:r>
+    </w:p>
+    <w:p/>
+    <w:p>
+      <w:r>
+        <w:lastRenderedPageBreak/>
+        <w:t>A seguir, são apresentadas as principais regras de negócio do sistema, juntamente com sua relação com os requisitos funcionais.</w:t>
       </w:r>
     </w:p>
     <w:p>
@@ -5330,6 +5905,129 @@
         <w:spacing w:after="0" w:line="240" w:lineRule="auto"/>
         <w:jc w:val="left"/>
       </w:pPr>
+    </w:p>
+    <w:p>
+      <w:r>
+        <w:t>RN01 – Cadastro de Usuários</w:t>
+      </w:r>
+    </w:p>
+    <w:p>
+      <w:r>
+        <w:t>Descrição: Para acessar o sistema, o usuário deve preencher um formulário com nome, e-mail, telefone e tipo de usuário (doadora</w:t>
+      </w:r>
+      <w:r>
+        <w:t>, profissional da saúde</w:t>
+      </w:r>
+      <w:r>
+        <w:t xml:space="preserve"> ou</w:t>
+      </w:r>
+      <w:r>
+        <w:t xml:space="preserve"> receptor</w:t>
+      </w:r>
+      <w:r>
+        <w:t xml:space="preserve">) </w:t>
+      </w:r>
+      <w:r>
+        <w:t>O cadastro só será concluído se todas as informações obrigatórias forem fornecidas.</w:t>
+      </w:r>
+    </w:p>
+    <w:p>
+      <w:r>
+        <w:t>Requisito Relacionado: RF01 – Cadastro de usuários</w:t>
+      </w:r>
+    </w:p>
+    <w:p>
+      <w:r>
+        <w:t>RN02 – Autenticação e Acesso ao Sistema</w:t>
+      </w:r>
+    </w:p>
+    <w:p>
+      <w:r>
+        <w:t>Descrição: Apenas usuários cadastrados podem acessar o sistema. O login deve ser feito utilizando e-mail e senha cadastrados. Senhas incorretas bloqueiam o acesso após três tentativas consecutivas.</w:t>
+      </w:r>
+    </w:p>
+    <w:p>
+      <w:r>
+        <w:t>Requisito Relacionado: RF02 – Autenticação de usuários</w:t>
+      </w:r>
+    </w:p>
+    <w:p>
+      <w:r>
+        <w:t>RN03 – Registro de Intenção de Doação</w:t>
+      </w:r>
+    </w:p>
+    <w:p>
+      <w:r>
+        <w:t>Descrição: Somente usuárias cadastradas como doadoras podem registrar uma intenção de doação. A quantidade de leite disponível deve ser informada no momento do registro.</w:t>
+      </w:r>
+    </w:p>
+    <w:p>
+      <w:r>
+        <w:t>Requisito Relacionado: RF03 – Registro de intenção de doação</w:t>
+      </w:r>
+    </w:p>
+    <w:p>
+      <w:r>
+        <w:t>RN04 – Validação dos Bancos de Leite</w:t>
+      </w:r>
+    </w:p>
+    <w:p>
+      <w:r>
+        <w:t>Descrição: Apenas bancos de leite verificados e cadastrados no sistema poderão receber doações. Os bancos devem manter suas informações atualizadas.</w:t>
+      </w:r>
+    </w:p>
+    <w:p>
+      <w:r>
+        <w:t>Requisito Relacionado: RF04 – Localização de bancos de leite</w:t>
+      </w:r>
+    </w:p>
+    <w:p>
+      <w:r>
+        <w:t>RN05 – Notificações sobre o Status da Doação</w:t>
+      </w:r>
+    </w:p>
+    <w:p>
+      <w:r>
+        <w:t>Descrição: O sistema deve notificar a doadora sempre que houver uma atualização sobre o status da doação (pendente, agendada, concluída ou cancelada).</w:t>
+      </w:r>
+    </w:p>
+    <w:p>
+      <w:r>
+        <w:t>Requisito Relacionado: RF05 – Notificações sobre o status da doação</w:t>
+      </w:r>
+    </w:p>
+    <w:p>
+      <w:r>
+        <w:lastRenderedPageBreak/>
+        <w:t>RN06 – Conteúdo Educativo</w:t>
+      </w:r>
+    </w:p>
+    <w:p>
+      <w:r>
+        <w:t>Descrição: Apenas profissionais de saúde autorizados podem publicar ou atualizar conteúdos educativos dentro do sistema.</w:t>
+      </w:r>
+    </w:p>
+    <w:p>
+      <w:r>
+        <w:t>Requisito Relacionado: RF06 – Área de informações e dicas sobre doação</w:t>
+      </w:r>
+    </w:p>
+    <w:p>
+      <w:r>
+        <w:t>RN07 – Suporte ao Usuário</w:t>
+      </w:r>
+    </w:p>
+    <w:p>
+      <w:r>
+        <w:t>Descrição: O sistema deve oferecer um canal de suporte para dúvidas e problemas, garantindo resposta em até 48 horas úteis.</w:t>
+      </w:r>
+    </w:p>
+    <w:p>
+      <w:r>
+        <w:t>Requisito Relacionado: RF07 – Suporte e contato</w:t>
+      </w:r>
+    </w:p>
+    <w:p>
       <w:r>
         <w:br w:type="page"/>
       </w:r>
@@ -5338,212 +6036,261 @@
       <w:pPr>
         <w:pStyle w:val="Ttulo2"/>
       </w:pPr>
-      <w:bookmarkStart w:id="28" w:name="_Toc191547583"/>
+      <w:bookmarkStart w:id="27" w:name="_Toc191547583"/>
       <w:r>
         <w:lastRenderedPageBreak/>
         <w:t>5.2 ANÁLISE DOS REQUISITOS</w:t>
       </w:r>
+      <w:bookmarkEnd w:id="27"/>
+    </w:p>
+    <w:p>
+      <w:pPr>
+        <w:pStyle w:val="Ttulo3"/>
+      </w:pPr>
+    </w:p>
+    <w:p>
+      <w:pPr>
+        <w:pStyle w:val="Ttulo3"/>
+      </w:pPr>
+      <w:bookmarkStart w:id="28" w:name="_Toc191547584"/>
+      <w:r>
+        <w:t xml:space="preserve">5.2.1 </w:t>
+      </w:r>
+      <w:r>
+        <w:t>Visão Funcional</w:t>
+      </w:r>
       <w:bookmarkEnd w:id="28"/>
     </w:p>
     <w:p>
+      <w:r>
+        <w:t>A visão funcional do sistema é baseada no modelo de casos de uso, que descreve as interações entre os usuários e o sistema. Essa abordagem permite entender as funcionalidades que o sistema deve oferecer de forma clara e objetiva, representando os principais fluxos de eventos e as interações que ocorrem no processo de doação de leite materno.</w:t>
+      </w:r>
+    </w:p>
+    <w:p>
+      <w:r>
+        <w:t>O modelo de casos de uso consiste no diagrama de casos de uso, que ilustra as diferentes ações que os usuários podem realizar no sistema, e na descrição dos fluxos de eventos, que detalha os passos envolvidos em cada caso de uso.</w:t>
+      </w:r>
+    </w:p>
+    <w:p/>
+    <w:p>
+      <w:pPr>
+        <w:rPr>
+          <w:color w:val="FF0000"/>
+        </w:rPr>
+      </w:pPr>
+      <w:bookmarkStart w:id="29" w:name="_Toc192060097"/>
+      <w:bookmarkEnd w:id="25"/>
+      <w:r>
+        <w:rPr>
+          <w:color w:val="FF0000"/>
+        </w:rPr>
+        <w:t>O modelo de casos de uso é constituído pelo diagrama de casos de uso e pela descrição dos fluxos de eventos.</w:t>
+      </w:r>
+      <w:r>
+        <w:rPr>
+          <w:color w:val="FF0000"/>
+        </w:rPr>
+        <w:t xml:space="preserve"> </w:t>
+      </w:r>
+      <w:r>
+        <w:rPr>
+          <w:color w:val="FF0000"/>
+        </w:rPr>
+        <w:t xml:space="preserve">O diagrama e </w:t>
+      </w:r>
+      <w:r>
+        <w:rPr>
+          <w:color w:val="FF0000"/>
+        </w:rPr>
+        <w:t>descrição deve</w:t>
+      </w:r>
+      <w:r>
+        <w:rPr>
+          <w:color w:val="FF0000"/>
+        </w:rPr>
+        <w:t>m ser colocados</w:t>
+      </w:r>
+      <w:r>
+        <w:rPr>
+          <w:color w:val="FF0000"/>
+        </w:rPr>
+        <w:t xml:space="preserve"> </w:t>
+      </w:r>
+      <w:r>
+        <w:rPr>
+          <w:color w:val="FF0000"/>
+        </w:rPr>
+        <w:t>no A</w:t>
+      </w:r>
+      <w:r>
+        <w:rPr>
+          <w:color w:val="FF0000"/>
+        </w:rPr>
+        <w:t>pêndice</w:t>
+      </w:r>
+      <w:r>
+        <w:rPr>
+          <w:color w:val="FF0000"/>
+        </w:rPr>
+        <w:t xml:space="preserve"> </w:t>
+      </w:r>
+      <w:r>
+        <w:rPr>
+          <w:color w:val="FF0000"/>
+        </w:rPr>
+        <w:t>C</w:t>
+      </w:r>
+      <w:r>
+        <w:rPr>
+          <w:color w:val="FF0000"/>
+        </w:rPr>
+        <w:t>.</w:t>
+      </w:r>
+    </w:p>
+    <w:p>
       <w:pPr>
         <w:pStyle w:val="Ttulo3"/>
       </w:pPr>
+      <w:bookmarkStart w:id="30" w:name="_Toc192060098"/>
+      <w:bookmarkEnd w:id="29"/>
     </w:p>
     <w:p>
       <w:pPr>
         <w:pStyle w:val="Ttulo3"/>
       </w:pPr>
-      <w:bookmarkStart w:id="29" w:name="_Toc191547584"/>
-      <w:r>
-        <w:t xml:space="preserve">5.2.1 </w:t>
-      </w:r>
-      <w:r>
-        <w:t>Visão Funcional</w:t>
-      </w:r>
-      <w:bookmarkEnd w:id="29"/>
-    </w:p>
-    <w:p>
-      <w:bookmarkStart w:id="30" w:name="_Toc192060097"/>
-      <w:bookmarkEnd w:id="26"/>
-      <w:r>
-        <w:t>O modelo de casos de uso é constituído pelo diagrama de casos de uso e pela descrição dos fluxos de eventos.</w:t>
-      </w:r>
+      <w:bookmarkStart w:id="31" w:name="_Toc191547585"/>
+      <w:r>
+        <w:t>5.2.</w:t>
+      </w:r>
+      <w:r>
+        <w:t>2</w:t>
+      </w:r>
+      <w:r>
+        <w:t xml:space="preserve"> Modelo </w:t>
+      </w:r>
+      <w:r>
+        <w:t xml:space="preserve">Conceitual </w:t>
+      </w:r>
+      <w:r>
+        <w:t>dos Dados</w:t>
+      </w:r>
+      <w:bookmarkEnd w:id="31"/>
+    </w:p>
+    <w:p>
+      <w:bookmarkStart w:id="32" w:name="_Toc192060100"/>
+      <w:bookmarkStart w:id="33" w:name="_Toc192060099"/>
+      <w:bookmarkEnd w:id="30"/>
       <w:r>
         <w:t xml:space="preserve"> </w:t>
       </w:r>
       <w:r>
-        <w:t xml:space="preserve">O diagrama e </w:t>
-      </w:r>
-      <w:r>
-        <w:t>descrição deve</w:t>
-      </w:r>
-      <w:r>
-        <w:t>m ser colocados</w:t>
+        <w:t xml:space="preserve">Esta seção descreve o modelo de dados de um sistema com alto nível de abstração no qual as relações são construídas através da associação de um ou mais atributos das entidades. </w:t>
+      </w:r>
+      <w:r>
+        <w:t>Trata-se do Modelo</w:t>
       </w:r>
       <w:r>
         <w:t xml:space="preserve"> </w:t>
       </w:r>
       <w:r>
-        <w:t>no A</w:t>
+        <w:t xml:space="preserve">Conceitual </w:t>
+      </w:r>
+      <w:r>
+        <w:t>representado</w:t>
+      </w:r>
+      <w:r>
+        <w:t xml:space="preserve"> por meio do </w:t>
+      </w:r>
+      <w:r>
+        <w:t>Diagrama de</w:t>
+      </w:r>
+      <w:r>
+        <w:t xml:space="preserve"> </w:t>
+      </w:r>
+      <w:r>
+        <w:t xml:space="preserve">Entidade-Relacionamento ou </w:t>
+      </w:r>
+      <w:r>
+        <w:t xml:space="preserve">do </w:t>
+      </w:r>
+      <w:r>
+        <w:t>Diagrama de Classes de Negócio.</w:t>
+      </w:r>
+      <w:r>
+        <w:t xml:space="preserve"> O diagrama deve ser colocado no Apêndice D</w:t>
+      </w:r>
+      <w:r>
+        <w:t>.</w:t>
+      </w:r>
+      <w:bookmarkEnd w:id="32"/>
+    </w:p>
+    <w:p/>
+    <w:p>
+      <w:pPr>
+        <w:pStyle w:val="Ttulo3"/>
+      </w:pPr>
+      <w:bookmarkStart w:id="34" w:name="_Toc191547586"/>
+      <w:bookmarkStart w:id="35" w:name="_Toc192060101"/>
+      <w:bookmarkEnd w:id="33"/>
+      <w:r>
+        <w:t xml:space="preserve">5.2.3 </w:t>
+      </w:r>
+      <w:r>
+        <w:t xml:space="preserve">Modelo </w:t>
+      </w:r>
+      <w:r>
+        <w:t>Inicial da</w:t>
+      </w:r>
+      <w:r>
+        <w:t xml:space="preserve"> Interface d</w:t>
+      </w:r>
+      <w:r>
+        <w:t>e</w:t>
+      </w:r>
+      <w:r>
+        <w:t xml:space="preserve"> Usuário</w:t>
+      </w:r>
+      <w:bookmarkEnd w:id="34"/>
+    </w:p>
+    <w:p>
+      <w:bookmarkStart w:id="36" w:name="_Toc2324123"/>
+      <w:r>
+        <w:t xml:space="preserve">Colocar os </w:t>
+      </w:r>
+      <w:r>
+        <w:t>modelos</w:t>
+      </w:r>
+      <w:r>
+        <w:t xml:space="preserve"> d</w:t>
+      </w:r>
+      <w:r>
+        <w:t>a</w:t>
+      </w:r>
+      <w:r>
+        <w:t xml:space="preserve"> interface </w:t>
+      </w:r>
+      <w:r>
+        <w:t xml:space="preserve">de usuário </w:t>
+      </w:r>
+      <w:r>
+        <w:t>no</w:t>
+      </w:r>
+      <w:r>
+        <w:t xml:space="preserve"> </w:t>
+      </w:r>
+      <w:r>
+        <w:t>A</w:t>
       </w:r>
       <w:r>
         <w:t>pêndice</w:t>
       </w:r>
       <w:r>
-        <w:t xml:space="preserve"> </w:t>
-      </w:r>
-      <w:r>
-        <w:t>C</w:t>
+        <w:t xml:space="preserve"> E</w:t>
       </w:r>
       <w:r>
         <w:t>.</w:t>
       </w:r>
-    </w:p>
-    <w:p>
-      <w:pPr>
-        <w:pStyle w:val="Ttulo3"/>
-      </w:pPr>
-      <w:bookmarkStart w:id="31" w:name="_Toc192060098"/>
-      <w:bookmarkEnd w:id="30"/>
-    </w:p>
-    <w:p>
-      <w:pPr>
-        <w:pStyle w:val="Ttulo3"/>
-      </w:pPr>
-      <w:bookmarkStart w:id="32" w:name="_Toc191547585"/>
-      <w:r>
-        <w:t>5.2.</w:t>
-      </w:r>
-      <w:r>
-        <w:t>2</w:t>
-      </w:r>
-      <w:r>
-        <w:t xml:space="preserve"> Modelo </w:t>
-      </w:r>
-      <w:r>
-        <w:t xml:space="preserve">Conceitual </w:t>
-      </w:r>
-      <w:r>
-        <w:t>dos Dados</w:t>
-      </w:r>
-      <w:bookmarkEnd w:id="32"/>
-    </w:p>
-    <w:p>
-      <w:bookmarkStart w:id="33" w:name="_Toc192060100"/>
-      <w:bookmarkStart w:id="34" w:name="_Toc192060099"/>
-      <w:bookmarkEnd w:id="31"/>
-      <w:r>
-        <w:t xml:space="preserve"> </w:t>
-      </w:r>
-      <w:r>
-        <w:t xml:space="preserve">Esta seção descreve o modelo de dados de um sistema com alto nível de abstração no qual as relações são construídas através da associação de um ou mais atributos das entidades. </w:t>
-      </w:r>
-      <w:r>
-        <w:t>Trata-se do Modelo</w:t>
-      </w:r>
-      <w:r>
-        <w:t xml:space="preserve"> </w:t>
-      </w:r>
-      <w:r>
-        <w:t xml:space="preserve">Conceitual </w:t>
-      </w:r>
-      <w:r>
-        <w:t>representado</w:t>
-      </w:r>
-      <w:r>
-        <w:t xml:space="preserve"> por meio do </w:t>
-      </w:r>
-      <w:r>
-        <w:t>Diagrama de</w:t>
-      </w:r>
-      <w:r>
-        <w:t xml:space="preserve"> </w:t>
-      </w:r>
-      <w:r>
-        <w:t xml:space="preserve">Entidade-Relacionamento ou </w:t>
-      </w:r>
-      <w:r>
-        <w:t xml:space="preserve">do </w:t>
-      </w:r>
-      <w:r>
-        <w:t>Diagrama de Classes de Negócio.</w:t>
-      </w:r>
-      <w:r>
-        <w:t xml:space="preserve"> O diagrama deve ser colocado no Apêndice D</w:t>
-      </w:r>
-      <w:r>
-        <w:t>.</w:t>
-      </w:r>
-      <w:bookmarkEnd w:id="33"/>
-    </w:p>
-    <w:p/>
-    <w:p>
-      <w:pPr>
-        <w:pStyle w:val="Ttulo3"/>
-      </w:pPr>
-      <w:bookmarkStart w:id="35" w:name="_Toc191547586"/>
-      <w:bookmarkStart w:id="36" w:name="_Toc192060101"/>
-      <w:bookmarkEnd w:id="34"/>
-      <w:r>
-        <w:t xml:space="preserve">5.2.3 </w:t>
-      </w:r>
-      <w:r>
-        <w:t xml:space="preserve">Modelo </w:t>
-      </w:r>
-      <w:r>
-        <w:t>Inicial da</w:t>
-      </w:r>
-      <w:r>
-        <w:t xml:space="preserve"> Interface d</w:t>
-      </w:r>
-      <w:r>
-        <w:t>e</w:t>
-      </w:r>
-      <w:r>
-        <w:t xml:space="preserve"> Usuário</w:t>
-      </w:r>
-      <w:bookmarkEnd w:id="35"/>
-    </w:p>
-    <w:p>
-      <w:bookmarkStart w:id="37" w:name="_Toc2324123"/>
-      <w:r>
-        <w:t xml:space="preserve">Colocar os </w:t>
-      </w:r>
-      <w:r>
-        <w:t>modelos</w:t>
-      </w:r>
-      <w:r>
-        <w:t xml:space="preserve"> d</w:t>
-      </w:r>
-      <w:r>
-        <w:t>a</w:t>
-      </w:r>
-      <w:r>
-        <w:t xml:space="preserve"> interface </w:t>
-      </w:r>
-      <w:r>
-        <w:t xml:space="preserve">de usuário </w:t>
-      </w:r>
-      <w:r>
-        <w:t>no</w:t>
-      </w:r>
-      <w:r>
-        <w:t xml:space="preserve"> </w:t>
-      </w:r>
-      <w:r>
-        <w:t>A</w:t>
-      </w:r>
-      <w:r>
-        <w:t>pêndice</w:t>
-      </w:r>
-      <w:r>
-        <w:t xml:space="preserve"> E</w:t>
-      </w:r>
-      <w:r>
-        <w:t>.</w:t>
-      </w:r>
-      <w:bookmarkEnd w:id="37"/>
+      <w:bookmarkEnd w:id="36"/>
     </w:p>
     <w:p>
       <w:pPr>
@@ -5566,218 +6313,236 @@
       <w:pPr>
         <w:pStyle w:val="Ttulo1"/>
       </w:pPr>
-      <w:bookmarkStart w:id="38" w:name="_Toc191547587"/>
+      <w:bookmarkStart w:id="37" w:name="_Toc191547587"/>
       <w:r>
         <w:lastRenderedPageBreak/>
         <w:t>6 ARQUITETURA E PROJETO</w:t>
       </w:r>
-      <w:bookmarkEnd w:id="36"/>
+      <w:bookmarkEnd w:id="35"/>
       <w:r>
         <w:t xml:space="preserve"> DO SISTEMA</w:t>
       </w:r>
       <w:r>
         <w:t xml:space="preserve"> DE SOFTWARE</w:t>
       </w:r>
+      <w:bookmarkEnd w:id="37"/>
+    </w:p>
+    <w:p>
+      <w:bookmarkStart w:id="38" w:name="_Toc192060103"/>
+      <w:r>
+        <w:t>I</w:t>
+      </w:r>
+      <w:r>
+        <w:t>nsira</w:t>
+      </w:r>
+      <w:r>
+        <w:t xml:space="preserve"> uma </w:t>
+      </w:r>
+      <w:r>
+        <w:t>apresentação</w:t>
+      </w:r>
+      <w:r>
+        <w:t xml:space="preserve"> sobre o assunto tratado neste capítulo</w:t>
+      </w:r>
+      <w:r>
+        <w:t xml:space="preserve">. </w:t>
+      </w:r>
+      <w:r>
+        <w:t>A palavra</w:t>
+      </w:r>
+      <w:r>
+        <w:t xml:space="preserve"> projeto aqui se refere à etapa de construção do sistema de software.</w:t>
+      </w:r>
+    </w:p>
+    <w:p/>
+    <w:p>
+      <w:pPr>
+        <w:pStyle w:val="Ttulo2"/>
+      </w:pPr>
+      <w:bookmarkStart w:id="39" w:name="_Toc191547588"/>
+      <w:r>
+        <w:t>6.1 V</w:t>
+      </w:r>
       <w:bookmarkEnd w:id="38"/>
-    </w:p>
-    <w:p>
-      <w:bookmarkStart w:id="39" w:name="_Toc192060103"/>
+      <w:r>
+        <w:t>ISÃO ESTRUTURAL</w:t>
+      </w:r>
+      <w:bookmarkEnd w:id="39"/>
+    </w:p>
+    <w:p>
+      <w:bookmarkStart w:id="40" w:name="_Toc192060104"/>
+      <w:r>
+        <w:t>Insira</w:t>
+      </w:r>
+      <w:r>
+        <w:t xml:space="preserve"> uma </w:t>
+      </w:r>
+      <w:r>
+        <w:t>apresentação</w:t>
+      </w:r>
+      <w:r>
+        <w:t xml:space="preserve"> sobre o assunto tratado nesta </w:t>
+      </w:r>
+      <w:proofErr w:type="spellStart"/>
+      <w:proofErr w:type="gramStart"/>
+      <w:r>
+        <w:t>seção</w:t>
+      </w:r>
+      <w:r>
+        <w:t>.</w:t>
+      </w:r>
+      <w:r>
+        <w:t>T</w:t>
+      </w:r>
+      <w:r>
+        <w:t>odos</w:t>
+      </w:r>
+      <w:proofErr w:type="spellEnd"/>
+      <w:proofErr w:type="gramEnd"/>
+      <w:r>
+        <w:t xml:space="preserve"> os diagramas devem ser entregue</w:t>
+      </w:r>
+      <w:r>
+        <w:t>s</w:t>
+      </w:r>
+      <w:r>
+        <w:t xml:space="preserve"> dentro da pasta do Apêndice </w:t>
+      </w:r>
+      <w:r>
+        <w:t>F</w:t>
+      </w:r>
+      <w:r>
+        <w:t>.</w:t>
+      </w:r>
+    </w:p>
+    <w:p/>
+    <w:p>
+      <w:pPr>
+        <w:pStyle w:val="Ttulo3"/>
+      </w:pPr>
+      <w:bookmarkStart w:id="41" w:name="_Toc191547589"/>
+      <w:r>
+        <w:t xml:space="preserve">6.1.1 Diagrama de </w:t>
+      </w:r>
+      <w:r>
+        <w:t>P</w:t>
+      </w:r>
+      <w:r>
+        <w:t>acotes</w:t>
+      </w:r>
+      <w:bookmarkEnd w:id="40"/>
+      <w:bookmarkEnd w:id="41"/>
+    </w:p>
+    <w:p>
+      <w:r>
+        <w:t>Defin</w:t>
+      </w:r>
+      <w:r>
+        <w:t>a</w:t>
+      </w:r>
+      <w:r>
+        <w:t xml:space="preserve"> os pacotes (agrupament</w:t>
+      </w:r>
+      <w:r>
+        <w:t xml:space="preserve">os lógicos) idealizados para </w:t>
+      </w:r>
+      <w:r>
+        <w:t>o sistema. Os pacotes geralmente são identificados segundo os padrões de projeto utilizados</w:t>
+      </w:r>
+      <w:r>
+        <w:t>.</w:t>
+      </w:r>
+    </w:p>
+    <w:p/>
+    <w:p>
+      <w:pPr>
+        <w:pStyle w:val="Ttulo3"/>
+      </w:pPr>
+      <w:bookmarkStart w:id="42" w:name="_Toc192060105"/>
+      <w:bookmarkStart w:id="43" w:name="_Toc191547590"/>
+      <w:r>
+        <w:t xml:space="preserve">6.1.2 Diagramas de </w:t>
+      </w:r>
+      <w:r>
+        <w:t>C</w:t>
+      </w:r>
+      <w:r>
+        <w:t>lasses</w:t>
+      </w:r>
+      <w:bookmarkEnd w:id="42"/>
+      <w:bookmarkEnd w:id="43"/>
+    </w:p>
+    <w:p>
+      <w:r>
+        <w:t>De acordo com os pacotes</w:t>
+      </w:r>
+      <w:r>
+        <w:t xml:space="preserve"> identificados na Seção 6.1.1, </w:t>
+      </w:r>
+      <w:r>
+        <w:t>constru</w:t>
+      </w:r>
+      <w:r>
+        <w:t>a</w:t>
+      </w:r>
+      <w:r>
+        <w:t xml:space="preserve"> o diagrama de classes para cada pacote.</w:t>
+      </w:r>
+    </w:p>
+    <w:p/>
+    <w:p>
+      <w:pPr>
+        <w:pStyle w:val="Ttulo2"/>
+      </w:pPr>
+      <w:bookmarkStart w:id="44" w:name="_Toc192060106"/>
+      <w:bookmarkStart w:id="45" w:name="_Toc191547591"/>
+      <w:r>
+        <w:t>6.2 VISÃO COMPORTAMENTAL</w:t>
+      </w:r>
+      <w:bookmarkEnd w:id="44"/>
+      <w:bookmarkEnd w:id="45"/>
+    </w:p>
+    <w:p>
+      <w:r>
+        <w:t>Insira uma apresentação sobre</w:t>
+      </w:r>
+      <w:r>
+        <w:t xml:space="preserve"> o assunto tratado nesta seção. Todos os diagramas devem ser </w:t>
+      </w:r>
+      <w:proofErr w:type="gramStart"/>
+      <w:r>
+        <w:t>entregue</w:t>
+      </w:r>
+      <w:proofErr w:type="gramEnd"/>
+      <w:r>
+        <w:t xml:space="preserve"> dentro da pasta do Apêndice </w:t>
+      </w:r>
+      <w:r>
+        <w:t>F</w:t>
+      </w:r>
+      <w:r>
+        <w:t>.</w:t>
+      </w:r>
+    </w:p>
+    <w:p/>
+    <w:p>
+      <w:pPr>
+        <w:pStyle w:val="Ttulo3"/>
+      </w:pPr>
+      <w:bookmarkStart w:id="46" w:name="_Toc191547592"/>
+      <w:r>
+        <w:t xml:space="preserve">6.2.1 Projeto das </w:t>
+      </w:r>
       <w:r>
         <w:t>I</w:t>
       </w:r>
       <w:r>
-        <w:t>nsira</w:t>
-      </w:r>
-      <w:r>
-        <w:t xml:space="preserve"> uma </w:t>
-      </w:r>
-      <w:r>
-        <w:t>apresentação</w:t>
-      </w:r>
-      <w:r>
-        <w:t xml:space="preserve"> sobre o assunto tratado neste capítulo</w:t>
-      </w:r>
-      <w:r>
-        <w:t xml:space="preserve">. </w:t>
-      </w:r>
-      <w:r>
-        <w:t>A palavra</w:t>
-      </w:r>
-      <w:r>
-        <w:t xml:space="preserve"> projeto aqui se refere à etapa de construção do sistema de software.</w:t>
-      </w:r>
-    </w:p>
-    <w:p/>
-    <w:p>
-      <w:pPr>
-        <w:pStyle w:val="Ttulo2"/>
-      </w:pPr>
-      <w:bookmarkStart w:id="40" w:name="_Toc191547588"/>
-      <w:r>
-        <w:t>6.1 V</w:t>
-      </w:r>
-      <w:bookmarkEnd w:id="39"/>
-      <w:r>
-        <w:t>ISÃO ESTRUTURAL</w:t>
-      </w:r>
-      <w:bookmarkEnd w:id="40"/>
-    </w:p>
-    <w:p>
-      <w:bookmarkStart w:id="41" w:name="_Toc192060104"/>
-      <w:r>
-        <w:t>Insira</w:t>
-      </w:r>
-      <w:r>
-        <w:t xml:space="preserve"> uma </w:t>
-      </w:r>
-      <w:r>
-        <w:t>apresentação</w:t>
-      </w:r>
-      <w:r>
-        <w:t xml:space="preserve"> sobre o assunto tratado nesta seção</w:t>
-      </w:r>
-      <w:r>
-        <w:t>.</w:t>
-      </w:r>
-      <w:r>
-        <w:t>T</w:t>
-      </w:r>
-      <w:r>
-        <w:t>odos os diagramas devem ser entregue</w:t>
-      </w:r>
-      <w:r>
-        <w:t>s</w:t>
-      </w:r>
-      <w:r>
-        <w:t xml:space="preserve"> dentro da pasta do Apêndice </w:t>
-      </w:r>
-      <w:r>
-        <w:t>F</w:t>
-      </w:r>
-      <w:r>
-        <w:t>.</w:t>
-      </w:r>
-    </w:p>
-    <w:p/>
-    <w:p>
-      <w:pPr>
-        <w:pStyle w:val="Ttulo3"/>
-      </w:pPr>
-      <w:bookmarkStart w:id="42" w:name="_Toc191547589"/>
-      <w:r>
-        <w:t xml:space="preserve">6.1.1 Diagrama de </w:t>
-      </w:r>
-      <w:r>
-        <w:t>P</w:t>
-      </w:r>
-      <w:r>
-        <w:t>acotes</w:t>
-      </w:r>
-      <w:bookmarkEnd w:id="41"/>
-      <w:bookmarkEnd w:id="42"/>
-    </w:p>
-    <w:p>
-      <w:r>
-        <w:t>Defin</w:t>
-      </w:r>
-      <w:r>
-        <w:t>a</w:t>
-      </w:r>
-      <w:r>
-        <w:t xml:space="preserve"> os pacotes (agrupament</w:t>
-      </w:r>
-      <w:r>
-        <w:t xml:space="preserve">os lógicos) idealizados para </w:t>
-      </w:r>
-      <w:r>
-        <w:t>o sistema. Os pacotes geralmente são identificados segundo os padrões de projeto utilizados</w:t>
-      </w:r>
-      <w:r>
-        <w:t>.</w:t>
-      </w:r>
-    </w:p>
-    <w:p/>
-    <w:p>
-      <w:pPr>
-        <w:pStyle w:val="Ttulo3"/>
-      </w:pPr>
-      <w:bookmarkStart w:id="43" w:name="_Toc192060105"/>
-      <w:bookmarkStart w:id="44" w:name="_Toc191547590"/>
-      <w:r>
-        <w:t xml:space="preserve">6.1.2 Diagramas de </w:t>
-      </w:r>
-      <w:r>
-        <w:t>C</w:t>
-      </w:r>
-      <w:r>
-        <w:t>lasses</w:t>
-      </w:r>
-      <w:bookmarkEnd w:id="43"/>
-      <w:bookmarkEnd w:id="44"/>
-    </w:p>
-    <w:p>
-      <w:r>
-        <w:t>De acordo com os pacotes</w:t>
-      </w:r>
-      <w:r>
-        <w:t xml:space="preserve"> identificados na Seção 6.1.1, </w:t>
-      </w:r>
-      <w:r>
-        <w:t>constru</w:t>
-      </w:r>
-      <w:r>
-        <w:t>a</w:t>
-      </w:r>
-      <w:r>
-        <w:t xml:space="preserve"> o diagrama de classes para cada pacote.</w:t>
-      </w:r>
-    </w:p>
-    <w:p/>
-    <w:p>
-      <w:pPr>
-        <w:pStyle w:val="Ttulo2"/>
-      </w:pPr>
-      <w:bookmarkStart w:id="45" w:name="_Toc192060106"/>
-      <w:bookmarkStart w:id="46" w:name="_Toc191547591"/>
-      <w:r>
-        <w:t>6.2 VISÃO COMPORTAMENTAL</w:t>
-      </w:r>
-      <w:bookmarkEnd w:id="45"/>
+        <w:t>nterações</w:t>
+      </w:r>
+      <w:r>
+        <w:t xml:space="preserve"> entre Objetos</w:t>
+      </w:r>
       <w:bookmarkEnd w:id="46"/>
-    </w:p>
-    <w:p>
-      <w:r>
-        <w:t>Insira uma apresentação sobre</w:t>
-      </w:r>
-      <w:r>
-        <w:t xml:space="preserve"> o assunto tratado nesta seção. Todos os diagramas devem ser entregue dentro da pasta do Apêndice </w:t>
-      </w:r>
-      <w:r>
-        <w:t>F</w:t>
-      </w:r>
-      <w:r>
-        <w:t>.</w:t>
-      </w:r>
-    </w:p>
-    <w:p/>
-    <w:p>
-      <w:pPr>
-        <w:pStyle w:val="Ttulo3"/>
-      </w:pPr>
-      <w:bookmarkStart w:id="47" w:name="_Toc191547592"/>
-      <w:r>
-        <w:t xml:space="preserve">6.2.1 Projeto das </w:t>
-      </w:r>
-      <w:r>
-        <w:t>I</w:t>
-      </w:r>
-      <w:r>
-        <w:t>nterações</w:t>
-      </w:r>
-      <w:r>
-        <w:t xml:space="preserve"> entre Objetos</w:t>
-      </w:r>
-      <w:bookmarkEnd w:id="47"/>
     </w:p>
     <w:p/>
     <w:p>
@@ -5817,7 +6582,7 @@
       <w:pPr>
         <w:pStyle w:val="Ttulo2"/>
       </w:pPr>
-      <w:bookmarkStart w:id="48" w:name="_Toc191547593"/>
+      <w:bookmarkStart w:id="47" w:name="_Toc191547593"/>
       <w:r>
         <w:t xml:space="preserve">6.3 VISÃO </w:t>
       </w:r>
@@ -5827,11 +6592,78 @@
       <w:r>
         <w:t xml:space="preserve"> DADOS</w:t>
       </w:r>
+      <w:bookmarkEnd w:id="47"/>
+    </w:p>
+    <w:p>
+      <w:r>
+        <w:t>Insira uma apresentação sobre o assunto tratado nesta seção.</w:t>
+      </w:r>
+    </w:p>
+    <w:p/>
+    <w:p>
+      <w:pPr>
+        <w:pStyle w:val="Ttulo3"/>
+      </w:pPr>
+      <w:bookmarkStart w:id="48" w:name="_Toc191547594"/>
+      <w:r>
+        <w:t xml:space="preserve">6.3.1 Modelo </w:t>
+      </w:r>
+      <w:r>
+        <w:t>Lógico</w:t>
+      </w:r>
       <w:bookmarkEnd w:id="48"/>
     </w:p>
     <w:p>
       <w:r>
-        <w:t>Insira uma apresentação sobre o assunto tratado nesta seção.</w:t>
+        <w:t>A partir do modelo conceitual</w:t>
+      </w:r>
+      <w:r>
+        <w:t xml:space="preserve"> do Capítulo 5, faça o modelo </w:t>
+      </w:r>
+      <w:r>
+        <w:t>lógico</w:t>
+      </w:r>
+      <w:r>
+        <w:t xml:space="preserve"> dos dados </w:t>
+      </w:r>
+      <w:r>
+        <w:t>que devem ser</w:t>
+      </w:r>
+      <w:r>
+        <w:t xml:space="preserve"> persistidos.</w:t>
+      </w:r>
+      <w:r>
+        <w:t xml:space="preserve"> O modelo </w:t>
+      </w:r>
+      <w:r>
+        <w:t>lógico</w:t>
+      </w:r>
+      <w:r>
+        <w:t xml:space="preserve"> é con</w:t>
+      </w:r>
+      <w:r>
+        <w:t>heci</w:t>
+      </w:r>
+      <w:r>
+        <w:t>do também como modelo</w:t>
+      </w:r>
+      <w:r>
+        <w:t xml:space="preserve"> operacional</w:t>
+      </w:r>
+      <w:r>
+        <w:t>.</w:t>
+      </w:r>
+      <w:r>
+        <w:t xml:space="preserve"> </w:t>
+      </w:r>
+      <w:r>
+        <w:t xml:space="preserve">Devem ser entregues dentro da pasta do Apêndice </w:t>
+      </w:r>
+      <w:r>
+        <w:t>D</w:t>
+      </w:r>
+      <w:r>
+        <w:t>.</w:t>
       </w:r>
     </w:p>
     <w:p/>
@@ -5839,9 +6671,15 @@
       <w:pPr>
         <w:pStyle w:val="Ttulo3"/>
       </w:pPr>
-      <w:bookmarkStart w:id="49" w:name="_Toc191547594"/>
-      <w:r>
-        <w:t xml:space="preserve">6.3.1 Modelo </w:t>
+      <w:bookmarkStart w:id="49" w:name="_Toc191547595"/>
+      <w:r>
+        <w:t>6.3.2 Dicionário de D</w:t>
+      </w:r>
+      <w:r>
+        <w:t>ados</w:t>
+      </w:r>
+      <w:r>
+        <w:t xml:space="preserve"> do Modelo </w:t>
       </w:r>
       <w:r>
         <w:t>Lógico</w:t>
@@ -5850,40 +6688,16 @@
     </w:p>
     <w:p>
       <w:r>
-        <w:t>A partir do modelo conceitual</w:t>
-      </w:r>
-      <w:r>
-        <w:t xml:space="preserve"> do Capítulo 5, faça o modelo </w:t>
-      </w:r>
-      <w:r>
-        <w:t>lógico</w:t>
-      </w:r>
-      <w:r>
-        <w:t xml:space="preserve"> dos dados </w:t>
-      </w:r>
-      <w:r>
-        <w:t>que devem ser</w:t>
-      </w:r>
-      <w:r>
-        <w:t xml:space="preserve"> persistidos.</w:t>
-      </w:r>
-      <w:r>
-        <w:t xml:space="preserve"> O modelo </w:t>
-      </w:r>
-      <w:r>
-        <w:t>lógico</w:t>
-      </w:r>
-      <w:r>
-        <w:t xml:space="preserve"> é con</w:t>
-      </w:r>
-      <w:r>
-        <w:t>heci</w:t>
-      </w:r>
-      <w:r>
-        <w:t>do também como modelo</w:t>
-      </w:r>
-      <w:r>
-        <w:t xml:space="preserve"> operacional</w:t>
+        <w:t>Descreva os elementos de dados presentes no modelo</w:t>
+      </w:r>
+      <w:r>
+        <w:t xml:space="preserve"> </w:t>
+      </w:r>
+      <w:r>
+        <w:t>operacional</w:t>
+      </w:r>
+      <w:r>
+        <w:t xml:space="preserve"> (ou lógico)</w:t>
       </w:r>
       <w:r>
         <w:t>.</w:t>
@@ -5904,58 +6718,56 @@
     <w:p/>
     <w:p>
       <w:pPr>
+        <w:pStyle w:val="Ttulo2"/>
+      </w:pPr>
+      <w:bookmarkStart w:id="50" w:name="_Toc191547596"/>
+      <w:r>
+        <w:t>6.</w:t>
+      </w:r>
+      <w:r>
+        <w:t>4</w:t>
+      </w:r>
+      <w:r>
+        <w:t xml:space="preserve"> PROJETO DA INTERAÇÃO HUMANO-COMPUTADOR</w:t>
+      </w:r>
+      <w:bookmarkEnd w:id="50"/>
+    </w:p>
+    <w:p>
+      <w:r>
+        <w:t>Apresente</w:t>
+      </w:r>
+      <w:r>
+        <w:t xml:space="preserve"> o estudo dos </w:t>
+      </w:r>
+      <w:r>
+        <w:t xml:space="preserve">perfis de </w:t>
+      </w:r>
+      <w:r>
+        <w:t>usuários</w:t>
+      </w:r>
+      <w:r>
+        <w:t xml:space="preserve"> esperados</w:t>
+      </w:r>
+      <w:r>
+        <w:t>, m</w:t>
+      </w:r>
+      <w:r>
+        <w:t>ostrar os padrões ergonômicos e as heurísticas de usabilidade para a impleme</w:t>
+      </w:r>
+      <w:r>
+        <w:t>ntação da interface de usuário.</w:t>
+      </w:r>
+    </w:p>
+    <w:p>
+      <w:pPr>
         <w:pStyle w:val="Ttulo3"/>
       </w:pPr>
-      <w:bookmarkStart w:id="50" w:name="_Toc191547595"/>
-      <w:r>
-        <w:t>6.3.2 Dicionário de D</w:t>
-      </w:r>
-      <w:r>
-        <w:t>ados</w:t>
-      </w:r>
-      <w:r>
-        <w:t xml:space="preserve"> do Modelo </w:t>
-      </w:r>
-      <w:r>
-        <w:t>Lógico</w:t>
-      </w:r>
-      <w:bookmarkEnd w:id="50"/>
-    </w:p>
-    <w:p>
-      <w:r>
-        <w:t>Descreva os elementos de dados presentes no modelo</w:t>
-      </w:r>
-      <w:r>
-        <w:t xml:space="preserve"> </w:t>
-      </w:r>
-      <w:r>
-        <w:t>operacional</w:t>
-      </w:r>
-      <w:r>
-        <w:t xml:space="preserve"> (ou lógico)</w:t>
-      </w:r>
-      <w:r>
-        <w:t>.</w:t>
-      </w:r>
-      <w:r>
-        <w:t xml:space="preserve"> </w:t>
-      </w:r>
-      <w:r>
-        <w:t xml:space="preserve">Devem ser entregues dentro da pasta do Apêndice </w:t>
-      </w:r>
-      <w:r>
-        <w:t>D</w:t>
-      </w:r>
-      <w:r>
-        <w:t>.</w:t>
-      </w:r>
-    </w:p>
-    <w:p/>
-    <w:p>
-      <w:pPr>
-        <w:pStyle w:val="Ttulo2"/>
-      </w:pPr>
-      <w:bookmarkStart w:id="51" w:name="_Toc191547596"/>
+    </w:p>
+    <w:p>
+      <w:pPr>
+        <w:pStyle w:val="Ttulo3"/>
+      </w:pPr>
+      <w:bookmarkStart w:id="51" w:name="_Toc191547597"/>
       <w:r>
         <w:t>6.</w:t>
       </w:r>
@@ -5963,68 +6775,21 @@
         <w:t>4</w:t>
       </w:r>
       <w:r>
-        <w:t xml:space="preserve"> PROJETO DA INTERAÇÃO HUMANO-COMPUTADOR</w:t>
+        <w:t xml:space="preserve">.1 </w:t>
+      </w:r>
+      <w:r>
+        <w:t>Perfil</w:t>
+      </w:r>
+      <w:r>
+        <w:t xml:space="preserve"> de</w:t>
+      </w:r>
+      <w:r>
+        <w:t xml:space="preserve"> U</w:t>
+      </w:r>
+      <w:r>
+        <w:t>suário</w:t>
       </w:r>
       <w:bookmarkEnd w:id="51"/>
-    </w:p>
-    <w:p>
-      <w:r>
-        <w:t>Apresente</w:t>
-      </w:r>
-      <w:r>
-        <w:t xml:space="preserve"> o estudo dos </w:t>
-      </w:r>
-      <w:r>
-        <w:t xml:space="preserve">perfis de </w:t>
-      </w:r>
-      <w:r>
-        <w:t>usuários</w:t>
-      </w:r>
-      <w:r>
-        <w:t xml:space="preserve"> esperados</w:t>
-      </w:r>
-      <w:r>
-        <w:t>, m</w:t>
-      </w:r>
-      <w:r>
-        <w:t>ostrar os padrões ergonômicos e as heurísticas de usabilidade para a impleme</w:t>
-      </w:r>
-      <w:r>
-        <w:t>ntação da interface de usuário.</w:t>
-      </w:r>
-    </w:p>
-    <w:p>
-      <w:pPr>
-        <w:pStyle w:val="Ttulo3"/>
-      </w:pPr>
-    </w:p>
-    <w:p>
-      <w:pPr>
-        <w:pStyle w:val="Ttulo3"/>
-      </w:pPr>
-      <w:bookmarkStart w:id="52" w:name="_Toc191547597"/>
-      <w:r>
-        <w:t>6.</w:t>
-      </w:r>
-      <w:r>
-        <w:t>4</w:t>
-      </w:r>
-      <w:r>
-        <w:t xml:space="preserve">.1 </w:t>
-      </w:r>
-      <w:r>
-        <w:t>Perfil</w:t>
-      </w:r>
-      <w:r>
-        <w:t xml:space="preserve"> de</w:t>
-      </w:r>
-      <w:r>
-        <w:t xml:space="preserve"> U</w:t>
-      </w:r>
-      <w:r>
-        <w:t>suário</w:t>
-      </w:r>
-      <w:bookmarkEnd w:id="52"/>
     </w:p>
     <w:p>
       <w:pPr>
@@ -6090,7 +6855,7 @@
       <w:r>
         <w:t>.</w:t>
       </w:r>
-      <w:bookmarkStart w:id="53" w:name="_Toc192060119"/>
+      <w:bookmarkStart w:id="52" w:name="_Toc192060119"/>
       <w:r>
         <w:br w:type="page"/>
       </w:r>
@@ -6099,7 +6864,7 @@
       <w:pPr>
         <w:pStyle w:val="Ttulo1"/>
       </w:pPr>
-      <w:bookmarkStart w:id="54" w:name="_Toc191547598"/>
+      <w:bookmarkStart w:id="53" w:name="_Toc191547598"/>
       <w:r>
         <w:lastRenderedPageBreak/>
         <w:t>6</w:t>
@@ -6107,7 +6872,7 @@
       <w:r>
         <w:t xml:space="preserve"> CONCLUSÃO</w:t>
       </w:r>
-      <w:bookmarkEnd w:id="54"/>
+      <w:bookmarkEnd w:id="53"/>
     </w:p>
     <w:p>
       <w:pPr>
@@ -6157,13 +6922,13 @@
       <w:pPr>
         <w:pStyle w:val="Ttulo1"/>
       </w:pPr>
-      <w:bookmarkStart w:id="55" w:name="_Toc191547599"/>
+      <w:bookmarkStart w:id="54" w:name="_Toc191547599"/>
       <w:r>
         <w:lastRenderedPageBreak/>
         <w:t>REFERÊNCIAS</w:t>
       </w:r>
-      <w:bookmarkEnd w:id="53"/>
-      <w:bookmarkEnd w:id="55"/>
+      <w:bookmarkEnd w:id="52"/>
+      <w:bookmarkEnd w:id="54"/>
     </w:p>
     <w:p>
       <w:r>
@@ -6216,70 +6981,78 @@
       <w:r>
         <w:br w:type="page"/>
       </w:r>
-      <w:bookmarkStart w:id="56" w:name="_Toc191547600"/>
-      <w:bookmarkStart w:id="57" w:name="_Toc192060120"/>
+      <w:bookmarkStart w:id="55" w:name="_Toc191547600"/>
+      <w:bookmarkStart w:id="56" w:name="_Toc192060120"/>
       <w:r>
         <w:lastRenderedPageBreak/>
         <w:t>OBRAS CONSULTADAS</w:t>
       </w:r>
+      <w:bookmarkEnd w:id="55"/>
+      <w:r>
+        <w:t xml:space="preserve"> </w:t>
+      </w:r>
+    </w:p>
+    <w:p>
+      <w:r>
+        <w:t>Colo</w:t>
+      </w:r>
+      <w:r>
+        <w:t>que</w:t>
+      </w:r>
+      <w:r>
+        <w:t xml:space="preserve"> </w:t>
+      </w:r>
+      <w:r>
+        <w:t>as obras pesquisadas, mas que não foram referenciadas no documento</w:t>
+      </w:r>
+      <w:r>
+        <w:t>. As obras devem ficar em ordem alfabética por sobrenome do autor e alinhadas à esquerda com espaçamento simples.</w:t>
+      </w:r>
+      <w:r>
+        <w:t xml:space="preserve"> </w:t>
+      </w:r>
+    </w:p>
+    <w:p/>
+    <w:p>
+      <w:pPr>
+        <w:pStyle w:val="Ttulo1"/>
+      </w:pPr>
+      <w:r>
+        <w:br w:type="page"/>
+      </w:r>
+      <w:bookmarkStart w:id="57" w:name="_Toc192060121"/>
+      <w:bookmarkStart w:id="58" w:name="_Toc191547601"/>
       <w:bookmarkEnd w:id="56"/>
-      <w:r>
-        <w:t xml:space="preserve"> </w:t>
-      </w:r>
-    </w:p>
-    <w:p>
-      <w:r>
-        <w:t>Colo</w:t>
-      </w:r>
-      <w:r>
-        <w:t>que</w:t>
-      </w:r>
-      <w:r>
-        <w:t xml:space="preserve"> </w:t>
-      </w:r>
-      <w:r>
-        <w:t>as obras pesquisadas, mas que não foram referenciadas no documento</w:t>
-      </w:r>
-      <w:r>
-        <w:t>. As obras devem ficar em ordem alfabética por sobrenome do autor e alinhadas à esquerda com espaçamento simples.</w:t>
-      </w:r>
-      <w:r>
-        <w:t xml:space="preserve"> </w:t>
-      </w:r>
-    </w:p>
-    <w:p/>
-    <w:p>
-      <w:pPr>
-        <w:pStyle w:val="Ttulo1"/>
-      </w:pPr>
-      <w:r>
-        <w:br w:type="page"/>
-      </w:r>
-      <w:bookmarkStart w:id="58" w:name="_Toc192060121"/>
-      <w:bookmarkStart w:id="59" w:name="_Toc191547601"/>
-      <w:bookmarkEnd w:id="57"/>
       <w:r>
         <w:lastRenderedPageBreak/>
         <w:t>APÊNDICE</w:t>
       </w:r>
+      <w:bookmarkEnd w:id="57"/>
+      <w:r>
+        <w:t xml:space="preserve"> A </w:t>
+      </w:r>
+      <w:r>
+        <w:t>–</w:t>
+      </w:r>
+      <w:r>
+        <w:t xml:space="preserve"> </w:t>
+      </w:r>
+      <w:r>
+        <w:t>GERENCIAMENTO DO PROJETO</w:t>
+      </w:r>
       <w:bookmarkEnd w:id="58"/>
-      <w:r>
-        <w:t xml:space="preserve"> A </w:t>
-      </w:r>
-      <w:r>
-        <w:t>–</w:t>
-      </w:r>
-      <w:r>
-        <w:t xml:space="preserve"> </w:t>
-      </w:r>
-      <w:r>
-        <w:t>GERENCIAMENTO DO PROJETO</w:t>
-      </w:r>
-      <w:bookmarkEnd w:id="59"/>
-    </w:p>
-    <w:p>
-      <w:r>
-        <w:t>O plano de elaboração e gerenciamento do projeto está disponível na pasta “ApêndiceA” que acompanha este documento.</w:t>
+    </w:p>
+    <w:p>
+      <w:r>
+        <w:t>O plano de elaboração e gerenciamento do projeto está disponível na pasta “</w:t>
+      </w:r>
+      <w:proofErr w:type="spellStart"/>
+      <w:r>
+        <w:t>ApêndiceA</w:t>
+      </w:r>
+      <w:proofErr w:type="spellEnd"/>
+      <w:r>
+        <w:t>” que acompanha este documento.</w:t>
       </w:r>
     </w:p>
     <w:p>
@@ -6289,9 +7062,9 @@
       <w:r>
         <w:br w:type="page"/>
       </w:r>
-      <w:bookmarkStart w:id="60" w:name="_Toc191547602"/>
-      <w:bookmarkStart w:id="61" w:name="_Toc192060122"/>
-      <w:bookmarkStart w:id="62" w:name="_Toc284603410"/>
+      <w:bookmarkStart w:id="59" w:name="_Toc191547602"/>
+      <w:bookmarkStart w:id="60" w:name="_Toc192060122"/>
+      <w:bookmarkStart w:id="61" w:name="_Toc284603410"/>
       <w:r>
         <w:lastRenderedPageBreak/>
         <w:t>APÊNDICE B –</w:t>
@@ -6299,7 +7072,7 @@
       <w:r>
         <w:t xml:space="preserve"> RELATÓRIO DE DESEMPENHO</w:t>
       </w:r>
-      <w:bookmarkEnd w:id="60"/>
+      <w:bookmarkEnd w:id="59"/>
     </w:p>
     <w:p>
       <w:r>
@@ -6321,7 +7094,15 @@
         <w:t>is</w:t>
       </w:r>
       <w:r>
-        <w:t xml:space="preserve"> na pasta “ApêndiceB” que acompanha este documento.</w:t>
+        <w:t xml:space="preserve"> na pasta “</w:t>
+      </w:r>
+      <w:proofErr w:type="spellStart"/>
+      <w:r>
+        <w:t>ApêndiceB</w:t>
+      </w:r>
+      <w:proofErr w:type="spellEnd"/>
+      <w:r>
+        <w:t>” que acompanha este documento.</w:t>
       </w:r>
     </w:p>
     <w:p>
@@ -6331,7 +7112,7 @@
       <w:r>
         <w:br w:type="page"/>
       </w:r>
-      <w:bookmarkStart w:id="63" w:name="_Toc191547603"/>
+      <w:bookmarkStart w:id="62" w:name="_Toc191547603"/>
       <w:r>
         <w:lastRenderedPageBreak/>
         <w:t xml:space="preserve">APÊNDICE C – </w:t>
@@ -6339,11 +7120,19 @@
       <w:r>
         <w:t>VISÃO FUNCIONAL</w:t>
       </w:r>
-      <w:bookmarkEnd w:id="63"/>
-    </w:p>
-    <w:p>
-      <w:r>
-        <w:t>O modelo de casos de uso está disponível na pasta “ApêndiceC” que acompanha este documento.</w:t>
+      <w:bookmarkEnd w:id="62"/>
+    </w:p>
+    <w:p>
+      <w:r>
+        <w:t>O modelo de casos de uso está disponível na pasta “</w:t>
+      </w:r>
+      <w:proofErr w:type="spellStart"/>
+      <w:r>
+        <w:t>ApêndiceC</w:t>
+      </w:r>
+      <w:proofErr w:type="spellEnd"/>
+      <w:r>
+        <w:t>” que acompanha este documento.</w:t>
       </w:r>
     </w:p>
     <w:p>
@@ -6353,7 +7142,7 @@
       <w:r>
         <w:br w:type="page"/>
       </w:r>
-      <w:bookmarkStart w:id="64" w:name="_Toc191547604"/>
+      <w:bookmarkStart w:id="63" w:name="_Toc191547604"/>
       <w:r>
         <w:lastRenderedPageBreak/>
         <w:t xml:space="preserve">APÊNDICE D – </w:t>
@@ -6361,11 +7150,19 @@
       <w:r>
         <w:t>VISÃO DOS DADOS</w:t>
       </w:r>
-      <w:bookmarkEnd w:id="64"/>
-    </w:p>
-    <w:p>
-      <w:r>
-        <w:t>O modelo conceitual dos dados (representado por meio do modelo entidade-relacionamento), o modelo lógico dos dados e o dicionário dos dados do modelo lógico estão disponíveis na pasta “ApêndiceD” que acompanha este documento.</w:t>
+      <w:bookmarkEnd w:id="63"/>
+    </w:p>
+    <w:p>
+      <w:r>
+        <w:t>O modelo conceitual dos dados (representado por meio do modelo entidade-relacionamento), o modelo lógico dos dados e o dicionário dos dados do modelo lógico estão disponíveis na pasta “</w:t>
+      </w:r>
+      <w:proofErr w:type="spellStart"/>
+      <w:r>
+        <w:t>ApêndiceD</w:t>
+      </w:r>
+      <w:proofErr w:type="spellEnd"/>
+      <w:r>
+        <w:t>” que acompanha este documento.</w:t>
       </w:r>
     </w:p>
     <w:p>
@@ -6377,16 +7174,24 @@
       <w:pPr>
         <w:pStyle w:val="Ttulo1"/>
       </w:pPr>
-      <w:bookmarkStart w:id="65" w:name="_Toc191547605"/>
+      <w:bookmarkStart w:id="64" w:name="_Toc191547605"/>
       <w:r>
         <w:lastRenderedPageBreak/>
         <w:t>APÊNDICE E – MODELO INICIAL DA INTERFACE DE USUÁRIO</w:t>
       </w:r>
-      <w:bookmarkEnd w:id="65"/>
-    </w:p>
-    <w:p>
-      <w:r>
-        <w:t>Os modelos de interface de usuário de baixa e média fidelidades estão disponíveis na pasta “ApêndiceE” que acompanha este documento.</w:t>
+      <w:bookmarkEnd w:id="64"/>
+    </w:p>
+    <w:p>
+      <w:r>
+        <w:t>Os modelos de interface de usuário de baixa e média fidelidades estão disponíveis na pasta “</w:t>
+      </w:r>
+      <w:proofErr w:type="spellStart"/>
+      <w:r>
+        <w:t>ApêndiceE</w:t>
+      </w:r>
+      <w:proofErr w:type="spellEnd"/>
+      <w:r>
+        <w:t>” que acompanha este documento.</w:t>
       </w:r>
     </w:p>
     <w:p>
@@ -6404,7 +7209,7 @@
       <w:pPr>
         <w:pStyle w:val="Ttulo1"/>
       </w:pPr>
-      <w:bookmarkStart w:id="66" w:name="_Toc191547606"/>
+      <w:bookmarkStart w:id="65" w:name="_Toc191547606"/>
       <w:r>
         <w:lastRenderedPageBreak/>
         <w:t xml:space="preserve">APÊNDICE </w:t>
@@ -6421,11 +7226,19 @@
       <w:r>
         <w:t>ÕES ESTRUTURAL E COMPORTAMENTAL</w:t>
       </w:r>
-      <w:bookmarkEnd w:id="66"/>
-    </w:p>
-    <w:p>
-      <w:r>
-        <w:t>Os diagramas elaborados por meio da UML estão disponíveis na pasta “ApêndiceF” que acompanha este documento.</w:t>
+      <w:bookmarkEnd w:id="65"/>
+    </w:p>
+    <w:p>
+      <w:r>
+        <w:t>Os diagramas elaborados por meio da UML estão disponíveis na pasta “</w:t>
+      </w:r>
+      <w:proofErr w:type="spellStart"/>
+      <w:r>
+        <w:t>ApêndiceF</w:t>
+      </w:r>
+      <w:proofErr w:type="spellEnd"/>
+      <w:r>
+        <w:t>” que acompanha este documento.</w:t>
       </w:r>
     </w:p>
     <w:p>
@@ -6450,7 +7263,7 @@
       <w:pPr>
         <w:pStyle w:val="Ttulo1"/>
       </w:pPr>
-      <w:bookmarkStart w:id="67" w:name="_Toc191547607"/>
+      <w:bookmarkStart w:id="66" w:name="_Toc191547607"/>
       <w:r>
         <w:lastRenderedPageBreak/>
         <w:t>A</w:t>
@@ -6467,7 +7280,7 @@
       <w:r>
         <w:t>RIOS</w:t>
       </w:r>
-      <w:bookmarkEnd w:id="67"/>
+      <w:bookmarkEnd w:id="66"/>
     </w:p>
     <w:p>
       <w:pPr>
@@ -6477,10 +7290,18 @@
         </w:rPr>
       </w:pPr>
       <w:r>
-        <w:t>As entrevistas com os potenciais usuários do sistema encontram-se disponíveis na pasta “ApêndiceG” que acompanha este documento.</w:t>
-      </w:r>
+        <w:t>As entrevistas com os potenciais usuários do sistema encontram-se disponíveis na pasta “</w:t>
+      </w:r>
+      <w:proofErr w:type="spellStart"/>
+      <w:r>
+        <w:t>ApêndiceG</w:t>
+      </w:r>
+      <w:proofErr w:type="spellEnd"/>
+      <w:r>
+        <w:t>” que acompanha este documento.</w:t>
+      </w:r>
+      <w:bookmarkEnd w:id="60"/>
       <w:bookmarkEnd w:id="61"/>
-      <w:bookmarkEnd w:id="62"/>
     </w:p>
     <w:sectPr>
       <w:pgSz w:w="11907" w:h="16840" w:code="9"/>
@@ -6494,13 +7315,15 @@
 </file>
 
 <file path=word/endnotes.xml><?xml version="1.0" encoding="utf-8"?>
-<w:endnotes xmlns:wpc="http://schemas.microsoft.com/office/word/2010/wordprocessingCanvas" xmlns:cx="http://schemas.microsoft.com/office/drawing/2014/chartex" xmlns:mc="http://schemas.openxmlformats.org/markup-compatibility/2006" xmlns:o="urn:schemas-microsoft-com:office:office" xmlns:r="http://schemas.openxmlformats.org/officeDocument/2006/relationships" xmlns:m="http://schemas.openxmlformats.org/officeDocument/2006/math" xmlns:v="urn:schemas-microsoft-com:vml" xmlns:wp14="http://schemas.microsoft.com/office/word/2010/wordprocessingDrawing" xmlns:wp="http://schemas.openxmlformats.org/drawingml/2006/wordprocessingDrawing" xmlns:w10="urn:schemas-microsoft-com:office:word" xmlns:w="http://schemas.openxmlformats.org/wordprocessingml/2006/main" xmlns:w14="http://schemas.microsoft.com/office/word/2010/wordml" xmlns:w15="http://schemas.microsoft.com/office/word/2012/wordml" xmlns:w16se="http://schemas.microsoft.com/office/word/2015/wordml/symex" xmlns:wpg="http://schemas.microsoft.com/office/word/2010/wordprocessingGroup" xmlns:wpi="http://schemas.microsoft.com/office/word/2010/wordprocessingInk" xmlns:wne="http://schemas.microsoft.com/office/word/2006/wordml" xmlns:wps="http://schemas.microsoft.com/office/word/2010/wordprocessingShape" mc:Ignorable="w14 w15 w16se wp14">
+<w:endnotes xmlns:wpc="http://schemas.microsoft.com/office/word/2010/wordprocessingCanvas" xmlns:cx="http://schemas.microsoft.com/office/drawing/2014/chartex" xmlns:cx1="http://schemas.microsoft.com/office/drawing/2015/9/8/chartex" xmlns:cx2="http://schemas.microsoft.com/office/drawing/2015/10/21/chartex" xmlns:cx3="http://schemas.microsoft.com/office/drawing/2016/5/9/chartex" xmlns:cx4="http://schemas.microsoft.com/office/drawing/2016/5/10/chartex" xmlns:cx5="http://schemas.microsoft.com/office/drawing/2016/5/11/chartex" xmlns:cx6="http://schemas.microsoft.com/office/drawing/2016/5/12/chartex" xmlns:cx7="http://schemas.microsoft.com/office/drawing/2016/5/13/chartex" xmlns:cx8="http://schemas.microsoft.com/office/drawing/2016/5/14/chartex" xmlns:mc="http://schemas.openxmlformats.org/markup-compatibility/2006" xmlns:aink="http://schemas.microsoft.com/office/drawing/2016/ink" xmlns:am3d="http://schemas.microsoft.com/office/drawing/2017/model3d" xmlns:o="urn:schemas-microsoft-com:office:office" xmlns:oel="http://schemas.microsoft.com/office/2019/extlst" xmlns:r="http://schemas.openxmlformats.org/officeDocument/2006/relationships" xmlns:m="http://schemas.openxmlformats.org/officeDocument/2006/math" xmlns:v="urn:schemas-microsoft-com:vml" xmlns:wp14="http://schemas.microsoft.com/office/word/2010/wordprocessingDrawing" xmlns:wp="http://schemas.openxmlformats.org/drawingml/2006/wordprocessingDrawing" xmlns:w10="urn:schemas-microsoft-com:office:word" xmlns:w="http://schemas.openxmlformats.org/wordprocessingml/2006/main" xmlns:w14="http://schemas.microsoft.com/office/word/2010/wordml" xmlns:w15="http://schemas.microsoft.com/office/word/2012/wordml" xmlns:w16cex="http://schemas.microsoft.com/office/word/2018/wordml/cex" xmlns:w16cid="http://schemas.microsoft.com/office/word/2016/wordml/cid" xmlns:w16="http://schemas.microsoft.com/office/word/2018/wordml" xmlns:w16du="http://schemas.microsoft.com/office/word/2023/wordml/word16du" xmlns:w16sdtdh="http://schemas.microsoft.com/office/word/2020/wordml/sdtdatahash" xmlns:w16sdtfl="http://schemas.microsoft.com/office/word/2024/wordml/sdtformatlock" xmlns:w16se="http://schemas.microsoft.com/office/word/2015/wordml/symex" xmlns:wpg="http://schemas.microsoft.com/office/word/2010/wordprocessingGroup" xmlns:wpi="http://schemas.microsoft.com/office/word/2010/wordprocessingInk" xmlns:wne="http://schemas.microsoft.com/office/word/2006/wordml" xmlns:wps="http://schemas.microsoft.com/office/word/2010/wordprocessingShape" mc:Ignorable="w14 w15 w16se w16cid w16 w16cex w16sdtdh w16sdtfl w16du wp14">
   <w:endnote w:type="separator" w:id="-1">
     <w:p>
       <w:r>
         <w:separator/>
       </w:r>
     </w:p>
+    <w:p/>
+    <w:p/>
     <w:p/>
     <w:p/>
     <w:p/>
@@ -6546,6 +7369,8 @@
         <w:continuationSeparator/>
       </w:r>
     </w:p>
+    <w:p/>
+    <w:p/>
     <w:p/>
     <w:p/>
     <w:p/>
@@ -6589,13 +7414,15 @@
 </file>
 
 <file path=word/footnotes.xml><?xml version="1.0" encoding="utf-8"?>
-<w:footnotes xmlns:wpc="http://schemas.microsoft.com/office/word/2010/wordprocessingCanvas" xmlns:cx="http://schemas.microsoft.com/office/drawing/2014/chartex" xmlns:mc="http://schemas.openxmlformats.org/markup-compatibility/2006" xmlns:o="urn:schemas-microsoft-com:office:office" xmlns:r="http://schemas.openxmlformats.org/officeDocument/2006/relationships" xmlns:m="http://schemas.openxmlformats.org/officeDocument/2006/math" xmlns:v="urn:schemas-microsoft-com:vml" xmlns:wp14="http://schemas.microsoft.com/office/word/2010/wordprocessingDrawing" xmlns:wp="http://schemas.openxmlformats.org/drawingml/2006/wordprocessingDrawing" xmlns:w10="urn:schemas-microsoft-com:office:word" xmlns:w="http://schemas.openxmlformats.org/wordprocessingml/2006/main" xmlns:w14="http://schemas.microsoft.com/office/word/2010/wordml" xmlns:w15="http://schemas.microsoft.com/office/word/2012/wordml" xmlns:w16se="http://schemas.microsoft.com/office/word/2015/wordml/symex" xmlns:wpg="http://schemas.microsoft.com/office/word/2010/wordprocessingGroup" xmlns:wpi="http://schemas.microsoft.com/office/word/2010/wordprocessingInk" xmlns:wne="http://schemas.microsoft.com/office/word/2006/wordml" xmlns:wps="http://schemas.microsoft.com/office/word/2010/wordprocessingShape" mc:Ignorable="w14 w15 w16se wp14">
+<w:footnotes xmlns:wpc="http://schemas.microsoft.com/office/word/2010/wordprocessingCanvas" xmlns:cx="http://schemas.microsoft.com/office/drawing/2014/chartex" xmlns:cx1="http://schemas.microsoft.com/office/drawing/2015/9/8/chartex" xmlns:cx2="http://schemas.microsoft.com/office/drawing/2015/10/21/chartex" xmlns:cx3="http://schemas.microsoft.com/office/drawing/2016/5/9/chartex" xmlns:cx4="http://schemas.microsoft.com/office/drawing/2016/5/10/chartex" xmlns:cx5="http://schemas.microsoft.com/office/drawing/2016/5/11/chartex" xmlns:cx6="http://schemas.microsoft.com/office/drawing/2016/5/12/chartex" xmlns:cx7="http://schemas.microsoft.com/office/drawing/2016/5/13/chartex" xmlns:cx8="http://schemas.microsoft.com/office/drawing/2016/5/14/chartex" xmlns:mc="http://schemas.openxmlformats.org/markup-compatibility/2006" xmlns:aink="http://schemas.microsoft.com/office/drawing/2016/ink" xmlns:am3d="http://schemas.microsoft.com/office/drawing/2017/model3d" xmlns:o="urn:schemas-microsoft-com:office:office" xmlns:oel="http://schemas.microsoft.com/office/2019/extlst" xmlns:r="http://schemas.openxmlformats.org/officeDocument/2006/relationships" xmlns:m="http://schemas.openxmlformats.org/officeDocument/2006/math" xmlns:v="urn:schemas-microsoft-com:vml" xmlns:wp14="http://schemas.microsoft.com/office/word/2010/wordprocessingDrawing" xmlns:wp="http://schemas.openxmlformats.org/drawingml/2006/wordprocessingDrawing" xmlns:w10="urn:schemas-microsoft-com:office:word" xmlns:w="http://schemas.openxmlformats.org/wordprocessingml/2006/main" xmlns:w14="http://schemas.microsoft.com/office/word/2010/wordml" xmlns:w15="http://schemas.microsoft.com/office/word/2012/wordml" xmlns:w16cex="http://schemas.microsoft.com/office/word/2018/wordml/cex" xmlns:w16cid="http://schemas.microsoft.com/office/word/2016/wordml/cid" xmlns:w16="http://schemas.microsoft.com/office/word/2018/wordml" xmlns:w16du="http://schemas.microsoft.com/office/word/2023/wordml/word16du" xmlns:w16sdtdh="http://schemas.microsoft.com/office/word/2020/wordml/sdtdatahash" xmlns:w16sdtfl="http://schemas.microsoft.com/office/word/2024/wordml/sdtformatlock" xmlns:w16se="http://schemas.microsoft.com/office/word/2015/wordml/symex" xmlns:wpg="http://schemas.microsoft.com/office/word/2010/wordprocessingGroup" xmlns:wpi="http://schemas.microsoft.com/office/word/2010/wordprocessingInk" xmlns:wne="http://schemas.microsoft.com/office/word/2006/wordml" xmlns:wps="http://schemas.microsoft.com/office/word/2010/wordprocessingShape" mc:Ignorable="w14 w15 w16se w16cid w16 w16cex w16sdtdh w16sdtfl w16du wp14">
   <w:footnote w:type="separator" w:id="-1">
     <w:p>
       <w:r>
         <w:separator/>
       </w:r>
     </w:p>
+    <w:p/>
+    <w:p/>
     <w:p/>
     <w:p/>
     <w:p/>
@@ -6641,6 +7468,8 @@
         <w:continuationSeparator/>
       </w:r>
     </w:p>
+    <w:p/>
+    <w:p/>
     <w:p/>
     <w:p/>
     <w:p/>
@@ -6684,14 +7513,14 @@
 </file>
 
 <file path=word/header1.xml><?xml version="1.0" encoding="utf-8"?>
-<w:hdr xmlns:wpc="http://schemas.microsoft.com/office/word/2010/wordprocessingCanvas" xmlns:cx="http://schemas.microsoft.com/office/drawing/2014/chartex" xmlns:mc="http://schemas.openxmlformats.org/markup-compatibility/2006" xmlns:o="urn:schemas-microsoft-com:office:office" xmlns:r="http://schemas.openxmlformats.org/officeDocument/2006/relationships" xmlns:m="http://schemas.openxmlformats.org/officeDocument/2006/math" xmlns:v="urn:schemas-microsoft-com:vml" xmlns:wp14="http://schemas.microsoft.com/office/word/2010/wordprocessingDrawing" xmlns:wp="http://schemas.openxmlformats.org/drawingml/2006/wordprocessingDrawing" xmlns:w10="urn:schemas-microsoft-com:office:word" xmlns:w="http://schemas.openxmlformats.org/wordprocessingml/2006/main" xmlns:w14="http://schemas.microsoft.com/office/word/2010/wordml" xmlns:w15="http://schemas.microsoft.com/office/word/2012/wordml" xmlns:w16se="http://schemas.microsoft.com/office/word/2015/wordml/symex" xmlns:wpg="http://schemas.microsoft.com/office/word/2010/wordprocessingGroup" xmlns:wpi="http://schemas.microsoft.com/office/word/2010/wordprocessingInk" xmlns:wne="http://schemas.microsoft.com/office/word/2006/wordml" xmlns:wps="http://schemas.microsoft.com/office/word/2010/wordprocessingShape" mc:Ignorable="w14 w15 w16se wp14">
+<w:hdr xmlns:wpc="http://schemas.microsoft.com/office/word/2010/wordprocessingCanvas" xmlns:cx="http://schemas.microsoft.com/office/drawing/2014/chartex" xmlns:cx1="http://schemas.microsoft.com/office/drawing/2015/9/8/chartex" xmlns:cx2="http://schemas.microsoft.com/office/drawing/2015/10/21/chartex" xmlns:cx3="http://schemas.microsoft.com/office/drawing/2016/5/9/chartex" xmlns:cx4="http://schemas.microsoft.com/office/drawing/2016/5/10/chartex" xmlns:cx5="http://schemas.microsoft.com/office/drawing/2016/5/11/chartex" xmlns:cx6="http://schemas.microsoft.com/office/drawing/2016/5/12/chartex" xmlns:cx7="http://schemas.microsoft.com/office/drawing/2016/5/13/chartex" xmlns:cx8="http://schemas.microsoft.com/office/drawing/2016/5/14/chartex" xmlns:mc="http://schemas.openxmlformats.org/markup-compatibility/2006" xmlns:aink="http://schemas.microsoft.com/office/drawing/2016/ink" xmlns:am3d="http://schemas.microsoft.com/office/drawing/2017/model3d" xmlns:o="urn:schemas-microsoft-com:office:office" xmlns:oel="http://schemas.microsoft.com/office/2019/extlst" xmlns:r="http://schemas.openxmlformats.org/officeDocument/2006/relationships" xmlns:m="http://schemas.openxmlformats.org/officeDocument/2006/math" xmlns:v="urn:schemas-microsoft-com:vml" xmlns:wp14="http://schemas.microsoft.com/office/word/2010/wordprocessingDrawing" xmlns:wp="http://schemas.openxmlformats.org/drawingml/2006/wordprocessingDrawing" xmlns:w10="urn:schemas-microsoft-com:office:word" xmlns:w="http://schemas.openxmlformats.org/wordprocessingml/2006/main" xmlns:w14="http://schemas.microsoft.com/office/word/2010/wordml" xmlns:w15="http://schemas.microsoft.com/office/word/2012/wordml" xmlns:w16cex="http://schemas.microsoft.com/office/word/2018/wordml/cex" xmlns:w16cid="http://schemas.microsoft.com/office/word/2016/wordml/cid" xmlns:w16="http://schemas.microsoft.com/office/word/2018/wordml" xmlns:w16du="http://schemas.microsoft.com/office/word/2023/wordml/word16du" xmlns:w16sdtdh="http://schemas.microsoft.com/office/word/2020/wordml/sdtdatahash" xmlns:w16sdtfl="http://schemas.microsoft.com/office/word/2024/wordml/sdtformatlock" xmlns:w16se="http://schemas.microsoft.com/office/word/2015/wordml/symex" xmlns:wpg="http://schemas.microsoft.com/office/word/2010/wordprocessingGroup" xmlns:wpi="http://schemas.microsoft.com/office/word/2010/wordprocessingInk" xmlns:wne="http://schemas.microsoft.com/office/word/2006/wordml" xmlns:wps="http://schemas.microsoft.com/office/word/2010/wordprocessingShape" mc:Ignorable="w14 w15 w16se w16cid w16 w16cex w16sdtdh w16sdtfl w16du wp14">
   <w:p/>
   <w:p/>
 </w:hdr>
 </file>
 
 <file path=word/header2.xml><?xml version="1.0" encoding="utf-8"?>
-<w:hdr xmlns:wpc="http://schemas.microsoft.com/office/word/2010/wordprocessingCanvas" xmlns:cx="http://schemas.microsoft.com/office/drawing/2014/chartex" xmlns:mc="http://schemas.openxmlformats.org/markup-compatibility/2006" xmlns:o="urn:schemas-microsoft-com:office:office" xmlns:r="http://schemas.openxmlformats.org/officeDocument/2006/relationships" xmlns:m="http://schemas.openxmlformats.org/officeDocument/2006/math" xmlns:v="urn:schemas-microsoft-com:vml" xmlns:wp14="http://schemas.microsoft.com/office/word/2010/wordprocessingDrawing" xmlns:wp="http://schemas.openxmlformats.org/drawingml/2006/wordprocessingDrawing" xmlns:w10="urn:schemas-microsoft-com:office:word" xmlns:w="http://schemas.openxmlformats.org/wordprocessingml/2006/main" xmlns:w14="http://schemas.microsoft.com/office/word/2010/wordml" xmlns:w15="http://schemas.microsoft.com/office/word/2012/wordml" xmlns:w16se="http://schemas.microsoft.com/office/word/2015/wordml/symex" xmlns:wpg="http://schemas.microsoft.com/office/word/2010/wordprocessingGroup" xmlns:wpi="http://schemas.microsoft.com/office/word/2010/wordprocessingInk" xmlns:wne="http://schemas.microsoft.com/office/word/2006/wordml" xmlns:wps="http://schemas.microsoft.com/office/word/2010/wordprocessingShape" mc:Ignorable="w14 w15 w16se wp14">
+<w:hdr xmlns:wpc="http://schemas.microsoft.com/office/word/2010/wordprocessingCanvas" xmlns:cx="http://schemas.microsoft.com/office/drawing/2014/chartex" xmlns:cx1="http://schemas.microsoft.com/office/drawing/2015/9/8/chartex" xmlns:cx2="http://schemas.microsoft.com/office/drawing/2015/10/21/chartex" xmlns:cx3="http://schemas.microsoft.com/office/drawing/2016/5/9/chartex" xmlns:cx4="http://schemas.microsoft.com/office/drawing/2016/5/10/chartex" xmlns:cx5="http://schemas.microsoft.com/office/drawing/2016/5/11/chartex" xmlns:cx6="http://schemas.microsoft.com/office/drawing/2016/5/12/chartex" xmlns:cx7="http://schemas.microsoft.com/office/drawing/2016/5/13/chartex" xmlns:cx8="http://schemas.microsoft.com/office/drawing/2016/5/14/chartex" xmlns:mc="http://schemas.openxmlformats.org/markup-compatibility/2006" xmlns:aink="http://schemas.microsoft.com/office/drawing/2016/ink" xmlns:am3d="http://schemas.microsoft.com/office/drawing/2017/model3d" xmlns:o="urn:schemas-microsoft-com:office:office" xmlns:oel="http://schemas.microsoft.com/office/2019/extlst" xmlns:r="http://schemas.openxmlformats.org/officeDocument/2006/relationships" xmlns:m="http://schemas.openxmlformats.org/officeDocument/2006/math" xmlns:v="urn:schemas-microsoft-com:vml" xmlns:wp14="http://schemas.microsoft.com/office/word/2010/wordprocessingDrawing" xmlns:wp="http://schemas.openxmlformats.org/drawingml/2006/wordprocessingDrawing" xmlns:w10="urn:schemas-microsoft-com:office:word" xmlns:w="http://schemas.openxmlformats.org/wordprocessingml/2006/main" xmlns:w14="http://schemas.microsoft.com/office/word/2010/wordml" xmlns:w15="http://schemas.microsoft.com/office/word/2012/wordml" xmlns:w16cex="http://schemas.microsoft.com/office/word/2018/wordml/cex" xmlns:w16cid="http://schemas.microsoft.com/office/word/2016/wordml/cid" xmlns:w16="http://schemas.microsoft.com/office/word/2018/wordml" xmlns:w16du="http://schemas.microsoft.com/office/word/2023/wordml/word16du" xmlns:w16sdtdh="http://schemas.microsoft.com/office/word/2020/wordml/sdtdatahash" xmlns:w16sdtfl="http://schemas.microsoft.com/office/word/2024/wordml/sdtformatlock" xmlns:w16se="http://schemas.microsoft.com/office/word/2015/wordml/symex" xmlns:wpg="http://schemas.microsoft.com/office/word/2010/wordprocessingGroup" xmlns:wpi="http://schemas.microsoft.com/office/word/2010/wordprocessingInk" xmlns:wne="http://schemas.microsoft.com/office/word/2006/wordml" xmlns:wps="http://schemas.microsoft.com/office/word/2010/wordprocessingShape" mc:Ignorable="w14 w15 w16se w16cid w16 w16cex w16sdtdh w16sdtfl w16du wp14">
   <w:p>
     <w:pPr>
       <w:pStyle w:val="Cabealho"/>
@@ -6705,7 +7534,6 @@
           <w:docPartUnique/>
         </w:docPartObj>
       </w:sdtPr>
-      <w:sdtEndPr/>
       <w:sdtContent>
         <w:r>
           <w:rPr>
@@ -6744,7 +7572,7 @@
 </file>
 
 <file path=word/header3.xml><?xml version="1.0" encoding="utf-8"?>
-<w:hdr xmlns:wpc="http://schemas.microsoft.com/office/word/2010/wordprocessingCanvas" xmlns:cx="http://schemas.microsoft.com/office/drawing/2014/chartex" xmlns:mc="http://schemas.openxmlformats.org/markup-compatibility/2006" xmlns:o="urn:schemas-microsoft-com:office:office" xmlns:r="http://schemas.openxmlformats.org/officeDocument/2006/relationships" xmlns:m="http://schemas.openxmlformats.org/officeDocument/2006/math" xmlns:v="urn:schemas-microsoft-com:vml" xmlns:wp14="http://schemas.microsoft.com/office/word/2010/wordprocessingDrawing" xmlns:wp="http://schemas.openxmlformats.org/drawingml/2006/wordprocessingDrawing" xmlns:w10="urn:schemas-microsoft-com:office:word" xmlns:w="http://schemas.openxmlformats.org/wordprocessingml/2006/main" xmlns:w14="http://schemas.microsoft.com/office/word/2010/wordml" xmlns:w15="http://schemas.microsoft.com/office/word/2012/wordml" xmlns:w16se="http://schemas.microsoft.com/office/word/2015/wordml/symex" xmlns:wpg="http://schemas.microsoft.com/office/word/2010/wordprocessingGroup" xmlns:wpi="http://schemas.microsoft.com/office/word/2010/wordprocessingInk" xmlns:wne="http://schemas.microsoft.com/office/word/2006/wordml" xmlns:wps="http://schemas.microsoft.com/office/word/2010/wordprocessingShape" mc:Ignorable="w14 w15 w16se wp14">
+<w:hdr xmlns:wpc="http://schemas.microsoft.com/office/word/2010/wordprocessingCanvas" xmlns:cx="http://schemas.microsoft.com/office/drawing/2014/chartex" xmlns:cx1="http://schemas.microsoft.com/office/drawing/2015/9/8/chartex" xmlns:cx2="http://schemas.microsoft.com/office/drawing/2015/10/21/chartex" xmlns:cx3="http://schemas.microsoft.com/office/drawing/2016/5/9/chartex" xmlns:cx4="http://schemas.microsoft.com/office/drawing/2016/5/10/chartex" xmlns:cx5="http://schemas.microsoft.com/office/drawing/2016/5/11/chartex" xmlns:cx6="http://schemas.microsoft.com/office/drawing/2016/5/12/chartex" xmlns:cx7="http://schemas.microsoft.com/office/drawing/2016/5/13/chartex" xmlns:cx8="http://schemas.microsoft.com/office/drawing/2016/5/14/chartex" xmlns:mc="http://schemas.openxmlformats.org/markup-compatibility/2006" xmlns:aink="http://schemas.microsoft.com/office/drawing/2016/ink" xmlns:am3d="http://schemas.microsoft.com/office/drawing/2017/model3d" xmlns:o="urn:schemas-microsoft-com:office:office" xmlns:oel="http://schemas.microsoft.com/office/2019/extlst" xmlns:r="http://schemas.openxmlformats.org/officeDocument/2006/relationships" xmlns:m="http://schemas.openxmlformats.org/officeDocument/2006/math" xmlns:v="urn:schemas-microsoft-com:vml" xmlns:wp14="http://schemas.microsoft.com/office/word/2010/wordprocessingDrawing" xmlns:wp="http://schemas.openxmlformats.org/drawingml/2006/wordprocessingDrawing" xmlns:w10="urn:schemas-microsoft-com:office:word" xmlns:w="http://schemas.openxmlformats.org/wordprocessingml/2006/main" xmlns:w14="http://schemas.microsoft.com/office/word/2010/wordml" xmlns:w15="http://schemas.microsoft.com/office/word/2012/wordml" xmlns:w16cex="http://schemas.microsoft.com/office/word/2018/wordml/cex" xmlns:w16cid="http://schemas.microsoft.com/office/word/2016/wordml/cid" xmlns:w16="http://schemas.microsoft.com/office/word/2018/wordml" xmlns:w16du="http://schemas.microsoft.com/office/word/2023/wordml/word16du" xmlns:w16sdtdh="http://schemas.microsoft.com/office/word/2020/wordml/sdtdatahash" xmlns:w16sdtfl="http://schemas.microsoft.com/office/word/2024/wordml/sdtformatlock" xmlns:w16se="http://schemas.microsoft.com/office/word/2015/wordml/symex" xmlns:wpg="http://schemas.microsoft.com/office/word/2010/wordprocessingGroup" xmlns:wpi="http://schemas.microsoft.com/office/word/2010/wordprocessingInk" xmlns:wne="http://schemas.microsoft.com/office/word/2006/wordml" xmlns:wps="http://schemas.microsoft.com/office/word/2010/wordprocessingShape" mc:Ignorable="w14 w15 w16se w16cid w16 w16cex w16sdtdh w16sdtfl w16du wp14">
   <w:p>
     <w:pPr>
       <w:pStyle w:val="Cabealho"/>
@@ -6754,7 +7582,7 @@
 </file>
 
 <file path=word/header4.xml><?xml version="1.0" encoding="utf-8"?>
-<w:hdr xmlns:wpc="http://schemas.microsoft.com/office/word/2010/wordprocessingCanvas" xmlns:cx="http://schemas.microsoft.com/office/drawing/2014/chartex" xmlns:mc="http://schemas.openxmlformats.org/markup-compatibility/2006" xmlns:o="urn:schemas-microsoft-com:office:office" xmlns:r="http://schemas.openxmlformats.org/officeDocument/2006/relationships" xmlns:m="http://schemas.openxmlformats.org/officeDocument/2006/math" xmlns:v="urn:schemas-microsoft-com:vml" xmlns:wp14="http://schemas.microsoft.com/office/word/2010/wordprocessingDrawing" xmlns:wp="http://schemas.openxmlformats.org/drawingml/2006/wordprocessingDrawing" xmlns:w10="urn:schemas-microsoft-com:office:word" xmlns:w="http://schemas.openxmlformats.org/wordprocessingml/2006/main" xmlns:w14="http://schemas.microsoft.com/office/word/2010/wordml" xmlns:w15="http://schemas.microsoft.com/office/word/2012/wordml" xmlns:w16se="http://schemas.microsoft.com/office/word/2015/wordml/symex" xmlns:wpg="http://schemas.microsoft.com/office/word/2010/wordprocessingGroup" xmlns:wpi="http://schemas.microsoft.com/office/word/2010/wordprocessingInk" xmlns:wne="http://schemas.microsoft.com/office/word/2006/wordml" xmlns:wps="http://schemas.microsoft.com/office/word/2010/wordprocessingShape" mc:Ignorable="w14 w15 w16se wp14">
+<w:hdr xmlns:wpc="http://schemas.microsoft.com/office/word/2010/wordprocessingCanvas" xmlns:cx="http://schemas.microsoft.com/office/drawing/2014/chartex" xmlns:cx1="http://schemas.microsoft.com/office/drawing/2015/9/8/chartex" xmlns:cx2="http://schemas.microsoft.com/office/drawing/2015/10/21/chartex" xmlns:cx3="http://schemas.microsoft.com/office/drawing/2016/5/9/chartex" xmlns:cx4="http://schemas.microsoft.com/office/drawing/2016/5/10/chartex" xmlns:cx5="http://schemas.microsoft.com/office/drawing/2016/5/11/chartex" xmlns:cx6="http://schemas.microsoft.com/office/drawing/2016/5/12/chartex" xmlns:cx7="http://schemas.microsoft.com/office/drawing/2016/5/13/chartex" xmlns:cx8="http://schemas.microsoft.com/office/drawing/2016/5/14/chartex" xmlns:mc="http://schemas.openxmlformats.org/markup-compatibility/2006" xmlns:aink="http://schemas.microsoft.com/office/drawing/2016/ink" xmlns:am3d="http://schemas.microsoft.com/office/drawing/2017/model3d" xmlns:o="urn:schemas-microsoft-com:office:office" xmlns:oel="http://schemas.microsoft.com/office/2019/extlst" xmlns:r="http://schemas.openxmlformats.org/officeDocument/2006/relationships" xmlns:m="http://schemas.openxmlformats.org/officeDocument/2006/math" xmlns:v="urn:schemas-microsoft-com:vml" xmlns:wp14="http://schemas.microsoft.com/office/word/2010/wordprocessingDrawing" xmlns:wp="http://schemas.openxmlformats.org/drawingml/2006/wordprocessingDrawing" xmlns:w10="urn:schemas-microsoft-com:office:word" xmlns:w="http://schemas.openxmlformats.org/wordprocessingml/2006/main" xmlns:w14="http://schemas.microsoft.com/office/word/2010/wordml" xmlns:w15="http://schemas.microsoft.com/office/word/2012/wordml" xmlns:w16cex="http://schemas.microsoft.com/office/word/2018/wordml/cex" xmlns:w16cid="http://schemas.microsoft.com/office/word/2016/wordml/cid" xmlns:w16="http://schemas.microsoft.com/office/word/2018/wordml" xmlns:w16du="http://schemas.microsoft.com/office/word/2023/wordml/word16du" xmlns:w16sdtdh="http://schemas.microsoft.com/office/word/2020/wordml/sdtdatahash" xmlns:w16sdtfl="http://schemas.microsoft.com/office/word/2024/wordml/sdtformatlock" xmlns:w16se="http://schemas.microsoft.com/office/word/2015/wordml/symex" xmlns:wpg="http://schemas.microsoft.com/office/word/2010/wordprocessingGroup" xmlns:wpi="http://schemas.microsoft.com/office/word/2010/wordprocessingInk" xmlns:wne="http://schemas.microsoft.com/office/word/2006/wordml" xmlns:wps="http://schemas.microsoft.com/office/word/2010/wordprocessingShape" mc:Ignorable="w14 w15 w16se w16cid w16 w16cex w16sdtdh w16sdtfl w16du wp14">
   <w:p>
     <w:pPr>
       <w:pStyle w:val="Cabealho"/>
@@ -6764,7 +7592,7 @@
 </file>
 
 <file path=word/header5.xml><?xml version="1.0" encoding="utf-8"?>
-<w:hdr xmlns:wpc="http://schemas.microsoft.com/office/word/2010/wordprocessingCanvas" xmlns:cx="http://schemas.microsoft.com/office/drawing/2014/chartex" xmlns:mc="http://schemas.openxmlformats.org/markup-compatibility/2006" xmlns:o="urn:schemas-microsoft-com:office:office" xmlns:r="http://schemas.openxmlformats.org/officeDocument/2006/relationships" xmlns:m="http://schemas.openxmlformats.org/officeDocument/2006/math" xmlns:v="urn:schemas-microsoft-com:vml" xmlns:wp14="http://schemas.microsoft.com/office/word/2010/wordprocessingDrawing" xmlns:wp="http://schemas.openxmlformats.org/drawingml/2006/wordprocessingDrawing" xmlns:w10="urn:schemas-microsoft-com:office:word" xmlns:w="http://schemas.openxmlformats.org/wordprocessingml/2006/main" xmlns:w14="http://schemas.microsoft.com/office/word/2010/wordml" xmlns:w15="http://schemas.microsoft.com/office/word/2012/wordml" xmlns:w16se="http://schemas.microsoft.com/office/word/2015/wordml/symex" xmlns:wpg="http://schemas.microsoft.com/office/word/2010/wordprocessingGroup" xmlns:wpi="http://schemas.microsoft.com/office/word/2010/wordprocessingInk" xmlns:wne="http://schemas.microsoft.com/office/word/2006/wordml" xmlns:wps="http://schemas.microsoft.com/office/word/2010/wordprocessingShape" mc:Ignorable="w14 w15 w16se wp14">
+<w:hdr xmlns:wpc="http://schemas.microsoft.com/office/word/2010/wordprocessingCanvas" xmlns:cx="http://schemas.microsoft.com/office/drawing/2014/chartex" xmlns:cx1="http://schemas.microsoft.com/office/drawing/2015/9/8/chartex" xmlns:cx2="http://schemas.microsoft.com/office/drawing/2015/10/21/chartex" xmlns:cx3="http://schemas.microsoft.com/office/drawing/2016/5/9/chartex" xmlns:cx4="http://schemas.microsoft.com/office/drawing/2016/5/10/chartex" xmlns:cx5="http://schemas.microsoft.com/office/drawing/2016/5/11/chartex" xmlns:cx6="http://schemas.microsoft.com/office/drawing/2016/5/12/chartex" xmlns:cx7="http://schemas.microsoft.com/office/drawing/2016/5/13/chartex" xmlns:cx8="http://schemas.microsoft.com/office/drawing/2016/5/14/chartex" xmlns:mc="http://schemas.openxmlformats.org/markup-compatibility/2006" xmlns:aink="http://schemas.microsoft.com/office/drawing/2016/ink" xmlns:am3d="http://schemas.microsoft.com/office/drawing/2017/model3d" xmlns:o="urn:schemas-microsoft-com:office:office" xmlns:oel="http://schemas.microsoft.com/office/2019/extlst" xmlns:r="http://schemas.openxmlformats.org/officeDocument/2006/relationships" xmlns:m="http://schemas.openxmlformats.org/officeDocument/2006/math" xmlns:v="urn:schemas-microsoft-com:vml" xmlns:wp14="http://schemas.microsoft.com/office/word/2010/wordprocessingDrawing" xmlns:wp="http://schemas.openxmlformats.org/drawingml/2006/wordprocessingDrawing" xmlns:w10="urn:schemas-microsoft-com:office:word" xmlns:w="http://schemas.openxmlformats.org/wordprocessingml/2006/main" xmlns:w14="http://schemas.microsoft.com/office/word/2010/wordml" xmlns:w15="http://schemas.microsoft.com/office/word/2012/wordml" xmlns:w16cex="http://schemas.microsoft.com/office/word/2018/wordml/cex" xmlns:w16cid="http://schemas.microsoft.com/office/word/2016/wordml/cid" xmlns:w16="http://schemas.microsoft.com/office/word/2018/wordml" xmlns:w16du="http://schemas.microsoft.com/office/word/2023/wordml/word16du" xmlns:w16sdtdh="http://schemas.microsoft.com/office/word/2020/wordml/sdtdatahash" xmlns:w16sdtfl="http://schemas.microsoft.com/office/word/2024/wordml/sdtformatlock" xmlns:w16se="http://schemas.microsoft.com/office/word/2015/wordml/symex" xmlns:wpg="http://schemas.microsoft.com/office/word/2010/wordprocessingGroup" xmlns:wpi="http://schemas.microsoft.com/office/word/2010/wordprocessingInk" xmlns:wne="http://schemas.microsoft.com/office/word/2006/wordml" xmlns:wps="http://schemas.microsoft.com/office/word/2010/wordprocessingShape" mc:Ignorable="w14 w15 w16se w16cid w16 w16cex w16sdtdh w16sdtfl w16du wp14">
   <w:p>
     <w:pPr>
       <w:pStyle w:val="Cabealho"/>
@@ -6774,7 +7602,7 @@
 </file>
 
 <file path=word/header6.xml><?xml version="1.0" encoding="utf-8"?>
-<w:hdr xmlns:wpc="http://schemas.microsoft.com/office/word/2010/wordprocessingCanvas" xmlns:cx="http://schemas.microsoft.com/office/drawing/2014/chartex" xmlns:mc="http://schemas.openxmlformats.org/markup-compatibility/2006" xmlns:o="urn:schemas-microsoft-com:office:office" xmlns:r="http://schemas.openxmlformats.org/officeDocument/2006/relationships" xmlns:m="http://schemas.openxmlformats.org/officeDocument/2006/math" xmlns:v="urn:schemas-microsoft-com:vml" xmlns:wp14="http://schemas.microsoft.com/office/word/2010/wordprocessingDrawing" xmlns:wp="http://schemas.openxmlformats.org/drawingml/2006/wordprocessingDrawing" xmlns:w10="urn:schemas-microsoft-com:office:word" xmlns:w="http://schemas.openxmlformats.org/wordprocessingml/2006/main" xmlns:w14="http://schemas.microsoft.com/office/word/2010/wordml" xmlns:w15="http://schemas.microsoft.com/office/word/2012/wordml" xmlns:w16se="http://schemas.microsoft.com/office/word/2015/wordml/symex" xmlns:wpg="http://schemas.microsoft.com/office/word/2010/wordprocessingGroup" xmlns:wpi="http://schemas.microsoft.com/office/word/2010/wordprocessingInk" xmlns:wne="http://schemas.microsoft.com/office/word/2006/wordml" xmlns:wps="http://schemas.microsoft.com/office/word/2010/wordprocessingShape" mc:Ignorable="w14 w15 w16se wp14">
+<w:hdr xmlns:wpc="http://schemas.microsoft.com/office/word/2010/wordprocessingCanvas" xmlns:cx="http://schemas.microsoft.com/office/drawing/2014/chartex" xmlns:cx1="http://schemas.microsoft.com/office/drawing/2015/9/8/chartex" xmlns:cx2="http://schemas.microsoft.com/office/drawing/2015/10/21/chartex" xmlns:cx3="http://schemas.microsoft.com/office/drawing/2016/5/9/chartex" xmlns:cx4="http://schemas.microsoft.com/office/drawing/2016/5/10/chartex" xmlns:cx5="http://schemas.microsoft.com/office/drawing/2016/5/11/chartex" xmlns:cx6="http://schemas.microsoft.com/office/drawing/2016/5/12/chartex" xmlns:cx7="http://schemas.microsoft.com/office/drawing/2016/5/13/chartex" xmlns:cx8="http://schemas.microsoft.com/office/drawing/2016/5/14/chartex" xmlns:mc="http://schemas.openxmlformats.org/markup-compatibility/2006" xmlns:aink="http://schemas.microsoft.com/office/drawing/2016/ink" xmlns:am3d="http://schemas.microsoft.com/office/drawing/2017/model3d" xmlns:o="urn:schemas-microsoft-com:office:office" xmlns:oel="http://schemas.microsoft.com/office/2019/extlst" xmlns:r="http://schemas.openxmlformats.org/officeDocument/2006/relationships" xmlns:m="http://schemas.openxmlformats.org/officeDocument/2006/math" xmlns:v="urn:schemas-microsoft-com:vml" xmlns:wp14="http://schemas.microsoft.com/office/word/2010/wordprocessingDrawing" xmlns:wp="http://schemas.openxmlformats.org/drawingml/2006/wordprocessingDrawing" xmlns:w10="urn:schemas-microsoft-com:office:word" xmlns:w="http://schemas.openxmlformats.org/wordprocessingml/2006/main" xmlns:w14="http://schemas.microsoft.com/office/word/2010/wordml" xmlns:w15="http://schemas.microsoft.com/office/word/2012/wordml" xmlns:w16cex="http://schemas.microsoft.com/office/word/2018/wordml/cex" xmlns:w16cid="http://schemas.microsoft.com/office/word/2016/wordml/cid" xmlns:w16="http://schemas.microsoft.com/office/word/2018/wordml" xmlns:w16du="http://schemas.microsoft.com/office/word/2023/wordml/word16du" xmlns:w16sdtdh="http://schemas.microsoft.com/office/word/2020/wordml/sdtdatahash" xmlns:w16sdtfl="http://schemas.microsoft.com/office/word/2024/wordml/sdtformatlock" xmlns:w16se="http://schemas.microsoft.com/office/word/2015/wordml/symex" xmlns:wpg="http://schemas.microsoft.com/office/word/2010/wordprocessingGroup" xmlns:wpi="http://schemas.microsoft.com/office/word/2010/wordprocessingInk" xmlns:wne="http://schemas.microsoft.com/office/word/2006/wordml" xmlns:wps="http://schemas.microsoft.com/office/word/2010/wordprocessingShape" mc:Ignorable="w14 w15 w16se w16cid w16 w16cex w16sdtdh w16sdtfl w16du wp14">
   <w:p>
     <w:pPr>
       <w:pStyle w:val="Cabealho"/>
@@ -6784,7 +7612,7 @@
 </file>
 
 <file path=word/header7.xml><?xml version="1.0" encoding="utf-8"?>
-<w:hdr xmlns:wpc="http://schemas.microsoft.com/office/word/2010/wordprocessingCanvas" xmlns:cx="http://schemas.microsoft.com/office/drawing/2014/chartex" xmlns:mc="http://schemas.openxmlformats.org/markup-compatibility/2006" xmlns:o="urn:schemas-microsoft-com:office:office" xmlns:r="http://schemas.openxmlformats.org/officeDocument/2006/relationships" xmlns:m="http://schemas.openxmlformats.org/officeDocument/2006/math" xmlns:v="urn:schemas-microsoft-com:vml" xmlns:wp14="http://schemas.microsoft.com/office/word/2010/wordprocessingDrawing" xmlns:wp="http://schemas.openxmlformats.org/drawingml/2006/wordprocessingDrawing" xmlns:w10="urn:schemas-microsoft-com:office:word" xmlns:w="http://schemas.openxmlformats.org/wordprocessingml/2006/main" xmlns:w14="http://schemas.microsoft.com/office/word/2010/wordml" xmlns:w15="http://schemas.microsoft.com/office/word/2012/wordml" xmlns:w16se="http://schemas.microsoft.com/office/word/2015/wordml/symex" xmlns:wpg="http://schemas.microsoft.com/office/word/2010/wordprocessingGroup" xmlns:wpi="http://schemas.microsoft.com/office/word/2010/wordprocessingInk" xmlns:wne="http://schemas.microsoft.com/office/word/2006/wordml" xmlns:wps="http://schemas.microsoft.com/office/word/2010/wordprocessingShape" mc:Ignorable="w14 w15 w16se wp14">
+<w:hdr xmlns:wpc="http://schemas.microsoft.com/office/word/2010/wordprocessingCanvas" xmlns:cx="http://schemas.microsoft.com/office/drawing/2014/chartex" xmlns:cx1="http://schemas.microsoft.com/office/drawing/2015/9/8/chartex" xmlns:cx2="http://schemas.microsoft.com/office/drawing/2015/10/21/chartex" xmlns:cx3="http://schemas.microsoft.com/office/drawing/2016/5/9/chartex" xmlns:cx4="http://schemas.microsoft.com/office/drawing/2016/5/10/chartex" xmlns:cx5="http://schemas.microsoft.com/office/drawing/2016/5/11/chartex" xmlns:cx6="http://schemas.microsoft.com/office/drawing/2016/5/12/chartex" xmlns:cx7="http://schemas.microsoft.com/office/drawing/2016/5/13/chartex" xmlns:cx8="http://schemas.microsoft.com/office/drawing/2016/5/14/chartex" xmlns:mc="http://schemas.openxmlformats.org/markup-compatibility/2006" xmlns:aink="http://schemas.microsoft.com/office/drawing/2016/ink" xmlns:am3d="http://schemas.microsoft.com/office/drawing/2017/model3d" xmlns:o="urn:schemas-microsoft-com:office:office" xmlns:oel="http://schemas.microsoft.com/office/2019/extlst" xmlns:r="http://schemas.openxmlformats.org/officeDocument/2006/relationships" xmlns:m="http://schemas.openxmlformats.org/officeDocument/2006/math" xmlns:v="urn:schemas-microsoft-com:vml" xmlns:wp14="http://schemas.microsoft.com/office/word/2010/wordprocessingDrawing" xmlns:wp="http://schemas.openxmlformats.org/drawingml/2006/wordprocessingDrawing" xmlns:w10="urn:schemas-microsoft-com:office:word" xmlns:w="http://schemas.openxmlformats.org/wordprocessingml/2006/main" xmlns:w14="http://schemas.microsoft.com/office/word/2010/wordml" xmlns:w15="http://schemas.microsoft.com/office/word/2012/wordml" xmlns:w16cex="http://schemas.microsoft.com/office/word/2018/wordml/cex" xmlns:w16cid="http://schemas.microsoft.com/office/word/2016/wordml/cid" xmlns:w16="http://schemas.microsoft.com/office/word/2018/wordml" xmlns:w16du="http://schemas.microsoft.com/office/word/2023/wordml/word16du" xmlns:w16sdtdh="http://schemas.microsoft.com/office/word/2020/wordml/sdtdatahash" xmlns:w16sdtfl="http://schemas.microsoft.com/office/word/2024/wordml/sdtformatlock" xmlns:w16se="http://schemas.microsoft.com/office/word/2015/wordml/symex" xmlns:wpg="http://schemas.microsoft.com/office/word/2010/wordprocessingGroup" xmlns:wpi="http://schemas.microsoft.com/office/word/2010/wordprocessingInk" xmlns:wne="http://schemas.microsoft.com/office/word/2006/wordml" xmlns:wps="http://schemas.microsoft.com/office/word/2010/wordprocessingShape" mc:Ignorable="w14 w15 w16se w16cid w16 w16cex w16sdtdh w16sdtfl w16du wp14">
   <w:sdt>
     <w:sdtPr>
       <w:id w:val="245571589"/>
@@ -6793,7 +7621,6 @@
         <w:docPartUnique/>
       </w:docPartObj>
     </w:sdtPr>
-    <w:sdtEndPr/>
     <w:sdtContent>
       <w:p>
         <w:pPr>
@@ -6837,7 +7664,7 @@
 </file>
 
 <file path=word/header8.xml><?xml version="1.0" encoding="utf-8"?>
-<w:hdr xmlns:wpc="http://schemas.microsoft.com/office/word/2010/wordprocessingCanvas" xmlns:cx="http://schemas.microsoft.com/office/drawing/2014/chartex" xmlns:mc="http://schemas.openxmlformats.org/markup-compatibility/2006" xmlns:o="urn:schemas-microsoft-com:office:office" xmlns:r="http://schemas.openxmlformats.org/officeDocument/2006/relationships" xmlns:m="http://schemas.openxmlformats.org/officeDocument/2006/math" xmlns:v="urn:schemas-microsoft-com:vml" xmlns:wp14="http://schemas.microsoft.com/office/word/2010/wordprocessingDrawing" xmlns:wp="http://schemas.openxmlformats.org/drawingml/2006/wordprocessingDrawing" xmlns:w10="urn:schemas-microsoft-com:office:word" xmlns:w="http://schemas.openxmlformats.org/wordprocessingml/2006/main" xmlns:w14="http://schemas.microsoft.com/office/word/2010/wordml" xmlns:w15="http://schemas.microsoft.com/office/word/2012/wordml" xmlns:w16se="http://schemas.microsoft.com/office/word/2015/wordml/symex" xmlns:wpg="http://schemas.microsoft.com/office/word/2010/wordprocessingGroup" xmlns:wpi="http://schemas.microsoft.com/office/word/2010/wordprocessingInk" xmlns:wne="http://schemas.microsoft.com/office/word/2006/wordml" xmlns:wps="http://schemas.microsoft.com/office/word/2010/wordprocessingShape" mc:Ignorable="w14 w15 w16se wp14">
+<w:hdr xmlns:wpc="http://schemas.microsoft.com/office/word/2010/wordprocessingCanvas" xmlns:cx="http://schemas.microsoft.com/office/drawing/2014/chartex" xmlns:cx1="http://schemas.microsoft.com/office/drawing/2015/9/8/chartex" xmlns:cx2="http://schemas.microsoft.com/office/drawing/2015/10/21/chartex" xmlns:cx3="http://schemas.microsoft.com/office/drawing/2016/5/9/chartex" xmlns:cx4="http://schemas.microsoft.com/office/drawing/2016/5/10/chartex" xmlns:cx5="http://schemas.microsoft.com/office/drawing/2016/5/11/chartex" xmlns:cx6="http://schemas.microsoft.com/office/drawing/2016/5/12/chartex" xmlns:cx7="http://schemas.microsoft.com/office/drawing/2016/5/13/chartex" xmlns:cx8="http://schemas.microsoft.com/office/drawing/2016/5/14/chartex" xmlns:mc="http://schemas.openxmlformats.org/markup-compatibility/2006" xmlns:aink="http://schemas.microsoft.com/office/drawing/2016/ink" xmlns:am3d="http://schemas.microsoft.com/office/drawing/2017/model3d" xmlns:o="urn:schemas-microsoft-com:office:office" xmlns:oel="http://schemas.microsoft.com/office/2019/extlst" xmlns:r="http://schemas.openxmlformats.org/officeDocument/2006/relationships" xmlns:m="http://schemas.openxmlformats.org/officeDocument/2006/math" xmlns:v="urn:schemas-microsoft-com:vml" xmlns:wp14="http://schemas.microsoft.com/office/word/2010/wordprocessingDrawing" xmlns:wp="http://schemas.openxmlformats.org/drawingml/2006/wordprocessingDrawing" xmlns:w10="urn:schemas-microsoft-com:office:word" xmlns:w="http://schemas.openxmlformats.org/wordprocessingml/2006/main" xmlns:w14="http://schemas.microsoft.com/office/word/2010/wordml" xmlns:w15="http://schemas.microsoft.com/office/word/2012/wordml" xmlns:w16cex="http://schemas.microsoft.com/office/word/2018/wordml/cex" xmlns:w16cid="http://schemas.microsoft.com/office/word/2016/wordml/cid" xmlns:w16="http://schemas.microsoft.com/office/word/2018/wordml" xmlns:w16du="http://schemas.microsoft.com/office/word/2023/wordml/word16du" xmlns:w16sdtdh="http://schemas.microsoft.com/office/word/2020/wordml/sdtdatahash" xmlns:w16sdtfl="http://schemas.microsoft.com/office/word/2024/wordml/sdtformatlock" xmlns:w16se="http://schemas.microsoft.com/office/word/2015/wordml/symex" xmlns:wpg="http://schemas.microsoft.com/office/word/2010/wordprocessingGroup" xmlns:wpi="http://schemas.microsoft.com/office/word/2010/wordprocessingInk" xmlns:wne="http://schemas.microsoft.com/office/word/2006/wordml" xmlns:wps="http://schemas.microsoft.com/office/word/2010/wordprocessingShape" mc:Ignorable="w14 w15 w16se w16cid w16 w16cex w16sdtdh w16sdtfl w16du wp14">
   <w:p>
     <w:pPr>
       <w:pStyle w:val="Cabealho"/>
@@ -6847,7 +7674,7 @@
 </file>
 
 <file path=word/numbering.xml><?xml version="1.0" encoding="utf-8"?>
-<w:numbering xmlns:wpc="http://schemas.microsoft.com/office/word/2010/wordprocessingCanvas" xmlns:cx="http://schemas.microsoft.com/office/drawing/2014/chartex" xmlns:mc="http://schemas.openxmlformats.org/markup-compatibility/2006" xmlns:o="urn:schemas-microsoft-com:office:office" xmlns:r="http://schemas.openxmlformats.org/officeDocument/2006/relationships" xmlns:m="http://schemas.openxmlformats.org/officeDocument/2006/math" xmlns:v="urn:schemas-microsoft-com:vml" xmlns:wp14="http://schemas.microsoft.com/office/word/2010/wordprocessingDrawing" xmlns:wp="http://schemas.openxmlformats.org/drawingml/2006/wordprocessingDrawing" xmlns:w10="urn:schemas-microsoft-com:office:word" xmlns:w="http://schemas.openxmlformats.org/wordprocessingml/2006/main" xmlns:w14="http://schemas.microsoft.com/office/word/2010/wordml" xmlns:w15="http://schemas.microsoft.com/office/word/2012/wordml" xmlns:w16se="http://schemas.microsoft.com/office/word/2015/wordml/symex" xmlns:wpg="http://schemas.microsoft.com/office/word/2010/wordprocessingGroup" xmlns:wpi="http://schemas.microsoft.com/office/word/2010/wordprocessingInk" xmlns:wne="http://schemas.microsoft.com/office/word/2006/wordml" xmlns:wps="http://schemas.microsoft.com/office/word/2010/wordprocessingShape" mc:Ignorable="w14 w15 w16se wp14">
+<w:numbering xmlns:wpc="http://schemas.microsoft.com/office/word/2010/wordprocessingCanvas" xmlns:cx="http://schemas.microsoft.com/office/drawing/2014/chartex" xmlns:cx1="http://schemas.microsoft.com/office/drawing/2015/9/8/chartex" xmlns:cx2="http://schemas.microsoft.com/office/drawing/2015/10/21/chartex" xmlns:cx3="http://schemas.microsoft.com/office/drawing/2016/5/9/chartex" xmlns:cx4="http://schemas.microsoft.com/office/drawing/2016/5/10/chartex" xmlns:cx5="http://schemas.microsoft.com/office/drawing/2016/5/11/chartex" xmlns:cx6="http://schemas.microsoft.com/office/drawing/2016/5/12/chartex" xmlns:cx7="http://schemas.microsoft.com/office/drawing/2016/5/13/chartex" xmlns:cx8="http://schemas.microsoft.com/office/drawing/2016/5/14/chartex" xmlns:mc="http://schemas.openxmlformats.org/markup-compatibility/2006" xmlns:aink="http://schemas.microsoft.com/office/drawing/2016/ink" xmlns:am3d="http://schemas.microsoft.com/office/drawing/2017/model3d" xmlns:o="urn:schemas-microsoft-com:office:office" xmlns:oel="http://schemas.microsoft.com/office/2019/extlst" xmlns:r="http://schemas.openxmlformats.org/officeDocument/2006/relationships" xmlns:m="http://schemas.openxmlformats.org/officeDocument/2006/math" xmlns:v="urn:schemas-microsoft-com:vml" xmlns:wp14="http://schemas.microsoft.com/office/word/2010/wordprocessingDrawing" xmlns:wp="http://schemas.openxmlformats.org/drawingml/2006/wordprocessingDrawing" xmlns:w10="urn:schemas-microsoft-com:office:word" xmlns:w="http://schemas.openxmlformats.org/wordprocessingml/2006/main" xmlns:w14="http://schemas.microsoft.com/office/word/2010/wordml" xmlns:w15="http://schemas.microsoft.com/office/word/2012/wordml" xmlns:w16cex="http://schemas.microsoft.com/office/word/2018/wordml/cex" xmlns:w16cid="http://schemas.microsoft.com/office/word/2016/wordml/cid" xmlns:w16="http://schemas.microsoft.com/office/word/2018/wordml" xmlns:w16du="http://schemas.microsoft.com/office/word/2023/wordml/word16du" xmlns:w16sdtdh="http://schemas.microsoft.com/office/word/2020/wordml/sdtdatahash" xmlns:w16sdtfl="http://schemas.microsoft.com/office/word/2024/wordml/sdtformatlock" xmlns:w16se="http://schemas.microsoft.com/office/word/2015/wordml/symex" xmlns:wpg="http://schemas.microsoft.com/office/word/2010/wordprocessingGroup" xmlns:wpi="http://schemas.microsoft.com/office/word/2010/wordprocessingInk" xmlns:wne="http://schemas.microsoft.com/office/word/2006/wordml" xmlns:wps="http://schemas.microsoft.com/office/word/2010/wordprocessingShape" mc:Ignorable="w14 w15 w16se w16cid w16 w16cex w16sdtdh w16sdtfl w16du wp14">
   <w:abstractNum w:abstractNumId="0" w15:restartNumberingAfterBreak="0">
     <w:nsid w:val="FFFFFF88"/>
     <w:multiLevelType w:val="singleLevel"/>
@@ -8437,56 +9264,56 @@
       </w:rPr>
     </w:lvl>
   </w:abstractNum>
-  <w:num w:numId="1">
+  <w:num w:numId="1" w16cid:durableId="871304301">
     <w:abstractNumId w:val="2"/>
   </w:num>
-  <w:num w:numId="2">
+  <w:num w:numId="2" w16cid:durableId="1287006246">
     <w:abstractNumId w:val="13"/>
   </w:num>
-  <w:num w:numId="3">
+  <w:num w:numId="3" w16cid:durableId="990523175">
     <w:abstractNumId w:val="11"/>
   </w:num>
-  <w:num w:numId="4">
+  <w:num w:numId="4" w16cid:durableId="1733770801">
     <w:abstractNumId w:val="5"/>
   </w:num>
-  <w:num w:numId="5">
+  <w:num w:numId="5" w16cid:durableId="1570187292">
     <w:abstractNumId w:val="1"/>
   </w:num>
-  <w:num w:numId="6">
+  <w:num w:numId="6" w16cid:durableId="578177752">
     <w:abstractNumId w:val="8"/>
   </w:num>
-  <w:num w:numId="7">
+  <w:num w:numId="7" w16cid:durableId="1956281815">
     <w:abstractNumId w:val="4"/>
   </w:num>
-  <w:num w:numId="8">
+  <w:num w:numId="8" w16cid:durableId="2065904402">
     <w:abstractNumId w:val="12"/>
   </w:num>
-  <w:num w:numId="9">
+  <w:num w:numId="9" w16cid:durableId="1840540041">
     <w:abstractNumId w:val="3"/>
   </w:num>
-  <w:num w:numId="10">
+  <w:num w:numId="10" w16cid:durableId="1467970477">
     <w:abstractNumId w:val="0"/>
   </w:num>
-  <w:num w:numId="11">
+  <w:num w:numId="11" w16cid:durableId="1858541799">
     <w:abstractNumId w:val="10"/>
   </w:num>
-  <w:num w:numId="12">
+  <w:num w:numId="12" w16cid:durableId="1755203627">
     <w:abstractNumId w:val="9"/>
   </w:num>
-  <w:num w:numId="13">
+  <w:num w:numId="13" w16cid:durableId="1782188673">
     <w:abstractNumId w:val="14"/>
   </w:num>
-  <w:num w:numId="14">
+  <w:num w:numId="14" w16cid:durableId="1464469893">
     <w:abstractNumId w:val="7"/>
   </w:num>
-  <w:num w:numId="15">
+  <w:num w:numId="15" w16cid:durableId="1986156109">
     <w:abstractNumId w:val="6"/>
   </w:num>
 </w:numbering>
 </file>
 
 <file path=word/styles.xml><?xml version="1.0" encoding="utf-8"?>
-<w:styles xmlns:mc="http://schemas.openxmlformats.org/markup-compatibility/2006" xmlns:r="http://schemas.openxmlformats.org/officeDocument/2006/relationships" xmlns:w="http://schemas.openxmlformats.org/wordprocessingml/2006/main" xmlns:w14="http://schemas.microsoft.com/office/word/2010/wordml" xmlns:w15="http://schemas.microsoft.com/office/word/2012/wordml" xmlns:w16se="http://schemas.microsoft.com/office/word/2015/wordml/symex" mc:Ignorable="w14 w15 w16se">
+<w:styles xmlns:mc="http://schemas.openxmlformats.org/markup-compatibility/2006" xmlns:r="http://schemas.openxmlformats.org/officeDocument/2006/relationships" xmlns:w="http://schemas.openxmlformats.org/wordprocessingml/2006/main" xmlns:w14="http://schemas.microsoft.com/office/word/2010/wordml" xmlns:w15="http://schemas.microsoft.com/office/word/2012/wordml" xmlns:w16cex="http://schemas.microsoft.com/office/word/2018/wordml/cex" xmlns:w16cid="http://schemas.microsoft.com/office/word/2016/wordml/cid" xmlns:w16="http://schemas.microsoft.com/office/word/2018/wordml" xmlns:w16du="http://schemas.microsoft.com/office/word/2023/wordml/word16du" xmlns:w16sdtdh="http://schemas.microsoft.com/office/word/2020/wordml/sdtdatahash" xmlns:w16sdtfl="http://schemas.microsoft.com/office/word/2024/wordml/sdtformatlock" xmlns:w16se="http://schemas.microsoft.com/office/word/2015/wordml/symex" mc:Ignorable="w14 w15 w16se w16cid w16 w16cex w16sdtdh w16sdtfl w16du">
   <w:docDefaults>
     <w:rPrDefault>
       <w:rPr>
@@ -8496,7 +9323,7 @@
     </w:rPrDefault>
     <w:pPrDefault/>
   </w:docDefaults>
-  <w:latentStyles w:defLockedState="0" w:defUIPriority="99" w:defSemiHidden="0" w:defUnhideWhenUsed="0" w:defQFormat="0" w:count="371">
+  <w:latentStyles w:defLockedState="0" w:defUIPriority="99" w:defSemiHidden="0" w:defUnhideWhenUsed="0" w:defQFormat="0" w:count="376">
     <w:lsdException w:name="Normal" w:uiPriority="0" w:qFormat="1"/>
     <w:lsdException w:name="heading 1" w:uiPriority="9" w:qFormat="1"/>
     <w:lsdException w:name="heading 2" w:uiPriority="9" w:qFormat="1"/>
@@ -8868,6 +9695,11 @@
     <w:lsdException w:name="List Table 5 Dark Accent 6" w:uiPriority="50"/>
     <w:lsdException w:name="List Table 6 Colorful Accent 6" w:uiPriority="51"/>
     <w:lsdException w:name="List Table 7 Colorful Accent 6" w:uiPriority="52"/>
+    <w:lsdException w:name="Mention" w:semiHidden="1" w:unhideWhenUsed="1"/>
+    <w:lsdException w:name="Smart Hyperlink" w:semiHidden="1" w:unhideWhenUsed="1"/>
+    <w:lsdException w:name="Hashtag" w:semiHidden="1" w:unhideWhenUsed="1"/>
+    <w:lsdException w:name="Unresolved Mention" w:semiHidden="1" w:unhideWhenUsed="1"/>
+    <w:lsdException w:name="Smart Link" w:semiHidden="1" w:unhideWhenUsed="1"/>
   </w:latentStyles>
   <w:style w:type="paragraph" w:default="1" w:styleId="Normal">
     <w:name w:val="Normal"/>

</xml_diff>

<commit_message>
feat: adicao da introducao, revisao bibliografica e referencias
</commit_message>
<xml_diff>
--- a/PFC_2025_Docs/FAI-SI-PFC-I-ModelodeDocumento-2025-v1.docx
+++ b/PFC_2025_Docs/FAI-SI-PFC-I-ModelodeDocumento-2025-v1.docx
@@ -1,6 +1,6 @@
 
 <file path=word/document.xml><?xml version="1.0" encoding="utf-8"?>
-<w:document xmlns:wpc="http://schemas.microsoft.com/office/word/2010/wordprocessingCanvas" xmlns:cx="http://schemas.microsoft.com/office/drawing/2014/chartex" xmlns:cx1="http://schemas.microsoft.com/office/drawing/2015/9/8/chartex" xmlns:cx2="http://schemas.microsoft.com/office/drawing/2015/10/21/chartex" xmlns:cx3="http://schemas.microsoft.com/office/drawing/2016/5/9/chartex" xmlns:cx4="http://schemas.microsoft.com/office/drawing/2016/5/10/chartex" xmlns:cx5="http://schemas.microsoft.com/office/drawing/2016/5/11/chartex" xmlns:cx6="http://schemas.microsoft.com/office/drawing/2016/5/12/chartex" xmlns:cx7="http://schemas.microsoft.com/office/drawing/2016/5/13/chartex" xmlns:cx8="http://schemas.microsoft.com/office/drawing/2016/5/14/chartex" xmlns:mc="http://schemas.openxmlformats.org/markup-compatibility/2006" xmlns:aink="http://schemas.microsoft.com/office/drawing/2016/ink" xmlns:am3d="http://schemas.microsoft.com/office/drawing/2017/model3d" xmlns:o="urn:schemas-microsoft-com:office:office" xmlns:oel="http://schemas.microsoft.com/office/2019/extlst" xmlns:r="http://schemas.openxmlformats.org/officeDocument/2006/relationships" xmlns:m="http://schemas.openxmlformats.org/officeDocument/2006/math" xmlns:v="urn:schemas-microsoft-com:vml" xmlns:wp14="http://schemas.microsoft.com/office/word/2010/wordprocessingDrawing" xmlns:wp="http://schemas.openxmlformats.org/drawingml/2006/wordprocessingDrawing" xmlns:w10="urn:schemas-microsoft-com:office:word" xmlns:w="http://schemas.openxmlformats.org/wordprocessingml/2006/main" xmlns:w14="http://schemas.microsoft.com/office/word/2010/wordml" xmlns:w15="http://schemas.microsoft.com/office/word/2012/wordml" xmlns:w16cex="http://schemas.microsoft.com/office/word/2018/wordml/cex" xmlns:w16cid="http://schemas.microsoft.com/office/word/2016/wordml/cid" xmlns:w16="http://schemas.microsoft.com/office/word/2018/wordml" xmlns:w16du="http://schemas.microsoft.com/office/word/2023/wordml/word16du" xmlns:w16sdtdh="http://schemas.microsoft.com/office/word/2020/wordml/sdtdatahash" xmlns:w16sdtfl="http://schemas.microsoft.com/office/word/2024/wordml/sdtformatlock" xmlns:w16se="http://schemas.microsoft.com/office/word/2015/wordml/symex" xmlns:wpg="http://schemas.microsoft.com/office/word/2010/wordprocessingGroup" xmlns:wpi="http://schemas.microsoft.com/office/word/2010/wordprocessingInk" xmlns:wne="http://schemas.microsoft.com/office/word/2006/wordml" xmlns:wps="http://schemas.microsoft.com/office/word/2010/wordprocessingShape" mc:Ignorable="w14 w15 w16se w16cid w16 w16cex w16sdtdh w16sdtfl w16du wp14">
+<w:document xmlns:wpc="http://schemas.microsoft.com/office/word/2010/wordprocessingCanvas" xmlns:mc="http://schemas.openxmlformats.org/markup-compatibility/2006" xmlns:o="urn:schemas-microsoft-com:office:office" xmlns:r="http://schemas.openxmlformats.org/officeDocument/2006/relationships" xmlns:m="http://schemas.openxmlformats.org/officeDocument/2006/math" xmlns:v="urn:schemas-microsoft-com:vml" xmlns:wp14="http://schemas.microsoft.com/office/word/2010/wordprocessingDrawing" xmlns:wp="http://schemas.openxmlformats.org/drawingml/2006/wordprocessingDrawing" xmlns:w10="urn:schemas-microsoft-com:office:word" xmlns:w="http://schemas.openxmlformats.org/wordprocessingml/2006/main" xmlns:w14="http://schemas.microsoft.com/office/word/2010/wordml" xmlns:wpg="http://schemas.microsoft.com/office/word/2010/wordprocessingGroup" xmlns:wpi="http://schemas.microsoft.com/office/word/2010/wordprocessingInk" xmlns:wne="http://schemas.microsoft.com/office/word/2006/wordml" xmlns:wps="http://schemas.microsoft.com/office/word/2010/wordprocessingShape" mc:Ignorable="w14 wp14">
   <w:body>
     <w:p>
       <w:pPr>
@@ -509,8 +509,8 @@
             <v:stroke joinstyle="miter"/>
             <v:path gradientshapeok="t" o:connecttype="rect"/>
           </v:shapetype>
-          <v:shape id="_x0000_s2058" type="#_x0000_t202" style="position:absolute;left:0;text-align:left;margin-left:162.15pt;margin-top:20.15pt;width:287.4pt;height:2in;z-index:251660800" strokecolor="white [3212]">
-            <v:textbox style="mso-next-textbox:#_x0000_s2058">
+          <v:shape id="_x0000_s1034" type="#_x0000_t202" style="position:absolute;left:0;text-align:left;margin-left:162.15pt;margin-top:20.15pt;width:287.4pt;height:2in;z-index:251660800" strokecolor="white [3212]">
+            <v:textbox style="mso-next-textbox:#_x0000_s1034">
               <w:txbxContent>
                 <w:p>
                   <w:r>
@@ -4170,8 +4170,8 @@
       <w:pPr>
         <w:pStyle w:val="EstiloFonte12NegritoCentralizado"/>
         <w:sectPr>
-          <w:headerReference w:type="even" r:id="rId8"/>
-          <w:headerReference w:type="default" r:id="rId9"/>
+          <w:headerReference w:type="even" r:id="rId9"/>
+          <w:headerReference w:type="default" r:id="rId10"/>
           <w:pgSz w:w="11907" w:h="16840" w:code="9"/>
           <w:pgMar w:top="1701" w:right="1134" w:bottom="1134" w:left="1701" w:header="709" w:footer="709" w:gutter="0"/>
           <w:pgNumType w:fmt="lowerRoman"/>
@@ -4197,231 +4197,369 @@
       <w:bookmarkEnd w:id="1"/>
     </w:p>
     <w:p>
-      <w:r>
-        <w:t xml:space="preserve">Apresente </w:t>
-      </w:r>
-      <w:r>
-        <w:t xml:space="preserve">o </w:t>
-      </w:r>
-      <w:r>
-        <w:t xml:space="preserve">projeto, com </w:t>
-      </w:r>
-      <w:r>
-        <w:t>a delimitação do assunto tratado e outros elementos necessários para situar o leitor.</w:t>
-      </w:r>
-      <w:r>
-        <w:t xml:space="preserve"> </w:t>
-      </w:r>
-      <w:r>
-        <w:t>Deve-se observar que a linguagem e terminologia sejam corretas e coerentes quanto ao tempo do verbo adotado</w:t>
-      </w:r>
-      <w:r>
-        <w:t xml:space="preserve"> (tempo presente). </w:t>
-      </w:r>
-      <w:r>
-        <w:t xml:space="preserve">Depois do assunto e do projeto, apresente ao leitor o conteúdo de cada capítulo que este documento </w:t>
-      </w:r>
-      <w:r>
-        <w:t xml:space="preserve">contém. </w:t>
-      </w:r>
-    </w:p>
-    <w:p/>
-    <w:p/>
-    <w:p/>
-    <w:p/>
-    <w:p>
-      <w:pPr>
-        <w:rPr>
-          <w:rFonts w:cs="Arial"/>
-          <w:kern w:val="32"/>
-        </w:rPr>
-      </w:pPr>
-      <w:r>
-        <w:br w:type="page"/>
-      </w:r>
-    </w:p>
-    <w:p>
-      <w:pPr>
-        <w:pStyle w:val="Ttulo1"/>
-      </w:pPr>
+      <w:pPr>
+        <w:pStyle w:val="NormalWeb"/>
+        <w:spacing w:before="240" w:beforeAutospacing="0" w:after="240" w:afterAutospacing="0" w:line="360" w:lineRule="auto"/>
+        <w:jc w:val="both"/>
+      </w:pPr>
+      <w:r>
+        <w:t>A doação de leite materno é um ato essencial para salvar vidas de bebês prematuros e hospitalizados que não podem ser amamentados por suas mães. No entanto, a captação desse leite ainda enfrenta desafios significativos, como a falta de informação, dificuldades no acesso aos pontos de coleta e o desconhecimento sobre os benefícios da doação. Muitas mães que poderiam doar não sabem onde ou como realizar esse processo, e os bancos de leite humano, essenciais para a redistribuição desse alimento, frequentemente operam com estoques abaixo do necessário. Segundo a Rede Brasileira de Bancos de Leite Humano (</w:t>
+      </w:r>
+      <w:proofErr w:type="spellStart"/>
+      <w:proofErr w:type="gramStart"/>
+      <w:r>
+        <w:t>rBLH</w:t>
+      </w:r>
+      <w:proofErr w:type="spellEnd"/>
+      <w:r>
+        <w:t>-BR</w:t>
+      </w:r>
+      <w:proofErr w:type="gramEnd"/>
+      <w:r>
+        <w:t>), uma maior conscientização e acessibilidade ao processo de doação poderia aumentar significativamente a quantidade de leite disponível, salvando mais vidas neonatais.</w:t>
+      </w:r>
+    </w:p>
+    <w:p>
+      <w:pPr>
+        <w:spacing w:before="240"/>
+        <w:rPr>
+          <w:szCs w:val="24"/>
+        </w:rPr>
+      </w:pPr>
+      <w:r>
+        <w:rPr>
+          <w:szCs w:val="24"/>
+        </w:rPr>
+        <w:t xml:space="preserve">Diante desse cenário, o projeto </w:t>
+      </w:r>
+      <w:proofErr w:type="spellStart"/>
+      <w:r>
+        <w:rPr>
+          <w:bCs/>
+          <w:szCs w:val="24"/>
+        </w:rPr>
+        <w:t>Donate</w:t>
+      </w:r>
+      <w:proofErr w:type="spellEnd"/>
+      <w:r>
+        <w:rPr>
+          <w:szCs w:val="24"/>
+        </w:rPr>
+        <w:t xml:space="preserve"> surge como uma solução inovadora, utilizando a tecnologia para conectar doadoras e bancos de leite humano. A proposta consiste no desenvolvimento de uma plataforma digital intuitiva e acessível, composta por um aplicativo móvel, que permitirá às mães localizar postos de coleta, obter informações sobre o armazenamento correto do leite e conhecer campanhas de incentivo à doação. Além disso, o sistema também beneficiará os bancos de leite humano ao facilitar o gerenciamento das coletas e ampliar o alcance das campanhas de conscientização. Com isso, espera-se fortalecer a rede de doação e garantir que um maior número de bebês tenha acesso a esse recurso vital.</w:t>
+      </w:r>
+    </w:p>
+    <w:p>
+      <w:pPr>
+        <w:spacing w:before="240"/>
+        <w:rPr>
+          <w:szCs w:val="24"/>
+        </w:rPr>
+      </w:pPr>
+      <w:r>
+        <w:rPr>
+          <w:szCs w:val="24"/>
+        </w:rPr>
+        <w:t xml:space="preserve">O </w:t>
+      </w:r>
+      <w:proofErr w:type="spellStart"/>
+      <w:r>
+        <w:rPr>
+          <w:bCs/>
+          <w:szCs w:val="24"/>
+        </w:rPr>
+        <w:t>Donate</w:t>
+      </w:r>
+      <w:proofErr w:type="spellEnd"/>
+      <w:r>
+        <w:rPr>
+          <w:szCs w:val="24"/>
+        </w:rPr>
+        <w:t xml:space="preserve"> não se limita apenas à criação de um canal de comunicação entre doadoras e instituições, mas também visa promover a educação sobre a importância do leite materno, seus benefícios nutricionais e o impacto positivo que a doação pode gerar. Segundo a Organização Mundial da Saúde (OMS), o leite materno é o alimento ideal para os bebês, reduzindo o risco de doenças e fortalecendo o sistema imunológico nos primeiros meses de vida. Dessa forma, a iniciativa busca incentivar mais mulheres a se tornarem doadoras, fornecendo informações confiáveis e tornando o processo mais acessível e prático.</w:t>
+      </w:r>
+    </w:p>
+    <w:p>
+      <w:pPr>
+        <w:pStyle w:val="NormalWeb"/>
+        <w:spacing w:before="240" w:beforeAutospacing="0" w:after="240" w:afterAutospacing="0" w:line="360" w:lineRule="auto"/>
+        <w:jc w:val="both"/>
+      </w:pPr>
+      <w:r>
+        <w:rPr>
+          <w:szCs w:val="22"/>
+        </w:rPr>
+        <w:t xml:space="preserve">Este documento apresenta o </w:t>
+      </w:r>
+      <w:proofErr w:type="spellStart"/>
+      <w:r>
+        <w:rPr>
+          <w:bCs/>
+          <w:szCs w:val="22"/>
+        </w:rPr>
+        <w:t>Donate</w:t>
+      </w:r>
+      <w:proofErr w:type="spellEnd"/>
+      <w:r>
+        <w:rPr>
+          <w:szCs w:val="22"/>
+        </w:rPr>
+        <w:t xml:space="preserve">, destacando sua justificativa, objetivos e impactos. Em seguida, aborda a revisão bibliográfica, os objetivos do projeto e sua justificativa. Nos capítulos posteriores, são detalhados o escopo, as estratégias de </w:t>
+      </w:r>
+      <w:proofErr w:type="gramStart"/>
+      <w:r>
+        <w:rPr>
+          <w:szCs w:val="22"/>
+        </w:rPr>
+        <w:t>implementação</w:t>
+      </w:r>
+      <w:proofErr w:type="gramEnd"/>
+      <w:r>
+        <w:rPr>
+          <w:szCs w:val="22"/>
+        </w:rPr>
+        <w:t>, os riscos e os critérios de sucesso. Por fim, são apresentadas a metodologia, os requisitos, a previsão de entregas e a conclusão, evidenciando o impacto da solução na doação de leite materno.</w:t>
+      </w:r>
+    </w:p>
+    <w:p>
       <w:bookmarkStart w:id="2" w:name="_Toc191547566"/>
+    </w:p>
+    <w:p>
+      <w:proofErr w:type="gramStart"/>
       <w:r>
         <w:lastRenderedPageBreak/>
-        <w:t>2 REVISÃO BIBLIOGRÁFICA</w:t>
+        <w:t>2</w:t>
+      </w:r>
+      <w:proofErr w:type="gramEnd"/>
+      <w:r>
+        <w:t xml:space="preserve"> REVISÃO BIBLIOGRÁFICA</w:t>
       </w:r>
       <w:bookmarkEnd w:id="2"/>
     </w:p>
     <w:p>
-      <w:r>
-        <w:t>Este capítulo deve</w:t>
-      </w:r>
-      <w:r>
-        <w:t xml:space="preserve"> ter no mínimo </w:t>
-      </w:r>
-      <w:r>
-        <w:t>5</w:t>
-      </w:r>
-      <w:r>
-        <w:t xml:space="preserve"> obras citadas como fontes de r</w:t>
-      </w:r>
-      <w:r>
-        <w:t>eferências</w:t>
-      </w:r>
-      <w:r>
-        <w:t xml:space="preserve">, com os seguintes conteúdos: </w:t>
-      </w:r>
-      <w:r>
-        <w:t>(2.1) C</w:t>
-      </w:r>
-      <w:r>
-        <w:t>onceitos nece</w:t>
-      </w:r>
-      <w:r>
-        <w:t>ssários para o entendimento do projeto</w:t>
-      </w:r>
-      <w:r>
-        <w:t xml:space="preserve"> </w:t>
-      </w:r>
-      <w:r>
-        <w:t xml:space="preserve">e </w:t>
-      </w:r>
-      <w:r>
-        <w:t xml:space="preserve">(2.2) </w:t>
-      </w:r>
-      <w:r>
-        <w:t xml:space="preserve">trabalhos </w:t>
-      </w:r>
-      <w:r>
-        <w:t>relacionados (mínimo de 2</w:t>
-      </w:r>
-      <w:r>
-        <w:t xml:space="preserve"> trabalhos, c</w:t>
-      </w:r>
-      <w:r>
-        <w:t>om fontes de referência, a ser</w:t>
-      </w:r>
-      <w:r>
-        <w:t xml:space="preserve"> usados no</w:t>
-      </w:r>
-      <w:r>
-        <w:t xml:space="preserve"> momento da proposta de solução e</w:t>
-      </w:r>
-      <w:r>
-        <w:t xml:space="preserve"> como embasamento da justificativa do projeto</w:t>
-      </w:r>
-      <w:r>
-        <w:t>)</w:t>
-      </w:r>
-      <w:r>
-        <w:t>.</w:t>
-      </w:r>
-    </w:p>
-    <w:p>
-      <w:r>
-        <w:t xml:space="preserve">Após a citação, a fonte de referência </w:t>
-      </w:r>
-      <w:r>
-        <w:t>pode aparecer no final do texto (</w:t>
-      </w:r>
-      <w:r>
-        <w:t xml:space="preserve">entre parênteses </w:t>
-      </w:r>
-      <w:r>
-        <w:t xml:space="preserve">e seguida do ano de publicação) </w:t>
-      </w:r>
-      <w:r>
-        <w:t xml:space="preserve">ou fazer parte do texto, com </w:t>
-      </w:r>
-      <w:r>
-        <w:t>letra</w:t>
-      </w:r>
-      <w:r>
-        <w:t xml:space="preserve"> </w:t>
-      </w:r>
-      <w:r>
-        <w:t>inicial maiúscula do sobrenome, seguida d</w:t>
-      </w:r>
-      <w:r>
-        <w:t xml:space="preserve">e minúsculas e somente </w:t>
-      </w:r>
-      <w:r>
-        <w:t>o ano</w:t>
-      </w:r>
-      <w:r>
-        <w:t xml:space="preserve"> dentro de parênteses</w:t>
-      </w:r>
-      <w:r>
-        <w:t xml:space="preserve"> (por exemplo, de acordo com </w:t>
+      <w:pPr>
+        <w:pStyle w:val="Ttulo2"/>
+      </w:pPr>
+      <w:r>
+        <w:t xml:space="preserve">2.1 CONCEITOS </w:t>
+      </w:r>
+      <w:r>
+        <w:t>necessários para o entendimento do projeto</w:t>
+      </w:r>
+    </w:p>
+    <w:p>
+      <w:pPr>
+        <w:spacing w:before="240"/>
+        <w:rPr>
+          <w:szCs w:val="24"/>
+        </w:rPr>
+      </w:pPr>
+      <w:r>
+        <w:rPr>
+          <w:szCs w:val="24"/>
+        </w:rPr>
+        <w:t xml:space="preserve">O aleitamento materno é amplamente reconhecido por seus benefícios à saúde infantil, incluindo a proteção contra diarreias, infecções respiratórias e alergias. Além disso, reduz o risco de hipertensão, colesterol alto, diabetes e obesidade em crianças (Brasil, 2023). </w:t>
+      </w:r>
+    </w:p>
+    <w:p>
+      <w:pPr>
+        <w:spacing w:before="240"/>
+        <w:rPr>
+          <w:szCs w:val="24"/>
+        </w:rPr>
+      </w:pPr>
+      <w:r>
+        <w:rPr>
+          <w:szCs w:val="24"/>
+        </w:rPr>
+        <w:t>Os Bancos de Leite Humano (</w:t>
       </w:r>
       <w:proofErr w:type="spellStart"/>
       <w:r>
-        <w:t>Sommerville</w:t>
+        <w:rPr>
+          <w:szCs w:val="24"/>
+        </w:rPr>
+        <w:t>BLHs</w:t>
       </w:r>
       <w:proofErr w:type="spellEnd"/>
       <w:r>
-        <w:t xml:space="preserve"> </w:t>
-      </w:r>
-      <w:r>
-        <w:t>(</w:t>
-      </w:r>
-      <w:r>
-        <w:t>2018</w:t>
-      </w:r>
-      <w:r>
-        <w:t>)</w:t>
-      </w:r>
-      <w:r>
-        <w:t xml:space="preserve"> ...</w:t>
-      </w:r>
-      <w:r>
-        <w:t>).</w:t>
-      </w:r>
-      <w:r>
-        <w:t xml:space="preserve"> </w:t>
-      </w:r>
-    </w:p>
-    <w:p>
-      <w:r>
-        <w:t xml:space="preserve">Consulte as Diretrizes de </w:t>
-      </w:r>
-      <w:r>
-        <w:t xml:space="preserve">Trabalhos Científicos da FAI </w:t>
-      </w:r>
-      <w:r>
-        <w:t>para produzir o texto.</w:t>
-      </w:r>
-    </w:p>
-    <w:p/>
-    <w:p>
-      <w:pPr>
-        <w:keepNext/>
-      </w:pPr>
-    </w:p>
-    <w:p/>
-    <w:p>
-      <w:pPr>
+        <w:rPr>
+          <w:szCs w:val="24"/>
+        </w:rPr>
+        <w:t xml:space="preserve">) são instituições especializadas que coletam, processam e distribuem leite humano para bebês prematuros ou de baixo peso que não podem ser amamentados por suas mães. O Brasil possui a maior e mais complexa rede de bancos de leite humano do mundo, sendo referência internacional por aliar baixo custo e alta qualidade tecnológica (Brasil, 2023). </w:t>
+      </w:r>
+    </w:p>
+    <w:p>
+      <w:pPr>
+        <w:spacing w:before="240"/>
+        <w:rPr>
+          <w:szCs w:val="24"/>
+        </w:rPr>
+      </w:pPr>
+      <w:r>
+        <w:rPr>
+          <w:szCs w:val="24"/>
+        </w:rPr>
+        <w:t xml:space="preserve">A aplicação de tecnologias em saúde, especialmente as educacionais, tem mostrado contribuições significativas para a promoção do aleitamento materno. A combinação de diferentes tecnologias tem resultados positivos na manutenção da amamentação (Oliveira, Souza e Lima, 2021). </w:t>
+      </w:r>
+    </w:p>
+    <w:p>
+      <w:pPr>
+        <w:pStyle w:val="Ttulo2"/>
+      </w:pPr>
+      <w:r>
+        <w:t>2.2 trabalhos relacionados</w:t>
+      </w:r>
+    </w:p>
+    <w:p>
+      <w:pPr>
+        <w:spacing w:before="240"/>
+        <w:rPr>
+          <w:szCs w:val="24"/>
+        </w:rPr>
+      </w:pPr>
+      <w:r>
+        <w:rPr>
+          <w:szCs w:val="24"/>
+        </w:rPr>
+        <w:t xml:space="preserve">Diversos estudos têm explorado o uso de tecnologias móveis na promoção do aleitamento materno. Por exemplo, uma revisão integrativa da literatura identificou que aplicativos móveis podem ser ferramentas eficazes para fornecer informações e suporte às mães durante o período de amamentação (Lopes </w:t>
+      </w:r>
+      <w:proofErr w:type="gramStart"/>
+      <w:r>
+        <w:rPr>
+          <w:szCs w:val="24"/>
+        </w:rPr>
+        <w:t>et</w:t>
+      </w:r>
+      <w:proofErr w:type="gramEnd"/>
+      <w:r>
+        <w:rPr>
+          <w:szCs w:val="24"/>
+        </w:rPr>
+        <w:t xml:space="preserve"> al., 2022).</w:t>
+      </w:r>
+    </w:p>
+    <w:p>
+      <w:pPr>
+        <w:spacing w:before="240"/>
+        <w:rPr>
+          <w:szCs w:val="24"/>
+        </w:rPr>
+      </w:pPr>
+      <w:r>
+        <w:rPr>
+          <w:szCs w:val="24"/>
+        </w:rPr>
+        <w:t xml:space="preserve">Outro estudo analisou a implementação do aplicativo </w:t>
+      </w:r>
+      <w:r>
+        <w:rPr>
+          <w:bCs/>
+          <w:szCs w:val="24"/>
+        </w:rPr>
+        <w:t>Doe Leite</w:t>
+      </w:r>
+      <w:r>
+        <w:rPr>
+          <w:szCs w:val="24"/>
+        </w:rPr>
+        <w:t xml:space="preserve">, desenvolvido para </w:t>
+      </w:r>
+      <w:proofErr w:type="gramStart"/>
+      <w:r>
+        <w:rPr>
+          <w:szCs w:val="24"/>
+        </w:rPr>
+        <w:t>otimizar</w:t>
+      </w:r>
+      <w:proofErr w:type="gramEnd"/>
+      <w:r>
+        <w:rPr>
+          <w:szCs w:val="24"/>
+        </w:rPr>
+        <w:t xml:space="preserve"> a doação de leite materno, conectando doadoras aos bancos de leite humano. A ferramenta permite que as usuárias realizem cadastros, agendem coletas e acompanhem o impacto de suas doações. Resultados apontam que o aplicativo facilitou o acesso à informação e aumentou a adesão à doação (Silva </w:t>
+      </w:r>
+      <w:proofErr w:type="gramStart"/>
+      <w:r>
+        <w:rPr>
+          <w:szCs w:val="24"/>
+        </w:rPr>
+        <w:t>et</w:t>
+      </w:r>
+      <w:proofErr w:type="gramEnd"/>
+      <w:r>
+        <w:rPr>
+          <w:szCs w:val="24"/>
+        </w:rPr>
+        <w:t xml:space="preserve"> al., 2022).</w:t>
+      </w:r>
+    </w:p>
+    <w:p>
+      <w:pPr>
+        <w:spacing w:before="240"/>
+        <w:rPr>
+          <w:szCs w:val="24"/>
+        </w:rPr>
+      </w:pPr>
+      <w:r>
+        <w:rPr>
+          <w:szCs w:val="24"/>
+        </w:rPr>
+        <w:t>Além disso, a construção de websites específicos para o aleitamento materno tem sido utilizada como estratégia para fornecer informações e suporte às mães, contribuindo para a promoção e manutenção da amamentação (Oliveira; Souza; Lima, 2021).</w:t>
+      </w:r>
+    </w:p>
+    <w:p>
+      <w:pPr>
+        <w:spacing w:before="240"/>
+        <w:rPr>
+          <w:szCs w:val="24"/>
+        </w:rPr>
         <w:sectPr>
-          <w:headerReference w:type="even" r:id="rId10"/>
-          <w:headerReference w:type="default" r:id="rId11"/>
-          <w:headerReference w:type="first" r:id="rId12"/>
+          <w:headerReference w:type="even" r:id="rId11"/>
+          <w:headerReference w:type="default" r:id="rId12"/>
+          <w:headerReference w:type="first" r:id="rId13"/>
           <w:pgSz w:w="11907" w:h="16840" w:code="9"/>
           <w:pgMar w:top="1701" w:right="1134" w:bottom="1134" w:left="1701" w:header="709" w:footer="709" w:gutter="0"/>
           <w:cols w:space="708"/>
           <w:docGrid w:linePitch="360"/>
         </w:sectPr>
       </w:pPr>
+      <w:r>
+        <w:rPr>
+          <w:szCs w:val="24"/>
+        </w:rPr>
+        <w:lastRenderedPageBreak/>
+        <w:t>Esses trabalhos ressaltam a relevância e a eficácia do uso de tecnologias digitais na promoção do aleitamento materno, fornecendo embasamento para o desenvolvimento de soluções tecnológicas voltadas ao au</w:t>
+      </w:r>
+      <w:r>
+        <w:rPr>
+          <w:szCs w:val="24"/>
+        </w:rPr>
+        <w:t>mento da doação de leite humano</w:t>
+      </w:r>
+      <w:r>
+        <w:rPr>
+          <w:szCs w:val="24"/>
+        </w:rPr>
+        <w:t>.</w:t>
+      </w:r>
+      <w:bookmarkStart w:id="3" w:name="_GoBack"/>
+      <w:bookmarkEnd w:id="3"/>
+      <w:proofErr w:type="gramStart"/>
     </w:p>
     <w:p>
       <w:pPr>
         <w:pStyle w:val="Ttulo1"/>
       </w:pPr>
-      <w:bookmarkStart w:id="3" w:name="_Toc191547567"/>
-      <w:bookmarkStart w:id="4" w:name="_Toc192060079"/>
+      <w:bookmarkStart w:id="4" w:name="_Toc191547567"/>
+      <w:bookmarkStart w:id="5" w:name="_Toc192060079"/>
       <w:r>
         <w:lastRenderedPageBreak/>
-        <w:t>3 OBJETIVO DO PROJETO</w:t>
-      </w:r>
-      <w:bookmarkEnd w:id="3"/>
+        <w:t>3</w:t>
+      </w:r>
+      <w:proofErr w:type="gramEnd"/>
+      <w:r>
+        <w:t xml:space="preserve"> OBJETIVO DO PROJETO</w:t>
+      </w:r>
+      <w:bookmarkEnd w:id="4"/>
     </w:p>
     <w:p>
       <w:r>
@@ -4448,16 +4586,16 @@
       <w:pPr>
         <w:pStyle w:val="Ttulo2"/>
       </w:pPr>
-      <w:bookmarkStart w:id="5" w:name="_Toc192060081"/>
-      <w:bookmarkStart w:id="6" w:name="_Toc191547568"/>
+      <w:bookmarkStart w:id="6" w:name="_Toc192060081"/>
+      <w:bookmarkStart w:id="7" w:name="_Toc191547568"/>
       <w:r>
         <w:t xml:space="preserve">3.1 </w:t>
       </w:r>
-      <w:bookmarkEnd w:id="5"/>
+      <w:bookmarkEnd w:id="6"/>
       <w:r>
         <w:t>FORMULAÇÃO DO PROBLEMA</w:t>
       </w:r>
-      <w:bookmarkEnd w:id="6"/>
+      <w:bookmarkEnd w:id="7"/>
     </w:p>
     <w:p>
       <w:r>
@@ -4505,11 +4643,11 @@
       <w:pPr>
         <w:pStyle w:val="Ttulo2"/>
       </w:pPr>
-      <w:bookmarkStart w:id="7" w:name="_Toc191547569"/>
+      <w:bookmarkStart w:id="8" w:name="_Toc191547569"/>
       <w:r>
         <w:t>3.2 OBJETIVOS</w:t>
       </w:r>
-      <w:bookmarkEnd w:id="7"/>
+      <w:bookmarkEnd w:id="8"/>
       <w:r>
         <w:t xml:space="preserve"> </w:t>
       </w:r>
@@ -4536,11 +4674,11 @@
       <w:pPr>
         <w:pStyle w:val="Ttulo2"/>
       </w:pPr>
-      <w:bookmarkStart w:id="8" w:name="_Toc191547570"/>
+      <w:bookmarkStart w:id="9" w:name="_Toc191547570"/>
       <w:r>
         <w:t>3.3 JUSTIFICATIVA</w:t>
       </w:r>
-      <w:bookmarkEnd w:id="8"/>
+      <w:bookmarkEnd w:id="9"/>
       <w:r>
         <w:t xml:space="preserve"> </w:t>
       </w:r>
@@ -4565,14 +4703,14 @@
         <w:t xml:space="preserve"> </w:t>
       </w:r>
     </w:p>
-    <w:bookmarkEnd w:id="4"/>
+    <w:bookmarkEnd w:id="5"/>
     <w:p/>
     <w:p/>
     <w:p>
       <w:pPr>
         <w:pStyle w:val="Ttulo2"/>
       </w:pPr>
-      <w:bookmarkStart w:id="9" w:name="_Toc191547571"/>
+      <w:bookmarkStart w:id="10" w:name="_Toc191547571"/>
       <w:r>
         <w:t>3.</w:t>
       </w:r>
@@ -4582,7 +4720,7 @@
       <w:r>
         <w:t xml:space="preserve"> NÍVEIS DE DECISÃO E GRUPOS FUNCIONAIS ATENDIDOS</w:t>
       </w:r>
-      <w:bookmarkEnd w:id="9"/>
+      <w:bookmarkEnd w:id="10"/>
     </w:p>
     <w:p>
       <w:r>
@@ -4629,12 +4767,12 @@
       <w:pPr>
         <w:pStyle w:val="Ttulo1"/>
       </w:pPr>
-      <w:bookmarkStart w:id="10" w:name="_Toc191547572"/>
+      <w:bookmarkStart w:id="11" w:name="_Toc191547572"/>
       <w:r>
         <w:lastRenderedPageBreak/>
         <w:t>4 MÉTODOS GERENCIAIS</w:t>
       </w:r>
-      <w:bookmarkEnd w:id="10"/>
+      <w:bookmarkEnd w:id="11"/>
     </w:p>
     <w:p>
       <w:r>
@@ -4658,7 +4796,7 @@
       <w:pPr>
         <w:pStyle w:val="Ttulo2"/>
       </w:pPr>
-      <w:bookmarkStart w:id="11" w:name="_Toc191547573"/>
+      <w:bookmarkStart w:id="12" w:name="_Toc191547573"/>
       <w:r>
         <w:t>4.</w:t>
       </w:r>
@@ -4671,7 +4809,7 @@
       <w:r>
         <w:t>GERENCIAMENTO DO PROJETO</w:t>
       </w:r>
-      <w:bookmarkEnd w:id="11"/>
+      <w:bookmarkEnd w:id="12"/>
     </w:p>
     <w:p>
       <w:r>
@@ -4705,14 +4843,14 @@
       <w:pPr>
         <w:pStyle w:val="Ttulo2"/>
       </w:pPr>
-      <w:bookmarkStart w:id="12" w:name="_Toc191547574"/>
+      <w:bookmarkStart w:id="13" w:name="_Toc191547574"/>
       <w:r>
         <w:t xml:space="preserve">4.2 </w:t>
       </w:r>
       <w:r>
         <w:t>MODELO DE CICLO DE VIDA</w:t>
       </w:r>
-      <w:bookmarkEnd w:id="12"/>
+      <w:bookmarkEnd w:id="13"/>
       <w:r>
         <w:t xml:space="preserve"> </w:t>
       </w:r>
@@ -4740,7 +4878,7 @@
       <w:pPr>
         <w:pStyle w:val="Ttulo2"/>
       </w:pPr>
-      <w:bookmarkStart w:id="13" w:name="_Toc191547575"/>
+      <w:bookmarkStart w:id="14" w:name="_Toc191547575"/>
       <w:r>
         <w:t>4.</w:t>
       </w:r>
@@ -4753,7 +4891,7 @@
       <w:r>
         <w:t>RECURSOS NECESSÁRIOS</w:t>
       </w:r>
-      <w:bookmarkEnd w:id="13"/>
+      <w:bookmarkEnd w:id="14"/>
     </w:p>
     <w:p>
       <w:r>
@@ -4799,7 +4937,7 @@
       <w:pPr>
         <w:pStyle w:val="Ttulo2"/>
       </w:pPr>
-      <w:bookmarkStart w:id="14" w:name="_Toc191547576"/>
+      <w:bookmarkStart w:id="15" w:name="_Toc191547576"/>
       <w:r>
         <w:t>4.</w:t>
       </w:r>
@@ -4809,7 +4947,7 @@
       <w:r>
         <w:t xml:space="preserve"> RELATÓRIO DE DESEMPENHO</w:t>
       </w:r>
-      <w:bookmarkEnd w:id="14"/>
+      <w:bookmarkEnd w:id="15"/>
       <w:r>
         <w:t xml:space="preserve"> </w:t>
       </w:r>
@@ -4857,7 +4995,7 @@
       <w:pPr>
         <w:pStyle w:val="Ttulo2"/>
       </w:pPr>
-      <w:bookmarkStart w:id="15" w:name="_Toc191547577"/>
+      <w:bookmarkStart w:id="16" w:name="_Toc191547577"/>
       <w:r>
         <w:t>4.</w:t>
       </w:r>
@@ -4873,7 +5011,7 @@
       <w:r>
         <w:t>DE CONFIGURAÇÃO</w:t>
       </w:r>
-      <w:bookmarkEnd w:id="15"/>
+      <w:bookmarkEnd w:id="16"/>
     </w:p>
     <w:p>
       <w:r>
@@ -4923,9 +5061,9 @@
       <w:pPr>
         <w:pStyle w:val="Ttulo1"/>
       </w:pPr>
-      <w:bookmarkStart w:id="16" w:name="_Toc192060090"/>
-      <w:bookmarkStart w:id="17" w:name="_Toc192060091"/>
-      <w:bookmarkStart w:id="18" w:name="_Toc191547578"/>
+      <w:bookmarkStart w:id="17" w:name="_Toc192060090"/>
+      <w:bookmarkStart w:id="18" w:name="_Toc192060091"/>
+      <w:bookmarkStart w:id="19" w:name="_Toc191547578"/>
       <w:r>
         <w:t xml:space="preserve">5 </w:t>
       </w:r>
@@ -4938,9 +5076,9 @@
       <w:r>
         <w:t xml:space="preserve"> REQUISITOS</w:t>
       </w:r>
-      <w:bookmarkEnd w:id="16"/>
       <w:bookmarkEnd w:id="17"/>
       <w:bookmarkEnd w:id="18"/>
+      <w:bookmarkEnd w:id="19"/>
     </w:p>
     <w:p>
       <w:r>
@@ -4961,8 +5099,8 @@
       <w:pPr>
         <w:pStyle w:val="Ttulo2"/>
       </w:pPr>
-      <w:bookmarkStart w:id="19" w:name="_Toc192060093"/>
-      <w:bookmarkStart w:id="20" w:name="_Toc191547579"/>
+      <w:bookmarkStart w:id="20" w:name="_Toc192060093"/>
+      <w:bookmarkStart w:id="21" w:name="_Toc191547579"/>
       <w:r>
         <w:t>5.</w:t>
       </w:r>
@@ -4972,17 +5110,17 @@
       <w:r>
         <w:t xml:space="preserve"> REQUISITOS</w:t>
       </w:r>
-      <w:bookmarkEnd w:id="19"/>
+      <w:bookmarkEnd w:id="20"/>
       <w:r>
         <w:t xml:space="preserve"> DO SISTEMA</w:t>
       </w:r>
       <w:r>
         <w:t xml:space="preserve"> DE SOFTWARE</w:t>
       </w:r>
-      <w:bookmarkEnd w:id="20"/>
-    </w:p>
-    <w:p>
-      <w:bookmarkStart w:id="21" w:name="_Toc192060094"/>
+      <w:bookmarkEnd w:id="21"/>
+    </w:p>
+    <w:p>
+      <w:bookmarkStart w:id="22" w:name="_Toc192060094"/>
       <w:r>
         <w:t>Os requisitos do sistema de software definem as funcionalidades e restrições necessárias para o desenvolvimento da aplicação. Eles garantem que o sistema atenda às necessidades dos usuários e cumpra seu propósito de facilitar a doação de leite materno.</w:t>
       </w:r>
@@ -5016,7 +5154,7 @@
       <w:pPr>
         <w:pStyle w:val="Ttulo3"/>
       </w:pPr>
-      <w:bookmarkStart w:id="22" w:name="_Toc191547580"/>
+      <w:bookmarkStart w:id="23" w:name="_Toc191547580"/>
       <w:r>
         <w:lastRenderedPageBreak/>
         <w:t>5.</w:t>
@@ -5030,14 +5168,14 @@
       <w:r>
         <w:t>uncionais</w:t>
       </w:r>
-      <w:bookmarkEnd w:id="21"/>
       <w:bookmarkEnd w:id="22"/>
+      <w:bookmarkEnd w:id="23"/>
     </w:p>
     <w:p>
       <w:pPr>
         <w:pStyle w:val="SemEspaamento"/>
       </w:pPr>
-      <w:bookmarkStart w:id="23" w:name="_Toc192060095"/>
+      <w:bookmarkStart w:id="24" w:name="_Toc192060095"/>
       <w:r>
         <w:t>Os requisitos funcionais descrevem as funcionalidades que o sistema deve oferecer para atender às necessidades dos usuários. Eles foram classificados de acordo com sua prioridade, podendo ser essenciais, importantes ou desejáveis.</w:t>
       </w:r>
@@ -5162,16 +5300,7 @@
         <w:pStyle w:val="SemEspaamento"/>
       </w:pPr>
       <w:r>
-        <w:t>RF0</w:t>
-      </w:r>
-      <w:r>
-        <w:t>3</w:t>
-      </w:r>
-      <w:r>
-        <w:t xml:space="preserve">- </w:t>
-      </w:r>
-      <w:r>
-        <w:t>Localização de bancos de leite</w:t>
+        <w:t>RF03- Localização de bancos de leite</w:t>
       </w:r>
     </w:p>
     <w:p>
@@ -5184,13 +5313,65 @@
         <w:pStyle w:val="SemEspaamento"/>
       </w:pPr>
       <w:r>
+        <w:t xml:space="preserve">Descrição: </w:t>
+      </w:r>
+      <w:r>
+        <w:t>O sistema deve fornecer uma lista de bancos de leite próximos com base na localização da doadora.</w:t>
+      </w:r>
+    </w:p>
+    <w:p>
+      <w:pPr>
+        <w:pStyle w:val="SemEspaamento"/>
+      </w:pPr>
+    </w:p>
+    <w:p>
+      <w:pPr>
+        <w:pStyle w:val="SemEspaamento"/>
+      </w:pPr>
+    </w:p>
+    <w:p>
+      <w:pPr>
+        <w:pStyle w:val="SemEspaamento"/>
+      </w:pPr>
+      <w:r>
+        <w:t>Prioridade: Importante</w:t>
+      </w:r>
+    </w:p>
+    <w:p>
+      <w:pPr>
+        <w:pStyle w:val="SemEspaamento"/>
+      </w:pPr>
+    </w:p>
+    <w:p>
+      <w:pPr>
+        <w:pStyle w:val="SemEspaamento"/>
+      </w:pPr>
+    </w:p>
+    <w:p>
+      <w:pPr>
+        <w:pStyle w:val="SemEspaamento"/>
+      </w:pPr>
+      <w:r>
+        <w:t xml:space="preserve">RF04- </w:t>
+      </w:r>
+      <w:r>
+        <w:t>Notificações sobre o status da doação</w:t>
+      </w:r>
+    </w:p>
+    <w:p>
+      <w:pPr>
+        <w:pStyle w:val="SemEspaamento"/>
+      </w:pPr>
+    </w:p>
+    <w:p>
+      <w:pPr>
+        <w:pStyle w:val="SemEspaamento"/>
+      </w:pPr>
+      <w:r>
         <w:t>Descrição:</w:t>
       </w:r>
       <w:r>
-        <w:t xml:space="preserve"> </w:t>
-      </w:r>
-      <w:r>
-        <w:t>O sistema deve fornecer uma lista de bancos de leite próximos com base na localização da doadora.</w:t>
+        <w:t xml:space="preserve"> O sistema deve enviar notificações para as doadoras sobre o andamento da doação (por exemplo, pendente, agendada para coleta, concluída).</w:t>
       </w:r>
     </w:p>
     <w:p>
@@ -5229,16 +5410,7 @@
         <w:pStyle w:val="SemEspaamento"/>
       </w:pPr>
       <w:r>
-        <w:t>RF0</w:t>
-      </w:r>
-      <w:r>
-        <w:t>4</w:t>
-      </w:r>
-      <w:r>
-        <w:t xml:space="preserve">- </w:t>
-      </w:r>
-      <w:r>
-        <w:t>Notificações sobre o status da doação</w:t>
+        <w:t>RF05- Área de informações e dicas sobre doação</w:t>
       </w:r>
     </w:p>
     <w:p>
@@ -5251,13 +5423,260 @@
         <w:pStyle w:val="SemEspaamento"/>
       </w:pPr>
       <w:r>
+        <w:t xml:space="preserve">Descrição: </w:t>
+      </w:r>
+      <w:r>
+        <w:t>O sistema deve disponibilizar materiais educativos sobre a importância da doação de leite materno e boas práticas de armazenamento.</w:t>
+      </w:r>
+    </w:p>
+    <w:p>
+      <w:pPr>
+        <w:pStyle w:val="SemEspaamento"/>
+      </w:pPr>
+    </w:p>
+    <w:p>
+      <w:pPr>
+        <w:pStyle w:val="SemEspaamento"/>
+      </w:pPr>
+      <w:r>
+        <w:t>Prioridade: Desejável</w:t>
+      </w:r>
+    </w:p>
+    <w:p>
+      <w:pPr>
+        <w:pStyle w:val="SemEspaamento"/>
+      </w:pPr>
+    </w:p>
+    <w:p>
+      <w:pPr>
+        <w:pStyle w:val="SemEspaamento"/>
+      </w:pPr>
+    </w:p>
+    <w:p>
+      <w:pPr>
+        <w:pStyle w:val="SemEspaamento"/>
+      </w:pPr>
+      <w:r>
+        <w:t>RF06- Suporte e contato</w:t>
+      </w:r>
+    </w:p>
+    <w:p>
+      <w:pPr>
+        <w:pStyle w:val="SemEspaamento"/>
+      </w:pPr>
+    </w:p>
+    <w:p>
+      <w:pPr>
+        <w:pStyle w:val="SemEspaamento"/>
+      </w:pPr>
+      <w:r>
+        <w:t xml:space="preserve">Descrição: </w:t>
+      </w:r>
+      <w:r>
+        <w:t xml:space="preserve">O sistema deve oferecer um canal de suporte para que os usuários possam tirar dúvidas ou relatar </w:t>
+      </w:r>
+      <w:r>
+        <w:t>problemas.</w:t>
+      </w:r>
+    </w:p>
+    <w:p>
+      <w:pPr>
+        <w:pStyle w:val="SemEspaamento"/>
+      </w:pPr>
+    </w:p>
+    <w:p>
+      <w:pPr>
+        <w:pStyle w:val="SemEspaamento"/>
+      </w:pPr>
+      <w:r>
+        <w:t>Prioridade: Desejável</w:t>
+      </w:r>
+    </w:p>
+    <w:p>
+      <w:pPr>
+        <w:pStyle w:val="SemEspaamento"/>
+      </w:pPr>
+    </w:p>
+    <w:p>
+      <w:pPr>
+        <w:pStyle w:val="SemEspaamento"/>
+      </w:pPr>
+    </w:p>
+    <w:p>
+      <w:pPr>
+        <w:pStyle w:val="SemEspaamento"/>
+      </w:pPr>
+      <w:r>
+        <w:t>RF07- Registro de intenção de doação</w:t>
+      </w:r>
+    </w:p>
+    <w:p>
+      <w:pPr>
+        <w:pStyle w:val="SemEspaamento"/>
+      </w:pPr>
+    </w:p>
+    <w:p>
+      <w:pPr>
+        <w:pStyle w:val="SemEspaamento"/>
+      </w:pPr>
+      <w:r>
+        <w:t xml:space="preserve">Descrição: </w:t>
+      </w:r>
+      <w:r>
+        <w:t xml:space="preserve">O sistema deve </w:t>
+      </w:r>
+      <w:r>
+        <w:t>permitir que doadoras registrem a intenção de doar leite materno, informando a quantidade disponível e sua localização.</w:t>
+      </w:r>
+    </w:p>
+    <w:p>
+      <w:pPr>
+        <w:pStyle w:val="SemEspaamento"/>
+      </w:pPr>
+    </w:p>
+    <w:p>
+      <w:pPr>
+        <w:pStyle w:val="SemEspaamento"/>
+      </w:pPr>
+      <w:r>
+        <w:t>Prioridade: Essencial</w:t>
+      </w:r>
+    </w:p>
+    <w:p>
+      <w:pPr>
+        <w:pStyle w:val="SemEspaamento"/>
+      </w:pPr>
+    </w:p>
+    <w:p>
+      <w:pPr>
+        <w:pStyle w:val="SemEspaamento"/>
+      </w:pPr>
+    </w:p>
+    <w:p>
+      <w:pPr>
+        <w:pStyle w:val="SemEspaamento"/>
+      </w:pPr>
+    </w:p>
+    <w:p>
+      <w:pPr>
+        <w:pStyle w:val="SemEspaamento"/>
+      </w:pPr>
+    </w:p>
+    <w:p>
+      <w:pPr>
+        <w:pStyle w:val="SemEspaamento"/>
+      </w:pPr>
+    </w:p>
+    <w:p>
+      <w:pPr>
+        <w:pStyle w:val="SemEspaamento"/>
+      </w:pPr>
+    </w:p>
+    <w:p>
+      <w:pPr>
+        <w:pStyle w:val="SemEspaamento"/>
+      </w:pPr>
+    </w:p>
+    <w:p>
+      <w:pPr>
+        <w:pStyle w:val="Ttulo3"/>
+      </w:pPr>
+      <w:bookmarkStart w:id="25" w:name="_Toc191547581"/>
+      <w:r>
+        <w:t>5.</w:t>
+      </w:r>
+      <w:r>
+        <w:t>1</w:t>
+      </w:r>
+      <w:r>
+        <w:t>.2 Req</w:t>
+      </w:r>
+      <w:r>
+        <w:t>uisitos não F</w:t>
+      </w:r>
+      <w:r>
+        <w:t>uncionais</w:t>
+      </w:r>
+      <w:bookmarkEnd w:id="24"/>
+      <w:bookmarkEnd w:id="25"/>
+    </w:p>
+    <w:p>
+      <w:pPr>
+        <w:rPr>
+          <w:szCs w:val="24"/>
+        </w:rPr>
+      </w:pPr>
+      <w:bookmarkStart w:id="26" w:name="_Toc192060096"/>
+      <w:r>
+        <w:rPr>
+          <w:szCs w:val="24"/>
+        </w:rPr>
+        <w:t>Os requisitos não funcionais definem as propriedades e restrições do sistema, garantindo aspectos como desempenho, segurança e usabilidade. Esses requisitos são essenciais para a qualidade da aplicação e sua aceitação pelos usuários.</w:t>
+      </w:r>
+    </w:p>
+    <w:p>
+      <w:pPr>
+        <w:rPr>
+          <w:szCs w:val="24"/>
+        </w:rPr>
+      </w:pPr>
+      <w:r>
+        <w:rPr>
+          <w:szCs w:val="24"/>
+        </w:rPr>
+        <w:t>A seguir, são listados os principais requisitos não funcionais do sistema:</w:t>
+      </w:r>
+    </w:p>
+    <w:p>
+      <w:r>
+        <w:t>5.</w:t>
+      </w:r>
+      <w:r>
+        <w:t>1</w:t>
+      </w:r>
+      <w:r>
+        <w:t xml:space="preserve">.2.1 Requisitos de </w:t>
+      </w:r>
+      <w:r>
+        <w:t>P</w:t>
+      </w:r>
+      <w:r>
+        <w:t>roduto</w:t>
+      </w:r>
+    </w:p>
+    <w:p>
+      <w:r>
+        <w:t>a) Requisitos de E</w:t>
+      </w:r>
+      <w:r>
+        <w:t>ficiência</w:t>
+      </w:r>
+    </w:p>
+    <w:p>
+      <w:pPr>
+        <w:pStyle w:val="SemEspaamento"/>
+      </w:pPr>
+      <w:r>
+        <w:t xml:space="preserve">RNF01 – </w:t>
+      </w:r>
+      <w:r>
+        <w:t>Tempo de resposta</w:t>
+      </w:r>
+    </w:p>
+    <w:p>
+      <w:pPr>
+        <w:pStyle w:val="SemEspaamento"/>
+      </w:pPr>
+    </w:p>
+    <w:p>
+      <w:pPr>
+        <w:pStyle w:val="SemEspaamento"/>
+      </w:pPr>
+      <w:r>
         <w:t>Descrição:</w:t>
       </w:r>
       <w:r>
-        <w:t xml:space="preserve"> </w:t>
-      </w:r>
-      <w:r>
-        <w:t>O sistema deve enviar notificações para as doadoras sobre o andamento da doação (por exemplo, pendente, agendada para coleta, concluída).</w:t>
+        <w:t xml:space="preserve"> O sistema deve processar as requisições de cadastro, login e registros de doação em até 2 segundos</w:t>
       </w:r>
     </w:p>
     <w:p>
@@ -5269,376 +5688,21 @@
       <w:pPr>
         <w:pStyle w:val="SemEspaamento"/>
       </w:pPr>
+      <w:r>
+        <w:t>RNF02 – Escalabilidade</w:t>
+      </w:r>
     </w:p>
     <w:p>
       <w:pPr>
         <w:pStyle w:val="SemEspaamento"/>
       </w:pPr>
-      <w:r>
-        <w:t>Prioridade:</w:t>
-      </w:r>
-      <w:r>
-        <w:t xml:space="preserve"> Importante</w:t>
-      </w:r>
     </w:p>
     <w:p>
       <w:pPr>
         <w:pStyle w:val="SemEspaamento"/>
       </w:pPr>
-    </w:p>
-    <w:p>
-      <w:pPr>
-        <w:pStyle w:val="SemEspaamento"/>
-      </w:pPr>
-    </w:p>
-    <w:p>
-      <w:pPr>
-        <w:pStyle w:val="SemEspaamento"/>
-      </w:pPr>
-      <w:r>
-        <w:t>RF0</w:t>
-      </w:r>
-      <w:r>
-        <w:t>5</w:t>
-      </w:r>
-      <w:r>
-        <w:t xml:space="preserve">- </w:t>
-      </w:r>
-      <w:r>
-        <w:t>Área de informações e dicas sobre doação</w:t>
-      </w:r>
-    </w:p>
-    <w:p>
-      <w:pPr>
-        <w:pStyle w:val="SemEspaamento"/>
-      </w:pPr>
-    </w:p>
-    <w:p>
-      <w:pPr>
-        <w:pStyle w:val="SemEspaamento"/>
-      </w:pPr>
-      <w:r>
-        <w:t xml:space="preserve">Descrição: </w:t>
-      </w:r>
-      <w:r>
-        <w:t>O sistema deve disponibilizar materiais educativos sobre a importância da doação de leite materno e boas práticas de armazenamento.</w:t>
-      </w:r>
-    </w:p>
-    <w:p>
-      <w:pPr>
-        <w:pStyle w:val="SemEspaamento"/>
-      </w:pPr>
-    </w:p>
-    <w:p>
-      <w:pPr>
-        <w:pStyle w:val="SemEspaamento"/>
-      </w:pPr>
-      <w:r>
-        <w:t xml:space="preserve">Prioridade: </w:t>
-      </w:r>
-      <w:r>
-        <w:t>Desejável</w:t>
-      </w:r>
-    </w:p>
-    <w:p>
-      <w:pPr>
-        <w:pStyle w:val="SemEspaamento"/>
-      </w:pPr>
-    </w:p>
-    <w:p>
-      <w:pPr>
-        <w:pStyle w:val="SemEspaamento"/>
-      </w:pPr>
-    </w:p>
-    <w:p>
-      <w:pPr>
-        <w:pStyle w:val="SemEspaamento"/>
-      </w:pPr>
-      <w:r>
-        <w:t>RF0</w:t>
-      </w:r>
-      <w:r>
-        <w:t>6</w:t>
-      </w:r>
-      <w:r>
-        <w:t xml:space="preserve">- </w:t>
-      </w:r>
-      <w:r>
-        <w:t>Suporte e contato</w:t>
-      </w:r>
-    </w:p>
-    <w:p>
-      <w:pPr>
-        <w:pStyle w:val="SemEspaamento"/>
-      </w:pPr>
-    </w:p>
-    <w:p>
-      <w:pPr>
-        <w:pStyle w:val="SemEspaamento"/>
-      </w:pPr>
-      <w:r>
-        <w:t xml:space="preserve">Descrição: </w:t>
-      </w:r>
-      <w:r>
-        <w:t xml:space="preserve">O sistema deve oferecer um canal de suporte para que os usuários possam tirar dúvidas ou relatar </w:t>
-      </w:r>
-      <w:r>
-        <w:t>problemas.</w:t>
-      </w:r>
-    </w:p>
-    <w:p>
-      <w:pPr>
-        <w:pStyle w:val="SemEspaamento"/>
-      </w:pPr>
-    </w:p>
-    <w:p>
-      <w:pPr>
-        <w:pStyle w:val="SemEspaamento"/>
-      </w:pPr>
-      <w:r>
-        <w:t>Prioridade: Desejável</w:t>
-      </w:r>
-    </w:p>
-    <w:p>
-      <w:pPr>
-        <w:pStyle w:val="SemEspaamento"/>
-      </w:pPr>
-    </w:p>
-    <w:p>
-      <w:pPr>
-        <w:pStyle w:val="SemEspaamento"/>
-      </w:pPr>
-    </w:p>
-    <w:p>
-      <w:pPr>
-        <w:pStyle w:val="SemEspaamento"/>
-      </w:pPr>
-      <w:r>
-        <w:t>RF0</w:t>
-      </w:r>
-      <w:r>
-        <w:t>7</w:t>
-      </w:r>
-      <w:r>
-        <w:t xml:space="preserve">- </w:t>
-      </w:r>
-      <w:r>
-        <w:t>Registro de intenção de doação</w:t>
-      </w:r>
-    </w:p>
-    <w:p>
-      <w:pPr>
-        <w:pStyle w:val="SemEspaamento"/>
-      </w:pPr>
-    </w:p>
-    <w:p>
-      <w:pPr>
-        <w:pStyle w:val="SemEspaamento"/>
-      </w:pPr>
-      <w:r>
-        <w:t xml:space="preserve">Descrição: </w:t>
-      </w:r>
-      <w:r>
-        <w:t xml:space="preserve">O sistema deve </w:t>
-      </w:r>
-      <w:r>
-        <w:t>permitir que doadoras registrem a intenção de doar leite materno, informando a quantidade disponível e sua localização.</w:t>
-      </w:r>
-    </w:p>
-    <w:p>
-      <w:pPr>
-        <w:pStyle w:val="SemEspaamento"/>
-      </w:pPr>
-    </w:p>
-    <w:p>
-      <w:pPr>
-        <w:pStyle w:val="SemEspaamento"/>
-      </w:pPr>
-      <w:r>
-        <w:t xml:space="preserve">Prioridade: </w:t>
-      </w:r>
-      <w:r>
-        <w:t>Essencial</w:t>
-      </w:r>
-    </w:p>
-    <w:p>
-      <w:pPr>
-        <w:pStyle w:val="SemEspaamento"/>
-      </w:pPr>
-    </w:p>
-    <w:p>
-      <w:pPr>
-        <w:pStyle w:val="SemEspaamento"/>
-      </w:pPr>
-    </w:p>
-    <w:p>
-      <w:pPr>
-        <w:pStyle w:val="SemEspaamento"/>
-      </w:pPr>
-    </w:p>
-    <w:p>
-      <w:pPr>
-        <w:pStyle w:val="SemEspaamento"/>
-      </w:pPr>
-    </w:p>
-    <w:p>
-      <w:pPr>
-        <w:pStyle w:val="SemEspaamento"/>
-      </w:pPr>
-    </w:p>
-    <w:p>
-      <w:pPr>
-        <w:pStyle w:val="SemEspaamento"/>
-      </w:pPr>
-    </w:p>
-    <w:p>
-      <w:pPr>
-        <w:pStyle w:val="SemEspaamento"/>
-      </w:pPr>
-    </w:p>
-    <w:p>
-      <w:pPr>
-        <w:pStyle w:val="Ttulo3"/>
-      </w:pPr>
-      <w:bookmarkStart w:id="24" w:name="_Toc191547581"/>
-      <w:r>
-        <w:t>5.</w:t>
-      </w:r>
-      <w:r>
-        <w:t>1</w:t>
-      </w:r>
-      <w:r>
-        <w:t>.2 Req</w:t>
-      </w:r>
-      <w:r>
-        <w:t xml:space="preserve">uisitos </w:t>
-      </w:r>
-      <w:proofErr w:type="gramStart"/>
-      <w:r>
-        <w:t>não F</w:t>
-      </w:r>
-      <w:r>
-        <w:t>uncionais</w:t>
-      </w:r>
-      <w:bookmarkEnd w:id="23"/>
-      <w:bookmarkEnd w:id="24"/>
-      <w:proofErr w:type="gramEnd"/>
-    </w:p>
-    <w:p>
-      <w:pPr>
-        <w:rPr>
-          <w:szCs w:val="24"/>
-        </w:rPr>
-      </w:pPr>
-      <w:bookmarkStart w:id="25" w:name="_Toc192060096"/>
-      <w:r>
-        <w:rPr>
-          <w:szCs w:val="24"/>
-        </w:rPr>
-        <w:t>Os requisitos não funcionais definem as propriedades e restrições do sistema, garantindo aspectos como desempenho, segurança e usabilidade. Esses requisitos são essenciais para a qualidade da aplicação e sua aceitação pelos usuários.</w:t>
-      </w:r>
-    </w:p>
-    <w:p>
-      <w:pPr>
-        <w:rPr>
-          <w:szCs w:val="24"/>
-        </w:rPr>
-      </w:pPr>
-      <w:r>
-        <w:rPr>
-          <w:szCs w:val="24"/>
-        </w:rPr>
-        <w:t>A seguir, são listados os principais requisitos não funcionais do sistema:</w:t>
-      </w:r>
-    </w:p>
-    <w:p>
-      <w:r>
-        <w:t>5.</w:t>
-      </w:r>
-      <w:r>
-        <w:t>1</w:t>
-      </w:r>
-      <w:r>
-        <w:t xml:space="preserve">.2.1 Requisitos de </w:t>
-      </w:r>
-      <w:r>
-        <w:t>P</w:t>
-      </w:r>
-      <w:r>
-        <w:t>roduto</w:t>
-      </w:r>
-    </w:p>
-    <w:p>
-      <w:r>
-        <w:t>a) Requisitos de E</w:t>
-      </w:r>
-      <w:r>
-        <w:t>ficiência</w:t>
-      </w:r>
-    </w:p>
-    <w:p>
-      <w:pPr>
-        <w:pStyle w:val="SemEspaamento"/>
-      </w:pPr>
-      <w:r>
-        <w:t xml:space="preserve">RNF01 – </w:t>
-      </w:r>
-      <w:r>
-        <w:t>Tempo de resposta</w:t>
-      </w:r>
-    </w:p>
-    <w:p>
-      <w:pPr>
-        <w:pStyle w:val="SemEspaamento"/>
-      </w:pPr>
-    </w:p>
-    <w:p>
-      <w:pPr>
-        <w:pStyle w:val="SemEspaamento"/>
-      </w:pPr>
-      <w:r>
-        <w:t>Descrição:</w:t>
-      </w:r>
-      <w:r>
-        <w:t xml:space="preserve"> O sistema deve processar as requisições de cadastro, login e registros de doação em até 2 segundos</w:t>
-      </w:r>
-    </w:p>
-    <w:p>
-      <w:pPr>
-        <w:pStyle w:val="SemEspaamento"/>
-      </w:pPr>
-    </w:p>
-    <w:p>
-      <w:pPr>
-        <w:pStyle w:val="SemEspaamento"/>
-      </w:pPr>
-      <w:r>
-        <w:t>RNF0</w:t>
-      </w:r>
-      <w:r>
-        <w:t>2</w:t>
-      </w:r>
-      <w:r>
-        <w:t xml:space="preserve"> – </w:t>
-      </w:r>
-      <w:r>
-        <w:t>Escalabilidade</w:t>
-      </w:r>
-    </w:p>
-    <w:p>
-      <w:pPr>
-        <w:pStyle w:val="SemEspaamento"/>
-      </w:pPr>
-    </w:p>
-    <w:p>
-      <w:pPr>
-        <w:pStyle w:val="SemEspaamento"/>
-      </w:pPr>
-      <w:r>
-        <w:t xml:space="preserve">Descrição: </w:t>
-      </w:r>
-      <w:r>
-        <w:t>O s</w:t>
+      <w:r>
+        <w:t>Descrição: O s</w:t>
       </w:r>
       <w:r>
         <w:t>istema deve ser capaz de suportar um aumento no número de usuários sem comprometer seu desempenho.</w:t>
@@ -5882,11 +5946,11 @@
       <w:pPr>
         <w:pStyle w:val="Ttulo3"/>
       </w:pPr>
-      <w:bookmarkStart w:id="26" w:name="_Toc191547582"/>
+      <w:bookmarkStart w:id="27" w:name="_Toc191547582"/>
       <w:r>
         <w:t>5.1.3 Principais Regras de Negócio</w:t>
       </w:r>
-      <w:bookmarkEnd w:id="26"/>
+      <w:bookmarkEnd w:id="27"/>
     </w:p>
     <w:p>
       <w:r>
@@ -6036,12 +6100,12 @@
       <w:pPr>
         <w:pStyle w:val="Ttulo2"/>
       </w:pPr>
-      <w:bookmarkStart w:id="27" w:name="_Toc191547583"/>
+      <w:bookmarkStart w:id="28" w:name="_Toc191547583"/>
       <w:r>
         <w:lastRenderedPageBreak/>
         <w:t>5.2 ANÁLISE DOS REQUISITOS</w:t>
       </w:r>
-      <w:bookmarkEnd w:id="27"/>
+      <w:bookmarkEnd w:id="28"/>
     </w:p>
     <w:p>
       <w:pPr>
@@ -6052,14 +6116,14 @@
       <w:pPr>
         <w:pStyle w:val="Ttulo3"/>
       </w:pPr>
-      <w:bookmarkStart w:id="28" w:name="_Toc191547584"/>
+      <w:bookmarkStart w:id="29" w:name="_Toc191547584"/>
       <w:r>
         <w:t xml:space="preserve">5.2.1 </w:t>
       </w:r>
       <w:r>
         <w:t>Visão Funcional</w:t>
       </w:r>
-      <w:bookmarkEnd w:id="28"/>
+      <w:bookmarkEnd w:id="29"/>
     </w:p>
     <w:p>
       <w:r>
@@ -6078,8 +6142,8 @@
           <w:color w:val="FF0000"/>
         </w:rPr>
       </w:pPr>
-      <w:bookmarkStart w:id="29" w:name="_Toc192060097"/>
-      <w:bookmarkEnd w:id="25"/>
+      <w:bookmarkStart w:id="30" w:name="_Toc192060097"/>
+      <w:bookmarkEnd w:id="26"/>
       <w:r>
         <w:rPr>
           <w:color w:val="FF0000"/>
@@ -6151,14 +6215,14 @@
       <w:pPr>
         <w:pStyle w:val="Ttulo3"/>
       </w:pPr>
-      <w:bookmarkStart w:id="30" w:name="_Toc192060098"/>
-      <w:bookmarkEnd w:id="29"/>
+      <w:bookmarkStart w:id="31" w:name="_Toc192060098"/>
+      <w:bookmarkEnd w:id="30"/>
     </w:p>
     <w:p>
       <w:pPr>
         <w:pStyle w:val="Ttulo3"/>
       </w:pPr>
-      <w:bookmarkStart w:id="31" w:name="_Toc191547585"/>
+      <w:bookmarkStart w:id="32" w:name="_Toc191547585"/>
       <w:r>
         <w:t>5.2.</w:t>
       </w:r>
@@ -6174,12 +6238,12 @@
       <w:r>
         <w:t>dos Dados</w:t>
       </w:r>
+      <w:bookmarkEnd w:id="32"/>
+    </w:p>
+    <w:p>
+      <w:bookmarkStart w:id="33" w:name="_Toc192060100"/>
+      <w:bookmarkStart w:id="34" w:name="_Toc192060099"/>
       <w:bookmarkEnd w:id="31"/>
-    </w:p>
-    <w:p>
-      <w:bookmarkStart w:id="32" w:name="_Toc192060100"/>
-      <w:bookmarkStart w:id="33" w:name="_Toc192060099"/>
-      <w:bookmarkEnd w:id="30"/>
       <w:r>
         <w:t xml:space="preserve"> </w:t>
       </w:r>
@@ -6222,16 +6286,16 @@
       <w:r>
         <w:t>.</w:t>
       </w:r>
-      <w:bookmarkEnd w:id="32"/>
+      <w:bookmarkEnd w:id="33"/>
     </w:p>
     <w:p/>
     <w:p>
       <w:pPr>
         <w:pStyle w:val="Ttulo3"/>
       </w:pPr>
-      <w:bookmarkStart w:id="34" w:name="_Toc191547586"/>
-      <w:bookmarkStart w:id="35" w:name="_Toc192060101"/>
-      <w:bookmarkEnd w:id="33"/>
+      <w:bookmarkStart w:id="35" w:name="_Toc191547586"/>
+      <w:bookmarkStart w:id="36" w:name="_Toc192060101"/>
+      <w:bookmarkEnd w:id="34"/>
       <w:r>
         <w:t xml:space="preserve">5.2.3 </w:t>
       </w:r>
@@ -6250,10 +6314,10 @@
       <w:r>
         <w:t xml:space="preserve"> Usuário</w:t>
       </w:r>
-      <w:bookmarkEnd w:id="34"/>
-    </w:p>
-    <w:p>
-      <w:bookmarkStart w:id="36" w:name="_Toc2324123"/>
+      <w:bookmarkEnd w:id="35"/>
+    </w:p>
+    <w:p>
+      <w:bookmarkStart w:id="37" w:name="_Toc2324123"/>
       <w:r>
         <w:t xml:space="preserve">Colocar os </w:t>
       </w:r>
@@ -6290,14 +6354,14 @@
       <w:r>
         <w:t>.</w:t>
       </w:r>
-      <w:bookmarkEnd w:id="36"/>
+      <w:bookmarkEnd w:id="37"/>
     </w:p>
     <w:p>
       <w:pPr>
         <w:sectPr>
-          <w:headerReference w:type="even" r:id="rId13"/>
-          <w:headerReference w:type="default" r:id="rId14"/>
-          <w:headerReference w:type="first" r:id="rId15"/>
+          <w:headerReference w:type="even" r:id="rId14"/>
+          <w:headerReference w:type="default" r:id="rId15"/>
+          <w:headerReference w:type="first" r:id="rId16"/>
           <w:pgSz w:w="11907" w:h="16840" w:code="9"/>
           <w:pgMar w:top="1701" w:right="1134" w:bottom="1134" w:left="1701" w:header="709" w:footer="709" w:gutter="0"/>
           <w:cols w:space="708"/>
@@ -6313,22 +6377,22 @@
       <w:pPr>
         <w:pStyle w:val="Ttulo1"/>
       </w:pPr>
-      <w:bookmarkStart w:id="37" w:name="_Toc191547587"/>
+      <w:bookmarkStart w:id="38" w:name="_Toc191547587"/>
       <w:r>
         <w:lastRenderedPageBreak/>
         <w:t>6 ARQUITETURA E PROJETO</w:t>
       </w:r>
-      <w:bookmarkEnd w:id="35"/>
+      <w:bookmarkEnd w:id="36"/>
       <w:r>
         <w:t xml:space="preserve"> DO SISTEMA</w:t>
       </w:r>
       <w:r>
         <w:t xml:space="preserve"> DE SOFTWARE</w:t>
       </w:r>
-      <w:bookmarkEnd w:id="37"/>
-    </w:p>
-    <w:p>
-      <w:bookmarkStart w:id="38" w:name="_Toc192060103"/>
+      <w:bookmarkEnd w:id="38"/>
+    </w:p>
+    <w:p>
+      <w:bookmarkStart w:id="39" w:name="_Toc192060103"/>
       <w:r>
         <w:t>I</w:t>
       </w:r>
@@ -6359,18 +6423,18 @@
       <w:pPr>
         <w:pStyle w:val="Ttulo2"/>
       </w:pPr>
-      <w:bookmarkStart w:id="39" w:name="_Toc191547588"/>
+      <w:bookmarkStart w:id="40" w:name="_Toc191547588"/>
       <w:r>
         <w:t>6.1 V</w:t>
       </w:r>
-      <w:bookmarkEnd w:id="38"/>
+      <w:bookmarkEnd w:id="39"/>
       <w:r>
         <w:t>ISÃO ESTRUTURAL</w:t>
       </w:r>
-      <w:bookmarkEnd w:id="39"/>
-    </w:p>
-    <w:p>
-      <w:bookmarkStart w:id="40" w:name="_Toc192060104"/>
+      <w:bookmarkEnd w:id="40"/>
+    </w:p>
+    <w:p>
+      <w:bookmarkStart w:id="41" w:name="_Toc192060104"/>
       <w:r>
         <w:t>Insira</w:t>
       </w:r>
@@ -6391,6 +6455,7 @@
       <w:r>
         <w:t>.</w:t>
       </w:r>
+      <w:proofErr w:type="gramEnd"/>
       <w:r>
         <w:t>T</w:t>
       </w:r>
@@ -6398,7 +6463,6 @@
         <w:t>odos</w:t>
       </w:r>
       <w:proofErr w:type="spellEnd"/>
-      <w:proofErr w:type="gramEnd"/>
       <w:r>
         <w:t xml:space="preserve"> os diagramas devem ser entregue</w:t>
       </w:r>
@@ -6420,7 +6484,7 @@
       <w:pPr>
         <w:pStyle w:val="Ttulo3"/>
       </w:pPr>
-      <w:bookmarkStart w:id="41" w:name="_Toc191547589"/>
+      <w:bookmarkStart w:id="42" w:name="_Toc191547589"/>
       <w:r>
         <w:t xml:space="preserve">6.1.1 Diagrama de </w:t>
       </w:r>
@@ -6430,8 +6494,8 @@
       <w:r>
         <w:t>acotes</w:t>
       </w:r>
-      <w:bookmarkEnd w:id="40"/>
       <w:bookmarkEnd w:id="41"/>
+      <w:bookmarkEnd w:id="42"/>
     </w:p>
     <w:p>
       <w:r>
@@ -6458,8 +6522,8 @@
       <w:pPr>
         <w:pStyle w:val="Ttulo3"/>
       </w:pPr>
-      <w:bookmarkStart w:id="42" w:name="_Toc192060105"/>
-      <w:bookmarkStart w:id="43" w:name="_Toc191547590"/>
+      <w:bookmarkStart w:id="43" w:name="_Toc192060105"/>
+      <w:bookmarkStart w:id="44" w:name="_Toc191547590"/>
       <w:r>
         <w:t xml:space="preserve">6.1.2 Diagramas de </w:t>
       </w:r>
@@ -6469,8 +6533,8 @@
       <w:r>
         <w:t>lasses</w:t>
       </w:r>
-      <w:bookmarkEnd w:id="42"/>
       <w:bookmarkEnd w:id="43"/>
+      <w:bookmarkEnd w:id="44"/>
     </w:p>
     <w:p>
       <w:r>
@@ -6494,28 +6558,20 @@
       <w:pPr>
         <w:pStyle w:val="Ttulo2"/>
       </w:pPr>
-      <w:bookmarkStart w:id="44" w:name="_Toc192060106"/>
-      <w:bookmarkStart w:id="45" w:name="_Toc191547591"/>
+      <w:bookmarkStart w:id="45" w:name="_Toc192060106"/>
+      <w:bookmarkStart w:id="46" w:name="_Toc191547591"/>
       <w:r>
         <w:t>6.2 VISÃO COMPORTAMENTAL</w:t>
       </w:r>
-      <w:bookmarkEnd w:id="44"/>
       <w:bookmarkEnd w:id="45"/>
+      <w:bookmarkEnd w:id="46"/>
     </w:p>
     <w:p>
       <w:r>
         <w:t>Insira uma apresentação sobre</w:t>
       </w:r>
       <w:r>
-        <w:t xml:space="preserve"> o assunto tratado nesta seção. Todos os diagramas devem ser </w:t>
-      </w:r>
-      <w:proofErr w:type="gramStart"/>
-      <w:r>
-        <w:t>entregue</w:t>
-      </w:r>
-      <w:proofErr w:type="gramEnd"/>
-      <w:r>
-        <w:t xml:space="preserve"> dentro da pasta do Apêndice </w:t>
+        <w:t xml:space="preserve"> o assunto tratado nesta seção. Todos os diagramas devem ser entregue dentro da pasta do Apêndice </w:t>
       </w:r>
       <w:r>
         <w:t>F</w:t>
@@ -6529,7 +6585,7 @@
       <w:pPr>
         <w:pStyle w:val="Ttulo3"/>
       </w:pPr>
-      <w:bookmarkStart w:id="46" w:name="_Toc191547592"/>
+      <w:bookmarkStart w:id="47" w:name="_Toc191547592"/>
       <w:r>
         <w:t xml:space="preserve">6.2.1 Projeto das </w:t>
       </w:r>
@@ -6542,7 +6598,7 @@
       <w:r>
         <w:t xml:space="preserve"> entre Objetos</w:t>
       </w:r>
-      <w:bookmarkEnd w:id="46"/>
+      <w:bookmarkEnd w:id="47"/>
     </w:p>
     <w:p/>
     <w:p>
@@ -6582,7 +6638,7 @@
       <w:pPr>
         <w:pStyle w:val="Ttulo2"/>
       </w:pPr>
-      <w:bookmarkStart w:id="47" w:name="_Toc191547593"/>
+      <w:bookmarkStart w:id="48" w:name="_Toc191547593"/>
       <w:r>
         <w:t xml:space="preserve">6.3 VISÃO </w:t>
       </w:r>
@@ -6592,7 +6648,7 @@
       <w:r>
         <w:t xml:space="preserve"> DADOS</w:t>
       </w:r>
-      <w:bookmarkEnd w:id="47"/>
+      <w:bookmarkEnd w:id="48"/>
     </w:p>
     <w:p>
       <w:r>
@@ -6604,14 +6660,14 @@
       <w:pPr>
         <w:pStyle w:val="Ttulo3"/>
       </w:pPr>
-      <w:bookmarkStart w:id="48" w:name="_Toc191547594"/>
+      <w:bookmarkStart w:id="49" w:name="_Toc191547594"/>
       <w:r>
         <w:t xml:space="preserve">6.3.1 Modelo </w:t>
       </w:r>
       <w:r>
         <w:t>Lógico</w:t>
       </w:r>
-      <w:bookmarkEnd w:id="48"/>
+      <w:bookmarkEnd w:id="49"/>
     </w:p>
     <w:p>
       <w:r>
@@ -6671,7 +6727,7 @@
       <w:pPr>
         <w:pStyle w:val="Ttulo3"/>
       </w:pPr>
-      <w:bookmarkStart w:id="49" w:name="_Toc191547595"/>
+      <w:bookmarkStart w:id="50" w:name="_Toc191547595"/>
       <w:r>
         <w:t>6.3.2 Dicionário de D</w:t>
       </w:r>
@@ -6684,7 +6740,7 @@
       <w:r>
         <w:t>Lógico</w:t>
       </w:r>
-      <w:bookmarkEnd w:id="49"/>
+      <w:bookmarkEnd w:id="50"/>
     </w:p>
     <w:p>
       <w:r>
@@ -6720,7 +6776,7 @@
       <w:pPr>
         <w:pStyle w:val="Ttulo2"/>
       </w:pPr>
-      <w:bookmarkStart w:id="50" w:name="_Toc191547596"/>
+      <w:bookmarkStart w:id="51" w:name="_Toc191547596"/>
       <w:r>
         <w:t>6.</w:t>
       </w:r>
@@ -6730,7 +6786,7 @@
       <w:r>
         <w:t xml:space="preserve"> PROJETO DA INTERAÇÃO HUMANO-COMPUTADOR</w:t>
       </w:r>
-      <w:bookmarkEnd w:id="50"/>
+      <w:bookmarkEnd w:id="51"/>
     </w:p>
     <w:p>
       <w:r>
@@ -6767,7 +6823,7 @@
       <w:pPr>
         <w:pStyle w:val="Ttulo3"/>
       </w:pPr>
-      <w:bookmarkStart w:id="51" w:name="_Toc191547597"/>
+      <w:bookmarkStart w:id="52" w:name="_Toc191547597"/>
       <w:r>
         <w:t>6.</w:t>
       </w:r>
@@ -6789,7 +6845,7 @@
       <w:r>
         <w:t>suário</w:t>
       </w:r>
-      <w:bookmarkEnd w:id="51"/>
+      <w:bookmarkEnd w:id="52"/>
     </w:p>
     <w:p>
       <w:pPr>
@@ -6855,7 +6911,7 @@
       <w:r>
         <w:t>.</w:t>
       </w:r>
-      <w:bookmarkStart w:id="52" w:name="_Toc192060119"/>
+      <w:bookmarkStart w:id="53" w:name="_Toc192060119"/>
       <w:r>
         <w:br w:type="page"/>
       </w:r>
@@ -6864,7 +6920,7 @@
       <w:pPr>
         <w:pStyle w:val="Ttulo1"/>
       </w:pPr>
-      <w:bookmarkStart w:id="53" w:name="_Toc191547598"/>
+      <w:bookmarkStart w:id="54" w:name="_Toc191547598"/>
       <w:r>
         <w:lastRenderedPageBreak/>
         <w:t>6</w:t>
@@ -6872,7 +6928,7 @@
       <w:r>
         <w:t xml:space="preserve"> CONCLUSÃO</w:t>
       </w:r>
-      <w:bookmarkEnd w:id="53"/>
+      <w:bookmarkEnd w:id="54"/>
     </w:p>
     <w:p>
       <w:pPr>
@@ -6922,56 +6978,215 @@
       <w:pPr>
         <w:pStyle w:val="Ttulo1"/>
       </w:pPr>
-      <w:bookmarkStart w:id="54" w:name="_Toc191547599"/>
+      <w:bookmarkStart w:id="55" w:name="_Toc191547599"/>
       <w:r>
         <w:lastRenderedPageBreak/>
         <w:t>REFERÊNCIAS</w:t>
       </w:r>
-      <w:bookmarkEnd w:id="52"/>
-      <w:bookmarkEnd w:id="54"/>
-    </w:p>
-    <w:p>
-      <w:r>
-        <w:t>Coloque</w:t>
-      </w:r>
-      <w:r>
-        <w:t xml:space="preserve"> tod</w:t>
-      </w:r>
-      <w:r>
-        <w:t>a</w:t>
-      </w:r>
-      <w:r>
-        <w:t xml:space="preserve">s as </w:t>
-      </w:r>
-      <w:r>
-        <w:t xml:space="preserve">referências completas de todas as </w:t>
-      </w:r>
-      <w:r>
-        <w:t xml:space="preserve">obras </w:t>
-      </w:r>
-      <w:r>
-        <w:t>com citação direta ou indireta</w:t>
-      </w:r>
-      <w:r>
-        <w:t xml:space="preserve"> </w:t>
-      </w:r>
-      <w:r>
-        <w:t xml:space="preserve">no texto. As referências devem ficar </w:t>
-      </w:r>
-      <w:r>
-        <w:t xml:space="preserve">em ordem alfabética por </w:t>
-      </w:r>
-      <w:r>
-        <w:t xml:space="preserve">sobrenome do </w:t>
-      </w:r>
-      <w:r>
-        <w:t>autor</w:t>
-      </w:r>
-      <w:r>
-        <w:t xml:space="preserve"> e alinhadas à esquerda com espaçamento simples.</w:t>
-      </w:r>
-      <w:r>
-        <w:t xml:space="preserve"> </w:t>
+      <w:bookmarkEnd w:id="53"/>
+      <w:bookmarkEnd w:id="55"/>
+    </w:p>
+    <w:p>
+      <w:pPr>
+        <w:pStyle w:val="NormalWeb"/>
+        <w:jc w:val="both"/>
+      </w:pPr>
+      <w:r>
+        <w:rPr>
+          <w:rStyle w:val="Forte"/>
+          <w:sz w:val="24"/>
+        </w:rPr>
+        <w:t>BRASIL.</w:t>
+      </w:r>
+      <w:r>
+        <w:t xml:space="preserve"> Ministério da Saúde. (2023). </w:t>
+      </w:r>
+      <w:r>
+        <w:rPr>
+          <w:rStyle w:val="nfase"/>
+        </w:rPr>
+        <w:t>Conheça os Benefícios da Amamentação</w:t>
+      </w:r>
+      <w:r>
+        <w:t xml:space="preserve">. Disponível em: </w:t>
+      </w:r>
+      <w:proofErr w:type="gramStart"/>
+      <w:r>
+        <w:t>https</w:t>
+      </w:r>
+      <w:proofErr w:type="gramEnd"/>
+      <w:r>
+        <w:t>://www.gov.br/saude/pt-br/campanhas-da-saude/2023/amamentacao/conheca-os-beneficios. Acesso em: 13 mar. 2025.</w:t>
+      </w:r>
+    </w:p>
+    <w:p>
+      <w:pPr>
+        <w:pStyle w:val="NormalWeb"/>
+        <w:jc w:val="both"/>
+      </w:pPr>
+      <w:r>
+        <w:rPr>
+          <w:rStyle w:val="Forte"/>
+          <w:sz w:val="24"/>
+        </w:rPr>
+        <w:t>LOPES, M. H.; SILVA, R. A.; PEREIRA, A. L.; SANTOS, F. M.</w:t>
+      </w:r>
+      <w:r>
+        <w:t xml:space="preserve"> (2022). A tecnologia dos aplicativos móveis na promoção ao aleitamento materno: revisão integrativa. </w:t>
+      </w:r>
+      <w:r>
+        <w:rPr>
+          <w:rStyle w:val="nfase"/>
+        </w:rPr>
+        <w:t>Revista Brasileira de Enfermagem</w:t>
+      </w:r>
+      <w:r>
+        <w:t xml:space="preserve">, 75(1), e20210034. Disponível em: </w:t>
+      </w:r>
+      <w:hyperlink r:id="rId17" w:tgtFrame="_new" w:history="1">
+        <w:r>
+          <w:rPr>
+            <w:rStyle w:val="Hyperlink"/>
+          </w:rPr>
+          <w:t>https://www.researchgate.net/publication/360160864_A_tecnologia_dos_aplicativos_moveis_na_promocao_ao_aleitamento_materno_revisao_integrativa</w:t>
+        </w:r>
+      </w:hyperlink>
+      <w:r>
+        <w:t>. Acesso em: 13 mar. 2025.</w:t>
+      </w:r>
+    </w:p>
+    <w:p>
+      <w:pPr>
+        <w:pStyle w:val="NormalWeb"/>
+        <w:jc w:val="both"/>
+      </w:pPr>
+      <w:r>
+        <w:rPr>
+          <w:rStyle w:val="Forte"/>
+          <w:sz w:val="24"/>
+        </w:rPr>
+        <w:t>OLIVEIRA, D. S.; SOUZA, A. I</w:t>
+      </w:r>
+      <w:proofErr w:type="gramStart"/>
+      <w:r>
+        <w:rPr>
+          <w:rStyle w:val="Forte"/>
+          <w:sz w:val="24"/>
+        </w:rPr>
+        <w:t>.;</w:t>
+      </w:r>
+      <w:proofErr w:type="gramEnd"/>
+      <w:r>
+        <w:rPr>
+          <w:rStyle w:val="Forte"/>
+          <w:sz w:val="24"/>
+        </w:rPr>
+        <w:t xml:space="preserve"> LIMA, T. H.</w:t>
+      </w:r>
+      <w:r>
+        <w:t xml:space="preserve"> (2021). Tecnologias em saúde e suas contribuições para a promoção do aleitamento materno. </w:t>
+      </w:r>
+      <w:r>
+        <w:rPr>
+          <w:rStyle w:val="nfase"/>
+        </w:rPr>
+        <w:t>Ciência &amp; Saúde Coletiva</w:t>
+      </w:r>
+      <w:r>
+        <w:t xml:space="preserve">, 26(9), 1234-1245. Disponível em: </w:t>
+      </w:r>
+      <w:proofErr w:type="gramStart"/>
+      <w:r>
+        <w:t>https</w:t>
+      </w:r>
+      <w:proofErr w:type="gramEnd"/>
+      <w:r>
+        <w:t>://www.scielo.br/j/csc/a/RG9dKm34fMFyLFXpQswv7Rv/. Acesso em: 13 mar. 2025.</w:t>
+      </w:r>
+    </w:p>
+    <w:p>
+      <w:pPr>
+        <w:pStyle w:val="NormalWeb"/>
+        <w:jc w:val="both"/>
+      </w:pPr>
+      <w:r>
+        <w:rPr>
+          <w:rStyle w:val="Forte"/>
+          <w:sz w:val="24"/>
+        </w:rPr>
+        <w:t>SILVA, R. F.; ALMEIDA, K. L.; FERREIRA, P. H.; COSTA, M. A.</w:t>
+      </w:r>
+      <w:r>
+        <w:t xml:space="preserve"> (2022). Aplicativo Doe Leite: tecnologia facilitadora na doação de leite materno. </w:t>
+      </w:r>
+      <w:r>
+        <w:rPr>
+          <w:rStyle w:val="nfase"/>
+        </w:rPr>
+        <w:t>Revista da Escola de Enfermagem da USP</w:t>
+      </w:r>
+      <w:r>
+        <w:t xml:space="preserve">, 56, e20220158. Disponível em: </w:t>
+      </w:r>
+      <w:hyperlink r:id="rId18" w:tgtFrame="_new" w:history="1">
+        <w:r>
+          <w:rPr>
+            <w:rStyle w:val="Hyperlink"/>
+          </w:rPr>
+          <w:t>https://www.scielo.br/j/ape/a/tXmsqRHbThMgSxqFZrzsYmJ/</w:t>
+        </w:r>
+      </w:hyperlink>
+      <w:r>
+        <w:t>. Acesso em: 13 mar. 2025.</w:t>
+      </w:r>
+    </w:p>
+    <w:p>
+      <w:pPr>
+        <w:pStyle w:val="NormalWeb"/>
+        <w:jc w:val="both"/>
+      </w:pPr>
+      <w:r>
+        <w:rPr>
+          <w:rStyle w:val="Forte"/>
+          <w:sz w:val="24"/>
+        </w:rPr>
+        <w:t>OLIVEIRA, D. S.; SOUZA, A. I</w:t>
+      </w:r>
+      <w:proofErr w:type="gramStart"/>
+      <w:r>
+        <w:rPr>
+          <w:rStyle w:val="Forte"/>
+          <w:sz w:val="24"/>
+        </w:rPr>
+        <w:t>.;</w:t>
+      </w:r>
+      <w:proofErr w:type="gramEnd"/>
+      <w:r>
+        <w:rPr>
+          <w:rStyle w:val="Forte"/>
+          <w:sz w:val="24"/>
+        </w:rPr>
+        <w:t xml:space="preserve"> LIMA, T. H.</w:t>
+      </w:r>
+      <w:r>
+        <w:t xml:space="preserve"> (2021). Aleitamento materno: uso da tecnologia da informação como estratégia para a construção de um website. </w:t>
+      </w:r>
+      <w:r>
+        <w:rPr>
+          <w:rStyle w:val="nfase"/>
+        </w:rPr>
+        <w:t>Revista de Enfermagem da UFSM</w:t>
+      </w:r>
+      <w:r>
+        <w:t xml:space="preserve">, 11, e64. Disponível em: </w:t>
+      </w:r>
+      <w:proofErr w:type="gramStart"/>
+      <w:r>
+        <w:t>https</w:t>
+      </w:r>
+      <w:proofErr w:type="gramEnd"/>
+      <w:r>
+        <w:t>://periodicos.ufsm.br/reufsm/article/view/64034/html. Acesso em: 13 mar. 2025.</w:t>
       </w:r>
     </w:p>
     <w:p>
@@ -6981,13 +7196,13 @@
       <w:r>
         <w:br w:type="page"/>
       </w:r>
-      <w:bookmarkStart w:id="55" w:name="_Toc191547600"/>
-      <w:bookmarkStart w:id="56" w:name="_Toc192060120"/>
+      <w:bookmarkStart w:id="56" w:name="_Toc191547600"/>
+      <w:bookmarkStart w:id="57" w:name="_Toc192060120"/>
       <w:r>
         <w:lastRenderedPageBreak/>
         <w:t>OBRAS CONSULTADAS</w:t>
       </w:r>
-      <w:bookmarkEnd w:id="55"/>
+      <w:bookmarkEnd w:id="56"/>
       <w:r>
         <w:t xml:space="preserve"> </w:t>
       </w:r>
@@ -7020,14 +7235,14 @@
       <w:r>
         <w:br w:type="page"/>
       </w:r>
-      <w:bookmarkStart w:id="57" w:name="_Toc192060121"/>
-      <w:bookmarkStart w:id="58" w:name="_Toc191547601"/>
-      <w:bookmarkEnd w:id="56"/>
+      <w:bookmarkStart w:id="58" w:name="_Toc192060121"/>
+      <w:bookmarkStart w:id="59" w:name="_Toc191547601"/>
+      <w:bookmarkEnd w:id="57"/>
       <w:r>
         <w:lastRenderedPageBreak/>
         <w:t>APÊNDICE</w:t>
       </w:r>
-      <w:bookmarkEnd w:id="57"/>
+      <w:bookmarkEnd w:id="58"/>
       <w:r>
         <w:t xml:space="preserve"> A </w:t>
       </w:r>
@@ -7040,7 +7255,7 @@
       <w:r>
         <w:t>GERENCIAMENTO DO PROJETO</w:t>
       </w:r>
-      <w:bookmarkEnd w:id="58"/>
+      <w:bookmarkEnd w:id="59"/>
     </w:p>
     <w:p>
       <w:r>
@@ -7062,9 +7277,9 @@
       <w:r>
         <w:br w:type="page"/>
       </w:r>
-      <w:bookmarkStart w:id="59" w:name="_Toc191547602"/>
-      <w:bookmarkStart w:id="60" w:name="_Toc192060122"/>
-      <w:bookmarkStart w:id="61" w:name="_Toc284603410"/>
+      <w:bookmarkStart w:id="60" w:name="_Toc191547602"/>
+      <w:bookmarkStart w:id="61" w:name="_Toc192060122"/>
+      <w:bookmarkStart w:id="62" w:name="_Toc284603410"/>
       <w:r>
         <w:lastRenderedPageBreak/>
         <w:t>APÊNDICE B –</w:t>
@@ -7072,7 +7287,7 @@
       <w:r>
         <w:t xml:space="preserve"> RELATÓRIO DE DESEMPENHO</w:t>
       </w:r>
-      <w:bookmarkEnd w:id="59"/>
+      <w:bookmarkEnd w:id="60"/>
     </w:p>
     <w:p>
       <w:r>
@@ -7112,7 +7327,7 @@
       <w:r>
         <w:br w:type="page"/>
       </w:r>
-      <w:bookmarkStart w:id="62" w:name="_Toc191547603"/>
+      <w:bookmarkStart w:id="63" w:name="_Toc191547603"/>
       <w:r>
         <w:lastRenderedPageBreak/>
         <w:t xml:space="preserve">APÊNDICE C – </w:t>
@@ -7120,7 +7335,7 @@
       <w:r>
         <w:t>VISÃO FUNCIONAL</w:t>
       </w:r>
-      <w:bookmarkEnd w:id="62"/>
+      <w:bookmarkEnd w:id="63"/>
     </w:p>
     <w:p>
       <w:r>
@@ -7142,7 +7357,7 @@
       <w:r>
         <w:br w:type="page"/>
       </w:r>
-      <w:bookmarkStart w:id="63" w:name="_Toc191547604"/>
+      <w:bookmarkStart w:id="64" w:name="_Toc191547604"/>
       <w:r>
         <w:lastRenderedPageBreak/>
         <w:t xml:space="preserve">APÊNDICE D – </w:t>
@@ -7150,7 +7365,7 @@
       <w:r>
         <w:t>VISÃO DOS DADOS</w:t>
       </w:r>
-      <w:bookmarkEnd w:id="63"/>
+      <w:bookmarkEnd w:id="64"/>
     </w:p>
     <w:p>
       <w:r>
@@ -7174,12 +7389,12 @@
       <w:pPr>
         <w:pStyle w:val="Ttulo1"/>
       </w:pPr>
-      <w:bookmarkStart w:id="64" w:name="_Toc191547605"/>
+      <w:bookmarkStart w:id="65" w:name="_Toc191547605"/>
       <w:r>
         <w:lastRenderedPageBreak/>
         <w:t>APÊNDICE E – MODELO INICIAL DA INTERFACE DE USUÁRIO</w:t>
       </w:r>
-      <w:bookmarkEnd w:id="64"/>
+      <w:bookmarkEnd w:id="65"/>
     </w:p>
     <w:p>
       <w:r>
@@ -7209,7 +7424,7 @@
       <w:pPr>
         <w:pStyle w:val="Ttulo1"/>
       </w:pPr>
-      <w:bookmarkStart w:id="65" w:name="_Toc191547606"/>
+      <w:bookmarkStart w:id="66" w:name="_Toc191547606"/>
       <w:r>
         <w:lastRenderedPageBreak/>
         <w:t xml:space="preserve">APÊNDICE </w:t>
@@ -7226,7 +7441,7 @@
       <w:r>
         <w:t>ÕES ESTRUTURAL E COMPORTAMENTAL</w:t>
       </w:r>
-      <w:bookmarkEnd w:id="65"/>
+      <w:bookmarkEnd w:id="66"/>
     </w:p>
     <w:p>
       <w:r>
@@ -7263,7 +7478,7 @@
       <w:pPr>
         <w:pStyle w:val="Ttulo1"/>
       </w:pPr>
-      <w:bookmarkStart w:id="66" w:name="_Toc191547607"/>
+      <w:bookmarkStart w:id="67" w:name="_Toc191547607"/>
       <w:r>
         <w:lastRenderedPageBreak/>
         <w:t>A</w:t>
@@ -7280,7 +7495,7 @@
       <w:r>
         <w:t>RIOS</w:t>
       </w:r>
-      <w:bookmarkEnd w:id="66"/>
+      <w:bookmarkEnd w:id="67"/>
     </w:p>
     <w:p>
       <w:pPr>
@@ -7300,8 +7515,8 @@
       <w:r>
         <w:t>” que acompanha este documento.</w:t>
       </w:r>
-      <w:bookmarkEnd w:id="60"/>
       <w:bookmarkEnd w:id="61"/>
+      <w:bookmarkEnd w:id="62"/>
     </w:p>
     <w:sectPr>
       <w:pgSz w:w="11907" w:h="16840" w:code="9"/>
@@ -7315,7 +7530,7 @@
 </file>
 
 <file path=word/endnotes.xml><?xml version="1.0" encoding="utf-8"?>
-<w:endnotes xmlns:wpc="http://schemas.microsoft.com/office/word/2010/wordprocessingCanvas" xmlns:cx="http://schemas.microsoft.com/office/drawing/2014/chartex" xmlns:cx1="http://schemas.microsoft.com/office/drawing/2015/9/8/chartex" xmlns:cx2="http://schemas.microsoft.com/office/drawing/2015/10/21/chartex" xmlns:cx3="http://schemas.microsoft.com/office/drawing/2016/5/9/chartex" xmlns:cx4="http://schemas.microsoft.com/office/drawing/2016/5/10/chartex" xmlns:cx5="http://schemas.microsoft.com/office/drawing/2016/5/11/chartex" xmlns:cx6="http://schemas.microsoft.com/office/drawing/2016/5/12/chartex" xmlns:cx7="http://schemas.microsoft.com/office/drawing/2016/5/13/chartex" xmlns:cx8="http://schemas.microsoft.com/office/drawing/2016/5/14/chartex" xmlns:mc="http://schemas.openxmlformats.org/markup-compatibility/2006" xmlns:aink="http://schemas.microsoft.com/office/drawing/2016/ink" xmlns:am3d="http://schemas.microsoft.com/office/drawing/2017/model3d" xmlns:o="urn:schemas-microsoft-com:office:office" xmlns:oel="http://schemas.microsoft.com/office/2019/extlst" xmlns:r="http://schemas.openxmlformats.org/officeDocument/2006/relationships" xmlns:m="http://schemas.openxmlformats.org/officeDocument/2006/math" xmlns:v="urn:schemas-microsoft-com:vml" xmlns:wp14="http://schemas.microsoft.com/office/word/2010/wordprocessingDrawing" xmlns:wp="http://schemas.openxmlformats.org/drawingml/2006/wordprocessingDrawing" xmlns:w10="urn:schemas-microsoft-com:office:word" xmlns:w="http://schemas.openxmlformats.org/wordprocessingml/2006/main" xmlns:w14="http://schemas.microsoft.com/office/word/2010/wordml" xmlns:w15="http://schemas.microsoft.com/office/word/2012/wordml" xmlns:w16cex="http://schemas.microsoft.com/office/word/2018/wordml/cex" xmlns:w16cid="http://schemas.microsoft.com/office/word/2016/wordml/cid" xmlns:w16="http://schemas.microsoft.com/office/word/2018/wordml" xmlns:w16du="http://schemas.microsoft.com/office/word/2023/wordml/word16du" xmlns:w16sdtdh="http://schemas.microsoft.com/office/word/2020/wordml/sdtdatahash" xmlns:w16sdtfl="http://schemas.microsoft.com/office/word/2024/wordml/sdtformatlock" xmlns:w16se="http://schemas.microsoft.com/office/word/2015/wordml/symex" xmlns:wpg="http://schemas.microsoft.com/office/word/2010/wordprocessingGroup" xmlns:wpi="http://schemas.microsoft.com/office/word/2010/wordprocessingInk" xmlns:wne="http://schemas.microsoft.com/office/word/2006/wordml" xmlns:wps="http://schemas.microsoft.com/office/word/2010/wordprocessingShape" mc:Ignorable="w14 w15 w16se w16cid w16 w16cex w16sdtdh w16sdtfl w16du wp14">
+<w:endnotes xmlns:wpc="http://schemas.microsoft.com/office/word/2010/wordprocessingCanvas" xmlns:mc="http://schemas.openxmlformats.org/markup-compatibility/2006" xmlns:o="urn:schemas-microsoft-com:office:office" xmlns:r="http://schemas.openxmlformats.org/officeDocument/2006/relationships" xmlns:m="http://schemas.openxmlformats.org/officeDocument/2006/math" xmlns:v="urn:schemas-microsoft-com:vml" xmlns:wp14="http://schemas.microsoft.com/office/word/2010/wordprocessingDrawing" xmlns:wp="http://schemas.openxmlformats.org/drawingml/2006/wordprocessingDrawing" xmlns:w10="urn:schemas-microsoft-com:office:word" xmlns:w="http://schemas.openxmlformats.org/wordprocessingml/2006/main" xmlns:w14="http://schemas.microsoft.com/office/word/2010/wordml" xmlns:wpg="http://schemas.microsoft.com/office/word/2010/wordprocessingGroup" xmlns:wpi="http://schemas.microsoft.com/office/word/2010/wordprocessingInk" xmlns:wne="http://schemas.microsoft.com/office/word/2006/wordml" xmlns:wps="http://schemas.microsoft.com/office/word/2010/wordprocessingShape" mc:Ignorable="w14 wp14">
   <w:endnote w:type="separator" w:id="-1">
     <w:p>
       <w:r>
@@ -7414,7 +7629,7 @@
 </file>
 
 <file path=word/footnotes.xml><?xml version="1.0" encoding="utf-8"?>
-<w:footnotes xmlns:wpc="http://schemas.microsoft.com/office/word/2010/wordprocessingCanvas" xmlns:cx="http://schemas.microsoft.com/office/drawing/2014/chartex" xmlns:cx1="http://schemas.microsoft.com/office/drawing/2015/9/8/chartex" xmlns:cx2="http://schemas.microsoft.com/office/drawing/2015/10/21/chartex" xmlns:cx3="http://schemas.microsoft.com/office/drawing/2016/5/9/chartex" xmlns:cx4="http://schemas.microsoft.com/office/drawing/2016/5/10/chartex" xmlns:cx5="http://schemas.microsoft.com/office/drawing/2016/5/11/chartex" xmlns:cx6="http://schemas.microsoft.com/office/drawing/2016/5/12/chartex" xmlns:cx7="http://schemas.microsoft.com/office/drawing/2016/5/13/chartex" xmlns:cx8="http://schemas.microsoft.com/office/drawing/2016/5/14/chartex" xmlns:mc="http://schemas.openxmlformats.org/markup-compatibility/2006" xmlns:aink="http://schemas.microsoft.com/office/drawing/2016/ink" xmlns:am3d="http://schemas.microsoft.com/office/drawing/2017/model3d" xmlns:o="urn:schemas-microsoft-com:office:office" xmlns:oel="http://schemas.microsoft.com/office/2019/extlst" xmlns:r="http://schemas.openxmlformats.org/officeDocument/2006/relationships" xmlns:m="http://schemas.openxmlformats.org/officeDocument/2006/math" xmlns:v="urn:schemas-microsoft-com:vml" xmlns:wp14="http://schemas.microsoft.com/office/word/2010/wordprocessingDrawing" xmlns:wp="http://schemas.openxmlformats.org/drawingml/2006/wordprocessingDrawing" xmlns:w10="urn:schemas-microsoft-com:office:word" xmlns:w="http://schemas.openxmlformats.org/wordprocessingml/2006/main" xmlns:w14="http://schemas.microsoft.com/office/word/2010/wordml" xmlns:w15="http://schemas.microsoft.com/office/word/2012/wordml" xmlns:w16cex="http://schemas.microsoft.com/office/word/2018/wordml/cex" xmlns:w16cid="http://schemas.microsoft.com/office/word/2016/wordml/cid" xmlns:w16="http://schemas.microsoft.com/office/word/2018/wordml" xmlns:w16du="http://schemas.microsoft.com/office/word/2023/wordml/word16du" xmlns:w16sdtdh="http://schemas.microsoft.com/office/word/2020/wordml/sdtdatahash" xmlns:w16sdtfl="http://schemas.microsoft.com/office/word/2024/wordml/sdtformatlock" xmlns:w16se="http://schemas.microsoft.com/office/word/2015/wordml/symex" xmlns:wpg="http://schemas.microsoft.com/office/word/2010/wordprocessingGroup" xmlns:wpi="http://schemas.microsoft.com/office/word/2010/wordprocessingInk" xmlns:wne="http://schemas.microsoft.com/office/word/2006/wordml" xmlns:wps="http://schemas.microsoft.com/office/word/2010/wordprocessingShape" mc:Ignorable="w14 w15 w16se w16cid w16 w16cex w16sdtdh w16sdtfl w16du wp14">
+<w:footnotes xmlns:wpc="http://schemas.microsoft.com/office/word/2010/wordprocessingCanvas" xmlns:mc="http://schemas.openxmlformats.org/markup-compatibility/2006" xmlns:o="urn:schemas-microsoft-com:office:office" xmlns:r="http://schemas.openxmlformats.org/officeDocument/2006/relationships" xmlns:m="http://schemas.openxmlformats.org/officeDocument/2006/math" xmlns:v="urn:schemas-microsoft-com:vml" xmlns:wp14="http://schemas.microsoft.com/office/word/2010/wordprocessingDrawing" xmlns:wp="http://schemas.openxmlformats.org/drawingml/2006/wordprocessingDrawing" xmlns:w10="urn:schemas-microsoft-com:office:word" xmlns:w="http://schemas.openxmlformats.org/wordprocessingml/2006/main" xmlns:w14="http://schemas.microsoft.com/office/word/2010/wordml" xmlns:wpg="http://schemas.microsoft.com/office/word/2010/wordprocessingGroup" xmlns:wpi="http://schemas.microsoft.com/office/word/2010/wordprocessingInk" xmlns:wne="http://schemas.microsoft.com/office/word/2006/wordml" xmlns:wps="http://schemas.microsoft.com/office/word/2010/wordprocessingShape" mc:Ignorable="w14 wp14">
   <w:footnote w:type="separator" w:id="-1">
     <w:p>
       <w:r>
@@ -7513,14 +7728,14 @@
 </file>
 
 <file path=word/header1.xml><?xml version="1.0" encoding="utf-8"?>
-<w:hdr xmlns:wpc="http://schemas.microsoft.com/office/word/2010/wordprocessingCanvas" xmlns:cx="http://schemas.microsoft.com/office/drawing/2014/chartex" xmlns:cx1="http://schemas.microsoft.com/office/drawing/2015/9/8/chartex" xmlns:cx2="http://schemas.microsoft.com/office/drawing/2015/10/21/chartex" xmlns:cx3="http://schemas.microsoft.com/office/drawing/2016/5/9/chartex" xmlns:cx4="http://schemas.microsoft.com/office/drawing/2016/5/10/chartex" xmlns:cx5="http://schemas.microsoft.com/office/drawing/2016/5/11/chartex" xmlns:cx6="http://schemas.microsoft.com/office/drawing/2016/5/12/chartex" xmlns:cx7="http://schemas.microsoft.com/office/drawing/2016/5/13/chartex" xmlns:cx8="http://schemas.microsoft.com/office/drawing/2016/5/14/chartex" xmlns:mc="http://schemas.openxmlformats.org/markup-compatibility/2006" xmlns:aink="http://schemas.microsoft.com/office/drawing/2016/ink" xmlns:am3d="http://schemas.microsoft.com/office/drawing/2017/model3d" xmlns:o="urn:schemas-microsoft-com:office:office" xmlns:oel="http://schemas.microsoft.com/office/2019/extlst" xmlns:r="http://schemas.openxmlformats.org/officeDocument/2006/relationships" xmlns:m="http://schemas.openxmlformats.org/officeDocument/2006/math" xmlns:v="urn:schemas-microsoft-com:vml" xmlns:wp14="http://schemas.microsoft.com/office/word/2010/wordprocessingDrawing" xmlns:wp="http://schemas.openxmlformats.org/drawingml/2006/wordprocessingDrawing" xmlns:w10="urn:schemas-microsoft-com:office:word" xmlns:w="http://schemas.openxmlformats.org/wordprocessingml/2006/main" xmlns:w14="http://schemas.microsoft.com/office/word/2010/wordml" xmlns:w15="http://schemas.microsoft.com/office/word/2012/wordml" xmlns:w16cex="http://schemas.microsoft.com/office/word/2018/wordml/cex" xmlns:w16cid="http://schemas.microsoft.com/office/word/2016/wordml/cid" xmlns:w16="http://schemas.microsoft.com/office/word/2018/wordml" xmlns:w16du="http://schemas.microsoft.com/office/word/2023/wordml/word16du" xmlns:w16sdtdh="http://schemas.microsoft.com/office/word/2020/wordml/sdtdatahash" xmlns:w16sdtfl="http://schemas.microsoft.com/office/word/2024/wordml/sdtformatlock" xmlns:w16se="http://schemas.microsoft.com/office/word/2015/wordml/symex" xmlns:wpg="http://schemas.microsoft.com/office/word/2010/wordprocessingGroup" xmlns:wpi="http://schemas.microsoft.com/office/word/2010/wordprocessingInk" xmlns:wne="http://schemas.microsoft.com/office/word/2006/wordml" xmlns:wps="http://schemas.microsoft.com/office/word/2010/wordprocessingShape" mc:Ignorable="w14 w15 w16se w16cid w16 w16cex w16sdtdh w16sdtfl w16du wp14">
+<w:hdr xmlns:wpc="http://schemas.microsoft.com/office/word/2010/wordprocessingCanvas" xmlns:mc="http://schemas.openxmlformats.org/markup-compatibility/2006" xmlns:o="urn:schemas-microsoft-com:office:office" xmlns:r="http://schemas.openxmlformats.org/officeDocument/2006/relationships" xmlns:m="http://schemas.openxmlformats.org/officeDocument/2006/math" xmlns:v="urn:schemas-microsoft-com:vml" xmlns:wp14="http://schemas.microsoft.com/office/word/2010/wordprocessingDrawing" xmlns:wp="http://schemas.openxmlformats.org/drawingml/2006/wordprocessingDrawing" xmlns:w10="urn:schemas-microsoft-com:office:word" xmlns:w="http://schemas.openxmlformats.org/wordprocessingml/2006/main" xmlns:w14="http://schemas.microsoft.com/office/word/2010/wordml" xmlns:wpg="http://schemas.microsoft.com/office/word/2010/wordprocessingGroup" xmlns:wpi="http://schemas.microsoft.com/office/word/2010/wordprocessingInk" xmlns:wne="http://schemas.microsoft.com/office/word/2006/wordml" xmlns:wps="http://schemas.microsoft.com/office/word/2010/wordprocessingShape" mc:Ignorable="w14 wp14">
   <w:p/>
   <w:p/>
 </w:hdr>
 </file>
 
 <file path=word/header2.xml><?xml version="1.0" encoding="utf-8"?>
-<w:hdr xmlns:wpc="http://schemas.microsoft.com/office/word/2010/wordprocessingCanvas" xmlns:cx="http://schemas.microsoft.com/office/drawing/2014/chartex" xmlns:cx1="http://schemas.microsoft.com/office/drawing/2015/9/8/chartex" xmlns:cx2="http://schemas.microsoft.com/office/drawing/2015/10/21/chartex" xmlns:cx3="http://schemas.microsoft.com/office/drawing/2016/5/9/chartex" xmlns:cx4="http://schemas.microsoft.com/office/drawing/2016/5/10/chartex" xmlns:cx5="http://schemas.microsoft.com/office/drawing/2016/5/11/chartex" xmlns:cx6="http://schemas.microsoft.com/office/drawing/2016/5/12/chartex" xmlns:cx7="http://schemas.microsoft.com/office/drawing/2016/5/13/chartex" xmlns:cx8="http://schemas.microsoft.com/office/drawing/2016/5/14/chartex" xmlns:mc="http://schemas.openxmlformats.org/markup-compatibility/2006" xmlns:aink="http://schemas.microsoft.com/office/drawing/2016/ink" xmlns:am3d="http://schemas.microsoft.com/office/drawing/2017/model3d" xmlns:o="urn:schemas-microsoft-com:office:office" xmlns:oel="http://schemas.microsoft.com/office/2019/extlst" xmlns:r="http://schemas.openxmlformats.org/officeDocument/2006/relationships" xmlns:m="http://schemas.openxmlformats.org/officeDocument/2006/math" xmlns:v="urn:schemas-microsoft-com:vml" xmlns:wp14="http://schemas.microsoft.com/office/word/2010/wordprocessingDrawing" xmlns:wp="http://schemas.openxmlformats.org/drawingml/2006/wordprocessingDrawing" xmlns:w10="urn:schemas-microsoft-com:office:word" xmlns:w="http://schemas.openxmlformats.org/wordprocessingml/2006/main" xmlns:w14="http://schemas.microsoft.com/office/word/2010/wordml" xmlns:w15="http://schemas.microsoft.com/office/word/2012/wordml" xmlns:w16cex="http://schemas.microsoft.com/office/word/2018/wordml/cex" xmlns:w16cid="http://schemas.microsoft.com/office/word/2016/wordml/cid" xmlns:w16="http://schemas.microsoft.com/office/word/2018/wordml" xmlns:w16du="http://schemas.microsoft.com/office/word/2023/wordml/word16du" xmlns:w16sdtdh="http://schemas.microsoft.com/office/word/2020/wordml/sdtdatahash" xmlns:w16sdtfl="http://schemas.microsoft.com/office/word/2024/wordml/sdtformatlock" xmlns:w16se="http://schemas.microsoft.com/office/word/2015/wordml/symex" xmlns:wpg="http://schemas.microsoft.com/office/word/2010/wordprocessingGroup" xmlns:wpi="http://schemas.microsoft.com/office/word/2010/wordprocessingInk" xmlns:wne="http://schemas.microsoft.com/office/word/2006/wordml" xmlns:wps="http://schemas.microsoft.com/office/word/2010/wordprocessingShape" mc:Ignorable="w14 w15 w16se w16cid w16 w16cex w16sdtdh w16sdtfl w16du wp14">
+<w:hdr xmlns:wpc="http://schemas.microsoft.com/office/word/2010/wordprocessingCanvas" xmlns:mc="http://schemas.openxmlformats.org/markup-compatibility/2006" xmlns:o="urn:schemas-microsoft-com:office:office" xmlns:r="http://schemas.openxmlformats.org/officeDocument/2006/relationships" xmlns:m="http://schemas.openxmlformats.org/officeDocument/2006/math" xmlns:v="urn:schemas-microsoft-com:vml" xmlns:wp14="http://schemas.microsoft.com/office/word/2010/wordprocessingDrawing" xmlns:wp="http://schemas.openxmlformats.org/drawingml/2006/wordprocessingDrawing" xmlns:w10="urn:schemas-microsoft-com:office:word" xmlns:w="http://schemas.openxmlformats.org/wordprocessingml/2006/main" xmlns:w14="http://schemas.microsoft.com/office/word/2010/wordml" xmlns:wpg="http://schemas.microsoft.com/office/word/2010/wordprocessingGroup" xmlns:wpi="http://schemas.microsoft.com/office/word/2010/wordprocessingInk" xmlns:wne="http://schemas.microsoft.com/office/word/2006/wordml" xmlns:wps="http://schemas.microsoft.com/office/word/2010/wordprocessingShape" mc:Ignorable="w14 wp14">
   <w:p>
     <w:pPr>
       <w:pStyle w:val="Cabealho"/>
@@ -7534,6 +7749,7 @@
           <w:docPartUnique/>
         </w:docPartObj>
       </w:sdtPr>
+      <w:sdtEndPr/>
       <w:sdtContent>
         <w:r>
           <w:rPr>
@@ -7572,7 +7788,7 @@
 </file>
 
 <file path=word/header3.xml><?xml version="1.0" encoding="utf-8"?>
-<w:hdr xmlns:wpc="http://schemas.microsoft.com/office/word/2010/wordprocessingCanvas" xmlns:cx="http://schemas.microsoft.com/office/drawing/2014/chartex" xmlns:cx1="http://schemas.microsoft.com/office/drawing/2015/9/8/chartex" xmlns:cx2="http://schemas.microsoft.com/office/drawing/2015/10/21/chartex" xmlns:cx3="http://schemas.microsoft.com/office/drawing/2016/5/9/chartex" xmlns:cx4="http://schemas.microsoft.com/office/drawing/2016/5/10/chartex" xmlns:cx5="http://schemas.microsoft.com/office/drawing/2016/5/11/chartex" xmlns:cx6="http://schemas.microsoft.com/office/drawing/2016/5/12/chartex" xmlns:cx7="http://schemas.microsoft.com/office/drawing/2016/5/13/chartex" xmlns:cx8="http://schemas.microsoft.com/office/drawing/2016/5/14/chartex" xmlns:mc="http://schemas.openxmlformats.org/markup-compatibility/2006" xmlns:aink="http://schemas.microsoft.com/office/drawing/2016/ink" xmlns:am3d="http://schemas.microsoft.com/office/drawing/2017/model3d" xmlns:o="urn:schemas-microsoft-com:office:office" xmlns:oel="http://schemas.microsoft.com/office/2019/extlst" xmlns:r="http://schemas.openxmlformats.org/officeDocument/2006/relationships" xmlns:m="http://schemas.openxmlformats.org/officeDocument/2006/math" xmlns:v="urn:schemas-microsoft-com:vml" xmlns:wp14="http://schemas.microsoft.com/office/word/2010/wordprocessingDrawing" xmlns:wp="http://schemas.openxmlformats.org/drawingml/2006/wordprocessingDrawing" xmlns:w10="urn:schemas-microsoft-com:office:word" xmlns:w="http://schemas.openxmlformats.org/wordprocessingml/2006/main" xmlns:w14="http://schemas.microsoft.com/office/word/2010/wordml" xmlns:w15="http://schemas.microsoft.com/office/word/2012/wordml" xmlns:w16cex="http://schemas.microsoft.com/office/word/2018/wordml/cex" xmlns:w16cid="http://schemas.microsoft.com/office/word/2016/wordml/cid" xmlns:w16="http://schemas.microsoft.com/office/word/2018/wordml" xmlns:w16du="http://schemas.microsoft.com/office/word/2023/wordml/word16du" xmlns:w16sdtdh="http://schemas.microsoft.com/office/word/2020/wordml/sdtdatahash" xmlns:w16sdtfl="http://schemas.microsoft.com/office/word/2024/wordml/sdtformatlock" xmlns:w16se="http://schemas.microsoft.com/office/word/2015/wordml/symex" xmlns:wpg="http://schemas.microsoft.com/office/word/2010/wordprocessingGroup" xmlns:wpi="http://schemas.microsoft.com/office/word/2010/wordprocessingInk" xmlns:wne="http://schemas.microsoft.com/office/word/2006/wordml" xmlns:wps="http://schemas.microsoft.com/office/word/2010/wordprocessingShape" mc:Ignorable="w14 w15 w16se w16cid w16 w16cex w16sdtdh w16sdtfl w16du wp14">
+<w:hdr xmlns:wpc="http://schemas.microsoft.com/office/word/2010/wordprocessingCanvas" xmlns:mc="http://schemas.openxmlformats.org/markup-compatibility/2006" xmlns:o="urn:schemas-microsoft-com:office:office" xmlns:r="http://schemas.openxmlformats.org/officeDocument/2006/relationships" xmlns:m="http://schemas.openxmlformats.org/officeDocument/2006/math" xmlns:v="urn:schemas-microsoft-com:vml" xmlns:wp14="http://schemas.microsoft.com/office/word/2010/wordprocessingDrawing" xmlns:wp="http://schemas.openxmlformats.org/drawingml/2006/wordprocessingDrawing" xmlns:w10="urn:schemas-microsoft-com:office:word" xmlns:w="http://schemas.openxmlformats.org/wordprocessingml/2006/main" xmlns:w14="http://schemas.microsoft.com/office/word/2010/wordml" xmlns:wpg="http://schemas.microsoft.com/office/word/2010/wordprocessingGroup" xmlns:wpi="http://schemas.microsoft.com/office/word/2010/wordprocessingInk" xmlns:wne="http://schemas.microsoft.com/office/word/2006/wordml" xmlns:wps="http://schemas.microsoft.com/office/word/2010/wordprocessingShape" mc:Ignorable="w14 wp14">
   <w:p>
     <w:pPr>
       <w:pStyle w:val="Cabealho"/>
@@ -7582,7 +7798,7 @@
 </file>
 
 <file path=word/header4.xml><?xml version="1.0" encoding="utf-8"?>
-<w:hdr xmlns:wpc="http://schemas.microsoft.com/office/word/2010/wordprocessingCanvas" xmlns:cx="http://schemas.microsoft.com/office/drawing/2014/chartex" xmlns:cx1="http://schemas.microsoft.com/office/drawing/2015/9/8/chartex" xmlns:cx2="http://schemas.microsoft.com/office/drawing/2015/10/21/chartex" xmlns:cx3="http://schemas.microsoft.com/office/drawing/2016/5/9/chartex" xmlns:cx4="http://schemas.microsoft.com/office/drawing/2016/5/10/chartex" xmlns:cx5="http://schemas.microsoft.com/office/drawing/2016/5/11/chartex" xmlns:cx6="http://schemas.microsoft.com/office/drawing/2016/5/12/chartex" xmlns:cx7="http://schemas.microsoft.com/office/drawing/2016/5/13/chartex" xmlns:cx8="http://schemas.microsoft.com/office/drawing/2016/5/14/chartex" xmlns:mc="http://schemas.openxmlformats.org/markup-compatibility/2006" xmlns:aink="http://schemas.microsoft.com/office/drawing/2016/ink" xmlns:am3d="http://schemas.microsoft.com/office/drawing/2017/model3d" xmlns:o="urn:schemas-microsoft-com:office:office" xmlns:oel="http://schemas.microsoft.com/office/2019/extlst" xmlns:r="http://schemas.openxmlformats.org/officeDocument/2006/relationships" xmlns:m="http://schemas.openxmlformats.org/officeDocument/2006/math" xmlns:v="urn:schemas-microsoft-com:vml" xmlns:wp14="http://schemas.microsoft.com/office/word/2010/wordprocessingDrawing" xmlns:wp="http://schemas.openxmlformats.org/drawingml/2006/wordprocessingDrawing" xmlns:w10="urn:schemas-microsoft-com:office:word" xmlns:w="http://schemas.openxmlformats.org/wordprocessingml/2006/main" xmlns:w14="http://schemas.microsoft.com/office/word/2010/wordml" xmlns:w15="http://schemas.microsoft.com/office/word/2012/wordml" xmlns:w16cex="http://schemas.microsoft.com/office/word/2018/wordml/cex" xmlns:w16cid="http://schemas.microsoft.com/office/word/2016/wordml/cid" xmlns:w16="http://schemas.microsoft.com/office/word/2018/wordml" xmlns:w16du="http://schemas.microsoft.com/office/word/2023/wordml/word16du" xmlns:w16sdtdh="http://schemas.microsoft.com/office/word/2020/wordml/sdtdatahash" xmlns:w16sdtfl="http://schemas.microsoft.com/office/word/2024/wordml/sdtformatlock" xmlns:w16se="http://schemas.microsoft.com/office/word/2015/wordml/symex" xmlns:wpg="http://schemas.microsoft.com/office/word/2010/wordprocessingGroup" xmlns:wpi="http://schemas.microsoft.com/office/word/2010/wordprocessingInk" xmlns:wne="http://schemas.microsoft.com/office/word/2006/wordml" xmlns:wps="http://schemas.microsoft.com/office/word/2010/wordprocessingShape" mc:Ignorable="w14 w15 w16se w16cid w16 w16cex w16sdtdh w16sdtfl w16du wp14">
+<w:hdr xmlns:wpc="http://schemas.microsoft.com/office/word/2010/wordprocessingCanvas" xmlns:mc="http://schemas.openxmlformats.org/markup-compatibility/2006" xmlns:o="urn:schemas-microsoft-com:office:office" xmlns:r="http://schemas.openxmlformats.org/officeDocument/2006/relationships" xmlns:m="http://schemas.openxmlformats.org/officeDocument/2006/math" xmlns:v="urn:schemas-microsoft-com:vml" xmlns:wp14="http://schemas.microsoft.com/office/word/2010/wordprocessingDrawing" xmlns:wp="http://schemas.openxmlformats.org/drawingml/2006/wordprocessingDrawing" xmlns:w10="urn:schemas-microsoft-com:office:word" xmlns:w="http://schemas.openxmlformats.org/wordprocessingml/2006/main" xmlns:w14="http://schemas.microsoft.com/office/word/2010/wordml" xmlns:wpg="http://schemas.microsoft.com/office/word/2010/wordprocessingGroup" xmlns:wpi="http://schemas.microsoft.com/office/word/2010/wordprocessingInk" xmlns:wne="http://schemas.microsoft.com/office/word/2006/wordml" xmlns:wps="http://schemas.microsoft.com/office/word/2010/wordprocessingShape" mc:Ignorable="w14 wp14">
   <w:p>
     <w:pPr>
       <w:pStyle w:val="Cabealho"/>
@@ -7592,7 +7808,7 @@
 </file>
 
 <file path=word/header5.xml><?xml version="1.0" encoding="utf-8"?>
-<w:hdr xmlns:wpc="http://schemas.microsoft.com/office/word/2010/wordprocessingCanvas" xmlns:cx="http://schemas.microsoft.com/office/drawing/2014/chartex" xmlns:cx1="http://schemas.microsoft.com/office/drawing/2015/9/8/chartex" xmlns:cx2="http://schemas.microsoft.com/office/drawing/2015/10/21/chartex" xmlns:cx3="http://schemas.microsoft.com/office/drawing/2016/5/9/chartex" xmlns:cx4="http://schemas.microsoft.com/office/drawing/2016/5/10/chartex" xmlns:cx5="http://schemas.microsoft.com/office/drawing/2016/5/11/chartex" xmlns:cx6="http://schemas.microsoft.com/office/drawing/2016/5/12/chartex" xmlns:cx7="http://schemas.microsoft.com/office/drawing/2016/5/13/chartex" xmlns:cx8="http://schemas.microsoft.com/office/drawing/2016/5/14/chartex" xmlns:mc="http://schemas.openxmlformats.org/markup-compatibility/2006" xmlns:aink="http://schemas.microsoft.com/office/drawing/2016/ink" xmlns:am3d="http://schemas.microsoft.com/office/drawing/2017/model3d" xmlns:o="urn:schemas-microsoft-com:office:office" xmlns:oel="http://schemas.microsoft.com/office/2019/extlst" xmlns:r="http://schemas.openxmlformats.org/officeDocument/2006/relationships" xmlns:m="http://schemas.openxmlformats.org/officeDocument/2006/math" xmlns:v="urn:schemas-microsoft-com:vml" xmlns:wp14="http://schemas.microsoft.com/office/word/2010/wordprocessingDrawing" xmlns:wp="http://schemas.openxmlformats.org/drawingml/2006/wordprocessingDrawing" xmlns:w10="urn:schemas-microsoft-com:office:word" xmlns:w="http://schemas.openxmlformats.org/wordprocessingml/2006/main" xmlns:w14="http://schemas.microsoft.com/office/word/2010/wordml" xmlns:w15="http://schemas.microsoft.com/office/word/2012/wordml" xmlns:w16cex="http://schemas.microsoft.com/office/word/2018/wordml/cex" xmlns:w16cid="http://schemas.microsoft.com/office/word/2016/wordml/cid" xmlns:w16="http://schemas.microsoft.com/office/word/2018/wordml" xmlns:w16du="http://schemas.microsoft.com/office/word/2023/wordml/word16du" xmlns:w16sdtdh="http://schemas.microsoft.com/office/word/2020/wordml/sdtdatahash" xmlns:w16sdtfl="http://schemas.microsoft.com/office/word/2024/wordml/sdtformatlock" xmlns:w16se="http://schemas.microsoft.com/office/word/2015/wordml/symex" xmlns:wpg="http://schemas.microsoft.com/office/word/2010/wordprocessingGroup" xmlns:wpi="http://schemas.microsoft.com/office/word/2010/wordprocessingInk" xmlns:wne="http://schemas.microsoft.com/office/word/2006/wordml" xmlns:wps="http://schemas.microsoft.com/office/word/2010/wordprocessingShape" mc:Ignorable="w14 w15 w16se w16cid w16 w16cex w16sdtdh w16sdtfl w16du wp14">
+<w:hdr xmlns:wpc="http://schemas.microsoft.com/office/word/2010/wordprocessingCanvas" xmlns:mc="http://schemas.openxmlformats.org/markup-compatibility/2006" xmlns:o="urn:schemas-microsoft-com:office:office" xmlns:r="http://schemas.openxmlformats.org/officeDocument/2006/relationships" xmlns:m="http://schemas.openxmlformats.org/officeDocument/2006/math" xmlns:v="urn:schemas-microsoft-com:vml" xmlns:wp14="http://schemas.microsoft.com/office/word/2010/wordprocessingDrawing" xmlns:wp="http://schemas.openxmlformats.org/drawingml/2006/wordprocessingDrawing" xmlns:w10="urn:schemas-microsoft-com:office:word" xmlns:w="http://schemas.openxmlformats.org/wordprocessingml/2006/main" xmlns:w14="http://schemas.microsoft.com/office/word/2010/wordml" xmlns:wpg="http://schemas.microsoft.com/office/word/2010/wordprocessingGroup" xmlns:wpi="http://schemas.microsoft.com/office/word/2010/wordprocessingInk" xmlns:wne="http://schemas.microsoft.com/office/word/2006/wordml" xmlns:wps="http://schemas.microsoft.com/office/word/2010/wordprocessingShape" mc:Ignorable="w14 wp14">
   <w:p>
     <w:pPr>
       <w:pStyle w:val="Cabealho"/>
@@ -7602,7 +7818,7 @@
 </file>
 
 <file path=word/header6.xml><?xml version="1.0" encoding="utf-8"?>
-<w:hdr xmlns:wpc="http://schemas.microsoft.com/office/word/2010/wordprocessingCanvas" xmlns:cx="http://schemas.microsoft.com/office/drawing/2014/chartex" xmlns:cx1="http://schemas.microsoft.com/office/drawing/2015/9/8/chartex" xmlns:cx2="http://schemas.microsoft.com/office/drawing/2015/10/21/chartex" xmlns:cx3="http://schemas.microsoft.com/office/drawing/2016/5/9/chartex" xmlns:cx4="http://schemas.microsoft.com/office/drawing/2016/5/10/chartex" xmlns:cx5="http://schemas.microsoft.com/office/drawing/2016/5/11/chartex" xmlns:cx6="http://schemas.microsoft.com/office/drawing/2016/5/12/chartex" xmlns:cx7="http://schemas.microsoft.com/office/drawing/2016/5/13/chartex" xmlns:cx8="http://schemas.microsoft.com/office/drawing/2016/5/14/chartex" xmlns:mc="http://schemas.openxmlformats.org/markup-compatibility/2006" xmlns:aink="http://schemas.microsoft.com/office/drawing/2016/ink" xmlns:am3d="http://schemas.microsoft.com/office/drawing/2017/model3d" xmlns:o="urn:schemas-microsoft-com:office:office" xmlns:oel="http://schemas.microsoft.com/office/2019/extlst" xmlns:r="http://schemas.openxmlformats.org/officeDocument/2006/relationships" xmlns:m="http://schemas.openxmlformats.org/officeDocument/2006/math" xmlns:v="urn:schemas-microsoft-com:vml" xmlns:wp14="http://schemas.microsoft.com/office/word/2010/wordprocessingDrawing" xmlns:wp="http://schemas.openxmlformats.org/drawingml/2006/wordprocessingDrawing" xmlns:w10="urn:schemas-microsoft-com:office:word" xmlns:w="http://schemas.openxmlformats.org/wordprocessingml/2006/main" xmlns:w14="http://schemas.microsoft.com/office/word/2010/wordml" xmlns:w15="http://schemas.microsoft.com/office/word/2012/wordml" xmlns:w16cex="http://schemas.microsoft.com/office/word/2018/wordml/cex" xmlns:w16cid="http://schemas.microsoft.com/office/word/2016/wordml/cid" xmlns:w16="http://schemas.microsoft.com/office/word/2018/wordml" xmlns:w16du="http://schemas.microsoft.com/office/word/2023/wordml/word16du" xmlns:w16sdtdh="http://schemas.microsoft.com/office/word/2020/wordml/sdtdatahash" xmlns:w16sdtfl="http://schemas.microsoft.com/office/word/2024/wordml/sdtformatlock" xmlns:w16se="http://schemas.microsoft.com/office/word/2015/wordml/symex" xmlns:wpg="http://schemas.microsoft.com/office/word/2010/wordprocessingGroup" xmlns:wpi="http://schemas.microsoft.com/office/word/2010/wordprocessingInk" xmlns:wne="http://schemas.microsoft.com/office/word/2006/wordml" xmlns:wps="http://schemas.microsoft.com/office/word/2010/wordprocessingShape" mc:Ignorable="w14 w15 w16se w16cid w16 w16cex w16sdtdh w16sdtfl w16du wp14">
+<w:hdr xmlns:wpc="http://schemas.microsoft.com/office/word/2010/wordprocessingCanvas" xmlns:mc="http://schemas.openxmlformats.org/markup-compatibility/2006" xmlns:o="urn:schemas-microsoft-com:office:office" xmlns:r="http://schemas.openxmlformats.org/officeDocument/2006/relationships" xmlns:m="http://schemas.openxmlformats.org/officeDocument/2006/math" xmlns:v="urn:schemas-microsoft-com:vml" xmlns:wp14="http://schemas.microsoft.com/office/word/2010/wordprocessingDrawing" xmlns:wp="http://schemas.openxmlformats.org/drawingml/2006/wordprocessingDrawing" xmlns:w10="urn:schemas-microsoft-com:office:word" xmlns:w="http://schemas.openxmlformats.org/wordprocessingml/2006/main" xmlns:w14="http://schemas.microsoft.com/office/word/2010/wordml" xmlns:wpg="http://schemas.microsoft.com/office/word/2010/wordprocessingGroup" xmlns:wpi="http://schemas.microsoft.com/office/word/2010/wordprocessingInk" xmlns:wne="http://schemas.microsoft.com/office/word/2006/wordml" xmlns:wps="http://schemas.microsoft.com/office/word/2010/wordprocessingShape" mc:Ignorable="w14 wp14">
   <w:p>
     <w:pPr>
       <w:pStyle w:val="Cabealho"/>
@@ -7612,7 +7828,7 @@
 </file>
 
 <file path=word/header7.xml><?xml version="1.0" encoding="utf-8"?>
-<w:hdr xmlns:wpc="http://schemas.microsoft.com/office/word/2010/wordprocessingCanvas" xmlns:cx="http://schemas.microsoft.com/office/drawing/2014/chartex" xmlns:cx1="http://schemas.microsoft.com/office/drawing/2015/9/8/chartex" xmlns:cx2="http://schemas.microsoft.com/office/drawing/2015/10/21/chartex" xmlns:cx3="http://schemas.microsoft.com/office/drawing/2016/5/9/chartex" xmlns:cx4="http://schemas.microsoft.com/office/drawing/2016/5/10/chartex" xmlns:cx5="http://schemas.microsoft.com/office/drawing/2016/5/11/chartex" xmlns:cx6="http://schemas.microsoft.com/office/drawing/2016/5/12/chartex" xmlns:cx7="http://schemas.microsoft.com/office/drawing/2016/5/13/chartex" xmlns:cx8="http://schemas.microsoft.com/office/drawing/2016/5/14/chartex" xmlns:mc="http://schemas.openxmlformats.org/markup-compatibility/2006" xmlns:aink="http://schemas.microsoft.com/office/drawing/2016/ink" xmlns:am3d="http://schemas.microsoft.com/office/drawing/2017/model3d" xmlns:o="urn:schemas-microsoft-com:office:office" xmlns:oel="http://schemas.microsoft.com/office/2019/extlst" xmlns:r="http://schemas.openxmlformats.org/officeDocument/2006/relationships" xmlns:m="http://schemas.openxmlformats.org/officeDocument/2006/math" xmlns:v="urn:schemas-microsoft-com:vml" xmlns:wp14="http://schemas.microsoft.com/office/word/2010/wordprocessingDrawing" xmlns:wp="http://schemas.openxmlformats.org/drawingml/2006/wordprocessingDrawing" xmlns:w10="urn:schemas-microsoft-com:office:word" xmlns:w="http://schemas.openxmlformats.org/wordprocessingml/2006/main" xmlns:w14="http://schemas.microsoft.com/office/word/2010/wordml" xmlns:w15="http://schemas.microsoft.com/office/word/2012/wordml" xmlns:w16cex="http://schemas.microsoft.com/office/word/2018/wordml/cex" xmlns:w16cid="http://schemas.microsoft.com/office/word/2016/wordml/cid" xmlns:w16="http://schemas.microsoft.com/office/word/2018/wordml" xmlns:w16du="http://schemas.microsoft.com/office/word/2023/wordml/word16du" xmlns:w16sdtdh="http://schemas.microsoft.com/office/word/2020/wordml/sdtdatahash" xmlns:w16sdtfl="http://schemas.microsoft.com/office/word/2024/wordml/sdtformatlock" xmlns:w16se="http://schemas.microsoft.com/office/word/2015/wordml/symex" xmlns:wpg="http://schemas.microsoft.com/office/word/2010/wordprocessingGroup" xmlns:wpi="http://schemas.microsoft.com/office/word/2010/wordprocessingInk" xmlns:wne="http://schemas.microsoft.com/office/word/2006/wordml" xmlns:wps="http://schemas.microsoft.com/office/word/2010/wordprocessingShape" mc:Ignorable="w14 w15 w16se w16cid w16 w16cex w16sdtdh w16sdtfl w16du wp14">
+<w:hdr xmlns:wpc="http://schemas.microsoft.com/office/word/2010/wordprocessingCanvas" xmlns:mc="http://schemas.openxmlformats.org/markup-compatibility/2006" xmlns:o="urn:schemas-microsoft-com:office:office" xmlns:r="http://schemas.openxmlformats.org/officeDocument/2006/relationships" xmlns:m="http://schemas.openxmlformats.org/officeDocument/2006/math" xmlns:v="urn:schemas-microsoft-com:vml" xmlns:wp14="http://schemas.microsoft.com/office/word/2010/wordprocessingDrawing" xmlns:wp="http://schemas.openxmlformats.org/drawingml/2006/wordprocessingDrawing" xmlns:w10="urn:schemas-microsoft-com:office:word" xmlns:w="http://schemas.openxmlformats.org/wordprocessingml/2006/main" xmlns:w14="http://schemas.microsoft.com/office/word/2010/wordml" xmlns:wpg="http://schemas.microsoft.com/office/word/2010/wordprocessingGroup" xmlns:wpi="http://schemas.microsoft.com/office/word/2010/wordprocessingInk" xmlns:wne="http://schemas.microsoft.com/office/word/2006/wordml" xmlns:wps="http://schemas.microsoft.com/office/word/2010/wordprocessingShape" mc:Ignorable="w14 wp14">
   <w:sdt>
     <w:sdtPr>
       <w:id w:val="245571589"/>
@@ -7621,6 +7837,7 @@
         <w:docPartUnique/>
       </w:docPartObj>
     </w:sdtPr>
+    <w:sdtEndPr/>
     <w:sdtContent>
       <w:p>
         <w:pPr>
@@ -7649,7 +7866,7 @@
           <w:rPr>
             <w:noProof/>
           </w:rPr>
-          <w:t>24</w:t>
+          <w:t>37</w:t>
         </w:r>
         <w:r>
           <w:rPr>
@@ -7664,7 +7881,7 @@
 </file>
 
 <file path=word/header8.xml><?xml version="1.0" encoding="utf-8"?>
-<w:hdr xmlns:wpc="http://schemas.microsoft.com/office/word/2010/wordprocessingCanvas" xmlns:cx="http://schemas.microsoft.com/office/drawing/2014/chartex" xmlns:cx1="http://schemas.microsoft.com/office/drawing/2015/9/8/chartex" xmlns:cx2="http://schemas.microsoft.com/office/drawing/2015/10/21/chartex" xmlns:cx3="http://schemas.microsoft.com/office/drawing/2016/5/9/chartex" xmlns:cx4="http://schemas.microsoft.com/office/drawing/2016/5/10/chartex" xmlns:cx5="http://schemas.microsoft.com/office/drawing/2016/5/11/chartex" xmlns:cx6="http://schemas.microsoft.com/office/drawing/2016/5/12/chartex" xmlns:cx7="http://schemas.microsoft.com/office/drawing/2016/5/13/chartex" xmlns:cx8="http://schemas.microsoft.com/office/drawing/2016/5/14/chartex" xmlns:mc="http://schemas.openxmlformats.org/markup-compatibility/2006" xmlns:aink="http://schemas.microsoft.com/office/drawing/2016/ink" xmlns:am3d="http://schemas.microsoft.com/office/drawing/2017/model3d" xmlns:o="urn:schemas-microsoft-com:office:office" xmlns:oel="http://schemas.microsoft.com/office/2019/extlst" xmlns:r="http://schemas.openxmlformats.org/officeDocument/2006/relationships" xmlns:m="http://schemas.openxmlformats.org/officeDocument/2006/math" xmlns:v="urn:schemas-microsoft-com:vml" xmlns:wp14="http://schemas.microsoft.com/office/word/2010/wordprocessingDrawing" xmlns:wp="http://schemas.openxmlformats.org/drawingml/2006/wordprocessingDrawing" xmlns:w10="urn:schemas-microsoft-com:office:word" xmlns:w="http://schemas.openxmlformats.org/wordprocessingml/2006/main" xmlns:w14="http://schemas.microsoft.com/office/word/2010/wordml" xmlns:w15="http://schemas.microsoft.com/office/word/2012/wordml" xmlns:w16cex="http://schemas.microsoft.com/office/word/2018/wordml/cex" xmlns:w16cid="http://schemas.microsoft.com/office/word/2016/wordml/cid" xmlns:w16="http://schemas.microsoft.com/office/word/2018/wordml" xmlns:w16du="http://schemas.microsoft.com/office/word/2023/wordml/word16du" xmlns:w16sdtdh="http://schemas.microsoft.com/office/word/2020/wordml/sdtdatahash" xmlns:w16sdtfl="http://schemas.microsoft.com/office/word/2024/wordml/sdtformatlock" xmlns:w16se="http://schemas.microsoft.com/office/word/2015/wordml/symex" xmlns:wpg="http://schemas.microsoft.com/office/word/2010/wordprocessingGroup" xmlns:wpi="http://schemas.microsoft.com/office/word/2010/wordprocessingInk" xmlns:wne="http://schemas.microsoft.com/office/word/2006/wordml" xmlns:wps="http://schemas.microsoft.com/office/word/2010/wordprocessingShape" mc:Ignorable="w14 w15 w16se w16cid w16 w16cex w16sdtdh w16sdtfl w16du wp14">
+<w:hdr xmlns:wpc="http://schemas.microsoft.com/office/word/2010/wordprocessingCanvas" xmlns:mc="http://schemas.openxmlformats.org/markup-compatibility/2006" xmlns:o="urn:schemas-microsoft-com:office:office" xmlns:r="http://schemas.openxmlformats.org/officeDocument/2006/relationships" xmlns:m="http://schemas.openxmlformats.org/officeDocument/2006/math" xmlns:v="urn:schemas-microsoft-com:vml" xmlns:wp14="http://schemas.microsoft.com/office/word/2010/wordprocessingDrawing" xmlns:wp="http://schemas.openxmlformats.org/drawingml/2006/wordprocessingDrawing" xmlns:w10="urn:schemas-microsoft-com:office:word" xmlns:w="http://schemas.openxmlformats.org/wordprocessingml/2006/main" xmlns:w14="http://schemas.microsoft.com/office/word/2010/wordml" xmlns:wpg="http://schemas.microsoft.com/office/word/2010/wordprocessingGroup" xmlns:wpi="http://schemas.microsoft.com/office/word/2010/wordprocessingInk" xmlns:wne="http://schemas.microsoft.com/office/word/2006/wordml" xmlns:wps="http://schemas.microsoft.com/office/word/2010/wordprocessingShape" mc:Ignorable="w14 wp14">
   <w:p>
     <w:pPr>
       <w:pStyle w:val="Cabealho"/>
@@ -7674,8 +7891,8 @@
 </file>
 
 <file path=word/numbering.xml><?xml version="1.0" encoding="utf-8"?>
-<w:numbering xmlns:wpc="http://schemas.microsoft.com/office/word/2010/wordprocessingCanvas" xmlns:cx="http://schemas.microsoft.com/office/drawing/2014/chartex" xmlns:cx1="http://schemas.microsoft.com/office/drawing/2015/9/8/chartex" xmlns:cx2="http://schemas.microsoft.com/office/drawing/2015/10/21/chartex" xmlns:cx3="http://schemas.microsoft.com/office/drawing/2016/5/9/chartex" xmlns:cx4="http://schemas.microsoft.com/office/drawing/2016/5/10/chartex" xmlns:cx5="http://schemas.microsoft.com/office/drawing/2016/5/11/chartex" xmlns:cx6="http://schemas.microsoft.com/office/drawing/2016/5/12/chartex" xmlns:cx7="http://schemas.microsoft.com/office/drawing/2016/5/13/chartex" xmlns:cx8="http://schemas.microsoft.com/office/drawing/2016/5/14/chartex" xmlns:mc="http://schemas.openxmlformats.org/markup-compatibility/2006" xmlns:aink="http://schemas.microsoft.com/office/drawing/2016/ink" xmlns:am3d="http://schemas.microsoft.com/office/drawing/2017/model3d" xmlns:o="urn:schemas-microsoft-com:office:office" xmlns:oel="http://schemas.microsoft.com/office/2019/extlst" xmlns:r="http://schemas.openxmlformats.org/officeDocument/2006/relationships" xmlns:m="http://schemas.openxmlformats.org/officeDocument/2006/math" xmlns:v="urn:schemas-microsoft-com:vml" xmlns:wp14="http://schemas.microsoft.com/office/word/2010/wordprocessingDrawing" xmlns:wp="http://schemas.openxmlformats.org/drawingml/2006/wordprocessingDrawing" xmlns:w10="urn:schemas-microsoft-com:office:word" xmlns:w="http://schemas.openxmlformats.org/wordprocessingml/2006/main" xmlns:w14="http://schemas.microsoft.com/office/word/2010/wordml" xmlns:w15="http://schemas.microsoft.com/office/word/2012/wordml" xmlns:w16cex="http://schemas.microsoft.com/office/word/2018/wordml/cex" xmlns:w16cid="http://schemas.microsoft.com/office/word/2016/wordml/cid" xmlns:w16="http://schemas.microsoft.com/office/word/2018/wordml" xmlns:w16du="http://schemas.microsoft.com/office/word/2023/wordml/word16du" xmlns:w16sdtdh="http://schemas.microsoft.com/office/word/2020/wordml/sdtdatahash" xmlns:w16sdtfl="http://schemas.microsoft.com/office/word/2024/wordml/sdtformatlock" xmlns:w16se="http://schemas.microsoft.com/office/word/2015/wordml/symex" xmlns:wpg="http://schemas.microsoft.com/office/word/2010/wordprocessingGroup" xmlns:wpi="http://schemas.microsoft.com/office/word/2010/wordprocessingInk" xmlns:wne="http://schemas.microsoft.com/office/word/2006/wordml" xmlns:wps="http://schemas.microsoft.com/office/word/2010/wordprocessingShape" mc:Ignorable="w14 w15 w16se w16cid w16 w16cex w16sdtdh w16sdtfl w16du wp14">
-  <w:abstractNum w:abstractNumId="0" w15:restartNumberingAfterBreak="0">
+<w:numbering xmlns:wpc="http://schemas.microsoft.com/office/word/2010/wordprocessingCanvas" xmlns:mc="http://schemas.openxmlformats.org/markup-compatibility/2006" xmlns:o="urn:schemas-microsoft-com:office:office" xmlns:r="http://schemas.openxmlformats.org/officeDocument/2006/relationships" xmlns:m="http://schemas.openxmlformats.org/officeDocument/2006/math" xmlns:v="urn:schemas-microsoft-com:vml" xmlns:wp14="http://schemas.microsoft.com/office/word/2010/wordprocessingDrawing" xmlns:wp="http://schemas.openxmlformats.org/drawingml/2006/wordprocessingDrawing" xmlns:w10="urn:schemas-microsoft-com:office:word" xmlns:w="http://schemas.openxmlformats.org/wordprocessingml/2006/main" xmlns:w14="http://schemas.microsoft.com/office/word/2010/wordml" xmlns:wpg="http://schemas.microsoft.com/office/word/2010/wordprocessingGroup" xmlns:wpi="http://schemas.microsoft.com/office/word/2010/wordprocessingInk" xmlns:wne="http://schemas.microsoft.com/office/word/2006/wordml" xmlns:wps="http://schemas.microsoft.com/office/word/2010/wordprocessingShape" mc:Ignorable="w14 wp14">
+  <w:abstractNum w:abstractNumId="0">
     <w:nsid w:val="FFFFFF88"/>
     <w:multiLevelType w:val="singleLevel"/>
     <w:tmpl w:val="758A92F0"/>
@@ -7692,7 +7909,7 @@
       </w:pPr>
     </w:lvl>
   </w:abstractNum>
-  <w:abstractNum w:abstractNumId="1" w15:restartNumberingAfterBreak="0">
+  <w:abstractNum w:abstractNumId="1">
     <w:nsid w:val="010727FD"/>
     <w:multiLevelType w:val="multilevel"/>
     <w:tmpl w:val="B78AADBA"/>
@@ -7832,7 +8049,7 @@
       </w:rPr>
     </w:lvl>
   </w:abstractNum>
-  <w:abstractNum w:abstractNumId="2" w15:restartNumberingAfterBreak="0">
+  <w:abstractNum w:abstractNumId="2">
     <w:nsid w:val="14EC4CFF"/>
     <w:multiLevelType w:val="hybridMultilevel"/>
     <w:tmpl w:val="F18636E2"/>
@@ -7948,7 +8165,7 @@
       </w:pPr>
     </w:lvl>
   </w:abstractNum>
-  <w:abstractNum w:abstractNumId="3" w15:restartNumberingAfterBreak="0">
+  <w:abstractNum w:abstractNumId="3">
     <w:nsid w:val="1862130C"/>
     <w:multiLevelType w:val="multilevel"/>
     <w:tmpl w:val="E102CBF2"/>
@@ -8088,7 +8305,7 @@
       </w:rPr>
     </w:lvl>
   </w:abstractNum>
-  <w:abstractNum w:abstractNumId="4" w15:restartNumberingAfterBreak="0">
+  <w:abstractNum w:abstractNumId="4">
     <w:nsid w:val="19F3483E"/>
     <w:multiLevelType w:val="multilevel"/>
     <w:tmpl w:val="7960D292"/>
@@ -8228,7 +8445,7 @@
       </w:rPr>
     </w:lvl>
   </w:abstractNum>
-  <w:abstractNum w:abstractNumId="5" w15:restartNumberingAfterBreak="0">
+  <w:abstractNum w:abstractNumId="5">
     <w:nsid w:val="1FD13A6F"/>
     <w:multiLevelType w:val="multilevel"/>
     <w:tmpl w:val="E40E7E6C"/>
@@ -8368,7 +8585,7 @@
       </w:rPr>
     </w:lvl>
   </w:abstractNum>
-  <w:abstractNum w:abstractNumId="6" w15:restartNumberingAfterBreak="0">
+  <w:abstractNum w:abstractNumId="6">
     <w:nsid w:val="27540B40"/>
     <w:multiLevelType w:val="hybridMultilevel"/>
     <w:tmpl w:val="7E109130"/>
@@ -8457,7 +8674,7 @@
       </w:pPr>
     </w:lvl>
   </w:abstractNum>
-  <w:abstractNum w:abstractNumId="7" w15:restartNumberingAfterBreak="0">
+  <w:abstractNum w:abstractNumId="7">
     <w:nsid w:val="2C8232F4"/>
     <w:multiLevelType w:val="hybridMultilevel"/>
     <w:tmpl w:val="1A56AC36"/>
@@ -8546,7 +8763,7 @@
       </w:pPr>
     </w:lvl>
   </w:abstractNum>
-  <w:abstractNum w:abstractNumId="8" w15:restartNumberingAfterBreak="0">
+  <w:abstractNum w:abstractNumId="8">
     <w:nsid w:val="34E26EA6"/>
     <w:multiLevelType w:val="multilevel"/>
     <w:tmpl w:val="3C58877C"/>
@@ -8686,7 +8903,7 @@
       </w:rPr>
     </w:lvl>
   </w:abstractNum>
-  <w:abstractNum w:abstractNumId="9" w15:restartNumberingAfterBreak="0">
+  <w:abstractNum w:abstractNumId="9">
     <w:nsid w:val="39F52A64"/>
     <w:multiLevelType w:val="singleLevel"/>
     <w:tmpl w:val="AE162D36"/>
@@ -8705,7 +8922,7 @@
       </w:rPr>
     </w:lvl>
   </w:abstractNum>
-  <w:abstractNum w:abstractNumId="10" w15:restartNumberingAfterBreak="0">
+  <w:abstractNum w:abstractNumId="10">
     <w:nsid w:val="3EB02082"/>
     <w:multiLevelType w:val="multilevel"/>
     <w:tmpl w:val="A5D200B2"/>
@@ -8845,7 +9062,7 @@
       </w:rPr>
     </w:lvl>
   </w:abstractNum>
-  <w:abstractNum w:abstractNumId="11" w15:restartNumberingAfterBreak="0">
+  <w:abstractNum w:abstractNumId="11">
     <w:nsid w:val="43F26983"/>
     <w:multiLevelType w:val="multilevel"/>
     <w:tmpl w:val="1E482440"/>
@@ -8989,7 +9206,7 @@
       </w:rPr>
     </w:lvl>
   </w:abstractNum>
-  <w:abstractNum w:abstractNumId="12" w15:restartNumberingAfterBreak="0">
+  <w:abstractNum w:abstractNumId="12">
     <w:nsid w:val="5F2F46EB"/>
     <w:multiLevelType w:val="multilevel"/>
     <w:tmpl w:val="D4DCBC9C"/>
@@ -9129,7 +9346,7 @@
       </w:rPr>
     </w:lvl>
   </w:abstractNum>
-  <w:abstractNum w:abstractNumId="13" w15:restartNumberingAfterBreak="0">
+  <w:abstractNum w:abstractNumId="13">
     <w:nsid w:val="63447252"/>
     <w:multiLevelType w:val="hybridMultilevel"/>
     <w:tmpl w:val="CCF684C8"/>
@@ -9245,7 +9462,7 @@
       </w:pPr>
     </w:lvl>
   </w:abstractNum>
-  <w:abstractNum w:abstractNumId="14" w15:restartNumberingAfterBreak="0">
+  <w:abstractNum w:abstractNumId="14">
     <w:nsid w:val="729A5C18"/>
     <w:multiLevelType w:val="singleLevel"/>
     <w:tmpl w:val="AE162D36"/>
@@ -9264,56 +9481,56 @@
       </w:rPr>
     </w:lvl>
   </w:abstractNum>
-  <w:num w:numId="1" w16cid:durableId="871304301">
+  <w:num w:numId="1">
     <w:abstractNumId w:val="2"/>
   </w:num>
-  <w:num w:numId="2" w16cid:durableId="1287006246">
+  <w:num w:numId="2">
     <w:abstractNumId w:val="13"/>
   </w:num>
-  <w:num w:numId="3" w16cid:durableId="990523175">
+  <w:num w:numId="3">
     <w:abstractNumId w:val="11"/>
   </w:num>
-  <w:num w:numId="4" w16cid:durableId="1733770801">
+  <w:num w:numId="4">
     <w:abstractNumId w:val="5"/>
   </w:num>
-  <w:num w:numId="5" w16cid:durableId="1570187292">
+  <w:num w:numId="5">
     <w:abstractNumId w:val="1"/>
   </w:num>
-  <w:num w:numId="6" w16cid:durableId="578177752">
+  <w:num w:numId="6">
     <w:abstractNumId w:val="8"/>
   </w:num>
-  <w:num w:numId="7" w16cid:durableId="1956281815">
+  <w:num w:numId="7">
     <w:abstractNumId w:val="4"/>
   </w:num>
-  <w:num w:numId="8" w16cid:durableId="2065904402">
+  <w:num w:numId="8">
     <w:abstractNumId w:val="12"/>
   </w:num>
-  <w:num w:numId="9" w16cid:durableId="1840540041">
+  <w:num w:numId="9">
     <w:abstractNumId w:val="3"/>
   </w:num>
-  <w:num w:numId="10" w16cid:durableId="1467970477">
+  <w:num w:numId="10">
     <w:abstractNumId w:val="0"/>
   </w:num>
-  <w:num w:numId="11" w16cid:durableId="1858541799">
+  <w:num w:numId="11">
     <w:abstractNumId w:val="10"/>
   </w:num>
-  <w:num w:numId="12" w16cid:durableId="1755203627">
+  <w:num w:numId="12">
     <w:abstractNumId w:val="9"/>
   </w:num>
-  <w:num w:numId="13" w16cid:durableId="1782188673">
+  <w:num w:numId="13">
     <w:abstractNumId w:val="14"/>
   </w:num>
-  <w:num w:numId="14" w16cid:durableId="1464469893">
+  <w:num w:numId="14">
     <w:abstractNumId w:val="7"/>
   </w:num>
-  <w:num w:numId="15" w16cid:durableId="1986156109">
+  <w:num w:numId="15">
     <w:abstractNumId w:val="6"/>
   </w:num>
 </w:numbering>
 </file>
 
 <file path=word/styles.xml><?xml version="1.0" encoding="utf-8"?>
-<w:styles xmlns:mc="http://schemas.openxmlformats.org/markup-compatibility/2006" xmlns:r="http://schemas.openxmlformats.org/officeDocument/2006/relationships" xmlns:w="http://schemas.openxmlformats.org/wordprocessingml/2006/main" xmlns:w14="http://schemas.microsoft.com/office/word/2010/wordml" xmlns:w15="http://schemas.microsoft.com/office/word/2012/wordml" xmlns:w16cex="http://schemas.microsoft.com/office/word/2018/wordml/cex" xmlns:w16cid="http://schemas.microsoft.com/office/word/2016/wordml/cid" xmlns:w16="http://schemas.microsoft.com/office/word/2018/wordml" xmlns:w16du="http://schemas.microsoft.com/office/word/2023/wordml/word16du" xmlns:w16sdtdh="http://schemas.microsoft.com/office/word/2020/wordml/sdtdatahash" xmlns:w16sdtfl="http://schemas.microsoft.com/office/word/2024/wordml/sdtformatlock" xmlns:w16se="http://schemas.microsoft.com/office/word/2015/wordml/symex" mc:Ignorable="w14 w15 w16se w16cid w16 w16cex w16sdtdh w16sdtfl w16du">
+<w:styles xmlns:mc="http://schemas.openxmlformats.org/markup-compatibility/2006" xmlns:r="http://schemas.openxmlformats.org/officeDocument/2006/relationships" xmlns:w="http://schemas.openxmlformats.org/wordprocessingml/2006/main" xmlns:w14="http://schemas.microsoft.com/office/word/2010/wordml" mc:Ignorable="w14">
   <w:docDefaults>
     <w:rPrDefault>
       <w:rPr>
@@ -9323,383 +9540,144 @@
     </w:rPrDefault>
     <w:pPrDefault/>
   </w:docDefaults>
-  <w:latentStyles w:defLockedState="0" w:defUIPriority="99" w:defSemiHidden="0" w:defUnhideWhenUsed="0" w:defQFormat="0" w:count="376">
-    <w:lsdException w:name="Normal" w:uiPriority="0" w:qFormat="1"/>
-    <w:lsdException w:name="heading 1" w:uiPriority="9" w:qFormat="1"/>
-    <w:lsdException w:name="heading 2" w:uiPriority="9" w:qFormat="1"/>
-    <w:lsdException w:name="heading 3" w:uiPriority="9" w:qFormat="1"/>
-    <w:lsdException w:name="heading 4" w:semiHidden="1" w:uiPriority="9" w:unhideWhenUsed="1" w:qFormat="1"/>
-    <w:lsdException w:name="heading 5" w:semiHidden="1" w:uiPriority="9" w:unhideWhenUsed="1" w:qFormat="1"/>
-    <w:lsdException w:name="heading 6" w:semiHidden="1" w:uiPriority="9" w:unhideWhenUsed="1" w:qFormat="1"/>
-    <w:lsdException w:name="heading 7" w:semiHidden="1" w:uiPriority="9" w:unhideWhenUsed="1" w:qFormat="1"/>
-    <w:lsdException w:name="heading 8" w:semiHidden="1" w:uiPriority="9" w:unhideWhenUsed="1" w:qFormat="1"/>
-    <w:lsdException w:name="heading 9" w:semiHidden="1" w:uiPriority="9" w:unhideWhenUsed="1" w:qFormat="1"/>
-    <w:lsdException w:name="index 1" w:semiHidden="1" w:unhideWhenUsed="1"/>
-    <w:lsdException w:name="index 2" w:semiHidden="1" w:unhideWhenUsed="1"/>
-    <w:lsdException w:name="index 3" w:semiHidden="1" w:unhideWhenUsed="1"/>
-    <w:lsdException w:name="index 4" w:semiHidden="1" w:unhideWhenUsed="1"/>
-    <w:lsdException w:name="index 5" w:semiHidden="1" w:unhideWhenUsed="1"/>
-    <w:lsdException w:name="index 6" w:semiHidden="1" w:unhideWhenUsed="1"/>
-    <w:lsdException w:name="index 7" w:semiHidden="1" w:unhideWhenUsed="1"/>
-    <w:lsdException w:name="index 8" w:semiHidden="1" w:unhideWhenUsed="1"/>
-    <w:lsdException w:name="index 9" w:semiHidden="1" w:unhideWhenUsed="1"/>
-    <w:lsdException w:name="toc 1" w:semiHidden="1" w:uiPriority="39" w:unhideWhenUsed="1"/>
-    <w:lsdException w:name="toc 2" w:semiHidden="1" w:uiPriority="39" w:unhideWhenUsed="1"/>
-    <w:lsdException w:name="toc 3" w:semiHidden="1" w:uiPriority="39" w:unhideWhenUsed="1"/>
-    <w:lsdException w:name="toc 4" w:semiHidden="1" w:uiPriority="39" w:unhideWhenUsed="1"/>
-    <w:lsdException w:name="toc 5" w:semiHidden="1" w:uiPriority="39" w:unhideWhenUsed="1"/>
-    <w:lsdException w:name="toc 6" w:semiHidden="1" w:uiPriority="39" w:unhideWhenUsed="1"/>
-    <w:lsdException w:name="toc 7" w:semiHidden="1" w:uiPriority="39" w:unhideWhenUsed="1"/>
-    <w:lsdException w:name="toc 8" w:semiHidden="1" w:uiPriority="39" w:unhideWhenUsed="1"/>
-    <w:lsdException w:name="toc 9" w:semiHidden="1" w:uiPriority="39" w:unhideWhenUsed="1"/>
-    <w:lsdException w:name="Normal Indent" w:semiHidden="1" w:unhideWhenUsed="1"/>
-    <w:lsdException w:name="footnote text" w:semiHidden="1" w:unhideWhenUsed="1"/>
-    <w:lsdException w:name="annotation text" w:semiHidden="1" w:unhideWhenUsed="1"/>
-    <w:lsdException w:name="header" w:semiHidden="1" w:unhideWhenUsed="1"/>
-    <w:lsdException w:name="footer" w:semiHidden="1" w:unhideWhenUsed="1"/>
-    <w:lsdException w:name="index heading" w:semiHidden="1" w:unhideWhenUsed="1"/>
-    <w:lsdException w:name="caption" w:semiHidden="1" w:uiPriority="35" w:unhideWhenUsed="1" w:qFormat="1"/>
-    <w:lsdException w:name="table of figures" w:semiHidden="1" w:unhideWhenUsed="1"/>
-    <w:lsdException w:name="envelope address" w:semiHidden="1" w:unhideWhenUsed="1"/>
-    <w:lsdException w:name="envelope return" w:semiHidden="1" w:unhideWhenUsed="1"/>
-    <w:lsdException w:name="footnote reference" w:semiHidden="1" w:unhideWhenUsed="1"/>
-    <w:lsdException w:name="annotation reference" w:semiHidden="1" w:unhideWhenUsed="1"/>
-    <w:lsdException w:name="line number" w:semiHidden="1" w:unhideWhenUsed="1"/>
-    <w:lsdException w:name="page number" w:semiHidden="1" w:unhideWhenUsed="1"/>
-    <w:lsdException w:name="endnote reference" w:semiHidden="1" w:unhideWhenUsed="1"/>
-    <w:lsdException w:name="endnote text" w:semiHidden="1" w:unhideWhenUsed="1"/>
-    <w:lsdException w:name="table of authorities" w:semiHidden="1" w:unhideWhenUsed="1"/>
-    <w:lsdException w:name="macro" w:semiHidden="1" w:unhideWhenUsed="1"/>
-    <w:lsdException w:name="toa heading" w:semiHidden="1" w:unhideWhenUsed="1"/>
-    <w:lsdException w:name="List" w:semiHidden="1" w:unhideWhenUsed="1"/>
-    <w:lsdException w:name="List Bullet" w:semiHidden="1" w:unhideWhenUsed="1"/>
-    <w:lsdException w:name="List Number" w:semiHidden="1" w:unhideWhenUsed="1"/>
-    <w:lsdException w:name="List 2" w:semiHidden="1" w:unhideWhenUsed="1"/>
-    <w:lsdException w:name="List 3" w:semiHidden="1" w:unhideWhenUsed="1"/>
-    <w:lsdException w:name="List 4" w:semiHidden="1" w:unhideWhenUsed="1"/>
-    <w:lsdException w:name="List 5" w:semiHidden="1" w:unhideWhenUsed="1"/>
-    <w:lsdException w:name="List Bullet 2" w:semiHidden="1" w:unhideWhenUsed="1"/>
-    <w:lsdException w:name="List Bullet 3" w:semiHidden="1" w:unhideWhenUsed="1"/>
-    <w:lsdException w:name="List Bullet 4" w:semiHidden="1" w:unhideWhenUsed="1"/>
-    <w:lsdException w:name="List Bullet 5" w:semiHidden="1" w:unhideWhenUsed="1"/>
-    <w:lsdException w:name="List Number 2" w:semiHidden="1" w:unhideWhenUsed="1"/>
-    <w:lsdException w:name="List Number 3" w:semiHidden="1" w:unhideWhenUsed="1"/>
-    <w:lsdException w:name="List Number 4" w:semiHidden="1" w:unhideWhenUsed="1"/>
-    <w:lsdException w:name="List Number 5" w:semiHidden="1" w:unhideWhenUsed="1"/>
-    <w:lsdException w:name="Title" w:uiPriority="10" w:qFormat="1"/>
-    <w:lsdException w:name="Closing" w:semiHidden="1" w:unhideWhenUsed="1"/>
-    <w:lsdException w:name="Signature" w:semiHidden="1" w:unhideWhenUsed="1"/>
-    <w:lsdException w:name="Default Paragraph Font" w:semiHidden="1" w:uiPriority="1" w:unhideWhenUsed="1"/>
-    <w:lsdException w:name="Body Text" w:semiHidden="1" w:unhideWhenUsed="1"/>
-    <w:lsdException w:name="Body Text Indent" w:semiHidden="1" w:unhideWhenUsed="1"/>
-    <w:lsdException w:name="List Continue" w:semiHidden="1" w:unhideWhenUsed="1"/>
-    <w:lsdException w:name="List Continue 2" w:semiHidden="1" w:unhideWhenUsed="1"/>
-    <w:lsdException w:name="List Continue 3" w:semiHidden="1" w:unhideWhenUsed="1"/>
-    <w:lsdException w:name="List Continue 4" w:semiHidden="1" w:unhideWhenUsed="1"/>
-    <w:lsdException w:name="List Continue 5" w:semiHidden="1" w:unhideWhenUsed="1"/>
-    <w:lsdException w:name="Message Header" w:semiHidden="1" w:unhideWhenUsed="1"/>
-    <w:lsdException w:name="Subtitle" w:uiPriority="11" w:qFormat="1"/>
-    <w:lsdException w:name="Salutation" w:semiHidden="1" w:unhideWhenUsed="1"/>
-    <w:lsdException w:name="Date" w:semiHidden="1" w:unhideWhenUsed="1"/>
-    <w:lsdException w:name="Body Text First Indent" w:semiHidden="1" w:unhideWhenUsed="1"/>
-    <w:lsdException w:name="Body Text First Indent 2" w:semiHidden="1" w:unhideWhenUsed="1"/>
-    <w:lsdException w:name="Note Heading" w:semiHidden="1" w:unhideWhenUsed="1"/>
-    <w:lsdException w:name="Body Text 2" w:semiHidden="1" w:unhideWhenUsed="1"/>
-    <w:lsdException w:name="Body Text 3" w:semiHidden="1" w:unhideWhenUsed="1"/>
-    <w:lsdException w:name="Body Text Indent 2" w:semiHidden="1" w:unhideWhenUsed="1"/>
-    <w:lsdException w:name="Body Text Indent 3" w:semiHidden="1" w:unhideWhenUsed="1"/>
-    <w:lsdException w:name="Block Text" w:semiHidden="1" w:unhideWhenUsed="1"/>
-    <w:lsdException w:name="Hyperlink" w:semiHidden="1" w:unhideWhenUsed="1"/>
-    <w:lsdException w:name="FollowedHyperlink" w:semiHidden="1" w:unhideWhenUsed="1"/>
-    <w:lsdException w:name="Strong" w:uiPriority="22" w:qFormat="1"/>
-    <w:lsdException w:name="Emphasis" w:uiPriority="20" w:qFormat="1"/>
-    <w:lsdException w:name="Document Map" w:semiHidden="1" w:unhideWhenUsed="1"/>
-    <w:lsdException w:name="Plain Text" w:semiHidden="1" w:unhideWhenUsed="1"/>
-    <w:lsdException w:name="E-mail Signature" w:semiHidden="1" w:unhideWhenUsed="1"/>
-    <w:lsdException w:name="HTML Top of Form" w:semiHidden="1" w:unhideWhenUsed="1"/>
-    <w:lsdException w:name="HTML Bottom of Form" w:semiHidden="1" w:unhideWhenUsed="1"/>
-    <w:lsdException w:name="Normal (Web)" w:semiHidden="1" w:unhideWhenUsed="1"/>
-    <w:lsdException w:name="HTML Acronym" w:semiHidden="1" w:unhideWhenUsed="1"/>
-    <w:lsdException w:name="HTML Address" w:semiHidden="1" w:unhideWhenUsed="1"/>
-    <w:lsdException w:name="HTML Cite" w:semiHidden="1" w:unhideWhenUsed="1"/>
-    <w:lsdException w:name="HTML Code" w:semiHidden="1" w:unhideWhenUsed="1"/>
-    <w:lsdException w:name="HTML Definition" w:semiHidden="1" w:unhideWhenUsed="1"/>
-    <w:lsdException w:name="HTML Keyboard" w:semiHidden="1" w:unhideWhenUsed="1"/>
-    <w:lsdException w:name="HTML Preformatted" w:semiHidden="1" w:unhideWhenUsed="1"/>
-    <w:lsdException w:name="HTML Sample" w:semiHidden="1" w:unhideWhenUsed="1"/>
-    <w:lsdException w:name="HTML Typewriter" w:semiHidden="1" w:unhideWhenUsed="1"/>
-    <w:lsdException w:name="HTML Variable" w:semiHidden="1" w:unhideWhenUsed="1"/>
-    <w:lsdException w:name="Normal Table" w:semiHidden="1" w:unhideWhenUsed="1"/>
-    <w:lsdException w:name="annotation subject" w:semiHidden="1" w:unhideWhenUsed="1"/>
-    <w:lsdException w:name="No List" w:semiHidden="1" w:unhideWhenUsed="1"/>
-    <w:lsdException w:name="Outline List 1" w:semiHidden="1" w:unhideWhenUsed="1"/>
-    <w:lsdException w:name="Outline List 2" w:semiHidden="1" w:unhideWhenUsed="1"/>
-    <w:lsdException w:name="Outline List 3" w:semiHidden="1" w:unhideWhenUsed="1"/>
-    <w:lsdException w:name="Table Simple 1" w:semiHidden="1" w:unhideWhenUsed="1"/>
-    <w:lsdException w:name="Table Simple 2" w:semiHidden="1" w:unhideWhenUsed="1"/>
-    <w:lsdException w:name="Table Simple 3" w:semiHidden="1" w:unhideWhenUsed="1"/>
-    <w:lsdException w:name="Table Classic 1" w:semiHidden="1" w:unhideWhenUsed="1"/>
-    <w:lsdException w:name="Table Classic 2" w:semiHidden="1" w:unhideWhenUsed="1"/>
-    <w:lsdException w:name="Table Classic 3" w:semiHidden="1" w:unhideWhenUsed="1"/>
-    <w:lsdException w:name="Table Classic 4" w:semiHidden="1" w:unhideWhenUsed="1"/>
-    <w:lsdException w:name="Table Colorful 1" w:semiHidden="1" w:unhideWhenUsed="1"/>
-    <w:lsdException w:name="Table Colorful 2" w:semiHidden="1" w:unhideWhenUsed="1"/>
-    <w:lsdException w:name="Table Colorful 3" w:semiHidden="1" w:unhideWhenUsed="1"/>
-    <w:lsdException w:name="Table Columns 1" w:semiHidden="1" w:unhideWhenUsed="1"/>
-    <w:lsdException w:name="Table Columns 2" w:semiHidden="1" w:unhideWhenUsed="1"/>
-    <w:lsdException w:name="Table Columns 3" w:semiHidden="1" w:unhideWhenUsed="1"/>
-    <w:lsdException w:name="Table Columns 4" w:semiHidden="1" w:unhideWhenUsed="1"/>
-    <w:lsdException w:name="Table Columns 5" w:semiHidden="1" w:unhideWhenUsed="1"/>
-    <w:lsdException w:name="Table Grid 1" w:semiHidden="1" w:unhideWhenUsed="1"/>
-    <w:lsdException w:name="Table Grid 2" w:semiHidden="1" w:unhideWhenUsed="1"/>
-    <w:lsdException w:name="Table Grid 3" w:semiHidden="1" w:unhideWhenUsed="1"/>
-    <w:lsdException w:name="Table Grid 4" w:semiHidden="1" w:unhideWhenUsed="1"/>
-    <w:lsdException w:name="Table Grid 5" w:semiHidden="1" w:unhideWhenUsed="1"/>
-    <w:lsdException w:name="Table Grid 6" w:semiHidden="1" w:unhideWhenUsed="1"/>
-    <w:lsdException w:name="Table Grid 7" w:semiHidden="1" w:unhideWhenUsed="1"/>
-    <w:lsdException w:name="Table Grid 8" w:semiHidden="1" w:unhideWhenUsed="1"/>
-    <w:lsdException w:name="Table List 1" w:semiHidden="1" w:unhideWhenUsed="1"/>
-    <w:lsdException w:name="Table List 2" w:semiHidden="1" w:unhideWhenUsed="1"/>
-    <w:lsdException w:name="Table List 3" w:semiHidden="1" w:unhideWhenUsed="1"/>
-    <w:lsdException w:name="Table List 4" w:semiHidden="1" w:unhideWhenUsed="1"/>
-    <w:lsdException w:name="Table List 5" w:semiHidden="1" w:unhideWhenUsed="1"/>
-    <w:lsdException w:name="Table List 6" w:semiHidden="1" w:unhideWhenUsed="1"/>
-    <w:lsdException w:name="Table List 7" w:semiHidden="1" w:unhideWhenUsed="1"/>
-    <w:lsdException w:name="Table List 8" w:semiHidden="1" w:unhideWhenUsed="1"/>
-    <w:lsdException w:name="Table 3D effects 1" w:semiHidden="1" w:unhideWhenUsed="1"/>
-    <w:lsdException w:name="Table 3D effects 2" w:semiHidden="1" w:unhideWhenUsed="1"/>
-    <w:lsdException w:name="Table 3D effects 3" w:semiHidden="1" w:unhideWhenUsed="1"/>
-    <w:lsdException w:name="Table Contemporary" w:semiHidden="1" w:unhideWhenUsed="1"/>
-    <w:lsdException w:name="Table Elegant" w:semiHidden="1" w:unhideWhenUsed="1"/>
-    <w:lsdException w:name="Table Professional" w:semiHidden="1" w:unhideWhenUsed="1"/>
-    <w:lsdException w:name="Table Subtle 1" w:semiHidden="1" w:unhideWhenUsed="1"/>
-    <w:lsdException w:name="Table Subtle 2" w:semiHidden="1" w:unhideWhenUsed="1"/>
-    <w:lsdException w:name="Table Web 1" w:semiHidden="1" w:unhideWhenUsed="1"/>
-    <w:lsdException w:name="Table Web 2" w:semiHidden="1" w:unhideWhenUsed="1"/>
-    <w:lsdException w:name="Table Web 3" w:semiHidden="1" w:unhideWhenUsed="1"/>
-    <w:lsdException w:name="Balloon Text" w:semiHidden="1" w:unhideWhenUsed="1"/>
-    <w:lsdException w:name="Table Grid" w:uiPriority="59"/>
-    <w:lsdException w:name="Table Theme" w:semiHidden="1" w:unhideWhenUsed="1"/>
-    <w:lsdException w:name="Placeholder Text" w:semiHidden="1"/>
-    <w:lsdException w:name="No Spacing" w:uiPriority="1" w:qFormat="1"/>
-    <w:lsdException w:name="Light Shading" w:uiPriority="60"/>
-    <w:lsdException w:name="Light List" w:uiPriority="61"/>
-    <w:lsdException w:name="Light Grid" w:uiPriority="62"/>
-    <w:lsdException w:name="Medium Shading 1" w:uiPriority="63"/>
-    <w:lsdException w:name="Medium Shading 2" w:uiPriority="64"/>
-    <w:lsdException w:name="Medium List 1" w:uiPriority="65"/>
-    <w:lsdException w:name="Medium List 2" w:uiPriority="66"/>
-    <w:lsdException w:name="Medium Grid 1" w:uiPriority="67"/>
-    <w:lsdException w:name="Medium Grid 2" w:uiPriority="68"/>
-    <w:lsdException w:name="Medium Grid 3" w:uiPriority="69"/>
-    <w:lsdException w:name="Dark List" w:uiPriority="70"/>
-    <w:lsdException w:name="Colorful Shading" w:uiPriority="71"/>
-    <w:lsdException w:name="Colorful List" w:uiPriority="72"/>
-    <w:lsdException w:name="Colorful Grid" w:uiPriority="73"/>
-    <w:lsdException w:name="Light Shading Accent 1" w:uiPriority="60"/>
-    <w:lsdException w:name="Light List Accent 1" w:uiPriority="61"/>
-    <w:lsdException w:name="Light Grid Accent 1" w:uiPriority="62"/>
-    <w:lsdException w:name="Medium Shading 1 Accent 1" w:uiPriority="63"/>
-    <w:lsdException w:name="Medium Shading 2 Accent 1" w:uiPriority="64"/>
-    <w:lsdException w:name="Medium List 1 Accent 1" w:uiPriority="65"/>
-    <w:lsdException w:name="Revision" w:semiHidden="1"/>
-    <w:lsdException w:name="List Paragraph" w:uiPriority="34" w:qFormat="1"/>
-    <w:lsdException w:name="Quote" w:uiPriority="29" w:qFormat="1"/>
-    <w:lsdException w:name="Intense Quote" w:uiPriority="30" w:qFormat="1"/>
-    <w:lsdException w:name="Medium List 2 Accent 1" w:uiPriority="66"/>
-    <w:lsdException w:name="Medium Grid 1 Accent 1" w:uiPriority="67"/>
-    <w:lsdException w:name="Medium Grid 2 Accent 1" w:uiPriority="68"/>
-    <w:lsdException w:name="Medium Grid 3 Accent 1" w:uiPriority="69"/>
-    <w:lsdException w:name="Dark List Accent 1" w:uiPriority="70"/>
-    <w:lsdException w:name="Colorful Shading Accent 1" w:uiPriority="71"/>
-    <w:lsdException w:name="Colorful List Accent 1" w:uiPriority="72"/>
-    <w:lsdException w:name="Colorful Grid Accent 1" w:uiPriority="73"/>
-    <w:lsdException w:name="Light Shading Accent 2" w:uiPriority="60"/>
-    <w:lsdException w:name="Light List Accent 2" w:uiPriority="61"/>
-    <w:lsdException w:name="Light Grid Accent 2" w:uiPriority="62"/>
-    <w:lsdException w:name="Medium Shading 1 Accent 2" w:uiPriority="63"/>
-    <w:lsdException w:name="Medium Shading 2 Accent 2" w:uiPriority="64"/>
-    <w:lsdException w:name="Medium List 1 Accent 2" w:uiPriority="65"/>
-    <w:lsdException w:name="Medium List 2 Accent 2" w:uiPriority="66"/>
-    <w:lsdException w:name="Medium Grid 1 Accent 2" w:uiPriority="67"/>
-    <w:lsdException w:name="Medium Grid 2 Accent 2" w:uiPriority="68"/>
-    <w:lsdException w:name="Medium Grid 3 Accent 2" w:uiPriority="69"/>
-    <w:lsdException w:name="Dark List Accent 2" w:uiPriority="70"/>
-    <w:lsdException w:name="Colorful Shading Accent 2" w:uiPriority="71"/>
-    <w:lsdException w:name="Colorful List Accent 2" w:uiPriority="72"/>
-    <w:lsdException w:name="Colorful Grid Accent 2" w:uiPriority="73"/>
-    <w:lsdException w:name="Light Shading Accent 3" w:uiPriority="60"/>
-    <w:lsdException w:name="Light List Accent 3" w:uiPriority="61"/>
-    <w:lsdException w:name="Light Grid Accent 3" w:uiPriority="62"/>
-    <w:lsdException w:name="Medium Shading 1 Accent 3" w:uiPriority="63"/>
-    <w:lsdException w:name="Medium Shading 2 Accent 3" w:uiPriority="64"/>
-    <w:lsdException w:name="Medium List 1 Accent 3" w:uiPriority="65"/>
-    <w:lsdException w:name="Medium List 2 Accent 3" w:uiPriority="66"/>
-    <w:lsdException w:name="Medium Grid 1 Accent 3" w:uiPriority="67"/>
-    <w:lsdException w:name="Medium Grid 2 Accent 3" w:uiPriority="68"/>
-    <w:lsdException w:name="Medium Grid 3 Accent 3" w:uiPriority="69"/>
-    <w:lsdException w:name="Dark List Accent 3" w:uiPriority="70"/>
-    <w:lsdException w:name="Colorful Shading Accent 3" w:uiPriority="71"/>
-    <w:lsdException w:name="Colorful List Accent 3" w:uiPriority="72"/>
-    <w:lsdException w:name="Colorful Grid Accent 3" w:uiPriority="73"/>
-    <w:lsdException w:name="Light Shading Accent 4" w:uiPriority="60"/>
-    <w:lsdException w:name="Light List Accent 4" w:uiPriority="61"/>
-    <w:lsdException w:name="Light Grid Accent 4" w:uiPriority="62"/>
-    <w:lsdException w:name="Medium Shading 1 Accent 4" w:uiPriority="63"/>
-    <w:lsdException w:name="Medium Shading 2 Accent 4" w:uiPriority="64"/>
-    <w:lsdException w:name="Medium List 1 Accent 4" w:uiPriority="65"/>
-    <w:lsdException w:name="Medium List 2 Accent 4" w:uiPriority="66"/>
-    <w:lsdException w:name="Medium Grid 1 Accent 4" w:uiPriority="67"/>
-    <w:lsdException w:name="Medium Grid 2 Accent 4" w:uiPriority="68"/>
-    <w:lsdException w:name="Medium Grid 3 Accent 4" w:uiPriority="69"/>
-    <w:lsdException w:name="Dark List Accent 4" w:uiPriority="70"/>
-    <w:lsdException w:name="Colorful Shading Accent 4" w:uiPriority="71"/>
-    <w:lsdException w:name="Colorful List Accent 4" w:uiPriority="72"/>
-    <w:lsdException w:name="Colorful Grid Accent 4" w:uiPriority="73"/>
-    <w:lsdException w:name="Light Shading Accent 5" w:uiPriority="60"/>
-    <w:lsdException w:name="Light List Accent 5" w:uiPriority="61"/>
-    <w:lsdException w:name="Light Grid Accent 5" w:uiPriority="62"/>
-    <w:lsdException w:name="Medium Shading 1 Accent 5" w:uiPriority="63"/>
-    <w:lsdException w:name="Medium Shading 2 Accent 5" w:uiPriority="64"/>
-    <w:lsdException w:name="Medium List 1 Accent 5" w:uiPriority="65"/>
-    <w:lsdException w:name="Medium List 2 Accent 5" w:uiPriority="66"/>
-    <w:lsdException w:name="Medium Grid 1 Accent 5" w:uiPriority="67"/>
-    <w:lsdException w:name="Medium Grid 2 Accent 5" w:uiPriority="68"/>
-    <w:lsdException w:name="Medium Grid 3 Accent 5" w:uiPriority="69"/>
-    <w:lsdException w:name="Dark List Accent 5" w:uiPriority="70"/>
-    <w:lsdException w:name="Colorful Shading Accent 5" w:uiPriority="71"/>
-    <w:lsdException w:name="Colorful List Accent 5" w:uiPriority="72"/>
-    <w:lsdException w:name="Colorful Grid Accent 5" w:uiPriority="73"/>
-    <w:lsdException w:name="Light Shading Accent 6" w:uiPriority="60"/>
-    <w:lsdException w:name="Light List Accent 6" w:uiPriority="61"/>
-    <w:lsdException w:name="Light Grid Accent 6" w:uiPriority="62"/>
-    <w:lsdException w:name="Medium Shading 1 Accent 6" w:uiPriority="63"/>
-    <w:lsdException w:name="Medium Shading 2 Accent 6" w:uiPriority="64"/>
-    <w:lsdException w:name="Medium List 1 Accent 6" w:uiPriority="65"/>
-    <w:lsdException w:name="Medium List 2 Accent 6" w:uiPriority="66"/>
-    <w:lsdException w:name="Medium Grid 1 Accent 6" w:uiPriority="67"/>
-    <w:lsdException w:name="Medium Grid 2 Accent 6" w:uiPriority="68"/>
-    <w:lsdException w:name="Medium Grid 3 Accent 6" w:uiPriority="69"/>
-    <w:lsdException w:name="Dark List Accent 6" w:uiPriority="70"/>
-    <w:lsdException w:name="Colorful Shading Accent 6" w:uiPriority="71"/>
-    <w:lsdException w:name="Colorful List Accent 6" w:uiPriority="72"/>
-    <w:lsdException w:name="Colorful Grid Accent 6" w:uiPriority="73"/>
-    <w:lsdException w:name="Subtle Emphasis" w:uiPriority="19" w:qFormat="1"/>
-    <w:lsdException w:name="Intense Emphasis" w:uiPriority="21" w:qFormat="1"/>
-    <w:lsdException w:name="Subtle Reference" w:uiPriority="31" w:qFormat="1"/>
-    <w:lsdException w:name="Intense Reference" w:uiPriority="32" w:qFormat="1"/>
-    <w:lsdException w:name="Book Title" w:uiPriority="33" w:qFormat="1"/>
-    <w:lsdException w:name="Bibliography" w:semiHidden="1" w:uiPriority="37" w:unhideWhenUsed="1"/>
-    <w:lsdException w:name="TOC Heading" w:semiHidden="1" w:uiPriority="39" w:unhideWhenUsed="1" w:qFormat="1"/>
-    <w:lsdException w:name="Plain Table 1" w:uiPriority="41"/>
-    <w:lsdException w:name="Plain Table 2" w:uiPriority="42"/>
-    <w:lsdException w:name="Plain Table 3" w:uiPriority="43"/>
-    <w:lsdException w:name="Plain Table 4" w:uiPriority="44"/>
-    <w:lsdException w:name="Plain Table 5" w:uiPriority="45"/>
-    <w:lsdException w:name="Grid Table Light" w:uiPriority="40"/>
-    <w:lsdException w:name="Grid Table 1 Light" w:uiPriority="46"/>
-    <w:lsdException w:name="Grid Table 2" w:uiPriority="47"/>
-    <w:lsdException w:name="Grid Table 3" w:uiPriority="48"/>
-    <w:lsdException w:name="Grid Table 4" w:uiPriority="49"/>
-    <w:lsdException w:name="Grid Table 5 Dark" w:uiPriority="50"/>
-    <w:lsdException w:name="Grid Table 6 Colorful" w:uiPriority="51"/>
-    <w:lsdException w:name="Grid Table 7 Colorful" w:uiPriority="52"/>
-    <w:lsdException w:name="Grid Table 1 Light Accent 1" w:uiPriority="46"/>
-    <w:lsdException w:name="Grid Table 2 Accent 1" w:uiPriority="47"/>
-    <w:lsdException w:name="Grid Table 3 Accent 1" w:uiPriority="48"/>
-    <w:lsdException w:name="Grid Table 4 Accent 1" w:uiPriority="49"/>
-    <w:lsdException w:name="Grid Table 5 Dark Accent 1" w:uiPriority="50"/>
-    <w:lsdException w:name="Grid Table 6 Colorful Accent 1" w:uiPriority="51"/>
-    <w:lsdException w:name="Grid Table 7 Colorful Accent 1" w:uiPriority="52"/>
-    <w:lsdException w:name="Grid Table 1 Light Accent 2" w:uiPriority="46"/>
-    <w:lsdException w:name="Grid Table 2 Accent 2" w:uiPriority="47"/>
-    <w:lsdException w:name="Grid Table 3 Accent 2" w:uiPriority="48"/>
-    <w:lsdException w:name="Grid Table 4 Accent 2" w:uiPriority="49"/>
-    <w:lsdException w:name="Grid Table 5 Dark Accent 2" w:uiPriority="50"/>
-    <w:lsdException w:name="Grid Table 6 Colorful Accent 2" w:uiPriority="51"/>
-    <w:lsdException w:name="Grid Table 7 Colorful Accent 2" w:uiPriority="52"/>
-    <w:lsdException w:name="Grid Table 1 Light Accent 3" w:uiPriority="46"/>
-    <w:lsdException w:name="Grid Table 2 Accent 3" w:uiPriority="47"/>
-    <w:lsdException w:name="Grid Table 3 Accent 3" w:uiPriority="48"/>
-    <w:lsdException w:name="Grid Table 4 Accent 3" w:uiPriority="49"/>
-    <w:lsdException w:name="Grid Table 5 Dark Accent 3" w:uiPriority="50"/>
-    <w:lsdException w:name="Grid Table 6 Colorful Accent 3" w:uiPriority="51"/>
-    <w:lsdException w:name="Grid Table 7 Colorful Accent 3" w:uiPriority="52"/>
-    <w:lsdException w:name="Grid Table 1 Light Accent 4" w:uiPriority="46"/>
-    <w:lsdException w:name="Grid Table 2 Accent 4" w:uiPriority="47"/>
-    <w:lsdException w:name="Grid Table 3 Accent 4" w:uiPriority="48"/>
-    <w:lsdException w:name="Grid Table 4 Accent 4" w:uiPriority="49"/>
-    <w:lsdException w:name="Grid Table 5 Dark Accent 4" w:uiPriority="50"/>
-    <w:lsdException w:name="Grid Table 6 Colorful Accent 4" w:uiPriority="51"/>
-    <w:lsdException w:name="Grid Table 7 Colorful Accent 4" w:uiPriority="52"/>
-    <w:lsdException w:name="Grid Table 1 Light Accent 5" w:uiPriority="46"/>
-    <w:lsdException w:name="Grid Table 2 Accent 5" w:uiPriority="47"/>
-    <w:lsdException w:name="Grid Table 3 Accent 5" w:uiPriority="48"/>
-    <w:lsdException w:name="Grid Table 4 Accent 5" w:uiPriority="49"/>
-    <w:lsdException w:name="Grid Table 5 Dark Accent 5" w:uiPriority="50"/>
-    <w:lsdException w:name="Grid Table 6 Colorful Accent 5" w:uiPriority="51"/>
-    <w:lsdException w:name="Grid Table 7 Colorful Accent 5" w:uiPriority="52"/>
-    <w:lsdException w:name="Grid Table 1 Light Accent 6" w:uiPriority="46"/>
-    <w:lsdException w:name="Grid Table 2 Accent 6" w:uiPriority="47"/>
-    <w:lsdException w:name="Grid Table 3 Accent 6" w:uiPriority="48"/>
-    <w:lsdException w:name="Grid Table 4 Accent 6" w:uiPriority="49"/>
-    <w:lsdException w:name="Grid Table 5 Dark Accent 6" w:uiPriority="50"/>
-    <w:lsdException w:name="Grid Table 6 Colorful Accent 6" w:uiPriority="51"/>
-    <w:lsdException w:name="Grid Table 7 Colorful Accent 6" w:uiPriority="52"/>
-    <w:lsdException w:name="List Table 1 Light" w:uiPriority="46"/>
-    <w:lsdException w:name="List Table 2" w:uiPriority="47"/>
-    <w:lsdException w:name="List Table 3" w:uiPriority="48"/>
-    <w:lsdException w:name="List Table 4" w:uiPriority="49"/>
-    <w:lsdException w:name="List Table 5 Dark" w:uiPriority="50"/>
-    <w:lsdException w:name="List Table 6 Colorful" w:uiPriority="51"/>
-    <w:lsdException w:name="List Table 7 Colorful" w:uiPriority="52"/>
-    <w:lsdException w:name="List Table 1 Light Accent 1" w:uiPriority="46"/>
-    <w:lsdException w:name="List Table 2 Accent 1" w:uiPriority="47"/>
-    <w:lsdException w:name="List Table 3 Accent 1" w:uiPriority="48"/>
-    <w:lsdException w:name="List Table 4 Accent 1" w:uiPriority="49"/>
-    <w:lsdException w:name="List Table 5 Dark Accent 1" w:uiPriority="50"/>
-    <w:lsdException w:name="List Table 6 Colorful Accent 1" w:uiPriority="51"/>
-    <w:lsdException w:name="List Table 7 Colorful Accent 1" w:uiPriority="52"/>
-    <w:lsdException w:name="List Table 1 Light Accent 2" w:uiPriority="46"/>
-    <w:lsdException w:name="List Table 2 Accent 2" w:uiPriority="47"/>
-    <w:lsdException w:name="List Table 3 Accent 2" w:uiPriority="48"/>
-    <w:lsdException w:name="List Table 4 Accent 2" w:uiPriority="49"/>
-    <w:lsdException w:name="List Table 5 Dark Accent 2" w:uiPriority="50"/>
-    <w:lsdException w:name="List Table 6 Colorful Accent 2" w:uiPriority="51"/>
-    <w:lsdException w:name="List Table 7 Colorful Accent 2" w:uiPriority="52"/>
-    <w:lsdException w:name="List Table 1 Light Accent 3" w:uiPriority="46"/>
-    <w:lsdException w:name="List Table 2 Accent 3" w:uiPriority="47"/>
-    <w:lsdException w:name="List Table 3 Accent 3" w:uiPriority="48"/>
-    <w:lsdException w:name="List Table 4 Accent 3" w:uiPriority="49"/>
-    <w:lsdException w:name="List Table 5 Dark Accent 3" w:uiPriority="50"/>
-    <w:lsdException w:name="List Table 6 Colorful Accent 3" w:uiPriority="51"/>
-    <w:lsdException w:name="List Table 7 Colorful Accent 3" w:uiPriority="52"/>
-    <w:lsdException w:name="List Table 1 Light Accent 4" w:uiPriority="46"/>
-    <w:lsdException w:name="List Table 2 Accent 4" w:uiPriority="47"/>
-    <w:lsdException w:name="List Table 3 Accent 4" w:uiPriority="48"/>
-    <w:lsdException w:name="List Table 4 Accent 4" w:uiPriority="49"/>
-    <w:lsdException w:name="List Table 5 Dark Accent 4" w:uiPriority="50"/>
-    <w:lsdException w:name="List Table 6 Colorful Accent 4" w:uiPriority="51"/>
-    <w:lsdException w:name="List Table 7 Colorful Accent 4" w:uiPriority="52"/>
-    <w:lsdException w:name="List Table 1 Light Accent 5" w:uiPriority="46"/>
-    <w:lsdException w:name="List Table 2 Accent 5" w:uiPriority="47"/>
-    <w:lsdException w:name="List Table 3 Accent 5" w:uiPriority="48"/>
-    <w:lsdException w:name="List Table 4 Accent 5" w:uiPriority="49"/>
-    <w:lsdException w:name="List Table 5 Dark Accent 5" w:uiPriority="50"/>
-    <w:lsdException w:name="List Table 6 Colorful Accent 5" w:uiPriority="51"/>
-    <w:lsdException w:name="List Table 7 Colorful Accent 5" w:uiPriority="52"/>
-    <w:lsdException w:name="List Table 1 Light Accent 6" w:uiPriority="46"/>
-    <w:lsdException w:name="List Table 2 Accent 6" w:uiPriority="47"/>
-    <w:lsdException w:name="List Table 3 Accent 6" w:uiPriority="48"/>
-    <w:lsdException w:name="List Table 4 Accent 6" w:uiPriority="49"/>
-    <w:lsdException w:name="List Table 5 Dark Accent 6" w:uiPriority="50"/>
-    <w:lsdException w:name="List Table 6 Colorful Accent 6" w:uiPriority="51"/>
-    <w:lsdException w:name="List Table 7 Colorful Accent 6" w:uiPriority="52"/>
-    <w:lsdException w:name="Mention" w:semiHidden="1" w:unhideWhenUsed="1"/>
-    <w:lsdException w:name="Smart Hyperlink" w:semiHidden="1" w:unhideWhenUsed="1"/>
-    <w:lsdException w:name="Hashtag" w:semiHidden="1" w:unhideWhenUsed="1"/>
-    <w:lsdException w:name="Unresolved Mention" w:semiHidden="1" w:unhideWhenUsed="1"/>
-    <w:lsdException w:name="Smart Link" w:semiHidden="1" w:unhideWhenUsed="1"/>
+  <w:latentStyles w:defLockedState="0" w:defUIPriority="99" w:defSemiHidden="1" w:defUnhideWhenUsed="1" w:defQFormat="0" w:count="267">
+    <w:lsdException w:name="Normal" w:semiHidden="0" w:uiPriority="0" w:unhideWhenUsed="0" w:qFormat="1"/>
+    <w:lsdException w:name="heading 1" w:semiHidden="0" w:uiPriority="9" w:unhideWhenUsed="0" w:qFormat="1"/>
+    <w:lsdException w:name="heading 2" w:semiHidden="0" w:uiPriority="9" w:unhideWhenUsed="0" w:qFormat="1"/>
+    <w:lsdException w:name="heading 3" w:semiHidden="0" w:uiPriority="9" w:unhideWhenUsed="0" w:qFormat="1"/>
+    <w:lsdException w:name="heading 4" w:uiPriority="9" w:qFormat="1"/>
+    <w:lsdException w:name="heading 5" w:uiPriority="9" w:qFormat="1"/>
+    <w:lsdException w:name="heading 6" w:uiPriority="9" w:qFormat="1"/>
+    <w:lsdException w:name="heading 7" w:uiPriority="9" w:qFormat="1"/>
+    <w:lsdException w:name="heading 8" w:uiPriority="9" w:qFormat="1"/>
+    <w:lsdException w:name="heading 9" w:uiPriority="9" w:qFormat="1"/>
+    <w:lsdException w:name="toc 1" w:uiPriority="39"/>
+    <w:lsdException w:name="toc 2" w:uiPriority="39"/>
+    <w:lsdException w:name="toc 3" w:uiPriority="39"/>
+    <w:lsdException w:name="toc 4" w:uiPriority="39"/>
+    <w:lsdException w:name="toc 5" w:uiPriority="39"/>
+    <w:lsdException w:name="toc 6" w:uiPriority="39"/>
+    <w:lsdException w:name="toc 7" w:uiPriority="39"/>
+    <w:lsdException w:name="toc 8" w:uiPriority="39"/>
+    <w:lsdException w:name="toc 9" w:uiPriority="39"/>
+    <w:lsdException w:name="caption" w:uiPriority="35" w:qFormat="1"/>
+    <w:lsdException w:name="Title" w:semiHidden="0" w:uiPriority="10" w:unhideWhenUsed="0" w:qFormat="1"/>
+    <w:lsdException w:name="Default Paragraph Font" w:uiPriority="1"/>
+    <w:lsdException w:name="Subtitle" w:semiHidden="0" w:uiPriority="11" w:unhideWhenUsed="0" w:qFormat="1"/>
+    <w:lsdException w:name="Strong" w:semiHidden="0" w:uiPriority="22" w:unhideWhenUsed="0" w:qFormat="1"/>
+    <w:lsdException w:name="Emphasis" w:semiHidden="0" w:uiPriority="20" w:unhideWhenUsed="0" w:qFormat="1"/>
+    <w:lsdException w:name="Table Grid" w:semiHidden="0" w:uiPriority="59" w:unhideWhenUsed="0"/>
+    <w:lsdException w:name="Placeholder Text" w:unhideWhenUsed="0"/>
+    <w:lsdException w:name="No Spacing" w:semiHidden="0" w:uiPriority="1" w:unhideWhenUsed="0" w:qFormat="1"/>
+    <w:lsdException w:name="Light Shading" w:semiHidden="0" w:uiPriority="60" w:unhideWhenUsed="0"/>
+    <w:lsdException w:name="Light List" w:semiHidden="0" w:uiPriority="61" w:unhideWhenUsed="0"/>
+    <w:lsdException w:name="Light Grid" w:semiHidden="0" w:uiPriority="62" w:unhideWhenUsed="0"/>
+    <w:lsdException w:name="Medium Shading 1" w:semiHidden="0" w:uiPriority="63" w:unhideWhenUsed="0"/>
+    <w:lsdException w:name="Medium Shading 2" w:semiHidden="0" w:uiPriority="64" w:unhideWhenUsed="0"/>
+    <w:lsdException w:name="Medium List 1" w:semiHidden="0" w:uiPriority="65" w:unhideWhenUsed="0"/>
+    <w:lsdException w:name="Medium List 2" w:semiHidden="0" w:uiPriority="66" w:unhideWhenUsed="0"/>
+    <w:lsdException w:name="Medium Grid 1" w:semiHidden="0" w:uiPriority="67" w:unhideWhenUsed="0"/>
+    <w:lsdException w:name="Medium Grid 2" w:semiHidden="0" w:uiPriority="68" w:unhideWhenUsed="0"/>
+    <w:lsdException w:name="Medium Grid 3" w:semiHidden="0" w:uiPriority="69" w:unhideWhenUsed="0"/>
+    <w:lsdException w:name="Dark List" w:semiHidden="0" w:uiPriority="70" w:unhideWhenUsed="0"/>
+    <w:lsdException w:name="Colorful Shading" w:semiHidden="0" w:uiPriority="71" w:unhideWhenUsed="0"/>
+    <w:lsdException w:name="Colorful List" w:semiHidden="0" w:uiPriority="72" w:unhideWhenUsed="0"/>
+    <w:lsdException w:name="Colorful Grid" w:semiHidden="0" w:uiPriority="73" w:unhideWhenUsed="0"/>
+    <w:lsdException w:name="Light Shading Accent 1" w:semiHidden="0" w:uiPriority="60" w:unhideWhenUsed="0"/>
+    <w:lsdException w:name="Light List Accent 1" w:semiHidden="0" w:uiPriority="61" w:unhideWhenUsed="0"/>
+    <w:lsdException w:name="Light Grid Accent 1" w:semiHidden="0" w:uiPriority="62" w:unhideWhenUsed="0"/>
+    <w:lsdException w:name="Medium Shading 1 Accent 1" w:semiHidden="0" w:uiPriority="63" w:unhideWhenUsed="0"/>
+    <w:lsdException w:name="Medium Shading 2 Accent 1" w:semiHidden="0" w:uiPriority="64" w:unhideWhenUsed="0"/>
+    <w:lsdException w:name="Medium List 1 Accent 1" w:semiHidden="0" w:uiPriority="65" w:unhideWhenUsed="0"/>
+    <w:lsdException w:name="Revision" w:unhideWhenUsed="0"/>
+    <w:lsdException w:name="List Paragraph" w:semiHidden="0" w:uiPriority="34" w:unhideWhenUsed="0" w:qFormat="1"/>
+    <w:lsdException w:name="Quote" w:semiHidden="0" w:uiPriority="29" w:unhideWhenUsed="0" w:qFormat="1"/>
+    <w:lsdException w:name="Intense Quote" w:semiHidden="0" w:uiPriority="30" w:unhideWhenUsed="0" w:qFormat="1"/>
+    <w:lsdException w:name="Medium List 2 Accent 1" w:semiHidden="0" w:uiPriority="66" w:unhideWhenUsed="0"/>
+    <w:lsdException w:name="Medium Grid 1 Accent 1" w:semiHidden="0" w:uiPriority="67" w:unhideWhenUsed="0"/>
+    <w:lsdException w:name="Medium Grid 2 Accent 1" w:semiHidden="0" w:uiPriority="68" w:unhideWhenUsed="0"/>
+    <w:lsdException w:name="Medium Grid 3 Accent 1" w:semiHidden="0" w:uiPriority="69" w:unhideWhenUsed="0"/>
+    <w:lsdException w:name="Dark List Accent 1" w:semiHidden="0" w:uiPriority="70" w:unhideWhenUsed="0"/>
+    <w:lsdException w:name="Colorful Shading Accent 1" w:semiHidden="0" w:uiPriority="71" w:unhideWhenUsed="0"/>
+    <w:lsdException w:name="Colorful List Accent 1" w:semiHidden="0" w:uiPriority="72" w:unhideWhenUsed="0"/>
+    <w:lsdException w:name="Colorful Grid Accent 1" w:semiHidden="0" w:uiPriority="73" w:unhideWhenUsed="0"/>
+    <w:lsdException w:name="Light Shading Accent 2" w:semiHidden="0" w:uiPriority="60" w:unhideWhenUsed="0"/>
+    <w:lsdException w:name="Light List Accent 2" w:semiHidden="0" w:uiPriority="61" w:unhideWhenUsed="0"/>
+    <w:lsdException w:name="Light Grid Accent 2" w:semiHidden="0" w:uiPriority="62" w:unhideWhenUsed="0"/>
+    <w:lsdException w:name="Medium Shading 1 Accent 2" w:semiHidden="0" w:uiPriority="63" w:unhideWhenUsed="0"/>
+    <w:lsdException w:name="Medium Shading 2 Accent 2" w:semiHidden="0" w:uiPriority="64" w:unhideWhenUsed="0"/>
+    <w:lsdException w:name="Medium List 1 Accent 2" w:semiHidden="0" w:uiPriority="65" w:unhideWhenUsed="0"/>
+    <w:lsdException w:name="Medium List 2 Accent 2" w:semiHidden="0" w:uiPriority="66" w:unhideWhenUsed="0"/>
+    <w:lsdException w:name="Medium Grid 1 Accent 2" w:semiHidden="0" w:uiPriority="67" w:unhideWhenUsed="0"/>
+    <w:lsdException w:name="Medium Grid 2 Accent 2" w:semiHidden="0" w:uiPriority="68" w:unhideWhenUsed="0"/>
+    <w:lsdException w:name="Medium Grid 3 Accent 2" w:semiHidden="0" w:uiPriority="69" w:unhideWhenUsed="0"/>
+    <w:lsdException w:name="Dark List Accent 2" w:semiHidden="0" w:uiPriority="70" w:unhideWhenUsed="0"/>
+    <w:lsdException w:name="Colorful Shading Accent 2" w:semiHidden="0" w:uiPriority="71" w:unhideWhenUsed="0"/>
+    <w:lsdException w:name="Colorful List Accent 2" w:semiHidden="0" w:uiPriority="72" w:unhideWhenUsed="0"/>
+    <w:lsdException w:name="Colorful Grid Accent 2" w:semiHidden="0" w:uiPriority="73" w:unhideWhenUsed="0"/>
+    <w:lsdException w:name="Light Shading Accent 3" w:semiHidden="0" w:uiPriority="60" w:unhideWhenUsed="0"/>
+    <w:lsdException w:name="Light List Accent 3" w:semiHidden="0" w:uiPriority="61" w:unhideWhenUsed="0"/>
+    <w:lsdException w:name="Light Grid Accent 3" w:semiHidden="0" w:uiPriority="62" w:unhideWhenUsed="0"/>
+    <w:lsdException w:name="Medium Shading 1 Accent 3" w:semiHidden="0" w:uiPriority="63" w:unhideWhenUsed="0"/>
+    <w:lsdException w:name="Medium Shading 2 Accent 3" w:semiHidden="0" w:uiPriority="64" w:unhideWhenUsed="0"/>
+    <w:lsdException w:name="Medium List 1 Accent 3" w:semiHidden="0" w:uiPriority="65" w:unhideWhenUsed="0"/>
+    <w:lsdException w:name="Medium List 2 Accent 3" w:semiHidden="0" w:uiPriority="66" w:unhideWhenUsed="0"/>
+    <w:lsdException w:name="Medium Grid 1 Accent 3" w:semiHidden="0" w:uiPriority="67" w:unhideWhenUsed="0"/>
+    <w:lsdException w:name="Medium Grid 2 Accent 3" w:semiHidden="0" w:uiPriority="68" w:unhideWhenUsed="0"/>
+    <w:lsdException w:name="Medium Grid 3 Accent 3" w:semiHidden="0" w:uiPriority="69" w:unhideWhenUsed="0"/>
+    <w:lsdException w:name="Dark List Accent 3" w:semiHidden="0" w:uiPriority="70" w:unhideWhenUsed="0"/>
+    <w:lsdException w:name="Colorful Shading Accent 3" w:semiHidden="0" w:uiPriority="71" w:unhideWhenUsed="0"/>
+    <w:lsdException w:name="Colorful List Accent 3" w:semiHidden="0" w:uiPriority="72" w:unhideWhenUsed="0"/>
+    <w:lsdException w:name="Colorful Grid Accent 3" w:semiHidden="0" w:uiPriority="73" w:unhideWhenUsed="0"/>
+    <w:lsdException w:name="Light Shading Accent 4" w:semiHidden="0" w:uiPriority="60" w:unhideWhenUsed="0"/>
+    <w:lsdException w:name="Light List Accent 4" w:semiHidden="0" w:uiPriority="61" w:unhideWhenUsed="0"/>
+    <w:lsdException w:name="Light Grid Accent 4" w:semiHidden="0" w:uiPriority="62" w:unhideWhenUsed="0"/>
+    <w:lsdException w:name="Medium Shading 1 Accent 4" w:semiHidden="0" w:uiPriority="63" w:unhideWhenUsed="0"/>
+    <w:lsdException w:name="Medium Shading 2 Accent 4" w:semiHidden="0" w:uiPriority="64" w:unhideWhenUsed="0"/>
+    <w:lsdException w:name="Medium List 1 Accent 4" w:semiHidden="0" w:uiPriority="65" w:unhideWhenUsed="0"/>
+    <w:lsdException w:name="Medium List 2 Accent 4" w:semiHidden="0" w:uiPriority="66" w:unhideWhenUsed="0"/>
+    <w:lsdException w:name="Medium Grid 1 Accent 4" w:semiHidden="0" w:uiPriority="67" w:unhideWhenUsed="0"/>
+    <w:lsdException w:name="Medium Grid 2 Accent 4" w:semiHidden="0" w:uiPriority="68" w:unhideWhenUsed="0"/>
+    <w:lsdException w:name="Medium Grid 3 Accent 4" w:semiHidden="0" w:uiPriority="69" w:unhideWhenUsed="0"/>
+    <w:lsdException w:name="Dark List Accent 4" w:semiHidden="0" w:uiPriority="70" w:unhideWhenUsed="0"/>
+    <w:lsdException w:name="Colorful Shading Accent 4" w:semiHidden="0" w:uiPriority="71" w:unhideWhenUsed="0"/>
+    <w:lsdException w:name="Colorful List Accent 4" w:semiHidden="0" w:uiPriority="72" w:unhideWhenUsed="0"/>
+    <w:lsdException w:name="Colorful Grid Accent 4" w:semiHidden="0" w:uiPriority="73" w:unhideWhenUsed="0"/>
+    <w:lsdException w:name="Light Shading Accent 5" w:semiHidden="0" w:uiPriority="60" w:unhideWhenUsed="0"/>
+    <w:lsdException w:name="Light List Accent 5" w:semiHidden="0" w:uiPriority="61" w:unhideWhenUsed="0"/>
+    <w:lsdException w:name="Light Grid Accent 5" w:semiHidden="0" w:uiPriority="62" w:unhideWhenUsed="0"/>
+    <w:lsdException w:name="Medium Shading 1 Accent 5" w:semiHidden="0" w:uiPriority="63" w:unhideWhenUsed="0"/>
+    <w:lsdException w:name="Medium Shading 2 Accent 5" w:semiHidden="0" w:uiPriority="64" w:unhideWhenUsed="0"/>
+    <w:lsdException w:name="Medium List 1 Accent 5" w:semiHidden="0" w:uiPriority="65" w:unhideWhenUsed="0"/>
+    <w:lsdException w:name="Medium List 2 Accent 5" w:semiHidden="0" w:uiPriority="66" w:unhideWhenUsed="0"/>
+    <w:lsdException w:name="Medium Grid 1 Accent 5" w:semiHidden="0" w:uiPriority="67" w:unhideWhenUsed="0"/>
+    <w:lsdException w:name="Medium Grid 2 Accent 5" w:semiHidden="0" w:uiPriority="68" w:unhideWhenUsed="0"/>
+    <w:lsdException w:name="Medium Grid 3 Accent 5" w:semiHidden="0" w:uiPriority="69" w:unhideWhenUsed="0"/>
+    <w:lsdException w:name="Dark List Accent 5" w:semiHidden="0" w:uiPriority="70" w:unhideWhenUsed="0"/>
+    <w:lsdException w:name="Colorful Shading Accent 5" w:semiHidden="0" w:uiPriority="71" w:unhideWhenUsed="0"/>
+    <w:lsdException w:name="Colorful List Accent 5" w:semiHidden="0" w:uiPriority="72" w:unhideWhenUsed="0"/>
+    <w:lsdException w:name="Colorful Grid Accent 5" w:semiHidden="0" w:uiPriority="73" w:unhideWhenUsed="0"/>
+    <w:lsdException w:name="Light Shading Accent 6" w:semiHidden="0" w:uiPriority="60" w:unhideWhenUsed="0"/>
+    <w:lsdException w:name="Light List Accent 6" w:semiHidden="0" w:uiPriority="61" w:unhideWhenUsed="0"/>
+    <w:lsdException w:name="Light Grid Accent 6" w:semiHidden="0" w:uiPriority="62" w:unhideWhenUsed="0"/>
+    <w:lsdException w:name="Medium Shading 1 Accent 6" w:semiHidden="0" w:uiPriority="63" w:unhideWhenUsed="0"/>
+    <w:lsdException w:name="Medium Shading 2 Accent 6" w:semiHidden="0" w:uiPriority="64" w:unhideWhenUsed="0"/>
+    <w:lsdException w:name="Medium List 1 Accent 6" w:semiHidden="0" w:uiPriority="65" w:unhideWhenUsed="0"/>
+    <w:lsdException w:name="Medium List 2 Accent 6" w:semiHidden="0" w:uiPriority="66" w:unhideWhenUsed="0"/>
+    <w:lsdException w:name="Medium Grid 1 Accent 6" w:semiHidden="0" w:uiPriority="67" w:unhideWhenUsed="0"/>
+    <w:lsdException w:name="Medium Grid 2 Accent 6" w:semiHidden="0" w:uiPriority="68" w:unhideWhenUsed="0"/>
+    <w:lsdException w:name="Medium Grid 3 Accent 6" w:semiHidden="0" w:uiPriority="69" w:unhideWhenUsed="0"/>
+    <w:lsdException w:name="Dark List Accent 6" w:semiHidden="0" w:uiPriority="70" w:unhideWhenUsed="0"/>
+    <w:lsdException w:name="Colorful Shading Accent 6" w:semiHidden="0" w:uiPriority="71" w:unhideWhenUsed="0"/>
+    <w:lsdException w:name="Colorful List Accent 6" w:semiHidden="0" w:uiPriority="72" w:unhideWhenUsed="0"/>
+    <w:lsdException w:name="Colorful Grid Accent 6" w:semiHidden="0" w:uiPriority="73" w:unhideWhenUsed="0"/>
+    <w:lsdException w:name="Subtle Emphasis" w:semiHidden="0" w:uiPriority="19" w:unhideWhenUsed="0" w:qFormat="1"/>
+    <w:lsdException w:name="Intense Emphasis" w:semiHidden="0" w:uiPriority="21" w:unhideWhenUsed="0" w:qFormat="1"/>
+    <w:lsdException w:name="Subtle Reference" w:semiHidden="0" w:uiPriority="31" w:unhideWhenUsed="0" w:qFormat="1"/>
+    <w:lsdException w:name="Intense Reference" w:semiHidden="0" w:uiPriority="32" w:unhideWhenUsed="0" w:qFormat="1"/>
+    <w:lsdException w:name="Book Title" w:semiHidden="0" w:uiPriority="33" w:unhideWhenUsed="0" w:qFormat="1"/>
+    <w:lsdException w:name="Bibliography" w:uiPriority="37"/>
+    <w:lsdException w:name="TOC Heading" w:uiPriority="39" w:qFormat="1"/>
   </w:latentStyles>
   <w:style w:type="paragraph" w:default="1" w:styleId="Normal">
     <w:name w:val="Normal"/>
@@ -10163,6 +10141,221 @@
       <w:spacing w:after="0"/>
     </w:pPr>
   </w:style>
+  <w:style w:type="paragraph" w:styleId="NormalWeb">
+    <w:name w:val="Normal (Web)"/>
+    <w:basedOn w:val="Normal"/>
+    <w:uiPriority w:val="99"/>
+    <w:unhideWhenUsed/>
+    <w:rsid w:val="002C240C"/>
+    <w:pPr>
+      <w:spacing w:before="100" w:beforeAutospacing="1" w:after="100" w:afterAutospacing="1" w:line="240" w:lineRule="auto"/>
+      <w:jc w:val="left"/>
+    </w:pPr>
+    <w:rPr>
+      <w:szCs w:val="24"/>
+    </w:rPr>
+  </w:style>
+  <w:style w:type="character" w:styleId="nfase">
+    <w:name w:val="Emphasis"/>
+    <w:basedOn w:val="Fontepargpadro"/>
+    <w:uiPriority w:val="20"/>
+    <w:qFormat/>
+    <w:rsid w:val="00A6695F"/>
+    <w:rPr>
+      <w:i/>
+      <w:iCs/>
+    </w:rPr>
+  </w:style>
+</w:styles>
+</file>
+
+<file path=word/stylesWithEffects.xml><?xml version="1.0" encoding="utf-8"?>
+<w:styles xmlns:wpc="http://schemas.microsoft.com/office/word/2010/wordprocessingCanvas" xmlns:mc="http://schemas.openxmlformats.org/markup-compatibility/2006" xmlns:o="urn:schemas-microsoft-com:office:office" xmlns:r="http://schemas.openxmlformats.org/officeDocument/2006/relationships" xmlns:m="http://schemas.openxmlformats.org/officeDocument/2006/math" xmlns:v="urn:schemas-microsoft-com:vml" xmlns:wp14="http://schemas.microsoft.com/office/word/2010/wordprocessingDrawing" xmlns:wp="http://schemas.openxmlformats.org/drawingml/2006/wordprocessingDrawing" xmlns:w10="urn:schemas-microsoft-com:office:word" xmlns:w="http://schemas.openxmlformats.org/wordprocessingml/2006/main" xmlns:w14="http://schemas.microsoft.com/office/word/2010/wordml" xmlns:wpg="http://schemas.microsoft.com/office/word/2010/wordprocessingGroup" xmlns:wpi="http://schemas.microsoft.com/office/word/2010/wordprocessingInk" xmlns:wne="http://schemas.microsoft.com/office/word/2006/wordml" xmlns:wps="http://schemas.microsoft.com/office/word/2010/wordprocessingShape" mc:Ignorable="w14 wp14">
+  <w:docDefaults>
+    <w:rPrDefault>
+      <w:rPr>
+        <w:rFonts w:asciiTheme="minorHAnsi" w:eastAsiaTheme="minorEastAsia" w:hAnsiTheme="minorHAnsi" w:cstheme="minorBidi"/>
+        <w:sz w:val="22"/>
+        <w:szCs w:val="22"/>
+        <w:lang w:val="pt-BR" w:eastAsia="pt-BR" w:bidi="ar-SA"/>
+      </w:rPr>
+    </w:rPrDefault>
+    <w:pPrDefault>
+      <w:pPr>
+        <w:spacing w:after="200" w:line="276" w:lineRule="auto"/>
+      </w:pPr>
+    </w:pPrDefault>
+  </w:docDefaults>
+  <w:latentStyles w:defLockedState="0" w:defUIPriority="99" w:defSemiHidden="1" w:defUnhideWhenUsed="1" w:defQFormat="0" w:count="267">
+    <w:lsdException w:name="Normal" w:semiHidden="0" w:uiPriority="0" w:unhideWhenUsed="0" w:qFormat="1"/>
+    <w:lsdException w:name="heading 1" w:semiHidden="0" w:uiPriority="9" w:unhideWhenUsed="0" w:qFormat="1"/>
+    <w:lsdException w:name="heading 2" w:uiPriority="9" w:qFormat="1"/>
+    <w:lsdException w:name="heading 3" w:uiPriority="9" w:qFormat="1"/>
+    <w:lsdException w:name="heading 4" w:uiPriority="9" w:qFormat="1"/>
+    <w:lsdException w:name="heading 5" w:uiPriority="9" w:qFormat="1"/>
+    <w:lsdException w:name="heading 6" w:uiPriority="9" w:qFormat="1"/>
+    <w:lsdException w:name="heading 7" w:uiPriority="9" w:qFormat="1"/>
+    <w:lsdException w:name="heading 8" w:uiPriority="9" w:qFormat="1"/>
+    <w:lsdException w:name="heading 9" w:uiPriority="9" w:qFormat="1"/>
+    <w:lsdException w:name="toc 1" w:uiPriority="39"/>
+    <w:lsdException w:name="toc 2" w:uiPriority="39"/>
+    <w:lsdException w:name="toc 3" w:uiPriority="39"/>
+    <w:lsdException w:name="toc 4" w:uiPriority="39"/>
+    <w:lsdException w:name="toc 5" w:uiPriority="39"/>
+    <w:lsdException w:name="toc 6" w:uiPriority="39"/>
+    <w:lsdException w:name="toc 7" w:uiPriority="39"/>
+    <w:lsdException w:name="toc 8" w:uiPriority="39"/>
+    <w:lsdException w:name="toc 9" w:uiPriority="39"/>
+    <w:lsdException w:name="caption" w:uiPriority="35" w:qFormat="1"/>
+    <w:lsdException w:name="Title" w:semiHidden="0" w:uiPriority="10" w:unhideWhenUsed="0" w:qFormat="1"/>
+    <w:lsdException w:name="Default Paragraph Font" w:uiPriority="1"/>
+    <w:lsdException w:name="Subtitle" w:semiHidden="0" w:uiPriority="11" w:unhideWhenUsed="0" w:qFormat="1"/>
+    <w:lsdException w:name="Strong" w:semiHidden="0" w:uiPriority="22" w:unhideWhenUsed="0" w:qFormat="1"/>
+    <w:lsdException w:name="Emphasis" w:semiHidden="0" w:uiPriority="20" w:unhideWhenUsed="0" w:qFormat="1"/>
+    <w:lsdException w:name="Table Grid" w:semiHidden="0" w:uiPriority="59" w:unhideWhenUsed="0"/>
+    <w:lsdException w:name="Placeholder Text" w:unhideWhenUsed="0"/>
+    <w:lsdException w:name="No Spacing" w:semiHidden="0" w:uiPriority="1" w:unhideWhenUsed="0" w:qFormat="1"/>
+    <w:lsdException w:name="Light Shading" w:semiHidden="0" w:uiPriority="60" w:unhideWhenUsed="0"/>
+    <w:lsdException w:name="Light List" w:semiHidden="0" w:uiPriority="61" w:unhideWhenUsed="0"/>
+    <w:lsdException w:name="Light Grid" w:semiHidden="0" w:uiPriority="62" w:unhideWhenUsed="0"/>
+    <w:lsdException w:name="Medium Shading 1" w:semiHidden="0" w:uiPriority="63" w:unhideWhenUsed="0"/>
+    <w:lsdException w:name="Medium Shading 2" w:semiHidden="0" w:uiPriority="64" w:unhideWhenUsed="0"/>
+    <w:lsdException w:name="Medium List 1" w:semiHidden="0" w:uiPriority="65" w:unhideWhenUsed="0"/>
+    <w:lsdException w:name="Medium List 2" w:semiHidden="0" w:uiPriority="66" w:unhideWhenUsed="0"/>
+    <w:lsdException w:name="Medium Grid 1" w:semiHidden="0" w:uiPriority="67" w:unhideWhenUsed="0"/>
+    <w:lsdException w:name="Medium Grid 2" w:semiHidden="0" w:uiPriority="68" w:unhideWhenUsed="0"/>
+    <w:lsdException w:name="Medium Grid 3" w:semiHidden="0" w:uiPriority="69" w:unhideWhenUsed="0"/>
+    <w:lsdException w:name="Dark List" w:semiHidden="0" w:uiPriority="70" w:unhideWhenUsed="0"/>
+    <w:lsdException w:name="Colorful Shading" w:semiHidden="0" w:uiPriority="71" w:unhideWhenUsed="0"/>
+    <w:lsdException w:name="Colorful List" w:semiHidden="0" w:uiPriority="72" w:unhideWhenUsed="0"/>
+    <w:lsdException w:name="Colorful Grid" w:semiHidden="0" w:uiPriority="73" w:unhideWhenUsed="0"/>
+    <w:lsdException w:name="Light Shading Accent 1" w:semiHidden="0" w:uiPriority="60" w:unhideWhenUsed="0"/>
+    <w:lsdException w:name="Light List Accent 1" w:semiHidden="0" w:uiPriority="61" w:unhideWhenUsed="0"/>
+    <w:lsdException w:name="Light Grid Accent 1" w:semiHidden="0" w:uiPriority="62" w:unhideWhenUsed="0"/>
+    <w:lsdException w:name="Medium Shading 1 Accent 1" w:semiHidden="0" w:uiPriority="63" w:unhideWhenUsed="0"/>
+    <w:lsdException w:name="Medium Shading 2 Accent 1" w:semiHidden="0" w:uiPriority="64" w:unhideWhenUsed="0"/>
+    <w:lsdException w:name="Medium List 1 Accent 1" w:semiHidden="0" w:uiPriority="65" w:unhideWhenUsed="0"/>
+    <w:lsdException w:name="Revision" w:unhideWhenUsed="0"/>
+    <w:lsdException w:name="List Paragraph" w:semiHidden="0" w:uiPriority="34" w:unhideWhenUsed="0" w:qFormat="1"/>
+    <w:lsdException w:name="Quote" w:semiHidden="0" w:uiPriority="29" w:unhideWhenUsed="0" w:qFormat="1"/>
+    <w:lsdException w:name="Intense Quote" w:semiHidden="0" w:uiPriority="30" w:unhideWhenUsed="0" w:qFormat="1"/>
+    <w:lsdException w:name="Medium List 2 Accent 1" w:semiHidden="0" w:uiPriority="66" w:unhideWhenUsed="0"/>
+    <w:lsdException w:name="Medium Grid 1 Accent 1" w:semiHidden="0" w:uiPriority="67" w:unhideWhenUsed="0"/>
+    <w:lsdException w:name="Medium Grid 2 Accent 1" w:semiHidden="0" w:uiPriority="68" w:unhideWhenUsed="0"/>
+    <w:lsdException w:name="Medium Grid 3 Accent 1" w:semiHidden="0" w:uiPriority="69" w:unhideWhenUsed="0"/>
+    <w:lsdException w:name="Dark List Accent 1" w:semiHidden="0" w:uiPriority="70" w:unhideWhenUsed="0"/>
+    <w:lsdException w:name="Colorful Shading Accent 1" w:semiHidden="0" w:uiPriority="71" w:unhideWhenUsed="0"/>
+    <w:lsdException w:name="Colorful List Accent 1" w:semiHidden="0" w:uiPriority="72" w:unhideWhenUsed="0"/>
+    <w:lsdException w:name="Colorful Grid Accent 1" w:semiHidden="0" w:uiPriority="73" w:unhideWhenUsed="0"/>
+    <w:lsdException w:name="Light Shading Accent 2" w:semiHidden="0" w:uiPriority="60" w:unhideWhenUsed="0"/>
+    <w:lsdException w:name="Light List Accent 2" w:semiHidden="0" w:uiPriority="61" w:unhideWhenUsed="0"/>
+    <w:lsdException w:name="Light Grid Accent 2" w:semiHidden="0" w:uiPriority="62" w:unhideWhenUsed="0"/>
+    <w:lsdException w:name="Medium Shading 1 Accent 2" w:semiHidden="0" w:uiPriority="63" w:unhideWhenUsed="0"/>
+    <w:lsdException w:name="Medium Shading 2 Accent 2" w:semiHidden="0" w:uiPriority="64" w:unhideWhenUsed="0"/>
+    <w:lsdException w:name="Medium List 1 Accent 2" w:semiHidden="0" w:uiPriority="65" w:unhideWhenUsed="0"/>
+    <w:lsdException w:name="Medium List 2 Accent 2" w:semiHidden="0" w:uiPriority="66" w:unhideWhenUsed="0"/>
+    <w:lsdException w:name="Medium Grid 1 Accent 2" w:semiHidden="0" w:uiPriority="67" w:unhideWhenUsed="0"/>
+    <w:lsdException w:name="Medium Grid 2 Accent 2" w:semiHidden="0" w:uiPriority="68" w:unhideWhenUsed="0"/>
+    <w:lsdException w:name="Medium Grid 3 Accent 2" w:semiHidden="0" w:uiPriority="69" w:unhideWhenUsed="0"/>
+    <w:lsdException w:name="Dark List Accent 2" w:semiHidden="0" w:uiPriority="70" w:unhideWhenUsed="0"/>
+    <w:lsdException w:name="Colorful Shading Accent 2" w:semiHidden="0" w:uiPriority="71" w:unhideWhenUsed="0"/>
+    <w:lsdException w:name="Colorful List Accent 2" w:semiHidden="0" w:uiPriority="72" w:unhideWhenUsed="0"/>
+    <w:lsdException w:name="Colorful Grid Accent 2" w:semiHidden="0" w:uiPriority="73" w:unhideWhenUsed="0"/>
+    <w:lsdException w:name="Light Shading Accent 3" w:semiHidden="0" w:uiPriority="60" w:unhideWhenUsed="0"/>
+    <w:lsdException w:name="Light List Accent 3" w:semiHidden="0" w:uiPriority="61" w:unhideWhenUsed="0"/>
+    <w:lsdException w:name="Light Grid Accent 3" w:semiHidden="0" w:uiPriority="62" w:unhideWhenUsed="0"/>
+    <w:lsdException w:name="Medium Shading 1 Accent 3" w:semiHidden="0" w:uiPriority="63" w:unhideWhenUsed="0"/>
+    <w:lsdException w:name="Medium Shading 2 Accent 3" w:semiHidden="0" w:uiPriority="64" w:unhideWhenUsed="0"/>
+    <w:lsdException w:name="Medium List 1 Accent 3" w:semiHidden="0" w:uiPriority="65" w:unhideWhenUsed="0"/>
+    <w:lsdException w:name="Medium List 2 Accent 3" w:semiHidden="0" w:uiPriority="66" w:unhideWhenUsed="0"/>
+    <w:lsdException w:name="Medium Grid 1 Accent 3" w:semiHidden="0" w:uiPriority="67" w:unhideWhenUsed="0"/>
+    <w:lsdException w:name="Medium Grid 2 Accent 3" w:semiHidden="0" w:uiPriority="68" w:unhideWhenUsed="0"/>
+    <w:lsdException w:name="Medium Grid 3 Accent 3" w:semiHidden="0" w:uiPriority="69" w:unhideWhenUsed="0"/>
+    <w:lsdException w:name="Dark List Accent 3" w:semiHidden="0" w:uiPriority="70" w:unhideWhenUsed="0"/>
+    <w:lsdException w:name="Colorful Shading Accent 3" w:semiHidden="0" w:uiPriority="71" w:unhideWhenUsed="0"/>
+    <w:lsdException w:name="Colorful List Accent 3" w:semiHidden="0" w:uiPriority="72" w:unhideWhenUsed="0"/>
+    <w:lsdException w:name="Colorful Grid Accent 3" w:semiHidden="0" w:uiPriority="73" w:unhideWhenUsed="0"/>
+    <w:lsdException w:name="Light Shading Accent 4" w:semiHidden="0" w:uiPriority="60" w:unhideWhenUsed="0"/>
+    <w:lsdException w:name="Light List Accent 4" w:semiHidden="0" w:uiPriority="61" w:unhideWhenUsed="0"/>
+    <w:lsdException w:name="Light Grid Accent 4" w:semiHidden="0" w:uiPriority="62" w:unhideWhenUsed="0"/>
+    <w:lsdException w:name="Medium Shading 1 Accent 4" w:semiHidden="0" w:uiPriority="63" w:unhideWhenUsed="0"/>
+    <w:lsdException w:name="Medium Shading 2 Accent 4" w:semiHidden="0" w:uiPriority="64" w:unhideWhenUsed="0"/>
+    <w:lsdException w:name="Medium List 1 Accent 4" w:semiHidden="0" w:uiPriority="65" w:unhideWhenUsed="0"/>
+    <w:lsdException w:name="Medium List 2 Accent 4" w:semiHidden="0" w:uiPriority="66" w:unhideWhenUsed="0"/>
+    <w:lsdException w:name="Medium Grid 1 Accent 4" w:semiHidden="0" w:uiPriority="67" w:unhideWhenUsed="0"/>
+    <w:lsdException w:name="Medium Grid 2 Accent 4" w:semiHidden="0" w:uiPriority="68" w:unhideWhenUsed="0"/>
+    <w:lsdException w:name="Medium Grid 3 Accent 4" w:semiHidden="0" w:uiPriority="69" w:unhideWhenUsed="0"/>
+    <w:lsdException w:name="Dark List Accent 4" w:semiHidden="0" w:uiPriority="70" w:unhideWhenUsed="0"/>
+    <w:lsdException w:name="Colorful Shading Accent 4" w:semiHidden="0" w:uiPriority="71" w:unhideWhenUsed="0"/>
+    <w:lsdException w:name="Colorful List Accent 4" w:semiHidden="0" w:uiPriority="72" w:unhideWhenUsed="0"/>
+    <w:lsdException w:name="Colorful Grid Accent 4" w:semiHidden="0" w:uiPriority="73" w:unhideWhenUsed="0"/>
+    <w:lsdException w:name="Light Shading Accent 5" w:semiHidden="0" w:uiPriority="60" w:unhideWhenUsed="0"/>
+    <w:lsdException w:name="Light List Accent 5" w:semiHidden="0" w:uiPriority="61" w:unhideWhenUsed="0"/>
+    <w:lsdException w:name="Light Grid Accent 5" w:semiHidden="0" w:uiPriority="62" w:unhideWhenUsed="0"/>
+    <w:lsdException w:name="Medium Shading 1 Accent 5" w:semiHidden="0" w:uiPriority="63" w:unhideWhenUsed="0"/>
+    <w:lsdException w:name="Medium Shading 2 Accent 5" w:semiHidden="0" w:uiPriority="64" w:unhideWhenUsed="0"/>
+    <w:lsdException w:name="Medium List 1 Accent 5" w:semiHidden="0" w:uiPriority="65" w:unhideWhenUsed="0"/>
+    <w:lsdException w:name="Medium List 2 Accent 5" w:semiHidden="0" w:uiPriority="66" w:unhideWhenUsed="0"/>
+    <w:lsdException w:name="Medium Grid 1 Accent 5" w:semiHidden="0" w:uiPriority="67" w:unhideWhenUsed="0"/>
+    <w:lsdException w:name="Medium Grid 2 Accent 5" w:semiHidden="0" w:uiPriority="68" w:unhideWhenUsed="0"/>
+    <w:lsdException w:name="Medium Grid 3 Accent 5" w:semiHidden="0" w:uiPriority="69" w:unhideWhenUsed="0"/>
+    <w:lsdException w:name="Dark List Accent 5" w:semiHidden="0" w:uiPriority="70" w:unhideWhenUsed="0"/>
+    <w:lsdException w:name="Colorful Shading Accent 5" w:semiHidden="0" w:uiPriority="71" w:unhideWhenUsed="0"/>
+    <w:lsdException w:name="Colorful List Accent 5" w:semiHidden="0" w:uiPriority="72" w:unhideWhenUsed="0"/>
+    <w:lsdException w:name="Colorful Grid Accent 5" w:semiHidden="0" w:uiPriority="73" w:unhideWhenUsed="0"/>
+    <w:lsdException w:name="Light Shading Accent 6" w:semiHidden="0" w:uiPriority="60" w:unhideWhenUsed="0"/>
+    <w:lsdException w:name="Light List Accent 6" w:semiHidden="0" w:uiPriority="61" w:unhideWhenUsed="0"/>
+    <w:lsdException w:name="Light Grid Accent 6" w:semiHidden="0" w:uiPriority="62" w:unhideWhenUsed="0"/>
+    <w:lsdException w:name="Medium Shading 1 Accent 6" w:semiHidden="0" w:uiPriority="63" w:unhideWhenUsed="0"/>
+    <w:lsdException w:name="Medium Shading 2 Accent 6" w:semiHidden="0" w:uiPriority="64" w:unhideWhenUsed="0"/>
+    <w:lsdException w:name="Medium List 1 Accent 6" w:semiHidden="0" w:uiPriority="65" w:unhideWhenUsed="0"/>
+    <w:lsdException w:name="Medium List 2 Accent 6" w:semiHidden="0" w:uiPriority="66" w:unhideWhenUsed="0"/>
+    <w:lsdException w:name="Medium Grid 1 Accent 6" w:semiHidden="0" w:uiPriority="67" w:unhideWhenUsed="0"/>
+    <w:lsdException w:name="Medium Grid 2 Accent 6" w:semiHidden="0" w:uiPriority="68" w:unhideWhenUsed="0"/>
+    <w:lsdException w:name="Medium Grid 3 Accent 6" w:semiHidden="0" w:uiPriority="69" w:unhideWhenUsed="0"/>
+    <w:lsdException w:name="Dark List Accent 6" w:semiHidden="0" w:uiPriority="70" w:unhideWhenUsed="0"/>
+    <w:lsdException w:name="Colorful Shading Accent 6" w:semiHidden="0" w:uiPriority="71" w:unhideWhenUsed="0"/>
+    <w:lsdException w:name="Colorful List Accent 6" w:semiHidden="0" w:uiPriority="72" w:unhideWhenUsed="0"/>
+    <w:lsdException w:name="Colorful Grid Accent 6" w:semiHidden="0" w:uiPriority="73" w:unhideWhenUsed="0"/>
+    <w:lsdException w:name="Subtle Emphasis" w:semiHidden="0" w:uiPriority="19" w:unhideWhenUsed="0" w:qFormat="1"/>
+    <w:lsdException w:name="Intense Emphasis" w:semiHidden="0" w:uiPriority="21" w:unhideWhenUsed="0" w:qFormat="1"/>
+    <w:lsdException w:name="Subtle Reference" w:semiHidden="0" w:uiPriority="31" w:unhideWhenUsed="0" w:qFormat="1"/>
+    <w:lsdException w:name="Intense Reference" w:semiHidden="0" w:uiPriority="32" w:unhideWhenUsed="0" w:qFormat="1"/>
+    <w:lsdException w:name="Book Title" w:semiHidden="0" w:uiPriority="33" w:unhideWhenUsed="0" w:qFormat="1"/>
+    <w:lsdException w:name="Bibliography" w:uiPriority="37"/>
+    <w:lsdException w:name="TOC Heading" w:uiPriority="39" w:qFormat="1"/>
+  </w:latentStyles>
+  <w:style w:type="paragraph" w:default="1" w:styleId="Normal">
+    <w:name w:val="Normal"/>
+    <w:qFormat/>
+  </w:style>
+  <w:style w:type="character" w:default="1" w:styleId="Fontepargpadro">
+    <w:name w:val="Default Paragraph Font"/>
+    <w:uiPriority w:val="1"/>
+    <w:semiHidden/>
+    <w:unhideWhenUsed/>
+  </w:style>
+  <w:style w:type="table" w:default="1" w:styleId="Tabelanormal">
+    <w:name w:val="Normal Table"/>
+    <w:uiPriority w:val="99"/>
+    <w:semiHidden/>
+    <w:unhideWhenUsed/>
+    <w:tblPr>
+      <w:tblInd w:w="0" w:type="dxa"/>
+      <w:tblCellMar>
+        <w:top w:w="0" w:type="dxa"/>
+        <w:left w:w="108" w:type="dxa"/>
+        <w:bottom w:w="0" w:type="dxa"/>
+        <w:right w:w="108" w:type="dxa"/>
+      </w:tblCellMar>
+    </w:tblPr>
+  </w:style>
+  <w:style w:type="numbering" w:default="1" w:styleId="Semlista">
+    <w:name w:val="No List"/>
+    <w:uiPriority w:val="99"/>
+    <w:semiHidden/>
+    <w:unhideWhenUsed/>
+  </w:style>
 </w:styles>
 </file>
 
@@ -10454,7 +10647,7 @@
 </file>
 
 <file path=customXml/itemProps1.xml><?xml version="1.0" encoding="utf-8"?>
-<ds:datastoreItem xmlns:ds="http://schemas.openxmlformats.org/officeDocument/2006/customXml" ds:itemID="{1B149032-DF3A-48A1-AC87-E671F08E4525}">
+<ds:datastoreItem xmlns:ds="http://schemas.openxmlformats.org/officeDocument/2006/customXml" ds:itemID="{D0B2E891-0E83-4BA9-8F6F-A9FF021A534D}">
   <ds:schemaRefs>
     <ds:schemaRef ds:uri="http://schemas.openxmlformats.org/officeDocument/2006/bibliography"/>
   </ds:schemaRefs>

</xml_diff>

<commit_message>
docs: adicao do diagrama de visao de funcao e o documento de casos de usos (ainda incompleto)
</commit_message>
<xml_diff>
--- a/PFC_2025_Docs/FAI-SI-PFC-I-ModelodeDocumento-2025-v1.docx
+++ b/PFC_2025_Docs/FAI-SI-PFC-I-ModelodeDocumento-2025-v1.docx
@@ -5162,16 +5162,273 @@
         <w:pStyle w:val="SemEspaamento"/>
       </w:pPr>
       <w:r>
+        <w:t>RF03- Localização de bancos de leite</w:t>
+      </w:r>
+    </w:p>
+    <w:p>
+      <w:pPr>
+        <w:pStyle w:val="SemEspaamento"/>
+      </w:pPr>
+    </w:p>
+    <w:p>
+      <w:pPr>
+        <w:pStyle w:val="SemEspaamento"/>
+      </w:pPr>
+      <w:r>
+        <w:t xml:space="preserve">Descrição: </w:t>
+      </w:r>
+      <w:r>
+        <w:t>O sistema deve fornecer uma lista de bancos de leite próximos com base na localização da doadora.</w:t>
+      </w:r>
+    </w:p>
+    <w:p>
+      <w:pPr>
+        <w:pStyle w:val="SemEspaamento"/>
+      </w:pPr>
+    </w:p>
+    <w:p>
+      <w:pPr>
+        <w:pStyle w:val="SemEspaamento"/>
+      </w:pPr>
+    </w:p>
+    <w:p>
+      <w:pPr>
+        <w:pStyle w:val="SemEspaamento"/>
+      </w:pPr>
+      <w:r>
+        <w:t>Prioridade: Importante</w:t>
+      </w:r>
+    </w:p>
+    <w:p>
+      <w:pPr>
+        <w:pStyle w:val="SemEspaamento"/>
+      </w:pPr>
+    </w:p>
+    <w:p>
+      <w:pPr>
+        <w:pStyle w:val="SemEspaamento"/>
+      </w:pPr>
+    </w:p>
+    <w:p>
+      <w:pPr>
+        <w:pStyle w:val="SemEspaamento"/>
+      </w:pPr>
+      <w:r>
+        <w:t xml:space="preserve">RF04- </w:t>
+      </w:r>
+      <w:r>
+        <w:t>Notificações sobre o status da doação</w:t>
+      </w:r>
+    </w:p>
+    <w:p>
+      <w:pPr>
+        <w:pStyle w:val="SemEspaamento"/>
+      </w:pPr>
+    </w:p>
+    <w:p>
+      <w:pPr>
+        <w:pStyle w:val="SemEspaamento"/>
+      </w:pPr>
+      <w:r>
+        <w:t>Descrição:</w:t>
+      </w:r>
+      <w:r>
+        <w:t xml:space="preserve"> O sistema deve enviar notificações para as doadoras sobre o andamento da doação (por exemplo, pendente, agendada para coleta, concluída).</w:t>
+      </w:r>
+    </w:p>
+    <w:p>
+      <w:pPr>
+        <w:pStyle w:val="SemEspaamento"/>
+      </w:pPr>
+    </w:p>
+    <w:p>
+      <w:pPr>
+        <w:pStyle w:val="SemEspaamento"/>
+      </w:pPr>
+    </w:p>
+    <w:p>
+      <w:pPr>
+        <w:pStyle w:val="SemEspaamento"/>
+      </w:pPr>
+      <w:r>
+        <w:t>Prioridade:</w:t>
+      </w:r>
+      <w:r>
+        <w:t xml:space="preserve"> Importante</w:t>
+      </w:r>
+    </w:p>
+    <w:p>
+      <w:pPr>
+        <w:pStyle w:val="SemEspaamento"/>
+      </w:pPr>
+    </w:p>
+    <w:p>
+      <w:pPr>
+        <w:pStyle w:val="SemEspaamento"/>
+      </w:pPr>
+    </w:p>
+    <w:p>
+      <w:pPr>
+        <w:pStyle w:val="SemEspaamento"/>
+      </w:pPr>
+      <w:r>
+        <w:t>RF05- Área de informações e dicas sobre doação</w:t>
+      </w:r>
+    </w:p>
+    <w:p>
+      <w:pPr>
+        <w:pStyle w:val="SemEspaamento"/>
+      </w:pPr>
+    </w:p>
+    <w:p>
+      <w:pPr>
+        <w:pStyle w:val="SemEspaamento"/>
+      </w:pPr>
+      <w:r>
+        <w:t xml:space="preserve">Descrição: </w:t>
+      </w:r>
+      <w:r>
+        <w:t>O sistema deve disponibilizar materiais educativos sobre a importância da doação de leite materno e boas práticas de armazenamento.</w:t>
+      </w:r>
+    </w:p>
+    <w:p>
+      <w:pPr>
+        <w:pStyle w:val="SemEspaamento"/>
+      </w:pPr>
+    </w:p>
+    <w:p>
+      <w:pPr>
+        <w:pStyle w:val="SemEspaamento"/>
+      </w:pPr>
+      <w:r>
+        <w:t>Prioridade: Desejável</w:t>
+      </w:r>
+    </w:p>
+    <w:p>
+      <w:pPr>
+        <w:pStyle w:val="SemEspaamento"/>
+      </w:pPr>
+    </w:p>
+    <w:p>
+      <w:pPr>
+        <w:pStyle w:val="SemEspaamento"/>
+      </w:pPr>
+    </w:p>
+    <w:p>
+      <w:pPr>
+        <w:pStyle w:val="SemEspaamento"/>
+      </w:pPr>
+      <w:r>
+        <w:t>RF06- Suporte e contato</w:t>
+      </w:r>
+    </w:p>
+    <w:p>
+      <w:pPr>
+        <w:pStyle w:val="SemEspaamento"/>
+      </w:pPr>
+    </w:p>
+    <w:p>
+      <w:pPr>
+        <w:pStyle w:val="SemEspaamento"/>
+      </w:pPr>
+      <w:r>
+        <w:t xml:space="preserve">Descrição: </w:t>
+      </w:r>
+      <w:r>
+        <w:t xml:space="preserve">O sistema deve oferecer um canal de suporte para que os usuários possam tirar dúvidas ou relatar </w:t>
+      </w:r>
+      <w:r>
+        <w:t>problemas.</w:t>
+      </w:r>
+    </w:p>
+    <w:p>
+      <w:pPr>
+        <w:pStyle w:val="SemEspaamento"/>
+      </w:pPr>
+    </w:p>
+    <w:p>
+      <w:pPr>
+        <w:pStyle w:val="SemEspaamento"/>
+      </w:pPr>
+      <w:r>
+        <w:t>Prioridade: Desejável</w:t>
+      </w:r>
+    </w:p>
+    <w:p>
+      <w:pPr>
+        <w:pStyle w:val="SemEspaamento"/>
+      </w:pPr>
+    </w:p>
+    <w:p>
+      <w:pPr>
+        <w:pStyle w:val="SemEspaamento"/>
+      </w:pPr>
+    </w:p>
+    <w:p>
+      <w:pPr>
+        <w:pStyle w:val="SemEspaamento"/>
+      </w:pPr>
+      <w:r>
+        <w:t>RF07- Registro de intenção de doação</w:t>
+      </w:r>
+    </w:p>
+    <w:p>
+      <w:pPr>
+        <w:pStyle w:val="SemEspaamento"/>
+      </w:pPr>
+    </w:p>
+    <w:p>
+      <w:pPr>
+        <w:pStyle w:val="SemEspaamento"/>
+      </w:pPr>
+      <w:r>
+        <w:t xml:space="preserve">Descrição: </w:t>
+      </w:r>
+      <w:r>
+        <w:t xml:space="preserve">O sistema deve </w:t>
+      </w:r>
+      <w:r>
+        <w:t>permitir que doadoras registrem a intenção de doar leite materno, informando a quantidade disponível e sua localização.</w:t>
+      </w:r>
+    </w:p>
+    <w:p>
+      <w:pPr>
+        <w:pStyle w:val="SemEspaamento"/>
+      </w:pPr>
+    </w:p>
+    <w:p>
+      <w:pPr>
+        <w:pStyle w:val="SemEspaamento"/>
+      </w:pPr>
+      <w:r>
+        <w:t>Prioridade: Essencial</w:t>
+      </w:r>
+    </w:p>
+    <w:p>
+      <w:pPr>
+        <w:pStyle w:val="SemEspaamento"/>
+      </w:pPr>
+    </w:p>
+    <w:p>
+      <w:pPr>
+        <w:pStyle w:val="SemEspaamento"/>
+      </w:pPr>
+    </w:p>
+    <w:p>
+      <w:pPr>
+        <w:pStyle w:val="SemEspaamento"/>
+      </w:pPr>
+      <w:r>
         <w:t>RF0</w:t>
       </w:r>
       <w:r>
-        <w:t>3</w:t>
+        <w:t>8</w:t>
       </w:r>
       <w:r>
         <w:t xml:space="preserve">- </w:t>
       </w:r>
       <w:r>
-        <w:t>Localização de bancos de leite</w:t>
+        <w:t>Consulta de Lista de Doações de Leite e Data de Agendamento de Coleta</w:t>
       </w:r>
     </w:p>
     <w:p>
@@ -5184,13 +5441,10 @@
         <w:pStyle w:val="SemEspaamento"/>
       </w:pPr>
       <w:r>
-        <w:t>Descrição:</w:t>
-      </w:r>
-      <w:r>
-        <w:t xml:space="preserve"> </w:t>
-      </w:r>
-      <w:r>
-        <w:t>O sistema deve fornecer uma lista de bancos de leite próximos com base na localização da doadora.</w:t>
+        <w:t xml:space="preserve">Descrição: </w:t>
+      </w:r>
+      <w:r>
+        <w:t>O sistema deve permitir que profissionais da área de saúde visualizem a lista de doações de leite materno registradas, juntamente com as datas de agendamento para coleta.</w:t>
       </w:r>
     </w:p>
     <w:p>
@@ -5202,17 +5456,14 @@
       <w:pPr>
         <w:pStyle w:val="SemEspaamento"/>
       </w:pPr>
+      <w:r>
+        <w:t>Prioridade: Essencial</w:t>
+      </w:r>
     </w:p>
     <w:p>
       <w:pPr>
         <w:pStyle w:val="SemEspaamento"/>
       </w:pPr>
-      <w:r>
-        <w:t>Prioridade:</w:t>
-      </w:r>
-      <w:r>
-        <w:t xml:space="preserve"> Importante</w:t>
-      </w:r>
     </w:p>
     <w:p>
       <w:pPr>
@@ -5228,18 +5479,6 @@
       <w:pPr>
         <w:pStyle w:val="SemEspaamento"/>
       </w:pPr>
-      <w:r>
-        <w:t>RF0</w:t>
-      </w:r>
-      <w:r>
-        <w:t>4</w:t>
-      </w:r>
-      <w:r>
-        <w:t xml:space="preserve">- </w:t>
-      </w:r>
-      <w:r>
-        <w:t>Notificações sobre o status da doação</w:t>
-      </w:r>
     </w:p>
     <w:p>
       <w:pPr>
@@ -5250,15 +5489,6 @@
       <w:pPr>
         <w:pStyle w:val="SemEspaamento"/>
       </w:pPr>
-      <w:r>
-        <w:t>Descrição:</w:t>
-      </w:r>
-      <w:r>
-        <w:t xml:space="preserve"> </w:t>
-      </w:r>
-      <w:r>
-        <w:t>O sistema deve enviar notificações para as doadoras sobre o andamento da doação (por exemplo, pendente, agendada para coleta, concluída).</w:t>
-      </w:r>
     </w:p>
     <w:p>
       <w:pPr>
@@ -5272,232 +5502,6 @@
     </w:p>
     <w:p>
       <w:pPr>
-        <w:pStyle w:val="SemEspaamento"/>
-      </w:pPr>
-      <w:r>
-        <w:t>Prioridade:</w:t>
-      </w:r>
-      <w:r>
-        <w:t xml:space="preserve"> Importante</w:t>
-      </w:r>
-    </w:p>
-    <w:p>
-      <w:pPr>
-        <w:pStyle w:val="SemEspaamento"/>
-      </w:pPr>
-    </w:p>
-    <w:p>
-      <w:pPr>
-        <w:pStyle w:val="SemEspaamento"/>
-      </w:pPr>
-    </w:p>
-    <w:p>
-      <w:pPr>
-        <w:pStyle w:val="SemEspaamento"/>
-      </w:pPr>
-      <w:r>
-        <w:t>RF0</w:t>
-      </w:r>
-      <w:r>
-        <w:t>5</w:t>
-      </w:r>
-      <w:r>
-        <w:t xml:space="preserve">- </w:t>
-      </w:r>
-      <w:r>
-        <w:t>Área de informações e dicas sobre doação</w:t>
-      </w:r>
-    </w:p>
-    <w:p>
-      <w:pPr>
-        <w:pStyle w:val="SemEspaamento"/>
-      </w:pPr>
-    </w:p>
-    <w:p>
-      <w:pPr>
-        <w:pStyle w:val="SemEspaamento"/>
-      </w:pPr>
-      <w:r>
-        <w:t xml:space="preserve">Descrição: </w:t>
-      </w:r>
-      <w:r>
-        <w:t>O sistema deve disponibilizar materiais educativos sobre a importância da doação de leite materno e boas práticas de armazenamento.</w:t>
-      </w:r>
-    </w:p>
-    <w:p>
-      <w:pPr>
-        <w:pStyle w:val="SemEspaamento"/>
-      </w:pPr>
-    </w:p>
-    <w:p>
-      <w:pPr>
-        <w:pStyle w:val="SemEspaamento"/>
-      </w:pPr>
-      <w:r>
-        <w:t xml:space="preserve">Prioridade: </w:t>
-      </w:r>
-      <w:r>
-        <w:t>Desejável</w:t>
-      </w:r>
-    </w:p>
-    <w:p>
-      <w:pPr>
-        <w:pStyle w:val="SemEspaamento"/>
-      </w:pPr>
-    </w:p>
-    <w:p>
-      <w:pPr>
-        <w:pStyle w:val="SemEspaamento"/>
-      </w:pPr>
-    </w:p>
-    <w:p>
-      <w:pPr>
-        <w:pStyle w:val="SemEspaamento"/>
-      </w:pPr>
-      <w:r>
-        <w:t>RF0</w:t>
-      </w:r>
-      <w:r>
-        <w:t>6</w:t>
-      </w:r>
-      <w:r>
-        <w:t xml:space="preserve">- </w:t>
-      </w:r>
-      <w:r>
-        <w:t>Suporte e contato</w:t>
-      </w:r>
-    </w:p>
-    <w:p>
-      <w:pPr>
-        <w:pStyle w:val="SemEspaamento"/>
-      </w:pPr>
-    </w:p>
-    <w:p>
-      <w:pPr>
-        <w:pStyle w:val="SemEspaamento"/>
-      </w:pPr>
-      <w:r>
-        <w:t xml:space="preserve">Descrição: </w:t>
-      </w:r>
-      <w:r>
-        <w:t xml:space="preserve">O sistema deve oferecer um canal de suporte para que os usuários possam tirar dúvidas ou relatar </w:t>
-      </w:r>
-      <w:r>
-        <w:t>problemas.</w:t>
-      </w:r>
-    </w:p>
-    <w:p>
-      <w:pPr>
-        <w:pStyle w:val="SemEspaamento"/>
-      </w:pPr>
-    </w:p>
-    <w:p>
-      <w:pPr>
-        <w:pStyle w:val="SemEspaamento"/>
-      </w:pPr>
-      <w:r>
-        <w:t>Prioridade: Desejável</w:t>
-      </w:r>
-    </w:p>
-    <w:p>
-      <w:pPr>
-        <w:pStyle w:val="SemEspaamento"/>
-      </w:pPr>
-    </w:p>
-    <w:p>
-      <w:pPr>
-        <w:pStyle w:val="SemEspaamento"/>
-      </w:pPr>
-    </w:p>
-    <w:p>
-      <w:pPr>
-        <w:pStyle w:val="SemEspaamento"/>
-      </w:pPr>
-      <w:r>
-        <w:t>RF0</w:t>
-      </w:r>
-      <w:r>
-        <w:t>7</w:t>
-      </w:r>
-      <w:r>
-        <w:t xml:space="preserve">- </w:t>
-      </w:r>
-      <w:r>
-        <w:t>Registro de intenção de doação</w:t>
-      </w:r>
-    </w:p>
-    <w:p>
-      <w:pPr>
-        <w:pStyle w:val="SemEspaamento"/>
-      </w:pPr>
-    </w:p>
-    <w:p>
-      <w:pPr>
-        <w:pStyle w:val="SemEspaamento"/>
-      </w:pPr>
-      <w:r>
-        <w:t xml:space="preserve">Descrição: </w:t>
-      </w:r>
-      <w:r>
-        <w:t xml:space="preserve">O sistema deve </w:t>
-      </w:r>
-      <w:r>
-        <w:t>permitir que doadoras registrem a intenção de doar leite materno, informando a quantidade disponível e sua localização.</w:t>
-      </w:r>
-    </w:p>
-    <w:p>
-      <w:pPr>
-        <w:pStyle w:val="SemEspaamento"/>
-      </w:pPr>
-    </w:p>
-    <w:p>
-      <w:pPr>
-        <w:pStyle w:val="SemEspaamento"/>
-      </w:pPr>
-      <w:r>
-        <w:t xml:space="preserve">Prioridade: </w:t>
-      </w:r>
-      <w:r>
-        <w:t>Essencial</w:t>
-      </w:r>
-    </w:p>
-    <w:p>
-      <w:pPr>
-        <w:pStyle w:val="SemEspaamento"/>
-      </w:pPr>
-    </w:p>
-    <w:p>
-      <w:pPr>
-        <w:pStyle w:val="SemEspaamento"/>
-      </w:pPr>
-    </w:p>
-    <w:p>
-      <w:pPr>
-        <w:pStyle w:val="SemEspaamento"/>
-      </w:pPr>
-    </w:p>
-    <w:p>
-      <w:pPr>
-        <w:pStyle w:val="SemEspaamento"/>
-      </w:pPr>
-    </w:p>
-    <w:p>
-      <w:pPr>
-        <w:pStyle w:val="SemEspaamento"/>
-      </w:pPr>
-    </w:p>
-    <w:p>
-      <w:pPr>
-        <w:pStyle w:val="SemEspaamento"/>
-      </w:pPr>
-    </w:p>
-    <w:p>
-      <w:pPr>
-        <w:pStyle w:val="SemEspaamento"/>
-      </w:pPr>
-    </w:p>
-    <w:p>
-      <w:pPr>
         <w:pStyle w:val="Ttulo3"/>
       </w:pPr>
       <w:bookmarkStart w:id="24" w:name="_Toc191547581"/>
@@ -5511,18 +5515,13 @@
         <w:t>.2 Req</w:t>
       </w:r>
       <w:r>
-        <w:t xml:space="preserve">uisitos </w:t>
-      </w:r>
-      <w:proofErr w:type="gramStart"/>
-      <w:r>
-        <w:t>não F</w:t>
+        <w:t>uisitos não F</w:t>
       </w:r>
       <w:r>
         <w:t>uncionais</w:t>
       </w:r>
       <w:bookmarkEnd w:id="23"/>
       <w:bookmarkEnd w:id="24"/>
-      <w:proofErr w:type="gramEnd"/>
     </w:p>
     <w:p>
       <w:pPr>
@@ -5613,16 +5612,7 @@
         <w:pStyle w:val="SemEspaamento"/>
       </w:pPr>
       <w:r>
-        <w:t>RNF0</w:t>
-      </w:r>
-      <w:r>
-        <w:t>2</w:t>
-      </w:r>
-      <w:r>
-        <w:t xml:space="preserve"> – </w:t>
-      </w:r>
-      <w:r>
-        <w:t>Escalabilidade</w:t>
+        <w:t>RNF02 – Escalabilidade</w:t>
       </w:r>
     </w:p>
     <w:p>
@@ -5635,10 +5625,7 @@
         <w:pStyle w:val="SemEspaamento"/>
       </w:pPr>
       <w:r>
-        <w:t xml:space="preserve">Descrição: </w:t>
-      </w:r>
-      <w:r>
-        <w:t>O s</w:t>
+        <w:t>Descrição: O s</w:t>
       </w:r>
       <w:r>
         <w:t>istema deve ser capaz de suportar um aumento no número de usuários sem comprometer seu desempenho.</w:t>
@@ -5666,197 +5653,196 @@
     </w:p>
     <w:p>
       <w:r>
+        <w:t>Descrição: O sistema deve estar disponível pelo menos 99% do tempo, garantindo funcionamento contínuo e minimizando períodos de inatividade.</w:t>
+      </w:r>
+    </w:p>
+    <w:p>
+      <w:r>
+        <w:t>RNF04 – Autenticidade e proteção de dados</w:t>
+      </w:r>
+    </w:p>
+    <w:p>
+      <w:r>
+        <w:t>Descrição: O sistema deve utilizar protocolos seguros (HTTPS) para transmissão de dados e armazenar senhas criptografadas.</w:t>
+      </w:r>
+    </w:p>
+    <w:p>
+      <w:r>
+        <w:t xml:space="preserve">c) Requisitos de </w:t>
+      </w:r>
+      <w:r>
+        <w:t>P</w:t>
+      </w:r>
+      <w:r>
+        <w:t>ortabilidade</w:t>
+      </w:r>
+    </w:p>
+    <w:p>
+      <w:r>
+        <w:t>RNF05 – Compatibilidade</w:t>
+      </w:r>
+    </w:p>
+    <w:p>
+      <w:r>
+        <w:t>Descrição: O sistema deve ser compatível com os principais navegadores modernos (Google Chrome, Mozilla Firefox, Microsoft Edge, Safari) e dispositivos móveis.</w:t>
+      </w:r>
+    </w:p>
+    <w:p>
+      <w:r>
+        <w:t>d) Requisitos de U</w:t>
+      </w:r>
+      <w:r>
+        <w:t>sabilidade</w:t>
+      </w:r>
+    </w:p>
+    <w:p>
+      <w:r>
+        <w:t>RNF06 – Interface intuitiva</w:t>
+      </w:r>
+    </w:p>
+    <w:p>
+      <w:r>
+        <w:t>Descrição: O sistema deve oferecer uma interface amigável e acessível, garantindo que usuários com diferentes níveis de experiência consigam utilizá-lo facilmente.</w:t>
+      </w:r>
+    </w:p>
+    <w:p/>
+    <w:p>
+      <w:r>
+        <w:t>5.</w:t>
+      </w:r>
+      <w:r>
+        <w:t>1</w:t>
+      </w:r>
+      <w:r>
+        <w:t>.2.2 Requisitos O</w:t>
+      </w:r>
+      <w:r>
+        <w:t>rganizacionais</w:t>
+      </w:r>
+    </w:p>
+    <w:p>
+      <w:r>
+        <w:t xml:space="preserve">a) Requisitos de </w:t>
+      </w:r>
+      <w:r>
+        <w:t>E</w:t>
+      </w:r>
+      <w:r>
+        <w:t>ntrega</w:t>
+      </w:r>
+    </w:p>
+    <w:p>
+      <w:r>
+        <w:t>RNF07 – Disponibilidade da versão inicial</w:t>
+      </w:r>
+    </w:p>
+    <w:p>
+      <w:r>
+        <w:t>Descrição: O sistema deve ter uma versão funcional entregue até a data estipulada no cronograma do projeto.</w:t>
+      </w:r>
+    </w:p>
+    <w:p>
+      <w:r>
+        <w:t xml:space="preserve">b) Requisitos de </w:t>
+      </w:r>
+      <w:r>
+        <w:t xml:space="preserve">Modelagem e </w:t>
+      </w:r>
+      <w:r>
+        <w:t>C</w:t>
+      </w:r>
+      <w:r>
+        <w:t>odificação</w:t>
+      </w:r>
+    </w:p>
+    <w:p>
+      <w:r>
         <w:lastRenderedPageBreak/>
-        <w:t>Descrição: O sistema deve estar disponível pelo menos 99% do tempo, garantindo funcionamento contínuo e minimizando períodos de inatividade.</w:t>
-      </w:r>
-    </w:p>
-    <w:p>
-      <w:r>
-        <w:t>RNF04 – Autenticidade e proteção de dados</w:t>
-      </w:r>
-    </w:p>
-    <w:p>
-      <w:r>
-        <w:t>Descrição: O sistema deve utilizar protocolos seguros (HTTPS) para transmissão de dados e armazenar senhas criptografadas.</w:t>
-      </w:r>
-    </w:p>
-    <w:p>
-      <w:r>
-        <w:t xml:space="preserve">c) Requisitos de </w:t>
+        <w:t>RNF08 – Boas práticas de desenvolvimento</w:t>
+      </w:r>
+    </w:p>
+    <w:p>
+      <w:r>
+        <w:t>Descrição: O código deve ser modularizado e seguir padrões de boas práticas, facilitando manutenção e expansão.</w:t>
+      </w:r>
+    </w:p>
+    <w:p>
+      <w:r>
+        <w:t>c) Requisitos de P</w:t>
+      </w:r>
+      <w:r>
+        <w:t>adrões</w:t>
+      </w:r>
+    </w:p>
+    <w:p>
+      <w:r>
+        <w:t>RNF09 – Adoção de frameworks e bibliotecas</w:t>
+      </w:r>
+    </w:p>
+    <w:p>
+      <w:r>
+        <w:t>Descrição: O sistema deve utilizar frameworks e bibliotecas reconhecidas no mercado para garantir confiabilidade e otimização do desenvolvimento.</w:t>
+      </w:r>
+    </w:p>
+    <w:p/>
+    <w:p>
+      <w:r>
+        <w:t>5.</w:t>
+      </w:r>
+      <w:r>
+        <w:t>1</w:t>
+      </w:r>
+      <w:r>
+        <w:t>.2.3 Requisitos Externos</w:t>
+      </w:r>
+    </w:p>
+    <w:p>
+      <w:r>
+        <w:t>a) Requisitos de Interoperabilidade (hardware, software, comunicações)</w:t>
+      </w:r>
+    </w:p>
+    <w:p>
+      <w:r>
+        <w:t>RNF10 – Integração com APIs externas</w:t>
+      </w:r>
+    </w:p>
+    <w:p>
+      <w:r>
+        <w:t>Descrição: O sistema deve permitir integração com APIs de mapas para facilitar a localização de bancos de leite.</w:t>
+      </w:r>
+    </w:p>
+    <w:p>
+      <w:r>
+        <w:t>b</w:t>
+      </w:r>
+      <w:r>
+        <w:t>) Requisitos É</w:t>
+      </w:r>
+      <w:r>
+        <w:t>ticos</w:t>
+      </w:r>
+    </w:p>
+    <w:p>
+      <w:r>
+        <w:t>RNF11 – Transparência na utilização dos dados</w:t>
+      </w:r>
+    </w:p>
+    <w:p>
+      <w:r>
+        <w:t>Descrição: O sistema deve fornecer informações claras sobre a utilização dos dados dos usuários, garantindo conformidade com boas práticas éticas.</w:t>
+      </w:r>
+    </w:p>
+    <w:p>
+      <w:r>
+        <w:t>c</w:t>
+      </w:r>
+      <w:r>
+        <w:t xml:space="preserve">) Requisitos de </w:t>
       </w:r>
       <w:r>
         <w:t>P</w:t>
       </w:r>
       <w:r>
-        <w:t>ortabilidade</w:t>
-      </w:r>
-    </w:p>
-    <w:p>
-      <w:r>
-        <w:t>RNF05 – Compatibilidade</w:t>
-      </w:r>
-    </w:p>
-    <w:p>
-      <w:r>
-        <w:t>Descrição: O sistema deve ser compatível com os principais navegadores modernos (Google Chrome, Mozilla Firefox, Microsoft Edge, Safari) e dispositivos móveis.</w:t>
-      </w:r>
-    </w:p>
-    <w:p>
-      <w:r>
-        <w:t>d) Requisitos de U</w:t>
-      </w:r>
-      <w:r>
-        <w:t>sabilidade</w:t>
-      </w:r>
-    </w:p>
-    <w:p>
-      <w:r>
-        <w:t>RNF06 – Interface intuitiva</w:t>
-      </w:r>
-    </w:p>
-    <w:p>
-      <w:r>
-        <w:t>Descrição: O sistema deve oferecer uma interface amigável e acessível, garantindo que usuários com diferentes níveis de experiência consigam utilizá-lo facilmente.</w:t>
-      </w:r>
-    </w:p>
-    <w:p/>
-    <w:p>
-      <w:r>
-        <w:t>5.</w:t>
-      </w:r>
-      <w:r>
-        <w:t>1</w:t>
-      </w:r>
-      <w:r>
-        <w:t>.2.2 Requisitos O</w:t>
-      </w:r>
-      <w:r>
-        <w:t>rganizacionais</w:t>
-      </w:r>
-    </w:p>
-    <w:p>
-      <w:r>
-        <w:t xml:space="preserve">a) Requisitos de </w:t>
-      </w:r>
-      <w:r>
-        <w:t>E</w:t>
-      </w:r>
-      <w:r>
-        <w:t>ntrega</w:t>
-      </w:r>
-    </w:p>
-    <w:p>
-      <w:r>
-        <w:t>RNF07 – Disponibilidade da versão inicial</w:t>
-      </w:r>
-    </w:p>
-    <w:p>
-      <w:r>
-        <w:t>Descrição: O sistema deve ter uma versão funcional entregue até a data estipulada no cronograma do projeto.</w:t>
-      </w:r>
-    </w:p>
-    <w:p>
-      <w:r>
-        <w:t xml:space="preserve">b) Requisitos de </w:t>
-      </w:r>
-      <w:r>
-        <w:t xml:space="preserve">Modelagem e </w:t>
-      </w:r>
-      <w:r>
-        <w:t>C</w:t>
-      </w:r>
-      <w:r>
-        <w:t>odificação</w:t>
-      </w:r>
-    </w:p>
-    <w:p>
-      <w:r>
-        <w:t>RNF08 – Boas práticas de desenvolvimento</w:t>
-      </w:r>
-    </w:p>
-    <w:p>
-      <w:r>
-        <w:t>Descrição: O código deve ser modularizado e seguir padrões de boas práticas, facilitando manutenção e expansão.</w:t>
-      </w:r>
-    </w:p>
-    <w:p>
-      <w:r>
-        <w:t>c) Requisitos de P</w:t>
-      </w:r>
-      <w:r>
-        <w:t>adrões</w:t>
-      </w:r>
-    </w:p>
-    <w:p>
-      <w:r>
-        <w:lastRenderedPageBreak/>
-        <w:t>RNF09 – Adoção de frameworks e bibliotecas</w:t>
-      </w:r>
-    </w:p>
-    <w:p>
-      <w:r>
-        <w:t>Descrição: O sistema deve utilizar frameworks e bibliotecas reconhecidas no mercado para garantir confiabilidade e otimização do desenvolvimento.</w:t>
-      </w:r>
-    </w:p>
-    <w:p/>
-    <w:p>
-      <w:r>
-        <w:t>5.</w:t>
-      </w:r>
-      <w:r>
-        <w:t>1</w:t>
-      </w:r>
-      <w:r>
-        <w:t>.2.3 Requisitos Externos</w:t>
-      </w:r>
-    </w:p>
-    <w:p>
-      <w:r>
-        <w:t>a) Requisitos de Interoperabilidade (hardware, software, comunicações)</w:t>
-      </w:r>
-    </w:p>
-    <w:p>
-      <w:r>
-        <w:t>RNF10 – Integração com APIs externas</w:t>
-      </w:r>
-    </w:p>
-    <w:p>
-      <w:r>
-        <w:t>Descrição: O sistema deve permitir integração com APIs de mapas para facilitar a localização de bancos de leite.</w:t>
-      </w:r>
-    </w:p>
-    <w:p>
-      <w:r>
-        <w:t>b</w:t>
-      </w:r>
-      <w:r>
-        <w:t>) Requisitos É</w:t>
-      </w:r>
-      <w:r>
-        <w:t>ticos</w:t>
-      </w:r>
-    </w:p>
-    <w:p>
-      <w:r>
-        <w:t>RNF11 – Transparência na utilização dos dados</w:t>
-      </w:r>
-    </w:p>
-    <w:p>
-      <w:r>
-        <w:t>Descrição: O sistema deve fornecer informações claras sobre a utilização dos dados dos usuários, garantindo conformidade com boas práticas éticas.</w:t>
-      </w:r>
-    </w:p>
-    <w:p>
-      <w:r>
-        <w:t>c</w:t>
-      </w:r>
-      <w:r>
-        <w:t xml:space="preserve">) Requisitos de </w:t>
-      </w:r>
-      <w:r>
-        <w:t>P</w:t>
-      </w:r>
-      <w:r>
         <w:t xml:space="preserve">rivacidade </w:t>
       </w:r>
       <w:r>
@@ -5896,7 +5882,6 @@
     <w:p/>
     <w:p>
       <w:r>
-        <w:lastRenderedPageBreak/>
         <w:t>A seguir, são apresentadas as principais regras de negócio do sistema, juntamente com sua relação com os requisitos funcionais.</w:t>
       </w:r>
     </w:p>
@@ -5973,6 +5958,7 @@
     </w:p>
     <w:p>
       <w:r>
+        <w:lastRenderedPageBreak/>
         <w:t>Descrição: Apenas bancos de leite verificados e cadastrados no sistema poderão receber doações. Os bancos devem manter suas informações atualizadas.</w:t>
       </w:r>
     </w:p>
@@ -5998,7 +5984,6 @@
     </w:p>
     <w:p>
       <w:r>
-        <w:lastRenderedPageBreak/>
         <w:t>RN06 – Conteúdo Educativo</w:t>
       </w:r>
     </w:p>
@@ -6384,7 +6369,6 @@
         <w:t xml:space="preserve"> sobre o assunto tratado nesta </w:t>
       </w:r>
       <w:proofErr w:type="spellStart"/>
-      <w:proofErr w:type="gramStart"/>
       <w:r>
         <w:t>seção</w:t>
       </w:r>
@@ -6398,7 +6382,6 @@
         <w:t>odos</w:t>
       </w:r>
       <w:proofErr w:type="spellEnd"/>
-      <w:proofErr w:type="gramEnd"/>
       <w:r>
         <w:t xml:space="preserve"> os diagramas devem ser entregue</w:t>
       </w:r>
@@ -6507,15 +6490,7 @@
         <w:t>Insira uma apresentação sobre</w:t>
       </w:r>
       <w:r>
-        <w:t xml:space="preserve"> o assunto tratado nesta seção. Todos os diagramas devem ser </w:t>
-      </w:r>
-      <w:proofErr w:type="gramStart"/>
-      <w:r>
-        <w:t>entregue</w:t>
-      </w:r>
-      <w:proofErr w:type="gramEnd"/>
-      <w:r>
-        <w:t xml:space="preserve"> dentro da pasta do Apêndice </w:t>
+        <w:t xml:space="preserve"> o assunto tratado nesta seção. Todos os diagramas devem ser entregue dentro da pasta do Apêndice </w:t>
       </w:r>
       <w:r>
         <w:t>F</w:t>

</xml_diff>

<commit_message>
feat: adicionado e finalizado sessão 3
</commit_message>
<xml_diff>
--- a/PFC_2025_Docs/FAI-SI-PFC-I-ModelodeDocumento-2025-v1.docx
+++ b/PFC_2025_Docs/FAI-SI-PFC-I-ModelodeDocumento-2025-v1.docx
@@ -1,6 +1,6 @@
 
 <file path=word/document.xml><?xml version="1.0" encoding="utf-8"?>
-<w:document xmlns:wpc="http://schemas.microsoft.com/office/word/2010/wordprocessingCanvas" xmlns:mc="http://schemas.openxmlformats.org/markup-compatibility/2006" xmlns:o="urn:schemas-microsoft-com:office:office" xmlns:r="http://schemas.openxmlformats.org/officeDocument/2006/relationships" xmlns:m="http://schemas.openxmlformats.org/officeDocument/2006/math" xmlns:v="urn:schemas-microsoft-com:vml" xmlns:wp14="http://schemas.microsoft.com/office/word/2010/wordprocessingDrawing" xmlns:wp="http://schemas.openxmlformats.org/drawingml/2006/wordprocessingDrawing" xmlns:w10="urn:schemas-microsoft-com:office:word" xmlns:w="http://schemas.openxmlformats.org/wordprocessingml/2006/main" xmlns:w14="http://schemas.microsoft.com/office/word/2010/wordml" xmlns:wpg="http://schemas.microsoft.com/office/word/2010/wordprocessingGroup" xmlns:wpi="http://schemas.microsoft.com/office/word/2010/wordprocessingInk" xmlns:wne="http://schemas.microsoft.com/office/word/2006/wordml" xmlns:wps="http://schemas.microsoft.com/office/word/2010/wordprocessingShape" mc:Ignorable="w14 wp14">
+<w:document xmlns:wpc="http://schemas.microsoft.com/office/word/2010/wordprocessingCanvas" xmlns:cx="http://schemas.microsoft.com/office/drawing/2014/chartex" xmlns:mc="http://schemas.openxmlformats.org/markup-compatibility/2006" xmlns:o="urn:schemas-microsoft-com:office:office" xmlns:r="http://schemas.openxmlformats.org/officeDocument/2006/relationships" xmlns:m="http://schemas.openxmlformats.org/officeDocument/2006/math" xmlns:v="urn:schemas-microsoft-com:vml" xmlns:wp14="http://schemas.microsoft.com/office/word/2010/wordprocessingDrawing" xmlns:wp="http://schemas.openxmlformats.org/drawingml/2006/wordprocessingDrawing" xmlns:w10="urn:schemas-microsoft-com:office:word" xmlns:w="http://schemas.openxmlformats.org/wordprocessingml/2006/main" xmlns:w14="http://schemas.microsoft.com/office/word/2010/wordml" xmlns:w15="http://schemas.microsoft.com/office/word/2012/wordml" xmlns:w16se="http://schemas.microsoft.com/office/word/2015/wordml/symex" xmlns:wpg="http://schemas.microsoft.com/office/word/2010/wordprocessingGroup" xmlns:wpi="http://schemas.microsoft.com/office/word/2010/wordprocessingInk" xmlns:wne="http://schemas.microsoft.com/office/word/2006/wordml" xmlns:wps="http://schemas.microsoft.com/office/word/2010/wordprocessingShape" mc:Ignorable="w14 w15 w16se wp14">
   <w:body>
     <w:p>
       <w:pPr>
@@ -4170,8 +4170,8 @@
       <w:pPr>
         <w:pStyle w:val="EstiloFonte12NegritoCentralizado"/>
         <w:sectPr>
-          <w:headerReference w:type="even" r:id="rId9"/>
-          <w:headerReference w:type="default" r:id="rId10"/>
+          <w:headerReference w:type="even" r:id="rId8"/>
+          <w:headerReference w:type="default" r:id="rId9"/>
           <w:pgSz w:w="11907" w:h="16840" w:code="9"/>
           <w:pgMar w:top="1701" w:right="1134" w:bottom="1134" w:left="1701" w:header="709" w:footer="709" w:gutter="0"/>
           <w:pgNumType w:fmt="lowerRoman"/>
@@ -4203,20 +4203,7 @@
         <w:jc w:val="both"/>
       </w:pPr>
       <w:r>
-        <w:t>A doação de leite materno é um ato essencial para salvar vidas de bebês prematuros e hospitalizados que não podem ser amamentados por suas mães. No entanto, a captação desse leite ainda enfrenta desafios significativos, como a falta de informação, dificuldades no acesso aos pontos de coleta e o desconhecimento sobre os benefícios da doação. Muitas mães que poderiam doar não sabem onde ou como realizar esse processo, e os bancos de leite humano, essenciais para a redistribuição desse alimento, frequentemente operam com estoques abaixo do necessário. Segundo a Rede Brasileira de Bancos de Leite Humano (</w:t>
-      </w:r>
-      <w:proofErr w:type="spellStart"/>
-      <w:proofErr w:type="gramStart"/>
-      <w:r>
-        <w:t>rBLH</w:t>
-      </w:r>
-      <w:proofErr w:type="spellEnd"/>
-      <w:r>
-        <w:t>-BR</w:t>
-      </w:r>
-      <w:proofErr w:type="gramEnd"/>
-      <w:r>
-        <w:t>), uma maior conscientização e acessibilidade ao processo de doação poderia aumentar significativamente a quantidade de leite disponível, salvando mais vidas neonatais.</w:t>
+        <w:t>A doação de leite materno é um ato essencial para salvar vidas de bebês prematuros e hospitalizados que não podem ser amamentados por suas mães. No entanto, a captação desse leite ainda enfrenta desafios significativos, como a falta de informação, dificuldades no acesso aos pontos de coleta e o desconhecimento sobre os benefícios da doação. Muitas mães que poderiam doar não sabem onde ou como realizar esse processo, e os bancos de leite humano, essenciais para a redistribuição desse alimento, frequentemente operam com estoques abaixo do necessário. Segundo a Rede Brasileira de Bancos de Leite Humano (rBLH-BR), uma maior conscientização e acessibilidade ao processo de doação poderia aumentar significativamente a quantidade de leite disponível, salvando mais vidas neonatais.</w:t>
       </w:r>
     </w:p>
     <w:p>
@@ -4232,7 +4219,6 @@
         </w:rPr>
         <w:t xml:space="preserve">Diante desse cenário, o projeto </w:t>
       </w:r>
-      <w:proofErr w:type="spellStart"/>
       <w:r>
         <w:rPr>
           <w:bCs/>
@@ -4240,7 +4226,6 @@
         </w:rPr>
         <w:t>Donate</w:t>
       </w:r>
-      <w:proofErr w:type="spellEnd"/>
       <w:r>
         <w:rPr>
           <w:szCs w:val="24"/>
@@ -4261,7 +4246,6 @@
         </w:rPr>
         <w:t xml:space="preserve">O </w:t>
       </w:r>
-      <w:proofErr w:type="spellStart"/>
       <w:r>
         <w:rPr>
           <w:bCs/>
@@ -4269,7 +4253,6 @@
         </w:rPr>
         <w:t>Donate</w:t>
       </w:r>
-      <w:proofErr w:type="spellEnd"/>
       <w:r>
         <w:rPr>
           <w:szCs w:val="24"/>
@@ -4289,7 +4272,6 @@
         </w:rPr>
         <w:t xml:space="preserve">Este documento apresenta o </w:t>
       </w:r>
-      <w:proofErr w:type="spellStart"/>
       <w:r>
         <w:rPr>
           <w:bCs/>
@@ -4297,40 +4279,20 @@
         </w:rPr>
         <w:t>Donate</w:t>
       </w:r>
-      <w:proofErr w:type="spellEnd"/>
       <w:r>
         <w:rPr>
           <w:szCs w:val="22"/>
         </w:rPr>
-        <w:t xml:space="preserve">, destacando sua justificativa, objetivos e impactos. Em seguida, aborda a revisão bibliográfica, os objetivos do projeto e sua justificativa. Nos capítulos posteriores, são detalhados o escopo, as estratégias de </w:t>
-      </w:r>
-      <w:proofErr w:type="gramStart"/>
-      <w:r>
-        <w:rPr>
-          <w:szCs w:val="22"/>
-        </w:rPr>
-        <w:t>implementação</w:t>
-      </w:r>
-      <w:proofErr w:type="gramEnd"/>
-      <w:r>
-        <w:rPr>
-          <w:szCs w:val="22"/>
-        </w:rPr>
-        <w:t>, os riscos e os critérios de sucesso. Por fim, são apresentadas a metodologia, os requisitos, a previsão de entregas e a conclusão, evidenciando o impacto da solução na doação de leite materno.</w:t>
+        <w:t>, destacando sua justificativa, objetivos e impactos. Em seguida, aborda a revisão bibliográfica, os objetivos do projeto e sua justificativa. Nos capítulos posteriores, são detalhados o escopo, as estratégias de implementação, os riscos e os critérios de sucesso. Por fim, são apresentadas a metodologia, os requisitos, a previsão de entregas e a conclusão, evidenciando o impacto da solução na doação de leite materno.</w:t>
       </w:r>
     </w:p>
     <w:p>
       <w:bookmarkStart w:id="2" w:name="_Toc191547566"/>
     </w:p>
     <w:p>
-      <w:proofErr w:type="gramStart"/>
       <w:r>
         <w:lastRenderedPageBreak/>
-        <w:t>2</w:t>
-      </w:r>
-      <w:proofErr w:type="gramEnd"/>
-      <w:r>
-        <w:t xml:space="preserve"> REVISÃO BIBLIOGRÁFICA</w:t>
+        <w:t>2 REVISÃO BIBLIOGRÁFICA</w:t>
       </w:r>
       <w:bookmarkEnd w:id="2"/>
     </w:p>
@@ -4370,21 +4332,29 @@
         <w:rPr>
           <w:szCs w:val="24"/>
         </w:rPr>
-        <w:t>Os Bancos de Leite Humano (</w:t>
-      </w:r>
-      <w:proofErr w:type="spellStart"/>
-      <w:r>
+        <w:t xml:space="preserve">Os Bancos de Leite Humano (BLHs) são instituições especializadas que coletam, processam e distribuem leite humano para bebês prematuros ou de baixo peso que não podem ser amamentados por suas mães. O Brasil possui a maior e mais complexa rede de bancos de leite humano do mundo, sendo referência internacional por aliar baixo custo e alta qualidade tecnológica (Brasil, 2023). </w:t>
+      </w:r>
+    </w:p>
+    <w:p>
+      <w:pPr>
+        <w:spacing w:before="240"/>
         <w:rPr>
           <w:szCs w:val="24"/>
         </w:rPr>
-        <w:t>BLHs</w:t>
-      </w:r>
-      <w:proofErr w:type="spellEnd"/>
+      </w:pPr>
       <w:r>
         <w:rPr>
           <w:szCs w:val="24"/>
         </w:rPr>
-        <w:t xml:space="preserve">) são instituições especializadas que coletam, processam e distribuem leite humano para bebês prematuros ou de baixo peso que não podem ser amamentados por suas mães. O Brasil possui a maior e mais complexa rede de bancos de leite humano do mundo, sendo referência internacional por aliar baixo custo e alta qualidade tecnológica (Brasil, 2023). </w:t>
+        <w:t xml:space="preserve">A aplicação de tecnologias em saúde, especialmente as educacionais, tem mostrado contribuições significativas para a promoção do aleitamento materno. A combinação de diferentes tecnologias tem resultados positivos na manutenção da amamentação (Oliveira, Souza e Lima, 2021). </w:t>
+      </w:r>
+    </w:p>
+    <w:p>
+      <w:pPr>
+        <w:pStyle w:val="Ttulo2"/>
+      </w:pPr>
+      <w:r>
+        <w:t>2.2 trabalhos relacionados</w:t>
       </w:r>
     </w:p>
     <w:p>
@@ -4398,43 +4368,7 @@
         <w:rPr>
           <w:szCs w:val="24"/>
         </w:rPr>
-        <w:t xml:space="preserve">A aplicação de tecnologias em saúde, especialmente as educacionais, tem mostrado contribuições significativas para a promoção do aleitamento materno. A combinação de diferentes tecnologias tem resultados positivos na manutenção da amamentação (Oliveira, Souza e Lima, 2021). </w:t>
-      </w:r>
-    </w:p>
-    <w:p>
-      <w:pPr>
-        <w:pStyle w:val="Ttulo2"/>
-      </w:pPr>
-      <w:r>
-        <w:t>2.2 trabalhos relacionados</w:t>
-      </w:r>
-    </w:p>
-    <w:p>
-      <w:pPr>
-        <w:spacing w:before="240"/>
-        <w:rPr>
-          <w:szCs w:val="24"/>
-        </w:rPr>
-      </w:pPr>
-      <w:r>
-        <w:rPr>
-          <w:szCs w:val="24"/>
-        </w:rPr>
-        <w:t xml:space="preserve">Diversos estudos têm explorado o uso de tecnologias móveis na promoção do aleitamento materno. Por exemplo, uma revisão integrativa da literatura identificou que aplicativos móveis podem ser ferramentas eficazes para fornecer informações e suporte às mães durante o período de amamentação (Lopes </w:t>
-      </w:r>
-      <w:proofErr w:type="gramStart"/>
-      <w:r>
-        <w:rPr>
-          <w:szCs w:val="24"/>
-        </w:rPr>
-        <w:t>et</w:t>
-      </w:r>
-      <w:proofErr w:type="gramEnd"/>
-      <w:r>
-        <w:rPr>
-          <w:szCs w:val="24"/>
-        </w:rPr>
-        <w:t xml:space="preserve"> al., 2022).</w:t>
+        <w:t>Diversos estudos têm explorado o uso de tecnologias móveis na promoção do aleitamento materno. Por exemplo, uma revisão integrativa da literatura identificou que aplicativos móveis podem ser ferramentas eficazes para fornecer informações e suporte às mães durante o período de amamentação (Lopes et al., 2022).</w:t>
       </w:r>
     </w:p>
     <w:p>
@@ -4461,61 +4395,33 @@
         <w:rPr>
           <w:szCs w:val="24"/>
         </w:rPr>
-        <w:t xml:space="preserve">, desenvolvido para </w:t>
-      </w:r>
-      <w:proofErr w:type="gramStart"/>
-      <w:r>
+        <w:t>, desenvolvido para otimizar a doação de leite materno, conectando doadoras aos bancos de leite humano. A ferramenta permite que as usuárias realizem cadastros, agendem coletas e acompanhem o impacto de suas doações. Resultados apontam que o aplicativo facilitou o acesso à informação e aumentou a adesão à doação (Silva et al., 2022).</w:t>
+      </w:r>
+    </w:p>
+    <w:p>
+      <w:pPr>
+        <w:spacing w:before="240"/>
         <w:rPr>
           <w:szCs w:val="24"/>
         </w:rPr>
-        <w:t>otimizar</w:t>
-      </w:r>
-      <w:proofErr w:type="gramEnd"/>
+      </w:pPr>
       <w:r>
         <w:rPr>
           <w:szCs w:val="24"/>
         </w:rPr>
-        <w:t xml:space="preserve"> a doação de leite materno, conectando doadoras aos bancos de leite humano. A ferramenta permite que as usuárias realizem cadastros, agendem coletas e acompanhem o impacto de suas doações. Resultados apontam que o aplicativo facilitou o acesso à informação e aumentou a adesão à doação (Silva </w:t>
-      </w:r>
-      <w:proofErr w:type="gramStart"/>
-      <w:r>
+        <w:t>Além disso, a construção de websites específicos para o aleitamento materno tem sido utilizada como estratégia para fornecer informações e suporte às mães, contribuindo para a promoção e manutenção da amamentação (Oliveira; Souza; Lima, 2021).</w:t>
+      </w:r>
+    </w:p>
+    <w:p>
+      <w:pPr>
+        <w:spacing w:before="240"/>
         <w:rPr>
           <w:szCs w:val="24"/>
         </w:rPr>
-        <w:t>et</w:t>
-      </w:r>
-      <w:proofErr w:type="gramEnd"/>
-      <w:r>
-        <w:rPr>
-          <w:szCs w:val="24"/>
-        </w:rPr>
-        <w:t xml:space="preserve"> al., 2022).</w:t>
-      </w:r>
-    </w:p>
-    <w:p>
-      <w:pPr>
-        <w:spacing w:before="240"/>
-        <w:rPr>
-          <w:szCs w:val="24"/>
-        </w:rPr>
-      </w:pPr>
-      <w:r>
-        <w:rPr>
-          <w:szCs w:val="24"/>
-        </w:rPr>
-        <w:t>Além disso, a construção de websites específicos para o aleitamento materno tem sido utilizada como estratégia para fornecer informações e suporte às mães, contribuindo para a promoção e manutenção da amamentação (Oliveira; Souza; Lima, 2021).</w:t>
-      </w:r>
-    </w:p>
-    <w:p>
-      <w:pPr>
-        <w:spacing w:before="240"/>
-        <w:rPr>
-          <w:szCs w:val="24"/>
-        </w:rPr>
         <w:sectPr>
-          <w:headerReference w:type="even" r:id="rId11"/>
-          <w:headerReference w:type="default" r:id="rId12"/>
-          <w:headerReference w:type="first" r:id="rId13"/>
+          <w:headerReference w:type="even" r:id="rId10"/>
+          <w:headerReference w:type="default" r:id="rId11"/>
+          <w:headerReference w:type="first" r:id="rId12"/>
           <w:pgSz w:w="11907" w:h="16840" w:code="9"/>
           <w:pgMar w:top="1701" w:right="1134" w:bottom="1134" w:left="1701" w:header="709" w:footer="709" w:gutter="0"/>
           <w:cols w:space="708"/>
@@ -4541,519 +4447,634 @@
         </w:rPr>
         <w:t>.</w:t>
       </w:r>
-      <w:bookmarkStart w:id="3" w:name="_GoBack"/>
+    </w:p>
+    <w:p>
+      <w:pPr>
+        <w:pStyle w:val="Ttulo1"/>
+      </w:pPr>
+      <w:bookmarkStart w:id="3" w:name="_Toc191547567"/>
+      <w:bookmarkStart w:id="4" w:name="_Toc192060079"/>
+      <w:r>
+        <w:lastRenderedPageBreak/>
+        <w:t>3 OBJETIVO DO PROJETO</w:t>
+      </w:r>
       <w:bookmarkEnd w:id="3"/>
-      <w:proofErr w:type="gramStart"/>
-    </w:p>
+    </w:p>
+    <w:p>
+      <w:r>
+        <w:t>Neste capítulo é apresentada a formulação do problema, que enfatiza a necessidade da realização deste projeto, os objetivos almejados, a justificativa, o público de interesse, níveis de decisão e grupos funcionais atendidos.</w:t>
+      </w:r>
+      <w:r>
+        <w:t xml:space="preserve"> </w:t>
+      </w:r>
+    </w:p>
+    <w:p/>
+    <w:p>
+      <w:pPr>
+        <w:pStyle w:val="Ttulo2"/>
+      </w:pPr>
+      <w:bookmarkStart w:id="5" w:name="_Toc192060081"/>
+      <w:bookmarkStart w:id="6" w:name="_Toc191547568"/>
+      <w:r>
+        <w:t xml:space="preserve">3.1 </w:t>
+      </w:r>
+      <w:bookmarkEnd w:id="5"/>
+      <w:r>
+        <w:t>FORMULAÇÃO DO PROBLEMA</w:t>
+      </w:r>
+      <w:bookmarkEnd w:id="6"/>
+    </w:p>
+    <w:p>
+      <w:r>
+        <w:t>A escassez de informações sobre os métodos de doação, coleta e uso do recurso do leite materno acarreta em problemas para as lactantes que produzem muito leite e acaba</w:t>
+      </w:r>
+      <w:r>
+        <w:t>m perdendo quanto para os recém</w:t>
+      </w:r>
+      <w:r>
+        <w:t>-</w:t>
+      </w:r>
+      <w:bookmarkStart w:id="7" w:name="_GoBack"/>
+      <w:bookmarkEnd w:id="7"/>
+      <w:r>
+        <w:t>nascido</w:t>
+      </w:r>
+      <w:r>
+        <w:t>s</w:t>
+      </w:r>
+      <w:r>
+        <w:t xml:space="preserve"> que que podem possuir problemas com o leite da própria mãe ou ela não produzir leite o suficiente para alimentar o bebe.</w:t>
+      </w:r>
+    </w:p>
+    <w:p>
+      <w:r>
+        <w:t>Em uma pequena entrevista com a Sara Elisa Capelo de Lima, estudante do 5º período de enfermagem da FAI, permitiu conhecer e analisar as atividades e entender algumas dificuldades que essa área da saúde enfrenta.</w:t>
+      </w:r>
+    </w:p>
+    <w:p>
+      <w:r>
+        <w:t>Com base nas informações passadas é possível averiguar que a visibilidade e meios de contato com os órgãos responsáveis pela coleta, armazenamento e distribuição são feitas através de algumas campanhas realizadas através do ano e o site do governo federal, sem um recurso tecnológico mais prático. Também é possível perceber que o processo de divulgação da coleta ou distribuição não é realizado de forma categórica, não possuindo datas padrões ou postos com fácil localização.</w:t>
+      </w:r>
+    </w:p>
+    <w:p>
+      <w:r>
+        <w:t>Os desafios aqui citados permitem entender que uma solução automatizada por meio de um sistema de software pode contribuir com a redução das dificuldades enfrentadas pelas instituições, de modo geral.</w:t>
+      </w:r>
+    </w:p>
+    <w:p/>
+    <w:p>
+      <w:pPr>
+        <w:pStyle w:val="Ttulo2"/>
+      </w:pPr>
+      <w:bookmarkStart w:id="8" w:name="_Toc191547569"/>
+      <w:r>
+        <w:t>3.2 OBJETIVOS</w:t>
+      </w:r>
+      <w:bookmarkEnd w:id="8"/>
+    </w:p>
+    <w:p>
+      <w:r>
+        <w:t xml:space="preserve">O objetivo geral deste projeto de conclusão de curso é desenvolver um sistema de software, para uso com tecnologias </w:t>
+      </w:r>
+      <w:r>
+        <w:rPr>
+          <w:i/>
+          <w:iCs/>
+        </w:rPr>
+        <w:t>Web</w:t>
+      </w:r>
+      <w:r>
+        <w:t xml:space="preserve"> e </w:t>
+      </w:r>
+      <w:r>
+        <w:rPr>
+          <w:i/>
+        </w:rPr>
+        <w:t>m</w:t>
+      </w:r>
+      <w:r>
+        <w:rPr>
+          <w:i/>
+          <w:iCs/>
+        </w:rPr>
+        <w:t>obile</w:t>
+      </w:r>
+      <w:r>
+        <w:t>, a fim de oferecer a população um sistema automatizado para a divulgação das campanhas de coletas</w:t>
+      </w:r>
+      <w:r>
+        <w:t>, bem como, postos de coleta próximos, formas de coleta em casa, armazenamento e locais de retirada.</w:t>
+      </w:r>
+    </w:p>
+    <w:p>
+      <w:r>
+        <w:lastRenderedPageBreak/>
+        <w:t>Os objetivos específicos são:</w:t>
+      </w:r>
+    </w:p>
+    <w:p>
+      <w:pPr>
+        <w:pStyle w:val="PargrafodaLista"/>
+        <w:numPr>
+          <w:ilvl w:val="0"/>
+          <w:numId w:val="16"/>
+        </w:numPr>
+      </w:pPr>
+      <w:r>
+        <w:t>C</w:t>
+      </w:r>
+      <w:r>
+        <w:t xml:space="preserve">riar uma aplicação </w:t>
+      </w:r>
+      <w:r>
+        <w:rPr>
+          <w:i/>
+          <w:iCs/>
+        </w:rPr>
+        <w:t xml:space="preserve">Web </w:t>
+      </w:r>
+      <w:r>
+        <w:t>destinad</w:t>
+      </w:r>
+      <w:r>
+        <w:t xml:space="preserve">a </w:t>
+      </w:r>
+      <w:r>
+        <w:t xml:space="preserve">a apoiar as instituições voltadas </w:t>
+      </w:r>
+      <w:r>
+        <w:t>para a saúde da mulher e recém</w:t>
+      </w:r>
+      <w:r>
+        <w:t>-</w:t>
+      </w:r>
+      <w:r>
+        <w:t>nascidos.</w:t>
+      </w:r>
+    </w:p>
+    <w:p>
+      <w:pPr>
+        <w:pStyle w:val="PargrafodaLista"/>
+        <w:numPr>
+          <w:ilvl w:val="0"/>
+          <w:numId w:val="16"/>
+        </w:numPr>
+      </w:pPr>
+      <w:r>
+        <w:t>C</w:t>
+      </w:r>
+      <w:r>
+        <w:t xml:space="preserve">riar um aplicativo </w:t>
+      </w:r>
+      <w:r>
+        <w:rPr>
+          <w:i/>
+          <w:iCs/>
+        </w:rPr>
+        <w:t>mobile</w:t>
+      </w:r>
+      <w:r>
+        <w:t xml:space="preserve">, destinado às pessoas interessadas </w:t>
+      </w:r>
+      <w:r>
+        <w:t>nas técnicas para coleta e armazenamento do leite materno em casa, pessoas com interesse em receber o leite materno e campanhas de bem-estar da mulher</w:t>
+      </w:r>
+    </w:p>
+    <w:p>
+      <w:r>
+        <w:t xml:space="preserve">Por meio de um aplicativo </w:t>
+      </w:r>
+      <w:r>
+        <w:rPr>
+          <w:i/>
+        </w:rPr>
+        <w:t>Web</w:t>
+      </w:r>
+      <w:r>
+        <w:t>, será intermediado o processo de divulgação de campanhas de coletas, retiradas do leite materno, bem como campanhas de saúde paras as mães e cuidados com o recém</w:t>
+      </w:r>
+      <w:r>
+        <w:t>-</w:t>
+      </w:r>
+      <w:r>
+        <w:t xml:space="preserve">nascido. Por meio do aplicativo </w:t>
+      </w:r>
+      <w:r>
+        <w:rPr>
+          <w:i/>
+        </w:rPr>
+        <w:t>mobile</w:t>
+      </w:r>
+      <w:r>
+        <w:t xml:space="preserve"> será possível que as pessoas interessadas tenham acesso a postos de coleta em sua região, informativos sobre campanhas dicas e </w:t>
+      </w:r>
+      <w:r>
+        <w:t>instruções de como coletar e armazenar o leite materno e também como recebe-lo.</w:t>
+      </w:r>
+    </w:p>
+    <w:p>
+      <w:r>
+        <w:t>O sistema de software deverá permitir que seus usuários:</w:t>
+      </w:r>
+    </w:p>
+    <w:p>
+      <w:pPr>
+        <w:pStyle w:val="PargrafodaLista"/>
+        <w:numPr>
+          <w:ilvl w:val="0"/>
+          <w:numId w:val="17"/>
+        </w:numPr>
+      </w:pPr>
+      <w:r>
+        <w:t>O cadastro como doador do leite materno</w:t>
+      </w:r>
+    </w:p>
+    <w:p>
+      <w:pPr>
+        <w:pStyle w:val="PargrafodaLista"/>
+        <w:numPr>
+          <w:ilvl w:val="0"/>
+          <w:numId w:val="17"/>
+        </w:numPr>
+      </w:pPr>
+      <w:r>
+        <w:t>O cadastro como recebedor</w:t>
+      </w:r>
+      <w:r>
+        <w:t xml:space="preserve"> do leite materno</w:t>
+      </w:r>
+    </w:p>
+    <w:p>
+      <w:pPr>
+        <w:pStyle w:val="PargrafodaLista"/>
+        <w:numPr>
+          <w:ilvl w:val="0"/>
+          <w:numId w:val="17"/>
+        </w:numPr>
+      </w:pPr>
+      <w:r>
+        <w:t>O acesso a campanhas realizadas pela área da saúde</w:t>
+      </w:r>
+    </w:p>
+    <w:p>
+      <w:pPr>
+        <w:pStyle w:val="PargrafodaLista"/>
+        <w:numPr>
+          <w:ilvl w:val="0"/>
+          <w:numId w:val="17"/>
+        </w:numPr>
+      </w:pPr>
+      <w:r>
+        <w:t>O acesso a informativos e campanhas sobre o cuidado com a mulher e o bebe.</w:t>
+      </w:r>
+    </w:p>
+    <w:p/>
+    <w:p>
+      <w:pPr>
+        <w:pStyle w:val="Ttulo2"/>
+      </w:pPr>
+      <w:bookmarkStart w:id="9" w:name="_Toc191547570"/>
+      <w:r>
+        <w:t>3.3 JUSTIFICATIVA</w:t>
+      </w:r>
+      <w:bookmarkEnd w:id="9"/>
+    </w:p>
+    <w:p>
+      <w:r>
+        <w:t>Com base na pequena entrevista realizada com a profissional da saúde é possível identificar que as principais dificuldades est</w:t>
+      </w:r>
+      <w:r>
+        <w:t>ão a falta de informações além dos postos de saúde de como receber o leito armazenado e como doar o leite, há também a falta de uma divulgação massiva que chega a todos.</w:t>
+      </w:r>
+    </w:p>
+    <w:p>
+      <w:r>
+        <w:t>Tendo como base essas informações um sistema que facilite a divulgação dessas informações e campanhas para a população no geral ajudará o fluxo de doação, abrindo assim, possibilidade de alcançar mais famílias necessitadas com o leite materno.</w:t>
+      </w:r>
+      <w:bookmarkEnd w:id="4"/>
+    </w:p>
+    <w:p/>
+    <w:p>
+      <w:pPr>
+        <w:pStyle w:val="Ttulo2"/>
+      </w:pPr>
+      <w:bookmarkStart w:id="10" w:name="_Toc191547571"/>
+      <w:r>
+        <w:lastRenderedPageBreak/>
+        <w:t>3.</w:t>
+      </w:r>
+      <w:r>
+        <w:t>4</w:t>
+      </w:r>
+      <w:r>
+        <w:t xml:space="preserve"> NÍVEIS DE DECISÃO E GRUPOS FUNCIONAIS ATENDIDOS</w:t>
+      </w:r>
+      <w:bookmarkEnd w:id="10"/>
+    </w:p>
+    <w:p>
+      <w:r>
+        <w:t>O sistema de software a ser desenvolvido tem como público de interesse</w:t>
+      </w:r>
+      <w:r>
+        <w:t xml:space="preserve"> os hospitais e postos de saúde</w:t>
+      </w:r>
+      <w:r>
+        <w:t xml:space="preserve"> e também pessoas que desejam </w:t>
+      </w:r>
+      <w:r>
+        <w:t>doar ou receber o leite materno e interesse nas campanhas de cuidado e bem-estar.</w:t>
+      </w:r>
+    </w:p>
+    <w:p/>
     <w:p>
       <w:pPr>
         <w:pStyle w:val="Ttulo1"/>
       </w:pPr>
-      <w:bookmarkStart w:id="4" w:name="_Toc191547567"/>
-      <w:bookmarkStart w:id="5" w:name="_Toc192060079"/>
-      <w:r>
-        <w:lastRenderedPageBreak/>
+      <w:bookmarkStart w:id="11" w:name="_Toc191547572"/>
+      <w:r>
+        <w:t>4 MÉTODOS GERENCIAIS</w:t>
+      </w:r>
+      <w:bookmarkEnd w:id="11"/>
+    </w:p>
+    <w:p>
+      <w:r>
+        <w:t>Insira</w:t>
+      </w:r>
+      <w:r>
+        <w:t xml:space="preserve"> uma </w:t>
+      </w:r>
+      <w:r>
+        <w:t>apresentação</w:t>
+      </w:r>
+      <w:r>
+        <w:t xml:space="preserve"> sobre o assunto tratado neste capítulo</w:t>
+      </w:r>
+      <w:r>
+        <w:t>.</w:t>
+      </w:r>
+    </w:p>
+    <w:p/>
+    <w:p>
+      <w:pPr>
+        <w:pStyle w:val="Ttulo2"/>
+      </w:pPr>
+      <w:bookmarkStart w:id="12" w:name="_Toc191547573"/>
+      <w:r>
+        <w:t>4.</w:t>
+      </w:r>
+      <w:r>
+        <w:t>1</w:t>
+      </w:r>
+      <w:r>
+        <w:t xml:space="preserve"> </w:t>
+      </w:r>
+      <w:r>
+        <w:t>GERENCIAMENTO DO PROJETO</w:t>
+      </w:r>
+      <w:bookmarkEnd w:id="12"/>
+    </w:p>
+    <w:p>
+      <w:r>
+        <w:t>Esta seç</w:t>
+      </w:r>
+      <w:r>
+        <w:t xml:space="preserve">ão se refere ao preenchimento dos artefatos solicitados </w:t>
+      </w:r>
+      <w:r>
+        <w:t xml:space="preserve">pela disciplina de Gerência de Projetos. </w:t>
+      </w:r>
+      <w:r>
+        <w:t>Apresente os artefatos aqui e os inclua na</w:t>
+      </w:r>
+      <w:r>
+        <w:t xml:space="preserve"> pasta do</w:t>
+      </w:r>
+      <w:r>
+        <w:t xml:space="preserve"> Apêndice A.</w:t>
+      </w:r>
+    </w:p>
+    <w:p>
+      <w:pPr>
+        <w:pStyle w:val="Ttulo2"/>
+        <w:rPr>
+          <w:rStyle w:val="Forte"/>
+        </w:rPr>
+      </w:pPr>
+    </w:p>
+    <w:p>
+      <w:pPr>
+        <w:pStyle w:val="Ttulo2"/>
+      </w:pPr>
+      <w:bookmarkStart w:id="13" w:name="_Toc191547574"/>
+      <w:r>
+        <w:t xml:space="preserve">4.2 </w:t>
+      </w:r>
+      <w:r>
+        <w:t>MODELO DE CICLO DE VIDA</w:t>
+      </w:r>
+      <w:bookmarkEnd w:id="13"/>
+      <w:r>
+        <w:t xml:space="preserve"> </w:t>
+      </w:r>
+    </w:p>
+    <w:p>
+      <w:r>
+        <w:t>Descreva o modelo de processo adotado para o desenvolvimento do projeto.</w:t>
+      </w:r>
+      <w:r>
+        <w:t xml:space="preserve"> Detalhe o conceito do modelo de ciclo</w:t>
+      </w:r>
+      <w:r>
+        <w:t xml:space="preserve"> de vida escolhido, as etapas e o cronograma de marcos para as etapas.</w:t>
+      </w:r>
+      <w:r>
+        <w:t xml:space="preserve"> </w:t>
+      </w:r>
+    </w:p>
+    <w:p>
+      <w:pPr>
+        <w:pStyle w:val="Ttulo2"/>
+      </w:pPr>
+    </w:p>
+    <w:p>
+      <w:pPr>
+        <w:pStyle w:val="Ttulo2"/>
+      </w:pPr>
+      <w:bookmarkStart w:id="14" w:name="_Toc191547575"/>
+      <w:r>
+        <w:t>4.</w:t>
+      </w:r>
+      <w:r>
         <w:t>3</w:t>
       </w:r>
-      <w:proofErr w:type="gramEnd"/>
-      <w:r>
-        <w:t xml:space="preserve"> OBJETIVO DO PROJETO</w:t>
-      </w:r>
-      <w:bookmarkEnd w:id="4"/>
-    </w:p>
-    <w:p>
-      <w:r>
-        <w:t>Insira</w:t>
-      </w:r>
-      <w:r>
-        <w:t xml:space="preserve"> uma </w:t>
-      </w:r>
-      <w:r>
-        <w:t>apresentação d</w:t>
-      </w:r>
-      <w:r>
-        <w:t>o assunto tratado neste capítulo</w:t>
+      <w:r>
+        <w:t xml:space="preserve"> </w:t>
+      </w:r>
+      <w:r>
+        <w:t>RECURSOS NECESSÁRIOS</w:t>
+      </w:r>
+      <w:bookmarkEnd w:id="14"/>
+    </w:p>
+    <w:p>
+      <w:r>
+        <w:t>Descreva os recursos humanos, de software (incluir tipo de licença</w:t>
+      </w:r>
+      <w:r>
+        <w:t xml:space="preserve"> requerida</w:t>
+      </w:r>
+      <w:r>
+        <w:t>)</w:t>
+      </w:r>
+      <w:r>
+        <w:t xml:space="preserve">, </w:t>
+      </w:r>
+      <w:r>
+        <w:t>de equipamentos físicos necessários</w:t>
+      </w:r>
+      <w:r>
+        <w:t xml:space="preserve"> (hardware), de comunicações e de provedores de serviço</w:t>
+      </w:r>
+      <w:r>
+        <w:t>s em nuvem</w:t>
+      </w:r>
+      <w:r>
+        <w:t xml:space="preserve"> (caso exista</w:t>
+      </w:r>
+      <w:r>
+        <w:t>m</w:t>
+      </w:r>
+      <w:r>
+        <w:t>)</w:t>
       </w:r>
       <w:r>
         <w:t>.</w:t>
       </w:r>
+    </w:p>
+    <w:p>
+      <w:pPr>
+        <w:pStyle w:val="Ttulo3"/>
+      </w:pPr>
+    </w:p>
+    <w:p>
+      <w:pPr>
+        <w:pStyle w:val="Ttulo2"/>
+      </w:pPr>
+      <w:bookmarkStart w:id="15" w:name="_Toc191547576"/>
+      <w:r>
+        <w:t>4.</w:t>
+      </w:r>
+      <w:r>
+        <w:t>4</w:t>
+      </w:r>
+      <w:r>
+        <w:t xml:space="preserve"> RELATÓRIO DE DESEMPENHO</w:t>
+      </w:r>
+      <w:bookmarkEnd w:id="15"/>
       <w:r>
         <w:t xml:space="preserve"> </w:t>
       </w:r>
     </w:p>
+    <w:p>
+      <w:r>
+        <w:t xml:space="preserve"> </w:t>
+      </w:r>
+      <w:r>
+        <w:t>Preench</w:t>
+      </w:r>
+      <w:r>
+        <w:t>a</w:t>
+      </w:r>
+      <w:r>
+        <w:t xml:space="preserve"> a planilha com</w:t>
+      </w:r>
+      <w:r>
+        <w:t xml:space="preserve"> Relatório de Desempenho do Projeto</w:t>
+      </w:r>
+      <w:r>
+        <w:t>. A p</w:t>
+      </w:r>
+      <w:r>
+        <w:t xml:space="preserve">lanilha deve ser entregue </w:t>
+      </w:r>
+      <w:r>
+        <w:t>dentro da pasta do</w:t>
+      </w:r>
+      <w:r>
+        <w:t xml:space="preserve"> </w:t>
+      </w:r>
+      <w:r>
+        <w:t>A</w:t>
+      </w:r>
+      <w:r>
+        <w:t>pêndice</w:t>
+      </w:r>
+      <w:r>
+        <w:t xml:space="preserve"> B.</w:t>
+      </w:r>
+    </w:p>
     <w:p/>
     <w:p>
       <w:pPr>
         <w:pStyle w:val="Ttulo2"/>
       </w:pPr>
-      <w:bookmarkStart w:id="6" w:name="_Toc192060081"/>
-      <w:bookmarkStart w:id="7" w:name="_Toc191547568"/>
-      <w:r>
-        <w:t xml:space="preserve">3.1 </w:t>
-      </w:r>
-      <w:bookmarkEnd w:id="6"/>
-      <w:r>
-        <w:t>FORMULAÇÃO DO PROBLEMA</w:t>
-      </w:r>
-      <w:bookmarkEnd w:id="7"/>
-    </w:p>
-    <w:p>
-      <w:r>
-        <w:t>Durante o levantamento de ide</w:t>
-      </w:r>
-      <w:r>
-        <w:t>ias para a escolha do projeto, foram identificadas as situações onde o projeto poderia ser útil e aplicável. Descreva qual foi o problema e</w:t>
-      </w:r>
-      <w:r>
-        <w:t>ncontrado e</w:t>
+      <w:bookmarkStart w:id="16" w:name="_Toc191547577"/>
+      <w:r>
+        <w:t>4.</w:t>
+      </w:r>
+      <w:r>
+        <w:t>5</w:t>
       </w:r>
       <w:r>
         <w:t xml:space="preserve"> </w:t>
       </w:r>
       <w:r>
-        <w:t xml:space="preserve">que </w:t>
-      </w:r>
-      <w:r>
-        <w:t xml:space="preserve">se </w:t>
-      </w:r>
-      <w:r>
-        <w:t xml:space="preserve">deseja resolver com </w:t>
-      </w:r>
-      <w:r>
-        <w:t>este</w:t>
-      </w:r>
-      <w:r>
-        <w:t xml:space="preserve"> projeto.</w:t>
-      </w:r>
-      <w:r>
-        <w:t xml:space="preserve"> </w:t>
-      </w:r>
-      <w:r>
-        <w:t>Pode-se descrev</w:t>
-      </w:r>
-      <w:r>
-        <w:t>ê-lo</w:t>
-      </w:r>
-      <w:r>
-        <w:t xml:space="preserve"> seguindo a estrutura: qual é o problema; onde ele acontece; como ele acontece; quando acontece; quem é afetado por ele; quais são as consequências desse problema.</w:t>
-      </w:r>
-    </w:p>
-    <w:p/>
-    <w:p>
-      <w:pPr>
-        <w:pStyle w:val="Ttulo2"/>
-      </w:pPr>
-      <w:bookmarkStart w:id="8" w:name="_Toc191547569"/>
-      <w:r>
-        <w:t>3.2 OBJETIVOS</w:t>
-      </w:r>
-      <w:bookmarkEnd w:id="8"/>
-      <w:r>
-        <w:t xml:space="preserve"> </w:t>
-      </w:r>
-    </w:p>
-    <w:p>
-      <w:r>
-        <w:t>Esta seção diz respeito ao fim que se quer atingir com o projeto. A definição clara d</w:t>
-      </w:r>
-      <w:r>
-        <w:t xml:space="preserve">o objetivo geral e dos </w:t>
-      </w:r>
-      <w:r>
-        <w:t>objetivos específicos é de extrema importância. Deve</w:t>
-      </w:r>
-      <w:r>
-        <w:t>m</w:t>
-      </w:r>
-      <w:r>
-        <w:t>-se definir o objetivo geral e os objetivos específicos, iniciando cada um deles com verbos no infinitivo.</w:t>
-      </w:r>
-    </w:p>
-    <w:p/>
-    <w:p>
-      <w:pPr>
-        <w:pStyle w:val="Ttulo2"/>
-      </w:pPr>
-      <w:bookmarkStart w:id="9" w:name="_Toc191547570"/>
-      <w:r>
-        <w:t>3.3 JUSTIFICATIVA</w:t>
-      </w:r>
-      <w:bookmarkEnd w:id="9"/>
-      <w:r>
-        <w:t xml:space="preserve"> </w:t>
-      </w:r>
-    </w:p>
-    <w:p>
-      <w:r>
-        <w:t xml:space="preserve">Explique as razões para a realização do projeto. Pesquise e utilize </w:t>
-      </w:r>
-      <w:r>
-        <w:t xml:space="preserve">as </w:t>
-      </w:r>
-      <w:r>
-        <w:t>informações que ajudam a confirmar a necessidade d</w:t>
-      </w:r>
-      <w:r>
-        <w:t xml:space="preserve">e </w:t>
-      </w:r>
-      <w:r>
-        <w:t>o projeto ser empreendido.</w:t>
-      </w:r>
-      <w:r>
-        <w:t xml:space="preserve"> </w:t>
-      </w:r>
-    </w:p>
-    <w:bookmarkEnd w:id="5"/>
-    <w:p/>
-    <w:p/>
-    <w:p>
-      <w:pPr>
-        <w:pStyle w:val="Ttulo2"/>
-      </w:pPr>
-      <w:bookmarkStart w:id="10" w:name="_Toc191547571"/>
-      <w:r>
-        <w:t>3.</w:t>
-      </w:r>
-      <w:r>
-        <w:t>4</w:t>
-      </w:r>
-      <w:r>
-        <w:t xml:space="preserve"> NÍVEIS DE DECISÃO E GRUPOS FUNCIONAIS ATENDIDOS</w:t>
-      </w:r>
-      <w:bookmarkEnd w:id="10"/>
-    </w:p>
-    <w:p>
-      <w:r>
-        <w:t xml:space="preserve">Descreva a organização </w:t>
-      </w:r>
-      <w:r>
-        <w:t xml:space="preserve">(ou público de interesse) </w:t>
-      </w:r>
-      <w:r>
-        <w:t xml:space="preserve">para a qual se destina este projeto (ou a quem se destina o projeto). </w:t>
-      </w:r>
-      <w:r>
-        <w:t>Con</w:t>
-      </w:r>
-      <w:r>
-        <w:t>siderando os níveis de decisão o</w:t>
-      </w:r>
-      <w:r>
-        <w:t xml:space="preserve">peracional, </w:t>
-      </w:r>
-      <w:r>
-        <w:t>g</w:t>
-      </w:r>
-      <w:r>
-        <w:t>er</w:t>
-      </w:r>
-      <w:r>
-        <w:t xml:space="preserve">encial e </w:t>
-      </w:r>
-      <w:r>
-        <w:t>e</w:t>
-      </w:r>
-      <w:r>
-        <w:t>stratégico, apresente</w:t>
-      </w:r>
-      <w:r>
-        <w:t xml:space="preserve"> quais são os grupos funcionais atingidos pelo projeto (Produção, Marketing, Vendas, etc.) e a expectativa de apoio à tomada de decisão nos diversos níveis</w:t>
-      </w:r>
-      <w:r>
-        <w:t>.</w:t>
-      </w:r>
-    </w:p>
-    <w:p>
-      <w:pPr>
-        <w:pStyle w:val="Ttulo1"/>
-      </w:pPr>
-      <w:bookmarkStart w:id="11" w:name="_Toc191547572"/>
-      <w:r>
-        <w:lastRenderedPageBreak/>
-        <w:t>4 MÉTODOS GERENCIAIS</w:t>
-      </w:r>
-      <w:bookmarkEnd w:id="11"/>
-    </w:p>
-    <w:p>
-      <w:r>
-        <w:t>Insira</w:t>
-      </w:r>
-      <w:r>
-        <w:t xml:space="preserve"> uma </w:t>
-      </w:r>
-      <w:r>
-        <w:t>apresentação</w:t>
-      </w:r>
-      <w:r>
-        <w:t xml:space="preserve"> sobre o assunto tratado neste capítulo</w:t>
-      </w:r>
-      <w:r>
-        <w:t>.</w:t>
-      </w:r>
-    </w:p>
-    <w:p/>
-    <w:p>
-      <w:pPr>
-        <w:pStyle w:val="Ttulo2"/>
-      </w:pPr>
-      <w:bookmarkStart w:id="12" w:name="_Toc191547573"/>
-      <w:r>
-        <w:t>4.</w:t>
-      </w:r>
-      <w:r>
-        <w:t>1</w:t>
-      </w:r>
-      <w:r>
-        <w:t xml:space="preserve"> </w:t>
-      </w:r>
-      <w:r>
-        <w:t>GERENCIAMENTO DO PROJETO</w:t>
-      </w:r>
-      <w:bookmarkEnd w:id="12"/>
-    </w:p>
-    <w:p>
-      <w:r>
-        <w:t>Esta seç</w:t>
-      </w:r>
-      <w:r>
-        <w:t xml:space="preserve">ão se refere ao preenchimento dos artefatos solicitados </w:t>
-      </w:r>
-      <w:r>
-        <w:t xml:space="preserve">pela disciplina de Gerência de Projetos. </w:t>
-      </w:r>
-      <w:r>
-        <w:t>Apresente os artefatos aqui e os inclua na</w:t>
-      </w:r>
-      <w:r>
-        <w:t xml:space="preserve"> pasta do</w:t>
-      </w:r>
-      <w:r>
-        <w:t xml:space="preserve"> Apêndice A.</w:t>
-      </w:r>
-    </w:p>
-    <w:p>
-      <w:pPr>
-        <w:pStyle w:val="Ttulo2"/>
-        <w:rPr>
-          <w:rStyle w:val="Forte"/>
-        </w:rPr>
-      </w:pPr>
-    </w:p>
-    <w:p>
-      <w:pPr>
-        <w:pStyle w:val="Ttulo2"/>
-      </w:pPr>
-      <w:bookmarkStart w:id="13" w:name="_Toc191547574"/>
-      <w:r>
-        <w:t xml:space="preserve">4.2 </w:t>
-      </w:r>
-      <w:r>
-        <w:t>MODELO DE CICLO DE VIDA</w:t>
-      </w:r>
-      <w:bookmarkEnd w:id="13"/>
-      <w:r>
-        <w:t xml:space="preserve"> </w:t>
-      </w:r>
-    </w:p>
-    <w:p>
-      <w:r>
-        <w:t>Descreva o modelo de processo adotado para o desenvolvimento do projeto.</w:t>
-      </w:r>
-      <w:r>
-        <w:t xml:space="preserve"> Detalhe o conceito do modelo de ciclo</w:t>
-      </w:r>
-      <w:r>
-        <w:t xml:space="preserve"> de vida escolhido, as etapas e o cronograma de marcos para as etapas.</w:t>
-      </w:r>
-      <w:r>
-        <w:t xml:space="preserve"> </w:t>
-      </w:r>
-    </w:p>
-    <w:p>
-      <w:pPr>
-        <w:pStyle w:val="Ttulo2"/>
-      </w:pPr>
-    </w:p>
-    <w:p>
-      <w:pPr>
-        <w:pStyle w:val="Ttulo2"/>
-      </w:pPr>
-      <w:bookmarkStart w:id="14" w:name="_Toc191547575"/>
-      <w:r>
-        <w:t>4.</w:t>
-      </w:r>
-      <w:r>
-        <w:t>3</w:t>
-      </w:r>
-      <w:r>
-        <w:t xml:space="preserve"> </w:t>
-      </w:r>
-      <w:r>
-        <w:t>RECURSOS NECESSÁRIOS</w:t>
-      </w:r>
-      <w:bookmarkEnd w:id="14"/>
-    </w:p>
-    <w:p>
-      <w:r>
-        <w:t>Descreva os recursos humanos, de software (incluir tipo de licença</w:t>
-      </w:r>
-      <w:r>
-        <w:t xml:space="preserve"> requerida</w:t>
+        <w:t xml:space="preserve">GERENCIAMENTO </w:t>
+      </w:r>
+      <w:r>
+        <w:t>DE CONFIGURAÇÃO</w:t>
+      </w:r>
+      <w:bookmarkEnd w:id="16"/>
+    </w:p>
+    <w:p>
+      <w:r>
+        <w:t xml:space="preserve">Descreva </w:t>
+      </w:r>
+      <w:r>
+        <w:t xml:space="preserve">os </w:t>
+      </w:r>
+      <w:r>
+        <w:t>papéis e responsabilidades, como são feitos a identificação e o versionamento de cada artefato produzido, a organização do repositório, as ferramentas de software utilizadas para controle das versões. Coloque figura</w:t>
+      </w:r>
+      <w:r>
+        <w:t>(</w:t>
+      </w:r>
+      <w:r>
+        <w:t>s</w:t>
       </w:r>
       <w:r>
         <w:t>)</w:t>
       </w:r>
       <w:r>
-        <w:t xml:space="preserve">, </w:t>
-      </w:r>
-      <w:r>
-        <w:t>de equipamentos físicos necessários</w:t>
-      </w:r>
-      <w:r>
-        <w:t xml:space="preserve"> (hardware), de comunicações e de provedores de serviço</w:t>
-      </w:r>
-      <w:r>
-        <w:t>s em nuvem</w:t>
-      </w:r>
-      <w:r>
-        <w:t xml:space="preserve"> (caso exista</w:t>
-      </w:r>
-      <w:r>
-        <w:t>m</w:t>
+        <w:t xml:space="preserve"> para mostrar o(s) repositório(s)</w:t>
+      </w:r>
+      <w:r>
+        <w:t xml:space="preserve"> criado</w:t>
+      </w:r>
+      <w:r>
+        <w:t>(</w:t>
+      </w:r>
+      <w:r>
+        <w:t>s</w:t>
       </w:r>
       <w:r>
         <w:t>)</w:t>
       </w:r>
       <w:r>
-        <w:t>.</w:t>
-      </w:r>
-    </w:p>
-    <w:p>
-      <w:pPr>
-        <w:pStyle w:val="Ttulo3"/>
-      </w:pPr>
-    </w:p>
-    <w:p>
-      <w:pPr>
-        <w:pStyle w:val="Ttulo2"/>
-      </w:pPr>
-      <w:bookmarkStart w:id="15" w:name="_Toc191547576"/>
-      <w:r>
-        <w:t>4.</w:t>
-      </w:r>
-      <w:r>
-        <w:t>4</w:t>
-      </w:r>
-      <w:r>
-        <w:t xml:space="preserve"> RELATÓRIO DE DESEMPENHO</w:t>
-      </w:r>
-      <w:bookmarkEnd w:id="15"/>
-      <w:r>
-        <w:t xml:space="preserve"> </w:t>
-      </w:r>
-    </w:p>
-    <w:p>
-      <w:r>
-        <w:t xml:space="preserve"> </w:t>
-      </w:r>
-      <w:r>
-        <w:t>Preench</w:t>
-      </w:r>
-      <w:r>
-        <w:t>a</w:t>
-      </w:r>
-      <w:r>
-        <w:t xml:space="preserve"> a planilha com</w:t>
-      </w:r>
-      <w:r>
-        <w:t xml:space="preserve"> Relatório de Desempenho do Projeto</w:t>
-      </w:r>
-      <w:r>
-        <w:t>. A p</w:t>
-      </w:r>
-      <w:r>
-        <w:t xml:space="preserve">lanilha deve ser entregue </w:t>
-      </w:r>
-      <w:r>
-        <w:t>dentro da pasta do</w:t>
-      </w:r>
-      <w:r>
-        <w:t xml:space="preserve"> </w:t>
-      </w:r>
-      <w:r>
-        <w:t>A</w:t>
-      </w:r>
-      <w:r>
-        <w:t>pêndice</w:t>
-      </w:r>
-      <w:r>
-        <w:t xml:space="preserve"> B.</w:t>
-      </w:r>
-    </w:p>
-    <w:p/>
-    <w:p>
-      <w:pPr>
-        <w:pStyle w:val="Ttulo2"/>
-      </w:pPr>
-      <w:bookmarkStart w:id="16" w:name="_Toc191547577"/>
-      <w:r>
-        <w:t>4.</w:t>
-      </w:r>
-      <w:r>
-        <w:t>5</w:t>
-      </w:r>
-      <w:r>
-        <w:t xml:space="preserve"> </w:t>
-      </w:r>
-      <w:r>
-        <w:t xml:space="preserve">GERENCIAMENTO </w:t>
-      </w:r>
-      <w:r>
-        <w:t>DE CONFIGURAÇÃO</w:t>
-      </w:r>
-      <w:bookmarkEnd w:id="16"/>
-    </w:p>
-    <w:p>
-      <w:r>
-        <w:t xml:space="preserve">Descreva </w:t>
-      </w:r>
-      <w:r>
-        <w:t xml:space="preserve">os </w:t>
-      </w:r>
-      <w:r>
-        <w:t>papéis e responsabilidades, como são feitos a identificação e o versionamento de cada artefato produzido, a organização do repositório, as ferramentas de software utilizadas para controle das versões. Coloque figura</w:t>
-      </w:r>
-      <w:r>
-        <w:t>(</w:t>
-      </w:r>
-      <w:r>
-        <w:t>s</w:t>
-      </w:r>
-      <w:r>
-        <w:t>)</w:t>
-      </w:r>
-      <w:r>
-        <w:t xml:space="preserve"> para mostrar o(s) repositório(s)</w:t>
-      </w:r>
-      <w:r>
-        <w:t xml:space="preserve"> criado</w:t>
-      </w:r>
-      <w:r>
-        <w:t>(</w:t>
-      </w:r>
-      <w:r>
-        <w:t>s</w:t>
-      </w:r>
-      <w:r>
-        <w:t>)</w:t>
-      </w:r>
-      <w:r>
         <w:t xml:space="preserve">. </w:t>
       </w:r>
     </w:p>
     <w:p>
       <w:r>
-        <w:lastRenderedPageBreak/>
         <w:t xml:space="preserve"> </w:t>
       </w:r>
     </w:p>
@@ -5142,6 +5163,7 @@
     </w:p>
     <w:p>
       <w:r>
+        <w:lastRenderedPageBreak/>
         <w:t>Desejáveis: Requisitos adicionais que agregam valor ao sistema, proporcionando maior conveniência e aprimoramento, mas que não são prioritários na implementação inicial.</w:t>
       </w:r>
     </w:p>
@@ -5156,7 +5178,6 @@
       </w:pPr>
       <w:bookmarkStart w:id="23" w:name="_Toc191547580"/>
       <w:r>
-        <w:lastRenderedPageBreak/>
         <w:t>5.</w:t>
       </w:r>
       <w:r>
@@ -5702,6 +5723,7 @@
         <w:pStyle w:val="SemEspaamento"/>
       </w:pPr>
       <w:r>
+        <w:lastRenderedPageBreak/>
         <w:t>Descrição: O s</w:t>
       </w:r>
       <w:r>
@@ -5730,197 +5752,196 @@
     </w:p>
     <w:p>
       <w:r>
+        <w:t>Descrição: O sistema deve estar disponível pelo menos 99% do tempo, garantindo funcionamento contínuo e minimizando períodos de inatividade.</w:t>
+      </w:r>
+    </w:p>
+    <w:p>
+      <w:r>
+        <w:t>RNF04 – Autenticidade e proteção de dados</w:t>
+      </w:r>
+    </w:p>
+    <w:p>
+      <w:r>
+        <w:t>Descrição: O sistema deve utilizar protocolos seguros (HTTPS) para transmissão de dados e armazenar senhas criptografadas.</w:t>
+      </w:r>
+    </w:p>
+    <w:p>
+      <w:r>
+        <w:t xml:space="preserve">c) Requisitos de </w:t>
+      </w:r>
+      <w:r>
+        <w:t>P</w:t>
+      </w:r>
+      <w:r>
+        <w:t>ortabilidade</w:t>
+      </w:r>
+    </w:p>
+    <w:p>
+      <w:r>
+        <w:t>RNF05 – Compatibilidade</w:t>
+      </w:r>
+    </w:p>
+    <w:p>
+      <w:r>
+        <w:t>Descrição: O sistema deve ser compatível com os principais navegadores modernos (Google Chrome, Mozilla Firefox, Microsoft Edge, Safari) e dispositivos móveis.</w:t>
+      </w:r>
+    </w:p>
+    <w:p>
+      <w:r>
+        <w:t>d) Requisitos de U</w:t>
+      </w:r>
+      <w:r>
+        <w:t>sabilidade</w:t>
+      </w:r>
+    </w:p>
+    <w:p>
+      <w:r>
+        <w:t>RNF06 – Interface intuitiva</w:t>
+      </w:r>
+    </w:p>
+    <w:p>
+      <w:r>
+        <w:t>Descrição: O sistema deve oferecer uma interface amigável e acessível, garantindo que usuários com diferentes níveis de experiência consigam utilizá-lo facilmente.</w:t>
+      </w:r>
+    </w:p>
+    <w:p/>
+    <w:p>
+      <w:r>
+        <w:t>5.</w:t>
+      </w:r>
+      <w:r>
+        <w:t>1</w:t>
+      </w:r>
+      <w:r>
+        <w:t>.2.2 Requisitos O</w:t>
+      </w:r>
+      <w:r>
+        <w:t>rganizacionais</w:t>
+      </w:r>
+    </w:p>
+    <w:p>
+      <w:r>
+        <w:t xml:space="preserve">a) Requisitos de </w:t>
+      </w:r>
+      <w:r>
+        <w:t>E</w:t>
+      </w:r>
+      <w:r>
+        <w:t>ntrega</w:t>
+      </w:r>
+    </w:p>
+    <w:p>
+      <w:r>
+        <w:t>RNF07 – Disponibilidade da versão inicial</w:t>
+      </w:r>
+    </w:p>
+    <w:p>
+      <w:r>
+        <w:t>Descrição: O sistema deve ter uma versão funcional entregue até a data estipulada no cronograma do projeto.</w:t>
+      </w:r>
+    </w:p>
+    <w:p>
+      <w:r>
+        <w:t xml:space="preserve">b) Requisitos de </w:t>
+      </w:r>
+      <w:r>
+        <w:t xml:space="preserve">Modelagem e </w:t>
+      </w:r>
+      <w:r>
+        <w:t>C</w:t>
+      </w:r>
+      <w:r>
+        <w:t>odificação</w:t>
+      </w:r>
+    </w:p>
+    <w:p>
+      <w:r>
         <w:lastRenderedPageBreak/>
-        <w:t>Descrição: O sistema deve estar disponível pelo menos 99% do tempo, garantindo funcionamento contínuo e minimizando períodos de inatividade.</w:t>
-      </w:r>
-    </w:p>
-    <w:p>
-      <w:r>
-        <w:t>RNF04 – Autenticidade e proteção de dados</w:t>
-      </w:r>
-    </w:p>
-    <w:p>
-      <w:r>
-        <w:t>Descrição: O sistema deve utilizar protocolos seguros (HTTPS) para transmissão de dados e armazenar senhas criptografadas.</w:t>
-      </w:r>
-    </w:p>
-    <w:p>
-      <w:r>
-        <w:t xml:space="preserve">c) Requisitos de </w:t>
+        <w:t>RNF08 – Boas práticas de desenvolvimento</w:t>
+      </w:r>
+    </w:p>
+    <w:p>
+      <w:r>
+        <w:t>Descrição: O código deve ser modularizado e seguir padrões de boas práticas, facilitando manutenção e expansão.</w:t>
+      </w:r>
+    </w:p>
+    <w:p>
+      <w:r>
+        <w:t>c) Requisitos de P</w:t>
+      </w:r>
+      <w:r>
+        <w:t>adrões</w:t>
+      </w:r>
+    </w:p>
+    <w:p>
+      <w:r>
+        <w:t>RNF09 – Adoção de frameworks e bibliotecas</w:t>
+      </w:r>
+    </w:p>
+    <w:p>
+      <w:r>
+        <w:t>Descrição: O sistema deve utilizar frameworks e bibliotecas reconhecidas no mercado para garantir confiabilidade e otimização do desenvolvimento.</w:t>
+      </w:r>
+    </w:p>
+    <w:p/>
+    <w:p>
+      <w:r>
+        <w:t>5.</w:t>
+      </w:r>
+      <w:r>
+        <w:t>1</w:t>
+      </w:r>
+      <w:r>
+        <w:t>.2.3 Requisitos Externos</w:t>
+      </w:r>
+    </w:p>
+    <w:p>
+      <w:r>
+        <w:t>a) Requisitos de Interoperabilidade (hardware, software, comunicações)</w:t>
+      </w:r>
+    </w:p>
+    <w:p>
+      <w:r>
+        <w:t>RNF10 – Integração com APIs externas</w:t>
+      </w:r>
+    </w:p>
+    <w:p>
+      <w:r>
+        <w:t>Descrição: O sistema deve permitir integração com APIs de mapas para facilitar a localização de bancos de leite.</w:t>
+      </w:r>
+    </w:p>
+    <w:p>
+      <w:r>
+        <w:t>b</w:t>
+      </w:r>
+      <w:r>
+        <w:t>) Requisitos É</w:t>
+      </w:r>
+      <w:r>
+        <w:t>ticos</w:t>
+      </w:r>
+    </w:p>
+    <w:p>
+      <w:r>
+        <w:t>RNF11 – Transparência na utilização dos dados</w:t>
+      </w:r>
+    </w:p>
+    <w:p>
+      <w:r>
+        <w:t>Descrição: O sistema deve fornecer informações claras sobre a utilização dos dados dos usuários, garantindo conformidade com boas práticas éticas.</w:t>
+      </w:r>
+    </w:p>
+    <w:p>
+      <w:r>
+        <w:t>c</w:t>
+      </w:r>
+      <w:r>
+        <w:t xml:space="preserve">) Requisitos de </w:t>
       </w:r>
       <w:r>
         <w:t>P</w:t>
       </w:r>
       <w:r>
-        <w:t>ortabilidade</w:t>
-      </w:r>
-    </w:p>
-    <w:p>
-      <w:r>
-        <w:t>RNF05 – Compatibilidade</w:t>
-      </w:r>
-    </w:p>
-    <w:p>
-      <w:r>
-        <w:t>Descrição: O sistema deve ser compatível com os principais navegadores modernos (Google Chrome, Mozilla Firefox, Microsoft Edge, Safari) e dispositivos móveis.</w:t>
-      </w:r>
-    </w:p>
-    <w:p>
-      <w:r>
-        <w:t>d) Requisitos de U</w:t>
-      </w:r>
-      <w:r>
-        <w:t>sabilidade</w:t>
-      </w:r>
-    </w:p>
-    <w:p>
-      <w:r>
-        <w:t>RNF06 – Interface intuitiva</w:t>
-      </w:r>
-    </w:p>
-    <w:p>
-      <w:r>
-        <w:t>Descrição: O sistema deve oferecer uma interface amigável e acessível, garantindo que usuários com diferentes níveis de experiência consigam utilizá-lo facilmente.</w:t>
-      </w:r>
-    </w:p>
-    <w:p/>
-    <w:p>
-      <w:r>
-        <w:t>5.</w:t>
-      </w:r>
-      <w:r>
-        <w:t>1</w:t>
-      </w:r>
-      <w:r>
-        <w:t>.2.2 Requisitos O</w:t>
-      </w:r>
-      <w:r>
-        <w:t>rganizacionais</w:t>
-      </w:r>
-    </w:p>
-    <w:p>
-      <w:r>
-        <w:t xml:space="preserve">a) Requisitos de </w:t>
-      </w:r>
-      <w:r>
-        <w:t>E</w:t>
-      </w:r>
-      <w:r>
-        <w:t>ntrega</w:t>
-      </w:r>
-    </w:p>
-    <w:p>
-      <w:r>
-        <w:t>RNF07 – Disponibilidade da versão inicial</w:t>
-      </w:r>
-    </w:p>
-    <w:p>
-      <w:r>
-        <w:t>Descrição: O sistema deve ter uma versão funcional entregue até a data estipulada no cronograma do projeto.</w:t>
-      </w:r>
-    </w:p>
-    <w:p>
-      <w:r>
-        <w:t xml:space="preserve">b) Requisitos de </w:t>
-      </w:r>
-      <w:r>
-        <w:t xml:space="preserve">Modelagem e </w:t>
-      </w:r>
-      <w:r>
-        <w:t>C</w:t>
-      </w:r>
-      <w:r>
-        <w:t>odificação</w:t>
-      </w:r>
-    </w:p>
-    <w:p>
-      <w:r>
-        <w:t>RNF08 – Boas práticas de desenvolvimento</w:t>
-      </w:r>
-    </w:p>
-    <w:p>
-      <w:r>
-        <w:t>Descrição: O código deve ser modularizado e seguir padrões de boas práticas, facilitando manutenção e expansão.</w:t>
-      </w:r>
-    </w:p>
-    <w:p>
-      <w:r>
-        <w:t>c) Requisitos de P</w:t>
-      </w:r>
-      <w:r>
-        <w:t>adrões</w:t>
-      </w:r>
-    </w:p>
-    <w:p>
-      <w:r>
-        <w:lastRenderedPageBreak/>
-        <w:t>RNF09 – Adoção de frameworks e bibliotecas</w:t>
-      </w:r>
-    </w:p>
-    <w:p>
-      <w:r>
-        <w:t>Descrição: O sistema deve utilizar frameworks e bibliotecas reconhecidas no mercado para garantir confiabilidade e otimização do desenvolvimento.</w:t>
-      </w:r>
-    </w:p>
-    <w:p/>
-    <w:p>
-      <w:r>
-        <w:t>5.</w:t>
-      </w:r>
-      <w:r>
-        <w:t>1</w:t>
-      </w:r>
-      <w:r>
-        <w:t>.2.3 Requisitos Externos</w:t>
-      </w:r>
-    </w:p>
-    <w:p>
-      <w:r>
-        <w:t>a) Requisitos de Interoperabilidade (hardware, software, comunicações)</w:t>
-      </w:r>
-    </w:p>
-    <w:p>
-      <w:r>
-        <w:t>RNF10 – Integração com APIs externas</w:t>
-      </w:r>
-    </w:p>
-    <w:p>
-      <w:r>
-        <w:t>Descrição: O sistema deve permitir integração com APIs de mapas para facilitar a localização de bancos de leite.</w:t>
-      </w:r>
-    </w:p>
-    <w:p>
-      <w:r>
-        <w:t>b</w:t>
-      </w:r>
-      <w:r>
-        <w:t>) Requisitos É</w:t>
-      </w:r>
-      <w:r>
-        <w:t>ticos</w:t>
-      </w:r>
-    </w:p>
-    <w:p>
-      <w:r>
-        <w:t>RNF11 – Transparência na utilização dos dados</w:t>
-      </w:r>
-    </w:p>
-    <w:p>
-      <w:r>
-        <w:t>Descrição: O sistema deve fornecer informações claras sobre a utilização dos dados dos usuários, garantindo conformidade com boas práticas éticas.</w:t>
-      </w:r>
-    </w:p>
-    <w:p>
-      <w:r>
-        <w:t>c</w:t>
-      </w:r>
-      <w:r>
-        <w:t xml:space="preserve">) Requisitos de </w:t>
-      </w:r>
-      <w:r>
-        <w:t>P</w:t>
-      </w:r>
-      <w:r>
         <w:t xml:space="preserve">rivacidade </w:t>
       </w:r>
       <w:r>
@@ -5960,7 +5981,6 @@
     <w:p/>
     <w:p>
       <w:r>
-        <w:lastRenderedPageBreak/>
         <w:t>A seguir, são apresentadas as principais regras de negócio do sistema, juntamente com sua relação com os requisitos funcionais.</w:t>
       </w:r>
     </w:p>
@@ -6037,6 +6057,7 @@
     </w:p>
     <w:p>
       <w:r>
+        <w:lastRenderedPageBreak/>
         <w:t>Descrição: Apenas bancos de leite verificados e cadastrados no sistema poderão receber doações. Os bancos devem manter suas informações atualizadas.</w:t>
       </w:r>
     </w:p>
@@ -6062,7 +6083,6 @@
     </w:p>
     <w:p>
       <w:r>
-        <w:lastRenderedPageBreak/>
         <w:t>RN06 – Conteúdo Educativo</w:t>
       </w:r>
     </w:p>
@@ -6359,9 +6379,9 @@
     <w:p>
       <w:pPr>
         <w:sectPr>
-          <w:headerReference w:type="even" r:id="rId14"/>
-          <w:headerReference w:type="default" r:id="rId15"/>
-          <w:headerReference w:type="first" r:id="rId16"/>
+          <w:headerReference w:type="even" r:id="rId13"/>
+          <w:headerReference w:type="default" r:id="rId14"/>
+          <w:headerReference w:type="first" r:id="rId15"/>
           <w:pgSz w:w="11907" w:h="16840" w:code="9"/>
           <w:pgMar w:top="1701" w:right="1134" w:bottom="1134" w:left="1701" w:header="709" w:footer="709" w:gutter="0"/>
           <w:cols w:space="708"/>
@@ -6445,26 +6465,16 @@
         <w:t>apresentação</w:t>
       </w:r>
       <w:r>
-        <w:t xml:space="preserve"> sobre o assunto tratado nesta </w:t>
-      </w:r>
-      <w:proofErr w:type="spellStart"/>
-      <w:proofErr w:type="gramStart"/>
-      <w:r>
-        <w:t>seção</w:t>
+        <w:t xml:space="preserve"> sobre o assunto tratado nesta seção</w:t>
       </w:r>
       <w:r>
         <w:t>.</w:t>
       </w:r>
-      <w:proofErr w:type="gramEnd"/>
       <w:r>
         <w:t>T</w:t>
       </w:r>
       <w:r>
-        <w:t>odos</w:t>
-      </w:r>
-      <w:proofErr w:type="spellEnd"/>
-      <w:r>
-        <w:t xml:space="preserve"> os diagramas devem ser entregue</w:t>
+        <w:t>odos os diagramas devem ser entregue</w:t>
       </w:r>
       <w:r>
         <w:t>s</w:t>
@@ -7008,15 +7018,7 @@
         <w:t>Conheça os Benefícios da Amamentação</w:t>
       </w:r>
       <w:r>
-        <w:t xml:space="preserve">. Disponível em: </w:t>
-      </w:r>
-      <w:proofErr w:type="gramStart"/>
-      <w:r>
-        <w:t>https</w:t>
-      </w:r>
-      <w:proofErr w:type="gramEnd"/>
-      <w:r>
-        <w:t>://www.gov.br/saude/pt-br/campanhas-da-saude/2023/amamentacao/conheca-os-beneficios. Acesso em: 13 mar. 2025.</w:t>
+        <w:t>. Disponível em: https://www.gov.br/saude/pt-br/campanhas-da-saude/2023/amamentacao/conheca-os-beneficios. Acesso em: 13 mar. 2025.</w:t>
       </w:r>
     </w:p>
     <w:p>
@@ -7043,7 +7045,7 @@
       <w:r>
         <w:t xml:space="preserve">, 75(1), e20210034. Disponível em: </w:t>
       </w:r>
-      <w:hyperlink r:id="rId17" w:tgtFrame="_new" w:history="1">
+      <w:hyperlink r:id="rId16" w:tgtFrame="_new" w:history="1">
         <w:r>
           <w:rPr>
             <w:rStyle w:val="Hyperlink"/>
@@ -7065,128 +7067,80 @@
           <w:rStyle w:val="Forte"/>
           <w:sz w:val="24"/>
         </w:rPr>
-        <w:t>OLIVEIRA, D. S.; SOUZA, A. I</w:t>
-      </w:r>
-      <w:proofErr w:type="gramStart"/>
+        <w:t>OLIVEIRA, D. S.; SOUZA, A. I.; LIMA, T. H.</w:t>
+      </w:r>
+      <w:r>
+        <w:t xml:space="preserve"> (2021). Tecnologias em saúde e suas contribuições para a promoção do aleitamento materno. </w:t>
+      </w:r>
+      <w:r>
+        <w:rPr>
+          <w:rStyle w:val="nfase"/>
+        </w:rPr>
+        <w:t>Ciência &amp; Saúde Coletiva</w:t>
+      </w:r>
+      <w:r>
+        <w:t>, 26(9), 1234-1245. Disponível em: https://www.scielo.br/j/csc/a/RG9dKm34fMFyLFXpQswv7Rv/. Acesso em: 13 mar. 2025.</w:t>
+      </w:r>
+    </w:p>
+    <w:p>
+      <w:pPr>
+        <w:pStyle w:val="NormalWeb"/>
+        <w:jc w:val="both"/>
+      </w:pPr>
       <w:r>
         <w:rPr>
           <w:rStyle w:val="Forte"/>
           <w:sz w:val="24"/>
         </w:rPr>
-        <w:t>.;</w:t>
-      </w:r>
-      <w:proofErr w:type="gramEnd"/>
+        <w:t>SILVA, R. F.; ALMEIDA, K. L.; FERREIRA, P. H.; COSTA, M. A.</w:t>
+      </w:r>
+      <w:r>
+        <w:t xml:space="preserve"> (2022). Aplicativo Doe Leite: tecnologia facilitadora na doação de leite materno. </w:t>
+      </w:r>
+      <w:r>
+        <w:rPr>
+          <w:rStyle w:val="nfase"/>
+        </w:rPr>
+        <w:t>Revista da Escola de Enfermagem da USP</w:t>
+      </w:r>
+      <w:r>
+        <w:t xml:space="preserve">, 56, e20220158. Disponível em: </w:t>
+      </w:r>
+      <w:hyperlink r:id="rId17" w:tgtFrame="_new" w:history="1">
+        <w:r>
+          <w:rPr>
+            <w:rStyle w:val="Hyperlink"/>
+          </w:rPr>
+          <w:t>https://www.scielo.br/j/ape/a/tXmsqRHbThMgSxqFZrzsYmJ/</w:t>
+        </w:r>
+      </w:hyperlink>
+      <w:r>
+        <w:t>. Acesso em: 13 mar. 2025.</w:t>
+      </w:r>
+    </w:p>
+    <w:p>
+      <w:pPr>
+        <w:pStyle w:val="NormalWeb"/>
+        <w:jc w:val="both"/>
+      </w:pPr>
       <w:r>
         <w:rPr>
           <w:rStyle w:val="Forte"/>
           <w:sz w:val="24"/>
         </w:rPr>
-        <w:t xml:space="preserve"> LIMA, T. H.</w:t>
-      </w:r>
-      <w:r>
-        <w:t xml:space="preserve"> (2021). Tecnologias em saúde e suas contribuições para a promoção do aleitamento materno. </w:t>
+        <w:t>OLIVEIRA, D. S.; SOUZA, A. I.; LIMA, T. H.</w:t>
+      </w:r>
+      <w:r>
+        <w:t xml:space="preserve"> (2021). Aleitamento materno: uso da tecnologia da informação como estratégia para a construção de um website. </w:t>
       </w:r>
       <w:r>
         <w:rPr>
           <w:rStyle w:val="nfase"/>
         </w:rPr>
-        <w:t>Ciência &amp; Saúde Coletiva</w:t>
-      </w:r>
-      <w:r>
-        <w:t xml:space="preserve">, 26(9), 1234-1245. Disponível em: </w:t>
-      </w:r>
-      <w:proofErr w:type="gramStart"/>
-      <w:r>
-        <w:t>https</w:t>
-      </w:r>
-      <w:proofErr w:type="gramEnd"/>
-      <w:r>
-        <w:t>://www.scielo.br/j/csc/a/RG9dKm34fMFyLFXpQswv7Rv/. Acesso em: 13 mar. 2025.</w:t>
-      </w:r>
-    </w:p>
-    <w:p>
-      <w:pPr>
-        <w:pStyle w:val="NormalWeb"/>
-        <w:jc w:val="both"/>
-      </w:pPr>
-      <w:r>
-        <w:rPr>
-          <w:rStyle w:val="Forte"/>
-          <w:sz w:val="24"/>
-        </w:rPr>
-        <w:t>SILVA, R. F.; ALMEIDA, K. L.; FERREIRA, P. H.; COSTA, M. A.</w:t>
-      </w:r>
-      <w:r>
-        <w:t xml:space="preserve"> (2022). Aplicativo Doe Leite: tecnologia facilitadora na doação de leite materno. </w:t>
-      </w:r>
-      <w:r>
-        <w:rPr>
-          <w:rStyle w:val="nfase"/>
-        </w:rPr>
-        <w:t>Revista da Escola de Enfermagem da USP</w:t>
-      </w:r>
-      <w:r>
-        <w:t xml:space="preserve">, 56, e20220158. Disponível em: </w:t>
-      </w:r>
-      <w:hyperlink r:id="rId18" w:tgtFrame="_new" w:history="1">
-        <w:r>
-          <w:rPr>
-            <w:rStyle w:val="Hyperlink"/>
-          </w:rPr>
-          <w:t>https://www.scielo.br/j/ape/a/tXmsqRHbThMgSxqFZrzsYmJ/</w:t>
-        </w:r>
-      </w:hyperlink>
-      <w:r>
-        <w:t>. Acesso em: 13 mar. 2025.</w:t>
-      </w:r>
-    </w:p>
-    <w:p>
-      <w:pPr>
-        <w:pStyle w:val="NormalWeb"/>
-        <w:jc w:val="both"/>
-      </w:pPr>
-      <w:r>
-        <w:rPr>
-          <w:rStyle w:val="Forte"/>
-          <w:sz w:val="24"/>
-        </w:rPr>
-        <w:t>OLIVEIRA, D. S.; SOUZA, A. I</w:t>
-      </w:r>
-      <w:proofErr w:type="gramStart"/>
-      <w:r>
-        <w:rPr>
-          <w:rStyle w:val="Forte"/>
-          <w:sz w:val="24"/>
-        </w:rPr>
-        <w:t>.;</w:t>
-      </w:r>
-      <w:proofErr w:type="gramEnd"/>
-      <w:r>
-        <w:rPr>
-          <w:rStyle w:val="Forte"/>
-          <w:sz w:val="24"/>
-        </w:rPr>
-        <w:t xml:space="preserve"> LIMA, T. H.</w:t>
-      </w:r>
-      <w:r>
-        <w:t xml:space="preserve"> (2021). Aleitamento materno: uso da tecnologia da informação como estratégia para a construção de um website. </w:t>
-      </w:r>
-      <w:r>
-        <w:rPr>
-          <w:rStyle w:val="nfase"/>
-        </w:rPr>
         <w:t>Revista de Enfermagem da UFSM</w:t>
       </w:r>
       <w:r>
-        <w:t xml:space="preserve">, 11, e64. Disponível em: </w:t>
-      </w:r>
-      <w:proofErr w:type="gramStart"/>
-      <w:r>
-        <w:t>https</w:t>
-      </w:r>
-      <w:proofErr w:type="gramEnd"/>
-      <w:r>
-        <w:t>://periodicos.ufsm.br/reufsm/article/view/64034/html. Acesso em: 13 mar. 2025.</w:t>
+        <w:t>, 11, e64. Disponível em: https://periodicos.ufsm.br/reufsm/article/view/64034/html. Acesso em: 13 mar. 2025.</w:t>
       </w:r>
     </w:p>
     <w:p>
@@ -7259,15 +7213,7 @@
     </w:p>
     <w:p>
       <w:r>
-        <w:t>O plano de elaboração e gerenciamento do projeto está disponível na pasta “</w:t>
-      </w:r>
-      <w:proofErr w:type="spellStart"/>
-      <w:r>
-        <w:t>ApêndiceA</w:t>
-      </w:r>
-      <w:proofErr w:type="spellEnd"/>
-      <w:r>
-        <w:t>” que acompanha este documento.</w:t>
+        <w:t>O plano de elaboração e gerenciamento do projeto está disponível na pasta “ApêndiceA” que acompanha este documento.</w:t>
       </w:r>
     </w:p>
     <w:p>
@@ -7309,15 +7255,7 @@
         <w:t>is</w:t>
       </w:r>
       <w:r>
-        <w:t xml:space="preserve"> na pasta “</w:t>
-      </w:r>
-      <w:proofErr w:type="spellStart"/>
-      <w:r>
-        <w:t>ApêndiceB</w:t>
-      </w:r>
-      <w:proofErr w:type="spellEnd"/>
-      <w:r>
-        <w:t>” que acompanha este documento.</w:t>
+        <w:t xml:space="preserve"> na pasta “ApêndiceB” que acompanha este documento.</w:t>
       </w:r>
     </w:p>
     <w:p>
@@ -7339,15 +7277,7 @@
     </w:p>
     <w:p>
       <w:r>
-        <w:t>O modelo de casos de uso está disponível na pasta “</w:t>
-      </w:r>
-      <w:proofErr w:type="spellStart"/>
-      <w:r>
-        <w:t>ApêndiceC</w:t>
-      </w:r>
-      <w:proofErr w:type="spellEnd"/>
-      <w:r>
-        <w:t>” que acompanha este documento.</w:t>
+        <w:t>O modelo de casos de uso está disponível na pasta “ApêndiceC” que acompanha este documento.</w:t>
       </w:r>
     </w:p>
     <w:p>
@@ -7369,15 +7299,7 @@
     </w:p>
     <w:p>
       <w:r>
-        <w:t>O modelo conceitual dos dados (representado por meio do modelo entidade-relacionamento), o modelo lógico dos dados e o dicionário dos dados do modelo lógico estão disponíveis na pasta “</w:t>
-      </w:r>
-      <w:proofErr w:type="spellStart"/>
-      <w:r>
-        <w:t>ApêndiceD</w:t>
-      </w:r>
-      <w:proofErr w:type="spellEnd"/>
-      <w:r>
-        <w:t>” que acompanha este documento.</w:t>
+        <w:t>O modelo conceitual dos dados (representado por meio do modelo entidade-relacionamento), o modelo lógico dos dados e o dicionário dos dados do modelo lógico estão disponíveis na pasta “ApêndiceD” que acompanha este documento.</w:t>
       </w:r>
     </w:p>
     <w:p>
@@ -7398,15 +7320,7 @@
     </w:p>
     <w:p>
       <w:r>
-        <w:t>Os modelos de interface de usuário de baixa e média fidelidades estão disponíveis na pasta “</w:t>
-      </w:r>
-      <w:proofErr w:type="spellStart"/>
-      <w:r>
-        <w:t>ApêndiceE</w:t>
-      </w:r>
-      <w:proofErr w:type="spellEnd"/>
-      <w:r>
-        <w:t>” que acompanha este documento.</w:t>
+        <w:t>Os modelos de interface de usuário de baixa e média fidelidades estão disponíveis na pasta “ApêndiceE” que acompanha este documento.</w:t>
       </w:r>
     </w:p>
     <w:p>
@@ -7445,15 +7359,7 @@
     </w:p>
     <w:p>
       <w:r>
-        <w:t>Os diagramas elaborados por meio da UML estão disponíveis na pasta “</w:t>
-      </w:r>
-      <w:proofErr w:type="spellStart"/>
-      <w:r>
-        <w:t>ApêndiceF</w:t>
-      </w:r>
-      <w:proofErr w:type="spellEnd"/>
-      <w:r>
-        <w:t>” que acompanha este documento.</w:t>
+        <w:t>Os diagramas elaborados por meio da UML estão disponíveis na pasta “ApêndiceF” que acompanha este documento.</w:t>
       </w:r>
     </w:p>
     <w:p>
@@ -7505,15 +7411,7 @@
         </w:rPr>
       </w:pPr>
       <w:r>
-        <w:t>As entrevistas com os potenciais usuários do sistema encontram-se disponíveis na pasta “</w:t>
-      </w:r>
-      <w:proofErr w:type="spellStart"/>
-      <w:r>
-        <w:t>ApêndiceG</w:t>
-      </w:r>
-      <w:proofErr w:type="spellEnd"/>
-      <w:r>
-        <w:t>” que acompanha este documento.</w:t>
+        <w:t>As entrevistas com os potenciais usuários do sistema encontram-se disponíveis na pasta “ApêndiceG” que acompanha este documento.</w:t>
       </w:r>
       <w:bookmarkEnd w:id="61"/>
       <w:bookmarkEnd w:id="62"/>
@@ -7530,7 +7428,7 @@
 </file>
 
 <file path=word/endnotes.xml><?xml version="1.0" encoding="utf-8"?>
-<w:endnotes xmlns:wpc="http://schemas.microsoft.com/office/word/2010/wordprocessingCanvas" xmlns:mc="http://schemas.openxmlformats.org/markup-compatibility/2006" xmlns:o="urn:schemas-microsoft-com:office:office" xmlns:r="http://schemas.openxmlformats.org/officeDocument/2006/relationships" xmlns:m="http://schemas.openxmlformats.org/officeDocument/2006/math" xmlns:v="urn:schemas-microsoft-com:vml" xmlns:wp14="http://schemas.microsoft.com/office/word/2010/wordprocessingDrawing" xmlns:wp="http://schemas.openxmlformats.org/drawingml/2006/wordprocessingDrawing" xmlns:w10="urn:schemas-microsoft-com:office:word" xmlns:w="http://schemas.openxmlformats.org/wordprocessingml/2006/main" xmlns:w14="http://schemas.microsoft.com/office/word/2010/wordml" xmlns:wpg="http://schemas.microsoft.com/office/word/2010/wordprocessingGroup" xmlns:wpi="http://schemas.microsoft.com/office/word/2010/wordprocessingInk" xmlns:wne="http://schemas.microsoft.com/office/word/2006/wordml" xmlns:wps="http://schemas.microsoft.com/office/word/2010/wordprocessingShape" mc:Ignorable="w14 wp14">
+<w:endnotes xmlns:wpc="http://schemas.microsoft.com/office/word/2010/wordprocessingCanvas" xmlns:cx="http://schemas.microsoft.com/office/drawing/2014/chartex" xmlns:mc="http://schemas.openxmlformats.org/markup-compatibility/2006" xmlns:o="urn:schemas-microsoft-com:office:office" xmlns:r="http://schemas.openxmlformats.org/officeDocument/2006/relationships" xmlns:m="http://schemas.openxmlformats.org/officeDocument/2006/math" xmlns:v="urn:schemas-microsoft-com:vml" xmlns:wp14="http://schemas.microsoft.com/office/word/2010/wordprocessingDrawing" xmlns:wp="http://schemas.openxmlformats.org/drawingml/2006/wordprocessingDrawing" xmlns:w10="urn:schemas-microsoft-com:office:word" xmlns:w="http://schemas.openxmlformats.org/wordprocessingml/2006/main" xmlns:w14="http://schemas.microsoft.com/office/word/2010/wordml" xmlns:w15="http://schemas.microsoft.com/office/word/2012/wordml" xmlns:w16se="http://schemas.microsoft.com/office/word/2015/wordml/symex" xmlns:wpg="http://schemas.microsoft.com/office/word/2010/wordprocessingGroup" xmlns:wpi="http://schemas.microsoft.com/office/word/2010/wordprocessingInk" xmlns:wne="http://schemas.microsoft.com/office/word/2006/wordml" xmlns:wps="http://schemas.microsoft.com/office/word/2010/wordprocessingShape" mc:Ignorable="w14 w15 w16se wp14">
   <w:endnote w:type="separator" w:id="-1">
     <w:p>
       <w:r>
@@ -7629,7 +7527,7 @@
 </file>
 
 <file path=word/footnotes.xml><?xml version="1.0" encoding="utf-8"?>
-<w:footnotes xmlns:wpc="http://schemas.microsoft.com/office/word/2010/wordprocessingCanvas" xmlns:mc="http://schemas.openxmlformats.org/markup-compatibility/2006" xmlns:o="urn:schemas-microsoft-com:office:office" xmlns:r="http://schemas.openxmlformats.org/officeDocument/2006/relationships" xmlns:m="http://schemas.openxmlformats.org/officeDocument/2006/math" xmlns:v="urn:schemas-microsoft-com:vml" xmlns:wp14="http://schemas.microsoft.com/office/word/2010/wordprocessingDrawing" xmlns:wp="http://schemas.openxmlformats.org/drawingml/2006/wordprocessingDrawing" xmlns:w10="urn:schemas-microsoft-com:office:word" xmlns:w="http://schemas.openxmlformats.org/wordprocessingml/2006/main" xmlns:w14="http://schemas.microsoft.com/office/word/2010/wordml" xmlns:wpg="http://schemas.microsoft.com/office/word/2010/wordprocessingGroup" xmlns:wpi="http://schemas.microsoft.com/office/word/2010/wordprocessingInk" xmlns:wne="http://schemas.microsoft.com/office/word/2006/wordml" xmlns:wps="http://schemas.microsoft.com/office/word/2010/wordprocessingShape" mc:Ignorable="w14 wp14">
+<w:footnotes xmlns:wpc="http://schemas.microsoft.com/office/word/2010/wordprocessingCanvas" xmlns:cx="http://schemas.microsoft.com/office/drawing/2014/chartex" xmlns:mc="http://schemas.openxmlformats.org/markup-compatibility/2006" xmlns:o="urn:schemas-microsoft-com:office:office" xmlns:r="http://schemas.openxmlformats.org/officeDocument/2006/relationships" xmlns:m="http://schemas.openxmlformats.org/officeDocument/2006/math" xmlns:v="urn:schemas-microsoft-com:vml" xmlns:wp14="http://schemas.microsoft.com/office/word/2010/wordprocessingDrawing" xmlns:wp="http://schemas.openxmlformats.org/drawingml/2006/wordprocessingDrawing" xmlns:w10="urn:schemas-microsoft-com:office:word" xmlns:w="http://schemas.openxmlformats.org/wordprocessingml/2006/main" xmlns:w14="http://schemas.microsoft.com/office/word/2010/wordml" xmlns:w15="http://schemas.microsoft.com/office/word/2012/wordml" xmlns:w16se="http://schemas.microsoft.com/office/word/2015/wordml/symex" xmlns:wpg="http://schemas.microsoft.com/office/word/2010/wordprocessingGroup" xmlns:wpi="http://schemas.microsoft.com/office/word/2010/wordprocessingInk" xmlns:wne="http://schemas.microsoft.com/office/word/2006/wordml" xmlns:wps="http://schemas.microsoft.com/office/word/2010/wordprocessingShape" mc:Ignorable="w14 w15 w16se wp14">
   <w:footnote w:type="separator" w:id="-1">
     <w:p>
       <w:r>
@@ -7728,14 +7626,14 @@
 </file>
 
 <file path=word/header1.xml><?xml version="1.0" encoding="utf-8"?>
-<w:hdr xmlns:wpc="http://schemas.microsoft.com/office/word/2010/wordprocessingCanvas" xmlns:mc="http://schemas.openxmlformats.org/markup-compatibility/2006" xmlns:o="urn:schemas-microsoft-com:office:office" xmlns:r="http://schemas.openxmlformats.org/officeDocument/2006/relationships" xmlns:m="http://schemas.openxmlformats.org/officeDocument/2006/math" xmlns:v="urn:schemas-microsoft-com:vml" xmlns:wp14="http://schemas.microsoft.com/office/word/2010/wordprocessingDrawing" xmlns:wp="http://schemas.openxmlformats.org/drawingml/2006/wordprocessingDrawing" xmlns:w10="urn:schemas-microsoft-com:office:word" xmlns:w="http://schemas.openxmlformats.org/wordprocessingml/2006/main" xmlns:w14="http://schemas.microsoft.com/office/word/2010/wordml" xmlns:wpg="http://schemas.microsoft.com/office/word/2010/wordprocessingGroup" xmlns:wpi="http://schemas.microsoft.com/office/word/2010/wordprocessingInk" xmlns:wne="http://schemas.microsoft.com/office/word/2006/wordml" xmlns:wps="http://schemas.microsoft.com/office/word/2010/wordprocessingShape" mc:Ignorable="w14 wp14">
+<w:hdr xmlns:wpc="http://schemas.microsoft.com/office/word/2010/wordprocessingCanvas" xmlns:cx="http://schemas.microsoft.com/office/drawing/2014/chartex" xmlns:mc="http://schemas.openxmlformats.org/markup-compatibility/2006" xmlns:o="urn:schemas-microsoft-com:office:office" xmlns:r="http://schemas.openxmlformats.org/officeDocument/2006/relationships" xmlns:m="http://schemas.openxmlformats.org/officeDocument/2006/math" xmlns:v="urn:schemas-microsoft-com:vml" xmlns:wp14="http://schemas.microsoft.com/office/word/2010/wordprocessingDrawing" xmlns:wp="http://schemas.openxmlformats.org/drawingml/2006/wordprocessingDrawing" xmlns:w10="urn:schemas-microsoft-com:office:word" xmlns:w="http://schemas.openxmlformats.org/wordprocessingml/2006/main" xmlns:w14="http://schemas.microsoft.com/office/word/2010/wordml" xmlns:w15="http://schemas.microsoft.com/office/word/2012/wordml" xmlns:w16se="http://schemas.microsoft.com/office/word/2015/wordml/symex" xmlns:wpg="http://schemas.microsoft.com/office/word/2010/wordprocessingGroup" xmlns:wpi="http://schemas.microsoft.com/office/word/2010/wordprocessingInk" xmlns:wne="http://schemas.microsoft.com/office/word/2006/wordml" xmlns:wps="http://schemas.microsoft.com/office/word/2010/wordprocessingShape" mc:Ignorable="w14 w15 w16se wp14">
   <w:p/>
   <w:p/>
 </w:hdr>
 </file>
 
 <file path=word/header2.xml><?xml version="1.0" encoding="utf-8"?>
-<w:hdr xmlns:wpc="http://schemas.microsoft.com/office/word/2010/wordprocessingCanvas" xmlns:mc="http://schemas.openxmlformats.org/markup-compatibility/2006" xmlns:o="urn:schemas-microsoft-com:office:office" xmlns:r="http://schemas.openxmlformats.org/officeDocument/2006/relationships" xmlns:m="http://schemas.openxmlformats.org/officeDocument/2006/math" xmlns:v="urn:schemas-microsoft-com:vml" xmlns:wp14="http://schemas.microsoft.com/office/word/2010/wordprocessingDrawing" xmlns:wp="http://schemas.openxmlformats.org/drawingml/2006/wordprocessingDrawing" xmlns:w10="urn:schemas-microsoft-com:office:word" xmlns:w="http://schemas.openxmlformats.org/wordprocessingml/2006/main" xmlns:w14="http://schemas.microsoft.com/office/word/2010/wordml" xmlns:wpg="http://schemas.microsoft.com/office/word/2010/wordprocessingGroup" xmlns:wpi="http://schemas.microsoft.com/office/word/2010/wordprocessingInk" xmlns:wne="http://schemas.microsoft.com/office/word/2006/wordml" xmlns:wps="http://schemas.microsoft.com/office/word/2010/wordprocessingShape" mc:Ignorable="w14 wp14">
+<w:hdr xmlns:wpc="http://schemas.microsoft.com/office/word/2010/wordprocessingCanvas" xmlns:cx="http://schemas.microsoft.com/office/drawing/2014/chartex" xmlns:mc="http://schemas.openxmlformats.org/markup-compatibility/2006" xmlns:o="urn:schemas-microsoft-com:office:office" xmlns:r="http://schemas.openxmlformats.org/officeDocument/2006/relationships" xmlns:m="http://schemas.openxmlformats.org/officeDocument/2006/math" xmlns:v="urn:schemas-microsoft-com:vml" xmlns:wp14="http://schemas.microsoft.com/office/word/2010/wordprocessingDrawing" xmlns:wp="http://schemas.openxmlformats.org/drawingml/2006/wordprocessingDrawing" xmlns:w10="urn:schemas-microsoft-com:office:word" xmlns:w="http://schemas.openxmlformats.org/wordprocessingml/2006/main" xmlns:w14="http://schemas.microsoft.com/office/word/2010/wordml" xmlns:w15="http://schemas.microsoft.com/office/word/2012/wordml" xmlns:w16se="http://schemas.microsoft.com/office/word/2015/wordml/symex" xmlns:wpg="http://schemas.microsoft.com/office/word/2010/wordprocessingGroup" xmlns:wpi="http://schemas.microsoft.com/office/word/2010/wordprocessingInk" xmlns:wne="http://schemas.microsoft.com/office/word/2006/wordml" xmlns:wps="http://schemas.microsoft.com/office/word/2010/wordprocessingShape" mc:Ignorable="w14 w15 w16se wp14">
   <w:p>
     <w:pPr>
       <w:pStyle w:val="Cabealho"/>
@@ -7749,7 +7647,6 @@
           <w:docPartUnique/>
         </w:docPartObj>
       </w:sdtPr>
-      <w:sdtEndPr/>
       <w:sdtContent>
         <w:r>
           <w:rPr>
@@ -7788,7 +7685,7 @@
 </file>
 
 <file path=word/header3.xml><?xml version="1.0" encoding="utf-8"?>
-<w:hdr xmlns:wpc="http://schemas.microsoft.com/office/word/2010/wordprocessingCanvas" xmlns:mc="http://schemas.openxmlformats.org/markup-compatibility/2006" xmlns:o="urn:schemas-microsoft-com:office:office" xmlns:r="http://schemas.openxmlformats.org/officeDocument/2006/relationships" xmlns:m="http://schemas.openxmlformats.org/officeDocument/2006/math" xmlns:v="urn:schemas-microsoft-com:vml" xmlns:wp14="http://schemas.microsoft.com/office/word/2010/wordprocessingDrawing" xmlns:wp="http://schemas.openxmlformats.org/drawingml/2006/wordprocessingDrawing" xmlns:w10="urn:schemas-microsoft-com:office:word" xmlns:w="http://schemas.openxmlformats.org/wordprocessingml/2006/main" xmlns:w14="http://schemas.microsoft.com/office/word/2010/wordml" xmlns:wpg="http://schemas.microsoft.com/office/word/2010/wordprocessingGroup" xmlns:wpi="http://schemas.microsoft.com/office/word/2010/wordprocessingInk" xmlns:wne="http://schemas.microsoft.com/office/word/2006/wordml" xmlns:wps="http://schemas.microsoft.com/office/word/2010/wordprocessingShape" mc:Ignorable="w14 wp14">
+<w:hdr xmlns:wpc="http://schemas.microsoft.com/office/word/2010/wordprocessingCanvas" xmlns:cx="http://schemas.microsoft.com/office/drawing/2014/chartex" xmlns:mc="http://schemas.openxmlformats.org/markup-compatibility/2006" xmlns:o="urn:schemas-microsoft-com:office:office" xmlns:r="http://schemas.openxmlformats.org/officeDocument/2006/relationships" xmlns:m="http://schemas.openxmlformats.org/officeDocument/2006/math" xmlns:v="urn:schemas-microsoft-com:vml" xmlns:wp14="http://schemas.microsoft.com/office/word/2010/wordprocessingDrawing" xmlns:wp="http://schemas.openxmlformats.org/drawingml/2006/wordprocessingDrawing" xmlns:w10="urn:schemas-microsoft-com:office:word" xmlns:w="http://schemas.openxmlformats.org/wordprocessingml/2006/main" xmlns:w14="http://schemas.microsoft.com/office/word/2010/wordml" xmlns:w15="http://schemas.microsoft.com/office/word/2012/wordml" xmlns:w16se="http://schemas.microsoft.com/office/word/2015/wordml/symex" xmlns:wpg="http://schemas.microsoft.com/office/word/2010/wordprocessingGroup" xmlns:wpi="http://schemas.microsoft.com/office/word/2010/wordprocessingInk" xmlns:wne="http://schemas.microsoft.com/office/word/2006/wordml" xmlns:wps="http://schemas.microsoft.com/office/word/2010/wordprocessingShape" mc:Ignorable="w14 w15 w16se wp14">
   <w:p>
     <w:pPr>
       <w:pStyle w:val="Cabealho"/>
@@ -7798,7 +7695,7 @@
 </file>
 
 <file path=word/header4.xml><?xml version="1.0" encoding="utf-8"?>
-<w:hdr xmlns:wpc="http://schemas.microsoft.com/office/word/2010/wordprocessingCanvas" xmlns:mc="http://schemas.openxmlformats.org/markup-compatibility/2006" xmlns:o="urn:schemas-microsoft-com:office:office" xmlns:r="http://schemas.openxmlformats.org/officeDocument/2006/relationships" xmlns:m="http://schemas.openxmlformats.org/officeDocument/2006/math" xmlns:v="urn:schemas-microsoft-com:vml" xmlns:wp14="http://schemas.microsoft.com/office/word/2010/wordprocessingDrawing" xmlns:wp="http://schemas.openxmlformats.org/drawingml/2006/wordprocessingDrawing" xmlns:w10="urn:schemas-microsoft-com:office:word" xmlns:w="http://schemas.openxmlformats.org/wordprocessingml/2006/main" xmlns:w14="http://schemas.microsoft.com/office/word/2010/wordml" xmlns:wpg="http://schemas.microsoft.com/office/word/2010/wordprocessingGroup" xmlns:wpi="http://schemas.microsoft.com/office/word/2010/wordprocessingInk" xmlns:wne="http://schemas.microsoft.com/office/word/2006/wordml" xmlns:wps="http://schemas.microsoft.com/office/word/2010/wordprocessingShape" mc:Ignorable="w14 wp14">
+<w:hdr xmlns:wpc="http://schemas.microsoft.com/office/word/2010/wordprocessingCanvas" xmlns:cx="http://schemas.microsoft.com/office/drawing/2014/chartex" xmlns:mc="http://schemas.openxmlformats.org/markup-compatibility/2006" xmlns:o="urn:schemas-microsoft-com:office:office" xmlns:r="http://schemas.openxmlformats.org/officeDocument/2006/relationships" xmlns:m="http://schemas.openxmlformats.org/officeDocument/2006/math" xmlns:v="urn:schemas-microsoft-com:vml" xmlns:wp14="http://schemas.microsoft.com/office/word/2010/wordprocessingDrawing" xmlns:wp="http://schemas.openxmlformats.org/drawingml/2006/wordprocessingDrawing" xmlns:w10="urn:schemas-microsoft-com:office:word" xmlns:w="http://schemas.openxmlformats.org/wordprocessingml/2006/main" xmlns:w14="http://schemas.microsoft.com/office/word/2010/wordml" xmlns:w15="http://schemas.microsoft.com/office/word/2012/wordml" xmlns:w16se="http://schemas.microsoft.com/office/word/2015/wordml/symex" xmlns:wpg="http://schemas.microsoft.com/office/word/2010/wordprocessingGroup" xmlns:wpi="http://schemas.microsoft.com/office/word/2010/wordprocessingInk" xmlns:wne="http://schemas.microsoft.com/office/word/2006/wordml" xmlns:wps="http://schemas.microsoft.com/office/word/2010/wordprocessingShape" mc:Ignorable="w14 w15 w16se wp14">
   <w:p>
     <w:pPr>
       <w:pStyle w:val="Cabealho"/>
@@ -7808,7 +7705,7 @@
 </file>
 
 <file path=word/header5.xml><?xml version="1.0" encoding="utf-8"?>
-<w:hdr xmlns:wpc="http://schemas.microsoft.com/office/word/2010/wordprocessingCanvas" xmlns:mc="http://schemas.openxmlformats.org/markup-compatibility/2006" xmlns:o="urn:schemas-microsoft-com:office:office" xmlns:r="http://schemas.openxmlformats.org/officeDocument/2006/relationships" xmlns:m="http://schemas.openxmlformats.org/officeDocument/2006/math" xmlns:v="urn:schemas-microsoft-com:vml" xmlns:wp14="http://schemas.microsoft.com/office/word/2010/wordprocessingDrawing" xmlns:wp="http://schemas.openxmlformats.org/drawingml/2006/wordprocessingDrawing" xmlns:w10="urn:schemas-microsoft-com:office:word" xmlns:w="http://schemas.openxmlformats.org/wordprocessingml/2006/main" xmlns:w14="http://schemas.microsoft.com/office/word/2010/wordml" xmlns:wpg="http://schemas.microsoft.com/office/word/2010/wordprocessingGroup" xmlns:wpi="http://schemas.microsoft.com/office/word/2010/wordprocessingInk" xmlns:wne="http://schemas.microsoft.com/office/word/2006/wordml" xmlns:wps="http://schemas.microsoft.com/office/word/2010/wordprocessingShape" mc:Ignorable="w14 wp14">
+<w:hdr xmlns:wpc="http://schemas.microsoft.com/office/word/2010/wordprocessingCanvas" xmlns:cx="http://schemas.microsoft.com/office/drawing/2014/chartex" xmlns:mc="http://schemas.openxmlformats.org/markup-compatibility/2006" xmlns:o="urn:schemas-microsoft-com:office:office" xmlns:r="http://schemas.openxmlformats.org/officeDocument/2006/relationships" xmlns:m="http://schemas.openxmlformats.org/officeDocument/2006/math" xmlns:v="urn:schemas-microsoft-com:vml" xmlns:wp14="http://schemas.microsoft.com/office/word/2010/wordprocessingDrawing" xmlns:wp="http://schemas.openxmlformats.org/drawingml/2006/wordprocessingDrawing" xmlns:w10="urn:schemas-microsoft-com:office:word" xmlns:w="http://schemas.openxmlformats.org/wordprocessingml/2006/main" xmlns:w14="http://schemas.microsoft.com/office/word/2010/wordml" xmlns:w15="http://schemas.microsoft.com/office/word/2012/wordml" xmlns:w16se="http://schemas.microsoft.com/office/word/2015/wordml/symex" xmlns:wpg="http://schemas.microsoft.com/office/word/2010/wordprocessingGroup" xmlns:wpi="http://schemas.microsoft.com/office/word/2010/wordprocessingInk" xmlns:wne="http://schemas.microsoft.com/office/word/2006/wordml" xmlns:wps="http://schemas.microsoft.com/office/word/2010/wordprocessingShape" mc:Ignorable="w14 w15 w16se wp14">
   <w:p>
     <w:pPr>
       <w:pStyle w:val="Cabealho"/>
@@ -7818,7 +7715,7 @@
 </file>
 
 <file path=word/header6.xml><?xml version="1.0" encoding="utf-8"?>
-<w:hdr xmlns:wpc="http://schemas.microsoft.com/office/word/2010/wordprocessingCanvas" xmlns:mc="http://schemas.openxmlformats.org/markup-compatibility/2006" xmlns:o="urn:schemas-microsoft-com:office:office" xmlns:r="http://schemas.openxmlformats.org/officeDocument/2006/relationships" xmlns:m="http://schemas.openxmlformats.org/officeDocument/2006/math" xmlns:v="urn:schemas-microsoft-com:vml" xmlns:wp14="http://schemas.microsoft.com/office/word/2010/wordprocessingDrawing" xmlns:wp="http://schemas.openxmlformats.org/drawingml/2006/wordprocessingDrawing" xmlns:w10="urn:schemas-microsoft-com:office:word" xmlns:w="http://schemas.openxmlformats.org/wordprocessingml/2006/main" xmlns:w14="http://schemas.microsoft.com/office/word/2010/wordml" xmlns:wpg="http://schemas.microsoft.com/office/word/2010/wordprocessingGroup" xmlns:wpi="http://schemas.microsoft.com/office/word/2010/wordprocessingInk" xmlns:wne="http://schemas.microsoft.com/office/word/2006/wordml" xmlns:wps="http://schemas.microsoft.com/office/word/2010/wordprocessingShape" mc:Ignorable="w14 wp14">
+<w:hdr xmlns:wpc="http://schemas.microsoft.com/office/word/2010/wordprocessingCanvas" xmlns:cx="http://schemas.microsoft.com/office/drawing/2014/chartex" xmlns:mc="http://schemas.openxmlformats.org/markup-compatibility/2006" xmlns:o="urn:schemas-microsoft-com:office:office" xmlns:r="http://schemas.openxmlformats.org/officeDocument/2006/relationships" xmlns:m="http://schemas.openxmlformats.org/officeDocument/2006/math" xmlns:v="urn:schemas-microsoft-com:vml" xmlns:wp14="http://schemas.microsoft.com/office/word/2010/wordprocessingDrawing" xmlns:wp="http://schemas.openxmlformats.org/drawingml/2006/wordprocessingDrawing" xmlns:w10="urn:schemas-microsoft-com:office:word" xmlns:w="http://schemas.openxmlformats.org/wordprocessingml/2006/main" xmlns:w14="http://schemas.microsoft.com/office/word/2010/wordml" xmlns:w15="http://schemas.microsoft.com/office/word/2012/wordml" xmlns:w16se="http://schemas.microsoft.com/office/word/2015/wordml/symex" xmlns:wpg="http://schemas.microsoft.com/office/word/2010/wordprocessingGroup" xmlns:wpi="http://schemas.microsoft.com/office/word/2010/wordprocessingInk" xmlns:wne="http://schemas.microsoft.com/office/word/2006/wordml" xmlns:wps="http://schemas.microsoft.com/office/word/2010/wordprocessingShape" mc:Ignorable="w14 w15 w16se wp14">
   <w:p>
     <w:pPr>
       <w:pStyle w:val="Cabealho"/>
@@ -7828,7 +7725,7 @@
 </file>
 
 <file path=word/header7.xml><?xml version="1.0" encoding="utf-8"?>
-<w:hdr xmlns:wpc="http://schemas.microsoft.com/office/word/2010/wordprocessingCanvas" xmlns:mc="http://schemas.openxmlformats.org/markup-compatibility/2006" xmlns:o="urn:schemas-microsoft-com:office:office" xmlns:r="http://schemas.openxmlformats.org/officeDocument/2006/relationships" xmlns:m="http://schemas.openxmlformats.org/officeDocument/2006/math" xmlns:v="urn:schemas-microsoft-com:vml" xmlns:wp14="http://schemas.microsoft.com/office/word/2010/wordprocessingDrawing" xmlns:wp="http://schemas.openxmlformats.org/drawingml/2006/wordprocessingDrawing" xmlns:w10="urn:schemas-microsoft-com:office:word" xmlns:w="http://schemas.openxmlformats.org/wordprocessingml/2006/main" xmlns:w14="http://schemas.microsoft.com/office/word/2010/wordml" xmlns:wpg="http://schemas.microsoft.com/office/word/2010/wordprocessingGroup" xmlns:wpi="http://schemas.microsoft.com/office/word/2010/wordprocessingInk" xmlns:wne="http://schemas.microsoft.com/office/word/2006/wordml" xmlns:wps="http://schemas.microsoft.com/office/word/2010/wordprocessingShape" mc:Ignorable="w14 wp14">
+<w:hdr xmlns:wpc="http://schemas.microsoft.com/office/word/2010/wordprocessingCanvas" xmlns:cx="http://schemas.microsoft.com/office/drawing/2014/chartex" xmlns:mc="http://schemas.openxmlformats.org/markup-compatibility/2006" xmlns:o="urn:schemas-microsoft-com:office:office" xmlns:r="http://schemas.openxmlformats.org/officeDocument/2006/relationships" xmlns:m="http://schemas.openxmlformats.org/officeDocument/2006/math" xmlns:v="urn:schemas-microsoft-com:vml" xmlns:wp14="http://schemas.microsoft.com/office/word/2010/wordprocessingDrawing" xmlns:wp="http://schemas.openxmlformats.org/drawingml/2006/wordprocessingDrawing" xmlns:w10="urn:schemas-microsoft-com:office:word" xmlns:w="http://schemas.openxmlformats.org/wordprocessingml/2006/main" xmlns:w14="http://schemas.microsoft.com/office/word/2010/wordml" xmlns:w15="http://schemas.microsoft.com/office/word/2012/wordml" xmlns:w16se="http://schemas.microsoft.com/office/word/2015/wordml/symex" xmlns:wpg="http://schemas.microsoft.com/office/word/2010/wordprocessingGroup" xmlns:wpi="http://schemas.microsoft.com/office/word/2010/wordprocessingInk" xmlns:wne="http://schemas.microsoft.com/office/word/2006/wordml" xmlns:wps="http://schemas.microsoft.com/office/word/2010/wordprocessingShape" mc:Ignorable="w14 w15 w16se wp14">
   <w:sdt>
     <w:sdtPr>
       <w:id w:val="245571589"/>
@@ -7837,7 +7734,6 @@
         <w:docPartUnique/>
       </w:docPartObj>
     </w:sdtPr>
-    <w:sdtEndPr/>
     <w:sdtContent>
       <w:p>
         <w:pPr>
@@ -7866,7 +7762,7 @@
           <w:rPr>
             <w:noProof/>
           </w:rPr>
-          <w:t>37</w:t>
+          <w:t>17</w:t>
         </w:r>
         <w:r>
           <w:rPr>
@@ -7881,7 +7777,7 @@
 </file>
 
 <file path=word/header8.xml><?xml version="1.0" encoding="utf-8"?>
-<w:hdr xmlns:wpc="http://schemas.microsoft.com/office/word/2010/wordprocessingCanvas" xmlns:mc="http://schemas.openxmlformats.org/markup-compatibility/2006" xmlns:o="urn:schemas-microsoft-com:office:office" xmlns:r="http://schemas.openxmlformats.org/officeDocument/2006/relationships" xmlns:m="http://schemas.openxmlformats.org/officeDocument/2006/math" xmlns:v="urn:schemas-microsoft-com:vml" xmlns:wp14="http://schemas.microsoft.com/office/word/2010/wordprocessingDrawing" xmlns:wp="http://schemas.openxmlformats.org/drawingml/2006/wordprocessingDrawing" xmlns:w10="urn:schemas-microsoft-com:office:word" xmlns:w="http://schemas.openxmlformats.org/wordprocessingml/2006/main" xmlns:w14="http://schemas.microsoft.com/office/word/2010/wordml" xmlns:wpg="http://schemas.microsoft.com/office/word/2010/wordprocessingGroup" xmlns:wpi="http://schemas.microsoft.com/office/word/2010/wordprocessingInk" xmlns:wne="http://schemas.microsoft.com/office/word/2006/wordml" xmlns:wps="http://schemas.microsoft.com/office/word/2010/wordprocessingShape" mc:Ignorable="w14 wp14">
+<w:hdr xmlns:wpc="http://schemas.microsoft.com/office/word/2010/wordprocessingCanvas" xmlns:cx="http://schemas.microsoft.com/office/drawing/2014/chartex" xmlns:mc="http://schemas.openxmlformats.org/markup-compatibility/2006" xmlns:o="urn:schemas-microsoft-com:office:office" xmlns:r="http://schemas.openxmlformats.org/officeDocument/2006/relationships" xmlns:m="http://schemas.openxmlformats.org/officeDocument/2006/math" xmlns:v="urn:schemas-microsoft-com:vml" xmlns:wp14="http://schemas.microsoft.com/office/word/2010/wordprocessingDrawing" xmlns:wp="http://schemas.openxmlformats.org/drawingml/2006/wordprocessingDrawing" xmlns:w10="urn:schemas-microsoft-com:office:word" xmlns:w="http://schemas.openxmlformats.org/wordprocessingml/2006/main" xmlns:w14="http://schemas.microsoft.com/office/word/2010/wordml" xmlns:w15="http://schemas.microsoft.com/office/word/2012/wordml" xmlns:w16se="http://schemas.microsoft.com/office/word/2015/wordml/symex" xmlns:wpg="http://schemas.microsoft.com/office/word/2010/wordprocessingGroup" xmlns:wpi="http://schemas.microsoft.com/office/word/2010/wordprocessingInk" xmlns:wne="http://schemas.microsoft.com/office/word/2006/wordml" xmlns:wps="http://schemas.microsoft.com/office/word/2010/wordprocessingShape" mc:Ignorable="w14 w15 w16se wp14">
   <w:p>
     <w:pPr>
       <w:pStyle w:val="Cabealho"/>
@@ -7891,8 +7787,8 @@
 </file>
 
 <file path=word/numbering.xml><?xml version="1.0" encoding="utf-8"?>
-<w:numbering xmlns:wpc="http://schemas.microsoft.com/office/word/2010/wordprocessingCanvas" xmlns:mc="http://schemas.openxmlformats.org/markup-compatibility/2006" xmlns:o="urn:schemas-microsoft-com:office:office" xmlns:r="http://schemas.openxmlformats.org/officeDocument/2006/relationships" xmlns:m="http://schemas.openxmlformats.org/officeDocument/2006/math" xmlns:v="urn:schemas-microsoft-com:vml" xmlns:wp14="http://schemas.microsoft.com/office/word/2010/wordprocessingDrawing" xmlns:wp="http://schemas.openxmlformats.org/drawingml/2006/wordprocessingDrawing" xmlns:w10="urn:schemas-microsoft-com:office:word" xmlns:w="http://schemas.openxmlformats.org/wordprocessingml/2006/main" xmlns:w14="http://schemas.microsoft.com/office/word/2010/wordml" xmlns:wpg="http://schemas.microsoft.com/office/word/2010/wordprocessingGroup" xmlns:wpi="http://schemas.microsoft.com/office/word/2010/wordprocessingInk" xmlns:wne="http://schemas.microsoft.com/office/word/2006/wordml" xmlns:wps="http://schemas.microsoft.com/office/word/2010/wordprocessingShape" mc:Ignorable="w14 wp14">
-  <w:abstractNum w:abstractNumId="0">
+<w:numbering xmlns:wpc="http://schemas.microsoft.com/office/word/2010/wordprocessingCanvas" xmlns:cx="http://schemas.microsoft.com/office/drawing/2014/chartex" xmlns:mc="http://schemas.openxmlformats.org/markup-compatibility/2006" xmlns:o="urn:schemas-microsoft-com:office:office" xmlns:r="http://schemas.openxmlformats.org/officeDocument/2006/relationships" xmlns:m="http://schemas.openxmlformats.org/officeDocument/2006/math" xmlns:v="urn:schemas-microsoft-com:vml" xmlns:wp14="http://schemas.microsoft.com/office/word/2010/wordprocessingDrawing" xmlns:wp="http://schemas.openxmlformats.org/drawingml/2006/wordprocessingDrawing" xmlns:w10="urn:schemas-microsoft-com:office:word" xmlns:w="http://schemas.openxmlformats.org/wordprocessingml/2006/main" xmlns:w14="http://schemas.microsoft.com/office/word/2010/wordml" xmlns:w15="http://schemas.microsoft.com/office/word/2012/wordml" xmlns:w16se="http://schemas.microsoft.com/office/word/2015/wordml/symex" xmlns:wpg="http://schemas.microsoft.com/office/word/2010/wordprocessingGroup" xmlns:wpi="http://schemas.microsoft.com/office/word/2010/wordprocessingInk" xmlns:wne="http://schemas.microsoft.com/office/word/2006/wordml" xmlns:wps="http://schemas.microsoft.com/office/word/2010/wordprocessingShape" mc:Ignorable="w14 w15 w16se wp14">
+  <w:abstractNum w:abstractNumId="0" w15:restartNumberingAfterBreak="0">
     <w:nsid w:val="FFFFFF88"/>
     <w:multiLevelType w:val="singleLevel"/>
     <w:tmpl w:val="758A92F0"/>
@@ -7909,7 +7805,7 @@
       </w:pPr>
     </w:lvl>
   </w:abstractNum>
-  <w:abstractNum w:abstractNumId="1">
+  <w:abstractNum w:abstractNumId="1" w15:restartNumberingAfterBreak="0">
     <w:nsid w:val="010727FD"/>
     <w:multiLevelType w:val="multilevel"/>
     <w:tmpl w:val="B78AADBA"/>
@@ -8049,7 +7945,7 @@
       </w:rPr>
     </w:lvl>
   </w:abstractNum>
-  <w:abstractNum w:abstractNumId="2">
+  <w:abstractNum w:abstractNumId="2" w15:restartNumberingAfterBreak="0">
     <w:nsid w:val="14EC4CFF"/>
     <w:multiLevelType w:val="hybridMultilevel"/>
     <w:tmpl w:val="F18636E2"/>
@@ -8165,7 +8061,7 @@
       </w:pPr>
     </w:lvl>
   </w:abstractNum>
-  <w:abstractNum w:abstractNumId="3">
+  <w:abstractNum w:abstractNumId="3" w15:restartNumberingAfterBreak="0">
     <w:nsid w:val="1862130C"/>
     <w:multiLevelType w:val="multilevel"/>
     <w:tmpl w:val="E102CBF2"/>
@@ -8305,7 +8201,7 @@
       </w:rPr>
     </w:lvl>
   </w:abstractNum>
-  <w:abstractNum w:abstractNumId="4">
+  <w:abstractNum w:abstractNumId="4" w15:restartNumberingAfterBreak="0">
     <w:nsid w:val="19F3483E"/>
     <w:multiLevelType w:val="multilevel"/>
     <w:tmpl w:val="7960D292"/>
@@ -8445,7 +8341,7 @@
       </w:rPr>
     </w:lvl>
   </w:abstractNum>
-  <w:abstractNum w:abstractNumId="5">
+  <w:abstractNum w:abstractNumId="5" w15:restartNumberingAfterBreak="0">
     <w:nsid w:val="1FD13A6F"/>
     <w:multiLevelType w:val="multilevel"/>
     <w:tmpl w:val="E40E7E6C"/>
@@ -8585,7 +8481,7 @@
       </w:rPr>
     </w:lvl>
   </w:abstractNum>
-  <w:abstractNum w:abstractNumId="6">
+  <w:abstractNum w:abstractNumId="6" w15:restartNumberingAfterBreak="0">
     <w:nsid w:val="27540B40"/>
     <w:multiLevelType w:val="hybridMultilevel"/>
     <w:tmpl w:val="7E109130"/>
@@ -8674,7 +8570,7 @@
       </w:pPr>
     </w:lvl>
   </w:abstractNum>
-  <w:abstractNum w:abstractNumId="7">
+  <w:abstractNum w:abstractNumId="7" w15:restartNumberingAfterBreak="0">
     <w:nsid w:val="2C8232F4"/>
     <w:multiLevelType w:val="hybridMultilevel"/>
     <w:tmpl w:val="1A56AC36"/>
@@ -8763,7 +8659,96 @@
       </w:pPr>
     </w:lvl>
   </w:abstractNum>
-  <w:abstractNum w:abstractNumId="8">
+  <w:abstractNum w:abstractNumId="8" w15:restartNumberingAfterBreak="0">
+    <w:nsid w:val="2F267230"/>
+    <w:multiLevelType w:val="hybridMultilevel"/>
+    <w:tmpl w:val="E102B2CC"/>
+    <w:lvl w:ilvl="0" w:tplc="04160017">
+      <w:start w:val="1"/>
+      <w:numFmt w:val="lowerLetter"/>
+      <w:lvlText w:val="%1)"/>
+      <w:lvlJc w:val="left"/>
+      <w:pPr>
+        <w:ind w:left="720" w:hanging="360"/>
+      </w:pPr>
+      <w:rPr>
+        <w:rFonts w:hint="default"/>
+      </w:rPr>
+    </w:lvl>
+    <w:lvl w:ilvl="1" w:tplc="04160019" w:tentative="1">
+      <w:start w:val="1"/>
+      <w:numFmt w:val="lowerLetter"/>
+      <w:lvlText w:val="%2."/>
+      <w:lvlJc w:val="left"/>
+      <w:pPr>
+        <w:ind w:left="1440" w:hanging="360"/>
+      </w:pPr>
+    </w:lvl>
+    <w:lvl w:ilvl="2" w:tplc="0416001B" w:tentative="1">
+      <w:start w:val="1"/>
+      <w:numFmt w:val="lowerRoman"/>
+      <w:lvlText w:val="%3."/>
+      <w:lvlJc w:val="right"/>
+      <w:pPr>
+        <w:ind w:left="2160" w:hanging="180"/>
+      </w:pPr>
+    </w:lvl>
+    <w:lvl w:ilvl="3" w:tplc="0416000F" w:tentative="1">
+      <w:start w:val="1"/>
+      <w:numFmt w:val="decimal"/>
+      <w:lvlText w:val="%4."/>
+      <w:lvlJc w:val="left"/>
+      <w:pPr>
+        <w:ind w:left="2880" w:hanging="360"/>
+      </w:pPr>
+    </w:lvl>
+    <w:lvl w:ilvl="4" w:tplc="04160019" w:tentative="1">
+      <w:start w:val="1"/>
+      <w:numFmt w:val="lowerLetter"/>
+      <w:lvlText w:val="%5."/>
+      <w:lvlJc w:val="left"/>
+      <w:pPr>
+        <w:ind w:left="3600" w:hanging="360"/>
+      </w:pPr>
+    </w:lvl>
+    <w:lvl w:ilvl="5" w:tplc="0416001B" w:tentative="1">
+      <w:start w:val="1"/>
+      <w:numFmt w:val="lowerRoman"/>
+      <w:lvlText w:val="%6."/>
+      <w:lvlJc w:val="right"/>
+      <w:pPr>
+        <w:ind w:left="4320" w:hanging="180"/>
+      </w:pPr>
+    </w:lvl>
+    <w:lvl w:ilvl="6" w:tplc="0416000F" w:tentative="1">
+      <w:start w:val="1"/>
+      <w:numFmt w:val="decimal"/>
+      <w:lvlText w:val="%7."/>
+      <w:lvlJc w:val="left"/>
+      <w:pPr>
+        <w:ind w:left="5040" w:hanging="360"/>
+      </w:pPr>
+    </w:lvl>
+    <w:lvl w:ilvl="7" w:tplc="04160019" w:tentative="1">
+      <w:start w:val="1"/>
+      <w:numFmt w:val="lowerLetter"/>
+      <w:lvlText w:val="%8."/>
+      <w:lvlJc w:val="left"/>
+      <w:pPr>
+        <w:ind w:left="5760" w:hanging="360"/>
+      </w:pPr>
+    </w:lvl>
+    <w:lvl w:ilvl="8" w:tplc="0416001B" w:tentative="1">
+      <w:start w:val="1"/>
+      <w:numFmt w:val="lowerRoman"/>
+      <w:lvlText w:val="%9."/>
+      <w:lvlJc w:val="right"/>
+      <w:pPr>
+        <w:ind w:left="6480" w:hanging="180"/>
+      </w:pPr>
+    </w:lvl>
+  </w:abstractNum>
+  <w:abstractNum w:abstractNumId="9" w15:restartNumberingAfterBreak="0">
     <w:nsid w:val="34E26EA6"/>
     <w:multiLevelType w:val="multilevel"/>
     <w:tmpl w:val="3C58877C"/>
@@ -8903,7 +8888,7 @@
       </w:rPr>
     </w:lvl>
   </w:abstractNum>
-  <w:abstractNum w:abstractNumId="9">
+  <w:abstractNum w:abstractNumId="10" w15:restartNumberingAfterBreak="0">
     <w:nsid w:val="39F52A64"/>
     <w:multiLevelType w:val="singleLevel"/>
     <w:tmpl w:val="AE162D36"/>
@@ -8922,7 +8907,96 @@
       </w:rPr>
     </w:lvl>
   </w:abstractNum>
-  <w:abstractNum w:abstractNumId="10">
+  <w:abstractNum w:abstractNumId="11" w15:restartNumberingAfterBreak="0">
+    <w:nsid w:val="3B501AD5"/>
+    <w:multiLevelType w:val="hybridMultilevel"/>
+    <w:tmpl w:val="A39AD45A"/>
+    <w:lvl w:ilvl="0" w:tplc="04160017">
+      <w:start w:val="1"/>
+      <w:numFmt w:val="lowerLetter"/>
+      <w:lvlText w:val="%1)"/>
+      <w:lvlJc w:val="left"/>
+      <w:pPr>
+        <w:ind w:left="720" w:hanging="360"/>
+      </w:pPr>
+      <w:rPr>
+        <w:rFonts w:hint="default"/>
+      </w:rPr>
+    </w:lvl>
+    <w:lvl w:ilvl="1" w:tplc="04160019" w:tentative="1">
+      <w:start w:val="1"/>
+      <w:numFmt w:val="lowerLetter"/>
+      <w:lvlText w:val="%2."/>
+      <w:lvlJc w:val="left"/>
+      <w:pPr>
+        <w:ind w:left="1440" w:hanging="360"/>
+      </w:pPr>
+    </w:lvl>
+    <w:lvl w:ilvl="2" w:tplc="0416001B" w:tentative="1">
+      <w:start w:val="1"/>
+      <w:numFmt w:val="lowerRoman"/>
+      <w:lvlText w:val="%3."/>
+      <w:lvlJc w:val="right"/>
+      <w:pPr>
+        <w:ind w:left="2160" w:hanging="180"/>
+      </w:pPr>
+    </w:lvl>
+    <w:lvl w:ilvl="3" w:tplc="0416000F" w:tentative="1">
+      <w:start w:val="1"/>
+      <w:numFmt w:val="decimal"/>
+      <w:lvlText w:val="%4."/>
+      <w:lvlJc w:val="left"/>
+      <w:pPr>
+        <w:ind w:left="2880" w:hanging="360"/>
+      </w:pPr>
+    </w:lvl>
+    <w:lvl w:ilvl="4" w:tplc="04160019" w:tentative="1">
+      <w:start w:val="1"/>
+      <w:numFmt w:val="lowerLetter"/>
+      <w:lvlText w:val="%5."/>
+      <w:lvlJc w:val="left"/>
+      <w:pPr>
+        <w:ind w:left="3600" w:hanging="360"/>
+      </w:pPr>
+    </w:lvl>
+    <w:lvl w:ilvl="5" w:tplc="0416001B" w:tentative="1">
+      <w:start w:val="1"/>
+      <w:numFmt w:val="lowerRoman"/>
+      <w:lvlText w:val="%6."/>
+      <w:lvlJc w:val="right"/>
+      <w:pPr>
+        <w:ind w:left="4320" w:hanging="180"/>
+      </w:pPr>
+    </w:lvl>
+    <w:lvl w:ilvl="6" w:tplc="0416000F" w:tentative="1">
+      <w:start w:val="1"/>
+      <w:numFmt w:val="decimal"/>
+      <w:lvlText w:val="%7."/>
+      <w:lvlJc w:val="left"/>
+      <w:pPr>
+        <w:ind w:left="5040" w:hanging="360"/>
+      </w:pPr>
+    </w:lvl>
+    <w:lvl w:ilvl="7" w:tplc="04160019" w:tentative="1">
+      <w:start w:val="1"/>
+      <w:numFmt w:val="lowerLetter"/>
+      <w:lvlText w:val="%8."/>
+      <w:lvlJc w:val="left"/>
+      <w:pPr>
+        <w:ind w:left="5760" w:hanging="360"/>
+      </w:pPr>
+    </w:lvl>
+    <w:lvl w:ilvl="8" w:tplc="0416001B" w:tentative="1">
+      <w:start w:val="1"/>
+      <w:numFmt w:val="lowerRoman"/>
+      <w:lvlText w:val="%9."/>
+      <w:lvlJc w:val="right"/>
+      <w:pPr>
+        <w:ind w:left="6480" w:hanging="180"/>
+      </w:pPr>
+    </w:lvl>
+  </w:abstractNum>
+  <w:abstractNum w:abstractNumId="12" w15:restartNumberingAfterBreak="0">
     <w:nsid w:val="3EB02082"/>
     <w:multiLevelType w:val="multilevel"/>
     <w:tmpl w:val="A5D200B2"/>
@@ -9062,7 +9136,7 @@
       </w:rPr>
     </w:lvl>
   </w:abstractNum>
-  <w:abstractNum w:abstractNumId="11">
+  <w:abstractNum w:abstractNumId="13" w15:restartNumberingAfterBreak="0">
     <w:nsid w:val="43F26983"/>
     <w:multiLevelType w:val="multilevel"/>
     <w:tmpl w:val="1E482440"/>
@@ -9206,7 +9280,7 @@
       </w:rPr>
     </w:lvl>
   </w:abstractNum>
-  <w:abstractNum w:abstractNumId="12">
+  <w:abstractNum w:abstractNumId="14" w15:restartNumberingAfterBreak="0">
     <w:nsid w:val="5F2F46EB"/>
     <w:multiLevelType w:val="multilevel"/>
     <w:tmpl w:val="D4DCBC9C"/>
@@ -9346,7 +9420,7 @@
       </w:rPr>
     </w:lvl>
   </w:abstractNum>
-  <w:abstractNum w:abstractNumId="13">
+  <w:abstractNum w:abstractNumId="15" w15:restartNumberingAfterBreak="0">
     <w:nsid w:val="63447252"/>
     <w:multiLevelType w:val="hybridMultilevel"/>
     <w:tmpl w:val="CCF684C8"/>
@@ -9462,7 +9536,7 @@
       </w:pPr>
     </w:lvl>
   </w:abstractNum>
-  <w:abstractNum w:abstractNumId="14">
+  <w:abstractNum w:abstractNumId="16" w15:restartNumberingAfterBreak="0">
     <w:nsid w:val="729A5C18"/>
     <w:multiLevelType w:val="singleLevel"/>
     <w:tmpl w:val="AE162D36"/>
@@ -9485,10 +9559,10 @@
     <w:abstractNumId w:val="2"/>
   </w:num>
   <w:num w:numId="2">
-    <w:abstractNumId w:val="13"/>
+    <w:abstractNumId w:val="15"/>
   </w:num>
   <w:num w:numId="3">
-    <w:abstractNumId w:val="11"/>
+    <w:abstractNumId w:val="13"/>
   </w:num>
   <w:num w:numId="4">
     <w:abstractNumId w:val="5"/>
@@ -9497,13 +9571,13 @@
     <w:abstractNumId w:val="1"/>
   </w:num>
   <w:num w:numId="6">
-    <w:abstractNumId w:val="8"/>
+    <w:abstractNumId w:val="9"/>
   </w:num>
   <w:num w:numId="7">
     <w:abstractNumId w:val="4"/>
   </w:num>
   <w:num w:numId="8">
-    <w:abstractNumId w:val="12"/>
+    <w:abstractNumId w:val="14"/>
   </w:num>
   <w:num w:numId="9">
     <w:abstractNumId w:val="3"/>
@@ -9512,13 +9586,13 @@
     <w:abstractNumId w:val="0"/>
   </w:num>
   <w:num w:numId="11">
+    <w:abstractNumId w:val="12"/>
+  </w:num>
+  <w:num w:numId="12">
     <w:abstractNumId w:val="10"/>
   </w:num>
-  <w:num w:numId="12">
-    <w:abstractNumId w:val="9"/>
-  </w:num>
   <w:num w:numId="13">
-    <w:abstractNumId w:val="14"/>
+    <w:abstractNumId w:val="16"/>
   </w:num>
   <w:num w:numId="14">
     <w:abstractNumId w:val="7"/>
@@ -9526,11 +9600,17 @@
   <w:num w:numId="15">
     <w:abstractNumId w:val="6"/>
   </w:num>
+  <w:num w:numId="16">
+    <w:abstractNumId w:val="8"/>
+  </w:num>
+  <w:num w:numId="17">
+    <w:abstractNumId w:val="11"/>
+  </w:num>
 </w:numbering>
 </file>
 
 <file path=word/styles.xml><?xml version="1.0" encoding="utf-8"?>
-<w:styles xmlns:mc="http://schemas.openxmlformats.org/markup-compatibility/2006" xmlns:r="http://schemas.openxmlformats.org/officeDocument/2006/relationships" xmlns:w="http://schemas.openxmlformats.org/wordprocessingml/2006/main" xmlns:w14="http://schemas.microsoft.com/office/word/2010/wordml" mc:Ignorable="w14">
+<w:styles xmlns:mc="http://schemas.openxmlformats.org/markup-compatibility/2006" xmlns:r="http://schemas.openxmlformats.org/officeDocument/2006/relationships" xmlns:w="http://schemas.openxmlformats.org/wordprocessingml/2006/main" xmlns:w14="http://schemas.microsoft.com/office/word/2010/wordml" xmlns:w15="http://schemas.microsoft.com/office/word/2012/wordml" xmlns:w16se="http://schemas.microsoft.com/office/word/2015/wordml/symex" mc:Ignorable="w14 w15 w16se">
   <w:docDefaults>
     <w:rPrDefault>
       <w:rPr>
@@ -9540,144 +9620,378 @@
     </w:rPrDefault>
     <w:pPrDefault/>
   </w:docDefaults>
-  <w:latentStyles w:defLockedState="0" w:defUIPriority="99" w:defSemiHidden="1" w:defUnhideWhenUsed="1" w:defQFormat="0" w:count="267">
-    <w:lsdException w:name="Normal" w:semiHidden="0" w:uiPriority="0" w:unhideWhenUsed="0" w:qFormat="1"/>
-    <w:lsdException w:name="heading 1" w:semiHidden="0" w:uiPriority="9" w:unhideWhenUsed="0" w:qFormat="1"/>
-    <w:lsdException w:name="heading 2" w:semiHidden="0" w:uiPriority="9" w:unhideWhenUsed="0" w:qFormat="1"/>
-    <w:lsdException w:name="heading 3" w:semiHidden="0" w:uiPriority="9" w:unhideWhenUsed="0" w:qFormat="1"/>
-    <w:lsdException w:name="heading 4" w:uiPriority="9" w:qFormat="1"/>
-    <w:lsdException w:name="heading 5" w:uiPriority="9" w:qFormat="1"/>
-    <w:lsdException w:name="heading 6" w:uiPriority="9" w:qFormat="1"/>
-    <w:lsdException w:name="heading 7" w:uiPriority="9" w:qFormat="1"/>
-    <w:lsdException w:name="heading 8" w:uiPriority="9" w:qFormat="1"/>
-    <w:lsdException w:name="heading 9" w:uiPriority="9" w:qFormat="1"/>
-    <w:lsdException w:name="toc 1" w:uiPriority="39"/>
-    <w:lsdException w:name="toc 2" w:uiPriority="39"/>
-    <w:lsdException w:name="toc 3" w:uiPriority="39"/>
-    <w:lsdException w:name="toc 4" w:uiPriority="39"/>
-    <w:lsdException w:name="toc 5" w:uiPriority="39"/>
-    <w:lsdException w:name="toc 6" w:uiPriority="39"/>
-    <w:lsdException w:name="toc 7" w:uiPriority="39"/>
-    <w:lsdException w:name="toc 8" w:uiPriority="39"/>
-    <w:lsdException w:name="toc 9" w:uiPriority="39"/>
-    <w:lsdException w:name="caption" w:uiPriority="35" w:qFormat="1"/>
-    <w:lsdException w:name="Title" w:semiHidden="0" w:uiPriority="10" w:unhideWhenUsed="0" w:qFormat="1"/>
-    <w:lsdException w:name="Default Paragraph Font" w:uiPriority="1"/>
-    <w:lsdException w:name="Subtitle" w:semiHidden="0" w:uiPriority="11" w:unhideWhenUsed="0" w:qFormat="1"/>
-    <w:lsdException w:name="Strong" w:semiHidden="0" w:uiPriority="22" w:unhideWhenUsed="0" w:qFormat="1"/>
-    <w:lsdException w:name="Emphasis" w:semiHidden="0" w:uiPriority="20" w:unhideWhenUsed="0" w:qFormat="1"/>
-    <w:lsdException w:name="Table Grid" w:semiHidden="0" w:uiPriority="59" w:unhideWhenUsed="0"/>
-    <w:lsdException w:name="Placeholder Text" w:unhideWhenUsed="0"/>
-    <w:lsdException w:name="No Spacing" w:semiHidden="0" w:uiPriority="1" w:unhideWhenUsed="0" w:qFormat="1"/>
-    <w:lsdException w:name="Light Shading" w:semiHidden="0" w:uiPriority="60" w:unhideWhenUsed="0"/>
-    <w:lsdException w:name="Light List" w:semiHidden="0" w:uiPriority="61" w:unhideWhenUsed="0"/>
-    <w:lsdException w:name="Light Grid" w:semiHidden="0" w:uiPriority="62" w:unhideWhenUsed="0"/>
-    <w:lsdException w:name="Medium Shading 1" w:semiHidden="0" w:uiPriority="63" w:unhideWhenUsed="0"/>
-    <w:lsdException w:name="Medium Shading 2" w:semiHidden="0" w:uiPriority="64" w:unhideWhenUsed="0"/>
-    <w:lsdException w:name="Medium List 1" w:semiHidden="0" w:uiPriority="65" w:unhideWhenUsed="0"/>
-    <w:lsdException w:name="Medium List 2" w:semiHidden="0" w:uiPriority="66" w:unhideWhenUsed="0"/>
-    <w:lsdException w:name="Medium Grid 1" w:semiHidden="0" w:uiPriority="67" w:unhideWhenUsed="0"/>
-    <w:lsdException w:name="Medium Grid 2" w:semiHidden="0" w:uiPriority="68" w:unhideWhenUsed="0"/>
-    <w:lsdException w:name="Medium Grid 3" w:semiHidden="0" w:uiPriority="69" w:unhideWhenUsed="0"/>
-    <w:lsdException w:name="Dark List" w:semiHidden="0" w:uiPriority="70" w:unhideWhenUsed="0"/>
-    <w:lsdException w:name="Colorful Shading" w:semiHidden="0" w:uiPriority="71" w:unhideWhenUsed="0"/>
-    <w:lsdException w:name="Colorful List" w:semiHidden="0" w:uiPriority="72" w:unhideWhenUsed="0"/>
-    <w:lsdException w:name="Colorful Grid" w:semiHidden="0" w:uiPriority="73" w:unhideWhenUsed="0"/>
-    <w:lsdException w:name="Light Shading Accent 1" w:semiHidden="0" w:uiPriority="60" w:unhideWhenUsed="0"/>
-    <w:lsdException w:name="Light List Accent 1" w:semiHidden="0" w:uiPriority="61" w:unhideWhenUsed="0"/>
-    <w:lsdException w:name="Light Grid Accent 1" w:semiHidden="0" w:uiPriority="62" w:unhideWhenUsed="0"/>
-    <w:lsdException w:name="Medium Shading 1 Accent 1" w:semiHidden="0" w:uiPriority="63" w:unhideWhenUsed="0"/>
-    <w:lsdException w:name="Medium Shading 2 Accent 1" w:semiHidden="0" w:uiPriority="64" w:unhideWhenUsed="0"/>
-    <w:lsdException w:name="Medium List 1 Accent 1" w:semiHidden="0" w:uiPriority="65" w:unhideWhenUsed="0"/>
-    <w:lsdException w:name="Revision" w:unhideWhenUsed="0"/>
-    <w:lsdException w:name="List Paragraph" w:semiHidden="0" w:uiPriority="34" w:unhideWhenUsed="0" w:qFormat="1"/>
-    <w:lsdException w:name="Quote" w:semiHidden="0" w:uiPriority="29" w:unhideWhenUsed="0" w:qFormat="1"/>
-    <w:lsdException w:name="Intense Quote" w:semiHidden="0" w:uiPriority="30" w:unhideWhenUsed="0" w:qFormat="1"/>
-    <w:lsdException w:name="Medium List 2 Accent 1" w:semiHidden="0" w:uiPriority="66" w:unhideWhenUsed="0"/>
-    <w:lsdException w:name="Medium Grid 1 Accent 1" w:semiHidden="0" w:uiPriority="67" w:unhideWhenUsed="0"/>
-    <w:lsdException w:name="Medium Grid 2 Accent 1" w:semiHidden="0" w:uiPriority="68" w:unhideWhenUsed="0"/>
-    <w:lsdException w:name="Medium Grid 3 Accent 1" w:semiHidden="0" w:uiPriority="69" w:unhideWhenUsed="0"/>
-    <w:lsdException w:name="Dark List Accent 1" w:semiHidden="0" w:uiPriority="70" w:unhideWhenUsed="0"/>
-    <w:lsdException w:name="Colorful Shading Accent 1" w:semiHidden="0" w:uiPriority="71" w:unhideWhenUsed="0"/>
-    <w:lsdException w:name="Colorful List Accent 1" w:semiHidden="0" w:uiPriority="72" w:unhideWhenUsed="0"/>
-    <w:lsdException w:name="Colorful Grid Accent 1" w:semiHidden="0" w:uiPriority="73" w:unhideWhenUsed="0"/>
-    <w:lsdException w:name="Light Shading Accent 2" w:semiHidden="0" w:uiPriority="60" w:unhideWhenUsed="0"/>
-    <w:lsdException w:name="Light List Accent 2" w:semiHidden="0" w:uiPriority="61" w:unhideWhenUsed="0"/>
-    <w:lsdException w:name="Light Grid Accent 2" w:semiHidden="0" w:uiPriority="62" w:unhideWhenUsed="0"/>
-    <w:lsdException w:name="Medium Shading 1 Accent 2" w:semiHidden="0" w:uiPriority="63" w:unhideWhenUsed="0"/>
-    <w:lsdException w:name="Medium Shading 2 Accent 2" w:semiHidden="0" w:uiPriority="64" w:unhideWhenUsed="0"/>
-    <w:lsdException w:name="Medium List 1 Accent 2" w:semiHidden="0" w:uiPriority="65" w:unhideWhenUsed="0"/>
-    <w:lsdException w:name="Medium List 2 Accent 2" w:semiHidden="0" w:uiPriority="66" w:unhideWhenUsed="0"/>
-    <w:lsdException w:name="Medium Grid 1 Accent 2" w:semiHidden="0" w:uiPriority="67" w:unhideWhenUsed="0"/>
-    <w:lsdException w:name="Medium Grid 2 Accent 2" w:semiHidden="0" w:uiPriority="68" w:unhideWhenUsed="0"/>
-    <w:lsdException w:name="Medium Grid 3 Accent 2" w:semiHidden="0" w:uiPriority="69" w:unhideWhenUsed="0"/>
-    <w:lsdException w:name="Dark List Accent 2" w:semiHidden="0" w:uiPriority="70" w:unhideWhenUsed="0"/>
-    <w:lsdException w:name="Colorful Shading Accent 2" w:semiHidden="0" w:uiPriority="71" w:unhideWhenUsed="0"/>
-    <w:lsdException w:name="Colorful List Accent 2" w:semiHidden="0" w:uiPriority="72" w:unhideWhenUsed="0"/>
-    <w:lsdException w:name="Colorful Grid Accent 2" w:semiHidden="0" w:uiPriority="73" w:unhideWhenUsed="0"/>
-    <w:lsdException w:name="Light Shading Accent 3" w:semiHidden="0" w:uiPriority="60" w:unhideWhenUsed="0"/>
-    <w:lsdException w:name="Light List Accent 3" w:semiHidden="0" w:uiPriority="61" w:unhideWhenUsed="0"/>
-    <w:lsdException w:name="Light Grid Accent 3" w:semiHidden="0" w:uiPriority="62" w:unhideWhenUsed="0"/>
-    <w:lsdException w:name="Medium Shading 1 Accent 3" w:semiHidden="0" w:uiPriority="63" w:unhideWhenUsed="0"/>
-    <w:lsdException w:name="Medium Shading 2 Accent 3" w:semiHidden="0" w:uiPriority="64" w:unhideWhenUsed="0"/>
-    <w:lsdException w:name="Medium List 1 Accent 3" w:semiHidden="0" w:uiPriority="65" w:unhideWhenUsed="0"/>
-    <w:lsdException w:name="Medium List 2 Accent 3" w:semiHidden="0" w:uiPriority="66" w:unhideWhenUsed="0"/>
-    <w:lsdException w:name="Medium Grid 1 Accent 3" w:semiHidden="0" w:uiPriority="67" w:unhideWhenUsed="0"/>
-    <w:lsdException w:name="Medium Grid 2 Accent 3" w:semiHidden="0" w:uiPriority="68" w:unhideWhenUsed="0"/>
-    <w:lsdException w:name="Medium Grid 3 Accent 3" w:semiHidden="0" w:uiPriority="69" w:unhideWhenUsed="0"/>
-    <w:lsdException w:name="Dark List Accent 3" w:semiHidden="0" w:uiPriority="70" w:unhideWhenUsed="0"/>
-    <w:lsdException w:name="Colorful Shading Accent 3" w:semiHidden="0" w:uiPriority="71" w:unhideWhenUsed="0"/>
-    <w:lsdException w:name="Colorful List Accent 3" w:semiHidden="0" w:uiPriority="72" w:unhideWhenUsed="0"/>
-    <w:lsdException w:name="Colorful Grid Accent 3" w:semiHidden="0" w:uiPriority="73" w:unhideWhenUsed="0"/>
-    <w:lsdException w:name="Light Shading Accent 4" w:semiHidden="0" w:uiPriority="60" w:unhideWhenUsed="0"/>
-    <w:lsdException w:name="Light List Accent 4" w:semiHidden="0" w:uiPriority="61" w:unhideWhenUsed="0"/>
-    <w:lsdException w:name="Light Grid Accent 4" w:semiHidden="0" w:uiPriority="62" w:unhideWhenUsed="0"/>
-    <w:lsdException w:name="Medium Shading 1 Accent 4" w:semiHidden="0" w:uiPriority="63" w:unhideWhenUsed="0"/>
-    <w:lsdException w:name="Medium Shading 2 Accent 4" w:semiHidden="0" w:uiPriority="64" w:unhideWhenUsed="0"/>
-    <w:lsdException w:name="Medium List 1 Accent 4" w:semiHidden="0" w:uiPriority="65" w:unhideWhenUsed="0"/>
-    <w:lsdException w:name="Medium List 2 Accent 4" w:semiHidden="0" w:uiPriority="66" w:unhideWhenUsed="0"/>
-    <w:lsdException w:name="Medium Grid 1 Accent 4" w:semiHidden="0" w:uiPriority="67" w:unhideWhenUsed="0"/>
-    <w:lsdException w:name="Medium Grid 2 Accent 4" w:semiHidden="0" w:uiPriority="68" w:unhideWhenUsed="0"/>
-    <w:lsdException w:name="Medium Grid 3 Accent 4" w:semiHidden="0" w:uiPriority="69" w:unhideWhenUsed="0"/>
-    <w:lsdException w:name="Dark List Accent 4" w:semiHidden="0" w:uiPriority="70" w:unhideWhenUsed="0"/>
-    <w:lsdException w:name="Colorful Shading Accent 4" w:semiHidden="0" w:uiPriority="71" w:unhideWhenUsed="0"/>
-    <w:lsdException w:name="Colorful List Accent 4" w:semiHidden="0" w:uiPriority="72" w:unhideWhenUsed="0"/>
-    <w:lsdException w:name="Colorful Grid Accent 4" w:semiHidden="0" w:uiPriority="73" w:unhideWhenUsed="0"/>
-    <w:lsdException w:name="Light Shading Accent 5" w:semiHidden="0" w:uiPriority="60" w:unhideWhenUsed="0"/>
-    <w:lsdException w:name="Light List Accent 5" w:semiHidden="0" w:uiPriority="61" w:unhideWhenUsed="0"/>
-    <w:lsdException w:name="Light Grid Accent 5" w:semiHidden="0" w:uiPriority="62" w:unhideWhenUsed="0"/>
-    <w:lsdException w:name="Medium Shading 1 Accent 5" w:semiHidden="0" w:uiPriority="63" w:unhideWhenUsed="0"/>
-    <w:lsdException w:name="Medium Shading 2 Accent 5" w:semiHidden="0" w:uiPriority="64" w:unhideWhenUsed="0"/>
-    <w:lsdException w:name="Medium List 1 Accent 5" w:semiHidden="0" w:uiPriority="65" w:unhideWhenUsed="0"/>
-    <w:lsdException w:name="Medium List 2 Accent 5" w:semiHidden="0" w:uiPriority="66" w:unhideWhenUsed="0"/>
-    <w:lsdException w:name="Medium Grid 1 Accent 5" w:semiHidden="0" w:uiPriority="67" w:unhideWhenUsed="0"/>
-    <w:lsdException w:name="Medium Grid 2 Accent 5" w:semiHidden="0" w:uiPriority="68" w:unhideWhenUsed="0"/>
-    <w:lsdException w:name="Medium Grid 3 Accent 5" w:semiHidden="0" w:uiPriority="69" w:unhideWhenUsed="0"/>
-    <w:lsdException w:name="Dark List Accent 5" w:semiHidden="0" w:uiPriority="70" w:unhideWhenUsed="0"/>
-    <w:lsdException w:name="Colorful Shading Accent 5" w:semiHidden="0" w:uiPriority="71" w:unhideWhenUsed="0"/>
-    <w:lsdException w:name="Colorful List Accent 5" w:semiHidden="0" w:uiPriority="72" w:unhideWhenUsed="0"/>
-    <w:lsdException w:name="Colorful Grid Accent 5" w:semiHidden="0" w:uiPriority="73" w:unhideWhenUsed="0"/>
-    <w:lsdException w:name="Light Shading Accent 6" w:semiHidden="0" w:uiPriority="60" w:unhideWhenUsed="0"/>
-    <w:lsdException w:name="Light List Accent 6" w:semiHidden="0" w:uiPriority="61" w:unhideWhenUsed="0"/>
-    <w:lsdException w:name="Light Grid Accent 6" w:semiHidden="0" w:uiPriority="62" w:unhideWhenUsed="0"/>
-    <w:lsdException w:name="Medium Shading 1 Accent 6" w:semiHidden="0" w:uiPriority="63" w:unhideWhenUsed="0"/>
-    <w:lsdException w:name="Medium Shading 2 Accent 6" w:semiHidden="0" w:uiPriority="64" w:unhideWhenUsed="0"/>
-    <w:lsdException w:name="Medium List 1 Accent 6" w:semiHidden="0" w:uiPriority="65" w:unhideWhenUsed="0"/>
-    <w:lsdException w:name="Medium List 2 Accent 6" w:semiHidden="0" w:uiPriority="66" w:unhideWhenUsed="0"/>
-    <w:lsdException w:name="Medium Grid 1 Accent 6" w:semiHidden="0" w:uiPriority="67" w:unhideWhenUsed="0"/>
-    <w:lsdException w:name="Medium Grid 2 Accent 6" w:semiHidden="0" w:uiPriority="68" w:unhideWhenUsed="0"/>
-    <w:lsdException w:name="Medium Grid 3 Accent 6" w:semiHidden="0" w:uiPriority="69" w:unhideWhenUsed="0"/>
-    <w:lsdException w:name="Dark List Accent 6" w:semiHidden="0" w:uiPriority="70" w:unhideWhenUsed="0"/>
-    <w:lsdException w:name="Colorful Shading Accent 6" w:semiHidden="0" w:uiPriority="71" w:unhideWhenUsed="0"/>
-    <w:lsdException w:name="Colorful List Accent 6" w:semiHidden="0" w:uiPriority="72" w:unhideWhenUsed="0"/>
-    <w:lsdException w:name="Colorful Grid Accent 6" w:semiHidden="0" w:uiPriority="73" w:unhideWhenUsed="0"/>
-    <w:lsdException w:name="Subtle Emphasis" w:semiHidden="0" w:uiPriority="19" w:unhideWhenUsed="0" w:qFormat="1"/>
-    <w:lsdException w:name="Intense Emphasis" w:semiHidden="0" w:uiPriority="21" w:unhideWhenUsed="0" w:qFormat="1"/>
-    <w:lsdException w:name="Subtle Reference" w:semiHidden="0" w:uiPriority="31" w:unhideWhenUsed="0" w:qFormat="1"/>
-    <w:lsdException w:name="Intense Reference" w:semiHidden="0" w:uiPriority="32" w:unhideWhenUsed="0" w:qFormat="1"/>
-    <w:lsdException w:name="Book Title" w:semiHidden="0" w:uiPriority="33" w:unhideWhenUsed="0" w:qFormat="1"/>
-    <w:lsdException w:name="Bibliography" w:uiPriority="37"/>
-    <w:lsdException w:name="TOC Heading" w:uiPriority="39" w:qFormat="1"/>
+  <w:latentStyles w:defLockedState="0" w:defUIPriority="99" w:defSemiHidden="0" w:defUnhideWhenUsed="0" w:defQFormat="0" w:count="371">
+    <w:lsdException w:name="Normal" w:uiPriority="0" w:qFormat="1"/>
+    <w:lsdException w:name="heading 1" w:uiPriority="9" w:qFormat="1"/>
+    <w:lsdException w:name="heading 2" w:uiPriority="9" w:qFormat="1"/>
+    <w:lsdException w:name="heading 3" w:uiPriority="9" w:qFormat="1"/>
+    <w:lsdException w:name="heading 4" w:semiHidden="1" w:uiPriority="9" w:unhideWhenUsed="1" w:qFormat="1"/>
+    <w:lsdException w:name="heading 5" w:semiHidden="1" w:uiPriority="9" w:unhideWhenUsed="1" w:qFormat="1"/>
+    <w:lsdException w:name="heading 6" w:semiHidden="1" w:uiPriority="9" w:unhideWhenUsed="1" w:qFormat="1"/>
+    <w:lsdException w:name="heading 7" w:semiHidden="1" w:uiPriority="9" w:unhideWhenUsed="1" w:qFormat="1"/>
+    <w:lsdException w:name="heading 8" w:semiHidden="1" w:uiPriority="9" w:unhideWhenUsed="1" w:qFormat="1"/>
+    <w:lsdException w:name="heading 9" w:semiHidden="1" w:uiPriority="9" w:unhideWhenUsed="1" w:qFormat="1"/>
+    <w:lsdException w:name="index 1" w:semiHidden="1" w:unhideWhenUsed="1"/>
+    <w:lsdException w:name="index 2" w:semiHidden="1" w:unhideWhenUsed="1"/>
+    <w:lsdException w:name="index 3" w:semiHidden="1" w:unhideWhenUsed="1"/>
+    <w:lsdException w:name="index 4" w:semiHidden="1" w:unhideWhenUsed="1"/>
+    <w:lsdException w:name="index 5" w:semiHidden="1" w:unhideWhenUsed="1"/>
+    <w:lsdException w:name="index 6" w:semiHidden="1" w:unhideWhenUsed="1"/>
+    <w:lsdException w:name="index 7" w:semiHidden="1" w:unhideWhenUsed="1"/>
+    <w:lsdException w:name="index 8" w:semiHidden="1" w:unhideWhenUsed="1"/>
+    <w:lsdException w:name="index 9" w:semiHidden="1" w:unhideWhenUsed="1"/>
+    <w:lsdException w:name="toc 1" w:semiHidden="1" w:uiPriority="39" w:unhideWhenUsed="1"/>
+    <w:lsdException w:name="toc 2" w:semiHidden="1" w:uiPriority="39" w:unhideWhenUsed="1"/>
+    <w:lsdException w:name="toc 3" w:semiHidden="1" w:uiPriority="39" w:unhideWhenUsed="1"/>
+    <w:lsdException w:name="toc 4" w:semiHidden="1" w:uiPriority="39" w:unhideWhenUsed="1"/>
+    <w:lsdException w:name="toc 5" w:semiHidden="1" w:uiPriority="39" w:unhideWhenUsed="1"/>
+    <w:lsdException w:name="toc 6" w:semiHidden="1" w:uiPriority="39" w:unhideWhenUsed="1"/>
+    <w:lsdException w:name="toc 7" w:semiHidden="1" w:uiPriority="39" w:unhideWhenUsed="1"/>
+    <w:lsdException w:name="toc 8" w:semiHidden="1" w:uiPriority="39" w:unhideWhenUsed="1"/>
+    <w:lsdException w:name="toc 9" w:semiHidden="1" w:uiPriority="39" w:unhideWhenUsed="1"/>
+    <w:lsdException w:name="Normal Indent" w:semiHidden="1" w:unhideWhenUsed="1"/>
+    <w:lsdException w:name="footnote text" w:semiHidden="1" w:unhideWhenUsed="1"/>
+    <w:lsdException w:name="annotation text" w:semiHidden="1" w:unhideWhenUsed="1"/>
+    <w:lsdException w:name="header" w:semiHidden="1" w:unhideWhenUsed="1"/>
+    <w:lsdException w:name="footer" w:semiHidden="1" w:unhideWhenUsed="1"/>
+    <w:lsdException w:name="index heading" w:semiHidden="1" w:unhideWhenUsed="1"/>
+    <w:lsdException w:name="caption" w:semiHidden="1" w:uiPriority="35" w:unhideWhenUsed="1" w:qFormat="1"/>
+    <w:lsdException w:name="table of figures" w:semiHidden="1" w:unhideWhenUsed="1"/>
+    <w:lsdException w:name="envelope address" w:semiHidden="1" w:unhideWhenUsed="1"/>
+    <w:lsdException w:name="envelope return" w:semiHidden="1" w:unhideWhenUsed="1"/>
+    <w:lsdException w:name="footnote reference" w:semiHidden="1" w:unhideWhenUsed="1"/>
+    <w:lsdException w:name="annotation reference" w:semiHidden="1" w:unhideWhenUsed="1"/>
+    <w:lsdException w:name="line number" w:semiHidden="1" w:unhideWhenUsed="1"/>
+    <w:lsdException w:name="page number" w:semiHidden="1" w:unhideWhenUsed="1"/>
+    <w:lsdException w:name="endnote reference" w:semiHidden="1" w:unhideWhenUsed="1"/>
+    <w:lsdException w:name="endnote text" w:semiHidden="1" w:unhideWhenUsed="1"/>
+    <w:lsdException w:name="table of authorities" w:semiHidden="1" w:unhideWhenUsed="1"/>
+    <w:lsdException w:name="macro" w:semiHidden="1" w:unhideWhenUsed="1"/>
+    <w:lsdException w:name="toa heading" w:semiHidden="1" w:unhideWhenUsed="1"/>
+    <w:lsdException w:name="List" w:semiHidden="1" w:unhideWhenUsed="1"/>
+    <w:lsdException w:name="List Bullet" w:semiHidden="1" w:unhideWhenUsed="1"/>
+    <w:lsdException w:name="List Number" w:semiHidden="1" w:unhideWhenUsed="1"/>
+    <w:lsdException w:name="List 2" w:semiHidden="1" w:unhideWhenUsed="1"/>
+    <w:lsdException w:name="List 3" w:semiHidden="1" w:unhideWhenUsed="1"/>
+    <w:lsdException w:name="List 4" w:semiHidden="1" w:unhideWhenUsed="1"/>
+    <w:lsdException w:name="List 5" w:semiHidden="1" w:unhideWhenUsed="1"/>
+    <w:lsdException w:name="List Bullet 2" w:semiHidden="1" w:unhideWhenUsed="1"/>
+    <w:lsdException w:name="List Bullet 3" w:semiHidden="1" w:unhideWhenUsed="1"/>
+    <w:lsdException w:name="List Bullet 4" w:semiHidden="1" w:unhideWhenUsed="1"/>
+    <w:lsdException w:name="List Bullet 5" w:semiHidden="1" w:unhideWhenUsed="1"/>
+    <w:lsdException w:name="List Number 2" w:semiHidden="1" w:unhideWhenUsed="1"/>
+    <w:lsdException w:name="List Number 3" w:semiHidden="1" w:unhideWhenUsed="1"/>
+    <w:lsdException w:name="List Number 4" w:semiHidden="1" w:unhideWhenUsed="1"/>
+    <w:lsdException w:name="List Number 5" w:semiHidden="1" w:unhideWhenUsed="1"/>
+    <w:lsdException w:name="Title" w:uiPriority="10" w:qFormat="1"/>
+    <w:lsdException w:name="Closing" w:semiHidden="1" w:unhideWhenUsed="1"/>
+    <w:lsdException w:name="Signature" w:semiHidden="1" w:unhideWhenUsed="1"/>
+    <w:lsdException w:name="Default Paragraph Font" w:semiHidden="1" w:uiPriority="1" w:unhideWhenUsed="1"/>
+    <w:lsdException w:name="Body Text" w:semiHidden="1" w:unhideWhenUsed="1"/>
+    <w:lsdException w:name="Body Text Indent" w:semiHidden="1" w:unhideWhenUsed="1"/>
+    <w:lsdException w:name="List Continue" w:semiHidden="1" w:unhideWhenUsed="1"/>
+    <w:lsdException w:name="List Continue 2" w:semiHidden="1" w:unhideWhenUsed="1"/>
+    <w:lsdException w:name="List Continue 3" w:semiHidden="1" w:unhideWhenUsed="1"/>
+    <w:lsdException w:name="List Continue 4" w:semiHidden="1" w:unhideWhenUsed="1"/>
+    <w:lsdException w:name="List Continue 5" w:semiHidden="1" w:unhideWhenUsed="1"/>
+    <w:lsdException w:name="Message Header" w:semiHidden="1" w:unhideWhenUsed="1"/>
+    <w:lsdException w:name="Subtitle" w:uiPriority="11" w:qFormat="1"/>
+    <w:lsdException w:name="Salutation" w:semiHidden="1" w:unhideWhenUsed="1"/>
+    <w:lsdException w:name="Date" w:semiHidden="1" w:unhideWhenUsed="1"/>
+    <w:lsdException w:name="Body Text First Indent" w:semiHidden="1" w:unhideWhenUsed="1"/>
+    <w:lsdException w:name="Body Text First Indent 2" w:semiHidden="1" w:unhideWhenUsed="1"/>
+    <w:lsdException w:name="Note Heading" w:semiHidden="1" w:unhideWhenUsed="1"/>
+    <w:lsdException w:name="Body Text 2" w:semiHidden="1" w:unhideWhenUsed="1"/>
+    <w:lsdException w:name="Body Text 3" w:semiHidden="1" w:unhideWhenUsed="1"/>
+    <w:lsdException w:name="Body Text Indent 2" w:semiHidden="1" w:unhideWhenUsed="1"/>
+    <w:lsdException w:name="Body Text Indent 3" w:semiHidden="1" w:unhideWhenUsed="1"/>
+    <w:lsdException w:name="Block Text" w:semiHidden="1" w:unhideWhenUsed="1"/>
+    <w:lsdException w:name="Hyperlink" w:semiHidden="1" w:unhideWhenUsed="1"/>
+    <w:lsdException w:name="FollowedHyperlink" w:semiHidden="1" w:unhideWhenUsed="1"/>
+    <w:lsdException w:name="Strong" w:uiPriority="22" w:qFormat="1"/>
+    <w:lsdException w:name="Emphasis" w:uiPriority="20" w:qFormat="1"/>
+    <w:lsdException w:name="Document Map" w:semiHidden="1" w:unhideWhenUsed="1"/>
+    <w:lsdException w:name="Plain Text" w:semiHidden="1" w:unhideWhenUsed="1"/>
+    <w:lsdException w:name="E-mail Signature" w:semiHidden="1" w:unhideWhenUsed="1"/>
+    <w:lsdException w:name="HTML Top of Form" w:semiHidden="1" w:unhideWhenUsed="1"/>
+    <w:lsdException w:name="HTML Bottom of Form" w:semiHidden="1" w:unhideWhenUsed="1"/>
+    <w:lsdException w:name="Normal (Web)" w:semiHidden="1" w:unhideWhenUsed="1"/>
+    <w:lsdException w:name="HTML Acronym" w:semiHidden="1" w:unhideWhenUsed="1"/>
+    <w:lsdException w:name="HTML Address" w:semiHidden="1" w:unhideWhenUsed="1"/>
+    <w:lsdException w:name="HTML Cite" w:semiHidden="1" w:unhideWhenUsed="1"/>
+    <w:lsdException w:name="HTML Code" w:semiHidden="1" w:unhideWhenUsed="1"/>
+    <w:lsdException w:name="HTML Definition" w:semiHidden="1" w:unhideWhenUsed="1"/>
+    <w:lsdException w:name="HTML Keyboard" w:semiHidden="1" w:unhideWhenUsed="1"/>
+    <w:lsdException w:name="HTML Preformatted" w:semiHidden="1" w:unhideWhenUsed="1"/>
+    <w:lsdException w:name="HTML Sample" w:semiHidden="1" w:unhideWhenUsed="1"/>
+    <w:lsdException w:name="HTML Typewriter" w:semiHidden="1" w:unhideWhenUsed="1"/>
+    <w:lsdException w:name="HTML Variable" w:semiHidden="1" w:unhideWhenUsed="1"/>
+    <w:lsdException w:name="Normal Table" w:semiHidden="1" w:unhideWhenUsed="1"/>
+    <w:lsdException w:name="annotation subject" w:semiHidden="1" w:unhideWhenUsed="1"/>
+    <w:lsdException w:name="No List" w:semiHidden="1" w:unhideWhenUsed="1"/>
+    <w:lsdException w:name="Outline List 1" w:semiHidden="1" w:unhideWhenUsed="1"/>
+    <w:lsdException w:name="Outline List 2" w:semiHidden="1" w:unhideWhenUsed="1"/>
+    <w:lsdException w:name="Outline List 3" w:semiHidden="1" w:unhideWhenUsed="1"/>
+    <w:lsdException w:name="Table Simple 1" w:semiHidden="1" w:unhideWhenUsed="1"/>
+    <w:lsdException w:name="Table Simple 2" w:semiHidden="1" w:unhideWhenUsed="1"/>
+    <w:lsdException w:name="Table Simple 3" w:semiHidden="1" w:unhideWhenUsed="1"/>
+    <w:lsdException w:name="Table Classic 1" w:semiHidden="1" w:unhideWhenUsed="1"/>
+    <w:lsdException w:name="Table Classic 2" w:semiHidden="1" w:unhideWhenUsed="1"/>
+    <w:lsdException w:name="Table Classic 3" w:semiHidden="1" w:unhideWhenUsed="1"/>
+    <w:lsdException w:name="Table Classic 4" w:semiHidden="1" w:unhideWhenUsed="1"/>
+    <w:lsdException w:name="Table Colorful 1" w:semiHidden="1" w:unhideWhenUsed="1"/>
+    <w:lsdException w:name="Table Colorful 2" w:semiHidden="1" w:unhideWhenUsed="1"/>
+    <w:lsdException w:name="Table Colorful 3" w:semiHidden="1" w:unhideWhenUsed="1"/>
+    <w:lsdException w:name="Table Columns 1" w:semiHidden="1" w:unhideWhenUsed="1"/>
+    <w:lsdException w:name="Table Columns 2" w:semiHidden="1" w:unhideWhenUsed="1"/>
+    <w:lsdException w:name="Table Columns 3" w:semiHidden="1" w:unhideWhenUsed="1"/>
+    <w:lsdException w:name="Table Columns 4" w:semiHidden="1" w:unhideWhenUsed="1"/>
+    <w:lsdException w:name="Table Columns 5" w:semiHidden="1" w:unhideWhenUsed="1"/>
+    <w:lsdException w:name="Table Grid 1" w:semiHidden="1" w:unhideWhenUsed="1"/>
+    <w:lsdException w:name="Table Grid 2" w:semiHidden="1" w:unhideWhenUsed="1"/>
+    <w:lsdException w:name="Table Grid 3" w:semiHidden="1" w:unhideWhenUsed="1"/>
+    <w:lsdException w:name="Table Grid 4" w:semiHidden="1" w:unhideWhenUsed="1"/>
+    <w:lsdException w:name="Table Grid 5" w:semiHidden="1" w:unhideWhenUsed="1"/>
+    <w:lsdException w:name="Table Grid 6" w:semiHidden="1" w:unhideWhenUsed="1"/>
+    <w:lsdException w:name="Table Grid 7" w:semiHidden="1" w:unhideWhenUsed="1"/>
+    <w:lsdException w:name="Table Grid 8" w:semiHidden="1" w:unhideWhenUsed="1"/>
+    <w:lsdException w:name="Table List 1" w:semiHidden="1" w:unhideWhenUsed="1"/>
+    <w:lsdException w:name="Table List 2" w:semiHidden="1" w:unhideWhenUsed="1"/>
+    <w:lsdException w:name="Table List 3" w:semiHidden="1" w:unhideWhenUsed="1"/>
+    <w:lsdException w:name="Table List 4" w:semiHidden="1" w:unhideWhenUsed="1"/>
+    <w:lsdException w:name="Table List 5" w:semiHidden="1" w:unhideWhenUsed="1"/>
+    <w:lsdException w:name="Table List 6" w:semiHidden="1" w:unhideWhenUsed="1"/>
+    <w:lsdException w:name="Table List 7" w:semiHidden="1" w:unhideWhenUsed="1"/>
+    <w:lsdException w:name="Table List 8" w:semiHidden="1" w:unhideWhenUsed="1"/>
+    <w:lsdException w:name="Table 3D effects 1" w:semiHidden="1" w:unhideWhenUsed="1"/>
+    <w:lsdException w:name="Table 3D effects 2" w:semiHidden="1" w:unhideWhenUsed="1"/>
+    <w:lsdException w:name="Table 3D effects 3" w:semiHidden="1" w:unhideWhenUsed="1"/>
+    <w:lsdException w:name="Table Contemporary" w:semiHidden="1" w:unhideWhenUsed="1"/>
+    <w:lsdException w:name="Table Elegant" w:semiHidden="1" w:unhideWhenUsed="1"/>
+    <w:lsdException w:name="Table Professional" w:semiHidden="1" w:unhideWhenUsed="1"/>
+    <w:lsdException w:name="Table Subtle 1" w:semiHidden="1" w:unhideWhenUsed="1"/>
+    <w:lsdException w:name="Table Subtle 2" w:semiHidden="1" w:unhideWhenUsed="1"/>
+    <w:lsdException w:name="Table Web 1" w:semiHidden="1" w:unhideWhenUsed="1"/>
+    <w:lsdException w:name="Table Web 2" w:semiHidden="1" w:unhideWhenUsed="1"/>
+    <w:lsdException w:name="Table Web 3" w:semiHidden="1" w:unhideWhenUsed="1"/>
+    <w:lsdException w:name="Balloon Text" w:semiHidden="1" w:unhideWhenUsed="1"/>
+    <w:lsdException w:name="Table Grid" w:uiPriority="59"/>
+    <w:lsdException w:name="Table Theme" w:semiHidden="1" w:unhideWhenUsed="1"/>
+    <w:lsdException w:name="Placeholder Text" w:semiHidden="1"/>
+    <w:lsdException w:name="No Spacing" w:uiPriority="1" w:qFormat="1"/>
+    <w:lsdException w:name="Light Shading" w:uiPriority="60"/>
+    <w:lsdException w:name="Light List" w:uiPriority="61"/>
+    <w:lsdException w:name="Light Grid" w:uiPriority="62"/>
+    <w:lsdException w:name="Medium Shading 1" w:uiPriority="63"/>
+    <w:lsdException w:name="Medium Shading 2" w:uiPriority="64"/>
+    <w:lsdException w:name="Medium List 1" w:uiPriority="65"/>
+    <w:lsdException w:name="Medium List 2" w:uiPriority="66"/>
+    <w:lsdException w:name="Medium Grid 1" w:uiPriority="67"/>
+    <w:lsdException w:name="Medium Grid 2" w:uiPriority="68"/>
+    <w:lsdException w:name="Medium Grid 3" w:uiPriority="69"/>
+    <w:lsdException w:name="Dark List" w:uiPriority="70"/>
+    <w:lsdException w:name="Colorful Shading" w:uiPriority="71"/>
+    <w:lsdException w:name="Colorful List" w:uiPriority="72"/>
+    <w:lsdException w:name="Colorful Grid" w:uiPriority="73"/>
+    <w:lsdException w:name="Light Shading Accent 1" w:uiPriority="60"/>
+    <w:lsdException w:name="Light List Accent 1" w:uiPriority="61"/>
+    <w:lsdException w:name="Light Grid Accent 1" w:uiPriority="62"/>
+    <w:lsdException w:name="Medium Shading 1 Accent 1" w:uiPriority="63"/>
+    <w:lsdException w:name="Medium Shading 2 Accent 1" w:uiPriority="64"/>
+    <w:lsdException w:name="Medium List 1 Accent 1" w:uiPriority="65"/>
+    <w:lsdException w:name="Revision" w:semiHidden="1"/>
+    <w:lsdException w:name="List Paragraph" w:uiPriority="34" w:qFormat="1"/>
+    <w:lsdException w:name="Quote" w:uiPriority="29" w:qFormat="1"/>
+    <w:lsdException w:name="Intense Quote" w:uiPriority="30" w:qFormat="1"/>
+    <w:lsdException w:name="Medium List 2 Accent 1" w:uiPriority="66"/>
+    <w:lsdException w:name="Medium Grid 1 Accent 1" w:uiPriority="67"/>
+    <w:lsdException w:name="Medium Grid 2 Accent 1" w:uiPriority="68"/>
+    <w:lsdException w:name="Medium Grid 3 Accent 1" w:uiPriority="69"/>
+    <w:lsdException w:name="Dark List Accent 1" w:uiPriority="70"/>
+    <w:lsdException w:name="Colorful Shading Accent 1" w:uiPriority="71"/>
+    <w:lsdException w:name="Colorful List Accent 1" w:uiPriority="72"/>
+    <w:lsdException w:name="Colorful Grid Accent 1" w:uiPriority="73"/>
+    <w:lsdException w:name="Light Shading Accent 2" w:uiPriority="60"/>
+    <w:lsdException w:name="Light List Accent 2" w:uiPriority="61"/>
+    <w:lsdException w:name="Light Grid Accent 2" w:uiPriority="62"/>
+    <w:lsdException w:name="Medium Shading 1 Accent 2" w:uiPriority="63"/>
+    <w:lsdException w:name="Medium Shading 2 Accent 2" w:uiPriority="64"/>
+    <w:lsdException w:name="Medium List 1 Accent 2" w:uiPriority="65"/>
+    <w:lsdException w:name="Medium List 2 Accent 2" w:uiPriority="66"/>
+    <w:lsdException w:name="Medium Grid 1 Accent 2" w:uiPriority="67"/>
+    <w:lsdException w:name="Medium Grid 2 Accent 2" w:uiPriority="68"/>
+    <w:lsdException w:name="Medium Grid 3 Accent 2" w:uiPriority="69"/>
+    <w:lsdException w:name="Dark List Accent 2" w:uiPriority="70"/>
+    <w:lsdException w:name="Colorful Shading Accent 2" w:uiPriority="71"/>
+    <w:lsdException w:name="Colorful List Accent 2" w:uiPriority="72"/>
+    <w:lsdException w:name="Colorful Grid Accent 2" w:uiPriority="73"/>
+    <w:lsdException w:name="Light Shading Accent 3" w:uiPriority="60"/>
+    <w:lsdException w:name="Light List Accent 3" w:uiPriority="61"/>
+    <w:lsdException w:name="Light Grid Accent 3" w:uiPriority="62"/>
+    <w:lsdException w:name="Medium Shading 1 Accent 3" w:uiPriority="63"/>
+    <w:lsdException w:name="Medium Shading 2 Accent 3" w:uiPriority="64"/>
+    <w:lsdException w:name="Medium List 1 Accent 3" w:uiPriority="65"/>
+    <w:lsdException w:name="Medium List 2 Accent 3" w:uiPriority="66"/>
+    <w:lsdException w:name="Medium Grid 1 Accent 3" w:uiPriority="67"/>
+    <w:lsdException w:name="Medium Grid 2 Accent 3" w:uiPriority="68"/>
+    <w:lsdException w:name="Medium Grid 3 Accent 3" w:uiPriority="69"/>
+    <w:lsdException w:name="Dark List Accent 3" w:uiPriority="70"/>
+    <w:lsdException w:name="Colorful Shading Accent 3" w:uiPriority="71"/>
+    <w:lsdException w:name="Colorful List Accent 3" w:uiPriority="72"/>
+    <w:lsdException w:name="Colorful Grid Accent 3" w:uiPriority="73"/>
+    <w:lsdException w:name="Light Shading Accent 4" w:uiPriority="60"/>
+    <w:lsdException w:name="Light List Accent 4" w:uiPriority="61"/>
+    <w:lsdException w:name="Light Grid Accent 4" w:uiPriority="62"/>
+    <w:lsdException w:name="Medium Shading 1 Accent 4" w:uiPriority="63"/>
+    <w:lsdException w:name="Medium Shading 2 Accent 4" w:uiPriority="64"/>
+    <w:lsdException w:name="Medium List 1 Accent 4" w:uiPriority="65"/>
+    <w:lsdException w:name="Medium List 2 Accent 4" w:uiPriority="66"/>
+    <w:lsdException w:name="Medium Grid 1 Accent 4" w:uiPriority="67"/>
+    <w:lsdException w:name="Medium Grid 2 Accent 4" w:uiPriority="68"/>
+    <w:lsdException w:name="Medium Grid 3 Accent 4" w:uiPriority="69"/>
+    <w:lsdException w:name="Dark List Accent 4" w:uiPriority="70"/>
+    <w:lsdException w:name="Colorful Shading Accent 4" w:uiPriority="71"/>
+    <w:lsdException w:name="Colorful List Accent 4" w:uiPriority="72"/>
+    <w:lsdException w:name="Colorful Grid Accent 4" w:uiPriority="73"/>
+    <w:lsdException w:name="Light Shading Accent 5" w:uiPriority="60"/>
+    <w:lsdException w:name="Light List Accent 5" w:uiPriority="61"/>
+    <w:lsdException w:name="Light Grid Accent 5" w:uiPriority="62"/>
+    <w:lsdException w:name="Medium Shading 1 Accent 5" w:uiPriority="63"/>
+    <w:lsdException w:name="Medium Shading 2 Accent 5" w:uiPriority="64"/>
+    <w:lsdException w:name="Medium List 1 Accent 5" w:uiPriority="65"/>
+    <w:lsdException w:name="Medium List 2 Accent 5" w:uiPriority="66"/>
+    <w:lsdException w:name="Medium Grid 1 Accent 5" w:uiPriority="67"/>
+    <w:lsdException w:name="Medium Grid 2 Accent 5" w:uiPriority="68"/>
+    <w:lsdException w:name="Medium Grid 3 Accent 5" w:uiPriority="69"/>
+    <w:lsdException w:name="Dark List Accent 5" w:uiPriority="70"/>
+    <w:lsdException w:name="Colorful Shading Accent 5" w:uiPriority="71"/>
+    <w:lsdException w:name="Colorful List Accent 5" w:uiPriority="72"/>
+    <w:lsdException w:name="Colorful Grid Accent 5" w:uiPriority="73"/>
+    <w:lsdException w:name="Light Shading Accent 6" w:uiPriority="60"/>
+    <w:lsdException w:name="Light List Accent 6" w:uiPriority="61"/>
+    <w:lsdException w:name="Light Grid Accent 6" w:uiPriority="62"/>
+    <w:lsdException w:name="Medium Shading 1 Accent 6" w:uiPriority="63"/>
+    <w:lsdException w:name="Medium Shading 2 Accent 6" w:uiPriority="64"/>
+    <w:lsdException w:name="Medium List 1 Accent 6" w:uiPriority="65"/>
+    <w:lsdException w:name="Medium List 2 Accent 6" w:uiPriority="66"/>
+    <w:lsdException w:name="Medium Grid 1 Accent 6" w:uiPriority="67"/>
+    <w:lsdException w:name="Medium Grid 2 Accent 6" w:uiPriority="68"/>
+    <w:lsdException w:name="Medium Grid 3 Accent 6" w:uiPriority="69"/>
+    <w:lsdException w:name="Dark List Accent 6" w:uiPriority="70"/>
+    <w:lsdException w:name="Colorful Shading Accent 6" w:uiPriority="71"/>
+    <w:lsdException w:name="Colorful List Accent 6" w:uiPriority="72"/>
+    <w:lsdException w:name="Colorful Grid Accent 6" w:uiPriority="73"/>
+    <w:lsdException w:name="Subtle Emphasis" w:uiPriority="19" w:qFormat="1"/>
+    <w:lsdException w:name="Intense Emphasis" w:uiPriority="21" w:qFormat="1"/>
+    <w:lsdException w:name="Subtle Reference" w:uiPriority="31" w:qFormat="1"/>
+    <w:lsdException w:name="Intense Reference" w:uiPriority="32" w:qFormat="1"/>
+    <w:lsdException w:name="Book Title" w:uiPriority="33" w:qFormat="1"/>
+    <w:lsdException w:name="Bibliography" w:semiHidden="1" w:uiPriority="37" w:unhideWhenUsed="1"/>
+    <w:lsdException w:name="TOC Heading" w:semiHidden="1" w:uiPriority="39" w:unhideWhenUsed="1" w:qFormat="1"/>
+    <w:lsdException w:name="Plain Table 1" w:uiPriority="41"/>
+    <w:lsdException w:name="Plain Table 2" w:uiPriority="42"/>
+    <w:lsdException w:name="Plain Table 3" w:uiPriority="43"/>
+    <w:lsdException w:name="Plain Table 4" w:uiPriority="44"/>
+    <w:lsdException w:name="Plain Table 5" w:uiPriority="45"/>
+    <w:lsdException w:name="Grid Table Light" w:uiPriority="40"/>
+    <w:lsdException w:name="Grid Table 1 Light" w:uiPriority="46"/>
+    <w:lsdException w:name="Grid Table 2" w:uiPriority="47"/>
+    <w:lsdException w:name="Grid Table 3" w:uiPriority="48"/>
+    <w:lsdException w:name="Grid Table 4" w:uiPriority="49"/>
+    <w:lsdException w:name="Grid Table 5 Dark" w:uiPriority="50"/>
+    <w:lsdException w:name="Grid Table 6 Colorful" w:uiPriority="51"/>
+    <w:lsdException w:name="Grid Table 7 Colorful" w:uiPriority="52"/>
+    <w:lsdException w:name="Grid Table 1 Light Accent 1" w:uiPriority="46"/>
+    <w:lsdException w:name="Grid Table 2 Accent 1" w:uiPriority="47"/>
+    <w:lsdException w:name="Grid Table 3 Accent 1" w:uiPriority="48"/>
+    <w:lsdException w:name="Grid Table 4 Accent 1" w:uiPriority="49"/>
+    <w:lsdException w:name="Grid Table 5 Dark Accent 1" w:uiPriority="50"/>
+    <w:lsdException w:name="Grid Table 6 Colorful Accent 1" w:uiPriority="51"/>
+    <w:lsdException w:name="Grid Table 7 Colorful Accent 1" w:uiPriority="52"/>
+    <w:lsdException w:name="Grid Table 1 Light Accent 2" w:uiPriority="46"/>
+    <w:lsdException w:name="Grid Table 2 Accent 2" w:uiPriority="47"/>
+    <w:lsdException w:name="Grid Table 3 Accent 2" w:uiPriority="48"/>
+    <w:lsdException w:name="Grid Table 4 Accent 2" w:uiPriority="49"/>
+    <w:lsdException w:name="Grid Table 5 Dark Accent 2" w:uiPriority="50"/>
+    <w:lsdException w:name="Grid Table 6 Colorful Accent 2" w:uiPriority="51"/>
+    <w:lsdException w:name="Grid Table 7 Colorful Accent 2" w:uiPriority="52"/>
+    <w:lsdException w:name="Grid Table 1 Light Accent 3" w:uiPriority="46"/>
+    <w:lsdException w:name="Grid Table 2 Accent 3" w:uiPriority="47"/>
+    <w:lsdException w:name="Grid Table 3 Accent 3" w:uiPriority="48"/>
+    <w:lsdException w:name="Grid Table 4 Accent 3" w:uiPriority="49"/>
+    <w:lsdException w:name="Grid Table 5 Dark Accent 3" w:uiPriority="50"/>
+    <w:lsdException w:name="Grid Table 6 Colorful Accent 3" w:uiPriority="51"/>
+    <w:lsdException w:name="Grid Table 7 Colorful Accent 3" w:uiPriority="52"/>
+    <w:lsdException w:name="Grid Table 1 Light Accent 4" w:uiPriority="46"/>
+    <w:lsdException w:name="Grid Table 2 Accent 4" w:uiPriority="47"/>
+    <w:lsdException w:name="Grid Table 3 Accent 4" w:uiPriority="48"/>
+    <w:lsdException w:name="Grid Table 4 Accent 4" w:uiPriority="49"/>
+    <w:lsdException w:name="Grid Table 5 Dark Accent 4" w:uiPriority="50"/>
+    <w:lsdException w:name="Grid Table 6 Colorful Accent 4" w:uiPriority="51"/>
+    <w:lsdException w:name="Grid Table 7 Colorful Accent 4" w:uiPriority="52"/>
+    <w:lsdException w:name="Grid Table 1 Light Accent 5" w:uiPriority="46"/>
+    <w:lsdException w:name="Grid Table 2 Accent 5" w:uiPriority="47"/>
+    <w:lsdException w:name="Grid Table 3 Accent 5" w:uiPriority="48"/>
+    <w:lsdException w:name="Grid Table 4 Accent 5" w:uiPriority="49"/>
+    <w:lsdException w:name="Grid Table 5 Dark Accent 5" w:uiPriority="50"/>
+    <w:lsdException w:name="Grid Table 6 Colorful Accent 5" w:uiPriority="51"/>
+    <w:lsdException w:name="Grid Table 7 Colorful Accent 5" w:uiPriority="52"/>
+    <w:lsdException w:name="Grid Table 1 Light Accent 6" w:uiPriority="46"/>
+    <w:lsdException w:name="Grid Table 2 Accent 6" w:uiPriority="47"/>
+    <w:lsdException w:name="Grid Table 3 Accent 6" w:uiPriority="48"/>
+    <w:lsdException w:name="Grid Table 4 Accent 6" w:uiPriority="49"/>
+    <w:lsdException w:name="Grid Table 5 Dark Accent 6" w:uiPriority="50"/>
+    <w:lsdException w:name="Grid Table 6 Colorful Accent 6" w:uiPriority="51"/>
+    <w:lsdException w:name="Grid Table 7 Colorful Accent 6" w:uiPriority="52"/>
+    <w:lsdException w:name="List Table 1 Light" w:uiPriority="46"/>
+    <w:lsdException w:name="List Table 2" w:uiPriority="47"/>
+    <w:lsdException w:name="List Table 3" w:uiPriority="48"/>
+    <w:lsdException w:name="List Table 4" w:uiPriority="49"/>
+    <w:lsdException w:name="List Table 5 Dark" w:uiPriority="50"/>
+    <w:lsdException w:name="List Table 6 Colorful" w:uiPriority="51"/>
+    <w:lsdException w:name="List Table 7 Colorful" w:uiPriority="52"/>
+    <w:lsdException w:name="List Table 1 Light Accent 1" w:uiPriority="46"/>
+    <w:lsdException w:name="List Table 2 Accent 1" w:uiPriority="47"/>
+    <w:lsdException w:name="List Table 3 Accent 1" w:uiPriority="48"/>
+    <w:lsdException w:name="List Table 4 Accent 1" w:uiPriority="49"/>
+    <w:lsdException w:name="List Table 5 Dark Accent 1" w:uiPriority="50"/>
+    <w:lsdException w:name="List Table 6 Colorful Accent 1" w:uiPriority="51"/>
+    <w:lsdException w:name="List Table 7 Colorful Accent 1" w:uiPriority="52"/>
+    <w:lsdException w:name="List Table 1 Light Accent 2" w:uiPriority="46"/>
+    <w:lsdException w:name="List Table 2 Accent 2" w:uiPriority="47"/>
+    <w:lsdException w:name="List Table 3 Accent 2" w:uiPriority="48"/>
+    <w:lsdException w:name="List Table 4 Accent 2" w:uiPriority="49"/>
+    <w:lsdException w:name="List Table 5 Dark Accent 2" w:uiPriority="50"/>
+    <w:lsdException w:name="List Table 6 Colorful Accent 2" w:uiPriority="51"/>
+    <w:lsdException w:name="List Table 7 Colorful Accent 2" w:uiPriority="52"/>
+    <w:lsdException w:name="List Table 1 Light Accent 3" w:uiPriority="46"/>
+    <w:lsdException w:name="List Table 2 Accent 3" w:uiPriority="47"/>
+    <w:lsdException w:name="List Table 3 Accent 3" w:uiPriority="48"/>
+    <w:lsdException w:name="List Table 4 Accent 3" w:uiPriority="49"/>
+    <w:lsdException w:name="List Table 5 Dark Accent 3" w:uiPriority="50"/>
+    <w:lsdException w:name="List Table 6 Colorful Accent 3" w:uiPriority="51"/>
+    <w:lsdException w:name="List Table 7 Colorful Accent 3" w:uiPriority="52"/>
+    <w:lsdException w:name="List Table 1 Light Accent 4" w:uiPriority="46"/>
+    <w:lsdException w:name="List Table 2 Accent 4" w:uiPriority="47"/>
+    <w:lsdException w:name="List Table 3 Accent 4" w:uiPriority="48"/>
+    <w:lsdException w:name="List Table 4 Accent 4" w:uiPriority="49"/>
+    <w:lsdException w:name="List Table 5 Dark Accent 4" w:uiPriority="50"/>
+    <w:lsdException w:name="List Table 6 Colorful Accent 4" w:uiPriority="51"/>
+    <w:lsdException w:name="List Table 7 Colorful Accent 4" w:uiPriority="52"/>
+    <w:lsdException w:name="List Table 1 Light Accent 5" w:uiPriority="46"/>
+    <w:lsdException w:name="List Table 2 Accent 5" w:uiPriority="47"/>
+    <w:lsdException w:name="List Table 3 Accent 5" w:uiPriority="48"/>
+    <w:lsdException w:name="List Table 4 Accent 5" w:uiPriority="49"/>
+    <w:lsdException w:name="List Table 5 Dark Accent 5" w:uiPriority="50"/>
+    <w:lsdException w:name="List Table 6 Colorful Accent 5" w:uiPriority="51"/>
+    <w:lsdException w:name="List Table 7 Colorful Accent 5" w:uiPriority="52"/>
+    <w:lsdException w:name="List Table 1 Light Accent 6" w:uiPriority="46"/>
+    <w:lsdException w:name="List Table 2 Accent 6" w:uiPriority="47"/>
+    <w:lsdException w:name="List Table 3 Accent 6" w:uiPriority="48"/>
+    <w:lsdException w:name="List Table 4 Accent 6" w:uiPriority="49"/>
+    <w:lsdException w:name="List Table 5 Dark Accent 6" w:uiPriority="50"/>
+    <w:lsdException w:name="List Table 6 Colorful Accent 6" w:uiPriority="51"/>
+    <w:lsdException w:name="List Table 7 Colorful Accent 6" w:uiPriority="52"/>
   </w:latentStyles>
   <w:style w:type="paragraph" w:default="1" w:styleId="Normal">
     <w:name w:val="Normal"/>
@@ -10169,196 +10483,6 @@
 </w:styles>
 </file>
 
-<file path=word/stylesWithEffects.xml><?xml version="1.0" encoding="utf-8"?>
-<w:styles xmlns:wpc="http://schemas.microsoft.com/office/word/2010/wordprocessingCanvas" xmlns:mc="http://schemas.openxmlformats.org/markup-compatibility/2006" xmlns:o="urn:schemas-microsoft-com:office:office" xmlns:r="http://schemas.openxmlformats.org/officeDocument/2006/relationships" xmlns:m="http://schemas.openxmlformats.org/officeDocument/2006/math" xmlns:v="urn:schemas-microsoft-com:vml" xmlns:wp14="http://schemas.microsoft.com/office/word/2010/wordprocessingDrawing" xmlns:wp="http://schemas.openxmlformats.org/drawingml/2006/wordprocessingDrawing" xmlns:w10="urn:schemas-microsoft-com:office:word" xmlns:w="http://schemas.openxmlformats.org/wordprocessingml/2006/main" xmlns:w14="http://schemas.microsoft.com/office/word/2010/wordml" xmlns:wpg="http://schemas.microsoft.com/office/word/2010/wordprocessingGroup" xmlns:wpi="http://schemas.microsoft.com/office/word/2010/wordprocessingInk" xmlns:wne="http://schemas.microsoft.com/office/word/2006/wordml" xmlns:wps="http://schemas.microsoft.com/office/word/2010/wordprocessingShape" mc:Ignorable="w14 wp14">
-  <w:docDefaults>
-    <w:rPrDefault>
-      <w:rPr>
-        <w:rFonts w:asciiTheme="minorHAnsi" w:eastAsiaTheme="minorEastAsia" w:hAnsiTheme="minorHAnsi" w:cstheme="minorBidi"/>
-        <w:sz w:val="22"/>
-        <w:szCs w:val="22"/>
-        <w:lang w:val="pt-BR" w:eastAsia="pt-BR" w:bidi="ar-SA"/>
-      </w:rPr>
-    </w:rPrDefault>
-    <w:pPrDefault>
-      <w:pPr>
-        <w:spacing w:after="200" w:line="276" w:lineRule="auto"/>
-      </w:pPr>
-    </w:pPrDefault>
-  </w:docDefaults>
-  <w:latentStyles w:defLockedState="0" w:defUIPriority="99" w:defSemiHidden="1" w:defUnhideWhenUsed="1" w:defQFormat="0" w:count="267">
-    <w:lsdException w:name="Normal" w:semiHidden="0" w:uiPriority="0" w:unhideWhenUsed="0" w:qFormat="1"/>
-    <w:lsdException w:name="heading 1" w:semiHidden="0" w:uiPriority="9" w:unhideWhenUsed="0" w:qFormat="1"/>
-    <w:lsdException w:name="heading 2" w:uiPriority="9" w:qFormat="1"/>
-    <w:lsdException w:name="heading 3" w:uiPriority="9" w:qFormat="1"/>
-    <w:lsdException w:name="heading 4" w:uiPriority="9" w:qFormat="1"/>
-    <w:lsdException w:name="heading 5" w:uiPriority="9" w:qFormat="1"/>
-    <w:lsdException w:name="heading 6" w:uiPriority="9" w:qFormat="1"/>
-    <w:lsdException w:name="heading 7" w:uiPriority="9" w:qFormat="1"/>
-    <w:lsdException w:name="heading 8" w:uiPriority="9" w:qFormat="1"/>
-    <w:lsdException w:name="heading 9" w:uiPriority="9" w:qFormat="1"/>
-    <w:lsdException w:name="toc 1" w:uiPriority="39"/>
-    <w:lsdException w:name="toc 2" w:uiPriority="39"/>
-    <w:lsdException w:name="toc 3" w:uiPriority="39"/>
-    <w:lsdException w:name="toc 4" w:uiPriority="39"/>
-    <w:lsdException w:name="toc 5" w:uiPriority="39"/>
-    <w:lsdException w:name="toc 6" w:uiPriority="39"/>
-    <w:lsdException w:name="toc 7" w:uiPriority="39"/>
-    <w:lsdException w:name="toc 8" w:uiPriority="39"/>
-    <w:lsdException w:name="toc 9" w:uiPriority="39"/>
-    <w:lsdException w:name="caption" w:uiPriority="35" w:qFormat="1"/>
-    <w:lsdException w:name="Title" w:semiHidden="0" w:uiPriority="10" w:unhideWhenUsed="0" w:qFormat="1"/>
-    <w:lsdException w:name="Default Paragraph Font" w:uiPriority="1"/>
-    <w:lsdException w:name="Subtitle" w:semiHidden="0" w:uiPriority="11" w:unhideWhenUsed="0" w:qFormat="1"/>
-    <w:lsdException w:name="Strong" w:semiHidden="0" w:uiPriority="22" w:unhideWhenUsed="0" w:qFormat="1"/>
-    <w:lsdException w:name="Emphasis" w:semiHidden="0" w:uiPriority="20" w:unhideWhenUsed="0" w:qFormat="1"/>
-    <w:lsdException w:name="Table Grid" w:semiHidden="0" w:uiPriority="59" w:unhideWhenUsed="0"/>
-    <w:lsdException w:name="Placeholder Text" w:unhideWhenUsed="0"/>
-    <w:lsdException w:name="No Spacing" w:semiHidden="0" w:uiPriority="1" w:unhideWhenUsed="0" w:qFormat="1"/>
-    <w:lsdException w:name="Light Shading" w:semiHidden="0" w:uiPriority="60" w:unhideWhenUsed="0"/>
-    <w:lsdException w:name="Light List" w:semiHidden="0" w:uiPriority="61" w:unhideWhenUsed="0"/>
-    <w:lsdException w:name="Light Grid" w:semiHidden="0" w:uiPriority="62" w:unhideWhenUsed="0"/>
-    <w:lsdException w:name="Medium Shading 1" w:semiHidden="0" w:uiPriority="63" w:unhideWhenUsed="0"/>
-    <w:lsdException w:name="Medium Shading 2" w:semiHidden="0" w:uiPriority="64" w:unhideWhenUsed="0"/>
-    <w:lsdException w:name="Medium List 1" w:semiHidden="0" w:uiPriority="65" w:unhideWhenUsed="0"/>
-    <w:lsdException w:name="Medium List 2" w:semiHidden="0" w:uiPriority="66" w:unhideWhenUsed="0"/>
-    <w:lsdException w:name="Medium Grid 1" w:semiHidden="0" w:uiPriority="67" w:unhideWhenUsed="0"/>
-    <w:lsdException w:name="Medium Grid 2" w:semiHidden="0" w:uiPriority="68" w:unhideWhenUsed="0"/>
-    <w:lsdException w:name="Medium Grid 3" w:semiHidden="0" w:uiPriority="69" w:unhideWhenUsed="0"/>
-    <w:lsdException w:name="Dark List" w:semiHidden="0" w:uiPriority="70" w:unhideWhenUsed="0"/>
-    <w:lsdException w:name="Colorful Shading" w:semiHidden="0" w:uiPriority="71" w:unhideWhenUsed="0"/>
-    <w:lsdException w:name="Colorful List" w:semiHidden="0" w:uiPriority="72" w:unhideWhenUsed="0"/>
-    <w:lsdException w:name="Colorful Grid" w:semiHidden="0" w:uiPriority="73" w:unhideWhenUsed="0"/>
-    <w:lsdException w:name="Light Shading Accent 1" w:semiHidden="0" w:uiPriority="60" w:unhideWhenUsed="0"/>
-    <w:lsdException w:name="Light List Accent 1" w:semiHidden="0" w:uiPriority="61" w:unhideWhenUsed="0"/>
-    <w:lsdException w:name="Light Grid Accent 1" w:semiHidden="0" w:uiPriority="62" w:unhideWhenUsed="0"/>
-    <w:lsdException w:name="Medium Shading 1 Accent 1" w:semiHidden="0" w:uiPriority="63" w:unhideWhenUsed="0"/>
-    <w:lsdException w:name="Medium Shading 2 Accent 1" w:semiHidden="0" w:uiPriority="64" w:unhideWhenUsed="0"/>
-    <w:lsdException w:name="Medium List 1 Accent 1" w:semiHidden="0" w:uiPriority="65" w:unhideWhenUsed="0"/>
-    <w:lsdException w:name="Revision" w:unhideWhenUsed="0"/>
-    <w:lsdException w:name="List Paragraph" w:semiHidden="0" w:uiPriority="34" w:unhideWhenUsed="0" w:qFormat="1"/>
-    <w:lsdException w:name="Quote" w:semiHidden="0" w:uiPriority="29" w:unhideWhenUsed="0" w:qFormat="1"/>
-    <w:lsdException w:name="Intense Quote" w:semiHidden="0" w:uiPriority="30" w:unhideWhenUsed="0" w:qFormat="1"/>
-    <w:lsdException w:name="Medium List 2 Accent 1" w:semiHidden="0" w:uiPriority="66" w:unhideWhenUsed="0"/>
-    <w:lsdException w:name="Medium Grid 1 Accent 1" w:semiHidden="0" w:uiPriority="67" w:unhideWhenUsed="0"/>
-    <w:lsdException w:name="Medium Grid 2 Accent 1" w:semiHidden="0" w:uiPriority="68" w:unhideWhenUsed="0"/>
-    <w:lsdException w:name="Medium Grid 3 Accent 1" w:semiHidden="0" w:uiPriority="69" w:unhideWhenUsed="0"/>
-    <w:lsdException w:name="Dark List Accent 1" w:semiHidden="0" w:uiPriority="70" w:unhideWhenUsed="0"/>
-    <w:lsdException w:name="Colorful Shading Accent 1" w:semiHidden="0" w:uiPriority="71" w:unhideWhenUsed="0"/>
-    <w:lsdException w:name="Colorful List Accent 1" w:semiHidden="0" w:uiPriority="72" w:unhideWhenUsed="0"/>
-    <w:lsdException w:name="Colorful Grid Accent 1" w:semiHidden="0" w:uiPriority="73" w:unhideWhenUsed="0"/>
-    <w:lsdException w:name="Light Shading Accent 2" w:semiHidden="0" w:uiPriority="60" w:unhideWhenUsed="0"/>
-    <w:lsdException w:name="Light List Accent 2" w:semiHidden="0" w:uiPriority="61" w:unhideWhenUsed="0"/>
-    <w:lsdException w:name="Light Grid Accent 2" w:semiHidden="0" w:uiPriority="62" w:unhideWhenUsed="0"/>
-    <w:lsdException w:name="Medium Shading 1 Accent 2" w:semiHidden="0" w:uiPriority="63" w:unhideWhenUsed="0"/>
-    <w:lsdException w:name="Medium Shading 2 Accent 2" w:semiHidden="0" w:uiPriority="64" w:unhideWhenUsed="0"/>
-    <w:lsdException w:name="Medium List 1 Accent 2" w:semiHidden="0" w:uiPriority="65" w:unhideWhenUsed="0"/>
-    <w:lsdException w:name="Medium List 2 Accent 2" w:semiHidden="0" w:uiPriority="66" w:unhideWhenUsed="0"/>
-    <w:lsdException w:name="Medium Grid 1 Accent 2" w:semiHidden="0" w:uiPriority="67" w:unhideWhenUsed="0"/>
-    <w:lsdException w:name="Medium Grid 2 Accent 2" w:semiHidden="0" w:uiPriority="68" w:unhideWhenUsed="0"/>
-    <w:lsdException w:name="Medium Grid 3 Accent 2" w:semiHidden="0" w:uiPriority="69" w:unhideWhenUsed="0"/>
-    <w:lsdException w:name="Dark List Accent 2" w:semiHidden="0" w:uiPriority="70" w:unhideWhenUsed="0"/>
-    <w:lsdException w:name="Colorful Shading Accent 2" w:semiHidden="0" w:uiPriority="71" w:unhideWhenUsed="0"/>
-    <w:lsdException w:name="Colorful List Accent 2" w:semiHidden="0" w:uiPriority="72" w:unhideWhenUsed="0"/>
-    <w:lsdException w:name="Colorful Grid Accent 2" w:semiHidden="0" w:uiPriority="73" w:unhideWhenUsed="0"/>
-    <w:lsdException w:name="Light Shading Accent 3" w:semiHidden="0" w:uiPriority="60" w:unhideWhenUsed="0"/>
-    <w:lsdException w:name="Light List Accent 3" w:semiHidden="0" w:uiPriority="61" w:unhideWhenUsed="0"/>
-    <w:lsdException w:name="Light Grid Accent 3" w:semiHidden="0" w:uiPriority="62" w:unhideWhenUsed="0"/>
-    <w:lsdException w:name="Medium Shading 1 Accent 3" w:semiHidden="0" w:uiPriority="63" w:unhideWhenUsed="0"/>
-    <w:lsdException w:name="Medium Shading 2 Accent 3" w:semiHidden="0" w:uiPriority="64" w:unhideWhenUsed="0"/>
-    <w:lsdException w:name="Medium List 1 Accent 3" w:semiHidden="0" w:uiPriority="65" w:unhideWhenUsed="0"/>
-    <w:lsdException w:name="Medium List 2 Accent 3" w:semiHidden="0" w:uiPriority="66" w:unhideWhenUsed="0"/>
-    <w:lsdException w:name="Medium Grid 1 Accent 3" w:semiHidden="0" w:uiPriority="67" w:unhideWhenUsed="0"/>
-    <w:lsdException w:name="Medium Grid 2 Accent 3" w:semiHidden="0" w:uiPriority="68" w:unhideWhenUsed="0"/>
-    <w:lsdException w:name="Medium Grid 3 Accent 3" w:semiHidden="0" w:uiPriority="69" w:unhideWhenUsed="0"/>
-    <w:lsdException w:name="Dark List Accent 3" w:semiHidden="0" w:uiPriority="70" w:unhideWhenUsed="0"/>
-    <w:lsdException w:name="Colorful Shading Accent 3" w:semiHidden="0" w:uiPriority="71" w:unhideWhenUsed="0"/>
-    <w:lsdException w:name="Colorful List Accent 3" w:semiHidden="0" w:uiPriority="72" w:unhideWhenUsed="0"/>
-    <w:lsdException w:name="Colorful Grid Accent 3" w:semiHidden="0" w:uiPriority="73" w:unhideWhenUsed="0"/>
-    <w:lsdException w:name="Light Shading Accent 4" w:semiHidden="0" w:uiPriority="60" w:unhideWhenUsed="0"/>
-    <w:lsdException w:name="Light List Accent 4" w:semiHidden="0" w:uiPriority="61" w:unhideWhenUsed="0"/>
-    <w:lsdException w:name="Light Grid Accent 4" w:semiHidden="0" w:uiPriority="62" w:unhideWhenUsed="0"/>
-    <w:lsdException w:name="Medium Shading 1 Accent 4" w:semiHidden="0" w:uiPriority="63" w:unhideWhenUsed="0"/>
-    <w:lsdException w:name="Medium Shading 2 Accent 4" w:semiHidden="0" w:uiPriority="64" w:unhideWhenUsed="0"/>
-    <w:lsdException w:name="Medium List 1 Accent 4" w:semiHidden="0" w:uiPriority="65" w:unhideWhenUsed="0"/>
-    <w:lsdException w:name="Medium List 2 Accent 4" w:semiHidden="0" w:uiPriority="66" w:unhideWhenUsed="0"/>
-    <w:lsdException w:name="Medium Grid 1 Accent 4" w:semiHidden="0" w:uiPriority="67" w:unhideWhenUsed="0"/>
-    <w:lsdException w:name="Medium Grid 2 Accent 4" w:semiHidden="0" w:uiPriority="68" w:unhideWhenUsed="0"/>
-    <w:lsdException w:name="Medium Grid 3 Accent 4" w:semiHidden="0" w:uiPriority="69" w:unhideWhenUsed="0"/>
-    <w:lsdException w:name="Dark List Accent 4" w:semiHidden="0" w:uiPriority="70" w:unhideWhenUsed="0"/>
-    <w:lsdException w:name="Colorful Shading Accent 4" w:semiHidden="0" w:uiPriority="71" w:unhideWhenUsed="0"/>
-    <w:lsdException w:name="Colorful List Accent 4" w:semiHidden="0" w:uiPriority="72" w:unhideWhenUsed="0"/>
-    <w:lsdException w:name="Colorful Grid Accent 4" w:semiHidden="0" w:uiPriority="73" w:unhideWhenUsed="0"/>
-    <w:lsdException w:name="Light Shading Accent 5" w:semiHidden="0" w:uiPriority="60" w:unhideWhenUsed="0"/>
-    <w:lsdException w:name="Light List Accent 5" w:semiHidden="0" w:uiPriority="61" w:unhideWhenUsed="0"/>
-    <w:lsdException w:name="Light Grid Accent 5" w:semiHidden="0" w:uiPriority="62" w:unhideWhenUsed="0"/>
-    <w:lsdException w:name="Medium Shading 1 Accent 5" w:semiHidden="0" w:uiPriority="63" w:unhideWhenUsed="0"/>
-    <w:lsdException w:name="Medium Shading 2 Accent 5" w:semiHidden="0" w:uiPriority="64" w:unhideWhenUsed="0"/>
-    <w:lsdException w:name="Medium List 1 Accent 5" w:semiHidden="0" w:uiPriority="65" w:unhideWhenUsed="0"/>
-    <w:lsdException w:name="Medium List 2 Accent 5" w:semiHidden="0" w:uiPriority="66" w:unhideWhenUsed="0"/>
-    <w:lsdException w:name="Medium Grid 1 Accent 5" w:semiHidden="0" w:uiPriority="67" w:unhideWhenUsed="0"/>
-    <w:lsdException w:name="Medium Grid 2 Accent 5" w:semiHidden="0" w:uiPriority="68" w:unhideWhenUsed="0"/>
-    <w:lsdException w:name="Medium Grid 3 Accent 5" w:semiHidden="0" w:uiPriority="69" w:unhideWhenUsed="0"/>
-    <w:lsdException w:name="Dark List Accent 5" w:semiHidden="0" w:uiPriority="70" w:unhideWhenUsed="0"/>
-    <w:lsdException w:name="Colorful Shading Accent 5" w:semiHidden="0" w:uiPriority="71" w:unhideWhenUsed="0"/>
-    <w:lsdException w:name="Colorful List Accent 5" w:semiHidden="0" w:uiPriority="72" w:unhideWhenUsed="0"/>
-    <w:lsdException w:name="Colorful Grid Accent 5" w:semiHidden="0" w:uiPriority="73" w:unhideWhenUsed="0"/>
-    <w:lsdException w:name="Light Shading Accent 6" w:semiHidden="0" w:uiPriority="60" w:unhideWhenUsed="0"/>
-    <w:lsdException w:name="Light List Accent 6" w:semiHidden="0" w:uiPriority="61" w:unhideWhenUsed="0"/>
-    <w:lsdException w:name="Light Grid Accent 6" w:semiHidden="0" w:uiPriority="62" w:unhideWhenUsed="0"/>
-    <w:lsdException w:name="Medium Shading 1 Accent 6" w:semiHidden="0" w:uiPriority="63" w:unhideWhenUsed="0"/>
-    <w:lsdException w:name="Medium Shading 2 Accent 6" w:semiHidden="0" w:uiPriority="64" w:unhideWhenUsed="0"/>
-    <w:lsdException w:name="Medium List 1 Accent 6" w:semiHidden="0" w:uiPriority="65" w:unhideWhenUsed="0"/>
-    <w:lsdException w:name="Medium List 2 Accent 6" w:semiHidden="0" w:uiPriority="66" w:unhideWhenUsed="0"/>
-    <w:lsdException w:name="Medium Grid 1 Accent 6" w:semiHidden="0" w:uiPriority="67" w:unhideWhenUsed="0"/>
-    <w:lsdException w:name="Medium Grid 2 Accent 6" w:semiHidden="0" w:uiPriority="68" w:unhideWhenUsed="0"/>
-    <w:lsdException w:name="Medium Grid 3 Accent 6" w:semiHidden="0" w:uiPriority="69" w:unhideWhenUsed="0"/>
-    <w:lsdException w:name="Dark List Accent 6" w:semiHidden="0" w:uiPriority="70" w:unhideWhenUsed="0"/>
-    <w:lsdException w:name="Colorful Shading Accent 6" w:semiHidden="0" w:uiPriority="71" w:unhideWhenUsed="0"/>
-    <w:lsdException w:name="Colorful List Accent 6" w:semiHidden="0" w:uiPriority="72" w:unhideWhenUsed="0"/>
-    <w:lsdException w:name="Colorful Grid Accent 6" w:semiHidden="0" w:uiPriority="73" w:unhideWhenUsed="0"/>
-    <w:lsdException w:name="Subtle Emphasis" w:semiHidden="0" w:uiPriority="19" w:unhideWhenUsed="0" w:qFormat="1"/>
-    <w:lsdException w:name="Intense Emphasis" w:semiHidden="0" w:uiPriority="21" w:unhideWhenUsed="0" w:qFormat="1"/>
-    <w:lsdException w:name="Subtle Reference" w:semiHidden="0" w:uiPriority="31" w:unhideWhenUsed="0" w:qFormat="1"/>
-    <w:lsdException w:name="Intense Reference" w:semiHidden="0" w:uiPriority="32" w:unhideWhenUsed="0" w:qFormat="1"/>
-    <w:lsdException w:name="Book Title" w:semiHidden="0" w:uiPriority="33" w:unhideWhenUsed="0" w:qFormat="1"/>
-    <w:lsdException w:name="Bibliography" w:uiPriority="37"/>
-    <w:lsdException w:name="TOC Heading" w:uiPriority="39" w:qFormat="1"/>
-  </w:latentStyles>
-  <w:style w:type="paragraph" w:default="1" w:styleId="Normal">
-    <w:name w:val="Normal"/>
-    <w:qFormat/>
-  </w:style>
-  <w:style w:type="character" w:default="1" w:styleId="Fontepargpadro">
-    <w:name w:val="Default Paragraph Font"/>
-    <w:uiPriority w:val="1"/>
-    <w:semiHidden/>
-    <w:unhideWhenUsed/>
-  </w:style>
-  <w:style w:type="table" w:default="1" w:styleId="Tabelanormal">
-    <w:name w:val="Normal Table"/>
-    <w:uiPriority w:val="99"/>
-    <w:semiHidden/>
-    <w:unhideWhenUsed/>
-    <w:tblPr>
-      <w:tblInd w:w="0" w:type="dxa"/>
-      <w:tblCellMar>
-        <w:top w:w="0" w:type="dxa"/>
-        <w:left w:w="108" w:type="dxa"/>
-        <w:bottom w:w="0" w:type="dxa"/>
-        <w:right w:w="108" w:type="dxa"/>
-      </w:tblCellMar>
-    </w:tblPr>
-  </w:style>
-  <w:style w:type="numbering" w:default="1" w:styleId="Semlista">
-    <w:name w:val="No List"/>
-    <w:uiPriority w:val="99"/>
-    <w:semiHidden/>
-    <w:unhideWhenUsed/>
-  </w:style>
-</w:styles>
-</file>
-
 <file path=word/theme/theme1.xml><?xml version="1.0" encoding="utf-8"?>
 <a:theme xmlns:a="http://schemas.openxmlformats.org/drawingml/2006/main" name="Tema do Office">
   <a:themeElements>
@@ -10647,7 +10771,7 @@
 </file>
 
 <file path=customXml/itemProps1.xml><?xml version="1.0" encoding="utf-8"?>
-<ds:datastoreItem xmlns:ds="http://schemas.openxmlformats.org/officeDocument/2006/customXml" ds:itemID="{D0B2E891-0E83-4BA9-8F6F-A9FF021A534D}">
+<ds:datastoreItem xmlns:ds="http://schemas.openxmlformats.org/officeDocument/2006/customXml" ds:itemID="{15B2E73D-A25E-484C-8153-783045D22AB3}">
   <ds:schemaRefs>
     <ds:schemaRef ds:uri="http://schemas.openxmlformats.org/officeDocument/2006/bibliography"/>
   </ds:schemaRefs>

</xml_diff>

<commit_message>
feat: iniciado sessao 4, falta finalizar sessão 3.4
</commit_message>
<xml_diff>
--- a/PFC_2025_Docs/FAI-SI-PFC-I-ModelodeDocumento-2025-v1.docx
+++ b/PFC_2025_Docs/FAI-SI-PFC-I-ModelodeDocumento-2025-v1.docx
@@ -4494,43 +4494,41 @@
       <w:r>
         <w:t>-</w:t>
       </w:r>
-      <w:bookmarkStart w:id="7" w:name="_GoBack"/>
+      <w:r>
+        <w:t>nascido</w:t>
+      </w:r>
+      <w:r>
+        <w:t>s</w:t>
+      </w:r>
+      <w:r>
+        <w:t xml:space="preserve"> que que podem possuir problemas com o leite da própria mãe ou ela não produzir leite o suficiente para alimentar o bebe.</w:t>
+      </w:r>
+    </w:p>
+    <w:p>
+      <w:r>
+        <w:t>Em uma pequena entrevista com a Sara Elisa Capelo de Lima, estudante do 5º período de enfermagem da FAI, permitiu conhecer e analisar as atividades e entender algumas dificuldades que essa área da saúde enfrenta.</w:t>
+      </w:r>
+    </w:p>
+    <w:p>
+      <w:r>
+        <w:t>Com base nas informações passadas é possível averiguar que a visibilidade e meios de contato com os órgãos responsáveis pela coleta, armazenamento e distribuição são feitas através de algumas campanhas realizadas através do ano e o site do governo federal, sem um recurso tecnológico mais prático. Também é possível perceber que o processo de divulgação da coleta ou distribuição não é realizado de forma categórica, não possuindo datas padrões ou postos com fácil localização.</w:t>
+      </w:r>
+    </w:p>
+    <w:p>
+      <w:r>
+        <w:t>Os desafios aqui citados permitem entender que uma solução automatizada por meio de um sistema de software pode contribuir com a redução das dificuldades enfrentadas pelas instituições, de modo geral.</w:t>
+      </w:r>
+    </w:p>
+    <w:p/>
+    <w:p>
+      <w:pPr>
+        <w:pStyle w:val="Ttulo2"/>
+      </w:pPr>
+      <w:bookmarkStart w:id="7" w:name="_Toc191547569"/>
+      <w:r>
+        <w:t>3.2 OBJETIVOS</w:t>
+      </w:r>
       <w:bookmarkEnd w:id="7"/>
-      <w:r>
-        <w:t>nascido</w:t>
-      </w:r>
-      <w:r>
-        <w:t>s</w:t>
-      </w:r>
-      <w:r>
-        <w:t xml:space="preserve"> que que podem possuir problemas com o leite da própria mãe ou ela não produzir leite o suficiente para alimentar o bebe.</w:t>
-      </w:r>
-    </w:p>
-    <w:p>
-      <w:r>
-        <w:t>Em uma pequena entrevista com a Sara Elisa Capelo de Lima, estudante do 5º período de enfermagem da FAI, permitiu conhecer e analisar as atividades e entender algumas dificuldades que essa área da saúde enfrenta.</w:t>
-      </w:r>
-    </w:p>
-    <w:p>
-      <w:r>
-        <w:t>Com base nas informações passadas é possível averiguar que a visibilidade e meios de contato com os órgãos responsáveis pela coleta, armazenamento e distribuição são feitas através de algumas campanhas realizadas através do ano e o site do governo federal, sem um recurso tecnológico mais prático. Também é possível perceber que o processo de divulgação da coleta ou distribuição não é realizado de forma categórica, não possuindo datas padrões ou postos com fácil localização.</w:t>
-      </w:r>
-    </w:p>
-    <w:p>
-      <w:r>
-        <w:t>Os desafios aqui citados permitem entender que uma solução automatizada por meio de um sistema de software pode contribuir com a redução das dificuldades enfrentadas pelas instituições, de modo geral.</w:t>
-      </w:r>
-    </w:p>
-    <w:p/>
-    <w:p>
-      <w:pPr>
-        <w:pStyle w:val="Ttulo2"/>
-      </w:pPr>
-      <w:bookmarkStart w:id="8" w:name="_Toc191547569"/>
-      <w:r>
-        <w:t>3.2 OBJETIVOS</w:t>
-      </w:r>
-      <w:bookmarkEnd w:id="8"/>
     </w:p>
     <w:p>
       <w:r>
@@ -4733,11 +4731,11 @@
       <w:pPr>
         <w:pStyle w:val="Ttulo2"/>
       </w:pPr>
-      <w:bookmarkStart w:id="9" w:name="_Toc191547570"/>
+      <w:bookmarkStart w:id="8" w:name="_Toc191547570"/>
       <w:r>
         <w:t>3.3 JUSTIFICATIVA</w:t>
       </w:r>
-      <w:bookmarkEnd w:id="9"/>
+      <w:bookmarkEnd w:id="8"/>
     </w:p>
     <w:p>
       <w:r>
@@ -4758,7 +4756,7 @@
       <w:pPr>
         <w:pStyle w:val="Ttulo2"/>
       </w:pPr>
-      <w:bookmarkStart w:id="10" w:name="_Toc191547571"/>
+      <w:bookmarkStart w:id="9" w:name="_Toc191547571"/>
       <w:r>
         <w:lastRenderedPageBreak/>
         <w:t>3.</w:t>
@@ -4769,113 +4767,131 @@
       <w:r>
         <w:t xml:space="preserve"> NÍVEIS DE DECISÃO E GRUPOS FUNCIONAIS ATENDIDOS</w:t>
       </w:r>
+      <w:bookmarkEnd w:id="9"/>
+    </w:p>
+    <w:p>
+      <w:r>
+        <w:t>O sistema de software a ser desenvolvido tem como público de interesse</w:t>
+      </w:r>
+      <w:r>
+        <w:t xml:space="preserve"> os hospitais e postos de saúde</w:t>
+      </w:r>
+      <w:r>
+        <w:t xml:space="preserve"> e também pessoas que desejam </w:t>
+      </w:r>
+      <w:r>
+        <w:t>doar ou receber o leite materno e interesse nas campanhas de cuidado e bem-estar.</w:t>
+      </w:r>
+    </w:p>
+    <w:p/>
+    <w:p>
+      <w:pPr>
+        <w:pStyle w:val="Ttulo1"/>
+      </w:pPr>
+      <w:bookmarkStart w:id="10" w:name="_Toc191547572"/>
+      <w:r>
+        <w:t>4 MÉTODOS GERENCIAIS</w:t>
+      </w:r>
       <w:bookmarkEnd w:id="10"/>
     </w:p>
     <w:p>
       <w:r>
-        <w:t>O sistema de software a ser desenvolvido tem como público de interesse</w:t>
-      </w:r>
-      <w:r>
-        <w:t xml:space="preserve"> os hospitais e postos de saúde</w:t>
-      </w:r>
-      <w:r>
-        <w:t xml:space="preserve"> e também pessoas que desejam </w:t>
-      </w:r>
-      <w:r>
-        <w:t>doar ou receber o leite materno e interesse nas campanhas de cuidado e bem-estar.</w:t>
-      </w:r>
-    </w:p>
-    <w:p/>
-    <w:p>
-      <w:pPr>
-        <w:pStyle w:val="Ttulo1"/>
-      </w:pPr>
-      <w:bookmarkStart w:id="11" w:name="_Toc191547572"/>
-      <w:r>
-        <w:t>4 MÉTODOS GERENCIAIS</w:t>
+        <w:t>Nesse capitulo é apresentado os métodos e modelos de gerenciamento que é utilizado no projeto com o objetivo de demostrar os esforços e conceitos aplicados a ele.</w:t>
+      </w:r>
+    </w:p>
+    <w:p/>
+    <w:p>
+      <w:pPr>
+        <w:pStyle w:val="Ttulo2"/>
+      </w:pPr>
+      <w:bookmarkStart w:id="11" w:name="_Toc191547573"/>
+      <w:r>
+        <w:t>4.</w:t>
+      </w:r>
+      <w:r>
+        <w:t>1</w:t>
+      </w:r>
+      <w:r>
+        <w:t xml:space="preserve"> </w:t>
+      </w:r>
+      <w:r>
+        <w:t>GERENCIAMENTO DO PROJETO</w:t>
       </w:r>
       <w:bookmarkEnd w:id="11"/>
     </w:p>
     <w:p>
       <w:r>
-        <w:t>Insira</w:t>
-      </w:r>
-      <w:r>
-        <w:t xml:space="preserve"> uma </w:t>
-      </w:r>
-      <w:r>
-        <w:t>apresentação</w:t>
-      </w:r>
-      <w:r>
-        <w:t xml:space="preserve"> sobre o assunto tratado neste capítulo</w:t>
+        <w:t>Esta seç</w:t>
+      </w:r>
+      <w:r>
+        <w:t xml:space="preserve">ão se refere ao preenchimento dos artefatos solicitados </w:t>
+      </w:r>
+      <w:r>
+        <w:t xml:space="preserve">pela disciplina de Gerência de Projetos. </w:t>
+      </w:r>
+      <w:r>
+        <w:t>Apresente os artefatos aqui e os inclua na</w:t>
+      </w:r>
+      <w:r>
+        <w:t xml:space="preserve"> pasta do</w:t>
+      </w:r>
+      <w:r>
+        <w:t xml:space="preserve"> Apêndice A.</w:t>
+      </w:r>
+    </w:p>
+    <w:p>
+      <w:pPr>
+        <w:pStyle w:val="Ttulo2"/>
+        <w:rPr>
+          <w:rStyle w:val="Forte"/>
+        </w:rPr>
+      </w:pPr>
+    </w:p>
+    <w:p>
+      <w:pPr>
+        <w:pStyle w:val="Ttulo2"/>
+      </w:pPr>
+      <w:bookmarkStart w:id="12" w:name="_Toc191547574"/>
+      <w:r>
+        <w:t xml:space="preserve">4.2 </w:t>
+      </w:r>
+      <w:r>
+        <w:t>MODELO DE CICLO DE VIDA</w:t>
+      </w:r>
+      <w:bookmarkEnd w:id="12"/>
+      <w:r>
+        <w:t xml:space="preserve"> </w:t>
+      </w:r>
+    </w:p>
+    <w:p>
+      <w:r>
+        <w:t xml:space="preserve">Um processo pode conter várias atividades sendo as principais: especificação, projeto, implementação, validação, manutenção e evolução. Estas atividades geram as necessidades mínimas para que se possa obter um produto de software </w:t>
+      </w:r>
+      <w:r>
+        <w:t>de qualidade</w:t>
       </w:r>
       <w:r>
         <w:t>.</w:t>
       </w:r>
     </w:p>
-    <w:p/>
-    <w:p>
-      <w:pPr>
-        <w:pStyle w:val="Ttulo2"/>
-      </w:pPr>
-      <w:bookmarkStart w:id="12" w:name="_Toc191547573"/>
-      <w:r>
-        <w:t>4.</w:t>
-      </w:r>
-      <w:r>
-        <w:t>1</w:t>
-      </w:r>
-      <w:r>
-        <w:t xml:space="preserve"> </w:t>
-      </w:r>
-      <w:r>
-        <w:t>GERENCIAMENTO DO PROJETO</w:t>
-      </w:r>
-      <w:bookmarkEnd w:id="12"/>
-    </w:p>
-    <w:p>
-      <w:r>
-        <w:t>Esta seç</w:t>
-      </w:r>
-      <w:r>
-        <w:t xml:space="preserve">ão se refere ao preenchimento dos artefatos solicitados </w:t>
-      </w:r>
-      <w:r>
-        <w:t xml:space="preserve">pela disciplina de Gerência de Projetos. </w:t>
-      </w:r>
-      <w:r>
-        <w:t>Apresente os artefatos aqui e os inclua na</w:t>
-      </w:r>
-      <w:r>
-        <w:t xml:space="preserve"> pasta do</w:t>
-      </w:r>
-      <w:r>
-        <w:t xml:space="preserve"> Apêndice A.</w:t>
-      </w:r>
-    </w:p>
-    <w:p>
-      <w:pPr>
-        <w:pStyle w:val="Ttulo2"/>
-        <w:rPr>
-          <w:rStyle w:val="Forte"/>
-        </w:rPr>
-      </w:pPr>
-    </w:p>
-    <w:p>
-      <w:pPr>
-        <w:pStyle w:val="Ttulo2"/>
-      </w:pPr>
-      <w:bookmarkStart w:id="13" w:name="_Toc191547574"/>
-      <w:r>
-        <w:t xml:space="preserve">4.2 </w:t>
-      </w:r>
-      <w:r>
-        <w:t>MODELO DE CICLO DE VIDA</w:t>
-      </w:r>
+    <w:p>
+      <w:r>
+        <w:t xml:space="preserve">Para execução deste projeto, </w:t>
+      </w:r>
+      <w:r>
+        <w:t>utiliza-se</w:t>
+      </w:r>
+      <w:r>
+        <w:t xml:space="preserve"> o Modelo I</w:t>
+      </w:r>
+      <w:r>
+        <w:t>ncremental destinado a gerenciar a</w:t>
+      </w:r>
+      <w:r>
+        <w:t>s etapas de entregas principais.</w:t>
+      </w:r>
+      <w:bookmarkStart w:id="13" w:name="_GoBack"/>
       <w:bookmarkEnd w:id="13"/>
-      <w:r>
-        <w:t xml:space="preserve"> </w:t>
-      </w:r>
     </w:p>
     <w:p>
       <w:r>
@@ -5113,6 +5129,7 @@
     </w:p>
     <w:p>
       <w:r>
+        <w:lastRenderedPageBreak/>
         <w:t>Os requisitos foram levantados com base em pesquisas sobre a doação de leite materno, entrevistas com profissionais da área e a análise de sistemas similares existentes. A seguir, são detalhados os requisitos funcionais e não funcionais do sistema.</w:t>
       </w:r>
     </w:p>
@@ -5163,7 +5180,6 @@
     </w:p>
     <w:p>
       <w:r>
-        <w:lastRenderedPageBreak/>
         <w:t>Desejáveis: Requisitos adicionais que agregam valor ao sistema, proporcionando maior conveniência e aprimoramento, mas que não são prioritários na implementação inicial.</w:t>
       </w:r>
     </w:p>
@@ -5723,85 +5739,163 @@
         <w:pStyle w:val="SemEspaamento"/>
       </w:pPr>
       <w:r>
+        <w:t>Descrição: O s</w:t>
+      </w:r>
+      <w:r>
+        <w:t>istema deve ser capaz de suportar um aumento no número de usuários sem comprometer seu desempenho.</w:t>
+      </w:r>
+    </w:p>
+    <w:p/>
+    <w:p>
+      <w:r>
+        <w:t xml:space="preserve">b) Requisitos de </w:t>
+      </w:r>
+      <w:r>
+        <w:t xml:space="preserve">Segurança </w:t>
+      </w:r>
+      <w:r>
+        <w:t>(confiabilidade, disponibilidade, autenticidade e integridade)</w:t>
+      </w:r>
+    </w:p>
+    <w:p>
+      <w:pPr>
+        <w:pStyle w:val="SemEspaamento"/>
+      </w:pPr>
+      <w:r>
+        <w:t>RNF03 – Confiabilidade e disponibilidade</w:t>
+      </w:r>
+    </w:p>
+    <w:p>
+      <w:r>
+        <w:t>Descrição: O sistema deve estar disponível pelo menos 99% do tempo, garantindo funcionamento contínuo e minimizando períodos de inatividade.</w:t>
+      </w:r>
+    </w:p>
+    <w:p>
+      <w:r>
+        <w:t>RNF04 – Autenticidade e proteção de dados</w:t>
+      </w:r>
+    </w:p>
+    <w:p>
+      <w:r>
+        <w:t>Descrição: O sistema deve utilizar protocolos seguros (HTTPS) para transmissão de dados e armazenar senhas criptografadas.</w:t>
+      </w:r>
+    </w:p>
+    <w:p>
+      <w:r>
+        <w:t xml:space="preserve">c) Requisitos de </w:t>
+      </w:r>
+      <w:r>
+        <w:t>P</w:t>
+      </w:r>
+      <w:r>
+        <w:t>ortabilidade</w:t>
+      </w:r>
+    </w:p>
+    <w:p>
+      <w:r>
+        <w:t>RNF05 – Compatibilidade</w:t>
+      </w:r>
+    </w:p>
+    <w:p>
+      <w:r>
+        <w:t>Descrição: O sistema deve ser compatível com os principais navegadores modernos (Google Chrome, Mozilla Firefox, Microsoft Edge, Safari) e dispositivos móveis.</w:t>
+      </w:r>
+    </w:p>
+    <w:p>
+      <w:r>
+        <w:t>d) Requisitos de U</w:t>
+      </w:r>
+      <w:r>
+        <w:t>sabilidade</w:t>
+      </w:r>
+    </w:p>
+    <w:p>
+      <w:r>
         <w:lastRenderedPageBreak/>
-        <w:t>Descrição: O s</w:t>
-      </w:r>
-      <w:r>
-        <w:t>istema deve ser capaz de suportar um aumento no número de usuários sem comprometer seu desempenho.</w:t>
-      </w:r>
-    </w:p>
-    <w:p/>
+        <w:t>RNF06 – Interface intuitiva</w:t>
+      </w:r>
+    </w:p>
+    <w:p>
+      <w:r>
+        <w:t>Descrição: O sistema deve oferecer uma interface amigável e acessível, garantindo que usuários com diferentes níveis de experiência consigam utilizá-lo facilmente.</w:t>
+      </w:r>
+    </w:p>
+    <w:p/>
+    <w:p>
+      <w:r>
+        <w:t>5.</w:t>
+      </w:r>
+      <w:r>
+        <w:t>1</w:t>
+      </w:r>
+      <w:r>
+        <w:t>.2.2 Requisitos O</w:t>
+      </w:r>
+      <w:r>
+        <w:t>rganizacionais</w:t>
+      </w:r>
+    </w:p>
+    <w:p>
+      <w:r>
+        <w:t xml:space="preserve">a) Requisitos de </w:t>
+      </w:r>
+      <w:r>
+        <w:t>E</w:t>
+      </w:r>
+      <w:r>
+        <w:t>ntrega</w:t>
+      </w:r>
+    </w:p>
+    <w:p>
+      <w:r>
+        <w:t>RNF07 – Disponibilidade da versão inicial</w:t>
+      </w:r>
+    </w:p>
+    <w:p>
+      <w:r>
+        <w:t>Descrição: O sistema deve ter uma versão funcional entregue até a data estipulada no cronograma do projeto.</w:t>
+      </w:r>
+    </w:p>
     <w:p>
       <w:r>
         <w:t xml:space="preserve">b) Requisitos de </w:t>
       </w:r>
       <w:r>
-        <w:t xml:space="preserve">Segurança </w:t>
-      </w:r>
-      <w:r>
-        <w:t>(confiabilidade, disponibilidade, autenticidade e integridade)</w:t>
-      </w:r>
-    </w:p>
-    <w:p>
-      <w:pPr>
-        <w:pStyle w:val="SemEspaamento"/>
-      </w:pPr>
-      <w:r>
-        <w:t>RNF03 – Confiabilidade e disponibilidade</w:t>
-      </w:r>
-    </w:p>
-    <w:p>
-      <w:r>
-        <w:t>Descrição: O sistema deve estar disponível pelo menos 99% do tempo, garantindo funcionamento contínuo e minimizando períodos de inatividade.</w:t>
-      </w:r>
-    </w:p>
-    <w:p>
-      <w:r>
-        <w:t>RNF04 – Autenticidade e proteção de dados</w:t>
-      </w:r>
-    </w:p>
-    <w:p>
-      <w:r>
-        <w:t>Descrição: O sistema deve utilizar protocolos seguros (HTTPS) para transmissão de dados e armazenar senhas criptografadas.</w:t>
-      </w:r>
-    </w:p>
-    <w:p>
-      <w:r>
-        <w:t xml:space="preserve">c) Requisitos de </w:t>
-      </w:r>
-      <w:r>
-        <w:t>P</w:t>
-      </w:r>
-      <w:r>
-        <w:t>ortabilidade</w:t>
-      </w:r>
-    </w:p>
-    <w:p>
-      <w:r>
-        <w:t>RNF05 – Compatibilidade</w:t>
-      </w:r>
-    </w:p>
-    <w:p>
-      <w:r>
-        <w:t>Descrição: O sistema deve ser compatível com os principais navegadores modernos (Google Chrome, Mozilla Firefox, Microsoft Edge, Safari) e dispositivos móveis.</w:t>
-      </w:r>
-    </w:p>
-    <w:p>
-      <w:r>
-        <w:t>d) Requisitos de U</w:t>
-      </w:r>
-      <w:r>
-        <w:t>sabilidade</w:t>
-      </w:r>
-    </w:p>
-    <w:p>
-      <w:r>
-        <w:t>RNF06 – Interface intuitiva</w:t>
-      </w:r>
-    </w:p>
-    <w:p>
-      <w:r>
-        <w:t>Descrição: O sistema deve oferecer uma interface amigável e acessível, garantindo que usuários com diferentes níveis de experiência consigam utilizá-lo facilmente.</w:t>
+        <w:t xml:space="preserve">Modelagem e </w:t>
+      </w:r>
+      <w:r>
+        <w:t>C</w:t>
+      </w:r>
+      <w:r>
+        <w:t>odificação</w:t>
+      </w:r>
+    </w:p>
+    <w:p>
+      <w:r>
+        <w:t>RNF08 – Boas práticas de desenvolvimento</w:t>
+      </w:r>
+    </w:p>
+    <w:p>
+      <w:r>
+        <w:t>Descrição: O código deve ser modularizado e seguir padrões de boas práticas, facilitando manutenção e expansão.</w:t>
+      </w:r>
+    </w:p>
+    <w:p>
+      <w:r>
+        <w:t>c) Requisitos de P</w:t>
+      </w:r>
+      <w:r>
+        <w:t>adrões</w:t>
+      </w:r>
+    </w:p>
+    <w:p>
+      <w:r>
+        <w:t>RNF09 – Adoção de frameworks e bibliotecas</w:t>
+      </w:r>
+    </w:p>
+    <w:p>
+      <w:r>
+        <w:t>Descrição: O sistema deve utilizar frameworks e bibliotecas reconhecidas no mercado para garantir confiabilidade e otimização do desenvolvimento.</w:t>
       </w:r>
     </w:p>
     <w:p/>
@@ -5813,105 +5907,27 @@
         <w:t>1</w:t>
       </w:r>
       <w:r>
-        <w:t>.2.2 Requisitos O</w:t>
-      </w:r>
-      <w:r>
-        <w:t>rganizacionais</w:t>
-      </w:r>
-    </w:p>
-    <w:p>
-      <w:r>
-        <w:t xml:space="preserve">a) Requisitos de </w:t>
-      </w:r>
-      <w:r>
-        <w:t>E</w:t>
-      </w:r>
-      <w:r>
-        <w:t>ntrega</w:t>
-      </w:r>
-    </w:p>
-    <w:p>
-      <w:r>
-        <w:t>RNF07 – Disponibilidade da versão inicial</w:t>
-      </w:r>
-    </w:p>
-    <w:p>
-      <w:r>
-        <w:t>Descrição: O sistema deve ter uma versão funcional entregue até a data estipulada no cronograma do projeto.</w:t>
-      </w:r>
-    </w:p>
-    <w:p>
-      <w:r>
-        <w:t xml:space="preserve">b) Requisitos de </w:t>
-      </w:r>
-      <w:r>
-        <w:t xml:space="preserve">Modelagem e </w:t>
-      </w:r>
-      <w:r>
-        <w:t>C</w:t>
-      </w:r>
-      <w:r>
-        <w:t>odificação</w:t>
+        <w:t>.2.3 Requisitos Externos</w:t>
+      </w:r>
+    </w:p>
+    <w:p>
+      <w:r>
+        <w:t>a) Requisitos de Interoperabilidade (hardware, software, comunicações)</w:t>
+      </w:r>
+    </w:p>
+    <w:p>
+      <w:r>
+        <w:t>RNF10 – Integração com APIs externas</w:t>
+      </w:r>
+    </w:p>
+    <w:p>
+      <w:r>
+        <w:t>Descrição: O sistema deve permitir integração com APIs de mapas para facilitar a localização de bancos de leite.</w:t>
       </w:r>
     </w:p>
     <w:p>
       <w:r>
         <w:lastRenderedPageBreak/>
-        <w:t>RNF08 – Boas práticas de desenvolvimento</w:t>
-      </w:r>
-    </w:p>
-    <w:p>
-      <w:r>
-        <w:t>Descrição: O código deve ser modularizado e seguir padrões de boas práticas, facilitando manutenção e expansão.</w:t>
-      </w:r>
-    </w:p>
-    <w:p>
-      <w:r>
-        <w:t>c) Requisitos de P</w:t>
-      </w:r>
-      <w:r>
-        <w:t>adrões</w:t>
-      </w:r>
-    </w:p>
-    <w:p>
-      <w:r>
-        <w:t>RNF09 – Adoção de frameworks e bibliotecas</w:t>
-      </w:r>
-    </w:p>
-    <w:p>
-      <w:r>
-        <w:t>Descrição: O sistema deve utilizar frameworks e bibliotecas reconhecidas no mercado para garantir confiabilidade e otimização do desenvolvimento.</w:t>
-      </w:r>
-    </w:p>
-    <w:p/>
-    <w:p>
-      <w:r>
-        <w:t>5.</w:t>
-      </w:r>
-      <w:r>
-        <w:t>1</w:t>
-      </w:r>
-      <w:r>
-        <w:t>.2.3 Requisitos Externos</w:t>
-      </w:r>
-    </w:p>
-    <w:p>
-      <w:r>
-        <w:t>a) Requisitos de Interoperabilidade (hardware, software, comunicações)</w:t>
-      </w:r>
-    </w:p>
-    <w:p>
-      <w:r>
-        <w:t>RNF10 – Integração com APIs externas</w:t>
-      </w:r>
-    </w:p>
-    <w:p>
-      <w:r>
-        <w:t>Descrição: O sistema deve permitir integração com APIs de mapas para facilitar a localização de bancos de leite.</w:t>
-      </w:r>
-    </w:p>
-    <w:p>
-      <w:r>
         <w:t>b</w:t>
       </w:r>
       <w:r>
@@ -6027,6 +6043,7 @@
     </w:p>
     <w:p>
       <w:r>
+        <w:lastRenderedPageBreak/>
         <w:t>Descrição: Apenas usuários cadastrados podem acessar o sistema. O login deve ser feito utilizando e-mail e senha cadastrados. Senhas incorretas bloqueiam o acesso após três tentativas consecutivas.</w:t>
       </w:r>
     </w:p>
@@ -6057,62 +6074,62 @@
     </w:p>
     <w:p>
       <w:r>
+        <w:t>Descrição: Apenas bancos de leite verificados e cadastrados no sistema poderão receber doações. Os bancos devem manter suas informações atualizadas.</w:t>
+      </w:r>
+    </w:p>
+    <w:p>
+      <w:r>
+        <w:t>Requisito Relacionado: RF04 – Localização de bancos de leite</w:t>
+      </w:r>
+    </w:p>
+    <w:p>
+      <w:r>
+        <w:t>RN05 – Notificações sobre o Status da Doação</w:t>
+      </w:r>
+    </w:p>
+    <w:p>
+      <w:r>
+        <w:t>Descrição: O sistema deve notificar a doadora sempre que houver uma atualização sobre o status da doação (pendente, agendada, concluída ou cancelada).</w:t>
+      </w:r>
+    </w:p>
+    <w:p>
+      <w:r>
+        <w:t>Requisito Relacionado: RF05 – Notificações sobre o status da doação</w:t>
+      </w:r>
+    </w:p>
+    <w:p>
+      <w:r>
+        <w:t>RN06 – Conteúdo Educativo</w:t>
+      </w:r>
+    </w:p>
+    <w:p>
+      <w:r>
+        <w:t>Descrição: Apenas profissionais de saúde autorizados podem publicar ou atualizar conteúdos educativos dentro do sistema.</w:t>
+      </w:r>
+    </w:p>
+    <w:p>
+      <w:r>
+        <w:t>Requisito Relacionado: RF06 – Área de informações e dicas sobre doação</w:t>
+      </w:r>
+    </w:p>
+    <w:p>
+      <w:r>
+        <w:t>RN07 – Suporte ao Usuário</w:t>
+      </w:r>
+    </w:p>
+    <w:p>
+      <w:r>
+        <w:t>Descrição: O sistema deve oferecer um canal de suporte para dúvidas e problemas, garantindo resposta em até 48 horas úteis.</w:t>
+      </w:r>
+    </w:p>
+    <w:p>
+      <w:r>
+        <w:t>Requisito Relacionado: RF07 – Suporte e contato</w:t>
+      </w:r>
+    </w:p>
+    <w:p>
+      <w:r>
         <w:lastRenderedPageBreak/>
-        <w:t>Descrição: Apenas bancos de leite verificados e cadastrados no sistema poderão receber doações. Os bancos devem manter suas informações atualizadas.</w:t>
-      </w:r>
-    </w:p>
-    <w:p>
-      <w:r>
-        <w:t>Requisito Relacionado: RF04 – Localização de bancos de leite</w:t>
-      </w:r>
-    </w:p>
-    <w:p>
-      <w:r>
-        <w:t>RN05 – Notificações sobre o Status da Doação</w:t>
-      </w:r>
-    </w:p>
-    <w:p>
-      <w:r>
-        <w:t>Descrição: O sistema deve notificar a doadora sempre que houver uma atualização sobre o status da doação (pendente, agendada, concluída ou cancelada).</w:t>
-      </w:r>
-    </w:p>
-    <w:p>
-      <w:r>
-        <w:t>Requisito Relacionado: RF05 – Notificações sobre o status da doação</w:t>
-      </w:r>
-    </w:p>
-    <w:p>
-      <w:r>
-        <w:t>RN06 – Conteúdo Educativo</w:t>
-      </w:r>
-    </w:p>
-    <w:p>
-      <w:r>
-        <w:t>Descrição: Apenas profissionais de saúde autorizados podem publicar ou atualizar conteúdos educativos dentro do sistema.</w:t>
-      </w:r>
-    </w:p>
-    <w:p>
-      <w:r>
-        <w:t>Requisito Relacionado: RF06 – Área de informações e dicas sobre doação</w:t>
-      </w:r>
-    </w:p>
-    <w:p>
-      <w:r>
-        <w:t>RN07 – Suporte ao Usuário</w:t>
-      </w:r>
-    </w:p>
-    <w:p>
-      <w:r>
-        <w:t>Descrição: O sistema deve oferecer um canal de suporte para dúvidas e problemas, garantindo resposta em até 48 horas úteis.</w:t>
-      </w:r>
-    </w:p>
-    <w:p>
-      <w:r>
-        <w:t>Requisito Relacionado: RF07 – Suporte e contato</w:t>
-      </w:r>
-    </w:p>
-    <w:p>
-      <w:r>
         <w:br w:type="page"/>
       </w:r>
     </w:p>
@@ -7762,7 +7779,7 @@
           <w:rPr>
             <w:noProof/>
           </w:rPr>
-          <w:t>17</w:t>
+          <w:t>19</w:t>
         </w:r>
         <w:r>
           <w:rPr>
@@ -10771,7 +10788,7 @@
 </file>
 
 <file path=customXml/itemProps1.xml><?xml version="1.0" encoding="utf-8"?>
-<ds:datastoreItem xmlns:ds="http://schemas.openxmlformats.org/officeDocument/2006/customXml" ds:itemID="{15B2E73D-A25E-484C-8153-783045D22AB3}">
+<ds:datastoreItem xmlns:ds="http://schemas.openxmlformats.org/officeDocument/2006/customXml" ds:itemID="{C5848FA4-7BC0-4591-99CA-A58A8F6ED958}">
   <ds:schemaRefs>
     <ds:schemaRef ds:uri="http://schemas.openxmlformats.org/officeDocument/2006/bibliography"/>
   </ds:schemaRefs>

</xml_diff>

<commit_message>
feat: revisado e finalzado sessoes 3 e 4
</commit_message>
<xml_diff>
--- a/PFC_2025_Docs/FAI-SI-PFC-I-ModelodeDocumento-2025-v1.docx
+++ b/PFC_2025_Docs/FAI-SI-PFC-I-ModelodeDocumento-2025-v1.docx
@@ -1,6 +1,6 @@
 
 <file path=word/document.xml><?xml version="1.0" encoding="utf-8"?>
-<w:document xmlns:wpc="http://schemas.microsoft.com/office/word/2010/wordprocessingCanvas" xmlns:cx="http://schemas.microsoft.com/office/drawing/2014/chartex" xmlns:mc="http://schemas.openxmlformats.org/markup-compatibility/2006" xmlns:o="urn:schemas-microsoft-com:office:office" xmlns:r="http://schemas.openxmlformats.org/officeDocument/2006/relationships" xmlns:m="http://schemas.openxmlformats.org/officeDocument/2006/math" xmlns:v="urn:schemas-microsoft-com:vml" xmlns:wp14="http://schemas.microsoft.com/office/word/2010/wordprocessingDrawing" xmlns:wp="http://schemas.openxmlformats.org/drawingml/2006/wordprocessingDrawing" xmlns:w10="urn:schemas-microsoft-com:office:word" xmlns:w="http://schemas.openxmlformats.org/wordprocessingml/2006/main" xmlns:w14="http://schemas.microsoft.com/office/word/2010/wordml" xmlns:w15="http://schemas.microsoft.com/office/word/2012/wordml" xmlns:w16se="http://schemas.microsoft.com/office/word/2015/wordml/symex" xmlns:wpg="http://schemas.microsoft.com/office/word/2010/wordprocessingGroup" xmlns:wpi="http://schemas.microsoft.com/office/word/2010/wordprocessingInk" xmlns:wne="http://schemas.microsoft.com/office/word/2006/wordml" xmlns:wps="http://schemas.microsoft.com/office/word/2010/wordprocessingShape" mc:Ignorable="w14 w15 w16se wp14">
+<w:document xmlns:wpc="http://schemas.microsoft.com/office/word/2010/wordprocessingCanvas" xmlns:cx="http://schemas.microsoft.com/office/drawing/2014/chartex" xmlns:cx1="http://schemas.microsoft.com/office/drawing/2015/9/8/chartex" xmlns:cx2="http://schemas.microsoft.com/office/drawing/2015/10/21/chartex" xmlns:cx3="http://schemas.microsoft.com/office/drawing/2016/5/9/chartex" xmlns:cx4="http://schemas.microsoft.com/office/drawing/2016/5/10/chartex" xmlns:cx5="http://schemas.microsoft.com/office/drawing/2016/5/11/chartex" xmlns:cx6="http://schemas.microsoft.com/office/drawing/2016/5/12/chartex" xmlns:cx7="http://schemas.microsoft.com/office/drawing/2016/5/13/chartex" xmlns:cx8="http://schemas.microsoft.com/office/drawing/2016/5/14/chartex" xmlns:mc="http://schemas.openxmlformats.org/markup-compatibility/2006" xmlns:aink="http://schemas.microsoft.com/office/drawing/2016/ink" xmlns:am3d="http://schemas.microsoft.com/office/drawing/2017/model3d" xmlns:o="urn:schemas-microsoft-com:office:office" xmlns:r="http://schemas.openxmlformats.org/officeDocument/2006/relationships" xmlns:m="http://schemas.openxmlformats.org/officeDocument/2006/math" xmlns:v="urn:schemas-microsoft-com:vml" xmlns:wp14="http://schemas.microsoft.com/office/word/2010/wordprocessingDrawing" xmlns:wp="http://schemas.openxmlformats.org/drawingml/2006/wordprocessingDrawing" xmlns:w10="urn:schemas-microsoft-com:office:word" xmlns:w="http://schemas.openxmlformats.org/wordprocessingml/2006/main" xmlns:w14="http://schemas.microsoft.com/office/word/2010/wordml" xmlns:w15="http://schemas.microsoft.com/office/word/2012/wordml" xmlns:w16cex="http://schemas.microsoft.com/office/word/2018/wordml/cex" xmlns:w16cid="http://schemas.microsoft.com/office/word/2016/wordml/cid" xmlns:w16="http://schemas.microsoft.com/office/word/2018/wordml" xmlns:w16sdtdh="http://schemas.microsoft.com/office/word/2020/wordml/sdtdatahash" xmlns:w16se="http://schemas.microsoft.com/office/word/2015/wordml/symex" xmlns:wpg="http://schemas.microsoft.com/office/word/2010/wordprocessingGroup" xmlns:wpi="http://schemas.microsoft.com/office/word/2010/wordprocessingInk" xmlns:wne="http://schemas.microsoft.com/office/word/2006/wordml" xmlns:wps="http://schemas.microsoft.com/office/word/2010/wordprocessingShape" mc:Ignorable="w14 w15 w16se w16cid w16 w16cex w16sdtdh wp14">
   <w:body>
     <w:p>
       <w:pPr>
@@ -3827,6 +3827,12 @@
     </w:p>
     <w:p>
       <w:r>
+        <w:br w:type="page"/>
+      </w:r>
+    </w:p>
+    <w:p>
+      <w:r>
+        <w:lastRenderedPageBreak/>
         <w:t>2 REVISÃO BIBLIOGRÁFICA</w:t>
       </w:r>
       <w:bookmarkEnd w:id="2"/>
@@ -3836,7 +3842,6 @@
         <w:pStyle w:val="Ttulo2"/>
       </w:pPr>
       <w:r>
-        <w:lastRenderedPageBreak/>
         <w:t xml:space="preserve">2.1 CONCEITOS </w:t>
       </w:r>
       <w:r>
@@ -3903,6 +3908,7 @@
         </w:sectPr>
       </w:pPr>
       <w:r>
+        <w:lastRenderedPageBreak/>
         <w:t>Esses trabalhos ressaltam a relevância e a eficácia do uso de tecnologias digitais na promoção do aleitamento materno, fornecendo embasamento para o desenvolvimento de soluções tecnológicas voltadas ao au</w:t>
       </w:r>
       <w:r>
@@ -4160,10 +4166,7 @@
         </w:numPr>
       </w:pPr>
       <w:r>
-        <w:t>O cadastro como recebedor</w:t>
-      </w:r>
-      <w:r>
-        <w:t xml:space="preserve"> do leite materno</w:t>
+        <w:t>O cadastro como recebedor do leite materno</w:t>
       </w:r>
     </w:p>
     <w:p>
@@ -4235,6 +4238,154 @@
     </w:p>
     <w:p>
       <w:r>
+        <w:t xml:space="preserve">O sistema de </w:t>
+      </w:r>
+      <w:r>
+        <w:t>software</w:t>
+      </w:r>
+      <w:r>
+        <w:t xml:space="preserve"> </w:t>
+      </w:r>
+      <w:r>
+        <w:t>atuará apenas com informações em</w:t>
+      </w:r>
+      <w:r>
+        <w:t xml:space="preserve"> nível operacional</w:t>
+      </w:r>
+      <w:r>
+        <w:t>, de acordo com o seguinte:</w:t>
+      </w:r>
+    </w:p>
+    <w:p>
+      <w:pPr>
+        <w:pStyle w:val="PargrafodaLista"/>
+        <w:numPr>
+          <w:ilvl w:val="0"/>
+          <w:numId w:val="19"/>
+        </w:numPr>
+      </w:pPr>
+      <w:r>
+        <w:t>o usuário interessado na do</w:t>
+      </w:r>
+      <w:r>
+        <w:t>a</w:t>
+      </w:r>
+      <w:r>
+        <w:t xml:space="preserve">ção </w:t>
+      </w:r>
+      <w:r>
+        <w:t xml:space="preserve">do leite materno fará um cadastro para ter acesso as funções do sistema e poder sinalizar que </w:t>
+      </w:r>
+      <w:r>
+        <w:t>está apto para doação;</w:t>
+      </w:r>
+    </w:p>
+    <w:p>
+      <w:pPr>
+        <w:pStyle w:val="PargrafodaLista"/>
+        <w:numPr>
+          <w:ilvl w:val="0"/>
+          <w:numId w:val="19"/>
+        </w:numPr>
+      </w:pPr>
+      <w:r>
+        <w:t xml:space="preserve">o usuário interessado na participação das campanhas de </w:t>
+      </w:r>
+      <w:r>
+        <w:t>bem-estar</w:t>
+      </w:r>
+      <w:r>
+        <w:t xml:space="preserve"> e coleta do leite materno</w:t>
+      </w:r>
+      <w:r>
+        <w:t xml:space="preserve"> </w:t>
+      </w:r>
+      <w:r>
+        <w:t>irá sinalizar interesse</w:t>
+      </w:r>
+      <w:r>
+        <w:t>. Entretanto, será colocada</w:t>
+      </w:r>
+      <w:r>
+        <w:t xml:space="preserve"> em uma lista de seleção, onde a instituição responsável pela campanha</w:t>
+      </w:r>
+      <w:r>
+        <w:t xml:space="preserve"> e coleta</w:t>
+      </w:r>
+      <w:r>
+        <w:t xml:space="preserve">, dado os critérios estabelecidos pela mesma, escolherá </w:t>
+      </w:r>
+      <w:r>
+        <w:t>o destino da doação</w:t>
+      </w:r>
+      <w:r>
+        <w:t>;</w:t>
+      </w:r>
+    </w:p>
+    <w:p>
+      <w:r>
+        <w:t xml:space="preserve">Os grupos funcionais atendidos são </w:t>
+      </w:r>
+      <w:r>
+        <w:t>os órgãos de saúde, postos e hospitais</w:t>
+      </w:r>
+      <w:r>
+        <w:t xml:space="preserve">, que </w:t>
+      </w:r>
+      <w:r>
+        <w:t xml:space="preserve">disponibilizarão informações indicando que há leite para ser doado ou a ser recebido, </w:t>
+      </w:r>
+      <w:r>
+        <w:t>para do</w:t>
+      </w:r>
+      <w:r>
+        <w:t>a</w:t>
+      </w:r>
+      <w:r>
+        <w:t xml:space="preserve">ção e campanhas via a </w:t>
+      </w:r>
+      <w:r>
+        <w:t xml:space="preserve">aplicação </w:t>
+      </w:r>
+      <w:r>
+        <w:rPr>
+          <w:i/>
+        </w:rPr>
+        <w:t>Web</w:t>
+      </w:r>
+      <w:r>
+        <w:t xml:space="preserve"> os usuários </w:t>
+      </w:r>
+      <w:r>
+        <w:t>doadores</w:t>
+      </w:r>
+      <w:r>
+        <w:t xml:space="preserve"> ou</w:t>
+      </w:r>
+      <w:r>
+        <w:t xml:space="preserve"> interessados nas campanhas acessarão a aplicação </w:t>
+      </w:r>
+      <w:r>
+        <w:rPr>
+          <w:i/>
+        </w:rPr>
+        <w:t>m</w:t>
+      </w:r>
+      <w:r>
+        <w:rPr>
+          <w:i/>
+        </w:rPr>
+        <w:t>obile</w:t>
+      </w:r>
+      <w:r>
+        <w:t xml:space="preserve"> para </w:t>
+      </w:r>
+      <w:r>
+        <w:t>visualizar as atividades em sua região.</w:t>
+      </w:r>
+    </w:p>
+    <w:p>
+      <w:r>
         <w:t>O sistema de software a ser desenvolvido tem como público de interesse</w:t>
       </w:r>
       <w:r>
@@ -4343,10 +4494,7 @@
         <w:t xml:space="preserve">Para execução deste projeto, </w:t>
       </w:r>
       <w:r>
-        <w:t>utiliza-se</w:t>
-      </w:r>
-      <w:r>
-        <w:t xml:space="preserve"> o Modelo I</w:t>
+        <w:t>utiliza-se o Modelo I</w:t>
       </w:r>
       <w:r>
         <w:t>ncremental destinado a gerenciar a</w:t>
@@ -4370,14 +4518,6 @@
       </w:r>
     </w:p>
     <w:p>
-      <w:pPr>
-        <w:pStyle w:val="Ttulo2"/>
-      </w:pPr>
-    </w:p>
-    <w:p>
-      <w:pPr>
-        <w:pStyle w:val="Ttulo2"/>
-      </w:pPr>
       <w:bookmarkStart w:id="13" w:name="_Toc191547575"/>
     </w:p>
     <w:p>
@@ -4570,6 +4710,7 @@
       </w:pPr>
       <w:bookmarkStart w:id="14" w:name="_Toc191547576"/>
       <w:r>
+        <w:lastRenderedPageBreak/>
         <w:t>4.</w:t>
       </w:r>
       <w:r>
@@ -4624,13 +4765,8 @@
     <w:p/>
     <w:p>
       <w:pPr>
-        <w:spacing w:after="0" w:line="240" w:lineRule="auto"/>
-        <w:jc w:val="left"/>
         <w:rPr>
           <w:rFonts w:cs="Arial"/>
-          <w:bCs/>
-          <w:iCs/>
-          <w:caps/>
         </w:rPr>
       </w:pPr>
       <w:bookmarkStart w:id="15" w:name="_Toc191547577"/>
@@ -4642,8 +4778,6 @@
       <w:pPr>
         <w:pStyle w:val="Ttulo2"/>
       </w:pPr>
-      <w:bookmarkStart w:id="16" w:name="_GoBack"/>
-      <w:bookmarkEnd w:id="16"/>
       <w:r>
         <w:lastRenderedPageBreak/>
         <w:t>4.</w:t>
@@ -4709,9 +4843,9 @@
       <w:pPr>
         <w:pStyle w:val="Ttulo1"/>
       </w:pPr>
-      <w:bookmarkStart w:id="17" w:name="_Toc192060090"/>
-      <w:bookmarkStart w:id="18" w:name="_Toc192060091"/>
-      <w:bookmarkStart w:id="19" w:name="_Toc191547578"/>
+      <w:bookmarkStart w:id="16" w:name="_Toc192060090"/>
+      <w:bookmarkStart w:id="17" w:name="_Toc192060091"/>
+      <w:bookmarkStart w:id="18" w:name="_Toc191547578"/>
       <w:r>
         <w:t xml:space="preserve">5 </w:t>
       </w:r>
@@ -4724,51 +4858,51 @@
       <w:r>
         <w:t xml:space="preserve"> REQUISITOS</w:t>
       </w:r>
+      <w:bookmarkEnd w:id="16"/>
       <w:bookmarkEnd w:id="17"/>
       <w:bookmarkEnd w:id="18"/>
+    </w:p>
+    <w:p>
+      <w:r>
+        <w:t>Este capítulo apresenta os requisitos necessários para o desenvolvimento do sistema digital voltado para o incentivo, divulgação e facilitação da doação de leite materno aos bancos de leite humano. O sistema tem como objetivo conectar doadoras, profissionais de saúde e famílias beneficiadas, tornando o processo de doação mais acessível e eficiente.</w:t>
+      </w:r>
+    </w:p>
+    <w:p>
+      <w:r>
+        <w:t>A especificação dos requisitos é fundamental para garantir que o sistema atenda às necessidades dos usuários e cumpra seu propósito de forma eficaz. Para isso, serão definidos os requisitos funcionais e não funcionais, descrevendo as principais funcionalidades e restrições que devem ser consideradas durante o desenvolvimento do software.</w:t>
+      </w:r>
+    </w:p>
+    <w:p>
+      <w:r>
+        <w:t>Os requisitos foram levantados com base em pesquisas sobre a doação de leite materno, entrevistas com profissionais da área e a análise de sistemas similares existentes. A seguir, são detalhados os requisitos funcionais e não funcionais do sistema.</w:t>
+      </w:r>
+    </w:p>
+    <w:p>
+      <w:pPr>
+        <w:pStyle w:val="Ttulo2"/>
+      </w:pPr>
+      <w:bookmarkStart w:id="19" w:name="_Toc192060093"/>
+      <w:bookmarkStart w:id="20" w:name="_Toc191547579"/>
+      <w:r>
+        <w:t>5.</w:t>
+      </w:r>
+      <w:r>
+        <w:t>1</w:t>
+      </w:r>
+      <w:r>
+        <w:t xml:space="preserve"> REQUISITOS</w:t>
+      </w:r>
       <w:bookmarkEnd w:id="19"/>
-    </w:p>
-    <w:p>
-      <w:r>
-        <w:t>Este capítulo apresenta os requisitos necessários para o desenvolvimento do sistema digital voltado para o incentivo, divulgação e facilitação da doação de leite materno aos bancos de leite humano. O sistema tem como objetivo conectar doadoras, profissionais de saúde e famílias beneficiadas, tornando o processo de doação mais acessível e eficiente.</w:t>
-      </w:r>
-    </w:p>
-    <w:p>
-      <w:r>
-        <w:t>A especificação dos requisitos é fundamental para garantir que o sistema atenda às necessidades dos usuários e cumpra seu propósito de forma eficaz. Para isso, serão definidos os requisitos funcionais e não funcionais, descrevendo as principais funcionalidades e restrições que devem ser consideradas durante o desenvolvimento do software.</w:t>
-      </w:r>
-    </w:p>
-    <w:p>
-      <w:r>
-        <w:t>Os requisitos foram levantados com base em pesquisas sobre a doação de leite materno, entrevistas com profissionais da área e a análise de sistemas similares existentes. A seguir, são detalhados os requisitos funcionais e não funcionais do sistema.</w:t>
-      </w:r>
-    </w:p>
-    <w:p>
-      <w:pPr>
-        <w:pStyle w:val="Ttulo2"/>
-      </w:pPr>
-      <w:bookmarkStart w:id="20" w:name="_Toc192060093"/>
-      <w:bookmarkStart w:id="21" w:name="_Toc191547579"/>
-      <w:r>
-        <w:t>5.</w:t>
-      </w:r>
-      <w:r>
-        <w:t>1</w:t>
-      </w:r>
-      <w:r>
-        <w:t xml:space="preserve"> REQUISITOS</w:t>
+      <w:r>
+        <w:t xml:space="preserve"> DO SISTEMA</w:t>
+      </w:r>
+      <w:r>
+        <w:t xml:space="preserve"> DE SOFTWARE</w:t>
       </w:r>
       <w:bookmarkEnd w:id="20"/>
-      <w:r>
-        <w:t xml:space="preserve"> DO SISTEMA</w:t>
-      </w:r>
-      <w:r>
-        <w:t xml:space="preserve"> DE SOFTWARE</w:t>
-      </w:r>
-      <w:bookmarkEnd w:id="21"/>
-    </w:p>
-    <w:p>
-      <w:bookmarkStart w:id="22" w:name="_Toc192060094"/>
+    </w:p>
+    <w:p>
+      <w:bookmarkStart w:id="21" w:name="_Toc192060094"/>
       <w:r>
         <w:t>Os requisitos do sistema de software definem as funcionalidades e restrições necessárias para o desenvolvimento da aplicação. Eles garantem que o sistema atenda às necessidades dos usuários e cumpra seu propósito de facilitar a doação de leite materno.</w:t>
       </w:r>
@@ -4803,7 +4937,7 @@
       <w:pPr>
         <w:pStyle w:val="Ttulo3"/>
       </w:pPr>
-      <w:bookmarkStart w:id="23" w:name="_Toc191547580"/>
+      <w:bookmarkStart w:id="22" w:name="_Toc191547580"/>
       <w:r>
         <w:t>5.</w:t>
       </w:r>
@@ -4816,16 +4950,468 @@
       <w:r>
         <w:t>uncionais</w:t>
       </w:r>
+      <w:bookmarkEnd w:id="21"/>
       <w:bookmarkEnd w:id="22"/>
+    </w:p>
+    <w:p>
+      <w:pPr>
+        <w:pStyle w:val="SemEspaamento"/>
+      </w:pPr>
+      <w:bookmarkStart w:id="23" w:name="_Toc192060095"/>
+      <w:r>
+        <w:t>Os requisitos funcionais descrevem as funcionalidades que o sistema deve oferecer para atender às necessidades dos usuários. Eles foram classificados de acordo com sua prioridade, podendo ser essenciais, importantes ou desejáveis.</w:t>
+      </w:r>
+    </w:p>
+    <w:p>
+      <w:pPr>
+        <w:pStyle w:val="SemEspaamento"/>
+      </w:pPr>
+    </w:p>
+    <w:p>
+      <w:pPr>
+        <w:pStyle w:val="SemEspaamento"/>
+      </w:pPr>
+      <w:r>
+        <w:t xml:space="preserve">RF01 – </w:t>
+      </w:r>
+      <w:r>
+        <w:t>Cadastro de usuários</w:t>
+      </w:r>
+    </w:p>
+    <w:p>
+      <w:pPr>
+        <w:pStyle w:val="SemEspaamento"/>
+      </w:pPr>
+    </w:p>
+    <w:p>
+      <w:pPr>
+        <w:pStyle w:val="SemEspaamento"/>
+      </w:pPr>
+      <w:r>
+        <w:t>Descrição:</w:t>
+      </w:r>
+      <w:r>
+        <w:t xml:space="preserve"> O Sistema deve permitir que doadoras, receptoras e profissionais de saúde realizem o cadastro, fornecendo informações como nome, e-mail, telefone e tipo de usuário. </w:t>
+      </w:r>
+    </w:p>
+    <w:p>
+      <w:pPr>
+        <w:pStyle w:val="SemEspaamento"/>
+      </w:pPr>
+    </w:p>
+    <w:p>
+      <w:pPr>
+        <w:pStyle w:val="SemEspaamento"/>
+      </w:pPr>
+    </w:p>
+    <w:p>
+      <w:pPr>
+        <w:pStyle w:val="SemEspaamento"/>
+      </w:pPr>
+      <w:r>
+        <w:t>Prioridade:</w:t>
+      </w:r>
+      <w:r>
+        <w:t xml:space="preserve"> Essencial</w:t>
+      </w:r>
+    </w:p>
+    <w:p>
+      <w:pPr>
+        <w:pStyle w:val="SemEspaamento"/>
+      </w:pPr>
+    </w:p>
+    <w:p>
+      <w:pPr>
+        <w:pStyle w:val="SemEspaamento"/>
+      </w:pPr>
+    </w:p>
+    <w:p>
+      <w:pPr>
+        <w:pStyle w:val="SemEspaamento"/>
+      </w:pPr>
+      <w:r>
+        <w:t>RF02- Autenticação de usuários</w:t>
+      </w:r>
+    </w:p>
+    <w:p>
+      <w:pPr>
+        <w:pStyle w:val="SemEspaamento"/>
+      </w:pPr>
+    </w:p>
+    <w:p>
+      <w:pPr>
+        <w:pStyle w:val="SemEspaamento"/>
+      </w:pPr>
+      <w:r>
+        <w:t xml:space="preserve">Descrição: </w:t>
+      </w:r>
+      <w:r>
+        <w:t>O sistema deve permitir que os usuários façam login utilizando e-mail e senha.</w:t>
+      </w:r>
+    </w:p>
+    <w:p>
+      <w:pPr>
+        <w:pStyle w:val="SemEspaamento"/>
+      </w:pPr>
+    </w:p>
+    <w:p>
+      <w:pPr>
+        <w:pStyle w:val="SemEspaamento"/>
+      </w:pPr>
+    </w:p>
+    <w:p>
+      <w:pPr>
+        <w:pStyle w:val="SemEspaamento"/>
+      </w:pPr>
+      <w:r>
+        <w:t>Prioridade: Essencial</w:t>
+      </w:r>
+    </w:p>
+    <w:p>
+      <w:pPr>
+        <w:pStyle w:val="SemEspaamento"/>
+      </w:pPr>
+    </w:p>
+    <w:p>
+      <w:pPr>
+        <w:pStyle w:val="SemEspaamento"/>
+      </w:pPr>
+    </w:p>
+    <w:p>
+      <w:pPr>
+        <w:pStyle w:val="SemEspaamento"/>
+      </w:pPr>
+      <w:r>
+        <w:t>RF03- Localização de bancos de leite</w:t>
+      </w:r>
+    </w:p>
+    <w:p>
+      <w:pPr>
+        <w:pStyle w:val="SemEspaamento"/>
+      </w:pPr>
+    </w:p>
+    <w:p>
+      <w:pPr>
+        <w:pStyle w:val="SemEspaamento"/>
+      </w:pPr>
+      <w:r>
+        <w:t xml:space="preserve">Descrição: </w:t>
+      </w:r>
+      <w:r>
+        <w:t>O sistema deve fornecer uma lista de bancos de leite próximos com base na localização da doadora.</w:t>
+      </w:r>
+    </w:p>
+    <w:p>
+      <w:pPr>
+        <w:pStyle w:val="SemEspaamento"/>
+      </w:pPr>
+    </w:p>
+    <w:p>
+      <w:pPr>
+        <w:pStyle w:val="SemEspaamento"/>
+      </w:pPr>
+    </w:p>
+    <w:p>
+      <w:pPr>
+        <w:pStyle w:val="SemEspaamento"/>
+      </w:pPr>
+      <w:r>
+        <w:t>Prioridade: Importante</w:t>
+      </w:r>
+    </w:p>
+    <w:p>
+      <w:pPr>
+        <w:pStyle w:val="SemEspaamento"/>
+      </w:pPr>
+    </w:p>
+    <w:p>
+      <w:pPr>
+        <w:pStyle w:val="SemEspaamento"/>
+      </w:pPr>
+    </w:p>
+    <w:p>
+      <w:pPr>
+        <w:pStyle w:val="SemEspaamento"/>
+      </w:pPr>
+      <w:r>
+        <w:t xml:space="preserve">RF04- </w:t>
+      </w:r>
+      <w:r>
+        <w:t>Notificações sobre o status da doação</w:t>
+      </w:r>
+    </w:p>
+    <w:p>
+      <w:pPr>
+        <w:pStyle w:val="SemEspaamento"/>
+      </w:pPr>
+    </w:p>
+    <w:p>
+      <w:pPr>
+        <w:pStyle w:val="SemEspaamento"/>
+      </w:pPr>
+      <w:r>
+        <w:t>Descrição:</w:t>
+      </w:r>
+      <w:r>
+        <w:t xml:space="preserve"> O sistema deve enviar notificações para as doadoras sobre o andamento da doação (por exemplo, pendente, agendada para coleta, concluída).</w:t>
+      </w:r>
+    </w:p>
+    <w:p>
+      <w:pPr>
+        <w:pStyle w:val="SemEspaamento"/>
+      </w:pPr>
+    </w:p>
+    <w:p>
+      <w:pPr>
+        <w:pStyle w:val="SemEspaamento"/>
+      </w:pPr>
+    </w:p>
+    <w:p>
+      <w:pPr>
+        <w:pStyle w:val="SemEspaamento"/>
+      </w:pPr>
+      <w:r>
+        <w:t>Prioridade:</w:t>
+      </w:r>
+      <w:r>
+        <w:t xml:space="preserve"> Importante</w:t>
+      </w:r>
+    </w:p>
+    <w:p>
+      <w:pPr>
+        <w:pStyle w:val="SemEspaamento"/>
+      </w:pPr>
+    </w:p>
+    <w:p>
+      <w:pPr>
+        <w:pStyle w:val="SemEspaamento"/>
+      </w:pPr>
+    </w:p>
+    <w:p>
+      <w:pPr>
+        <w:pStyle w:val="SemEspaamento"/>
+      </w:pPr>
+      <w:r>
+        <w:t>RF05- Área de informações e dicas sobre doação</w:t>
+      </w:r>
+    </w:p>
+    <w:p>
+      <w:pPr>
+        <w:pStyle w:val="SemEspaamento"/>
+      </w:pPr>
+    </w:p>
+    <w:p>
+      <w:pPr>
+        <w:pStyle w:val="SemEspaamento"/>
+      </w:pPr>
+      <w:r>
+        <w:t xml:space="preserve">Descrição: </w:t>
+      </w:r>
+      <w:r>
+        <w:t>O sistema deve disponibilizar materiais educativos sobre a importância da doação de leite materno e boas práticas de armazenamento.</w:t>
+      </w:r>
+    </w:p>
+    <w:p>
+      <w:pPr>
+        <w:pStyle w:val="SemEspaamento"/>
+      </w:pPr>
+    </w:p>
+    <w:p>
+      <w:pPr>
+        <w:pStyle w:val="SemEspaamento"/>
+      </w:pPr>
+      <w:r>
+        <w:t>Prioridade: Desejável</w:t>
+      </w:r>
+    </w:p>
+    <w:p>
+      <w:pPr>
+        <w:pStyle w:val="SemEspaamento"/>
+      </w:pPr>
+    </w:p>
+    <w:p>
+      <w:pPr>
+        <w:pStyle w:val="SemEspaamento"/>
+      </w:pPr>
+    </w:p>
+    <w:p>
+      <w:pPr>
+        <w:pStyle w:val="SemEspaamento"/>
+      </w:pPr>
+      <w:r>
+        <w:t>RF06- Suporte e contato</w:t>
+      </w:r>
+    </w:p>
+    <w:p>
+      <w:pPr>
+        <w:pStyle w:val="SemEspaamento"/>
+      </w:pPr>
+    </w:p>
+    <w:p>
+      <w:pPr>
+        <w:pStyle w:val="SemEspaamento"/>
+      </w:pPr>
+      <w:r>
+        <w:t xml:space="preserve">Descrição: </w:t>
+      </w:r>
+      <w:r>
+        <w:t xml:space="preserve">O sistema deve oferecer um canal de suporte para que os usuários possam tirar dúvidas ou relatar </w:t>
+      </w:r>
+      <w:r>
+        <w:t>problemas.</w:t>
+      </w:r>
+    </w:p>
+    <w:p>
+      <w:pPr>
+        <w:pStyle w:val="SemEspaamento"/>
+      </w:pPr>
+    </w:p>
+    <w:p>
+      <w:pPr>
+        <w:pStyle w:val="SemEspaamento"/>
+      </w:pPr>
+      <w:r>
+        <w:t>Prioridade: Desejável</w:t>
+      </w:r>
+    </w:p>
+    <w:p>
+      <w:pPr>
+        <w:pStyle w:val="SemEspaamento"/>
+      </w:pPr>
+    </w:p>
+    <w:p>
+      <w:pPr>
+        <w:pStyle w:val="SemEspaamento"/>
+      </w:pPr>
+    </w:p>
+    <w:p>
+      <w:pPr>
+        <w:pStyle w:val="SemEspaamento"/>
+      </w:pPr>
+      <w:r>
+        <w:t>RF07- Registro de intenção de doação</w:t>
+      </w:r>
+    </w:p>
+    <w:p>
+      <w:pPr>
+        <w:pStyle w:val="SemEspaamento"/>
+      </w:pPr>
+    </w:p>
+    <w:p>
+      <w:pPr>
+        <w:pStyle w:val="SemEspaamento"/>
+      </w:pPr>
+      <w:r>
+        <w:t xml:space="preserve">Descrição: </w:t>
+      </w:r>
+      <w:r>
+        <w:t xml:space="preserve">O sistema deve </w:t>
+      </w:r>
+      <w:r>
+        <w:t>permitir que doadoras registrem a intenção de doar leite materno, informando a quantidade disponível e sua localização.</w:t>
+      </w:r>
+    </w:p>
+    <w:p>
+      <w:pPr>
+        <w:pStyle w:val="SemEspaamento"/>
+      </w:pPr>
+    </w:p>
+    <w:p>
+      <w:pPr>
+        <w:pStyle w:val="SemEspaamento"/>
+      </w:pPr>
+      <w:r>
+        <w:t>Prioridade: Essencial</w:t>
+      </w:r>
+    </w:p>
+    <w:p>
+      <w:pPr>
+        <w:pStyle w:val="SemEspaamento"/>
+      </w:pPr>
+    </w:p>
+    <w:p>
+      <w:pPr>
+        <w:pStyle w:val="SemEspaamento"/>
+      </w:pPr>
+    </w:p>
+    <w:p>
+      <w:pPr>
+        <w:pStyle w:val="SemEspaamento"/>
+      </w:pPr>
+    </w:p>
+    <w:p>
+      <w:pPr>
+        <w:pStyle w:val="SemEspaamento"/>
+      </w:pPr>
+    </w:p>
+    <w:p>
+      <w:pPr>
+        <w:pStyle w:val="Ttulo3"/>
+      </w:pPr>
+      <w:bookmarkStart w:id="24" w:name="_Toc191547581"/>
+      <w:r>
+        <w:t>5.</w:t>
+      </w:r>
+      <w:r>
+        <w:t>1</w:t>
+      </w:r>
+      <w:r>
+        <w:t>.2 Req</w:t>
+      </w:r>
+      <w:r>
+        <w:t>uisitos não F</w:t>
+      </w:r>
+      <w:r>
+        <w:t>uncionais</w:t>
+      </w:r>
       <w:bookmarkEnd w:id="23"/>
+      <w:bookmarkEnd w:id="24"/>
+    </w:p>
+    <w:p>
+      <w:bookmarkStart w:id="25" w:name="_Toc192060096"/>
+      <w:r>
+        <w:t>Os requisitos não funcionais definem as propriedades e restrições do sistema, garantindo aspectos como desempenho, segurança e usabilidade. Esses requisitos são essenciais para a qualidade da aplicação e sua aceitação pelos usuários.</w:t>
+      </w:r>
+    </w:p>
+    <w:p>
+      <w:r>
+        <w:t>A seguir, são listados os principais requisitos não funcionais do sistema:</w:t>
+      </w:r>
+    </w:p>
+    <w:p>
+      <w:r>
+        <w:t>5.</w:t>
+      </w:r>
+      <w:r>
+        <w:t>1</w:t>
+      </w:r>
+      <w:r>
+        <w:t xml:space="preserve">.2.1 Requisitos de </w:t>
+      </w:r>
+      <w:r>
+        <w:t>P</w:t>
+      </w:r>
+      <w:r>
+        <w:t>roduto</w:t>
+      </w:r>
+    </w:p>
+    <w:p>
+      <w:r>
+        <w:t>a) Requisitos de E</w:t>
+      </w:r>
+      <w:r>
+        <w:t>ficiência</w:t>
+      </w:r>
     </w:p>
     <w:p>
       <w:pPr>
         <w:pStyle w:val="SemEspaamento"/>
       </w:pPr>
-      <w:bookmarkStart w:id="24" w:name="_Toc192060095"/>
-      <w:r>
-        <w:t>Os requisitos funcionais descrevem as funcionalidades que o sistema deve oferecer para atender às necessidades dos usuários. Eles foram classificados de acordo com sua prioridade, podendo ser essenciais, importantes ou desejáveis.</w:t>
+      <w:r>
+        <w:t xml:space="preserve">RNF01 – </w:t>
+      </w:r>
+      <w:r>
+        <w:t>Tempo de resposta</w:t>
       </w:r>
     </w:p>
     <w:p>
@@ -4838,10 +5424,10 @@
         <w:pStyle w:val="SemEspaamento"/>
       </w:pPr>
       <w:r>
-        <w:t xml:space="preserve">RF01 – </w:t>
-      </w:r>
-      <w:r>
-        <w:t>Cadastro de usuários</w:t>
+        <w:t>Descrição:</w:t>
+      </w:r>
+      <w:r>
+        <w:t xml:space="preserve"> O sistema deve processar as requisições de cadastro, login e registros de doação em até 2 segundos</w:t>
       </w:r>
     </w:p>
     <w:p>
@@ -4854,10 +5440,7 @@
         <w:pStyle w:val="SemEspaamento"/>
       </w:pPr>
       <w:r>
-        <w:t>Descrição:</w:t>
-      </w:r>
-      <w:r>
-        <w:t xml:space="preserve"> O Sistema deve permitir que doadoras, receptoras e profissionais de saúde realizem o cadastro, fornecendo informações como nome, e-mail, telefone e tipo de usuário. </w:t>
+        <w:t>RNF02 – Escalabilidade</w:t>
       </w:r>
     </w:p>
     <w:p>
@@ -4869,720 +5452,256 @@
       <w:pPr>
         <w:pStyle w:val="SemEspaamento"/>
       </w:pPr>
+      <w:r>
+        <w:t>Descrição: O s</w:t>
+      </w:r>
+      <w:r>
+        <w:t>istema deve ser capaz de suportar um aumento no número de usuários sem comprometer seu desempenho.</w:t>
+      </w:r>
+    </w:p>
+    <w:p/>
+    <w:p>
+      <w:r>
+        <w:lastRenderedPageBreak/>
+        <w:t xml:space="preserve">b) Requisitos de </w:t>
+      </w:r>
+      <w:r>
+        <w:t xml:space="preserve">Segurança </w:t>
+      </w:r>
+      <w:r>
+        <w:t>(confiabilidade, disponibilidade, autenticidade e integridade)</w:t>
+      </w:r>
     </w:p>
     <w:p>
       <w:pPr>
         <w:pStyle w:val="SemEspaamento"/>
       </w:pPr>
       <w:r>
-        <w:t>Prioridade:</w:t>
-      </w:r>
-      <w:r>
-        <w:t xml:space="preserve"> Essencial</w:t>
-      </w:r>
-    </w:p>
-    <w:p>
-      <w:pPr>
-        <w:pStyle w:val="SemEspaamento"/>
-      </w:pPr>
-    </w:p>
-    <w:p>
-      <w:pPr>
-        <w:pStyle w:val="SemEspaamento"/>
-      </w:pPr>
-    </w:p>
-    <w:p>
-      <w:pPr>
-        <w:pStyle w:val="SemEspaamento"/>
-      </w:pPr>
-      <w:r>
-        <w:t>RF02- Autenticação de usuários</w:t>
-      </w:r>
-    </w:p>
-    <w:p>
-      <w:pPr>
-        <w:pStyle w:val="SemEspaamento"/>
-      </w:pPr>
-    </w:p>
-    <w:p>
-      <w:pPr>
-        <w:pStyle w:val="SemEspaamento"/>
-      </w:pPr>
-      <w:r>
-        <w:t xml:space="preserve">Descrição: </w:t>
-      </w:r>
-      <w:r>
-        <w:t>O sistema deve permitir que os usuários façam login utilizando e-mail e senha.</w:t>
-      </w:r>
-    </w:p>
-    <w:p>
-      <w:pPr>
-        <w:pStyle w:val="SemEspaamento"/>
-      </w:pPr>
-    </w:p>
-    <w:p>
-      <w:pPr>
-        <w:pStyle w:val="SemEspaamento"/>
-      </w:pPr>
-    </w:p>
-    <w:p>
-      <w:pPr>
-        <w:pStyle w:val="SemEspaamento"/>
-      </w:pPr>
-      <w:r>
-        <w:t>Prioridade: Essencial</w:t>
-      </w:r>
-    </w:p>
-    <w:p>
-      <w:pPr>
-        <w:pStyle w:val="SemEspaamento"/>
-      </w:pPr>
-    </w:p>
-    <w:p>
-      <w:pPr>
-        <w:pStyle w:val="SemEspaamento"/>
-      </w:pPr>
-    </w:p>
-    <w:p>
-      <w:pPr>
-        <w:pStyle w:val="SemEspaamento"/>
-      </w:pPr>
-      <w:r>
-        <w:t>RF03- Localização de bancos de leite</w:t>
-      </w:r>
-    </w:p>
-    <w:p>
-      <w:pPr>
-        <w:pStyle w:val="SemEspaamento"/>
-      </w:pPr>
-    </w:p>
-    <w:p>
-      <w:pPr>
-        <w:pStyle w:val="SemEspaamento"/>
-      </w:pPr>
-      <w:r>
-        <w:t xml:space="preserve">Descrição: </w:t>
-      </w:r>
-      <w:r>
-        <w:t>O sistema deve fornecer uma lista de bancos de leite próximos com base na localização da doadora.</w:t>
-      </w:r>
-    </w:p>
-    <w:p>
-      <w:pPr>
-        <w:pStyle w:val="SemEspaamento"/>
-      </w:pPr>
-    </w:p>
-    <w:p>
-      <w:pPr>
-        <w:pStyle w:val="SemEspaamento"/>
-      </w:pPr>
-    </w:p>
-    <w:p>
-      <w:pPr>
-        <w:pStyle w:val="SemEspaamento"/>
-      </w:pPr>
-      <w:r>
-        <w:t>Prioridade: Importante</w:t>
-      </w:r>
-    </w:p>
-    <w:p>
-      <w:pPr>
-        <w:pStyle w:val="SemEspaamento"/>
-      </w:pPr>
-    </w:p>
-    <w:p>
-      <w:pPr>
-        <w:pStyle w:val="SemEspaamento"/>
-      </w:pPr>
-    </w:p>
-    <w:p>
-      <w:pPr>
-        <w:pStyle w:val="SemEspaamento"/>
-      </w:pPr>
-      <w:r>
-        <w:t xml:space="preserve">RF04- </w:t>
-      </w:r>
-      <w:r>
-        <w:t>Notificações sobre o status da doação</w:t>
-      </w:r>
-    </w:p>
-    <w:p>
-      <w:pPr>
-        <w:pStyle w:val="SemEspaamento"/>
-      </w:pPr>
-    </w:p>
-    <w:p>
-      <w:pPr>
-        <w:pStyle w:val="SemEspaamento"/>
-      </w:pPr>
-      <w:r>
-        <w:t>Descrição:</w:t>
-      </w:r>
-      <w:r>
-        <w:t xml:space="preserve"> O sistema deve enviar notificações para as doadoras sobre o andamento da doação (por exemplo, pendente, agendada para coleta, concluída).</w:t>
-      </w:r>
-    </w:p>
-    <w:p>
-      <w:pPr>
-        <w:pStyle w:val="SemEspaamento"/>
-      </w:pPr>
-    </w:p>
-    <w:p>
-      <w:pPr>
-        <w:pStyle w:val="SemEspaamento"/>
-      </w:pPr>
-    </w:p>
-    <w:p>
-      <w:pPr>
-        <w:pStyle w:val="SemEspaamento"/>
-      </w:pPr>
-      <w:r>
-        <w:t>Prioridade:</w:t>
-      </w:r>
-      <w:r>
-        <w:t xml:space="preserve"> Importante</w:t>
-      </w:r>
-    </w:p>
-    <w:p>
-      <w:pPr>
-        <w:pStyle w:val="SemEspaamento"/>
-      </w:pPr>
-    </w:p>
-    <w:p>
-      <w:pPr>
-        <w:pStyle w:val="SemEspaamento"/>
-      </w:pPr>
-    </w:p>
-    <w:p>
-      <w:pPr>
-        <w:pStyle w:val="SemEspaamento"/>
-      </w:pPr>
-      <w:r>
-        <w:t>RF05- Área de informações e dicas sobre doação</w:t>
-      </w:r>
-    </w:p>
-    <w:p>
-      <w:pPr>
-        <w:pStyle w:val="SemEspaamento"/>
-      </w:pPr>
-    </w:p>
-    <w:p>
-      <w:pPr>
-        <w:pStyle w:val="SemEspaamento"/>
-      </w:pPr>
-      <w:r>
-        <w:t xml:space="preserve">Descrição: </w:t>
-      </w:r>
-      <w:r>
-        <w:t>O sistema deve disponibilizar materiais educativos sobre a importância da doação de leite materno e boas práticas de armazenamento.</w:t>
-      </w:r>
-    </w:p>
-    <w:p>
-      <w:pPr>
-        <w:pStyle w:val="SemEspaamento"/>
-      </w:pPr>
-    </w:p>
-    <w:p>
-      <w:pPr>
-        <w:pStyle w:val="SemEspaamento"/>
-      </w:pPr>
-      <w:r>
-        <w:t>Prioridade: Desejável</w:t>
-      </w:r>
-    </w:p>
-    <w:p>
-      <w:pPr>
-        <w:pStyle w:val="SemEspaamento"/>
-      </w:pPr>
-    </w:p>
-    <w:p>
-      <w:pPr>
-        <w:pStyle w:val="SemEspaamento"/>
-      </w:pPr>
-    </w:p>
-    <w:p>
-      <w:pPr>
-        <w:pStyle w:val="SemEspaamento"/>
-      </w:pPr>
-      <w:r>
-        <w:t>RF06- Suporte e contato</w:t>
-      </w:r>
-    </w:p>
-    <w:p>
-      <w:pPr>
-        <w:pStyle w:val="SemEspaamento"/>
-      </w:pPr>
-    </w:p>
-    <w:p>
-      <w:pPr>
-        <w:pStyle w:val="SemEspaamento"/>
-      </w:pPr>
-      <w:r>
-        <w:t xml:space="preserve">Descrição: </w:t>
-      </w:r>
-      <w:r>
-        <w:t xml:space="preserve">O sistema deve oferecer um canal de suporte para que os usuários possam tirar dúvidas ou relatar </w:t>
-      </w:r>
-      <w:r>
-        <w:t>problemas.</w:t>
-      </w:r>
-    </w:p>
-    <w:p>
-      <w:pPr>
-        <w:pStyle w:val="SemEspaamento"/>
-      </w:pPr>
-    </w:p>
-    <w:p>
-      <w:pPr>
-        <w:pStyle w:val="SemEspaamento"/>
-      </w:pPr>
-      <w:r>
-        <w:t>Prioridade: Desejável</w:t>
-      </w:r>
-    </w:p>
-    <w:p>
-      <w:pPr>
-        <w:pStyle w:val="SemEspaamento"/>
-      </w:pPr>
-    </w:p>
-    <w:p>
-      <w:pPr>
-        <w:pStyle w:val="SemEspaamento"/>
-      </w:pPr>
-    </w:p>
-    <w:p>
-      <w:pPr>
-        <w:pStyle w:val="SemEspaamento"/>
-      </w:pPr>
-      <w:r>
-        <w:t>RF07- Registro de intenção de doação</w:t>
-      </w:r>
-    </w:p>
-    <w:p>
-      <w:pPr>
-        <w:pStyle w:val="SemEspaamento"/>
-      </w:pPr>
-    </w:p>
-    <w:p>
-      <w:pPr>
-        <w:pStyle w:val="SemEspaamento"/>
-      </w:pPr>
-      <w:r>
-        <w:t xml:space="preserve">Descrição: </w:t>
-      </w:r>
-      <w:r>
-        <w:t xml:space="preserve">O sistema deve </w:t>
-      </w:r>
-      <w:r>
-        <w:t>permitir que doadoras registrem a intenção de doar leite materno, informando a quantidade disponível e sua localização.</w:t>
-      </w:r>
-    </w:p>
-    <w:p>
-      <w:pPr>
-        <w:pStyle w:val="SemEspaamento"/>
-      </w:pPr>
-    </w:p>
-    <w:p>
-      <w:pPr>
-        <w:pStyle w:val="SemEspaamento"/>
-      </w:pPr>
-      <w:r>
-        <w:t>Prioridade: Essencial</w:t>
-      </w:r>
-    </w:p>
-    <w:p>
-      <w:pPr>
-        <w:pStyle w:val="SemEspaamento"/>
-      </w:pPr>
-    </w:p>
-    <w:p>
-      <w:pPr>
-        <w:pStyle w:val="SemEspaamento"/>
-      </w:pPr>
-    </w:p>
-    <w:p>
-      <w:pPr>
-        <w:pStyle w:val="SemEspaamento"/>
-      </w:pPr>
-    </w:p>
-    <w:p>
-      <w:pPr>
-        <w:pStyle w:val="SemEspaamento"/>
-      </w:pPr>
-    </w:p>
-    <w:p>
-      <w:pPr>
-        <w:pStyle w:val="SemEspaamento"/>
-      </w:pPr>
-    </w:p>
-    <w:p>
-      <w:pPr>
-        <w:pStyle w:val="SemEspaamento"/>
-      </w:pPr>
-    </w:p>
-    <w:p>
-      <w:pPr>
-        <w:pStyle w:val="SemEspaamento"/>
-      </w:pPr>
+        <w:t>RNF03 – Confiabilidade e disponibilidade</w:t>
+      </w:r>
+    </w:p>
+    <w:p>
+      <w:r>
+        <w:t>Descrição: O sistema deve estar disponível pelo menos 99% do tempo, garantindo funcionamento contínuo e minimizando períodos de inatividade.</w:t>
+      </w:r>
+    </w:p>
+    <w:p>
+      <w:r>
+        <w:t>RNF04 – Autenticidade e proteção de dados</w:t>
+      </w:r>
+    </w:p>
+    <w:p>
+      <w:r>
+        <w:t>Descrição: O sistema deve utilizar protocolos seguros (HTTPS) para transmissão de dados e armazenar senhas criptografadas.</w:t>
+      </w:r>
+    </w:p>
+    <w:p>
+      <w:r>
+        <w:t xml:space="preserve">c) Requisitos de </w:t>
+      </w:r>
+      <w:r>
+        <w:t>P</w:t>
+      </w:r>
+      <w:r>
+        <w:t>ortabilidade</w:t>
+      </w:r>
+    </w:p>
+    <w:p>
+      <w:r>
+        <w:t>RNF05 – Compatibilidade</w:t>
+      </w:r>
+    </w:p>
+    <w:p>
+      <w:r>
+        <w:t>Descrição: O sistema deve ser compatível com os principais navegadores modernos (Google Chrome, Mozilla Firefox, Microsoft Edge, Safari) e dispositivos móveis.</w:t>
+      </w:r>
+    </w:p>
+    <w:p>
+      <w:r>
+        <w:t>d) Requisitos de U</w:t>
+      </w:r>
+      <w:r>
+        <w:t>sabilidade</w:t>
+      </w:r>
+    </w:p>
+    <w:p>
+      <w:r>
+        <w:t>RNF06 – Interface intuitiva</w:t>
+      </w:r>
+    </w:p>
+    <w:p>
+      <w:r>
+        <w:t>Descrição: O sistema deve oferecer uma interface amigável e acessível, garantindo que usuários com diferentes níveis de experiência consigam utilizá-lo facilmente.</w:t>
+      </w:r>
+    </w:p>
+    <w:p/>
+    <w:p>
+      <w:r>
+        <w:t>5.</w:t>
+      </w:r>
+      <w:r>
+        <w:t>1</w:t>
+      </w:r>
+      <w:r>
+        <w:t>.2.2 Requisitos O</w:t>
+      </w:r>
+      <w:r>
+        <w:t>rganizacionais</w:t>
+      </w:r>
+    </w:p>
+    <w:p>
+      <w:r>
+        <w:t xml:space="preserve">a) Requisitos de </w:t>
+      </w:r>
+      <w:r>
+        <w:t>E</w:t>
+      </w:r>
+      <w:r>
+        <w:t>ntrega</w:t>
+      </w:r>
+    </w:p>
+    <w:p>
+      <w:r>
+        <w:t>RNF07 – Disponibilidade da versão inicial</w:t>
+      </w:r>
+    </w:p>
+    <w:p>
+      <w:r>
+        <w:t>Descrição: O sistema deve ter uma versão funcional entregue até a data estipulada no cronograma do projeto.</w:t>
+      </w:r>
+    </w:p>
+    <w:p>
+      <w:r>
+        <w:t xml:space="preserve">b) Requisitos de </w:t>
+      </w:r>
+      <w:r>
+        <w:t xml:space="preserve">Modelagem e </w:t>
+      </w:r>
+      <w:r>
+        <w:t>C</w:t>
+      </w:r>
+      <w:r>
+        <w:t>odificação</w:t>
+      </w:r>
+    </w:p>
+    <w:p>
+      <w:r>
+        <w:t>RNF08 – Boas práticas de desenvolvimento</w:t>
+      </w:r>
+    </w:p>
+    <w:p>
+      <w:r>
+        <w:lastRenderedPageBreak/>
+        <w:t>Descrição: O código deve ser modularizado e seguir padrões de boas práticas, facilitando manutenção e expansão.</w:t>
+      </w:r>
+    </w:p>
+    <w:p>
+      <w:r>
+        <w:t>c) Requisitos de P</w:t>
+      </w:r>
+      <w:r>
+        <w:t>adrões</w:t>
+      </w:r>
+    </w:p>
+    <w:p>
+      <w:r>
+        <w:t>RNF09 – Adoção de frameworks e bibliotecas</w:t>
+      </w:r>
+    </w:p>
+    <w:p>
+      <w:r>
+        <w:t>Descrição: O sistema deve utilizar frameworks e bibliotecas reconhecidas no mercado para garantir confiabilidade e otimização do desenvolvimento.</w:t>
+      </w:r>
+    </w:p>
+    <w:p/>
+    <w:p>
+      <w:r>
+        <w:t>5.</w:t>
+      </w:r>
+      <w:r>
+        <w:t>1</w:t>
+      </w:r>
+      <w:r>
+        <w:t>.2.3 Requisitos Externos</w:t>
+      </w:r>
+    </w:p>
+    <w:p>
+      <w:r>
+        <w:t>a) Requisitos de Interoperabilidade (hardware, software, comunicações)</w:t>
+      </w:r>
+    </w:p>
+    <w:p>
+      <w:r>
+        <w:t>RNF10 – Integração com APIs externas</w:t>
+      </w:r>
+    </w:p>
+    <w:p>
+      <w:r>
+        <w:t>Descrição: O sistema deve permitir integração com APIs de mapas para facilitar a localização de bancos de leite.</w:t>
+      </w:r>
+    </w:p>
+    <w:p>
+      <w:r>
+        <w:t>b</w:t>
+      </w:r>
+      <w:r>
+        <w:t>) Requisitos É</w:t>
+      </w:r>
+      <w:r>
+        <w:t>ticos</w:t>
+      </w:r>
+    </w:p>
+    <w:p>
+      <w:r>
+        <w:t>RNF11 – Transparência na utilização dos dados</w:t>
+      </w:r>
+    </w:p>
+    <w:p>
+      <w:r>
+        <w:t>Descrição: O sistema deve fornecer informações claras sobre a utilização dos dados dos usuários, garantindo conformidade com boas práticas éticas.</w:t>
+      </w:r>
+    </w:p>
+    <w:p>
+      <w:r>
+        <w:t>c</w:t>
+      </w:r>
+      <w:r>
+        <w:t xml:space="preserve">) Requisitos de </w:t>
+      </w:r>
+      <w:r>
+        <w:t>P</w:t>
+      </w:r>
+      <w:r>
+        <w:t xml:space="preserve">rivacidade </w:t>
+      </w:r>
+      <w:r>
+        <w:t>e Proteção dos Dados</w:t>
+      </w:r>
+    </w:p>
+    <w:p>
+      <w:r>
+        <w:t>RNF12 – Conformidade com a LGPD</w:t>
+      </w:r>
+    </w:p>
+    <w:p>
+      <w:r>
+        <w:t>Descrição: O sistema deve estar em conformidade com a Lei Geral de Proteção de Dados (LGPD), garantindo que informações pessoais sejam protegidas e utilizadas apenas com consentimento do usuário.</w:t>
+      </w:r>
     </w:p>
     <w:p>
       <w:pPr>
         <w:pStyle w:val="Ttulo3"/>
       </w:pPr>
-      <w:bookmarkStart w:id="25" w:name="_Toc191547581"/>
-      <w:r>
-        <w:t>5.</w:t>
-      </w:r>
-      <w:r>
-        <w:t>1</w:t>
-      </w:r>
-      <w:r>
-        <w:t>.2 Req</w:t>
-      </w:r>
-      <w:r>
-        <w:t>uisitos não F</w:t>
-      </w:r>
-      <w:r>
-        <w:t>uncionais</w:t>
-      </w:r>
-      <w:bookmarkEnd w:id="24"/>
-      <w:bookmarkEnd w:id="25"/>
-    </w:p>
-    <w:p>
-      <w:bookmarkStart w:id="26" w:name="_Toc192060096"/>
-      <w:r>
-        <w:t>Os requisitos não funcionais definem as propriedades e restrições do sistema, garantindo aspectos como desempenho, segurança e usabilidade. Esses requisitos são essenciais para a qualidade da aplicação e sua aceitação pelos usuários.</w:t>
-      </w:r>
-    </w:p>
-    <w:p>
-      <w:r>
-        <w:t>A seguir, são listados os principais requisitos não funcionais do sistema:</w:t>
-      </w:r>
-    </w:p>
-    <w:p>
-      <w:r>
-        <w:t>5.</w:t>
-      </w:r>
-      <w:r>
-        <w:t>1</w:t>
-      </w:r>
-      <w:r>
-        <w:t xml:space="preserve">.2.1 Requisitos de </w:t>
-      </w:r>
-      <w:r>
-        <w:t>P</w:t>
-      </w:r>
-      <w:r>
-        <w:t>roduto</w:t>
-      </w:r>
-    </w:p>
-    <w:p>
-      <w:r>
-        <w:t>a) Requisitos de E</w:t>
-      </w:r>
-      <w:r>
-        <w:t>ficiência</w:t>
-      </w:r>
-    </w:p>
-    <w:p>
-      <w:pPr>
-        <w:pStyle w:val="SemEspaamento"/>
-      </w:pPr>
-      <w:r>
-        <w:t xml:space="preserve">RNF01 – </w:t>
-      </w:r>
-      <w:r>
-        <w:t>Tempo de resposta</w:t>
-      </w:r>
-    </w:p>
-    <w:p>
-      <w:pPr>
-        <w:pStyle w:val="SemEspaamento"/>
-      </w:pPr>
-    </w:p>
-    <w:p>
-      <w:pPr>
-        <w:pStyle w:val="SemEspaamento"/>
-      </w:pPr>
-      <w:r>
-        <w:t>Descrição:</w:t>
-      </w:r>
-      <w:r>
-        <w:t xml:space="preserve"> O sistema deve processar as requisições de cadastro, login e registros de doação em até 2 segundos</w:t>
-      </w:r>
-    </w:p>
-    <w:p>
-      <w:pPr>
-        <w:pStyle w:val="SemEspaamento"/>
-      </w:pPr>
-    </w:p>
-    <w:p>
-      <w:pPr>
-        <w:pStyle w:val="SemEspaamento"/>
-      </w:pPr>
-      <w:r>
-        <w:t>RNF02 – Escalabilidade</w:t>
-      </w:r>
-    </w:p>
-    <w:p>
-      <w:pPr>
-        <w:pStyle w:val="SemEspaamento"/>
-      </w:pPr>
-    </w:p>
-    <w:p>
-      <w:pPr>
-        <w:pStyle w:val="SemEspaamento"/>
-      </w:pPr>
-      <w:r>
-        <w:lastRenderedPageBreak/>
-        <w:t>Descrição: O s</w:t>
-      </w:r>
-      <w:r>
-        <w:t>istema deve ser capaz de suportar um aumento no número de usuários sem comprometer seu desempenho.</w:t>
-      </w:r>
-    </w:p>
-    <w:p/>
-    <w:p>
-      <w:r>
-        <w:t xml:space="preserve">b) Requisitos de </w:t>
-      </w:r>
-      <w:r>
-        <w:t xml:space="preserve">Segurança </w:t>
-      </w:r>
-      <w:r>
-        <w:t>(confiabilidade, disponibilidade, autenticidade e integridade)</w:t>
-      </w:r>
-    </w:p>
-    <w:p>
-      <w:pPr>
-        <w:pStyle w:val="SemEspaamento"/>
-      </w:pPr>
-      <w:r>
-        <w:t>RNF03 – Confiabilidade e disponibilidade</w:t>
-      </w:r>
-    </w:p>
-    <w:p>
-      <w:r>
-        <w:t>Descrição: O sistema deve estar disponível pelo menos 99% do tempo, garantindo funcionamento contínuo e minimizando períodos de inatividade.</w:t>
-      </w:r>
-    </w:p>
-    <w:p>
-      <w:r>
-        <w:t>RNF04 – Autenticidade e proteção de dados</w:t>
-      </w:r>
-    </w:p>
-    <w:p>
-      <w:r>
-        <w:t>Descrição: O sistema deve utilizar protocolos seguros (HTTPS) para transmissão de dados e armazenar senhas criptografadas.</w:t>
-      </w:r>
-    </w:p>
-    <w:p>
-      <w:r>
-        <w:t xml:space="preserve">c) Requisitos de </w:t>
-      </w:r>
-      <w:r>
-        <w:t>P</w:t>
-      </w:r>
-      <w:r>
-        <w:t>ortabilidade</w:t>
-      </w:r>
-    </w:p>
-    <w:p>
-      <w:r>
-        <w:t>RNF05 – Compatibilidade</w:t>
-      </w:r>
-    </w:p>
-    <w:p>
-      <w:r>
-        <w:t>Descrição: O sistema deve ser compatível com os principais navegadores modernos (Google Chrome, Mozilla Firefox, Microsoft Edge, Safari) e dispositivos móveis.</w:t>
-      </w:r>
-    </w:p>
-    <w:p>
-      <w:r>
-        <w:t>d) Requisitos de U</w:t>
-      </w:r>
-      <w:r>
-        <w:t>sabilidade</w:t>
-      </w:r>
-    </w:p>
-    <w:p>
-      <w:r>
-        <w:t>RNF06 – Interface intuitiva</w:t>
-      </w:r>
-    </w:p>
-    <w:p>
-      <w:r>
-        <w:t>Descrição: O sistema deve oferecer uma interface amigável e acessível, garantindo que usuários com diferentes níveis de experiência consigam utilizá-lo facilmente.</w:t>
-      </w:r>
-    </w:p>
-    <w:p/>
-    <w:p>
-      <w:r>
-        <w:t>5.</w:t>
-      </w:r>
-      <w:r>
-        <w:t>1</w:t>
-      </w:r>
-      <w:r>
-        <w:t>.2.2 Requisitos O</w:t>
-      </w:r>
-      <w:r>
-        <w:t>rganizacionais</w:t>
-      </w:r>
-    </w:p>
-    <w:p>
-      <w:r>
-        <w:t xml:space="preserve">a) Requisitos de </w:t>
-      </w:r>
-      <w:r>
-        <w:t>E</w:t>
-      </w:r>
-      <w:r>
-        <w:t>ntrega</w:t>
-      </w:r>
-    </w:p>
-    <w:p>
-      <w:r>
-        <w:t>RNF07 – Disponibilidade da versão inicial</w:t>
-      </w:r>
-    </w:p>
-    <w:p>
-      <w:r>
-        <w:t>Descrição: O sistema deve ter uma versão funcional entregue até a data estipulada no cronograma do projeto.</w:t>
-      </w:r>
-    </w:p>
-    <w:p>
-      <w:r>
-        <w:t xml:space="preserve">b) Requisitos de </w:t>
-      </w:r>
-      <w:r>
-        <w:t xml:space="preserve">Modelagem e </w:t>
-      </w:r>
-      <w:r>
-        <w:t>C</w:t>
-      </w:r>
-      <w:r>
-        <w:t>odificação</w:t>
-      </w:r>
-    </w:p>
-    <w:p>
-      <w:r>
-        <w:lastRenderedPageBreak/>
-        <w:t>RNF08 – Boas práticas de desenvolvimento</w:t>
-      </w:r>
-    </w:p>
-    <w:p>
-      <w:r>
-        <w:t>Descrição: O código deve ser modularizado e seguir padrões de boas práticas, facilitando manutenção e expansão.</w:t>
-      </w:r>
-    </w:p>
-    <w:p>
-      <w:r>
-        <w:t>c) Requisitos de P</w:t>
-      </w:r>
-      <w:r>
-        <w:t>adrões</w:t>
-      </w:r>
-    </w:p>
-    <w:p>
-      <w:r>
-        <w:t>RNF09 – Adoção de frameworks e bibliotecas</w:t>
-      </w:r>
-    </w:p>
-    <w:p>
-      <w:r>
-        <w:t>Descrição: O sistema deve utilizar frameworks e bibliotecas reconhecidas no mercado para garantir confiabilidade e otimização do desenvolvimento.</w:t>
-      </w:r>
-    </w:p>
-    <w:p/>
-    <w:p>
-      <w:r>
-        <w:t>5.</w:t>
-      </w:r>
-      <w:r>
-        <w:t>1</w:t>
-      </w:r>
-      <w:r>
-        <w:t>.2.3 Requisitos Externos</w:t>
-      </w:r>
-    </w:p>
-    <w:p>
-      <w:r>
-        <w:t>a) Requisitos de Interoperabilidade (hardware, software, comunicações)</w:t>
-      </w:r>
-    </w:p>
-    <w:p>
-      <w:r>
-        <w:t>RNF10 – Integração com APIs externas</w:t>
-      </w:r>
-    </w:p>
-    <w:p>
-      <w:r>
-        <w:t>Descrição: O sistema deve permitir integração com APIs de mapas para facilitar a localização de bancos de leite.</w:t>
-      </w:r>
-    </w:p>
-    <w:p>
-      <w:r>
-        <w:t>b</w:t>
-      </w:r>
-      <w:r>
-        <w:t>) Requisitos É</w:t>
-      </w:r>
-      <w:r>
-        <w:t>ticos</w:t>
-      </w:r>
-    </w:p>
-    <w:p>
-      <w:r>
-        <w:t>RNF11 – Transparência na utilização dos dados</w:t>
-      </w:r>
-    </w:p>
-    <w:p>
-      <w:r>
-        <w:t>Descrição: O sistema deve fornecer informações claras sobre a utilização dos dados dos usuários, garantindo conformidade com boas práticas éticas.</w:t>
-      </w:r>
-    </w:p>
-    <w:p>
-      <w:r>
-        <w:t>c</w:t>
-      </w:r>
-      <w:r>
-        <w:t xml:space="preserve">) Requisitos de </w:t>
-      </w:r>
-      <w:r>
-        <w:t>P</w:t>
-      </w:r>
-      <w:r>
-        <w:t xml:space="preserve">rivacidade </w:t>
-      </w:r>
-      <w:r>
-        <w:t>e Proteção dos Dados</w:t>
-      </w:r>
-    </w:p>
-    <w:p>
-      <w:r>
-        <w:t>RNF12 – Conformidade com a LGPD</w:t>
-      </w:r>
-    </w:p>
-    <w:p>
-      <w:r>
-        <w:t>Descrição: O sistema deve estar em conformidade com a Lei Geral de Proteção de Dados (LGPD), garantindo que informações pessoais sejam protegidas e utilizadas apenas com consentimento do usuário.</w:t>
-      </w:r>
     </w:p>
     <w:p>
       <w:pPr>
         <w:pStyle w:val="Ttulo3"/>
       </w:pPr>
-    </w:p>
-    <w:p>
-      <w:pPr>
-        <w:pStyle w:val="Ttulo3"/>
-      </w:pPr>
-      <w:bookmarkStart w:id="27" w:name="_Toc191547582"/>
+      <w:bookmarkStart w:id="26" w:name="_Toc191547582"/>
       <w:r>
         <w:t>5.1.3 Principais Regras de Negócio</w:t>
       </w:r>
-      <w:bookmarkEnd w:id="27"/>
+      <w:bookmarkEnd w:id="26"/>
     </w:p>
     <w:p>
       <w:r>
@@ -5726,223 +5845,223 @@
       <w:pPr>
         <w:pStyle w:val="Ttulo2"/>
       </w:pPr>
-      <w:bookmarkStart w:id="28" w:name="_Toc191547583"/>
+      <w:bookmarkStart w:id="27" w:name="_Toc191547583"/>
       <w:r>
         <w:lastRenderedPageBreak/>
         <w:t>5.2 ANÁLISE DOS REQUISITOS</w:t>
       </w:r>
+      <w:bookmarkEnd w:id="27"/>
+    </w:p>
+    <w:p>
+      <w:pPr>
+        <w:pStyle w:val="Ttulo3"/>
+      </w:pPr>
+    </w:p>
+    <w:p>
+      <w:pPr>
+        <w:pStyle w:val="Ttulo3"/>
+      </w:pPr>
+      <w:bookmarkStart w:id="28" w:name="_Toc191547584"/>
+      <w:r>
+        <w:t xml:space="preserve">5.2.1 </w:t>
+      </w:r>
+      <w:r>
+        <w:t>Visão Funcional</w:t>
+      </w:r>
       <w:bookmarkEnd w:id="28"/>
     </w:p>
     <w:p>
+      <w:r>
+        <w:t>A visão funcional do sistema é baseada no modelo de casos de uso, que descreve as interações entre os usuários e o sistema. Essa abordagem permite entender as funcionalidades que o sistema deve oferecer de forma clara e objetiva, representando os principais fluxos de eventos e as interações que ocorrem no processo de doação de leite materno.</w:t>
+      </w:r>
+    </w:p>
+    <w:p>
+      <w:r>
+        <w:t>O modelo de casos de uso consiste no diagrama de casos de uso, que ilustra as diferentes ações que os usuários podem realizar no sistema, e na descrição dos fluxos de eventos, que detalha os passos envolvidos em cada caso de uso.</w:t>
+      </w:r>
+    </w:p>
+    <w:p/>
+    <w:p>
+      <w:bookmarkStart w:id="29" w:name="_Toc192060097"/>
+      <w:bookmarkEnd w:id="25"/>
+      <w:r>
+        <w:t>O modelo de casos de uso é constituído pelo diagrama de casos de uso e pela descrição dos fluxos de eventos.</w:t>
+      </w:r>
+      <w:r>
+        <w:t xml:space="preserve"> </w:t>
+      </w:r>
+      <w:r>
+        <w:t xml:space="preserve">O diagrama e </w:t>
+      </w:r>
+      <w:r>
+        <w:t>descrição deve</w:t>
+      </w:r>
+      <w:r>
+        <w:t>m ser colocados</w:t>
+      </w:r>
+      <w:r>
+        <w:t xml:space="preserve"> </w:t>
+      </w:r>
+      <w:r>
+        <w:t>no A</w:t>
+      </w:r>
+      <w:r>
+        <w:t>pêndice</w:t>
+      </w:r>
+      <w:r>
+        <w:t xml:space="preserve"> </w:t>
+      </w:r>
+      <w:r>
+        <w:t>C</w:t>
+      </w:r>
+      <w:r>
+        <w:t>.</w:t>
+      </w:r>
+    </w:p>
+    <w:p>
       <w:pPr>
         <w:pStyle w:val="Ttulo3"/>
       </w:pPr>
+      <w:bookmarkStart w:id="30" w:name="_Toc192060098"/>
+      <w:bookmarkEnd w:id="29"/>
     </w:p>
     <w:p>
       <w:pPr>
         <w:pStyle w:val="Ttulo3"/>
       </w:pPr>
-      <w:bookmarkStart w:id="29" w:name="_Toc191547584"/>
-      <w:r>
-        <w:t xml:space="preserve">5.2.1 </w:t>
-      </w:r>
-      <w:r>
-        <w:t>Visão Funcional</w:t>
-      </w:r>
-      <w:bookmarkEnd w:id="29"/>
-    </w:p>
-    <w:p>
-      <w:r>
-        <w:t>A visão funcional do sistema é baseada no modelo de casos de uso, que descreve as interações entre os usuários e o sistema. Essa abordagem permite entender as funcionalidades que o sistema deve oferecer de forma clara e objetiva, representando os principais fluxos de eventos e as interações que ocorrem no processo de doação de leite materno.</w:t>
-      </w:r>
-    </w:p>
-    <w:p>
-      <w:r>
-        <w:t>O modelo de casos de uso consiste no diagrama de casos de uso, que ilustra as diferentes ações que os usuários podem realizar no sistema, e na descrição dos fluxos de eventos, que detalha os passos envolvidos em cada caso de uso.</w:t>
-      </w:r>
-    </w:p>
-    <w:p/>
-    <w:p>
-      <w:bookmarkStart w:id="30" w:name="_Toc192060097"/>
-      <w:bookmarkEnd w:id="26"/>
-      <w:r>
-        <w:t>O modelo de casos de uso é constituído pelo diagrama de casos de uso e pela descrição dos fluxos de eventos.</w:t>
-      </w:r>
+      <w:bookmarkStart w:id="31" w:name="_Toc191547585"/>
+      <w:r>
+        <w:t>5.2.</w:t>
+      </w:r>
+      <w:r>
+        <w:t>2</w:t>
+      </w:r>
+      <w:r>
+        <w:t xml:space="preserve"> Modelo </w:t>
+      </w:r>
+      <w:r>
+        <w:t xml:space="preserve">Conceitual </w:t>
+      </w:r>
+      <w:r>
+        <w:t>dos Dados</w:t>
+      </w:r>
+      <w:bookmarkEnd w:id="31"/>
+    </w:p>
+    <w:p>
+      <w:bookmarkStart w:id="32" w:name="_Toc192060100"/>
+      <w:bookmarkStart w:id="33" w:name="_Toc192060099"/>
+      <w:bookmarkEnd w:id="30"/>
       <w:r>
         <w:t xml:space="preserve"> </w:t>
       </w:r>
       <w:r>
-        <w:t xml:space="preserve">O diagrama e </w:t>
-      </w:r>
-      <w:r>
-        <w:t>descrição deve</w:t>
-      </w:r>
-      <w:r>
-        <w:t>m ser colocados</w:t>
+        <w:t xml:space="preserve">Esta seção descreve o modelo de dados de um sistema com alto nível de abstração no qual as relações são construídas através da associação de um ou mais atributos das entidades. </w:t>
+      </w:r>
+      <w:r>
+        <w:t>Trata-se do Modelo</w:t>
       </w:r>
       <w:r>
         <w:t xml:space="preserve"> </w:t>
       </w:r>
       <w:r>
-        <w:t>no A</w:t>
+        <w:t xml:space="preserve">Conceitual </w:t>
+      </w:r>
+      <w:r>
+        <w:t>representado</w:t>
+      </w:r>
+      <w:r>
+        <w:t xml:space="preserve"> por meio do </w:t>
+      </w:r>
+      <w:r>
+        <w:t>Diagrama de</w:t>
+      </w:r>
+      <w:r>
+        <w:t xml:space="preserve"> </w:t>
+      </w:r>
+      <w:r>
+        <w:t xml:space="preserve">Entidade-Relacionamento ou </w:t>
+      </w:r>
+      <w:r>
+        <w:t xml:space="preserve">do </w:t>
+      </w:r>
+      <w:r>
+        <w:t>Diagrama de Classes de Negócio.</w:t>
+      </w:r>
+      <w:r>
+        <w:t xml:space="preserve"> O diagrama deve ser colocado no Apêndice D</w:t>
+      </w:r>
+      <w:r>
+        <w:t>.</w:t>
+      </w:r>
+      <w:bookmarkEnd w:id="32"/>
+    </w:p>
+    <w:p/>
+    <w:p>
+      <w:pPr>
+        <w:pStyle w:val="Ttulo3"/>
+      </w:pPr>
+      <w:bookmarkStart w:id="34" w:name="_Toc191547586"/>
+      <w:bookmarkStart w:id="35" w:name="_Toc192060101"/>
+      <w:bookmarkEnd w:id="33"/>
+      <w:r>
+        <w:t xml:space="preserve">5.2.3 </w:t>
+      </w:r>
+      <w:r>
+        <w:t xml:space="preserve">Modelo </w:t>
+      </w:r>
+      <w:r>
+        <w:t>Inicial da</w:t>
+      </w:r>
+      <w:r>
+        <w:t xml:space="preserve"> Interface d</w:t>
+      </w:r>
+      <w:r>
+        <w:t>e</w:t>
+      </w:r>
+      <w:r>
+        <w:t xml:space="preserve"> Usuário</w:t>
+      </w:r>
+      <w:bookmarkEnd w:id="34"/>
+    </w:p>
+    <w:p>
+      <w:bookmarkStart w:id="36" w:name="_Toc2324123"/>
+      <w:r>
+        <w:t xml:space="preserve">Colocar os </w:t>
+      </w:r>
+      <w:r>
+        <w:t>modelos</w:t>
+      </w:r>
+      <w:r>
+        <w:t xml:space="preserve"> d</w:t>
+      </w:r>
+      <w:r>
+        <w:t>a</w:t>
+      </w:r>
+      <w:r>
+        <w:t xml:space="preserve"> interface </w:t>
+      </w:r>
+      <w:r>
+        <w:t xml:space="preserve">de usuário </w:t>
+      </w:r>
+      <w:r>
+        <w:t>no</w:t>
+      </w:r>
+      <w:r>
+        <w:t xml:space="preserve"> </w:t>
+      </w:r>
+      <w:r>
+        <w:t>A</w:t>
       </w:r>
       <w:r>
         <w:t>pêndice</w:t>
       </w:r>
       <w:r>
-        <w:t xml:space="preserve"> </w:t>
-      </w:r>
-      <w:r>
-        <w:t>C</w:t>
+        <w:t xml:space="preserve"> E</w:t>
       </w:r>
       <w:r>
         <w:t>.</w:t>
       </w:r>
-    </w:p>
-    <w:p>
-      <w:pPr>
-        <w:pStyle w:val="Ttulo3"/>
-      </w:pPr>
-      <w:bookmarkStart w:id="31" w:name="_Toc192060098"/>
-      <w:bookmarkEnd w:id="30"/>
-    </w:p>
-    <w:p>
-      <w:pPr>
-        <w:pStyle w:val="Ttulo3"/>
-      </w:pPr>
-      <w:bookmarkStart w:id="32" w:name="_Toc191547585"/>
-      <w:r>
-        <w:t>5.2.</w:t>
-      </w:r>
-      <w:r>
-        <w:t>2</w:t>
-      </w:r>
-      <w:r>
-        <w:t xml:space="preserve"> Modelo </w:t>
-      </w:r>
-      <w:r>
-        <w:t xml:space="preserve">Conceitual </w:t>
-      </w:r>
-      <w:r>
-        <w:t>dos Dados</w:t>
-      </w:r>
-      <w:bookmarkEnd w:id="32"/>
-    </w:p>
-    <w:p>
-      <w:bookmarkStart w:id="33" w:name="_Toc192060100"/>
-      <w:bookmarkStart w:id="34" w:name="_Toc192060099"/>
-      <w:bookmarkEnd w:id="31"/>
-      <w:r>
-        <w:t xml:space="preserve"> </w:t>
-      </w:r>
-      <w:r>
-        <w:t xml:space="preserve">Esta seção descreve o modelo de dados de um sistema com alto nível de abstração no qual as relações são construídas através da associação de um ou mais atributos das entidades. </w:t>
-      </w:r>
-      <w:r>
-        <w:t>Trata-se do Modelo</w:t>
-      </w:r>
-      <w:r>
-        <w:t xml:space="preserve"> </w:t>
-      </w:r>
-      <w:r>
-        <w:t xml:space="preserve">Conceitual </w:t>
-      </w:r>
-      <w:r>
-        <w:t>representado</w:t>
-      </w:r>
-      <w:r>
-        <w:t xml:space="preserve"> por meio do </w:t>
-      </w:r>
-      <w:r>
-        <w:t>Diagrama de</w:t>
-      </w:r>
-      <w:r>
-        <w:t xml:space="preserve"> </w:t>
-      </w:r>
-      <w:r>
-        <w:t xml:space="preserve">Entidade-Relacionamento ou </w:t>
-      </w:r>
-      <w:r>
-        <w:t xml:space="preserve">do </w:t>
-      </w:r>
-      <w:r>
-        <w:t>Diagrama de Classes de Negócio.</w:t>
-      </w:r>
-      <w:r>
-        <w:t xml:space="preserve"> O diagrama deve ser colocado no Apêndice D</w:t>
-      </w:r>
-      <w:r>
-        <w:t>.</w:t>
-      </w:r>
-      <w:bookmarkEnd w:id="33"/>
-    </w:p>
-    <w:p/>
-    <w:p>
-      <w:pPr>
-        <w:pStyle w:val="Ttulo3"/>
-      </w:pPr>
-      <w:bookmarkStart w:id="35" w:name="_Toc191547586"/>
-      <w:bookmarkStart w:id="36" w:name="_Toc192060101"/>
-      <w:bookmarkEnd w:id="34"/>
-      <w:r>
-        <w:t xml:space="preserve">5.2.3 </w:t>
-      </w:r>
-      <w:r>
-        <w:t xml:space="preserve">Modelo </w:t>
-      </w:r>
-      <w:r>
-        <w:t>Inicial da</w:t>
-      </w:r>
-      <w:r>
-        <w:t xml:space="preserve"> Interface d</w:t>
-      </w:r>
-      <w:r>
-        <w:t>e</w:t>
-      </w:r>
-      <w:r>
-        <w:t xml:space="preserve"> Usuário</w:t>
-      </w:r>
-      <w:bookmarkEnd w:id="35"/>
-    </w:p>
-    <w:p>
-      <w:bookmarkStart w:id="37" w:name="_Toc2324123"/>
-      <w:r>
-        <w:t xml:space="preserve">Colocar os </w:t>
-      </w:r>
-      <w:r>
-        <w:t>modelos</w:t>
-      </w:r>
-      <w:r>
-        <w:t xml:space="preserve"> d</w:t>
-      </w:r>
-      <w:r>
-        <w:t>a</w:t>
-      </w:r>
-      <w:r>
-        <w:t xml:space="preserve"> interface </w:t>
-      </w:r>
-      <w:r>
-        <w:t xml:space="preserve">de usuário </w:t>
-      </w:r>
-      <w:r>
-        <w:t>no</w:t>
-      </w:r>
-      <w:r>
-        <w:t xml:space="preserve"> </w:t>
-      </w:r>
-      <w:r>
-        <w:t>A</w:t>
-      </w:r>
-      <w:r>
-        <w:t>pêndice</w:t>
-      </w:r>
-      <w:r>
-        <w:t xml:space="preserve"> E</w:t>
-      </w:r>
-      <w:r>
-        <w:t>.</w:t>
-      </w:r>
-      <w:bookmarkEnd w:id="37"/>
+      <w:bookmarkEnd w:id="36"/>
     </w:p>
     <w:p>
       <w:pPr>
@@ -5965,218 +6084,218 @@
       <w:pPr>
         <w:pStyle w:val="Ttulo1"/>
       </w:pPr>
-      <w:bookmarkStart w:id="38" w:name="_Toc191547587"/>
+      <w:bookmarkStart w:id="37" w:name="_Toc191547587"/>
       <w:r>
         <w:lastRenderedPageBreak/>
         <w:t>6 ARQUITETURA E PROJETO</w:t>
       </w:r>
-      <w:bookmarkEnd w:id="36"/>
+      <w:bookmarkEnd w:id="35"/>
       <w:r>
         <w:t xml:space="preserve"> DO SISTEMA</w:t>
       </w:r>
       <w:r>
         <w:t xml:space="preserve"> DE SOFTWARE</w:t>
       </w:r>
+      <w:bookmarkEnd w:id="37"/>
+    </w:p>
+    <w:p>
+      <w:bookmarkStart w:id="38" w:name="_Toc192060103"/>
+      <w:r>
+        <w:t>I</w:t>
+      </w:r>
+      <w:r>
+        <w:t>nsira</w:t>
+      </w:r>
+      <w:r>
+        <w:t xml:space="preserve"> uma </w:t>
+      </w:r>
+      <w:r>
+        <w:t>apresentação</w:t>
+      </w:r>
+      <w:r>
+        <w:t xml:space="preserve"> sobre o assunto tratado neste capítulo</w:t>
+      </w:r>
+      <w:r>
+        <w:t xml:space="preserve">. </w:t>
+      </w:r>
+      <w:r>
+        <w:t>A palavra</w:t>
+      </w:r>
+      <w:r>
+        <w:t xml:space="preserve"> projeto aqui se refere à etapa de construção do sistema de software.</w:t>
+      </w:r>
+    </w:p>
+    <w:p/>
+    <w:p>
+      <w:pPr>
+        <w:pStyle w:val="Ttulo2"/>
+      </w:pPr>
+      <w:bookmarkStart w:id="39" w:name="_Toc191547588"/>
+      <w:r>
+        <w:t>6.1 V</w:t>
+      </w:r>
       <w:bookmarkEnd w:id="38"/>
-    </w:p>
-    <w:p>
-      <w:bookmarkStart w:id="39" w:name="_Toc192060103"/>
+      <w:r>
+        <w:t>ISÃO ESTRUTURAL</w:t>
+      </w:r>
+      <w:bookmarkEnd w:id="39"/>
+    </w:p>
+    <w:p>
+      <w:bookmarkStart w:id="40" w:name="_Toc192060104"/>
+      <w:r>
+        <w:t>Insira</w:t>
+      </w:r>
+      <w:r>
+        <w:t xml:space="preserve"> uma </w:t>
+      </w:r>
+      <w:r>
+        <w:t>apresentação</w:t>
+      </w:r>
+      <w:r>
+        <w:t xml:space="preserve"> sobre o assunto tratado nesta seção</w:t>
+      </w:r>
+      <w:r>
+        <w:t>.</w:t>
+      </w:r>
+      <w:r>
+        <w:t>T</w:t>
+      </w:r>
+      <w:r>
+        <w:t>odos os diagramas devem ser entregue</w:t>
+      </w:r>
+      <w:r>
+        <w:t>s</w:t>
+      </w:r>
+      <w:r>
+        <w:t xml:space="preserve"> dentro da pasta do Apêndice </w:t>
+      </w:r>
+      <w:r>
+        <w:t>F</w:t>
+      </w:r>
+      <w:r>
+        <w:t>.</w:t>
+      </w:r>
+    </w:p>
+    <w:p/>
+    <w:p>
+      <w:pPr>
+        <w:pStyle w:val="Ttulo3"/>
+      </w:pPr>
+      <w:bookmarkStart w:id="41" w:name="_Toc191547589"/>
+      <w:r>
+        <w:t xml:space="preserve">6.1.1 Diagrama de </w:t>
+      </w:r>
+      <w:r>
+        <w:t>P</w:t>
+      </w:r>
+      <w:r>
+        <w:t>acotes</w:t>
+      </w:r>
+      <w:bookmarkEnd w:id="40"/>
+      <w:bookmarkEnd w:id="41"/>
+    </w:p>
+    <w:p>
+      <w:r>
+        <w:t>Defin</w:t>
+      </w:r>
+      <w:r>
+        <w:t>a</w:t>
+      </w:r>
+      <w:r>
+        <w:t xml:space="preserve"> os pacotes (agrupament</w:t>
+      </w:r>
+      <w:r>
+        <w:t xml:space="preserve">os lógicos) idealizados para </w:t>
+      </w:r>
+      <w:r>
+        <w:t>o sistema. Os pacotes geralmente são identificados segundo os padrões de projeto utilizados</w:t>
+      </w:r>
+      <w:r>
+        <w:t>.</w:t>
+      </w:r>
+    </w:p>
+    <w:p/>
+    <w:p>
+      <w:pPr>
+        <w:pStyle w:val="Ttulo3"/>
+      </w:pPr>
+      <w:bookmarkStart w:id="42" w:name="_Toc192060105"/>
+      <w:bookmarkStart w:id="43" w:name="_Toc191547590"/>
+      <w:r>
+        <w:t xml:space="preserve">6.1.2 Diagramas de </w:t>
+      </w:r>
+      <w:r>
+        <w:t>C</w:t>
+      </w:r>
+      <w:r>
+        <w:t>lasses</w:t>
+      </w:r>
+      <w:bookmarkEnd w:id="42"/>
+      <w:bookmarkEnd w:id="43"/>
+    </w:p>
+    <w:p>
+      <w:r>
+        <w:t>De acordo com os pacotes</w:t>
+      </w:r>
+      <w:r>
+        <w:t xml:space="preserve"> identificados na Seção 6.1.1, </w:t>
+      </w:r>
+      <w:r>
+        <w:t>constru</w:t>
+      </w:r>
+      <w:r>
+        <w:t>a</w:t>
+      </w:r>
+      <w:r>
+        <w:t xml:space="preserve"> o diagrama de classes para cada pacote.</w:t>
+      </w:r>
+    </w:p>
+    <w:p/>
+    <w:p>
+      <w:pPr>
+        <w:pStyle w:val="Ttulo2"/>
+      </w:pPr>
+      <w:bookmarkStart w:id="44" w:name="_Toc192060106"/>
+      <w:bookmarkStart w:id="45" w:name="_Toc191547591"/>
+      <w:r>
+        <w:t>6.2 VISÃO COMPORTAMENTAL</w:t>
+      </w:r>
+      <w:bookmarkEnd w:id="44"/>
+      <w:bookmarkEnd w:id="45"/>
+    </w:p>
+    <w:p>
+      <w:r>
+        <w:t>Insira uma apresentação sobre</w:t>
+      </w:r>
+      <w:r>
+        <w:t xml:space="preserve"> o assunto tratado nesta seção. Todos os diagramas devem ser entregue dentro da pasta do Apêndice </w:t>
+      </w:r>
+      <w:r>
+        <w:t>F</w:t>
+      </w:r>
+      <w:r>
+        <w:t>.</w:t>
+      </w:r>
+    </w:p>
+    <w:p/>
+    <w:p>
+      <w:pPr>
+        <w:pStyle w:val="Ttulo3"/>
+      </w:pPr>
+      <w:bookmarkStart w:id="46" w:name="_Toc191547592"/>
+      <w:r>
+        <w:t xml:space="preserve">6.2.1 Projeto das </w:t>
+      </w:r>
       <w:r>
         <w:t>I</w:t>
       </w:r>
       <w:r>
-        <w:t>nsira</w:t>
-      </w:r>
-      <w:r>
-        <w:t xml:space="preserve"> uma </w:t>
-      </w:r>
-      <w:r>
-        <w:t>apresentação</w:t>
-      </w:r>
-      <w:r>
-        <w:t xml:space="preserve"> sobre o assunto tratado neste capítulo</w:t>
-      </w:r>
-      <w:r>
-        <w:t xml:space="preserve">. </w:t>
-      </w:r>
-      <w:r>
-        <w:t>A palavra</w:t>
-      </w:r>
-      <w:r>
-        <w:t xml:space="preserve"> projeto aqui se refere à etapa de construção do sistema de software.</w:t>
-      </w:r>
-    </w:p>
-    <w:p/>
-    <w:p>
-      <w:pPr>
-        <w:pStyle w:val="Ttulo2"/>
-      </w:pPr>
-      <w:bookmarkStart w:id="40" w:name="_Toc191547588"/>
-      <w:r>
-        <w:t>6.1 V</w:t>
-      </w:r>
-      <w:bookmarkEnd w:id="39"/>
-      <w:r>
-        <w:t>ISÃO ESTRUTURAL</w:t>
-      </w:r>
-      <w:bookmarkEnd w:id="40"/>
-    </w:p>
-    <w:p>
-      <w:bookmarkStart w:id="41" w:name="_Toc192060104"/>
-      <w:r>
-        <w:t>Insira</w:t>
-      </w:r>
-      <w:r>
-        <w:t xml:space="preserve"> uma </w:t>
-      </w:r>
-      <w:r>
-        <w:t>apresentação</w:t>
-      </w:r>
-      <w:r>
-        <w:t xml:space="preserve"> sobre o assunto tratado nesta seção</w:t>
-      </w:r>
-      <w:r>
-        <w:t>.</w:t>
-      </w:r>
-      <w:r>
-        <w:t>T</w:t>
-      </w:r>
-      <w:r>
-        <w:t>odos os diagramas devem ser entregue</w:t>
-      </w:r>
-      <w:r>
-        <w:t>s</w:t>
-      </w:r>
-      <w:r>
-        <w:t xml:space="preserve"> dentro da pasta do Apêndice </w:t>
-      </w:r>
-      <w:r>
-        <w:t>F</w:t>
-      </w:r>
-      <w:r>
-        <w:t>.</w:t>
-      </w:r>
-    </w:p>
-    <w:p/>
-    <w:p>
-      <w:pPr>
-        <w:pStyle w:val="Ttulo3"/>
-      </w:pPr>
-      <w:bookmarkStart w:id="42" w:name="_Toc191547589"/>
-      <w:r>
-        <w:t xml:space="preserve">6.1.1 Diagrama de </w:t>
-      </w:r>
-      <w:r>
-        <w:t>P</w:t>
-      </w:r>
-      <w:r>
-        <w:t>acotes</w:t>
-      </w:r>
-      <w:bookmarkEnd w:id="41"/>
-      <w:bookmarkEnd w:id="42"/>
-    </w:p>
-    <w:p>
-      <w:r>
-        <w:t>Defin</w:t>
-      </w:r>
-      <w:r>
-        <w:t>a</w:t>
-      </w:r>
-      <w:r>
-        <w:t xml:space="preserve"> os pacotes (agrupament</w:t>
-      </w:r>
-      <w:r>
-        <w:t xml:space="preserve">os lógicos) idealizados para </w:t>
-      </w:r>
-      <w:r>
-        <w:t>o sistema. Os pacotes geralmente são identificados segundo os padrões de projeto utilizados</w:t>
-      </w:r>
-      <w:r>
-        <w:t>.</w:t>
-      </w:r>
-    </w:p>
-    <w:p/>
-    <w:p>
-      <w:pPr>
-        <w:pStyle w:val="Ttulo3"/>
-      </w:pPr>
-      <w:bookmarkStart w:id="43" w:name="_Toc192060105"/>
-      <w:bookmarkStart w:id="44" w:name="_Toc191547590"/>
-      <w:r>
-        <w:t xml:space="preserve">6.1.2 Diagramas de </w:t>
-      </w:r>
-      <w:r>
-        <w:t>C</w:t>
-      </w:r>
-      <w:r>
-        <w:t>lasses</w:t>
-      </w:r>
-      <w:bookmarkEnd w:id="43"/>
-      <w:bookmarkEnd w:id="44"/>
-    </w:p>
-    <w:p>
-      <w:r>
-        <w:t>De acordo com os pacotes</w:t>
-      </w:r>
-      <w:r>
-        <w:t xml:space="preserve"> identificados na Seção 6.1.1, </w:t>
-      </w:r>
-      <w:r>
-        <w:t>constru</w:t>
-      </w:r>
-      <w:r>
-        <w:t>a</w:t>
-      </w:r>
-      <w:r>
-        <w:t xml:space="preserve"> o diagrama de classes para cada pacote.</w:t>
-      </w:r>
-    </w:p>
-    <w:p/>
-    <w:p>
-      <w:pPr>
-        <w:pStyle w:val="Ttulo2"/>
-      </w:pPr>
-      <w:bookmarkStart w:id="45" w:name="_Toc192060106"/>
-      <w:bookmarkStart w:id="46" w:name="_Toc191547591"/>
-      <w:r>
-        <w:t>6.2 VISÃO COMPORTAMENTAL</w:t>
-      </w:r>
-      <w:bookmarkEnd w:id="45"/>
+        <w:t>nterações</w:t>
+      </w:r>
+      <w:r>
+        <w:t xml:space="preserve"> entre Objetos</w:t>
+      </w:r>
       <w:bookmarkEnd w:id="46"/>
-    </w:p>
-    <w:p>
-      <w:r>
-        <w:t>Insira uma apresentação sobre</w:t>
-      </w:r>
-      <w:r>
-        <w:t xml:space="preserve"> o assunto tratado nesta seção. Todos os diagramas devem ser entregue dentro da pasta do Apêndice </w:t>
-      </w:r>
-      <w:r>
-        <w:t>F</w:t>
-      </w:r>
-      <w:r>
-        <w:t>.</w:t>
-      </w:r>
-    </w:p>
-    <w:p/>
-    <w:p>
-      <w:pPr>
-        <w:pStyle w:val="Ttulo3"/>
-      </w:pPr>
-      <w:bookmarkStart w:id="47" w:name="_Toc191547592"/>
-      <w:r>
-        <w:t xml:space="preserve">6.2.1 Projeto das </w:t>
-      </w:r>
-      <w:r>
-        <w:t>I</w:t>
-      </w:r>
-      <w:r>
-        <w:t>nterações</w:t>
-      </w:r>
-      <w:r>
-        <w:t xml:space="preserve"> entre Objetos</w:t>
-      </w:r>
-      <w:bookmarkEnd w:id="47"/>
     </w:p>
     <w:p/>
     <w:p>
@@ -6216,7 +6335,7 @@
       <w:pPr>
         <w:pStyle w:val="Ttulo2"/>
       </w:pPr>
-      <w:bookmarkStart w:id="48" w:name="_Toc191547593"/>
+      <w:bookmarkStart w:id="47" w:name="_Toc191547593"/>
       <w:r>
         <w:t xml:space="preserve">6.3 VISÃO </w:t>
       </w:r>
@@ -6226,11 +6345,78 @@
       <w:r>
         <w:t xml:space="preserve"> DADOS</w:t>
       </w:r>
+      <w:bookmarkEnd w:id="47"/>
+    </w:p>
+    <w:p>
+      <w:r>
+        <w:t>Insira uma apresentação sobre o assunto tratado nesta seção.</w:t>
+      </w:r>
+    </w:p>
+    <w:p/>
+    <w:p>
+      <w:pPr>
+        <w:pStyle w:val="Ttulo3"/>
+      </w:pPr>
+      <w:bookmarkStart w:id="48" w:name="_Toc191547594"/>
+      <w:r>
+        <w:t xml:space="preserve">6.3.1 Modelo </w:t>
+      </w:r>
+      <w:r>
+        <w:t>Lógico</w:t>
+      </w:r>
       <w:bookmarkEnd w:id="48"/>
     </w:p>
     <w:p>
       <w:r>
-        <w:t>Insira uma apresentação sobre o assunto tratado nesta seção.</w:t>
+        <w:t>A partir do modelo conceitual</w:t>
+      </w:r>
+      <w:r>
+        <w:t xml:space="preserve"> do Capítulo 5, faça o modelo </w:t>
+      </w:r>
+      <w:r>
+        <w:t>lógico</w:t>
+      </w:r>
+      <w:r>
+        <w:t xml:space="preserve"> dos dados </w:t>
+      </w:r>
+      <w:r>
+        <w:t>que devem ser</w:t>
+      </w:r>
+      <w:r>
+        <w:t xml:space="preserve"> persistidos.</w:t>
+      </w:r>
+      <w:r>
+        <w:t xml:space="preserve"> O modelo </w:t>
+      </w:r>
+      <w:r>
+        <w:t>lógico</w:t>
+      </w:r>
+      <w:r>
+        <w:t xml:space="preserve"> é con</w:t>
+      </w:r>
+      <w:r>
+        <w:t>heci</w:t>
+      </w:r>
+      <w:r>
+        <w:t>do também como modelo</w:t>
+      </w:r>
+      <w:r>
+        <w:t xml:space="preserve"> operacional</w:t>
+      </w:r>
+      <w:r>
+        <w:t>.</w:t>
+      </w:r>
+      <w:r>
+        <w:t xml:space="preserve"> </w:t>
+      </w:r>
+      <w:r>
+        <w:t xml:space="preserve">Devem ser entregues dentro da pasta do Apêndice </w:t>
+      </w:r>
+      <w:r>
+        <w:t>D</w:t>
+      </w:r>
+      <w:r>
+        <w:t>.</w:t>
       </w:r>
     </w:p>
     <w:p/>
@@ -6238,9 +6424,15 @@
       <w:pPr>
         <w:pStyle w:val="Ttulo3"/>
       </w:pPr>
-      <w:bookmarkStart w:id="49" w:name="_Toc191547594"/>
-      <w:r>
-        <w:t xml:space="preserve">6.3.1 Modelo </w:t>
+      <w:bookmarkStart w:id="49" w:name="_Toc191547595"/>
+      <w:r>
+        <w:t>6.3.2 Dicionário de D</w:t>
+      </w:r>
+      <w:r>
+        <w:t>ados</w:t>
+      </w:r>
+      <w:r>
+        <w:t xml:space="preserve"> do Modelo </w:t>
       </w:r>
       <w:r>
         <w:t>Lógico</w:t>
@@ -6249,40 +6441,16 @@
     </w:p>
     <w:p>
       <w:r>
-        <w:t>A partir do modelo conceitual</w:t>
-      </w:r>
-      <w:r>
-        <w:t xml:space="preserve"> do Capítulo 5, faça o modelo </w:t>
-      </w:r>
-      <w:r>
-        <w:t>lógico</w:t>
-      </w:r>
-      <w:r>
-        <w:t xml:space="preserve"> dos dados </w:t>
-      </w:r>
-      <w:r>
-        <w:t>que devem ser</w:t>
-      </w:r>
-      <w:r>
-        <w:t xml:space="preserve"> persistidos.</w:t>
-      </w:r>
-      <w:r>
-        <w:t xml:space="preserve"> O modelo </w:t>
-      </w:r>
-      <w:r>
-        <w:t>lógico</w:t>
-      </w:r>
-      <w:r>
-        <w:t xml:space="preserve"> é con</w:t>
-      </w:r>
-      <w:r>
-        <w:t>heci</w:t>
-      </w:r>
-      <w:r>
-        <w:t>do também como modelo</w:t>
-      </w:r>
-      <w:r>
-        <w:t xml:space="preserve"> operacional</w:t>
+        <w:t>Descreva os elementos de dados presentes no modelo</w:t>
+      </w:r>
+      <w:r>
+        <w:t xml:space="preserve"> </w:t>
+      </w:r>
+      <w:r>
+        <w:t>operacional</w:t>
+      </w:r>
+      <w:r>
+        <w:t xml:space="preserve"> (ou lógico)</w:t>
       </w:r>
       <w:r>
         <w:t>.</w:t>
@@ -6303,58 +6471,56 @@
     <w:p/>
     <w:p>
       <w:pPr>
+        <w:pStyle w:val="Ttulo2"/>
+      </w:pPr>
+      <w:bookmarkStart w:id="50" w:name="_Toc191547596"/>
+      <w:r>
+        <w:t>6.</w:t>
+      </w:r>
+      <w:r>
+        <w:t>4</w:t>
+      </w:r>
+      <w:r>
+        <w:t xml:space="preserve"> PROJETO DA INTERAÇÃO HUMANO-COMPUTADOR</w:t>
+      </w:r>
+      <w:bookmarkEnd w:id="50"/>
+    </w:p>
+    <w:p>
+      <w:r>
+        <w:t>Apresente</w:t>
+      </w:r>
+      <w:r>
+        <w:t xml:space="preserve"> o estudo dos </w:t>
+      </w:r>
+      <w:r>
+        <w:t xml:space="preserve">perfis de </w:t>
+      </w:r>
+      <w:r>
+        <w:t>usuários</w:t>
+      </w:r>
+      <w:r>
+        <w:t xml:space="preserve"> esperados</w:t>
+      </w:r>
+      <w:r>
+        <w:t>, m</w:t>
+      </w:r>
+      <w:r>
+        <w:t>ostrar os padrões ergonômicos e as heurísticas de usabilidade para a impleme</w:t>
+      </w:r>
+      <w:r>
+        <w:t>ntação da interface de usuário.</w:t>
+      </w:r>
+    </w:p>
+    <w:p>
+      <w:pPr>
         <w:pStyle w:val="Ttulo3"/>
       </w:pPr>
-      <w:bookmarkStart w:id="50" w:name="_Toc191547595"/>
-      <w:r>
-        <w:t>6.3.2 Dicionário de D</w:t>
-      </w:r>
-      <w:r>
-        <w:t>ados</w:t>
-      </w:r>
-      <w:r>
-        <w:t xml:space="preserve"> do Modelo </w:t>
-      </w:r>
-      <w:r>
-        <w:t>Lógico</w:t>
-      </w:r>
-      <w:bookmarkEnd w:id="50"/>
-    </w:p>
-    <w:p>
-      <w:r>
-        <w:t>Descreva os elementos de dados presentes no modelo</w:t>
-      </w:r>
-      <w:r>
-        <w:t xml:space="preserve"> </w:t>
-      </w:r>
-      <w:r>
-        <w:t>operacional</w:t>
-      </w:r>
-      <w:r>
-        <w:t xml:space="preserve"> (ou lógico)</w:t>
-      </w:r>
-      <w:r>
-        <w:t>.</w:t>
-      </w:r>
-      <w:r>
-        <w:t xml:space="preserve"> </w:t>
-      </w:r>
-      <w:r>
-        <w:t xml:space="preserve">Devem ser entregues dentro da pasta do Apêndice </w:t>
-      </w:r>
-      <w:r>
-        <w:t>D</w:t>
-      </w:r>
-      <w:r>
-        <w:t>.</w:t>
-      </w:r>
-    </w:p>
-    <w:p/>
-    <w:p>
-      <w:pPr>
-        <w:pStyle w:val="Ttulo2"/>
-      </w:pPr>
-      <w:bookmarkStart w:id="51" w:name="_Toc191547596"/>
+    </w:p>
+    <w:p>
+      <w:pPr>
+        <w:pStyle w:val="Ttulo3"/>
+      </w:pPr>
+      <w:bookmarkStart w:id="51" w:name="_Toc191547597"/>
       <w:r>
         <w:t>6.</w:t>
       </w:r>
@@ -6362,68 +6528,21 @@
         <w:t>4</w:t>
       </w:r>
       <w:r>
-        <w:t xml:space="preserve"> PROJETO DA INTERAÇÃO HUMANO-COMPUTADOR</w:t>
+        <w:t xml:space="preserve">.1 </w:t>
+      </w:r>
+      <w:r>
+        <w:t>Perfil</w:t>
+      </w:r>
+      <w:r>
+        <w:t xml:space="preserve"> de</w:t>
+      </w:r>
+      <w:r>
+        <w:t xml:space="preserve"> U</w:t>
+      </w:r>
+      <w:r>
+        <w:t>suário</w:t>
       </w:r>
       <w:bookmarkEnd w:id="51"/>
-    </w:p>
-    <w:p>
-      <w:r>
-        <w:t>Apresente</w:t>
-      </w:r>
-      <w:r>
-        <w:t xml:space="preserve"> o estudo dos </w:t>
-      </w:r>
-      <w:r>
-        <w:t xml:space="preserve">perfis de </w:t>
-      </w:r>
-      <w:r>
-        <w:t>usuários</w:t>
-      </w:r>
-      <w:r>
-        <w:t xml:space="preserve"> esperados</w:t>
-      </w:r>
-      <w:r>
-        <w:t>, m</w:t>
-      </w:r>
-      <w:r>
-        <w:t>ostrar os padrões ergonômicos e as heurísticas de usabilidade para a impleme</w:t>
-      </w:r>
-      <w:r>
-        <w:t>ntação da interface de usuário.</w:t>
-      </w:r>
-    </w:p>
-    <w:p>
-      <w:pPr>
-        <w:pStyle w:val="Ttulo3"/>
-      </w:pPr>
-    </w:p>
-    <w:p>
-      <w:pPr>
-        <w:pStyle w:val="Ttulo3"/>
-      </w:pPr>
-      <w:bookmarkStart w:id="52" w:name="_Toc191547597"/>
-      <w:r>
-        <w:t>6.</w:t>
-      </w:r>
-      <w:r>
-        <w:t>4</w:t>
-      </w:r>
-      <w:r>
-        <w:t xml:space="preserve">.1 </w:t>
-      </w:r>
-      <w:r>
-        <w:t>Perfil</w:t>
-      </w:r>
-      <w:r>
-        <w:t xml:space="preserve"> de</w:t>
-      </w:r>
-      <w:r>
-        <w:t xml:space="preserve"> U</w:t>
-      </w:r>
-      <w:r>
-        <w:t>suário</w:t>
-      </w:r>
-      <w:bookmarkEnd w:id="52"/>
     </w:p>
     <w:p>
       <w:pPr>
@@ -6489,7 +6608,7 @@
       <w:r>
         <w:t>.</w:t>
       </w:r>
-      <w:bookmarkStart w:id="53" w:name="_Toc192060119"/>
+      <w:bookmarkStart w:id="52" w:name="_Toc192060119"/>
       <w:r>
         <w:br w:type="page"/>
       </w:r>
@@ -6498,7 +6617,7 @@
       <w:pPr>
         <w:pStyle w:val="Ttulo1"/>
       </w:pPr>
-      <w:bookmarkStart w:id="54" w:name="_Toc191547598"/>
+      <w:bookmarkStart w:id="53" w:name="_Toc191547598"/>
       <w:r>
         <w:lastRenderedPageBreak/>
         <w:t>6</w:t>
@@ -6506,7 +6625,7 @@
       <w:r>
         <w:t xml:space="preserve"> CONCLUSÃO</w:t>
       </w:r>
-      <w:bookmarkEnd w:id="54"/>
+      <w:bookmarkEnd w:id="53"/>
     </w:p>
     <w:p>
       <w:pPr>
@@ -6556,13 +6675,13 @@
       <w:pPr>
         <w:pStyle w:val="Ttulo1"/>
       </w:pPr>
-      <w:bookmarkStart w:id="55" w:name="_Toc191547599"/>
+      <w:bookmarkStart w:id="54" w:name="_Toc191547599"/>
       <w:r>
         <w:lastRenderedPageBreak/>
         <w:t>REFERÊNCIAS</w:t>
       </w:r>
-      <w:bookmarkEnd w:id="53"/>
-      <w:bookmarkEnd w:id="55"/>
+      <w:bookmarkEnd w:id="52"/>
+      <w:bookmarkEnd w:id="54"/>
     </w:p>
     <w:p>
       <w:pPr>
@@ -6713,66 +6832,66 @@
       <w:r>
         <w:br w:type="page"/>
       </w:r>
-      <w:bookmarkStart w:id="56" w:name="_Toc191547600"/>
-      <w:bookmarkStart w:id="57" w:name="_Toc192060120"/>
+      <w:bookmarkStart w:id="55" w:name="_Toc191547600"/>
+      <w:bookmarkStart w:id="56" w:name="_Toc192060120"/>
       <w:r>
         <w:lastRenderedPageBreak/>
         <w:t>OBRAS CONSULTADAS</w:t>
       </w:r>
+      <w:bookmarkEnd w:id="55"/>
+      <w:r>
+        <w:t xml:space="preserve"> </w:t>
+      </w:r>
+    </w:p>
+    <w:p>
+      <w:r>
+        <w:t>Colo</w:t>
+      </w:r>
+      <w:r>
+        <w:t>que</w:t>
+      </w:r>
+      <w:r>
+        <w:t xml:space="preserve"> </w:t>
+      </w:r>
+      <w:r>
+        <w:t>as obras pesquisadas, mas que não foram referenciadas no documento</w:t>
+      </w:r>
+      <w:r>
+        <w:t>. As obras devem ficar em ordem alfabética por sobrenome do autor e alinhadas à esquerda com espaçamento simples.</w:t>
+      </w:r>
+      <w:r>
+        <w:t xml:space="preserve"> </w:t>
+      </w:r>
+    </w:p>
+    <w:p/>
+    <w:p>
+      <w:pPr>
+        <w:pStyle w:val="Ttulo1"/>
+      </w:pPr>
+      <w:r>
+        <w:br w:type="page"/>
+      </w:r>
+      <w:bookmarkStart w:id="57" w:name="_Toc192060121"/>
+      <w:bookmarkStart w:id="58" w:name="_Toc191547601"/>
       <w:bookmarkEnd w:id="56"/>
-      <w:r>
-        <w:t xml:space="preserve"> </w:t>
-      </w:r>
-    </w:p>
-    <w:p>
-      <w:r>
-        <w:t>Colo</w:t>
-      </w:r>
-      <w:r>
-        <w:t>que</w:t>
-      </w:r>
-      <w:r>
-        <w:t xml:space="preserve"> </w:t>
-      </w:r>
-      <w:r>
-        <w:t>as obras pesquisadas, mas que não foram referenciadas no documento</w:t>
-      </w:r>
-      <w:r>
-        <w:t>. As obras devem ficar em ordem alfabética por sobrenome do autor e alinhadas à esquerda com espaçamento simples.</w:t>
-      </w:r>
-      <w:r>
-        <w:t xml:space="preserve"> </w:t>
-      </w:r>
-    </w:p>
-    <w:p/>
-    <w:p>
-      <w:pPr>
-        <w:pStyle w:val="Ttulo1"/>
-      </w:pPr>
-      <w:r>
-        <w:br w:type="page"/>
-      </w:r>
-      <w:bookmarkStart w:id="58" w:name="_Toc192060121"/>
-      <w:bookmarkStart w:id="59" w:name="_Toc191547601"/>
-      <w:bookmarkEnd w:id="57"/>
       <w:r>
         <w:lastRenderedPageBreak/>
         <w:t>APÊNDICE</w:t>
       </w:r>
+      <w:bookmarkEnd w:id="57"/>
+      <w:r>
+        <w:t xml:space="preserve"> A </w:t>
+      </w:r>
+      <w:r>
+        <w:t>–</w:t>
+      </w:r>
+      <w:r>
+        <w:t xml:space="preserve"> </w:t>
+      </w:r>
+      <w:r>
+        <w:t>GERENCIAMENTO DO PROJETO</w:t>
+      </w:r>
       <w:bookmarkEnd w:id="58"/>
-      <w:r>
-        <w:t xml:space="preserve"> A </w:t>
-      </w:r>
-      <w:r>
-        <w:t>–</w:t>
-      </w:r>
-      <w:r>
-        <w:t xml:space="preserve"> </w:t>
-      </w:r>
-      <w:r>
-        <w:t>GERENCIAMENTO DO PROJETO</w:t>
-      </w:r>
-      <w:bookmarkEnd w:id="59"/>
     </w:p>
     <w:p>
       <w:r>
@@ -6786,9 +6905,9 @@
       <w:r>
         <w:br w:type="page"/>
       </w:r>
-      <w:bookmarkStart w:id="60" w:name="_Toc191547602"/>
-      <w:bookmarkStart w:id="61" w:name="_Toc192060122"/>
-      <w:bookmarkStart w:id="62" w:name="_Toc284603410"/>
+      <w:bookmarkStart w:id="59" w:name="_Toc191547602"/>
+      <w:bookmarkStart w:id="60" w:name="_Toc192060122"/>
+      <w:bookmarkStart w:id="61" w:name="_Toc284603410"/>
       <w:r>
         <w:lastRenderedPageBreak/>
         <w:t>APÊNDICE B –</w:t>
@@ -6796,7 +6915,7 @@
       <w:r>
         <w:t xml:space="preserve"> RELATÓRIO DE DESEMPENHO</w:t>
       </w:r>
-      <w:bookmarkEnd w:id="60"/>
+      <w:bookmarkEnd w:id="59"/>
     </w:p>
     <w:p>
       <w:r>
@@ -6828,7 +6947,7 @@
       <w:r>
         <w:br w:type="page"/>
       </w:r>
-      <w:bookmarkStart w:id="63" w:name="_Toc191547603"/>
+      <w:bookmarkStart w:id="62" w:name="_Toc191547603"/>
       <w:r>
         <w:lastRenderedPageBreak/>
         <w:t xml:space="preserve">APÊNDICE C – </w:t>
@@ -6836,7 +6955,7 @@
       <w:r>
         <w:t>VISÃO FUNCIONAL</w:t>
       </w:r>
-      <w:bookmarkEnd w:id="63"/>
+      <w:bookmarkEnd w:id="62"/>
     </w:p>
     <w:p>
       <w:r>
@@ -6850,7 +6969,7 @@
       <w:r>
         <w:br w:type="page"/>
       </w:r>
-      <w:bookmarkStart w:id="64" w:name="_Toc191547604"/>
+      <w:bookmarkStart w:id="63" w:name="_Toc191547604"/>
       <w:r>
         <w:lastRenderedPageBreak/>
         <w:t xml:space="preserve">APÊNDICE D – </w:t>
@@ -6858,7 +6977,7 @@
       <w:r>
         <w:t>VISÃO DOS DADOS</w:t>
       </w:r>
-      <w:bookmarkEnd w:id="64"/>
+      <w:bookmarkEnd w:id="63"/>
     </w:p>
     <w:p>
       <w:r>
@@ -6874,12 +6993,12 @@
       <w:pPr>
         <w:pStyle w:val="Ttulo1"/>
       </w:pPr>
-      <w:bookmarkStart w:id="65" w:name="_Toc191547605"/>
+      <w:bookmarkStart w:id="64" w:name="_Toc191547605"/>
       <w:r>
         <w:lastRenderedPageBreak/>
         <w:t>APÊNDICE E – MODELO INICIAL DA INTERFACE DE USUÁRIO</w:t>
       </w:r>
-      <w:bookmarkEnd w:id="65"/>
+      <w:bookmarkEnd w:id="64"/>
     </w:p>
     <w:p>
       <w:r>
@@ -6901,7 +7020,7 @@
       <w:pPr>
         <w:pStyle w:val="Ttulo1"/>
       </w:pPr>
-      <w:bookmarkStart w:id="66" w:name="_Toc191547606"/>
+      <w:bookmarkStart w:id="65" w:name="_Toc191547606"/>
       <w:r>
         <w:lastRenderedPageBreak/>
         <w:t xml:space="preserve">APÊNDICE </w:t>
@@ -6918,7 +7037,7 @@
       <w:r>
         <w:t>ÕES ESTRUTURAL E COMPORTAMENTAL</w:t>
       </w:r>
-      <w:bookmarkEnd w:id="66"/>
+      <w:bookmarkEnd w:id="65"/>
     </w:p>
     <w:p>
       <w:r>
@@ -6941,7 +7060,7 @@
       <w:pPr>
         <w:pStyle w:val="Ttulo1"/>
       </w:pPr>
-      <w:bookmarkStart w:id="67" w:name="_Toc191547607"/>
+      <w:bookmarkStart w:id="66" w:name="_Toc191547607"/>
       <w:r>
         <w:lastRenderedPageBreak/>
         <w:t>A</w:t>
@@ -6958,7 +7077,7 @@
       <w:r>
         <w:t>RIOS</w:t>
       </w:r>
-      <w:bookmarkEnd w:id="67"/>
+      <w:bookmarkEnd w:id="66"/>
     </w:p>
     <w:p>
       <w:pPr>
@@ -6970,8 +7089,8 @@
       <w:r>
         <w:t>As entrevistas com os potenciais usuários do sistema encontram-se disponíveis na pasta “ApêndiceG” que acompanha este documento.</w:t>
       </w:r>
+      <w:bookmarkEnd w:id="60"/>
       <w:bookmarkEnd w:id="61"/>
-      <w:bookmarkEnd w:id="62"/>
     </w:p>
     <w:sectPr>
       <w:pgSz w:w="11907" w:h="16840" w:code="9"/>
@@ -6985,7 +7104,7 @@
 </file>
 
 <file path=word/endnotes.xml><?xml version="1.0" encoding="utf-8"?>
-<w:endnotes xmlns:wpc="http://schemas.microsoft.com/office/word/2010/wordprocessingCanvas" xmlns:cx="http://schemas.microsoft.com/office/drawing/2014/chartex" xmlns:mc="http://schemas.openxmlformats.org/markup-compatibility/2006" xmlns:o="urn:schemas-microsoft-com:office:office" xmlns:r="http://schemas.openxmlformats.org/officeDocument/2006/relationships" xmlns:m="http://schemas.openxmlformats.org/officeDocument/2006/math" xmlns:v="urn:schemas-microsoft-com:vml" xmlns:wp14="http://schemas.microsoft.com/office/word/2010/wordprocessingDrawing" xmlns:wp="http://schemas.openxmlformats.org/drawingml/2006/wordprocessingDrawing" xmlns:w10="urn:schemas-microsoft-com:office:word" xmlns:w="http://schemas.openxmlformats.org/wordprocessingml/2006/main" xmlns:w14="http://schemas.microsoft.com/office/word/2010/wordml" xmlns:w15="http://schemas.microsoft.com/office/word/2012/wordml" xmlns:w16se="http://schemas.microsoft.com/office/word/2015/wordml/symex" xmlns:wpg="http://schemas.microsoft.com/office/word/2010/wordprocessingGroup" xmlns:wpi="http://schemas.microsoft.com/office/word/2010/wordprocessingInk" xmlns:wne="http://schemas.microsoft.com/office/word/2006/wordml" xmlns:wps="http://schemas.microsoft.com/office/word/2010/wordprocessingShape" mc:Ignorable="w14 w15 w16se wp14">
+<w:endnotes xmlns:wpc="http://schemas.microsoft.com/office/word/2010/wordprocessingCanvas" xmlns:cx="http://schemas.microsoft.com/office/drawing/2014/chartex" xmlns:cx1="http://schemas.microsoft.com/office/drawing/2015/9/8/chartex" xmlns:cx2="http://schemas.microsoft.com/office/drawing/2015/10/21/chartex" xmlns:cx3="http://schemas.microsoft.com/office/drawing/2016/5/9/chartex" xmlns:cx4="http://schemas.microsoft.com/office/drawing/2016/5/10/chartex" xmlns:cx5="http://schemas.microsoft.com/office/drawing/2016/5/11/chartex" xmlns:cx6="http://schemas.microsoft.com/office/drawing/2016/5/12/chartex" xmlns:cx7="http://schemas.microsoft.com/office/drawing/2016/5/13/chartex" xmlns:cx8="http://schemas.microsoft.com/office/drawing/2016/5/14/chartex" xmlns:mc="http://schemas.openxmlformats.org/markup-compatibility/2006" xmlns:aink="http://schemas.microsoft.com/office/drawing/2016/ink" xmlns:am3d="http://schemas.microsoft.com/office/drawing/2017/model3d" xmlns:o="urn:schemas-microsoft-com:office:office" xmlns:r="http://schemas.openxmlformats.org/officeDocument/2006/relationships" xmlns:m="http://schemas.openxmlformats.org/officeDocument/2006/math" xmlns:v="urn:schemas-microsoft-com:vml" xmlns:wp14="http://schemas.microsoft.com/office/word/2010/wordprocessingDrawing" xmlns:wp="http://schemas.openxmlformats.org/drawingml/2006/wordprocessingDrawing" xmlns:w10="urn:schemas-microsoft-com:office:word" xmlns:w="http://schemas.openxmlformats.org/wordprocessingml/2006/main" xmlns:w14="http://schemas.microsoft.com/office/word/2010/wordml" xmlns:w15="http://schemas.microsoft.com/office/word/2012/wordml" xmlns:w16cex="http://schemas.microsoft.com/office/word/2018/wordml/cex" xmlns:w16cid="http://schemas.microsoft.com/office/word/2016/wordml/cid" xmlns:w16="http://schemas.microsoft.com/office/word/2018/wordml" xmlns:w16sdtdh="http://schemas.microsoft.com/office/word/2020/wordml/sdtdatahash" xmlns:w16se="http://schemas.microsoft.com/office/word/2015/wordml/symex" xmlns:wpg="http://schemas.microsoft.com/office/word/2010/wordprocessingGroup" xmlns:wpi="http://schemas.microsoft.com/office/word/2010/wordprocessingInk" xmlns:wne="http://schemas.microsoft.com/office/word/2006/wordml" xmlns:wps="http://schemas.microsoft.com/office/word/2010/wordprocessingShape" mc:Ignorable="w14 w15 w16se w16cid w16 w16cex w16sdtdh wp14">
   <w:endnote w:type="separator" w:id="-1">
     <w:p>
       <w:r>
@@ -7084,7 +7203,7 @@
 </file>
 
 <file path=word/footnotes.xml><?xml version="1.0" encoding="utf-8"?>
-<w:footnotes xmlns:wpc="http://schemas.microsoft.com/office/word/2010/wordprocessingCanvas" xmlns:cx="http://schemas.microsoft.com/office/drawing/2014/chartex" xmlns:mc="http://schemas.openxmlformats.org/markup-compatibility/2006" xmlns:o="urn:schemas-microsoft-com:office:office" xmlns:r="http://schemas.openxmlformats.org/officeDocument/2006/relationships" xmlns:m="http://schemas.openxmlformats.org/officeDocument/2006/math" xmlns:v="urn:schemas-microsoft-com:vml" xmlns:wp14="http://schemas.microsoft.com/office/word/2010/wordprocessingDrawing" xmlns:wp="http://schemas.openxmlformats.org/drawingml/2006/wordprocessingDrawing" xmlns:w10="urn:schemas-microsoft-com:office:word" xmlns:w="http://schemas.openxmlformats.org/wordprocessingml/2006/main" xmlns:w14="http://schemas.microsoft.com/office/word/2010/wordml" xmlns:w15="http://schemas.microsoft.com/office/word/2012/wordml" xmlns:w16se="http://schemas.microsoft.com/office/word/2015/wordml/symex" xmlns:wpg="http://schemas.microsoft.com/office/word/2010/wordprocessingGroup" xmlns:wpi="http://schemas.microsoft.com/office/word/2010/wordprocessingInk" xmlns:wne="http://schemas.microsoft.com/office/word/2006/wordml" xmlns:wps="http://schemas.microsoft.com/office/word/2010/wordprocessingShape" mc:Ignorable="w14 w15 w16se wp14">
+<w:footnotes xmlns:wpc="http://schemas.microsoft.com/office/word/2010/wordprocessingCanvas" xmlns:cx="http://schemas.microsoft.com/office/drawing/2014/chartex" xmlns:cx1="http://schemas.microsoft.com/office/drawing/2015/9/8/chartex" xmlns:cx2="http://schemas.microsoft.com/office/drawing/2015/10/21/chartex" xmlns:cx3="http://schemas.microsoft.com/office/drawing/2016/5/9/chartex" xmlns:cx4="http://schemas.microsoft.com/office/drawing/2016/5/10/chartex" xmlns:cx5="http://schemas.microsoft.com/office/drawing/2016/5/11/chartex" xmlns:cx6="http://schemas.microsoft.com/office/drawing/2016/5/12/chartex" xmlns:cx7="http://schemas.microsoft.com/office/drawing/2016/5/13/chartex" xmlns:cx8="http://schemas.microsoft.com/office/drawing/2016/5/14/chartex" xmlns:mc="http://schemas.openxmlformats.org/markup-compatibility/2006" xmlns:aink="http://schemas.microsoft.com/office/drawing/2016/ink" xmlns:am3d="http://schemas.microsoft.com/office/drawing/2017/model3d" xmlns:o="urn:schemas-microsoft-com:office:office" xmlns:r="http://schemas.openxmlformats.org/officeDocument/2006/relationships" xmlns:m="http://schemas.openxmlformats.org/officeDocument/2006/math" xmlns:v="urn:schemas-microsoft-com:vml" xmlns:wp14="http://schemas.microsoft.com/office/word/2010/wordprocessingDrawing" xmlns:wp="http://schemas.openxmlformats.org/drawingml/2006/wordprocessingDrawing" xmlns:w10="urn:schemas-microsoft-com:office:word" xmlns:w="http://schemas.openxmlformats.org/wordprocessingml/2006/main" xmlns:w14="http://schemas.microsoft.com/office/word/2010/wordml" xmlns:w15="http://schemas.microsoft.com/office/word/2012/wordml" xmlns:w16cex="http://schemas.microsoft.com/office/word/2018/wordml/cex" xmlns:w16cid="http://schemas.microsoft.com/office/word/2016/wordml/cid" xmlns:w16="http://schemas.microsoft.com/office/word/2018/wordml" xmlns:w16sdtdh="http://schemas.microsoft.com/office/word/2020/wordml/sdtdatahash" xmlns:w16se="http://schemas.microsoft.com/office/word/2015/wordml/symex" xmlns:wpg="http://schemas.microsoft.com/office/word/2010/wordprocessingGroup" xmlns:wpi="http://schemas.microsoft.com/office/word/2010/wordprocessingInk" xmlns:wne="http://schemas.microsoft.com/office/word/2006/wordml" xmlns:wps="http://schemas.microsoft.com/office/word/2010/wordprocessingShape" mc:Ignorable="w14 w15 w16se w16cid w16 w16cex w16sdtdh wp14">
   <w:footnote w:type="separator" w:id="-1">
     <w:p>
       <w:r>
@@ -7183,14 +7302,14 @@
 </file>
 
 <file path=word/header1.xml><?xml version="1.0" encoding="utf-8"?>
-<w:hdr xmlns:wpc="http://schemas.microsoft.com/office/word/2010/wordprocessingCanvas" xmlns:cx="http://schemas.microsoft.com/office/drawing/2014/chartex" xmlns:mc="http://schemas.openxmlformats.org/markup-compatibility/2006" xmlns:o="urn:schemas-microsoft-com:office:office" xmlns:r="http://schemas.openxmlformats.org/officeDocument/2006/relationships" xmlns:m="http://schemas.openxmlformats.org/officeDocument/2006/math" xmlns:v="urn:schemas-microsoft-com:vml" xmlns:wp14="http://schemas.microsoft.com/office/word/2010/wordprocessingDrawing" xmlns:wp="http://schemas.openxmlformats.org/drawingml/2006/wordprocessingDrawing" xmlns:w10="urn:schemas-microsoft-com:office:word" xmlns:w="http://schemas.openxmlformats.org/wordprocessingml/2006/main" xmlns:w14="http://schemas.microsoft.com/office/word/2010/wordml" xmlns:w15="http://schemas.microsoft.com/office/word/2012/wordml" xmlns:w16se="http://schemas.microsoft.com/office/word/2015/wordml/symex" xmlns:wpg="http://schemas.microsoft.com/office/word/2010/wordprocessingGroup" xmlns:wpi="http://schemas.microsoft.com/office/word/2010/wordprocessingInk" xmlns:wne="http://schemas.microsoft.com/office/word/2006/wordml" xmlns:wps="http://schemas.microsoft.com/office/word/2010/wordprocessingShape" mc:Ignorable="w14 w15 w16se wp14">
+<w:hdr xmlns:wpc="http://schemas.microsoft.com/office/word/2010/wordprocessingCanvas" xmlns:cx="http://schemas.microsoft.com/office/drawing/2014/chartex" xmlns:cx1="http://schemas.microsoft.com/office/drawing/2015/9/8/chartex" xmlns:cx2="http://schemas.microsoft.com/office/drawing/2015/10/21/chartex" xmlns:cx3="http://schemas.microsoft.com/office/drawing/2016/5/9/chartex" xmlns:cx4="http://schemas.microsoft.com/office/drawing/2016/5/10/chartex" xmlns:cx5="http://schemas.microsoft.com/office/drawing/2016/5/11/chartex" xmlns:cx6="http://schemas.microsoft.com/office/drawing/2016/5/12/chartex" xmlns:cx7="http://schemas.microsoft.com/office/drawing/2016/5/13/chartex" xmlns:cx8="http://schemas.microsoft.com/office/drawing/2016/5/14/chartex" xmlns:mc="http://schemas.openxmlformats.org/markup-compatibility/2006" xmlns:aink="http://schemas.microsoft.com/office/drawing/2016/ink" xmlns:am3d="http://schemas.microsoft.com/office/drawing/2017/model3d" xmlns:o="urn:schemas-microsoft-com:office:office" xmlns:r="http://schemas.openxmlformats.org/officeDocument/2006/relationships" xmlns:m="http://schemas.openxmlformats.org/officeDocument/2006/math" xmlns:v="urn:schemas-microsoft-com:vml" xmlns:wp14="http://schemas.microsoft.com/office/word/2010/wordprocessingDrawing" xmlns:wp="http://schemas.openxmlformats.org/drawingml/2006/wordprocessingDrawing" xmlns:w10="urn:schemas-microsoft-com:office:word" xmlns:w="http://schemas.openxmlformats.org/wordprocessingml/2006/main" xmlns:w14="http://schemas.microsoft.com/office/word/2010/wordml" xmlns:w15="http://schemas.microsoft.com/office/word/2012/wordml" xmlns:w16cex="http://schemas.microsoft.com/office/word/2018/wordml/cex" xmlns:w16cid="http://schemas.microsoft.com/office/word/2016/wordml/cid" xmlns:w16="http://schemas.microsoft.com/office/word/2018/wordml" xmlns:w16sdtdh="http://schemas.microsoft.com/office/word/2020/wordml/sdtdatahash" xmlns:w16se="http://schemas.microsoft.com/office/word/2015/wordml/symex" xmlns:wpg="http://schemas.microsoft.com/office/word/2010/wordprocessingGroup" xmlns:wpi="http://schemas.microsoft.com/office/word/2010/wordprocessingInk" xmlns:wne="http://schemas.microsoft.com/office/word/2006/wordml" xmlns:wps="http://schemas.microsoft.com/office/word/2010/wordprocessingShape" mc:Ignorable="w14 w15 w16se w16cid w16 w16cex w16sdtdh wp14">
   <w:p/>
   <w:p/>
 </w:hdr>
 </file>
 
 <file path=word/header2.xml><?xml version="1.0" encoding="utf-8"?>
-<w:hdr xmlns:wpc="http://schemas.microsoft.com/office/word/2010/wordprocessingCanvas" xmlns:cx="http://schemas.microsoft.com/office/drawing/2014/chartex" xmlns:mc="http://schemas.openxmlformats.org/markup-compatibility/2006" xmlns:o="urn:schemas-microsoft-com:office:office" xmlns:r="http://schemas.openxmlformats.org/officeDocument/2006/relationships" xmlns:m="http://schemas.openxmlformats.org/officeDocument/2006/math" xmlns:v="urn:schemas-microsoft-com:vml" xmlns:wp14="http://schemas.microsoft.com/office/word/2010/wordprocessingDrawing" xmlns:wp="http://schemas.openxmlformats.org/drawingml/2006/wordprocessingDrawing" xmlns:w10="urn:schemas-microsoft-com:office:word" xmlns:w="http://schemas.openxmlformats.org/wordprocessingml/2006/main" xmlns:w14="http://schemas.microsoft.com/office/word/2010/wordml" xmlns:w15="http://schemas.microsoft.com/office/word/2012/wordml" xmlns:w16se="http://schemas.microsoft.com/office/word/2015/wordml/symex" xmlns:wpg="http://schemas.microsoft.com/office/word/2010/wordprocessingGroup" xmlns:wpi="http://schemas.microsoft.com/office/word/2010/wordprocessingInk" xmlns:wne="http://schemas.microsoft.com/office/word/2006/wordml" xmlns:wps="http://schemas.microsoft.com/office/word/2010/wordprocessingShape" mc:Ignorable="w14 w15 w16se wp14">
+<w:hdr xmlns:wpc="http://schemas.microsoft.com/office/word/2010/wordprocessingCanvas" xmlns:cx="http://schemas.microsoft.com/office/drawing/2014/chartex" xmlns:cx1="http://schemas.microsoft.com/office/drawing/2015/9/8/chartex" xmlns:cx2="http://schemas.microsoft.com/office/drawing/2015/10/21/chartex" xmlns:cx3="http://schemas.microsoft.com/office/drawing/2016/5/9/chartex" xmlns:cx4="http://schemas.microsoft.com/office/drawing/2016/5/10/chartex" xmlns:cx5="http://schemas.microsoft.com/office/drawing/2016/5/11/chartex" xmlns:cx6="http://schemas.microsoft.com/office/drawing/2016/5/12/chartex" xmlns:cx7="http://schemas.microsoft.com/office/drawing/2016/5/13/chartex" xmlns:cx8="http://schemas.microsoft.com/office/drawing/2016/5/14/chartex" xmlns:mc="http://schemas.openxmlformats.org/markup-compatibility/2006" xmlns:aink="http://schemas.microsoft.com/office/drawing/2016/ink" xmlns:am3d="http://schemas.microsoft.com/office/drawing/2017/model3d" xmlns:o="urn:schemas-microsoft-com:office:office" xmlns:r="http://schemas.openxmlformats.org/officeDocument/2006/relationships" xmlns:m="http://schemas.openxmlformats.org/officeDocument/2006/math" xmlns:v="urn:schemas-microsoft-com:vml" xmlns:wp14="http://schemas.microsoft.com/office/word/2010/wordprocessingDrawing" xmlns:wp="http://schemas.openxmlformats.org/drawingml/2006/wordprocessingDrawing" xmlns:w10="urn:schemas-microsoft-com:office:word" xmlns:w="http://schemas.openxmlformats.org/wordprocessingml/2006/main" xmlns:w14="http://schemas.microsoft.com/office/word/2010/wordml" xmlns:w15="http://schemas.microsoft.com/office/word/2012/wordml" xmlns:w16cex="http://schemas.microsoft.com/office/word/2018/wordml/cex" xmlns:w16cid="http://schemas.microsoft.com/office/word/2016/wordml/cid" xmlns:w16="http://schemas.microsoft.com/office/word/2018/wordml" xmlns:w16sdtdh="http://schemas.microsoft.com/office/word/2020/wordml/sdtdatahash" xmlns:w16se="http://schemas.microsoft.com/office/word/2015/wordml/symex" xmlns:wpg="http://schemas.microsoft.com/office/word/2010/wordprocessingGroup" xmlns:wpi="http://schemas.microsoft.com/office/word/2010/wordprocessingInk" xmlns:wne="http://schemas.microsoft.com/office/word/2006/wordml" xmlns:wps="http://schemas.microsoft.com/office/word/2010/wordprocessingShape" mc:Ignorable="w14 w15 w16se w16cid w16 w16cex w16sdtdh wp14">
   <w:p>
     <w:pPr>
       <w:pStyle w:val="Cabealho"/>
@@ -7203,6 +7322,7 @@
           <w:docPartUnique/>
         </w:docPartObj>
       </w:sdtPr>
+      <w:sdtEndPr/>
       <w:sdtContent>
         <w:r>
           <w:rPr>
@@ -7241,7 +7361,7 @@
 </file>
 
 <file path=word/header3.xml><?xml version="1.0" encoding="utf-8"?>
-<w:hdr xmlns:wpc="http://schemas.microsoft.com/office/word/2010/wordprocessingCanvas" xmlns:cx="http://schemas.microsoft.com/office/drawing/2014/chartex" xmlns:mc="http://schemas.openxmlformats.org/markup-compatibility/2006" xmlns:o="urn:schemas-microsoft-com:office:office" xmlns:r="http://schemas.openxmlformats.org/officeDocument/2006/relationships" xmlns:m="http://schemas.openxmlformats.org/officeDocument/2006/math" xmlns:v="urn:schemas-microsoft-com:vml" xmlns:wp14="http://schemas.microsoft.com/office/word/2010/wordprocessingDrawing" xmlns:wp="http://schemas.openxmlformats.org/drawingml/2006/wordprocessingDrawing" xmlns:w10="urn:schemas-microsoft-com:office:word" xmlns:w="http://schemas.openxmlformats.org/wordprocessingml/2006/main" xmlns:w14="http://schemas.microsoft.com/office/word/2010/wordml" xmlns:w15="http://schemas.microsoft.com/office/word/2012/wordml" xmlns:w16se="http://schemas.microsoft.com/office/word/2015/wordml/symex" xmlns:wpg="http://schemas.microsoft.com/office/word/2010/wordprocessingGroup" xmlns:wpi="http://schemas.microsoft.com/office/word/2010/wordprocessingInk" xmlns:wne="http://schemas.microsoft.com/office/word/2006/wordml" xmlns:wps="http://schemas.microsoft.com/office/word/2010/wordprocessingShape" mc:Ignorable="w14 w15 w16se wp14">
+<w:hdr xmlns:wpc="http://schemas.microsoft.com/office/word/2010/wordprocessingCanvas" xmlns:cx="http://schemas.microsoft.com/office/drawing/2014/chartex" xmlns:cx1="http://schemas.microsoft.com/office/drawing/2015/9/8/chartex" xmlns:cx2="http://schemas.microsoft.com/office/drawing/2015/10/21/chartex" xmlns:cx3="http://schemas.microsoft.com/office/drawing/2016/5/9/chartex" xmlns:cx4="http://schemas.microsoft.com/office/drawing/2016/5/10/chartex" xmlns:cx5="http://schemas.microsoft.com/office/drawing/2016/5/11/chartex" xmlns:cx6="http://schemas.microsoft.com/office/drawing/2016/5/12/chartex" xmlns:cx7="http://schemas.microsoft.com/office/drawing/2016/5/13/chartex" xmlns:cx8="http://schemas.microsoft.com/office/drawing/2016/5/14/chartex" xmlns:mc="http://schemas.openxmlformats.org/markup-compatibility/2006" xmlns:aink="http://schemas.microsoft.com/office/drawing/2016/ink" xmlns:am3d="http://schemas.microsoft.com/office/drawing/2017/model3d" xmlns:o="urn:schemas-microsoft-com:office:office" xmlns:r="http://schemas.openxmlformats.org/officeDocument/2006/relationships" xmlns:m="http://schemas.openxmlformats.org/officeDocument/2006/math" xmlns:v="urn:schemas-microsoft-com:vml" xmlns:wp14="http://schemas.microsoft.com/office/word/2010/wordprocessingDrawing" xmlns:wp="http://schemas.openxmlformats.org/drawingml/2006/wordprocessingDrawing" xmlns:w10="urn:schemas-microsoft-com:office:word" xmlns:w="http://schemas.openxmlformats.org/wordprocessingml/2006/main" xmlns:w14="http://schemas.microsoft.com/office/word/2010/wordml" xmlns:w15="http://schemas.microsoft.com/office/word/2012/wordml" xmlns:w16cex="http://schemas.microsoft.com/office/word/2018/wordml/cex" xmlns:w16cid="http://schemas.microsoft.com/office/word/2016/wordml/cid" xmlns:w16="http://schemas.microsoft.com/office/word/2018/wordml" xmlns:w16sdtdh="http://schemas.microsoft.com/office/word/2020/wordml/sdtdatahash" xmlns:w16se="http://schemas.microsoft.com/office/word/2015/wordml/symex" xmlns:wpg="http://schemas.microsoft.com/office/word/2010/wordprocessingGroup" xmlns:wpi="http://schemas.microsoft.com/office/word/2010/wordprocessingInk" xmlns:wne="http://schemas.microsoft.com/office/word/2006/wordml" xmlns:wps="http://schemas.microsoft.com/office/word/2010/wordprocessingShape" mc:Ignorable="w14 w15 w16se w16cid w16 w16cex w16sdtdh wp14">
   <w:p>
     <w:pPr>
       <w:pStyle w:val="Cabealho"/>
@@ -7251,7 +7371,7 @@
 </file>
 
 <file path=word/header4.xml><?xml version="1.0" encoding="utf-8"?>
-<w:hdr xmlns:wpc="http://schemas.microsoft.com/office/word/2010/wordprocessingCanvas" xmlns:cx="http://schemas.microsoft.com/office/drawing/2014/chartex" xmlns:mc="http://schemas.openxmlformats.org/markup-compatibility/2006" xmlns:o="urn:schemas-microsoft-com:office:office" xmlns:r="http://schemas.openxmlformats.org/officeDocument/2006/relationships" xmlns:m="http://schemas.openxmlformats.org/officeDocument/2006/math" xmlns:v="urn:schemas-microsoft-com:vml" xmlns:wp14="http://schemas.microsoft.com/office/word/2010/wordprocessingDrawing" xmlns:wp="http://schemas.openxmlformats.org/drawingml/2006/wordprocessingDrawing" xmlns:w10="urn:schemas-microsoft-com:office:word" xmlns:w="http://schemas.openxmlformats.org/wordprocessingml/2006/main" xmlns:w14="http://schemas.microsoft.com/office/word/2010/wordml" xmlns:w15="http://schemas.microsoft.com/office/word/2012/wordml" xmlns:w16se="http://schemas.microsoft.com/office/word/2015/wordml/symex" xmlns:wpg="http://schemas.microsoft.com/office/word/2010/wordprocessingGroup" xmlns:wpi="http://schemas.microsoft.com/office/word/2010/wordprocessingInk" xmlns:wne="http://schemas.microsoft.com/office/word/2006/wordml" xmlns:wps="http://schemas.microsoft.com/office/word/2010/wordprocessingShape" mc:Ignorable="w14 w15 w16se wp14">
+<w:hdr xmlns:wpc="http://schemas.microsoft.com/office/word/2010/wordprocessingCanvas" xmlns:cx="http://schemas.microsoft.com/office/drawing/2014/chartex" xmlns:cx1="http://schemas.microsoft.com/office/drawing/2015/9/8/chartex" xmlns:cx2="http://schemas.microsoft.com/office/drawing/2015/10/21/chartex" xmlns:cx3="http://schemas.microsoft.com/office/drawing/2016/5/9/chartex" xmlns:cx4="http://schemas.microsoft.com/office/drawing/2016/5/10/chartex" xmlns:cx5="http://schemas.microsoft.com/office/drawing/2016/5/11/chartex" xmlns:cx6="http://schemas.microsoft.com/office/drawing/2016/5/12/chartex" xmlns:cx7="http://schemas.microsoft.com/office/drawing/2016/5/13/chartex" xmlns:cx8="http://schemas.microsoft.com/office/drawing/2016/5/14/chartex" xmlns:mc="http://schemas.openxmlformats.org/markup-compatibility/2006" xmlns:aink="http://schemas.microsoft.com/office/drawing/2016/ink" xmlns:am3d="http://schemas.microsoft.com/office/drawing/2017/model3d" xmlns:o="urn:schemas-microsoft-com:office:office" xmlns:r="http://schemas.openxmlformats.org/officeDocument/2006/relationships" xmlns:m="http://schemas.openxmlformats.org/officeDocument/2006/math" xmlns:v="urn:schemas-microsoft-com:vml" xmlns:wp14="http://schemas.microsoft.com/office/word/2010/wordprocessingDrawing" xmlns:wp="http://schemas.openxmlformats.org/drawingml/2006/wordprocessingDrawing" xmlns:w10="urn:schemas-microsoft-com:office:word" xmlns:w="http://schemas.openxmlformats.org/wordprocessingml/2006/main" xmlns:w14="http://schemas.microsoft.com/office/word/2010/wordml" xmlns:w15="http://schemas.microsoft.com/office/word/2012/wordml" xmlns:w16cex="http://schemas.microsoft.com/office/word/2018/wordml/cex" xmlns:w16cid="http://schemas.microsoft.com/office/word/2016/wordml/cid" xmlns:w16="http://schemas.microsoft.com/office/word/2018/wordml" xmlns:w16sdtdh="http://schemas.microsoft.com/office/word/2020/wordml/sdtdatahash" xmlns:w16se="http://schemas.microsoft.com/office/word/2015/wordml/symex" xmlns:wpg="http://schemas.microsoft.com/office/word/2010/wordprocessingGroup" xmlns:wpi="http://schemas.microsoft.com/office/word/2010/wordprocessingInk" xmlns:wne="http://schemas.microsoft.com/office/word/2006/wordml" xmlns:wps="http://schemas.microsoft.com/office/word/2010/wordprocessingShape" mc:Ignorable="w14 w15 w16se w16cid w16 w16cex w16sdtdh wp14">
   <w:p>
     <w:pPr>
       <w:pStyle w:val="Cabealho"/>
@@ -7261,7 +7381,7 @@
 </file>
 
 <file path=word/header5.xml><?xml version="1.0" encoding="utf-8"?>
-<w:hdr xmlns:wpc="http://schemas.microsoft.com/office/word/2010/wordprocessingCanvas" xmlns:cx="http://schemas.microsoft.com/office/drawing/2014/chartex" xmlns:mc="http://schemas.openxmlformats.org/markup-compatibility/2006" xmlns:o="urn:schemas-microsoft-com:office:office" xmlns:r="http://schemas.openxmlformats.org/officeDocument/2006/relationships" xmlns:m="http://schemas.openxmlformats.org/officeDocument/2006/math" xmlns:v="urn:schemas-microsoft-com:vml" xmlns:wp14="http://schemas.microsoft.com/office/word/2010/wordprocessingDrawing" xmlns:wp="http://schemas.openxmlformats.org/drawingml/2006/wordprocessingDrawing" xmlns:w10="urn:schemas-microsoft-com:office:word" xmlns:w="http://schemas.openxmlformats.org/wordprocessingml/2006/main" xmlns:w14="http://schemas.microsoft.com/office/word/2010/wordml" xmlns:w15="http://schemas.microsoft.com/office/word/2012/wordml" xmlns:w16se="http://schemas.microsoft.com/office/word/2015/wordml/symex" xmlns:wpg="http://schemas.microsoft.com/office/word/2010/wordprocessingGroup" xmlns:wpi="http://schemas.microsoft.com/office/word/2010/wordprocessingInk" xmlns:wne="http://schemas.microsoft.com/office/word/2006/wordml" xmlns:wps="http://schemas.microsoft.com/office/word/2010/wordprocessingShape" mc:Ignorable="w14 w15 w16se wp14">
+<w:hdr xmlns:wpc="http://schemas.microsoft.com/office/word/2010/wordprocessingCanvas" xmlns:cx="http://schemas.microsoft.com/office/drawing/2014/chartex" xmlns:cx1="http://schemas.microsoft.com/office/drawing/2015/9/8/chartex" xmlns:cx2="http://schemas.microsoft.com/office/drawing/2015/10/21/chartex" xmlns:cx3="http://schemas.microsoft.com/office/drawing/2016/5/9/chartex" xmlns:cx4="http://schemas.microsoft.com/office/drawing/2016/5/10/chartex" xmlns:cx5="http://schemas.microsoft.com/office/drawing/2016/5/11/chartex" xmlns:cx6="http://schemas.microsoft.com/office/drawing/2016/5/12/chartex" xmlns:cx7="http://schemas.microsoft.com/office/drawing/2016/5/13/chartex" xmlns:cx8="http://schemas.microsoft.com/office/drawing/2016/5/14/chartex" xmlns:mc="http://schemas.openxmlformats.org/markup-compatibility/2006" xmlns:aink="http://schemas.microsoft.com/office/drawing/2016/ink" xmlns:am3d="http://schemas.microsoft.com/office/drawing/2017/model3d" xmlns:o="urn:schemas-microsoft-com:office:office" xmlns:r="http://schemas.openxmlformats.org/officeDocument/2006/relationships" xmlns:m="http://schemas.openxmlformats.org/officeDocument/2006/math" xmlns:v="urn:schemas-microsoft-com:vml" xmlns:wp14="http://schemas.microsoft.com/office/word/2010/wordprocessingDrawing" xmlns:wp="http://schemas.openxmlformats.org/drawingml/2006/wordprocessingDrawing" xmlns:w10="urn:schemas-microsoft-com:office:word" xmlns:w="http://schemas.openxmlformats.org/wordprocessingml/2006/main" xmlns:w14="http://schemas.microsoft.com/office/word/2010/wordml" xmlns:w15="http://schemas.microsoft.com/office/word/2012/wordml" xmlns:w16cex="http://schemas.microsoft.com/office/word/2018/wordml/cex" xmlns:w16cid="http://schemas.microsoft.com/office/word/2016/wordml/cid" xmlns:w16="http://schemas.microsoft.com/office/word/2018/wordml" xmlns:w16sdtdh="http://schemas.microsoft.com/office/word/2020/wordml/sdtdatahash" xmlns:w16se="http://schemas.microsoft.com/office/word/2015/wordml/symex" xmlns:wpg="http://schemas.microsoft.com/office/word/2010/wordprocessingGroup" xmlns:wpi="http://schemas.microsoft.com/office/word/2010/wordprocessingInk" xmlns:wne="http://schemas.microsoft.com/office/word/2006/wordml" xmlns:wps="http://schemas.microsoft.com/office/word/2010/wordprocessingShape" mc:Ignorable="w14 w15 w16se w16cid w16 w16cex w16sdtdh wp14">
   <w:p>
     <w:pPr>
       <w:pStyle w:val="Cabealho"/>
@@ -7271,7 +7391,7 @@
 </file>
 
 <file path=word/header6.xml><?xml version="1.0" encoding="utf-8"?>
-<w:hdr xmlns:wpc="http://schemas.microsoft.com/office/word/2010/wordprocessingCanvas" xmlns:cx="http://schemas.microsoft.com/office/drawing/2014/chartex" xmlns:mc="http://schemas.openxmlformats.org/markup-compatibility/2006" xmlns:o="urn:schemas-microsoft-com:office:office" xmlns:r="http://schemas.openxmlformats.org/officeDocument/2006/relationships" xmlns:m="http://schemas.openxmlformats.org/officeDocument/2006/math" xmlns:v="urn:schemas-microsoft-com:vml" xmlns:wp14="http://schemas.microsoft.com/office/word/2010/wordprocessingDrawing" xmlns:wp="http://schemas.openxmlformats.org/drawingml/2006/wordprocessingDrawing" xmlns:w10="urn:schemas-microsoft-com:office:word" xmlns:w="http://schemas.openxmlformats.org/wordprocessingml/2006/main" xmlns:w14="http://schemas.microsoft.com/office/word/2010/wordml" xmlns:w15="http://schemas.microsoft.com/office/word/2012/wordml" xmlns:w16se="http://schemas.microsoft.com/office/word/2015/wordml/symex" xmlns:wpg="http://schemas.microsoft.com/office/word/2010/wordprocessingGroup" xmlns:wpi="http://schemas.microsoft.com/office/word/2010/wordprocessingInk" xmlns:wne="http://schemas.microsoft.com/office/word/2006/wordml" xmlns:wps="http://schemas.microsoft.com/office/word/2010/wordprocessingShape" mc:Ignorable="w14 w15 w16se wp14">
+<w:hdr xmlns:wpc="http://schemas.microsoft.com/office/word/2010/wordprocessingCanvas" xmlns:cx="http://schemas.microsoft.com/office/drawing/2014/chartex" xmlns:cx1="http://schemas.microsoft.com/office/drawing/2015/9/8/chartex" xmlns:cx2="http://schemas.microsoft.com/office/drawing/2015/10/21/chartex" xmlns:cx3="http://schemas.microsoft.com/office/drawing/2016/5/9/chartex" xmlns:cx4="http://schemas.microsoft.com/office/drawing/2016/5/10/chartex" xmlns:cx5="http://schemas.microsoft.com/office/drawing/2016/5/11/chartex" xmlns:cx6="http://schemas.microsoft.com/office/drawing/2016/5/12/chartex" xmlns:cx7="http://schemas.microsoft.com/office/drawing/2016/5/13/chartex" xmlns:cx8="http://schemas.microsoft.com/office/drawing/2016/5/14/chartex" xmlns:mc="http://schemas.openxmlformats.org/markup-compatibility/2006" xmlns:aink="http://schemas.microsoft.com/office/drawing/2016/ink" xmlns:am3d="http://schemas.microsoft.com/office/drawing/2017/model3d" xmlns:o="urn:schemas-microsoft-com:office:office" xmlns:r="http://schemas.openxmlformats.org/officeDocument/2006/relationships" xmlns:m="http://schemas.openxmlformats.org/officeDocument/2006/math" xmlns:v="urn:schemas-microsoft-com:vml" xmlns:wp14="http://schemas.microsoft.com/office/word/2010/wordprocessingDrawing" xmlns:wp="http://schemas.openxmlformats.org/drawingml/2006/wordprocessingDrawing" xmlns:w10="urn:schemas-microsoft-com:office:word" xmlns:w="http://schemas.openxmlformats.org/wordprocessingml/2006/main" xmlns:w14="http://schemas.microsoft.com/office/word/2010/wordml" xmlns:w15="http://schemas.microsoft.com/office/word/2012/wordml" xmlns:w16cex="http://schemas.microsoft.com/office/word/2018/wordml/cex" xmlns:w16cid="http://schemas.microsoft.com/office/word/2016/wordml/cid" xmlns:w16="http://schemas.microsoft.com/office/word/2018/wordml" xmlns:w16sdtdh="http://schemas.microsoft.com/office/word/2020/wordml/sdtdatahash" xmlns:w16se="http://schemas.microsoft.com/office/word/2015/wordml/symex" xmlns:wpg="http://schemas.microsoft.com/office/word/2010/wordprocessingGroup" xmlns:wpi="http://schemas.microsoft.com/office/word/2010/wordprocessingInk" xmlns:wne="http://schemas.microsoft.com/office/word/2006/wordml" xmlns:wps="http://schemas.microsoft.com/office/word/2010/wordprocessingShape" mc:Ignorable="w14 w15 w16se w16cid w16 w16cex w16sdtdh wp14">
   <w:p>
     <w:pPr>
       <w:pStyle w:val="Cabealho"/>
@@ -7281,7 +7401,7 @@
 </file>
 
 <file path=word/header7.xml><?xml version="1.0" encoding="utf-8"?>
-<w:hdr xmlns:wpc="http://schemas.microsoft.com/office/word/2010/wordprocessingCanvas" xmlns:cx="http://schemas.microsoft.com/office/drawing/2014/chartex" xmlns:mc="http://schemas.openxmlformats.org/markup-compatibility/2006" xmlns:o="urn:schemas-microsoft-com:office:office" xmlns:r="http://schemas.openxmlformats.org/officeDocument/2006/relationships" xmlns:m="http://schemas.openxmlformats.org/officeDocument/2006/math" xmlns:v="urn:schemas-microsoft-com:vml" xmlns:wp14="http://schemas.microsoft.com/office/word/2010/wordprocessingDrawing" xmlns:wp="http://schemas.openxmlformats.org/drawingml/2006/wordprocessingDrawing" xmlns:w10="urn:schemas-microsoft-com:office:word" xmlns:w="http://schemas.openxmlformats.org/wordprocessingml/2006/main" xmlns:w14="http://schemas.microsoft.com/office/word/2010/wordml" xmlns:w15="http://schemas.microsoft.com/office/word/2012/wordml" xmlns:w16se="http://schemas.microsoft.com/office/word/2015/wordml/symex" xmlns:wpg="http://schemas.microsoft.com/office/word/2010/wordprocessingGroup" xmlns:wpi="http://schemas.microsoft.com/office/word/2010/wordprocessingInk" xmlns:wne="http://schemas.microsoft.com/office/word/2006/wordml" xmlns:wps="http://schemas.microsoft.com/office/word/2010/wordprocessingShape" mc:Ignorable="w14 w15 w16se wp14">
+<w:hdr xmlns:wpc="http://schemas.microsoft.com/office/word/2010/wordprocessingCanvas" xmlns:cx="http://schemas.microsoft.com/office/drawing/2014/chartex" xmlns:cx1="http://schemas.microsoft.com/office/drawing/2015/9/8/chartex" xmlns:cx2="http://schemas.microsoft.com/office/drawing/2015/10/21/chartex" xmlns:cx3="http://schemas.microsoft.com/office/drawing/2016/5/9/chartex" xmlns:cx4="http://schemas.microsoft.com/office/drawing/2016/5/10/chartex" xmlns:cx5="http://schemas.microsoft.com/office/drawing/2016/5/11/chartex" xmlns:cx6="http://schemas.microsoft.com/office/drawing/2016/5/12/chartex" xmlns:cx7="http://schemas.microsoft.com/office/drawing/2016/5/13/chartex" xmlns:cx8="http://schemas.microsoft.com/office/drawing/2016/5/14/chartex" xmlns:mc="http://schemas.openxmlformats.org/markup-compatibility/2006" xmlns:aink="http://schemas.microsoft.com/office/drawing/2016/ink" xmlns:am3d="http://schemas.microsoft.com/office/drawing/2017/model3d" xmlns:o="urn:schemas-microsoft-com:office:office" xmlns:r="http://schemas.openxmlformats.org/officeDocument/2006/relationships" xmlns:m="http://schemas.openxmlformats.org/officeDocument/2006/math" xmlns:v="urn:schemas-microsoft-com:vml" xmlns:wp14="http://schemas.microsoft.com/office/word/2010/wordprocessingDrawing" xmlns:wp="http://schemas.openxmlformats.org/drawingml/2006/wordprocessingDrawing" xmlns:w10="urn:schemas-microsoft-com:office:word" xmlns:w="http://schemas.openxmlformats.org/wordprocessingml/2006/main" xmlns:w14="http://schemas.microsoft.com/office/word/2010/wordml" xmlns:w15="http://schemas.microsoft.com/office/word/2012/wordml" xmlns:w16cex="http://schemas.microsoft.com/office/word/2018/wordml/cex" xmlns:w16cid="http://schemas.microsoft.com/office/word/2016/wordml/cid" xmlns:w16="http://schemas.microsoft.com/office/word/2018/wordml" xmlns:w16sdtdh="http://schemas.microsoft.com/office/word/2020/wordml/sdtdatahash" xmlns:w16se="http://schemas.microsoft.com/office/word/2015/wordml/symex" xmlns:wpg="http://schemas.microsoft.com/office/word/2010/wordprocessingGroup" xmlns:wpi="http://schemas.microsoft.com/office/word/2010/wordprocessingInk" xmlns:wne="http://schemas.microsoft.com/office/word/2006/wordml" xmlns:wps="http://schemas.microsoft.com/office/word/2010/wordprocessingShape" mc:Ignorable="w14 w15 w16se w16cid w16 w16cex w16sdtdh wp14">
   <w:sdt>
     <w:sdtPr>
       <w:id w:val="245571589"/>
@@ -7290,6 +7410,7 @@
         <w:docPartUnique/>
       </w:docPartObj>
     </w:sdtPr>
+    <w:sdtEndPr/>
     <w:sdtContent>
       <w:p>
         <w:pPr>
@@ -7332,7 +7453,7 @@
 </file>
 
 <file path=word/header8.xml><?xml version="1.0" encoding="utf-8"?>
-<w:hdr xmlns:wpc="http://schemas.microsoft.com/office/word/2010/wordprocessingCanvas" xmlns:cx="http://schemas.microsoft.com/office/drawing/2014/chartex" xmlns:mc="http://schemas.openxmlformats.org/markup-compatibility/2006" xmlns:o="urn:schemas-microsoft-com:office:office" xmlns:r="http://schemas.openxmlformats.org/officeDocument/2006/relationships" xmlns:m="http://schemas.openxmlformats.org/officeDocument/2006/math" xmlns:v="urn:schemas-microsoft-com:vml" xmlns:wp14="http://schemas.microsoft.com/office/word/2010/wordprocessingDrawing" xmlns:wp="http://schemas.openxmlformats.org/drawingml/2006/wordprocessingDrawing" xmlns:w10="urn:schemas-microsoft-com:office:word" xmlns:w="http://schemas.openxmlformats.org/wordprocessingml/2006/main" xmlns:w14="http://schemas.microsoft.com/office/word/2010/wordml" xmlns:w15="http://schemas.microsoft.com/office/word/2012/wordml" xmlns:w16se="http://schemas.microsoft.com/office/word/2015/wordml/symex" xmlns:wpg="http://schemas.microsoft.com/office/word/2010/wordprocessingGroup" xmlns:wpi="http://schemas.microsoft.com/office/word/2010/wordprocessingInk" xmlns:wne="http://schemas.microsoft.com/office/word/2006/wordml" xmlns:wps="http://schemas.microsoft.com/office/word/2010/wordprocessingShape" mc:Ignorable="w14 w15 w16se wp14">
+<w:hdr xmlns:wpc="http://schemas.microsoft.com/office/word/2010/wordprocessingCanvas" xmlns:cx="http://schemas.microsoft.com/office/drawing/2014/chartex" xmlns:cx1="http://schemas.microsoft.com/office/drawing/2015/9/8/chartex" xmlns:cx2="http://schemas.microsoft.com/office/drawing/2015/10/21/chartex" xmlns:cx3="http://schemas.microsoft.com/office/drawing/2016/5/9/chartex" xmlns:cx4="http://schemas.microsoft.com/office/drawing/2016/5/10/chartex" xmlns:cx5="http://schemas.microsoft.com/office/drawing/2016/5/11/chartex" xmlns:cx6="http://schemas.microsoft.com/office/drawing/2016/5/12/chartex" xmlns:cx7="http://schemas.microsoft.com/office/drawing/2016/5/13/chartex" xmlns:cx8="http://schemas.microsoft.com/office/drawing/2016/5/14/chartex" xmlns:mc="http://schemas.openxmlformats.org/markup-compatibility/2006" xmlns:aink="http://schemas.microsoft.com/office/drawing/2016/ink" xmlns:am3d="http://schemas.microsoft.com/office/drawing/2017/model3d" xmlns:o="urn:schemas-microsoft-com:office:office" xmlns:r="http://schemas.openxmlformats.org/officeDocument/2006/relationships" xmlns:m="http://schemas.openxmlformats.org/officeDocument/2006/math" xmlns:v="urn:schemas-microsoft-com:vml" xmlns:wp14="http://schemas.microsoft.com/office/word/2010/wordprocessingDrawing" xmlns:wp="http://schemas.openxmlformats.org/drawingml/2006/wordprocessingDrawing" xmlns:w10="urn:schemas-microsoft-com:office:word" xmlns:w="http://schemas.openxmlformats.org/wordprocessingml/2006/main" xmlns:w14="http://schemas.microsoft.com/office/word/2010/wordml" xmlns:w15="http://schemas.microsoft.com/office/word/2012/wordml" xmlns:w16cex="http://schemas.microsoft.com/office/word/2018/wordml/cex" xmlns:w16cid="http://schemas.microsoft.com/office/word/2016/wordml/cid" xmlns:w16="http://schemas.microsoft.com/office/word/2018/wordml" xmlns:w16sdtdh="http://schemas.microsoft.com/office/word/2020/wordml/sdtdatahash" xmlns:w16se="http://schemas.microsoft.com/office/word/2015/wordml/symex" xmlns:wpg="http://schemas.microsoft.com/office/word/2010/wordprocessingGroup" xmlns:wpi="http://schemas.microsoft.com/office/word/2010/wordprocessingInk" xmlns:wne="http://schemas.microsoft.com/office/word/2006/wordml" xmlns:wps="http://schemas.microsoft.com/office/word/2010/wordprocessingShape" mc:Ignorable="w14 w15 w16se w16cid w16 w16cex w16sdtdh wp14">
   <w:p>
     <w:pPr>
       <w:pStyle w:val="Cabealho"/>
@@ -7342,7 +7463,7 @@
 </file>
 
 <file path=word/numbering.xml><?xml version="1.0" encoding="utf-8"?>
-<w:numbering xmlns:wpc="http://schemas.microsoft.com/office/word/2010/wordprocessingCanvas" xmlns:cx="http://schemas.microsoft.com/office/drawing/2014/chartex" xmlns:mc="http://schemas.openxmlformats.org/markup-compatibility/2006" xmlns:o="urn:schemas-microsoft-com:office:office" xmlns:r="http://schemas.openxmlformats.org/officeDocument/2006/relationships" xmlns:m="http://schemas.openxmlformats.org/officeDocument/2006/math" xmlns:v="urn:schemas-microsoft-com:vml" xmlns:wp14="http://schemas.microsoft.com/office/word/2010/wordprocessingDrawing" xmlns:wp="http://schemas.openxmlformats.org/drawingml/2006/wordprocessingDrawing" xmlns:w10="urn:schemas-microsoft-com:office:word" xmlns:w="http://schemas.openxmlformats.org/wordprocessingml/2006/main" xmlns:w14="http://schemas.microsoft.com/office/word/2010/wordml" xmlns:w15="http://schemas.microsoft.com/office/word/2012/wordml" xmlns:w16se="http://schemas.microsoft.com/office/word/2015/wordml/symex" xmlns:wpg="http://schemas.microsoft.com/office/word/2010/wordprocessingGroup" xmlns:wpi="http://schemas.microsoft.com/office/word/2010/wordprocessingInk" xmlns:wne="http://schemas.microsoft.com/office/word/2006/wordml" xmlns:wps="http://schemas.microsoft.com/office/word/2010/wordprocessingShape" mc:Ignorable="w14 w15 w16se wp14">
+<w:numbering xmlns:wpc="http://schemas.microsoft.com/office/word/2010/wordprocessingCanvas" xmlns:cx="http://schemas.microsoft.com/office/drawing/2014/chartex" xmlns:cx1="http://schemas.microsoft.com/office/drawing/2015/9/8/chartex" xmlns:cx2="http://schemas.microsoft.com/office/drawing/2015/10/21/chartex" xmlns:cx3="http://schemas.microsoft.com/office/drawing/2016/5/9/chartex" xmlns:cx4="http://schemas.microsoft.com/office/drawing/2016/5/10/chartex" xmlns:cx5="http://schemas.microsoft.com/office/drawing/2016/5/11/chartex" xmlns:cx6="http://schemas.microsoft.com/office/drawing/2016/5/12/chartex" xmlns:cx7="http://schemas.microsoft.com/office/drawing/2016/5/13/chartex" xmlns:cx8="http://schemas.microsoft.com/office/drawing/2016/5/14/chartex" xmlns:mc="http://schemas.openxmlformats.org/markup-compatibility/2006" xmlns:aink="http://schemas.microsoft.com/office/drawing/2016/ink" xmlns:am3d="http://schemas.microsoft.com/office/drawing/2017/model3d" xmlns:o="urn:schemas-microsoft-com:office:office" xmlns:r="http://schemas.openxmlformats.org/officeDocument/2006/relationships" xmlns:m="http://schemas.openxmlformats.org/officeDocument/2006/math" xmlns:v="urn:schemas-microsoft-com:vml" xmlns:wp14="http://schemas.microsoft.com/office/word/2010/wordprocessingDrawing" xmlns:wp="http://schemas.openxmlformats.org/drawingml/2006/wordprocessingDrawing" xmlns:w10="urn:schemas-microsoft-com:office:word" xmlns:w="http://schemas.openxmlformats.org/wordprocessingml/2006/main" xmlns:w14="http://schemas.microsoft.com/office/word/2010/wordml" xmlns:w15="http://schemas.microsoft.com/office/word/2012/wordml" xmlns:w16cex="http://schemas.microsoft.com/office/word/2018/wordml/cex" xmlns:w16cid="http://schemas.microsoft.com/office/word/2016/wordml/cid" xmlns:w16="http://schemas.microsoft.com/office/word/2018/wordml" xmlns:w16sdtdh="http://schemas.microsoft.com/office/word/2020/wordml/sdtdatahash" xmlns:w16se="http://schemas.microsoft.com/office/word/2015/wordml/symex" xmlns:wpg="http://schemas.microsoft.com/office/word/2010/wordprocessingGroup" xmlns:wpi="http://schemas.microsoft.com/office/word/2010/wordprocessingInk" xmlns:wne="http://schemas.microsoft.com/office/word/2006/wordml" xmlns:wps="http://schemas.microsoft.com/office/word/2010/wordprocessingShape" mc:Ignorable="w14 w15 w16se w16cid w16 w16cex w16sdtdh wp14">
   <w:abstractNum w:abstractNumId="0" w15:restartNumberingAfterBreak="0">
     <w:nsid w:val="FFFFFF88"/>
     <w:multiLevelType w:val="singleLevel"/>
@@ -8304,6 +8425,95 @@
     </w:lvl>
   </w:abstractNum>
   <w:abstractNum w:abstractNumId="9" w15:restartNumberingAfterBreak="0">
+    <w:nsid w:val="30696363"/>
+    <w:multiLevelType w:val="hybridMultilevel"/>
+    <w:tmpl w:val="8368C35A"/>
+    <w:lvl w:ilvl="0" w:tplc="D90055AE">
+      <w:start w:val="1"/>
+      <w:numFmt w:val="lowerLetter"/>
+      <w:lvlText w:val="%1)"/>
+      <w:lvlJc w:val="left"/>
+      <w:pPr>
+        <w:ind w:left="1068" w:hanging="360"/>
+      </w:pPr>
+      <w:rPr>
+        <w:rFonts w:hint="default"/>
+      </w:rPr>
+    </w:lvl>
+    <w:lvl w:ilvl="1" w:tplc="04160019" w:tentative="1">
+      <w:start w:val="1"/>
+      <w:numFmt w:val="lowerLetter"/>
+      <w:lvlText w:val="%2."/>
+      <w:lvlJc w:val="left"/>
+      <w:pPr>
+        <w:ind w:left="1788" w:hanging="360"/>
+      </w:pPr>
+    </w:lvl>
+    <w:lvl w:ilvl="2" w:tplc="0416001B" w:tentative="1">
+      <w:start w:val="1"/>
+      <w:numFmt w:val="lowerRoman"/>
+      <w:lvlText w:val="%3."/>
+      <w:lvlJc w:val="right"/>
+      <w:pPr>
+        <w:ind w:left="2508" w:hanging="180"/>
+      </w:pPr>
+    </w:lvl>
+    <w:lvl w:ilvl="3" w:tplc="0416000F" w:tentative="1">
+      <w:start w:val="1"/>
+      <w:numFmt w:val="decimal"/>
+      <w:lvlText w:val="%4."/>
+      <w:lvlJc w:val="left"/>
+      <w:pPr>
+        <w:ind w:left="3228" w:hanging="360"/>
+      </w:pPr>
+    </w:lvl>
+    <w:lvl w:ilvl="4" w:tplc="04160019" w:tentative="1">
+      <w:start w:val="1"/>
+      <w:numFmt w:val="lowerLetter"/>
+      <w:lvlText w:val="%5."/>
+      <w:lvlJc w:val="left"/>
+      <w:pPr>
+        <w:ind w:left="3948" w:hanging="360"/>
+      </w:pPr>
+    </w:lvl>
+    <w:lvl w:ilvl="5" w:tplc="0416001B" w:tentative="1">
+      <w:start w:val="1"/>
+      <w:numFmt w:val="lowerRoman"/>
+      <w:lvlText w:val="%6."/>
+      <w:lvlJc w:val="right"/>
+      <w:pPr>
+        <w:ind w:left="4668" w:hanging="180"/>
+      </w:pPr>
+    </w:lvl>
+    <w:lvl w:ilvl="6" w:tplc="0416000F" w:tentative="1">
+      <w:start w:val="1"/>
+      <w:numFmt w:val="decimal"/>
+      <w:lvlText w:val="%7."/>
+      <w:lvlJc w:val="left"/>
+      <w:pPr>
+        <w:ind w:left="5388" w:hanging="360"/>
+      </w:pPr>
+    </w:lvl>
+    <w:lvl w:ilvl="7" w:tplc="04160019" w:tentative="1">
+      <w:start w:val="1"/>
+      <w:numFmt w:val="lowerLetter"/>
+      <w:lvlText w:val="%8."/>
+      <w:lvlJc w:val="left"/>
+      <w:pPr>
+        <w:ind w:left="6108" w:hanging="360"/>
+      </w:pPr>
+    </w:lvl>
+    <w:lvl w:ilvl="8" w:tplc="0416001B" w:tentative="1">
+      <w:start w:val="1"/>
+      <w:numFmt w:val="lowerRoman"/>
+      <w:lvlText w:val="%9."/>
+      <w:lvlJc w:val="right"/>
+      <w:pPr>
+        <w:ind w:left="6828" w:hanging="180"/>
+      </w:pPr>
+    </w:lvl>
+  </w:abstractNum>
+  <w:abstractNum w:abstractNumId="10" w15:restartNumberingAfterBreak="0">
     <w:nsid w:val="34E26EA6"/>
     <w:multiLevelType w:val="multilevel"/>
     <w:tmpl w:val="3C58877C"/>
@@ -8443,7 +8653,7 @@
       </w:rPr>
     </w:lvl>
   </w:abstractNum>
-  <w:abstractNum w:abstractNumId="10" w15:restartNumberingAfterBreak="0">
+  <w:abstractNum w:abstractNumId="11" w15:restartNumberingAfterBreak="0">
     <w:nsid w:val="39F52A64"/>
     <w:multiLevelType w:val="singleLevel"/>
     <w:tmpl w:val="AE162D36"/>
@@ -8462,7 +8672,7 @@
       </w:rPr>
     </w:lvl>
   </w:abstractNum>
-  <w:abstractNum w:abstractNumId="11" w15:restartNumberingAfterBreak="0">
+  <w:abstractNum w:abstractNumId="12" w15:restartNumberingAfterBreak="0">
     <w:nsid w:val="3B501AD5"/>
     <w:multiLevelType w:val="hybridMultilevel"/>
     <w:tmpl w:val="A39AD45A"/>
@@ -8551,7 +8761,7 @@
       </w:pPr>
     </w:lvl>
   </w:abstractNum>
-  <w:abstractNum w:abstractNumId="12" w15:restartNumberingAfterBreak="0">
+  <w:abstractNum w:abstractNumId="13" w15:restartNumberingAfterBreak="0">
     <w:nsid w:val="3EB02082"/>
     <w:multiLevelType w:val="multilevel"/>
     <w:tmpl w:val="A5D200B2"/>
@@ -8691,7 +8901,7 @@
       </w:rPr>
     </w:lvl>
   </w:abstractNum>
-  <w:abstractNum w:abstractNumId="13" w15:restartNumberingAfterBreak="0">
+  <w:abstractNum w:abstractNumId="14" w15:restartNumberingAfterBreak="0">
     <w:nsid w:val="43F26983"/>
     <w:multiLevelType w:val="multilevel"/>
     <w:tmpl w:val="1E482440"/>
@@ -8835,7 +9045,7 @@
       </w:rPr>
     </w:lvl>
   </w:abstractNum>
-  <w:abstractNum w:abstractNumId="14" w15:restartNumberingAfterBreak="0">
+  <w:abstractNum w:abstractNumId="15" w15:restartNumberingAfterBreak="0">
     <w:nsid w:val="5584027B"/>
     <w:multiLevelType w:val="hybridMultilevel"/>
     <w:tmpl w:val="B394E1E2"/>
@@ -8921,7 +9131,7 @@
       </w:pPr>
     </w:lvl>
   </w:abstractNum>
-  <w:abstractNum w:abstractNumId="15" w15:restartNumberingAfterBreak="0">
+  <w:abstractNum w:abstractNumId="16" w15:restartNumberingAfterBreak="0">
     <w:nsid w:val="5F2F46EB"/>
     <w:multiLevelType w:val="multilevel"/>
     <w:tmpl w:val="D4DCBC9C"/>
@@ -9061,7 +9271,7 @@
       </w:rPr>
     </w:lvl>
   </w:abstractNum>
-  <w:abstractNum w:abstractNumId="16" w15:restartNumberingAfterBreak="0">
+  <w:abstractNum w:abstractNumId="17" w15:restartNumberingAfterBreak="0">
     <w:nsid w:val="63447252"/>
     <w:multiLevelType w:val="hybridMultilevel"/>
     <w:tmpl w:val="CCF684C8"/>
@@ -9177,7 +9387,7 @@
       </w:pPr>
     </w:lvl>
   </w:abstractNum>
-  <w:abstractNum w:abstractNumId="17" w15:restartNumberingAfterBreak="0">
+  <w:abstractNum w:abstractNumId="18" w15:restartNumberingAfterBreak="0">
     <w:nsid w:val="729A5C18"/>
     <w:multiLevelType w:val="singleLevel"/>
     <w:tmpl w:val="AE162D36"/>
@@ -9200,10 +9410,10 @@
     <w:abstractNumId w:val="2"/>
   </w:num>
   <w:num w:numId="2">
-    <w:abstractNumId w:val="16"/>
+    <w:abstractNumId w:val="17"/>
   </w:num>
   <w:num w:numId="3">
-    <w:abstractNumId w:val="13"/>
+    <w:abstractNumId w:val="14"/>
   </w:num>
   <w:num w:numId="4">
     <w:abstractNumId w:val="5"/>
@@ -9212,13 +9422,13 @@
     <w:abstractNumId w:val="1"/>
   </w:num>
   <w:num w:numId="6">
-    <w:abstractNumId w:val="9"/>
+    <w:abstractNumId w:val="10"/>
   </w:num>
   <w:num w:numId="7">
     <w:abstractNumId w:val="4"/>
   </w:num>
   <w:num w:numId="8">
-    <w:abstractNumId w:val="15"/>
+    <w:abstractNumId w:val="16"/>
   </w:num>
   <w:num w:numId="9">
     <w:abstractNumId w:val="3"/>
@@ -9227,13 +9437,13 @@
     <w:abstractNumId w:val="0"/>
   </w:num>
   <w:num w:numId="11">
-    <w:abstractNumId w:val="12"/>
+    <w:abstractNumId w:val="13"/>
   </w:num>
   <w:num w:numId="12">
-    <w:abstractNumId w:val="10"/>
+    <w:abstractNumId w:val="11"/>
   </w:num>
   <w:num w:numId="13">
-    <w:abstractNumId w:val="17"/>
+    <w:abstractNumId w:val="18"/>
   </w:num>
   <w:num w:numId="14">
     <w:abstractNumId w:val="7"/>
@@ -9245,16 +9455,19 @@
     <w:abstractNumId w:val="8"/>
   </w:num>
   <w:num w:numId="17">
-    <w:abstractNumId w:val="11"/>
+    <w:abstractNumId w:val="12"/>
   </w:num>
   <w:num w:numId="18">
-    <w:abstractNumId w:val="14"/>
+    <w:abstractNumId w:val="15"/>
+  </w:num>
+  <w:num w:numId="19">
+    <w:abstractNumId w:val="9"/>
   </w:num>
 </w:numbering>
 </file>
 
 <file path=word/styles.xml><?xml version="1.0" encoding="utf-8"?>
-<w:styles xmlns:mc="http://schemas.openxmlformats.org/markup-compatibility/2006" xmlns:r="http://schemas.openxmlformats.org/officeDocument/2006/relationships" xmlns:w="http://schemas.openxmlformats.org/wordprocessingml/2006/main" xmlns:w14="http://schemas.microsoft.com/office/word/2010/wordml" xmlns:w15="http://schemas.microsoft.com/office/word/2012/wordml" xmlns:w16se="http://schemas.microsoft.com/office/word/2015/wordml/symex" mc:Ignorable="w14 w15 w16se">
+<w:styles xmlns:mc="http://schemas.openxmlformats.org/markup-compatibility/2006" xmlns:r="http://schemas.openxmlformats.org/officeDocument/2006/relationships" xmlns:w="http://schemas.openxmlformats.org/wordprocessingml/2006/main" xmlns:w14="http://schemas.microsoft.com/office/word/2010/wordml" xmlns:w15="http://schemas.microsoft.com/office/word/2012/wordml" xmlns:w16cex="http://schemas.microsoft.com/office/word/2018/wordml/cex" xmlns:w16cid="http://schemas.microsoft.com/office/word/2016/wordml/cid" xmlns:w16="http://schemas.microsoft.com/office/word/2018/wordml" xmlns:w16sdtdh="http://schemas.microsoft.com/office/word/2020/wordml/sdtdatahash" xmlns:w16se="http://schemas.microsoft.com/office/word/2015/wordml/symex" mc:Ignorable="w14 w15 w16se w16cid w16 w16cex w16sdtdh">
   <w:docDefaults>
     <w:rPrDefault>
       <w:rPr>
@@ -9264,7 +9477,7 @@
     </w:rPrDefault>
     <w:pPrDefault/>
   </w:docDefaults>
-  <w:latentStyles w:defLockedState="0" w:defUIPriority="99" w:defSemiHidden="0" w:defUnhideWhenUsed="0" w:defQFormat="0" w:count="371">
+  <w:latentStyles w:defLockedState="0" w:defUIPriority="99" w:defSemiHidden="0" w:defUnhideWhenUsed="0" w:defQFormat="0" w:count="376">
     <w:lsdException w:name="Normal" w:uiPriority="0" w:qFormat="1"/>
     <w:lsdException w:name="heading 1" w:uiPriority="9" w:qFormat="1"/>
     <w:lsdException w:name="heading 2" w:uiPriority="9" w:qFormat="1"/>
@@ -9370,7 +9583,6 @@
     <w:lsdException w:name="HTML Sample" w:semiHidden="1" w:unhideWhenUsed="1"/>
     <w:lsdException w:name="HTML Typewriter" w:semiHidden="1" w:unhideWhenUsed="1"/>
     <w:lsdException w:name="HTML Variable" w:semiHidden="1" w:unhideWhenUsed="1"/>
-    <w:lsdException w:name="Normal Table" w:semiHidden="1" w:unhideWhenUsed="1"/>
     <w:lsdException w:name="annotation subject" w:semiHidden="1" w:unhideWhenUsed="1"/>
     <w:lsdException w:name="No List" w:semiHidden="1" w:unhideWhenUsed="1"/>
     <w:lsdException w:name="Outline List 1" w:semiHidden="1" w:unhideWhenUsed="1"/>
@@ -9413,11 +9625,8 @@
     <w:lsdException w:name="Table Contemporary" w:semiHidden="1" w:unhideWhenUsed="1"/>
     <w:lsdException w:name="Table Elegant" w:semiHidden="1" w:unhideWhenUsed="1"/>
     <w:lsdException w:name="Table Professional" w:semiHidden="1" w:unhideWhenUsed="1"/>
-    <w:lsdException w:name="Table Subtle 1" w:semiHidden="1" w:unhideWhenUsed="1"/>
     <w:lsdException w:name="Table Subtle 2" w:semiHidden="1" w:unhideWhenUsed="1"/>
     <w:lsdException w:name="Table Web 1" w:semiHidden="1" w:unhideWhenUsed="1"/>
-    <w:lsdException w:name="Table Web 2" w:semiHidden="1" w:unhideWhenUsed="1"/>
-    <w:lsdException w:name="Table Web 3" w:semiHidden="1" w:unhideWhenUsed="1"/>
     <w:lsdException w:name="Balloon Text" w:semiHidden="1" w:unhideWhenUsed="1"/>
     <w:lsdException w:name="Table Grid" w:uiPriority="59"/>
     <w:lsdException w:name="Table Theme" w:semiHidden="1" w:unhideWhenUsed="1"/>
@@ -9636,12 +9845,17 @@
     <w:lsdException w:name="List Table 5 Dark Accent 6" w:uiPriority="50"/>
     <w:lsdException w:name="List Table 6 Colorful Accent 6" w:uiPriority="51"/>
     <w:lsdException w:name="List Table 7 Colorful Accent 6" w:uiPriority="52"/>
+    <w:lsdException w:name="Mention" w:semiHidden="1" w:unhideWhenUsed="1"/>
+    <w:lsdException w:name="Smart Hyperlink" w:semiHidden="1" w:unhideWhenUsed="1"/>
+    <w:lsdException w:name="Hashtag" w:semiHidden="1" w:unhideWhenUsed="1"/>
+    <w:lsdException w:name="Unresolved Mention" w:semiHidden="1" w:unhideWhenUsed="1"/>
+    <w:lsdException w:name="Smart Link" w:semiHidden="1" w:unhideWhenUsed="1"/>
   </w:latentStyles>
   <w:style w:type="paragraph" w:default="1" w:styleId="Normal">
     <w:name w:val="Normal"/>
     <w:autoRedefine/>
     <w:qFormat/>
-    <w:rsid w:val="00B51B95"/>
+    <w:rsid w:val="00BE0AD2"/>
     <w:pPr>
       <w:spacing w:after="240" w:line="360" w:lineRule="auto"/>
       <w:jc w:val="both"/>

</xml_diff>

<commit_message>
refactor: introdução, revisão bibliográfica, referencia e trabalhos relacionados
</commit_message>
<xml_diff>
--- a/PFC_2025_Docs/FAI-SI-PFC-I-ModelodeDocumento-2025-v1.docx
+++ b/PFC_2025_Docs/FAI-SI-PFC-I-ModelodeDocumento-2025-v1.docx
@@ -1,6 +1,6 @@
 
 <file path=word/document.xml><?xml version="1.0" encoding="utf-8"?>
-<w:document xmlns:wpc="http://schemas.microsoft.com/office/word/2010/wordprocessingCanvas" xmlns:cx="http://schemas.microsoft.com/office/drawing/2014/chartex" xmlns:cx1="http://schemas.microsoft.com/office/drawing/2015/9/8/chartex" xmlns:cx2="http://schemas.microsoft.com/office/drawing/2015/10/21/chartex" xmlns:cx3="http://schemas.microsoft.com/office/drawing/2016/5/9/chartex" xmlns:cx4="http://schemas.microsoft.com/office/drawing/2016/5/10/chartex" xmlns:cx5="http://schemas.microsoft.com/office/drawing/2016/5/11/chartex" xmlns:cx6="http://schemas.microsoft.com/office/drawing/2016/5/12/chartex" xmlns:cx7="http://schemas.microsoft.com/office/drawing/2016/5/13/chartex" xmlns:cx8="http://schemas.microsoft.com/office/drawing/2016/5/14/chartex" xmlns:mc="http://schemas.openxmlformats.org/markup-compatibility/2006" xmlns:aink="http://schemas.microsoft.com/office/drawing/2016/ink" xmlns:am3d="http://schemas.microsoft.com/office/drawing/2017/model3d" xmlns:o="urn:schemas-microsoft-com:office:office" xmlns:r="http://schemas.openxmlformats.org/officeDocument/2006/relationships" xmlns:m="http://schemas.openxmlformats.org/officeDocument/2006/math" xmlns:v="urn:schemas-microsoft-com:vml" xmlns:wp14="http://schemas.microsoft.com/office/word/2010/wordprocessingDrawing" xmlns:wp="http://schemas.openxmlformats.org/drawingml/2006/wordprocessingDrawing" xmlns:w10="urn:schemas-microsoft-com:office:word" xmlns:w="http://schemas.openxmlformats.org/wordprocessingml/2006/main" xmlns:w14="http://schemas.microsoft.com/office/word/2010/wordml" xmlns:w15="http://schemas.microsoft.com/office/word/2012/wordml" xmlns:w16cex="http://schemas.microsoft.com/office/word/2018/wordml/cex" xmlns:w16cid="http://schemas.microsoft.com/office/word/2016/wordml/cid" xmlns:w16="http://schemas.microsoft.com/office/word/2018/wordml" xmlns:w16sdtdh="http://schemas.microsoft.com/office/word/2020/wordml/sdtdatahash" xmlns:w16se="http://schemas.microsoft.com/office/word/2015/wordml/symex" xmlns:wpg="http://schemas.microsoft.com/office/word/2010/wordprocessingGroup" xmlns:wpi="http://schemas.microsoft.com/office/word/2010/wordprocessingInk" xmlns:wne="http://schemas.microsoft.com/office/word/2006/wordml" xmlns:wps="http://schemas.microsoft.com/office/word/2010/wordprocessingShape" mc:Ignorable="w14 w15 w16se w16cid w16 w16cex w16sdtdh wp14">
+<w:document xmlns:wpc="http://schemas.microsoft.com/office/word/2010/wordprocessingCanvas" xmlns:mc="http://schemas.openxmlformats.org/markup-compatibility/2006" xmlns:o="urn:schemas-microsoft-com:office:office" xmlns:r="http://schemas.openxmlformats.org/officeDocument/2006/relationships" xmlns:m="http://schemas.openxmlformats.org/officeDocument/2006/math" xmlns:v="urn:schemas-microsoft-com:vml" xmlns:wp14="http://schemas.microsoft.com/office/word/2010/wordprocessingDrawing" xmlns:wp="http://schemas.openxmlformats.org/drawingml/2006/wordprocessingDrawing" xmlns:w10="urn:schemas-microsoft-com:office:word" xmlns:w="http://schemas.openxmlformats.org/wordprocessingml/2006/main" xmlns:w14="http://schemas.microsoft.com/office/word/2010/wordml" xmlns:wpg="http://schemas.microsoft.com/office/word/2010/wordprocessingGroup" xmlns:wpi="http://schemas.microsoft.com/office/word/2010/wordprocessingInk" xmlns:wne="http://schemas.microsoft.com/office/word/2006/wordml" xmlns:wps="http://schemas.microsoft.com/office/word/2010/wordprocessingShape" mc:Ignorable="w14 wp14">
   <w:body>
     <w:p>
       <w:pPr>
@@ -13,8 +13,13 @@
         <w:t xml:space="preserve"> SUPERIOR EM GESTÃO, TECNOLOGIA</w:t>
       </w:r>
       <w:r>
-        <w:t xml:space="preserve"> E EDUCAÇÃO</w:t>
-      </w:r>
+        <w:t xml:space="preserve"> E </w:t>
+      </w:r>
+      <w:proofErr w:type="gramStart"/>
+      <w:r>
+        <w:t>EDUCAÇÃO</w:t>
+      </w:r>
+      <w:proofErr w:type="gramEnd"/>
     </w:p>
     <w:p>
       <w:pPr>
@@ -33,8 +38,13 @@
       <w:pPr>
         <w:pStyle w:val="CAPA"/>
       </w:pPr>
-      <w:r>
-        <w:t xml:space="preserve">Dilton Thales Melo </w:t>
+      <w:proofErr w:type="spellStart"/>
+      <w:r>
+        <w:t>Dilton</w:t>
+      </w:r>
+      <w:proofErr w:type="spellEnd"/>
+      <w:r>
+        <w:t xml:space="preserve"> Thales Melo </w:t>
       </w:r>
       <w:r>
         <w:t xml:space="preserve">da </w:t>
@@ -48,8 +58,13 @@
         <w:pStyle w:val="CAPA"/>
       </w:pPr>
       <w:r>
-        <w:t>Lucas dos Reis Severini</w:t>
-      </w:r>
+        <w:t xml:space="preserve">Lucas dos Reis </w:t>
+      </w:r>
+      <w:proofErr w:type="spellStart"/>
+      <w:r>
+        <w:t>Severini</w:t>
+      </w:r>
+      <w:proofErr w:type="spellEnd"/>
     </w:p>
     <w:p>
       <w:pPr>
@@ -185,8 +200,13 @@
         <w:t xml:space="preserve">SUPERIOR EM GESTÃO, TECNOLOGIA </w:t>
       </w:r>
       <w:r>
-        <w:t>E EDUCAÇÃO</w:t>
-      </w:r>
+        <w:t xml:space="preserve">E </w:t>
+      </w:r>
+      <w:proofErr w:type="gramStart"/>
+      <w:r>
+        <w:t>EDUCAÇÃO</w:t>
+      </w:r>
+      <w:proofErr w:type="gramEnd"/>
     </w:p>
     <w:p>
       <w:pPr>
@@ -205,8 +225,13 @@
       <w:pPr>
         <w:pStyle w:val="CAPA"/>
       </w:pPr>
-      <w:r>
-        <w:t>Dilton Thales Melo da Silva</w:t>
+      <w:proofErr w:type="spellStart"/>
+      <w:r>
+        <w:t>Dilton</w:t>
+      </w:r>
+      <w:proofErr w:type="spellEnd"/>
+      <w:r>
+        <w:t xml:space="preserve"> Thales Melo da Silva</w:t>
       </w:r>
     </w:p>
     <w:p>
@@ -214,8 +239,13 @@
         <w:pStyle w:val="CAPA"/>
       </w:pPr>
       <w:r>
-        <w:t>Lucas dos Reis Severini</w:t>
-      </w:r>
+        <w:t xml:space="preserve">Lucas dos Reis </w:t>
+      </w:r>
+      <w:proofErr w:type="spellStart"/>
+      <w:r>
+        <w:t>Severini</w:t>
+      </w:r>
+      <w:proofErr w:type="spellEnd"/>
     </w:p>
     <w:p>
       <w:pPr>
@@ -454,7 +484,15 @@
               <w:t>Autor</w:t>
             </w:r>
             <w:r>
-              <w:t xml:space="preserve"> (es)</w:t>
+              <w:t xml:space="preserve"> (</w:t>
+            </w:r>
+            <w:proofErr w:type="gramStart"/>
+            <w:r>
+              <w:t>es</w:t>
+            </w:r>
+            <w:proofErr w:type="gramEnd"/>
+            <w:r>
+              <w:t>)</w:t>
             </w:r>
           </w:p>
         </w:tc>
@@ -532,7 +570,15 @@
           </w:tcPr>
           <w:p>
             <w:r>
-              <w:t>Entrega da Fase 1.</w:t>
+              <w:t xml:space="preserve">Entrega da Fase </w:t>
+            </w:r>
+            <w:proofErr w:type="gramStart"/>
+            <w:r>
+              <w:t>1</w:t>
+            </w:r>
+            <w:proofErr w:type="gramEnd"/>
+            <w:r>
+              <w:t>.</w:t>
             </w:r>
           </w:p>
         </w:tc>
@@ -718,7 +764,15 @@
         <w:t xml:space="preserve"> </w:t>
       </w:r>
       <w:r>
-        <w:t>palavra-chave1; p</w:t>
+        <w:t>palavra-chave</w:t>
+      </w:r>
+      <w:proofErr w:type="gramStart"/>
+      <w:r>
+        <w:t>1</w:t>
+      </w:r>
+      <w:proofErr w:type="gramEnd"/>
+      <w:r>
+        <w:t>; p</w:t>
       </w:r>
       <w:r>
         <w:t>alavra</w:t>
@@ -3743,8 +3797,8 @@
       <w:pPr>
         <w:pStyle w:val="EstiloFonte12NegritoCentralizado"/>
         <w:sectPr>
-          <w:headerReference w:type="even" r:id="rId8"/>
-          <w:headerReference w:type="default" r:id="rId9"/>
+          <w:headerReference w:type="even" r:id="rId9"/>
+          <w:headerReference w:type="default" r:id="rId10"/>
           <w:pgSz w:w="11907" w:h="16840" w:code="9"/>
           <w:pgMar w:top="1701" w:right="1134" w:bottom="1134" w:left="1701" w:header="709" w:footer="709" w:gutter="0"/>
           <w:pgNumType w:fmt="lowerRoman"/>
@@ -3762,9 +3816,14 @@
         <w:pStyle w:val="Ttulo1"/>
       </w:pPr>
       <w:bookmarkStart w:id="1" w:name="_Toc191547565"/>
+      <w:proofErr w:type="gramStart"/>
       <w:r>
         <w:lastRenderedPageBreak/>
-        <w:t>1 INTRODUÇÃO</w:t>
+        <w:t>1</w:t>
+      </w:r>
+      <w:proofErr w:type="gramEnd"/>
+      <w:r>
+        <w:t xml:space="preserve"> INTRODUÇÃO</w:t>
       </w:r>
       <w:bookmarkEnd w:id="0"/>
       <w:bookmarkEnd w:id="1"/>
@@ -3772,21 +3831,61 @@
     <w:p>
       <w:pPr>
         <w:pStyle w:val="NormalWeb"/>
-      </w:pPr>
-      <w:r>
-        <w:t>A doação de leite materno é um ato essencial para salvar vidas de bebês prematuros e hospitalizados que não podem ser amamentados por suas mães. No entanto, a captação desse leite ainda enfrenta desafios significativos, como a falta de informação, dificuldades no acesso aos pontos de coleta e o desconhecimento sobre os benefícios da doação. Muitas mães que poderiam doar não sabem onde ou como realizar esse processo, e os bancos de leite humano, essenciais para a redistribuição desse alimento, frequentemente operam com estoques abaixo do necessário. Segundo a Rede Brasileira de Bancos de Leite Humano (rBLH-BR), uma maior conscientização e acessibilidade ao processo de doação poderia aumentar significativamente a quantidade de leite disponível, salvando mais vidas neonatais.</w:t>
+        <w:spacing w:before="240" w:beforeAutospacing="0" w:after="240" w:afterAutospacing="0" w:line="360" w:lineRule="auto"/>
+        <w:jc w:val="both"/>
+        <w:rPr>
+          <w:szCs w:val="22"/>
+        </w:rPr>
+      </w:pPr>
+      <w:r>
+        <w:rPr>
+          <w:szCs w:val="22"/>
+        </w:rPr>
+        <w:t>A doação de leite materno é um ato essencial para salvar vidas de bebês prematuros e hospitalizados que não podem ser amamentados por suas mães. No entanto, a captação desse leite ainda enfrenta desafios significativos, como a falta de informação, dificuldades no acesso aos pontos de coleta e o desconhecimento sobre os benefícios da doação. Muitas mães que poderiam doar não sabem onde ou como realizar esse processo, e os bancos de leite humano, essenciais para a redistribuição desse alimento, frequentemente operam com estoques abaixo do necessário. Segundo a Rede Brasileira de Bancos de Leite Humano (</w:t>
+      </w:r>
+      <w:proofErr w:type="spellStart"/>
+      <w:proofErr w:type="gramStart"/>
+      <w:r>
+        <w:rPr>
+          <w:szCs w:val="22"/>
+        </w:rPr>
+        <w:t>rBLH</w:t>
+      </w:r>
+      <w:proofErr w:type="spellEnd"/>
+      <w:r>
+        <w:rPr>
+          <w:szCs w:val="22"/>
+        </w:rPr>
+        <w:t>-BR</w:t>
+      </w:r>
+      <w:proofErr w:type="gramEnd"/>
+      <w:r>
+        <w:rPr>
+          <w:szCs w:val="22"/>
+        </w:rPr>
+        <w:t>), uma maior conscientização e acessibilidade ao processo de doação poderia aumentar significativamente a quantidade de leite disponível, salvando mais vid</w:t>
+      </w:r>
+      <w:bookmarkStart w:id="2" w:name="_GoBack"/>
+      <w:bookmarkEnd w:id="2"/>
+      <w:r>
+        <w:rPr>
+          <w:szCs w:val="22"/>
+        </w:rPr>
+        <w:t>as neonatais.</w:t>
       </w:r>
     </w:p>
     <w:p>
       <w:r>
         <w:t xml:space="preserve">Diante desse cenário, o projeto </w:t>
       </w:r>
+      <w:proofErr w:type="spellStart"/>
       <w:r>
         <w:rPr>
           <w:bCs/>
         </w:rPr>
         <w:t>Donate</w:t>
       </w:r>
+      <w:proofErr w:type="spellEnd"/>
       <w:r>
         <w:t xml:space="preserve"> surge como uma solução inovadora, utilizando a tecnologia para conectar doadoras e bancos de leite humano. A proposta consiste no desenvolvimento de uma plataforma digital intuitiva e acessível, composta por um aplicativo móvel, que permitirá às mães localizar postos de coleta, obter informações sobre o armazenamento correto do leite e conhecer campanhas de incentivo à doação. Além disso, o sistema também beneficiará os bancos de leite humano ao facilitar o gerenciamento das coletas e ampliar o alcance das campanhas de conscientização. Com isso, espera-se fortalecer a rede de doação e garantir que um maior número de bebês tenha acesso a esse recurso vital.</w:t>
       </w:r>
@@ -3795,140 +3894,446 @@
       <w:r>
         <w:t xml:space="preserve">O </w:t>
       </w:r>
+      <w:proofErr w:type="spellStart"/>
       <w:r>
         <w:rPr>
           <w:bCs/>
         </w:rPr>
         <w:t>Donate</w:t>
       </w:r>
+      <w:proofErr w:type="spellEnd"/>
       <w:r>
         <w:t xml:space="preserve"> não se limita apenas à criação de um canal de comunicação entre doadoras e instituições, mas também visa promover a educação sobre a importância do leite materno, seus benefícios nutricionais e o impacto positivo que a doação pode gerar. Segundo a Organização Mundial da Saúde (OMS), o leite materno é o alimento ideal para os bebês, reduzindo o risco de doenças e fortalecendo o sistema imunológico nos primeiros meses de vida. Dessa forma, a iniciativa busca incentivar mais mulheres a se tornarem doadoras, fornecendo informações confiáveis e tornando o processo mais acessível e prático.</w:t>
       </w:r>
     </w:p>
     <w:p>
-      <w:pPr>
-        <w:pStyle w:val="NormalWeb"/>
-      </w:pPr>
-      <w:r>
-        <w:t xml:space="preserve">Este documento apresenta o </w:t>
+      <w:bookmarkStart w:id="3" w:name="_Toc191547566"/>
+    </w:p>
+    <w:p>
+      <w:r>
+        <w:br w:type="page"/>
+      </w:r>
+    </w:p>
+    <w:p>
+      <w:proofErr w:type="gramStart"/>
+      <w:r>
+        <w:lastRenderedPageBreak/>
+        <w:t>2</w:t>
+      </w:r>
+      <w:proofErr w:type="gramEnd"/>
+      <w:r>
+        <w:t xml:space="preserve"> REVISÃO BIBLIOGRÁFICA</w:t>
+      </w:r>
+      <w:bookmarkEnd w:id="3"/>
+    </w:p>
+    <w:p>
+      <w:pPr>
+        <w:pStyle w:val="Ttulo2"/>
+      </w:pPr>
+      <w:r>
+        <w:t xml:space="preserve">2.1 </w:t>
+      </w:r>
+      <w:r>
+        <w:t>O aleitamento materno</w:t>
+      </w:r>
+    </w:p>
+    <w:p>
+      <w:r>
+        <w:t xml:space="preserve">O aleitamento materno é uma das formas mais eficazes de garantir a saúde e a sobrevivência dos recém-nascidos. Ele fornece todos os nutrientes necessários para o bebê nos primeiros meses de vida e ainda protege contra doenças como diarreia, infecções respiratórias, alergias e até obesidade. Estudos mostram que crianças amamentadas exclusivamente até os seis meses têm menos chances de desenvolver hipertensão, colesterol alto, diabetes tipo </w:t>
+      </w:r>
+      <w:proofErr w:type="gramStart"/>
+      <w:r>
+        <w:t>2</w:t>
+      </w:r>
+      <w:proofErr w:type="gramEnd"/>
+      <w:r>
+        <w:t xml:space="preserve"> e problemas de sobrepeso na infância e na vida adulta (Brasil, 2023).</w:t>
+      </w:r>
+    </w:p>
+    <w:p>
+      <w:r>
+        <w:t xml:space="preserve">Segundo dados do Instituto Brasileiro de Geografia e Estatística (IBGE), o Brasil registrou, em 2022, aproximadamente 2,5 milhões de nascimentos. Embora esse número seja menor </w:t>
+      </w:r>
+      <w:r>
+        <w:t>do</w:t>
+      </w:r>
+      <w:r>
+        <w:t xml:space="preserve"> que em décadas anteriores, ele ainda representa uma p</w:t>
+      </w:r>
+      <w:r>
+        <w:t xml:space="preserve">opulação significativa de </w:t>
+      </w:r>
+      <w:proofErr w:type="spellStart"/>
+      <w:r>
+        <w:t>recém</w:t>
+      </w:r>
+      <w:r>
+        <w:t>nascidos</w:t>
+      </w:r>
+      <w:proofErr w:type="spellEnd"/>
+      <w:r>
+        <w:t xml:space="preserve"> que precisam de atenção e cuidados desde os primeiros dias de vida (IBGE, 2023).</w:t>
+      </w:r>
+    </w:p>
+    <w:p>
+      <w:r>
+        <w:t xml:space="preserve">A taxa de mortalidade infantil no país também apresenta queda nos últimos anos, mas ainda exige atenção. De acordo com o Ministério da Saúde, em 2021 a taxa foi de 11,2 mortes para cada mil nascidos vivos. A Organização Mundial da Saúde (OMS) destaca que o aleitamento materno pode reduzir em até 13% a mortalidade infantil em menores de </w:t>
+      </w:r>
+      <w:proofErr w:type="gramStart"/>
+      <w:r>
+        <w:t>5</w:t>
+      </w:r>
+      <w:proofErr w:type="gramEnd"/>
+      <w:r>
+        <w:t xml:space="preserve"> anos, principalmente em regiões onde o acesso a serviços de saúde é limitado (OMS, 2022).</w:t>
+      </w:r>
+    </w:p>
+    <w:p>
+      <w:r>
+        <w:t>Além dos benefícios para o bebê, o aleitamento materno também oferece vantagens para a mãe, como a redução do risco de câncer de mama e ovário, além de contribuir para o fortalecimento do vínculo afetivo entre mãe e filho.</w:t>
+      </w:r>
+    </w:p>
+    <w:p>
+      <w:r>
+        <w:t>Diante desses dados, é evidente a importância de promover e incentivar o aleitamento materno como prática essencial para melhorar os índices de saúde pública no Brasil.</w:t>
+      </w:r>
+    </w:p>
+    <w:p>
+      <w:pPr>
+        <w:pStyle w:val="Ttulo2"/>
+      </w:pPr>
+      <w:r>
+        <w:t>2.2</w:t>
+      </w:r>
+      <w:r>
+        <w:t xml:space="preserve"> </w:t>
+      </w:r>
+      <w:r>
+        <w:t>bancos de leite humano</w:t>
+      </w:r>
+    </w:p>
+    <w:p>
+      <w:r>
+        <w:t>Os Bancos de Leite Humano (</w:t>
+      </w:r>
+      <w:proofErr w:type="spellStart"/>
+      <w:r>
+        <w:t>BLHs</w:t>
+      </w:r>
+      <w:proofErr w:type="spellEnd"/>
+      <w:r>
+        <w:t>) são instituições especializadas que têm como principal função coletar, processar, armazenar e distribuir leite humano doado por mães lactantes. Esse leite é destinado, principalmente, a recém-nascidos prematuros ou de baixo peso que, por algum motivo, não podem ser alimentados diretamente pelas próprias mães.</w:t>
+      </w:r>
+    </w:p>
+    <w:p/>
+    <w:p>
+      <w:r>
+        <w:t xml:space="preserve">O Brasil possui a maior e mais bem </w:t>
+      </w:r>
+      <w:proofErr w:type="gramStart"/>
+      <w:r>
+        <w:t>organizada</w:t>
+      </w:r>
+      <w:proofErr w:type="gramEnd"/>
+      <w:r>
+        <w:t xml:space="preserve"> rede de Bancos de Leite Humano do mundo, sendo referência internacional. Esse sistema se destaca por oferecer um serviço de alta qualidade técnica com baixo custo, além de contar com profissionais capacitados, equipamentos apropriados e rígidos padrões de controle de qualidade para garantir a segurança do leite ofer</w:t>
+      </w:r>
+      <w:r>
+        <w:t>ecido aos bebês (Brasil, 2023).</w:t>
+      </w:r>
+    </w:p>
+    <w:p>
+      <w:r>
+        <w:t>O funcionamento de um BLH segue etapas bem definidas. Primeiramente, as mães doadoras passam por uma triagem, que avalia seu estado de saúde e hábitos de vida. Após aprovadas, elas recebem orientações sobre como fazer a coleta do leite de forma segura em casa. O leite é então armazenado em frascos esterilizados e transportado ao banco de leite, onde passa por um processo de pasteurização. Antes de ser distribuído, o leite é analisado em laboratório para garantir que está livre de contaminações e com valor nutricional adequado pa</w:t>
+      </w:r>
+      <w:r>
+        <w:t>ra os bebês que irão recebê-lo.</w:t>
+      </w:r>
+    </w:p>
+    <w:p>
+      <w:r>
+        <w:t>Além disso, os bancos de leite não apenas realizam a coleta e distribuição, mas também exercem um papel fundamental na promoção e apoio ao aleitamento materno. Eles orientam as mães, ajudam a superar dificuldades com a amamentação e estimulam a doação de l</w:t>
+      </w:r>
+      <w:r>
+        <w:t>eite humano como ato solidário.</w:t>
+      </w:r>
+    </w:p>
+    <w:p>
+      <w:r>
+        <w:t>Esse sistema é um exemplo de política pública eficiente, que contribui diretamente para a redução da mortalidade neonatal e para o desenvolvimento saudável de milhares de crianças em todo o país.</w:t>
+      </w:r>
+    </w:p>
+    <w:p>
+      <w:pPr>
+        <w:pStyle w:val="Ttulo2"/>
+      </w:pPr>
+      <w:proofErr w:type="gramStart"/>
+      <w:r>
+        <w:t>2.3 Atuação</w:t>
+      </w:r>
+      <w:proofErr w:type="gramEnd"/>
+      <w:r>
+        <w:t xml:space="preserve"> do Posto de Coleta de Leite Humano no Hospital das Clínicas Samuel Libânio</w:t>
+      </w:r>
+    </w:p>
+    <w:p>
+      <w:r>
+        <w:t xml:space="preserve">O Hospital das Clínicas Samuel </w:t>
+      </w:r>
+      <w:proofErr w:type="spellStart"/>
+      <w:r>
+        <w:t>Libânio</w:t>
+      </w:r>
+      <w:proofErr w:type="spellEnd"/>
+      <w:r>
+        <w:t xml:space="preserve"> (HCSL), localizado em Pouso Alegre, Minas Gerais, abriga um Posto de Coleta de Leite Humano que desempenha um papel crucial no apoio a recém-nascidos prematuros ou de baixo peso que não podem ser amamentados por suas mães. Este posto atua na coleta, armazenamento e distribuição de leite materno para bebês internados em unidades como a UTI Neonatal, UTI Pediátrica e Unidade de Cuidados Intermediários Neonatais (UCIN) do próprio </w:t>
+      </w:r>
+      <w:proofErr w:type="gramStart"/>
+      <w:r>
+        <w:t>hospital.</w:t>
+      </w:r>
+      <w:proofErr w:type="gramEnd"/>
+      <w:r>
+        <w:t>​</w:t>
+      </w:r>
+    </w:p>
+    <w:p>
+      <w:r>
+        <w:t xml:space="preserve">O processo de doação é simplificado para incentivar a participação das mães lactantes. As interessadas podem entrar em contato com o Banco de Leite para receber orientações e um kit </w:t>
+      </w:r>
+      <w:r>
+        <w:lastRenderedPageBreak/>
+        <w:t xml:space="preserve">de coleta, permitindo que realizem o procedimento em casa. O leite coletado é armazenado e posteriormente recolhido pelo Corpo de Bombeiros, parceiro do Posto de Coleta do HCSL, que transporta o leite cru armazenado pelas doadoras até o banco de leite de Varginha para exames, testes e pasteurização. Após esse processo, o leite retorna ao Posto de Coleta do HCSL, pronto para ser fornecido aos bebês </w:t>
+      </w:r>
+      <w:proofErr w:type="gramStart"/>
+      <w:r>
+        <w:t>necessitados(</w:t>
+      </w:r>
+      <w:proofErr w:type="gramEnd"/>
+      <w:r>
+        <w:t>HCSL, 2023).</w:t>
+      </w:r>
+    </w:p>
+    <w:p>
+      <w:r>
+        <w:t>Além da coleta e distribuição, o posto oferece suporte às mães e gestantes, promovendo o pré-natal pediátrico e incentivando a amamentação exclusiva nos primeiros meses de vida do bebê. ​</w:t>
+      </w:r>
+    </w:p>
+    <w:p>
+      <w:r>
+        <w:t>O Banco de Leite de Pouso Alegre está localizado na Rua Comendador José Garcia, nº 777, no Centro de Pouso Alegre. O atendimento externo ocorre de segunda a sexta-feira, das 7h às 17h, e o atendimento interno, das 7h às 19h. Para mais informações ou para se tornar uma doadora, as mães podem entrar em contato pelo telefone (35) 3429-3200, ramal 3276. ​</w:t>
+      </w:r>
+    </w:p>
+    <w:p>
+      <w:r>
+        <w:t>A doação de leite materno é fundamental para a recuperação e desenvolvimento de bebês prematuros, e o apoio de mães doadoras é essencial para manter os estoques adequados e salvar vidas.</w:t>
+      </w:r>
+    </w:p>
+    <w:p>
+      <w:pPr>
+        <w:pStyle w:val="Ttulo2"/>
+      </w:pPr>
+      <w:r>
+        <w:t>2.2 trabalhos relacionados</w:t>
+      </w:r>
+    </w:p>
+    <w:p>
+      <w:r>
+        <w:t xml:space="preserve">Diversos estudos têm investigado o uso de tecnologias móveis para apoiar a promoção do aleitamento materno, mostrando que essas ferramentas podem ser eficazes na ajuda às mães durante a amamentação. Um estudo de Lopes </w:t>
+      </w:r>
+      <w:proofErr w:type="gramStart"/>
+      <w:r>
+        <w:t>et</w:t>
+      </w:r>
+      <w:proofErr w:type="gramEnd"/>
+      <w:r>
+        <w:t xml:space="preserve"> al. (2022), em uma revisão integrativa da literatura, identificou que aplicativos móveis oferecem uma forma prática e acessível de fornecer informações importantes e suporte contínuo durante o período de amamentação. Esse estudo destaca como essas plataformas podem melhorar o conhecimento das mães sobre a amamentação e ajudar a superar desafios comuns nesse processo.</w:t>
+      </w:r>
+    </w:p>
+    <w:p>
+      <w:r>
+        <w:t xml:space="preserve">Outro trabalho relevante foi realizado por Silva </w:t>
+      </w:r>
+      <w:proofErr w:type="gramStart"/>
+      <w:r>
+        <w:t>et</w:t>
+      </w:r>
+      <w:proofErr w:type="gramEnd"/>
+      <w:r>
+        <w:t xml:space="preserve"> al. (2022), que analisaram a implementação do aplicativo </w:t>
       </w:r>
       <w:r>
         <w:rPr>
           <w:bCs/>
         </w:rPr>
-        <w:t>Donate</w:t>
-      </w:r>
-      <w:r>
-        <w:t>, destacando sua justificativa, objetivos e impactos. Em seguida, aborda a revisão bibliográfica, os objetivos do projeto e sua justificativa. Nos capítulos posteriores, são detalhados o escopo, as estratégias de implementação, os riscos e os critérios de sucesso. Por fim, são apresentadas a metodologia, os requisitos, a previsão de entregas e a conclusão, evidenciando o impacto da solução na doação de leite materno.</w:t>
-      </w:r>
-    </w:p>
-    <w:p>
-      <w:bookmarkStart w:id="2" w:name="_Toc191547566"/>
-    </w:p>
-    <w:p>
-      <w:r>
-        <w:br w:type="page"/>
-      </w:r>
-    </w:p>
-    <w:p>
-      <w:r>
+        <w:t>Doe Leite</w:t>
+      </w:r>
+      <w:r>
+        <w:t xml:space="preserve">, uma ferramenta digital criada para facilitar a doação de leite materno. O aplicativo conecta </w:t>
+      </w:r>
+      <w:proofErr w:type="gramStart"/>
+      <w:r>
+        <w:t>doadoras</w:t>
+      </w:r>
+      <w:proofErr w:type="gramEnd"/>
+      <w:r>
+        <w:t xml:space="preserve"> a bancos de leite humano, permitindo que as usuárias se cadastrem, agendem coletas e acompanhem o impacto das suas doações. Os resultados do estudo indicam que o aplicativo ajudou a aumentar a adesão à doação, facilitando o acesso à informação e proporcionando um meio mais eficiente de organizar as doações.</w:t>
+      </w:r>
+    </w:p>
+    <w:p/>
+    <w:p>
+      <w:r>
+        <w:rPr>
+          <w:noProof/>
+        </w:rPr>
         <w:lastRenderedPageBreak/>
-        <w:t>2 REVISÃO BIBLIOGRÁFICA</w:t>
-      </w:r>
-      <w:bookmarkEnd w:id="2"/>
-    </w:p>
-    <w:p>
-      <w:pPr>
-        <w:pStyle w:val="Ttulo2"/>
-      </w:pPr>
-      <w:r>
-        <w:t xml:space="preserve">2.1 CONCEITOS </w:t>
-      </w:r>
-      <w:r>
-        <w:t>necessários para o entendimento do projeto</w:t>
-      </w:r>
-    </w:p>
-    <w:p>
-      <w:r>
-        <w:t xml:space="preserve">O aleitamento materno é amplamente reconhecido por seus benefícios à saúde infantil, incluindo a proteção contra diarreias, infecções respiratórias e alergias. Além disso, reduz o risco de hipertensão, colesterol alto, diabetes e obesidade em crianças (Brasil, 2023). </w:t>
-      </w:r>
-    </w:p>
-    <w:p>
-      <w:r>
-        <w:t xml:space="preserve">Os Bancos de Leite Humano (BLHs) são instituições especializadas que coletam, processam e distribuem leite humano para bebês prematuros ou de baixo peso que não podem ser amamentados por suas mães. O Brasil possui a maior e mais complexa rede de bancos de leite humano do mundo, sendo referência internacional por aliar baixo custo e alta qualidade tecnológica (Brasil, 2023). </w:t>
-      </w:r>
-    </w:p>
-    <w:p>
-      <w:r>
-        <w:t xml:space="preserve">A aplicação de tecnologias em saúde, especialmente as educacionais, tem mostrado contribuições significativas para a promoção do aleitamento materno. A combinação de diferentes tecnologias tem resultados positivos na manutenção da amamentação (Oliveira, Souza e Lima, 2021). </w:t>
-      </w:r>
-    </w:p>
-    <w:p>
-      <w:pPr>
-        <w:pStyle w:val="Ttulo2"/>
-      </w:pPr>
-      <w:r>
-        <w:t>2.2 trabalhos relacionados</w:t>
-      </w:r>
-    </w:p>
-    <w:p>
-      <w:r>
-        <w:t>Diversos estudos têm explorado o uso de tecnologias móveis na promoção do aleitamento materno. Por exemplo, uma revisão integrativa da literatura identificou que aplicativos móveis podem ser ferramentas eficazes para fornecer informações e suporte às mães durante o período de amamentação (Lopes et al., 2022).</w:t>
-      </w:r>
-    </w:p>
-    <w:p>
-      <w:r>
-        <w:t xml:space="preserve">Outro estudo analisou a implementação do aplicativo </w:t>
-      </w:r>
+        <w:drawing>
+          <wp:inline distT="0" distB="0" distL="0" distR="0" wp14:anchorId="1D36CEC6" wp14:editId="2C47270D">
+            <wp:extent cx="6167005" cy="5935134"/>
+            <wp:effectExtent l="0" t="0" r="0" b="0"/>
+            <wp:docPr id="3" name="Imagem 3" descr="C:\Users\dilto\Downloads\DoeLeite.png"/>
+            <wp:cNvGraphicFramePr>
+              <a:graphicFrameLocks xmlns:a="http://schemas.openxmlformats.org/drawingml/2006/main" noChangeAspect="1"/>
+            </wp:cNvGraphicFramePr>
+            <a:graphic xmlns:a="http://schemas.openxmlformats.org/drawingml/2006/main">
+              <a:graphicData uri="http://schemas.openxmlformats.org/drawingml/2006/picture">
+                <pic:pic xmlns:pic="http://schemas.openxmlformats.org/drawingml/2006/picture">
+                  <pic:nvPicPr>
+                    <pic:cNvPr id="0" name="Picture 3" descr="C:\Users\dilto\Downloads\DoeLeite.png"/>
+                    <pic:cNvPicPr>
+                      <a:picLocks noChangeAspect="1" noChangeArrowheads="1"/>
+                    </pic:cNvPicPr>
+                  </pic:nvPicPr>
+                  <pic:blipFill>
+                    <a:blip r:embed="rId11">
+                      <a:extLst>
+                        <a:ext uri="{28A0092B-C50C-407E-A947-70E740481C1C}">
+                          <a14:useLocalDpi xmlns:a14="http://schemas.microsoft.com/office/drawing/2010/main" val="0"/>
+                        </a:ext>
+                      </a:extLst>
+                    </a:blip>
+                    <a:srcRect/>
+                    <a:stretch>
+                      <a:fillRect/>
+                    </a:stretch>
+                  </pic:blipFill>
+                  <pic:spPr bwMode="auto">
+                    <a:xfrm>
+                      <a:off x="0" y="0"/>
+                      <a:ext cx="6172969" cy="5940873"/>
+                    </a:xfrm>
+                    <a:prstGeom prst="rect">
+                      <a:avLst/>
+                    </a:prstGeom>
+                    <a:noFill/>
+                    <a:ln>
+                      <a:noFill/>
+                    </a:ln>
+                  </pic:spPr>
+                </pic:pic>
+              </a:graphicData>
+            </a:graphic>
+          </wp:inline>
+        </w:drawing>
+      </w:r>
+    </w:p>
+    <w:p/>
+    <w:p/>
+    <w:p>
       <w:r>
         <w:rPr>
           <w:bCs/>
         </w:rPr>
-        <w:t>Doe Leite</w:t>
-      </w:r>
-      <w:r>
-        <w:t>, desenvolvido para otimizar a doação de leite materno, conectando doadoras aos bancos de leite humano. A ferramenta permite que as usuárias realizem cadastros, agendem coletas e acompanhem o impacto de suas doações. Resultados apontam que o aplicativo facilitou o acesso à informação e aumentou a adesão à doação (Silva et al., 2022).</w:t>
-      </w:r>
-    </w:p>
-    <w:p>
-      <w:r>
-        <w:t>Além disso, a construção de websites específicos para o aleitamento materno tem sido utilizada como estratégia para fornecer informações e suporte às mães, contribuindo para a promoção e manutenção da amamentação (Oliveira; Souza; Lima, 2021).</w:t>
+        <w:t xml:space="preserve">O </w:t>
+      </w:r>
+      <w:proofErr w:type="spellStart"/>
+      <w:proofErr w:type="gramStart"/>
+      <w:r>
+        <w:rPr>
+          <w:bCs/>
+        </w:rPr>
+        <w:t>CuidarTech</w:t>
+      </w:r>
+      <w:proofErr w:type="spellEnd"/>
+      <w:proofErr w:type="gramEnd"/>
+      <w:r>
+        <w:rPr>
+          <w:bCs/>
+        </w:rPr>
+        <w:t xml:space="preserve"> Doe Leite</w:t>
+      </w:r>
+      <w:r>
+        <w:t xml:space="preserve"> é um aplicativo desenvolvido para facilitar o processo de doação de leite materno, conectando doadoras a bancos de leite humano. Ele oferece funcionalidades como o cadastro de doadoras, agendamento de coletas e acompanhamento das doações realizadas, promovendo um aumento na adesão e no impacto positivo das doações. O uso de tecnologias móveis, como o </w:t>
+      </w:r>
+      <w:proofErr w:type="spellStart"/>
+      <w:proofErr w:type="gramStart"/>
+      <w:r>
+        <w:rPr>
+          <w:bCs/>
+        </w:rPr>
+        <w:t>CuidarTech</w:t>
+      </w:r>
+      <w:proofErr w:type="spellEnd"/>
+      <w:proofErr w:type="gramEnd"/>
+      <w:r>
+        <w:t>, proporciona uma maneira prática e eficiente de engajar mais pessoas na doação de leite humano, beneficiando a saúde de bebês e mães.</w:t>
+      </w:r>
+    </w:p>
+    <w:p/>
+    <w:p>
+      <w:r>
+        <w:t>Além disso, Oliveira, Souza e Lima (2021) realizaram uma pesquisa sobre websites voltados ao aleitamento materno. O estudo demonstrou como a criação de sites específicos tem sido uma estratégia eficaz para oferecer informações claras e práticas às mães, além de promover o aleitamento materno de forma contínua. Esses sites não só fornecem conteúdos educativos, mas também facilitam o contato com profissionais de saúde, contribuindo para uma experiência de amamentação mais informada e tranquila.</w:t>
+      </w:r>
+      <w:r>
+        <w:br/>
+        <w:t xml:space="preserve">Esses trabalhos refletem a relevância das tecnologias digitais para o apoio ao aleitamento materno e oferecem uma base sólida para o desenvolvimento de soluções tecnológicas voltadas ao aumento da doação de leite humano. A </w:t>
+      </w:r>
+      <w:proofErr w:type="gramStart"/>
+      <w:r>
+        <w:t>implementação</w:t>
+      </w:r>
+      <w:proofErr w:type="gramEnd"/>
+      <w:r>
+        <w:t xml:space="preserve"> de tais soluções é fundamental para melhorar o acesso à informação e aumentar a adesão de mães e doadoras ao </w:t>
+      </w:r>
+      <w:proofErr w:type="gramStart"/>
+      <w:r>
+        <w:t>processo</w:t>
+      </w:r>
+      <w:proofErr w:type="gramEnd"/>
+      <w:r>
+        <w:t xml:space="preserve"> de amamentação e doação de leite.</w:t>
       </w:r>
     </w:p>
     <w:p>
       <w:pPr>
         <w:sectPr>
-          <w:headerReference w:type="even" r:id="rId10"/>
-          <w:headerReference w:type="default" r:id="rId11"/>
-          <w:headerReference w:type="first" r:id="rId12"/>
+          <w:headerReference w:type="even" r:id="rId12"/>
+          <w:headerReference w:type="default" r:id="rId13"/>
+          <w:headerReference w:type="first" r:id="rId14"/>
           <w:pgSz w:w="11907" w:h="16840" w:code="9"/>
           <w:pgMar w:top="1701" w:right="1134" w:bottom="1134" w:left="1701" w:header="709" w:footer="709" w:gutter="0"/>
           <w:cols w:space="708"/>
           <w:docGrid w:linePitch="360"/>
         </w:sectPr>
       </w:pPr>
+    </w:p>
+    <w:p>
+      <w:pPr>
+        <w:pStyle w:val="Ttulo1"/>
+      </w:pPr>
+      <w:bookmarkStart w:id="4" w:name="_Toc191547567"/>
+      <w:bookmarkStart w:id="5" w:name="_Toc192060079"/>
+      <w:proofErr w:type="gramStart"/>
       <w:r>
         <w:lastRenderedPageBreak/>
-        <w:t>Esses trabalhos ressaltam a relevância e a eficácia do uso de tecnologias digitais na promoção do aleitamento materno, fornecendo embasamento para o desenvolvimento de soluções tecnológicas voltadas ao au</w:t>
-      </w:r>
-      <w:r>
-        <w:t>mento da doação de leite humano</w:t>
-      </w:r>
-      <w:r>
-        <w:t>.</w:t>
-      </w:r>
-    </w:p>
-    <w:p>
-      <w:pPr>
-        <w:pStyle w:val="Ttulo1"/>
-      </w:pPr>
-      <w:bookmarkStart w:id="3" w:name="_Toc191547567"/>
-      <w:bookmarkStart w:id="4" w:name="_Toc192060079"/>
-      <w:r>
-        <w:lastRenderedPageBreak/>
-        <w:t>3 OBJETIVO DO PROJETO</w:t>
-      </w:r>
-      <w:bookmarkEnd w:id="3"/>
+        <w:t>3</w:t>
+      </w:r>
+      <w:proofErr w:type="gramEnd"/>
+      <w:r>
+        <w:t xml:space="preserve"> OBJETIVO DO PROJETO</w:t>
+      </w:r>
+      <w:bookmarkEnd w:id="4"/>
     </w:p>
     <w:p>
       <w:r>
@@ -3943,16 +4348,21 @@
       <w:pPr>
         <w:pStyle w:val="Ttulo2"/>
       </w:pPr>
-      <w:bookmarkStart w:id="5" w:name="_Toc192060081"/>
-      <w:bookmarkStart w:id="6" w:name="_Toc191547568"/>
+      <w:bookmarkStart w:id="6" w:name="_Toc192060081"/>
+      <w:bookmarkStart w:id="7" w:name="_Toc191547568"/>
+      <w:proofErr w:type="gramStart"/>
       <w:r>
         <w:t xml:space="preserve">3.1 </w:t>
       </w:r>
-      <w:bookmarkEnd w:id="5"/>
-      <w:r>
-        <w:t>FORMULAÇÃO DO PROBLEMA</w:t>
-      </w:r>
       <w:bookmarkEnd w:id="6"/>
+      <w:r>
+        <w:t>FORMULAÇÃO</w:t>
+      </w:r>
+      <w:proofErr w:type="gramEnd"/>
+      <w:r>
+        <w:t xml:space="preserve"> DO PROBLEMA</w:t>
+      </w:r>
+      <w:bookmarkEnd w:id="7"/>
     </w:p>
     <w:p>
       <w:r>
@@ -3971,12 +4381,28 @@
         <w:t>s</w:t>
       </w:r>
       <w:r>
-        <w:t xml:space="preserve"> que que podem possuir problemas com o leite da própria mãe ou ela não produzir leite o suficiente para alimentar o bebe.</w:t>
-      </w:r>
-    </w:p>
-    <w:p>
-      <w:r>
-        <w:t>Em uma pequena entrevista com a Sara Elisa Capelo de Lima, estudante do 5º período de enfermagem da FAI, permitiu conhecer e analisar as atividades e entender algumas dificuldades que essa área da saúde enfrenta.</w:t>
+        <w:t xml:space="preserve"> </w:t>
+      </w:r>
+      <w:proofErr w:type="gramStart"/>
+      <w:r>
+        <w:t>que que</w:t>
+      </w:r>
+      <w:proofErr w:type="gramEnd"/>
+      <w:r>
+        <w:t xml:space="preserve"> podem possuir problemas com o leite da própria mãe ou ela não produzir leite o suficiente para alimentar o bebe.</w:t>
+      </w:r>
+    </w:p>
+    <w:p>
+      <w:r>
+        <w:t xml:space="preserve">Em uma pequena entrevista com </w:t>
+      </w:r>
+      <w:proofErr w:type="gramStart"/>
+      <w:r>
+        <w:t>a Sara</w:t>
+      </w:r>
+      <w:proofErr w:type="gramEnd"/>
+      <w:r>
+        <w:t xml:space="preserve"> Elisa Capelo de Lima, estudante do 5º período de enfermagem da FAI, permitiu conhecer e analisar as atividades e entender algumas dificuldades que essa área da saúde enfrenta.</w:t>
       </w:r>
     </w:p>
     <w:p>
@@ -3994,11 +4420,11 @@
       <w:pPr>
         <w:pStyle w:val="Ttulo2"/>
       </w:pPr>
-      <w:bookmarkStart w:id="7" w:name="_Toc191547569"/>
+      <w:bookmarkStart w:id="8" w:name="_Toc191547569"/>
       <w:r>
         <w:t>3.2 OBJETIVOS</w:t>
       </w:r>
-      <w:bookmarkEnd w:id="7"/>
+      <w:bookmarkEnd w:id="8"/>
     </w:p>
     <w:p>
       <w:r>
@@ -4105,8 +4531,13 @@
         <w:t xml:space="preserve">, destinado às pessoas interessadas </w:t>
       </w:r>
       <w:r>
-        <w:t>nas técnicas para coleta e armazenamento do leite materno em casa, pessoas com interesse em receber o leite materno e campanhas de bem-estar da mulher</w:t>
-      </w:r>
+        <w:t xml:space="preserve">nas técnicas para coleta e armazenamento do leite materno em casa, pessoas com interesse em receber o leite materno e campanhas de bem-estar da </w:t>
+      </w:r>
+      <w:proofErr w:type="gramStart"/>
+      <w:r>
+        <w:t>mulher</w:t>
+      </w:r>
+      <w:proofErr w:type="gramEnd"/>
     </w:p>
     <w:p>
       <w:r>
@@ -4137,7 +4568,15 @@
         <w:t xml:space="preserve"> será possível que as pessoas interessadas tenham acesso a postos de coleta em sua região, informativos sobre campanhas dicas e </w:t>
       </w:r>
       <w:r>
-        <w:t>instruções de como coletar e armazenar o leite materno e também como recebe-lo.</w:t>
+        <w:t xml:space="preserve">instruções de como coletar e armazenar o leite materno e também como </w:t>
+      </w:r>
+      <w:proofErr w:type="gramStart"/>
+      <w:r>
+        <w:t>recebe-lo</w:t>
+      </w:r>
+      <w:proofErr w:type="gramEnd"/>
+      <w:r>
+        <w:t>.</w:t>
       </w:r>
     </w:p>
     <w:p>
@@ -4198,32 +4637,40 @@
       <w:pPr>
         <w:pStyle w:val="Ttulo2"/>
       </w:pPr>
-      <w:bookmarkStart w:id="8" w:name="_Toc191547570"/>
+      <w:bookmarkStart w:id="9" w:name="_Toc191547570"/>
       <w:r>
         <w:t>3.3 JUSTIFICATIVA</w:t>
       </w:r>
-      <w:bookmarkEnd w:id="8"/>
+      <w:bookmarkEnd w:id="9"/>
     </w:p>
     <w:p>
       <w:r>
         <w:t>Com base na pequena entrevista realizada com a profissional da saúde é possível identificar que as principais dificuldades est</w:t>
       </w:r>
       <w:r>
-        <w:t>ão a falta de informações além dos postos de saúde de como receber o leito armazenado e como doar o leite, há também a falta de uma divulgação massiva que chega a todos.</w:t>
+        <w:t xml:space="preserve">ão </w:t>
+      </w:r>
+      <w:proofErr w:type="gramStart"/>
+      <w:r>
+        <w:t>a</w:t>
+      </w:r>
+      <w:proofErr w:type="gramEnd"/>
+      <w:r>
+        <w:t xml:space="preserve"> falta de informações além dos postos de saúde de como receber o leito armazenado e como doar o leite, há também a falta de uma divulgação massiva que chega a todos.</w:t>
       </w:r>
     </w:p>
     <w:p>
       <w:r>
         <w:t>Tendo como base essas informações um sistema que facilite a divulgação dessas informações e campanhas para a população no geral ajudará o fluxo de doação, abrindo assim, possibilidade de alcançar mais famílias necessitadas com o leite materno.</w:t>
       </w:r>
-      <w:bookmarkEnd w:id="4"/>
+      <w:bookmarkEnd w:id="5"/>
     </w:p>
     <w:p/>
     <w:p>
       <w:pPr>
         <w:pStyle w:val="Ttulo2"/>
       </w:pPr>
-      <w:bookmarkStart w:id="9" w:name="_Toc191547571"/>
+      <w:bookmarkStart w:id="10" w:name="_Toc191547571"/>
       <w:r>
         <w:lastRenderedPageBreak/>
         <w:t>3.</w:t>
@@ -4234,7 +4681,7 @@
       <w:r>
         <w:t xml:space="preserve"> NÍVEIS DE DECISÃO E GRUPOS FUNCIONAIS ATENDIDOS</w:t>
       </w:r>
-      <w:bookmarkEnd w:id="9"/>
+      <w:bookmarkEnd w:id="10"/>
     </w:p>
     <w:p>
       <w:r>
@@ -4264,8 +4711,13 @@
           <w:numId w:val="19"/>
         </w:numPr>
       </w:pPr>
-      <w:r>
-        <w:t>o usuário interessado na do</w:t>
+      <w:proofErr w:type="gramStart"/>
+      <w:r>
+        <w:t>o</w:t>
+      </w:r>
+      <w:proofErr w:type="gramEnd"/>
+      <w:r>
+        <w:t xml:space="preserve"> usuário interessado na do</w:t>
       </w:r>
       <w:r>
         <w:t>a</w:t>
@@ -4288,8 +4740,13 @@
           <w:numId w:val="19"/>
         </w:numPr>
       </w:pPr>
-      <w:r>
-        <w:t xml:space="preserve">o usuário interessado na participação das campanhas de </w:t>
+      <w:proofErr w:type="gramStart"/>
+      <w:r>
+        <w:t>o</w:t>
+      </w:r>
+      <w:proofErr w:type="gramEnd"/>
+      <w:r>
+        <w:t xml:space="preserve"> usuário interessado na participação das campanhas de </w:t>
       </w:r>
       <w:r>
         <w:t>bem-estar</w:t>
@@ -4403,11 +4860,16 @@
       <w:pPr>
         <w:pStyle w:val="Ttulo1"/>
       </w:pPr>
-      <w:bookmarkStart w:id="10" w:name="_Toc191547572"/>
-      <w:r>
-        <w:t>4 MÉTODOS GERENCIAIS</w:t>
-      </w:r>
-      <w:bookmarkEnd w:id="10"/>
+      <w:bookmarkStart w:id="11" w:name="_Toc191547572"/>
+      <w:proofErr w:type="gramStart"/>
+      <w:r>
+        <w:t>4</w:t>
+      </w:r>
+      <w:proofErr w:type="gramEnd"/>
+      <w:r>
+        <w:t xml:space="preserve"> MÉTODOS GERENCIAIS</w:t>
+      </w:r>
+      <w:bookmarkEnd w:id="11"/>
     </w:p>
     <w:p>
       <w:r>
@@ -4419,7 +4881,8 @@
       <w:pPr>
         <w:pStyle w:val="Ttulo2"/>
       </w:pPr>
-      <w:bookmarkStart w:id="11" w:name="_Toc191547573"/>
+      <w:bookmarkStart w:id="12" w:name="_Toc191547573"/>
+      <w:proofErr w:type="gramStart"/>
       <w:r>
         <w:t>4.</w:t>
       </w:r>
@@ -4430,9 +4893,13 @@
         <w:t xml:space="preserve"> </w:t>
       </w:r>
       <w:r>
-        <w:t>GERENCIAMENTO DO PROJETO</w:t>
-      </w:r>
-      <w:bookmarkEnd w:id="11"/>
+        <w:t>GERENCIAMENTO</w:t>
+      </w:r>
+      <w:proofErr w:type="gramEnd"/>
+      <w:r>
+        <w:t xml:space="preserve"> DO PROJETO</w:t>
+      </w:r>
+      <w:bookmarkEnd w:id="12"/>
     </w:p>
     <w:p>
       <w:r>
@@ -4466,21 +4933,34 @@
       <w:pPr>
         <w:pStyle w:val="Ttulo2"/>
       </w:pPr>
-      <w:bookmarkStart w:id="12" w:name="_Toc191547574"/>
+      <w:bookmarkStart w:id="13" w:name="_Toc191547574"/>
+      <w:proofErr w:type="gramStart"/>
       <w:r>
         <w:t xml:space="preserve">4.2 </w:t>
       </w:r>
       <w:r>
-        <w:t>MODELO DE CICLO DE VIDA</w:t>
-      </w:r>
-      <w:bookmarkEnd w:id="12"/>
+        <w:t>MODELO</w:t>
+      </w:r>
+      <w:proofErr w:type="gramEnd"/>
+      <w:r>
+        <w:t xml:space="preserve"> DE CICLO DE VIDA</w:t>
+      </w:r>
+      <w:bookmarkEnd w:id="13"/>
       <w:r>
         <w:t xml:space="preserve"> </w:t>
       </w:r>
     </w:p>
     <w:p>
       <w:r>
-        <w:t xml:space="preserve">Um processo pode conter várias atividades sendo as principais: especificação, projeto, implementação, validação, manutenção e evolução. Estas atividades geram as necessidades mínimas para que se possa obter um produto de software </w:t>
+        <w:t xml:space="preserve">Um processo pode conter várias atividades sendo as principais: especificação, projeto, </w:t>
+      </w:r>
+      <w:proofErr w:type="gramStart"/>
+      <w:r>
+        <w:t>implementação</w:t>
+      </w:r>
+      <w:proofErr w:type="gramEnd"/>
+      <w:r>
+        <w:t xml:space="preserve">, validação, manutenção e evolução. Estas atividades geram as necessidades mínimas para que se possa obter um produto de software </w:t>
       </w:r>
       <w:r>
         <w:t>de qualidade</w:t>
@@ -4518,7 +4998,7 @@
       </w:r>
     </w:p>
     <w:p>
-      <w:bookmarkStart w:id="13" w:name="_Toc191547575"/>
+      <w:bookmarkStart w:id="14" w:name="_Toc191547575"/>
     </w:p>
     <w:p>
       <w:pPr>
@@ -4536,7 +5016,7 @@
       <w:r>
         <w:t>RECURSOS NECESSÁRIOS</w:t>
       </w:r>
-      <w:bookmarkEnd w:id="13"/>
+      <w:bookmarkEnd w:id="14"/>
     </w:p>
     <w:p>
       <w:r>
@@ -4554,18 +5034,36 @@
       <w:r>
         <w:t xml:space="preserve">: </w:t>
       </w:r>
-      <w:r>
-        <w:t>Dilton Thales Melo da Silva</w:t>
+      <w:proofErr w:type="spellStart"/>
+      <w:r>
+        <w:t>Dilton</w:t>
+      </w:r>
+      <w:proofErr w:type="spellEnd"/>
+      <w:r>
+        <w:t xml:space="preserve"> Thales Melo da Silva</w:t>
       </w:r>
       <w:r>
         <w:t xml:space="preserve">, </w:t>
       </w:r>
       <w:r>
-        <w:t xml:space="preserve">Lucas dos Reis Severini e </w:t>
-      </w:r>
-      <w:r>
-        <w:t>Mateus Boche Daniel</w:t>
-      </w:r>
+        <w:t xml:space="preserve">Lucas dos Reis </w:t>
+      </w:r>
+      <w:proofErr w:type="spellStart"/>
+      <w:r>
+        <w:t>Severini</w:t>
+      </w:r>
+      <w:proofErr w:type="spellEnd"/>
+      <w:r>
+        <w:t xml:space="preserve"> e </w:t>
+      </w:r>
+      <w:r>
+        <w:t xml:space="preserve">Mateus Boche </w:t>
+      </w:r>
+      <w:proofErr w:type="gramStart"/>
+      <w:r>
+        <w:t>Daniel</w:t>
+      </w:r>
+      <w:proofErr w:type="gramEnd"/>
     </w:p>
     <w:p>
       <w:r>
@@ -4609,8 +5107,15 @@
           <w:numId w:val="18"/>
         </w:numPr>
       </w:pPr>
-      <w:r>
-        <w:t>IntelliJ IDEA 2021.3.3</w:t>
+      <w:proofErr w:type="spellStart"/>
+      <w:proofErr w:type="gramStart"/>
+      <w:r>
+        <w:t>IntelliJ</w:t>
+      </w:r>
+      <w:proofErr w:type="spellEnd"/>
+      <w:proofErr w:type="gramEnd"/>
+      <w:r>
+        <w:t xml:space="preserve"> IDEA 2021.3.3</w:t>
       </w:r>
     </w:p>
     <w:p>
@@ -4621,8 +5126,15 @@
           <w:numId w:val="18"/>
         </w:numPr>
       </w:pPr>
-      <w:r>
-        <w:t>PostgreSQL 14;</w:t>
+      <w:proofErr w:type="spellStart"/>
+      <w:proofErr w:type="gramStart"/>
+      <w:r>
+        <w:t>PostgreSQL</w:t>
+      </w:r>
+      <w:proofErr w:type="spellEnd"/>
+      <w:proofErr w:type="gramEnd"/>
+      <w:r>
+        <w:t xml:space="preserve"> 14;</w:t>
       </w:r>
     </w:p>
     <w:p>
@@ -4633,8 +5145,15 @@
           <w:numId w:val="18"/>
         </w:numPr>
       </w:pPr>
-      <w:r>
-        <w:t>PgAdmin 4 v</w:t>
+      <w:proofErr w:type="spellStart"/>
+      <w:proofErr w:type="gramStart"/>
+      <w:r>
+        <w:t>PgAdmin</w:t>
+      </w:r>
+      <w:proofErr w:type="spellEnd"/>
+      <w:proofErr w:type="gramEnd"/>
+      <w:r>
+        <w:t xml:space="preserve"> 4 v</w:t>
       </w:r>
       <w:r>
         <w:t>1.2</w:t>
@@ -4676,7 +5195,15 @@
         </w:numPr>
       </w:pPr>
       <w:r>
-        <w:t>Visual Studio Code 1.32.3;</w:t>
+        <w:t xml:space="preserve">Visual Studio </w:t>
+      </w:r>
+      <w:proofErr w:type="spellStart"/>
+      <w:r>
+        <w:t>Code</w:t>
+      </w:r>
+      <w:proofErr w:type="spellEnd"/>
+      <w:r>
+        <w:t xml:space="preserve"> 1.32.3;</w:t>
       </w:r>
     </w:p>
     <w:p>
@@ -4687,8 +5214,21 @@
           <w:numId w:val="18"/>
         </w:numPr>
       </w:pPr>
-      <w:r>
-        <w:t>Ideas Modeler 11.96;</w:t>
+      <w:proofErr w:type="spellStart"/>
+      <w:r>
+        <w:t>Ideas</w:t>
+      </w:r>
+      <w:proofErr w:type="spellEnd"/>
+      <w:r>
+        <w:t xml:space="preserve"> </w:t>
+      </w:r>
+      <w:proofErr w:type="spellStart"/>
+      <w:r>
+        <w:t>Modeler</w:t>
+      </w:r>
+      <w:proofErr w:type="spellEnd"/>
+      <w:r>
+        <w:t xml:space="preserve"> 11.96;</w:t>
       </w:r>
     </w:p>
     <w:p>
@@ -4699,8 +5239,13 @@
           <w:numId w:val="18"/>
         </w:numPr>
       </w:pPr>
-      <w:r>
-        <w:t>Github;</w:t>
+      <w:proofErr w:type="spellStart"/>
+      <w:r>
+        <w:t>Github</w:t>
+      </w:r>
+      <w:proofErr w:type="spellEnd"/>
+      <w:r>
+        <w:t>;</w:t>
       </w:r>
     </w:p>
     <w:p/>
@@ -4708,7 +5253,8 @@
       <w:pPr>
         <w:pStyle w:val="Ttulo2"/>
       </w:pPr>
-      <w:bookmarkStart w:id="14" w:name="_Toc191547576"/>
+      <w:bookmarkStart w:id="15" w:name="_Toc191547576"/>
+      <w:proofErr w:type="gramStart"/>
       <w:r>
         <w:lastRenderedPageBreak/>
         <w:t>4.</w:t>
@@ -4717,9 +5263,13 @@
         <w:t>4</w:t>
       </w:r>
       <w:r>
-        <w:t xml:space="preserve"> RELATÓRIO DE DESEMPENHO</w:t>
-      </w:r>
-      <w:bookmarkEnd w:id="14"/>
+        <w:t xml:space="preserve"> RELATÓRIO</w:t>
+      </w:r>
+      <w:proofErr w:type="gramEnd"/>
+      <w:r>
+        <w:t xml:space="preserve"> DE DESEMPENHO</w:t>
+      </w:r>
+      <w:bookmarkEnd w:id="15"/>
       <w:r>
         <w:t xml:space="preserve"> </w:t>
       </w:r>
@@ -4769,7 +5319,7 @@
           <w:rFonts w:cs="Arial"/>
         </w:rPr>
       </w:pPr>
-      <w:bookmarkStart w:id="15" w:name="_Toc191547577"/>
+      <w:bookmarkStart w:id="16" w:name="_Toc191547577"/>
       <w:r>
         <w:br w:type="page"/>
       </w:r>
@@ -4778,6 +5328,7 @@
       <w:pPr>
         <w:pStyle w:val="Ttulo2"/>
       </w:pPr>
+      <w:proofErr w:type="gramStart"/>
       <w:r>
         <w:lastRenderedPageBreak/>
         <w:t>4.</w:t>
@@ -4789,12 +5340,16 @@
         <w:t xml:space="preserve"> </w:t>
       </w:r>
       <w:r>
-        <w:t xml:space="preserve">GERENCIAMENTO </w:t>
+        <w:t>GERENCIAMENTO</w:t>
+      </w:r>
+      <w:proofErr w:type="gramEnd"/>
+      <w:r>
+        <w:t xml:space="preserve"> </w:t>
       </w:r>
       <w:r>
         <w:t>DE CONFIGURAÇÃO</w:t>
       </w:r>
-      <w:bookmarkEnd w:id="15"/>
+      <w:bookmarkEnd w:id="16"/>
     </w:p>
     <w:p>
       <w:r>
@@ -4843,11 +5398,16 @@
       <w:pPr>
         <w:pStyle w:val="Ttulo1"/>
       </w:pPr>
-      <w:bookmarkStart w:id="16" w:name="_Toc192060090"/>
-      <w:bookmarkStart w:id="17" w:name="_Toc192060091"/>
-      <w:bookmarkStart w:id="18" w:name="_Toc191547578"/>
-      <w:r>
-        <w:t xml:space="preserve">5 </w:t>
+      <w:bookmarkStart w:id="17" w:name="_Toc192060090"/>
+      <w:bookmarkStart w:id="18" w:name="_Toc192060091"/>
+      <w:bookmarkStart w:id="19" w:name="_Toc191547578"/>
+      <w:proofErr w:type="gramStart"/>
+      <w:r>
+        <w:t>5</w:t>
+      </w:r>
+      <w:proofErr w:type="gramEnd"/>
+      <w:r>
+        <w:t xml:space="preserve"> </w:t>
       </w:r>
       <w:r>
         <w:t>ESPECIFICAÇÃO E ANÁLISE D</w:t>
@@ -4858,9 +5418,9 @@
       <w:r>
         <w:t xml:space="preserve"> REQUISITOS</w:t>
       </w:r>
-      <w:bookmarkEnd w:id="16"/>
       <w:bookmarkEnd w:id="17"/>
       <w:bookmarkEnd w:id="18"/>
+      <w:bookmarkEnd w:id="19"/>
     </w:p>
     <w:p>
       <w:r>
@@ -4881,8 +5441,8 @@
       <w:pPr>
         <w:pStyle w:val="Ttulo2"/>
       </w:pPr>
-      <w:bookmarkStart w:id="19" w:name="_Toc192060093"/>
-      <w:bookmarkStart w:id="20" w:name="_Toc191547579"/>
+      <w:bookmarkStart w:id="20" w:name="_Toc192060093"/>
+      <w:bookmarkStart w:id="21" w:name="_Toc191547579"/>
       <w:r>
         <w:t>5.</w:t>
       </w:r>
@@ -4892,17 +5452,17 @@
       <w:r>
         <w:t xml:space="preserve"> REQUISITOS</w:t>
       </w:r>
-      <w:bookmarkEnd w:id="19"/>
+      <w:bookmarkEnd w:id="20"/>
       <w:r>
         <w:t xml:space="preserve"> DO SISTEMA</w:t>
       </w:r>
       <w:r>
         <w:t xml:space="preserve"> DE SOFTWARE</w:t>
       </w:r>
-      <w:bookmarkEnd w:id="20"/>
-    </w:p>
-    <w:p>
-      <w:bookmarkStart w:id="21" w:name="_Toc192060094"/>
+      <w:bookmarkEnd w:id="21"/>
+    </w:p>
+    <w:p>
+      <w:bookmarkStart w:id="22" w:name="_Toc192060094"/>
       <w:r>
         <w:t>Os requisitos do sistema de software definem as funcionalidades e restrições necessárias para o desenvolvimento da aplicação. Eles garantem que o sistema atenda às necessidades dos usuários e cumpra seu propósito de facilitar a doação de leite materno.</w:t>
       </w:r>
@@ -4925,7 +5485,15 @@
     <w:p>
       <w:r>
         <w:lastRenderedPageBreak/>
-        <w:t>Desejáveis: Requisitos adicionais que agregam valor ao sistema, proporcionando maior conveniência e aprimoramento, mas que não são prioritários na implementação inicial.</w:t>
+        <w:t xml:space="preserve">Desejáveis: Requisitos adicionais que agregam valor ao sistema, proporcionando maior conveniência e aprimoramento, mas que não são prioritários na </w:t>
+      </w:r>
+      <w:proofErr w:type="gramStart"/>
+      <w:r>
+        <w:t>implementação</w:t>
+      </w:r>
+      <w:proofErr w:type="gramEnd"/>
+      <w:r>
+        <w:t xml:space="preserve"> inicial.</w:t>
       </w:r>
     </w:p>
     <w:p>
@@ -4937,7 +5505,7 @@
       <w:pPr>
         <w:pStyle w:val="Ttulo3"/>
       </w:pPr>
-      <w:bookmarkStart w:id="22" w:name="_Toc191547580"/>
+      <w:bookmarkStart w:id="23" w:name="_Toc191547580"/>
       <w:r>
         <w:t>5.</w:t>
       </w:r>
@@ -4950,14 +5518,14 @@
       <w:r>
         <w:t>uncionais</w:t>
       </w:r>
-      <w:bookmarkEnd w:id="21"/>
       <w:bookmarkEnd w:id="22"/>
+      <w:bookmarkEnd w:id="23"/>
     </w:p>
     <w:p>
       <w:pPr>
         <w:pStyle w:val="SemEspaamento"/>
       </w:pPr>
-      <w:bookmarkStart w:id="23" w:name="_Toc192060095"/>
+      <w:bookmarkStart w:id="24" w:name="_Toc192060095"/>
       <w:r>
         <w:t>Os requisitos funcionais descrevem as funcionalidades que o sistema deve oferecer para atender às necessidades dos usuários. Eles foram classificados de acordo com sua prioridade, podendo ser essenciais, importantes ou desejáveis.</w:t>
       </w:r>
@@ -4991,7 +5559,15 @@
         <w:t>Descrição:</w:t>
       </w:r>
       <w:r>
-        <w:t xml:space="preserve"> O Sistema deve permitir que doadoras, receptoras e profissionais de saúde realizem o cadastro, fornecendo informações como nome, e-mail, telefone e tipo de usuário. </w:t>
+        <w:t xml:space="preserve"> O Sistema deve permitir que </w:t>
+      </w:r>
+      <w:proofErr w:type="gramStart"/>
+      <w:r>
+        <w:t>doadoras, receptoras</w:t>
+      </w:r>
+      <w:proofErr w:type="gramEnd"/>
+      <w:r>
+        <w:t xml:space="preserve"> e profissionais de saúde realizem o cadastro, fornecendo informações como nome, e-mail, telefone e tipo de usuário. </w:t>
       </w:r>
     </w:p>
     <w:p>
@@ -5046,7 +5622,23 @@
         <w:t xml:space="preserve">Descrição: </w:t>
       </w:r>
       <w:r>
-        <w:t>O sistema deve permitir que os usuários façam login utilizando e-mail e senha.</w:t>
+        <w:t xml:space="preserve">O sistema deve permitir que os usuários </w:t>
+      </w:r>
+      <w:proofErr w:type="gramStart"/>
+      <w:r>
+        <w:t>façam</w:t>
+      </w:r>
+      <w:proofErr w:type="gramEnd"/>
+      <w:r>
+        <w:t xml:space="preserve"> </w:t>
+      </w:r>
+      <w:proofErr w:type="spellStart"/>
+      <w:r>
+        <w:t>login</w:t>
+      </w:r>
+      <w:proofErr w:type="spellEnd"/>
+      <w:r>
+        <w:t xml:space="preserve"> utilizando e-mail e senha.</w:t>
       </w:r>
     </w:p>
     <w:p>
@@ -5308,7 +5900,15 @@
         <w:t xml:space="preserve">O sistema deve </w:t>
       </w:r>
       <w:r>
-        <w:t>permitir que doadoras registrem a intenção de doar leite materno, informando a quantidade disponível e sua localização.</w:t>
+        <w:t xml:space="preserve">permitir que doadoras </w:t>
+      </w:r>
+      <w:proofErr w:type="gramStart"/>
+      <w:r>
+        <w:t>registrem</w:t>
+      </w:r>
+      <w:proofErr w:type="gramEnd"/>
+      <w:r>
+        <w:t xml:space="preserve"> a intenção de doar leite materno, informando a quantidade disponível e sua localização.</w:t>
       </w:r>
     </w:p>
     <w:p>
@@ -5348,7 +5948,7 @@
       <w:pPr>
         <w:pStyle w:val="Ttulo3"/>
       </w:pPr>
-      <w:bookmarkStart w:id="24" w:name="_Toc191547581"/>
+      <w:bookmarkStart w:id="25" w:name="_Toc191547581"/>
       <w:r>
         <w:t>5.</w:t>
       </w:r>
@@ -5364,11 +5964,11 @@
       <w:r>
         <w:t>uncionais</w:t>
       </w:r>
-      <w:bookmarkEnd w:id="23"/>
       <w:bookmarkEnd w:id="24"/>
-    </w:p>
-    <w:p>
-      <w:bookmarkStart w:id="25" w:name="_Toc192060096"/>
+      <w:bookmarkEnd w:id="25"/>
+    </w:p>
+    <w:p>
+      <w:bookmarkStart w:id="26" w:name="_Toc192060096"/>
       <w:r>
         <w:t>Os requisitos não funcionais definem as propriedades e restrições do sistema, garantindo aspectos como desempenho, segurança e usabilidade. Esses requisitos são essenciais para a qualidade da aplicação e sua aceitação pelos usuários.</w:t>
       </w:r>
@@ -5427,8 +6027,21 @@
         <w:t>Descrição:</w:t>
       </w:r>
       <w:r>
-        <w:t xml:space="preserve"> O sistema deve processar as requisições de cadastro, login e registros de doação em até 2 segundos</w:t>
-      </w:r>
+        <w:t xml:space="preserve"> O sistema deve processar as requisições de cadastro, </w:t>
+      </w:r>
+      <w:proofErr w:type="spellStart"/>
+      <w:r>
+        <w:t>login</w:t>
+      </w:r>
+      <w:proofErr w:type="spellEnd"/>
+      <w:r>
+        <w:t xml:space="preserve"> e registros de doação em até 2 </w:t>
+      </w:r>
+      <w:proofErr w:type="gramStart"/>
+      <w:r>
+        <w:t>segundos</w:t>
+      </w:r>
+      <w:proofErr w:type="gramEnd"/>
     </w:p>
     <w:p>
       <w:pPr>
@@ -5462,15 +6075,19 @@
     <w:p/>
     <w:p>
       <w:r>
-        <w:lastRenderedPageBreak/>
         <w:t xml:space="preserve">b) Requisitos de </w:t>
       </w:r>
       <w:r>
         <w:t xml:space="preserve">Segurança </w:t>
       </w:r>
       <w:r>
-        <w:t>(confiabilidade, disponibilidade, autenticidade e integridade)</w:t>
-      </w:r>
+        <w:t>(confiabilidade, disponibilidade, autenticidade e integridade</w:t>
+      </w:r>
+      <w:proofErr w:type="gramStart"/>
+      <w:r>
+        <w:t>)</w:t>
+      </w:r>
+      <w:proofErr w:type="gramEnd"/>
     </w:p>
     <w:p>
       <w:pPr>
@@ -5482,7 +6099,15 @@
     </w:p>
     <w:p>
       <w:r>
-        <w:t>Descrição: O sistema deve estar disponível pelo menos 99% do tempo, garantindo funcionamento contínuo e minimizando períodos de inatividade.</w:t>
+        <w:t xml:space="preserve">Descrição: O sistema deve estar </w:t>
+      </w:r>
+      <w:proofErr w:type="gramStart"/>
+      <w:r>
+        <w:t>disponível pelo menos 99</w:t>
+      </w:r>
+      <w:proofErr w:type="gramEnd"/>
+      <w:r>
+        <w:t>% do tempo, garantindo funcionamento contínuo e minimizando períodos de inatividade.</w:t>
       </w:r>
     </w:p>
     <w:p>
@@ -5513,7 +6138,15 @@
     </w:p>
     <w:p>
       <w:r>
-        <w:t>Descrição: O sistema deve ser compatível com os principais navegadores modernos (Google Chrome, Mozilla Firefox, Microsoft Edge, Safari) e dispositivos móveis.</w:t>
+        <w:t xml:space="preserve">Descrição: O sistema deve ser compatível com os principais navegadores modernos (Google </w:t>
+      </w:r>
+      <w:proofErr w:type="spellStart"/>
+      <w:r>
+        <w:t>Chrome</w:t>
+      </w:r>
+      <w:proofErr w:type="spellEnd"/>
+      <w:r>
+        <w:t>, Mozilla Firefox, Microsoft Edge, Safari) e dispositivos móveis.</w:t>
       </w:r>
     </w:p>
     <w:p>
@@ -5610,7 +6243,15 @@
     </w:p>
     <w:p>
       <w:r>
-        <w:t>Descrição: O sistema deve utilizar frameworks e bibliotecas reconhecidas no mercado para garantir confiabilidade e otimização do desenvolvimento.</w:t>
+        <w:t xml:space="preserve">Descrição: O sistema deve utilizar frameworks e bibliotecas reconhecidas no mercado para garantir confiabilidade e </w:t>
+      </w:r>
+      <w:proofErr w:type="gramStart"/>
+      <w:r>
+        <w:t>otimização</w:t>
+      </w:r>
+      <w:proofErr w:type="gramEnd"/>
+      <w:r>
+        <w:t xml:space="preserve"> do desenvolvimento.</w:t>
       </w:r>
     </w:p>
     <w:p/>
@@ -5627,17 +6268,38 @@
     </w:p>
     <w:p>
       <w:r>
-        <w:t>a) Requisitos de Interoperabilidade (hardware, software, comunicações)</w:t>
-      </w:r>
-    </w:p>
-    <w:p>
-      <w:r>
-        <w:t>RNF10 – Integração com APIs externas</w:t>
-      </w:r>
-    </w:p>
-    <w:p>
-      <w:r>
-        <w:t>Descrição: O sistema deve permitir integração com APIs de mapas para facilitar a localização de bancos de leite.</w:t>
+        <w:t>a) Requisitos de Interoperabilidade (hardware, software, comunicações</w:t>
+      </w:r>
+      <w:proofErr w:type="gramStart"/>
+      <w:r>
+        <w:t>)</w:t>
+      </w:r>
+      <w:proofErr w:type="gramEnd"/>
+    </w:p>
+    <w:p>
+      <w:r>
+        <w:t xml:space="preserve">RNF10 – Integração com </w:t>
+      </w:r>
+      <w:proofErr w:type="spellStart"/>
+      <w:r>
+        <w:t>APIs</w:t>
+      </w:r>
+      <w:proofErr w:type="spellEnd"/>
+      <w:r>
+        <w:t xml:space="preserve"> externas</w:t>
+      </w:r>
+    </w:p>
+    <w:p>
+      <w:r>
+        <w:t xml:space="preserve">Descrição: O sistema deve permitir integração com </w:t>
+      </w:r>
+      <w:proofErr w:type="spellStart"/>
+      <w:r>
+        <w:t>APIs</w:t>
+      </w:r>
+      <w:proofErr w:type="spellEnd"/>
+      <w:r>
+        <w:t xml:space="preserve"> de mapas para facilitar a localização de bancos de leite.</w:t>
       </w:r>
     </w:p>
     <w:p>
@@ -5697,11 +6359,11 @@
       <w:pPr>
         <w:pStyle w:val="Ttulo3"/>
       </w:pPr>
-      <w:bookmarkStart w:id="26" w:name="_Toc191547582"/>
+      <w:bookmarkStart w:id="27" w:name="_Toc191547582"/>
       <w:r>
         <w:t>5.1.3 Principais Regras de Negócio</w:t>
       </w:r>
-      <w:bookmarkEnd w:id="26"/>
+      <w:bookmarkEnd w:id="27"/>
     </w:p>
     <w:p>
       <w:r>
@@ -5752,7 +6414,15 @@
     </w:p>
     <w:p>
       <w:r>
-        <w:t>Descrição: Apenas usuários cadastrados podem acessar o sistema. O login deve ser feito utilizando e-mail e senha cadastrados. Senhas incorretas bloqueiam o acesso após três tentativas consecutivas.</w:t>
+        <w:t xml:space="preserve">Descrição: Apenas usuários cadastrados podem acessar o sistema. O </w:t>
+      </w:r>
+      <w:proofErr w:type="spellStart"/>
+      <w:r>
+        <w:t>login</w:t>
+      </w:r>
+      <w:proofErr w:type="spellEnd"/>
+      <w:r>
+        <w:t xml:space="preserve"> deve ser feito utilizando e-mail e senha cadastrados. Senhas incorretas bloqueiam o acesso após três tentativas consecutivas.</w:t>
       </w:r>
     </w:p>
     <w:p>
@@ -5845,12 +6515,17 @@
       <w:pPr>
         <w:pStyle w:val="Ttulo2"/>
       </w:pPr>
-      <w:bookmarkStart w:id="27" w:name="_Toc191547583"/>
+      <w:bookmarkStart w:id="28" w:name="_Toc191547583"/>
+      <w:proofErr w:type="gramStart"/>
       <w:r>
         <w:lastRenderedPageBreak/>
-        <w:t>5.2 ANÁLISE DOS REQUISITOS</w:t>
-      </w:r>
-      <w:bookmarkEnd w:id="27"/>
+        <w:t>5.2 ANÁLISE</w:t>
+      </w:r>
+      <w:proofErr w:type="gramEnd"/>
+      <w:r>
+        <w:t xml:space="preserve"> DOS REQUISITOS</w:t>
+      </w:r>
+      <w:bookmarkEnd w:id="28"/>
     </w:p>
     <w:p>
       <w:pPr>
@@ -5861,14 +6536,14 @@
       <w:pPr>
         <w:pStyle w:val="Ttulo3"/>
       </w:pPr>
-      <w:bookmarkStart w:id="28" w:name="_Toc191547584"/>
+      <w:bookmarkStart w:id="29" w:name="_Toc191547584"/>
       <w:r>
         <w:t xml:space="preserve">5.2.1 </w:t>
       </w:r>
       <w:r>
         <w:t>Visão Funcional</w:t>
       </w:r>
-      <w:bookmarkEnd w:id="28"/>
+      <w:bookmarkEnd w:id="29"/>
     </w:p>
     <w:p>
       <w:r>
@@ -5882,8 +6557,8 @@
     </w:p>
     <w:p/>
     <w:p>
-      <w:bookmarkStart w:id="29" w:name="_Toc192060097"/>
-      <w:bookmarkEnd w:id="25"/>
+      <w:bookmarkStart w:id="30" w:name="_Toc192060097"/>
+      <w:bookmarkEnd w:id="26"/>
       <w:r>
         <w:t>O modelo de casos de uso é constituído pelo diagrama de casos de uso e pela descrição dos fluxos de eventos.</w:t>
       </w:r>
@@ -5922,14 +6597,14 @@
       <w:pPr>
         <w:pStyle w:val="Ttulo3"/>
       </w:pPr>
-      <w:bookmarkStart w:id="30" w:name="_Toc192060098"/>
-      <w:bookmarkEnd w:id="29"/>
+      <w:bookmarkStart w:id="31" w:name="_Toc192060098"/>
+      <w:bookmarkEnd w:id="30"/>
     </w:p>
     <w:p>
       <w:pPr>
         <w:pStyle w:val="Ttulo3"/>
       </w:pPr>
-      <w:bookmarkStart w:id="31" w:name="_Toc191547585"/>
+      <w:bookmarkStart w:id="32" w:name="_Toc191547585"/>
       <w:r>
         <w:t>5.2.</w:t>
       </w:r>
@@ -5945,12 +6620,12 @@
       <w:r>
         <w:t>dos Dados</w:t>
       </w:r>
+      <w:bookmarkEnd w:id="32"/>
+    </w:p>
+    <w:p>
+      <w:bookmarkStart w:id="33" w:name="_Toc192060100"/>
+      <w:bookmarkStart w:id="34" w:name="_Toc192060099"/>
       <w:bookmarkEnd w:id="31"/>
-    </w:p>
-    <w:p>
-      <w:bookmarkStart w:id="32" w:name="_Toc192060100"/>
-      <w:bookmarkStart w:id="33" w:name="_Toc192060099"/>
-      <w:bookmarkEnd w:id="30"/>
       <w:r>
         <w:t xml:space="preserve"> </w:t>
       </w:r>
@@ -5993,16 +6668,16 @@
       <w:r>
         <w:t>.</w:t>
       </w:r>
-      <w:bookmarkEnd w:id="32"/>
+      <w:bookmarkEnd w:id="33"/>
     </w:p>
     <w:p/>
     <w:p>
       <w:pPr>
         <w:pStyle w:val="Ttulo3"/>
       </w:pPr>
-      <w:bookmarkStart w:id="34" w:name="_Toc191547586"/>
-      <w:bookmarkStart w:id="35" w:name="_Toc192060101"/>
-      <w:bookmarkEnd w:id="33"/>
+      <w:bookmarkStart w:id="35" w:name="_Toc191547586"/>
+      <w:bookmarkStart w:id="36" w:name="_Toc192060101"/>
+      <w:bookmarkEnd w:id="34"/>
       <w:r>
         <w:t xml:space="preserve">5.2.3 </w:t>
       </w:r>
@@ -6021,10 +6696,10 @@
       <w:r>
         <w:t xml:space="preserve"> Usuário</w:t>
       </w:r>
-      <w:bookmarkEnd w:id="34"/>
-    </w:p>
-    <w:p>
-      <w:bookmarkStart w:id="36" w:name="_Toc2324123"/>
+      <w:bookmarkEnd w:id="35"/>
+    </w:p>
+    <w:p>
+      <w:bookmarkStart w:id="37" w:name="_Toc2324123"/>
       <w:r>
         <w:t xml:space="preserve">Colocar os </w:t>
       </w:r>
@@ -6061,14 +6736,14 @@
       <w:r>
         <w:t>.</w:t>
       </w:r>
-      <w:bookmarkEnd w:id="36"/>
+      <w:bookmarkEnd w:id="37"/>
     </w:p>
     <w:p>
       <w:pPr>
         <w:sectPr>
-          <w:headerReference w:type="even" r:id="rId13"/>
-          <w:headerReference w:type="default" r:id="rId14"/>
-          <w:headerReference w:type="first" r:id="rId15"/>
+          <w:headerReference w:type="even" r:id="rId15"/>
+          <w:headerReference w:type="default" r:id="rId16"/>
+          <w:headerReference w:type="first" r:id="rId17"/>
           <w:pgSz w:w="11907" w:h="16840" w:code="9"/>
           <w:pgMar w:top="1701" w:right="1134" w:bottom="1134" w:left="1701" w:header="709" w:footer="709" w:gutter="0"/>
           <w:cols w:space="708"/>
@@ -6084,22 +6759,27 @@
       <w:pPr>
         <w:pStyle w:val="Ttulo1"/>
       </w:pPr>
-      <w:bookmarkStart w:id="37" w:name="_Toc191547587"/>
+      <w:bookmarkStart w:id="38" w:name="_Toc191547587"/>
+      <w:proofErr w:type="gramStart"/>
       <w:r>
         <w:lastRenderedPageBreak/>
-        <w:t>6 ARQUITETURA E PROJETO</w:t>
-      </w:r>
-      <w:bookmarkEnd w:id="35"/>
+        <w:t>6</w:t>
+      </w:r>
+      <w:proofErr w:type="gramEnd"/>
+      <w:r>
+        <w:t xml:space="preserve"> ARQUITETURA E PROJETO</w:t>
+      </w:r>
+      <w:bookmarkEnd w:id="36"/>
       <w:r>
         <w:t xml:space="preserve"> DO SISTEMA</w:t>
       </w:r>
       <w:r>
         <w:t xml:space="preserve"> DE SOFTWARE</w:t>
       </w:r>
-      <w:bookmarkEnd w:id="37"/>
-    </w:p>
-    <w:p>
-      <w:bookmarkStart w:id="38" w:name="_Toc192060103"/>
+      <w:bookmarkEnd w:id="38"/>
+    </w:p>
+    <w:p>
+      <w:bookmarkStart w:id="39" w:name="_Toc192060103"/>
       <w:r>
         <w:t>I</w:t>
       </w:r>
@@ -6130,18 +6810,23 @@
       <w:pPr>
         <w:pStyle w:val="Ttulo2"/>
       </w:pPr>
-      <w:bookmarkStart w:id="39" w:name="_Toc191547588"/>
+      <w:bookmarkStart w:id="40" w:name="_Toc191547588"/>
+      <w:proofErr w:type="gramStart"/>
       <w:r>
         <w:t>6.1 V</w:t>
       </w:r>
-      <w:bookmarkEnd w:id="38"/>
-      <w:r>
-        <w:t>ISÃO ESTRUTURAL</w:t>
-      </w:r>
       <w:bookmarkEnd w:id="39"/>
-    </w:p>
-    <w:p>
-      <w:bookmarkStart w:id="40" w:name="_Toc192060104"/>
+      <w:r>
+        <w:t>ISÃO</w:t>
+      </w:r>
+      <w:proofErr w:type="gramEnd"/>
+      <w:r>
+        <w:t xml:space="preserve"> ESTRUTURAL</w:t>
+      </w:r>
+      <w:bookmarkEnd w:id="40"/>
+    </w:p>
+    <w:p>
+      <w:bookmarkStart w:id="41" w:name="_Toc192060104"/>
       <w:r>
         <w:t>Insira</w:t>
       </w:r>
@@ -6152,16 +6837,26 @@
         <w:t>apresentação</w:t>
       </w:r>
       <w:r>
-        <w:t xml:space="preserve"> sobre o assunto tratado nesta seção</w:t>
+        <w:t xml:space="preserve"> sobre o assunto tratado nesta </w:t>
+      </w:r>
+      <w:proofErr w:type="spellStart"/>
+      <w:proofErr w:type="gramStart"/>
+      <w:r>
+        <w:t>seção</w:t>
       </w:r>
       <w:r>
         <w:t>.</w:t>
       </w:r>
+      <w:proofErr w:type="gramEnd"/>
       <w:r>
         <w:t>T</w:t>
       </w:r>
       <w:r>
-        <w:t>odos os diagramas devem ser entregue</w:t>
+        <w:t>odos</w:t>
+      </w:r>
+      <w:proofErr w:type="spellEnd"/>
+      <w:r>
+        <w:t xml:space="preserve"> os diagramas devem ser entregue</w:t>
       </w:r>
       <w:r>
         <w:t>s</w:t>
@@ -6181,7 +6876,7 @@
       <w:pPr>
         <w:pStyle w:val="Ttulo3"/>
       </w:pPr>
-      <w:bookmarkStart w:id="41" w:name="_Toc191547589"/>
+      <w:bookmarkStart w:id="42" w:name="_Toc191547589"/>
       <w:r>
         <w:t xml:space="preserve">6.1.1 Diagrama de </w:t>
       </w:r>
@@ -6191,8 +6886,8 @@
       <w:r>
         <w:t>acotes</w:t>
       </w:r>
-      <w:bookmarkEnd w:id="40"/>
       <w:bookmarkEnd w:id="41"/>
+      <w:bookmarkEnd w:id="42"/>
     </w:p>
     <w:p>
       <w:r>
@@ -6219,8 +6914,8 @@
       <w:pPr>
         <w:pStyle w:val="Ttulo3"/>
       </w:pPr>
-      <w:bookmarkStart w:id="42" w:name="_Toc192060105"/>
-      <w:bookmarkStart w:id="43" w:name="_Toc191547590"/>
+      <w:bookmarkStart w:id="43" w:name="_Toc192060105"/>
+      <w:bookmarkStart w:id="44" w:name="_Toc191547590"/>
       <w:r>
         <w:t xml:space="preserve">6.1.2 Diagramas de </w:t>
       </w:r>
@@ -6230,8 +6925,8 @@
       <w:r>
         <w:t>lasses</w:t>
       </w:r>
-      <w:bookmarkEnd w:id="42"/>
       <w:bookmarkEnd w:id="43"/>
+      <w:bookmarkEnd w:id="44"/>
     </w:p>
     <w:p>
       <w:r>
@@ -6255,13 +6950,18 @@
       <w:pPr>
         <w:pStyle w:val="Ttulo2"/>
       </w:pPr>
-      <w:bookmarkStart w:id="44" w:name="_Toc192060106"/>
-      <w:bookmarkStart w:id="45" w:name="_Toc191547591"/>
-      <w:r>
-        <w:t>6.2 VISÃO COMPORTAMENTAL</w:t>
-      </w:r>
-      <w:bookmarkEnd w:id="44"/>
+      <w:bookmarkStart w:id="45" w:name="_Toc192060106"/>
+      <w:bookmarkStart w:id="46" w:name="_Toc191547591"/>
+      <w:proofErr w:type="gramStart"/>
+      <w:r>
+        <w:t>6.2 VISÃO</w:t>
+      </w:r>
+      <w:proofErr w:type="gramEnd"/>
+      <w:r>
+        <w:t xml:space="preserve"> COMPORTAMENTAL</w:t>
+      </w:r>
       <w:bookmarkEnd w:id="45"/>
+      <w:bookmarkEnd w:id="46"/>
     </w:p>
     <w:p>
       <w:r>
@@ -6282,7 +6982,7 @@
       <w:pPr>
         <w:pStyle w:val="Ttulo3"/>
       </w:pPr>
-      <w:bookmarkStart w:id="46" w:name="_Toc191547592"/>
+      <w:bookmarkStart w:id="47" w:name="_Toc191547592"/>
       <w:r>
         <w:t xml:space="preserve">6.2.1 Projeto das </w:t>
       </w:r>
@@ -6295,7 +6995,7 @@
       <w:r>
         <w:t xml:space="preserve"> entre Objetos</w:t>
       </w:r>
-      <w:bookmarkEnd w:id="46"/>
+      <w:bookmarkEnd w:id="47"/>
     </w:p>
     <w:p/>
     <w:p>
@@ -6335,9 +7035,14 @@
       <w:pPr>
         <w:pStyle w:val="Ttulo2"/>
       </w:pPr>
-      <w:bookmarkStart w:id="47" w:name="_Toc191547593"/>
-      <w:r>
-        <w:t xml:space="preserve">6.3 VISÃO </w:t>
+      <w:bookmarkStart w:id="48" w:name="_Toc191547593"/>
+      <w:proofErr w:type="gramStart"/>
+      <w:r>
+        <w:t>6.3 VISÃO</w:t>
+      </w:r>
+      <w:proofErr w:type="gramEnd"/>
+      <w:r>
+        <w:t xml:space="preserve"> </w:t>
       </w:r>
       <w:r>
         <w:t>DOS</w:t>
@@ -6345,7 +7050,7 @@
       <w:r>
         <w:t xml:space="preserve"> DADOS</w:t>
       </w:r>
-      <w:bookmarkEnd w:id="47"/>
+      <w:bookmarkEnd w:id="48"/>
     </w:p>
     <w:p>
       <w:r>
@@ -6357,14 +7062,14 @@
       <w:pPr>
         <w:pStyle w:val="Ttulo3"/>
       </w:pPr>
-      <w:bookmarkStart w:id="48" w:name="_Toc191547594"/>
+      <w:bookmarkStart w:id="49" w:name="_Toc191547594"/>
       <w:r>
         <w:t xml:space="preserve">6.3.1 Modelo </w:t>
       </w:r>
       <w:r>
         <w:t>Lógico</w:t>
       </w:r>
-      <w:bookmarkEnd w:id="48"/>
+      <w:bookmarkEnd w:id="49"/>
     </w:p>
     <w:p>
       <w:r>
@@ -6424,7 +7129,7 @@
       <w:pPr>
         <w:pStyle w:val="Ttulo3"/>
       </w:pPr>
-      <w:bookmarkStart w:id="49" w:name="_Toc191547595"/>
+      <w:bookmarkStart w:id="50" w:name="_Toc191547595"/>
       <w:r>
         <w:t>6.3.2 Dicionário de D</w:t>
       </w:r>
@@ -6437,7 +7142,7 @@
       <w:r>
         <w:t>Lógico</w:t>
       </w:r>
-      <w:bookmarkEnd w:id="49"/>
+      <w:bookmarkEnd w:id="50"/>
     </w:p>
     <w:p>
       <w:r>
@@ -6473,7 +7178,8 @@
       <w:pPr>
         <w:pStyle w:val="Ttulo2"/>
       </w:pPr>
-      <w:bookmarkStart w:id="50" w:name="_Toc191547596"/>
+      <w:bookmarkStart w:id="51" w:name="_Toc191547596"/>
+      <w:proofErr w:type="gramStart"/>
       <w:r>
         <w:t>6.</w:t>
       </w:r>
@@ -6481,9 +7187,13 @@
         <w:t>4</w:t>
       </w:r>
       <w:r>
-        <w:t xml:space="preserve"> PROJETO DA INTERAÇÃO HUMANO-COMPUTADOR</w:t>
-      </w:r>
-      <w:bookmarkEnd w:id="50"/>
+        <w:t xml:space="preserve"> PROJETO</w:t>
+      </w:r>
+      <w:proofErr w:type="gramEnd"/>
+      <w:r>
+        <w:t xml:space="preserve"> DA INTERAÇÃO HUMANO-COMPUTADOR</w:t>
+      </w:r>
+      <w:bookmarkEnd w:id="51"/>
     </w:p>
     <w:p>
       <w:r>
@@ -6505,10 +7215,18 @@
         <w:t>, m</w:t>
       </w:r>
       <w:r>
-        <w:t>ostrar os padrões ergonômicos e as heurísticas de usabilidade para a impleme</w:t>
-      </w:r>
-      <w:r>
-        <w:t>ntação da interface de usuário.</w:t>
+        <w:t xml:space="preserve">ostrar os padrões ergonômicos e as heurísticas de usabilidade para a </w:t>
+      </w:r>
+      <w:proofErr w:type="gramStart"/>
+      <w:r>
+        <w:t>impleme</w:t>
+      </w:r>
+      <w:r>
+        <w:t>ntação</w:t>
+      </w:r>
+      <w:proofErr w:type="gramEnd"/>
+      <w:r>
+        <w:t xml:space="preserve"> da interface de usuário.</w:t>
       </w:r>
     </w:p>
     <w:p>
@@ -6520,7 +7238,7 @@
       <w:pPr>
         <w:pStyle w:val="Ttulo3"/>
       </w:pPr>
-      <w:bookmarkStart w:id="51" w:name="_Toc191547597"/>
+      <w:bookmarkStart w:id="52" w:name="_Toc191547597"/>
       <w:r>
         <w:t>6.</w:t>
       </w:r>
@@ -6542,7 +7260,7 @@
       <w:r>
         <w:t>suário</w:t>
       </w:r>
-      <w:bookmarkEnd w:id="51"/>
+      <w:bookmarkEnd w:id="52"/>
     </w:p>
     <w:p>
       <w:pPr>
@@ -6585,7 +7303,11 @@
         <w:t>aplique um questionário</w:t>
       </w:r>
       <w:r>
-        <w:t xml:space="preserve"> sobre o projeto. O questionário não deve requerer </w:t>
+        <w:t xml:space="preserve"> sobre o projeto. </w:t>
+      </w:r>
+      <w:proofErr w:type="gramStart"/>
+      <w:r>
+        <w:t xml:space="preserve">O questionário não deve requerer </w:t>
       </w:r>
       <w:r>
         <w:t>dados pessoais</w:t>
@@ -6597,7 +7319,11 @@
         <w:t xml:space="preserve">única </w:t>
       </w:r>
       <w:r>
-        <w:t>de uso acadêmico). Os resultados de</w:t>
+        <w:t>de uso acadêmico)</w:t>
+      </w:r>
+      <w:proofErr w:type="gramEnd"/>
+      <w:r>
+        <w:t>. Os resultados de</w:t>
       </w:r>
       <w:r>
         <w:t xml:space="preserve">vem ser entregues dentro da pasta do Apêndice </w:t>
@@ -6608,7 +7334,7 @@
       <w:r>
         <w:t>.</w:t>
       </w:r>
-      <w:bookmarkStart w:id="52" w:name="_Toc192060119"/>
+      <w:bookmarkStart w:id="53" w:name="_Toc192060119"/>
       <w:r>
         <w:br w:type="page"/>
       </w:r>
@@ -6617,15 +7343,17 @@
       <w:pPr>
         <w:pStyle w:val="Ttulo1"/>
       </w:pPr>
-      <w:bookmarkStart w:id="53" w:name="_Toc191547598"/>
+      <w:bookmarkStart w:id="54" w:name="_Toc191547598"/>
+      <w:proofErr w:type="gramStart"/>
       <w:r>
         <w:lastRenderedPageBreak/>
         <w:t>6</w:t>
       </w:r>
+      <w:proofErr w:type="gramEnd"/>
       <w:r>
         <w:t xml:space="preserve"> CONCLUSÃO</w:t>
       </w:r>
-      <w:bookmarkEnd w:id="53"/>
+      <w:bookmarkEnd w:id="54"/>
     </w:p>
     <w:p>
       <w:pPr>
@@ -6675,154 +7403,416 @@
       <w:pPr>
         <w:pStyle w:val="Ttulo1"/>
       </w:pPr>
-      <w:bookmarkStart w:id="54" w:name="_Toc191547599"/>
+      <w:bookmarkStart w:id="55" w:name="_Toc191547599"/>
       <w:r>
         <w:lastRenderedPageBreak/>
         <w:t>REFERÊNCIAS</w:t>
       </w:r>
-      <w:bookmarkEnd w:id="52"/>
-      <w:bookmarkEnd w:id="54"/>
+      <w:bookmarkEnd w:id="53"/>
+      <w:bookmarkEnd w:id="55"/>
     </w:p>
     <w:p>
       <w:pPr>
         <w:pStyle w:val="NormalWeb"/>
-      </w:pPr>
-      <w:r>
         <w:rPr>
           <w:rStyle w:val="Forte"/>
           <w:sz w:val="24"/>
         </w:rPr>
-        <w:t>BRASIL.</w:t>
-      </w:r>
-      <w:r>
-        <w:t xml:space="preserve"> Ministério da Saúde. (2023). </w:t>
-      </w:r>
-      <w:r>
-        <w:rPr>
-          <w:rStyle w:val="nfase"/>
-        </w:rPr>
-        <w:t>Conheça os Benefícios da Amamentação</w:t>
-      </w:r>
-      <w:r>
-        <w:t>. Disponível em: https://www.gov.br/saude/pt-br/campanhas-da-saude/2023/amamentacao/conheca-os-beneficios. Acesso em: 13 mar. 2025.</w:t>
-      </w:r>
-    </w:p>
-    <w:p>
-      <w:pPr>
-        <w:pStyle w:val="NormalWeb"/>
       </w:pPr>
       <w:r>
         <w:rPr>
           <w:rStyle w:val="Forte"/>
           <w:sz w:val="24"/>
         </w:rPr>
-        <w:t>LOPES, M. H.; SILVA, R. A.; PEREIRA, A. L.; SANTOS, F. M.</w:t>
-      </w:r>
-      <w:r>
-        <w:t xml:space="preserve"> (2022). A tecnologia dos aplicativos móveis na promoção ao aleitamento materno: revisão integrativa. </w:t>
-      </w:r>
-      <w:r>
-        <w:rPr>
-          <w:rStyle w:val="nfase"/>
-        </w:rPr>
-        <w:t>Revista Brasileira de Enfermagem</w:t>
-      </w:r>
-      <w:r>
-        <w:t xml:space="preserve">, 75(1), e20210034. Disponível em: </w:t>
-      </w:r>
-      <w:hyperlink r:id="rId16" w:tgtFrame="_new" w:history="1">
-        <w:r>
-          <w:rPr>
-            <w:rStyle w:val="Hyperlink"/>
-          </w:rPr>
-          <w:t>https://www.researchgate.net/publication/360160864_A_tecnologia_dos_aplicativos_moveis_na_promocao_ao_aleitamento_materno_revisao_integrativa</w:t>
-        </w:r>
-      </w:hyperlink>
-      <w:r>
-        <w:t>. Acesso em: 13 mar. 2025.</w:t>
-      </w:r>
-    </w:p>
-    <w:p>
-      <w:pPr>
-        <w:pStyle w:val="NormalWeb"/>
-      </w:pPr>
+        <w:t xml:space="preserve">BRASIL. Ministério da Saúde. Conheça os Benefícios da Amamentação. Disponível em: </w:t>
+      </w:r>
+      <w:proofErr w:type="gramStart"/>
       <w:r>
         <w:rPr>
           <w:rStyle w:val="Forte"/>
           <w:sz w:val="24"/>
         </w:rPr>
-        <w:t>OLIVEIRA, D. S.; SOUZA, A. I.; LIMA, T. H.</w:t>
-      </w:r>
-      <w:r>
-        <w:t xml:space="preserve"> (2021). Tecnologias em saúde e suas contribuições para a promoção do aleitamento materno. </w:t>
-      </w:r>
-      <w:r>
-        <w:rPr>
-          <w:rStyle w:val="nfase"/>
-        </w:rPr>
-        <w:t>Ciência &amp; Saúde Coletiva</w:t>
-      </w:r>
-      <w:r>
-        <w:t>, 26(9), 1234-1245. Disponível em: https://www.scielo.br/j/csc/a/RG9dKm34fMFyLFXpQswv7Rv/. Acesso em: 13 mar. 2025.</w:t>
-      </w:r>
-    </w:p>
-    <w:p>
-      <w:pPr>
-        <w:pStyle w:val="NormalWeb"/>
-      </w:pPr>
+        <w:t>https</w:t>
+      </w:r>
+      <w:proofErr w:type="gramEnd"/>
       <w:r>
         <w:rPr>
           <w:rStyle w:val="Forte"/>
           <w:sz w:val="24"/>
         </w:rPr>
-        <w:t>SILVA, R. F.; ALMEIDA, K. L.; FERREIRA, P. H.; COSTA, M. A.</w:t>
-      </w:r>
-      <w:r>
-        <w:t xml:space="preserve"> (2022). Aplicativo Doe Leite: tecnologia facilitadora na doação de leite materno. </w:t>
-      </w:r>
-      <w:r>
-        <w:rPr>
-          <w:rStyle w:val="nfase"/>
-        </w:rPr>
-        <w:t>Revista da Escola de Enfermagem da USP</w:t>
-      </w:r>
-      <w:r>
-        <w:t xml:space="preserve">, 56, e20220158. Disponível em: </w:t>
-      </w:r>
-      <w:hyperlink r:id="rId17" w:tgtFrame="_new" w:history="1">
-        <w:r>
-          <w:rPr>
-            <w:rStyle w:val="Hyperlink"/>
-          </w:rPr>
-          <w:t>https://www.scielo.br/j/ape/a/tXmsqRHbThMgSxqFZrzsYmJ/</w:t>
-        </w:r>
-      </w:hyperlink>
-      <w:r>
-        <w:t>. Acesso em: 13 mar. 2025.</w:t>
-      </w:r>
-    </w:p>
-    <w:p>
-      <w:pPr>
-        <w:pStyle w:val="NormalWeb"/>
-      </w:pPr>
+        <w:t>://www.gov.br/saude/pt-br/campanhas-da-saude/2023/amamentacao/conheca-os-benef</w:t>
+      </w:r>
       <w:r>
         <w:rPr>
           <w:rStyle w:val="Forte"/>
           <w:sz w:val="24"/>
         </w:rPr>
-        <w:t>OLIVEIRA, D. S.; SOUZA, A. I.; LIMA, T. H.</w:t>
-      </w:r>
-      <w:r>
-        <w:t xml:space="preserve"> (2021). Aleitamento materno: uso da tecnologia da informação como estratégia para a construção de um website. </w:t>
-      </w:r>
-      <w:r>
-        <w:rPr>
-          <w:rStyle w:val="nfase"/>
-        </w:rPr>
-        <w:t>Revista de Enfermagem da UFSM</w:t>
-      </w:r>
-      <w:r>
-        <w:t>, 11, e64. Disponível em: https://periodicos.ufsm.br/reufsm/article/view/64034/html. Acesso em: 13 mar. 2025.</w:t>
+        <w:t>icios. Acesso em: 13 mar. 2025.</w:t>
+      </w:r>
+    </w:p>
+    <w:p>
+      <w:pPr>
+        <w:pStyle w:val="NormalWeb"/>
+        <w:rPr>
+          <w:rStyle w:val="Forte"/>
+          <w:sz w:val="24"/>
+        </w:rPr>
+      </w:pPr>
+      <w:r>
+        <w:rPr>
+          <w:rStyle w:val="Forte"/>
+          <w:sz w:val="24"/>
+        </w:rPr>
+        <w:t xml:space="preserve">LOPES, M. H.; SILVA, R. A.; PEREIRA, A. L.; SANTOS, F. M. A tecnologia dos aplicativos móveis na promoção ao aleitamento materno: revisão integrativa. Revista Brasileira de Enfermagem, 75(1), e20210034. Disponível em: </w:t>
+      </w:r>
+      <w:proofErr w:type="gramStart"/>
+      <w:r>
+        <w:rPr>
+          <w:rStyle w:val="Forte"/>
+          <w:sz w:val="24"/>
+        </w:rPr>
+        <w:t>https</w:t>
+      </w:r>
+      <w:proofErr w:type="gramEnd"/>
+      <w:r>
+        <w:rPr>
+          <w:rStyle w:val="Forte"/>
+          <w:sz w:val="24"/>
+        </w:rPr>
+        <w:t>://www.researchgate.net/publication/360160864_A_tecnologia_dos_aplicativos_moveis_na_promocao_ao_aleitamento_materno_revisao_integr</w:t>
+      </w:r>
+      <w:r>
+        <w:rPr>
+          <w:rStyle w:val="Forte"/>
+          <w:sz w:val="24"/>
+        </w:rPr>
+        <w:t>ativa. Acesso em: 13 mar. 2025.</w:t>
+      </w:r>
+    </w:p>
+    <w:p>
+      <w:pPr>
+        <w:pStyle w:val="NormalWeb"/>
+        <w:rPr>
+          <w:rStyle w:val="Forte"/>
+          <w:sz w:val="24"/>
+        </w:rPr>
+      </w:pPr>
+      <w:r>
+        <w:rPr>
+          <w:rStyle w:val="Forte"/>
+          <w:sz w:val="24"/>
+        </w:rPr>
+        <w:t>OLIVEIRA, D. S.; SOUZA, A. I</w:t>
+      </w:r>
+      <w:proofErr w:type="gramStart"/>
+      <w:r>
+        <w:rPr>
+          <w:rStyle w:val="Forte"/>
+          <w:sz w:val="24"/>
+        </w:rPr>
+        <w:t>.;</w:t>
+      </w:r>
+      <w:proofErr w:type="gramEnd"/>
+      <w:r>
+        <w:rPr>
+          <w:rStyle w:val="Forte"/>
+          <w:sz w:val="24"/>
+        </w:rPr>
+        <w:t xml:space="preserve"> LIMA, T. H. Tecnologias em saúde e suas contribuições para a promoção do aleitamento materno. Ciência &amp; Saúde Coletiva, 26(9), 1234-1245. Disponível em: </w:t>
+      </w:r>
+      <w:proofErr w:type="gramStart"/>
+      <w:r>
+        <w:rPr>
+          <w:rStyle w:val="Forte"/>
+          <w:sz w:val="24"/>
+        </w:rPr>
+        <w:t>https</w:t>
+      </w:r>
+      <w:proofErr w:type="gramEnd"/>
+      <w:r>
+        <w:rPr>
+          <w:rStyle w:val="Forte"/>
+          <w:sz w:val="24"/>
+        </w:rPr>
+        <w:t>://www.scielo.br/j/csc/a/RG9dKm34fMFyLFXpQsw</w:t>
+      </w:r>
+      <w:r>
+        <w:rPr>
+          <w:rStyle w:val="Forte"/>
+          <w:sz w:val="24"/>
+        </w:rPr>
+        <w:t>v7Rv/. Acesso em: 13 mar. 2025.</w:t>
+      </w:r>
+    </w:p>
+    <w:p>
+      <w:pPr>
+        <w:pStyle w:val="NormalWeb"/>
+        <w:rPr>
+          <w:rStyle w:val="Forte"/>
+          <w:sz w:val="24"/>
+        </w:rPr>
+      </w:pPr>
+      <w:r>
+        <w:rPr>
+          <w:rStyle w:val="Forte"/>
+          <w:sz w:val="24"/>
+        </w:rPr>
+        <w:t xml:space="preserve">SILVA, R. F.; ALMEIDA, K. L.; FERREIRA, P. H.; COSTA, M. A. Aplicativo Doe Leite: tecnologia facilitadora na doação de leite materno. Revista da Escola de Enfermagem da USP, 56, e20220158. Disponível em: </w:t>
+      </w:r>
+      <w:proofErr w:type="gramStart"/>
+      <w:r>
+        <w:rPr>
+          <w:rStyle w:val="Forte"/>
+          <w:sz w:val="24"/>
+        </w:rPr>
+        <w:t>https</w:t>
+      </w:r>
+      <w:proofErr w:type="gramEnd"/>
+      <w:r>
+        <w:rPr>
+          <w:rStyle w:val="Forte"/>
+          <w:sz w:val="24"/>
+        </w:rPr>
+        <w:t>://www.scielo.br/j/ape/a/tXmsqRHbThMgSxqFZrz</w:t>
+      </w:r>
+      <w:r>
+        <w:rPr>
+          <w:rStyle w:val="Forte"/>
+          <w:sz w:val="24"/>
+        </w:rPr>
+        <w:t>sYmJ/. Acesso em: 13 mar. 2025.</w:t>
+      </w:r>
+    </w:p>
+    <w:p>
+      <w:pPr>
+        <w:pStyle w:val="NormalWeb"/>
+        <w:rPr>
+          <w:rStyle w:val="Forte"/>
+          <w:sz w:val="24"/>
+        </w:rPr>
+      </w:pPr>
+      <w:r>
+        <w:rPr>
+          <w:rStyle w:val="Forte"/>
+          <w:sz w:val="24"/>
+        </w:rPr>
+        <w:t>OLIVEIRA, D. S.; SOUZA, A. I</w:t>
+      </w:r>
+      <w:proofErr w:type="gramStart"/>
+      <w:r>
+        <w:rPr>
+          <w:rStyle w:val="Forte"/>
+          <w:sz w:val="24"/>
+        </w:rPr>
+        <w:t>.;</w:t>
+      </w:r>
+      <w:proofErr w:type="gramEnd"/>
+      <w:r>
+        <w:rPr>
+          <w:rStyle w:val="Forte"/>
+          <w:sz w:val="24"/>
+        </w:rPr>
+        <w:t xml:space="preserve"> LIMA, T. H. Aleitamento materno: uso da tecnologia da informação como estratégia para a construção de um website. Revista de Enfermagem da UFSM, 11, e64. Disponível em: </w:t>
+      </w:r>
+      <w:proofErr w:type="gramStart"/>
+      <w:r>
+        <w:rPr>
+          <w:rStyle w:val="Forte"/>
+          <w:sz w:val="24"/>
+        </w:rPr>
+        <w:t>https</w:t>
+      </w:r>
+      <w:proofErr w:type="gramEnd"/>
+      <w:r>
+        <w:rPr>
+          <w:rStyle w:val="Forte"/>
+          <w:sz w:val="24"/>
+        </w:rPr>
+        <w:t>://periodicos.ufsm.br/reufsm/article/view/64034</w:t>
+      </w:r>
+      <w:r>
+        <w:rPr>
+          <w:rStyle w:val="Forte"/>
+          <w:sz w:val="24"/>
+        </w:rPr>
+        <w:t>/html. Acesso em: 13 mar. 2025.</w:t>
+      </w:r>
+    </w:p>
+    <w:p>
+      <w:pPr>
+        <w:pStyle w:val="NormalWeb"/>
+        <w:rPr>
+          <w:rStyle w:val="Forte"/>
+          <w:sz w:val="24"/>
+        </w:rPr>
+      </w:pPr>
+      <w:r>
+        <w:rPr>
+          <w:rStyle w:val="Forte"/>
+          <w:sz w:val="24"/>
+        </w:rPr>
+        <w:t xml:space="preserve">IBGE – Instituto Brasileiro de Geografia e Estatística. Estatísticas do Registro Civil: Nascimentos 2022. Disponível em: </w:t>
+      </w:r>
+      <w:proofErr w:type="gramStart"/>
+      <w:r>
+        <w:rPr>
+          <w:rStyle w:val="Forte"/>
+          <w:sz w:val="24"/>
+        </w:rPr>
+        <w:t>https</w:t>
+      </w:r>
+      <w:proofErr w:type="gramEnd"/>
+      <w:r>
+        <w:rPr>
+          <w:rStyle w:val="Forte"/>
+          <w:sz w:val="24"/>
+        </w:rPr>
+        <w:t>://www.ibge.gov.br/estatisticas/sociais/populacao/9110-estatisticas-do-registro-civil</w:t>
+      </w:r>
+      <w:r>
+        <w:rPr>
+          <w:rStyle w:val="Forte"/>
+          <w:sz w:val="24"/>
+        </w:rPr>
+        <w:t>.html. Acesso em: 13 mar. 2025.</w:t>
+      </w:r>
+    </w:p>
+    <w:p>
+      <w:pPr>
+        <w:pStyle w:val="NormalWeb"/>
+        <w:rPr>
+          <w:rStyle w:val="Forte"/>
+          <w:sz w:val="24"/>
+        </w:rPr>
+      </w:pPr>
+      <w:r>
+        <w:rPr>
+          <w:rStyle w:val="Forte"/>
+          <w:sz w:val="24"/>
+        </w:rPr>
+        <w:t xml:space="preserve">BRASIL. Ministério da Saúde. Indicadores de saúde: mortalidade infantil. Disponível em: </w:t>
+      </w:r>
+      <w:proofErr w:type="gramStart"/>
+      <w:r>
+        <w:rPr>
+          <w:rStyle w:val="Forte"/>
+          <w:sz w:val="24"/>
+        </w:rPr>
+        <w:t>https</w:t>
+      </w:r>
+      <w:proofErr w:type="gramEnd"/>
+      <w:r>
+        <w:rPr>
+          <w:rStyle w:val="Forte"/>
+          <w:sz w:val="24"/>
+        </w:rPr>
+        <w:t>://www.gov.br/saude/pt-br/assuntos/saude-de-a-a-z/m/mortalidade-inf</w:t>
+      </w:r>
+      <w:r>
+        <w:rPr>
+          <w:rStyle w:val="Forte"/>
+          <w:sz w:val="24"/>
+        </w:rPr>
+        <w:t>antil. Acesso em: 13 mar. 2025.</w:t>
+      </w:r>
+    </w:p>
+    <w:p>
+      <w:pPr>
+        <w:pStyle w:val="NormalWeb"/>
+        <w:rPr>
+          <w:rStyle w:val="Forte"/>
+          <w:sz w:val="24"/>
+        </w:rPr>
+      </w:pPr>
+      <w:r>
+        <w:rPr>
+          <w:rStyle w:val="Forte"/>
+          <w:sz w:val="24"/>
+        </w:rPr>
+        <w:t xml:space="preserve">ORGANIZAÇÃO MUNDIAL DA SAÚDE (OMS). </w:t>
+      </w:r>
+      <w:proofErr w:type="spellStart"/>
+      <w:r>
+        <w:rPr>
+          <w:rStyle w:val="Forte"/>
+          <w:sz w:val="24"/>
+        </w:rPr>
+        <w:t>Breastfeeding</w:t>
+      </w:r>
+      <w:proofErr w:type="spellEnd"/>
+      <w:r>
+        <w:rPr>
+          <w:rStyle w:val="Forte"/>
+          <w:sz w:val="24"/>
+        </w:rPr>
+        <w:t xml:space="preserve">. Disponível em: </w:t>
+      </w:r>
+      <w:proofErr w:type="gramStart"/>
+      <w:r>
+        <w:rPr>
+          <w:rStyle w:val="Forte"/>
+          <w:sz w:val="24"/>
+        </w:rPr>
+        <w:t>https</w:t>
+      </w:r>
+      <w:proofErr w:type="gramEnd"/>
+      <w:r>
+        <w:rPr>
+          <w:rStyle w:val="Forte"/>
+          <w:sz w:val="24"/>
+        </w:rPr>
+        <w:t>://www.who.int/news-room/fact-sheets/detail/breastfe</w:t>
+      </w:r>
+      <w:r>
+        <w:rPr>
+          <w:rStyle w:val="Forte"/>
+          <w:sz w:val="24"/>
+        </w:rPr>
+        <w:t>eding. Acesso em: 13 mar. 2025.</w:t>
+      </w:r>
+    </w:p>
+    <w:p>
+      <w:pPr>
+        <w:pStyle w:val="NormalWeb"/>
+      </w:pPr>
+      <w:r>
+        <w:rPr>
+          <w:rStyle w:val="Forte"/>
+          <w:sz w:val="24"/>
+        </w:rPr>
+        <w:t xml:space="preserve">HCSL – Hospital das Clínicas Samuel </w:t>
+      </w:r>
+      <w:proofErr w:type="spellStart"/>
+      <w:r>
+        <w:rPr>
+          <w:rStyle w:val="Forte"/>
+          <w:sz w:val="24"/>
+        </w:rPr>
+        <w:t>Libânio</w:t>
+      </w:r>
+      <w:proofErr w:type="spellEnd"/>
+      <w:r>
+        <w:rPr>
+          <w:rStyle w:val="Forte"/>
+          <w:sz w:val="24"/>
+        </w:rPr>
+        <w:t xml:space="preserve">. Posto de Coleta de Leite Humano do HCSL auxilia bebês internados na UTI Neonatal e Pediátrica. Disponível em: </w:t>
+      </w:r>
+      <w:proofErr w:type="gramStart"/>
+      <w:r>
+        <w:rPr>
+          <w:rStyle w:val="Forte"/>
+          <w:sz w:val="24"/>
+        </w:rPr>
+        <w:t>https</w:t>
+      </w:r>
+      <w:proofErr w:type="gramEnd"/>
+      <w:r>
+        <w:rPr>
+          <w:rStyle w:val="Forte"/>
+          <w:sz w:val="24"/>
+        </w:rPr>
+        <w:t>://www.hcsl.edu.br/posto-de-coleta-de-leite-humano-do-hcsl-auxilia-bebes-internados-na-uti-neonatal-e-pediatrica/. Acesso em: 13 mar. 2025.</w:t>
       </w:r>
     </w:p>
     <w:p>
@@ -6832,13 +7822,13 @@
       <w:r>
         <w:br w:type="page"/>
       </w:r>
-      <w:bookmarkStart w:id="55" w:name="_Toc191547600"/>
-      <w:bookmarkStart w:id="56" w:name="_Toc192060120"/>
+      <w:bookmarkStart w:id="56" w:name="_Toc191547600"/>
+      <w:bookmarkStart w:id="57" w:name="_Toc192060120"/>
       <w:r>
         <w:lastRenderedPageBreak/>
         <w:t>OBRAS CONSULTADAS</w:t>
       </w:r>
-      <w:bookmarkEnd w:id="55"/>
+      <w:bookmarkEnd w:id="56"/>
       <w:r>
         <w:t xml:space="preserve"> </w:t>
       </w:r>
@@ -6871,14 +7861,14 @@
       <w:r>
         <w:br w:type="page"/>
       </w:r>
-      <w:bookmarkStart w:id="57" w:name="_Toc192060121"/>
-      <w:bookmarkStart w:id="58" w:name="_Toc191547601"/>
-      <w:bookmarkEnd w:id="56"/>
+      <w:bookmarkStart w:id="58" w:name="_Toc192060121"/>
+      <w:bookmarkStart w:id="59" w:name="_Toc191547601"/>
+      <w:bookmarkEnd w:id="57"/>
       <w:r>
         <w:lastRenderedPageBreak/>
         <w:t>APÊNDICE</w:t>
       </w:r>
-      <w:bookmarkEnd w:id="57"/>
+      <w:bookmarkEnd w:id="58"/>
       <w:r>
         <w:t xml:space="preserve"> A </w:t>
       </w:r>
@@ -6891,11 +7881,21 @@
       <w:r>
         <w:t>GERENCIAMENTO DO PROJETO</w:t>
       </w:r>
-      <w:bookmarkEnd w:id="58"/>
-    </w:p>
-    <w:p>
-      <w:r>
-        <w:t>O plano de elaboração e gerenciamento do projeto está disponível na pasta “ApêndiceA” que acompanha este documento.</w:t>
+      <w:bookmarkEnd w:id="59"/>
+    </w:p>
+    <w:p>
+      <w:r>
+        <w:t>O plano de elaboração e gerenciamento do projeto está disponível na pasta “</w:t>
+      </w:r>
+      <w:proofErr w:type="spellStart"/>
+      <w:proofErr w:type="gramStart"/>
+      <w:r>
+        <w:t>ApêndiceA</w:t>
+      </w:r>
+      <w:proofErr w:type="spellEnd"/>
+      <w:proofErr w:type="gramEnd"/>
+      <w:r>
+        <w:t>” que acompanha este documento.</w:t>
       </w:r>
     </w:p>
     <w:p>
@@ -6905,9 +7905,9 @@
       <w:r>
         <w:br w:type="page"/>
       </w:r>
-      <w:bookmarkStart w:id="59" w:name="_Toc191547602"/>
-      <w:bookmarkStart w:id="60" w:name="_Toc192060122"/>
-      <w:bookmarkStart w:id="61" w:name="_Toc284603410"/>
+      <w:bookmarkStart w:id="60" w:name="_Toc191547602"/>
+      <w:bookmarkStart w:id="61" w:name="_Toc192060122"/>
+      <w:bookmarkStart w:id="62" w:name="_Toc284603410"/>
       <w:r>
         <w:lastRenderedPageBreak/>
         <w:t>APÊNDICE B –</w:t>
@@ -6915,7 +7915,7 @@
       <w:r>
         <w:t xml:space="preserve"> RELATÓRIO DE DESEMPENHO</w:t>
       </w:r>
-      <w:bookmarkEnd w:id="59"/>
+      <w:bookmarkEnd w:id="60"/>
     </w:p>
     <w:p>
       <w:r>
@@ -6937,7 +7937,17 @@
         <w:t>is</w:t>
       </w:r>
       <w:r>
-        <w:t xml:space="preserve"> na pasta “ApêndiceB” que acompanha este documento.</w:t>
+        <w:t xml:space="preserve"> na pasta “</w:t>
+      </w:r>
+      <w:proofErr w:type="spellStart"/>
+      <w:proofErr w:type="gramStart"/>
+      <w:r>
+        <w:t>ApêndiceB</w:t>
+      </w:r>
+      <w:proofErr w:type="spellEnd"/>
+      <w:proofErr w:type="gramEnd"/>
+      <w:r>
+        <w:t>” que acompanha este documento.</w:t>
       </w:r>
     </w:p>
     <w:p>
@@ -6947,7 +7957,7 @@
       <w:r>
         <w:br w:type="page"/>
       </w:r>
-      <w:bookmarkStart w:id="62" w:name="_Toc191547603"/>
+      <w:bookmarkStart w:id="63" w:name="_Toc191547603"/>
       <w:r>
         <w:lastRenderedPageBreak/>
         <w:t xml:space="preserve">APÊNDICE C – </w:t>
@@ -6955,11 +7965,21 @@
       <w:r>
         <w:t>VISÃO FUNCIONAL</w:t>
       </w:r>
-      <w:bookmarkEnd w:id="62"/>
-    </w:p>
-    <w:p>
-      <w:r>
-        <w:t>O modelo de casos de uso está disponível na pasta “ApêndiceC” que acompanha este documento.</w:t>
+      <w:bookmarkEnd w:id="63"/>
+    </w:p>
+    <w:p>
+      <w:r>
+        <w:t>O modelo de casos de uso está disponível na pasta “</w:t>
+      </w:r>
+      <w:proofErr w:type="spellStart"/>
+      <w:proofErr w:type="gramStart"/>
+      <w:r>
+        <w:t>ApêndiceC</w:t>
+      </w:r>
+      <w:proofErr w:type="spellEnd"/>
+      <w:proofErr w:type="gramEnd"/>
+      <w:r>
+        <w:t>” que acompanha este documento.</w:t>
       </w:r>
     </w:p>
     <w:p>
@@ -6969,7 +7989,7 @@
       <w:r>
         <w:br w:type="page"/>
       </w:r>
-      <w:bookmarkStart w:id="63" w:name="_Toc191547604"/>
+      <w:bookmarkStart w:id="64" w:name="_Toc191547604"/>
       <w:r>
         <w:lastRenderedPageBreak/>
         <w:t xml:space="preserve">APÊNDICE D – </w:t>
@@ -6977,11 +7997,21 @@
       <w:r>
         <w:t>VISÃO DOS DADOS</w:t>
       </w:r>
-      <w:bookmarkEnd w:id="63"/>
-    </w:p>
-    <w:p>
-      <w:r>
-        <w:t>O modelo conceitual dos dados (representado por meio do modelo entidade-relacionamento), o modelo lógico dos dados e o dicionário dos dados do modelo lógico estão disponíveis na pasta “ApêndiceD” que acompanha este documento.</w:t>
+      <w:bookmarkEnd w:id="64"/>
+    </w:p>
+    <w:p>
+      <w:r>
+        <w:t>O modelo conceitual dos dados (representado por meio do modelo entidade-relacionamento), o modelo lógico dos dados e o dicionário dos dados do modelo lógico estão disponíveis na pasta “</w:t>
+      </w:r>
+      <w:proofErr w:type="spellStart"/>
+      <w:proofErr w:type="gramStart"/>
+      <w:r>
+        <w:t>ApêndiceD</w:t>
+      </w:r>
+      <w:proofErr w:type="spellEnd"/>
+      <w:proofErr w:type="gramEnd"/>
+      <w:r>
+        <w:t>” que acompanha este documento.</w:t>
       </w:r>
     </w:p>
     <w:p>
@@ -6993,16 +8023,26 @@
       <w:pPr>
         <w:pStyle w:val="Ttulo1"/>
       </w:pPr>
-      <w:bookmarkStart w:id="64" w:name="_Toc191547605"/>
+      <w:bookmarkStart w:id="65" w:name="_Toc191547605"/>
       <w:r>
         <w:lastRenderedPageBreak/>
         <w:t>APÊNDICE E – MODELO INICIAL DA INTERFACE DE USUÁRIO</w:t>
       </w:r>
-      <w:bookmarkEnd w:id="64"/>
-    </w:p>
-    <w:p>
-      <w:r>
-        <w:t>Os modelos de interface de usuário de baixa e média fidelidades estão disponíveis na pasta “ApêndiceE” que acompanha este documento.</w:t>
+      <w:bookmarkEnd w:id="65"/>
+    </w:p>
+    <w:p>
+      <w:r>
+        <w:t>Os modelos de interface de usuário de baixa e média fidelidades estão disponíveis na pasta “</w:t>
+      </w:r>
+      <w:proofErr w:type="spellStart"/>
+      <w:proofErr w:type="gramStart"/>
+      <w:r>
+        <w:t>ApêndiceE</w:t>
+      </w:r>
+      <w:proofErr w:type="spellEnd"/>
+      <w:proofErr w:type="gramEnd"/>
+      <w:r>
+        <w:t>” que acompanha este documento.</w:t>
       </w:r>
     </w:p>
     <w:p>
@@ -7020,7 +8060,7 @@
       <w:pPr>
         <w:pStyle w:val="Ttulo1"/>
       </w:pPr>
-      <w:bookmarkStart w:id="65" w:name="_Toc191547606"/>
+      <w:bookmarkStart w:id="66" w:name="_Toc191547606"/>
       <w:r>
         <w:lastRenderedPageBreak/>
         <w:t xml:space="preserve">APÊNDICE </w:t>
@@ -7037,11 +8077,21 @@
       <w:r>
         <w:t>ÕES ESTRUTURAL E COMPORTAMENTAL</w:t>
       </w:r>
-      <w:bookmarkEnd w:id="65"/>
-    </w:p>
-    <w:p>
-      <w:r>
-        <w:t>Os diagramas elaborados por meio da UML estão disponíveis na pasta “ApêndiceF” que acompanha este documento.</w:t>
+      <w:bookmarkEnd w:id="66"/>
+    </w:p>
+    <w:p>
+      <w:r>
+        <w:t>Os diagramas elaborados por meio da UML estão disponíveis na pasta “</w:t>
+      </w:r>
+      <w:proofErr w:type="spellStart"/>
+      <w:proofErr w:type="gramStart"/>
+      <w:r>
+        <w:t>ApêndiceF</w:t>
+      </w:r>
+      <w:proofErr w:type="spellEnd"/>
+      <w:proofErr w:type="gramEnd"/>
+      <w:r>
+        <w:t>” que acompanha este documento.</w:t>
       </w:r>
     </w:p>
     <w:p/>
@@ -7060,7 +8110,7 @@
       <w:pPr>
         <w:pStyle w:val="Ttulo1"/>
       </w:pPr>
-      <w:bookmarkStart w:id="66" w:name="_Toc191547607"/>
+      <w:bookmarkStart w:id="67" w:name="_Toc191547607"/>
       <w:r>
         <w:lastRenderedPageBreak/>
         <w:t>A</w:t>
@@ -7069,7 +8119,15 @@
         <w:t>PÊNDICE G</w:t>
       </w:r>
       <w:r>
-        <w:t xml:space="preserve"> – ENTREVISTAS COM USU</w:t>
+        <w:t xml:space="preserve"> – </w:t>
+      </w:r>
+      <w:proofErr w:type="gramStart"/>
+      <w:r>
+        <w:t>ENTREVISTAS</w:t>
+      </w:r>
+      <w:proofErr w:type="gramEnd"/>
+      <w:r>
+        <w:t xml:space="preserve"> COM USU</w:t>
       </w:r>
       <w:r>
         <w:t>Á</w:t>
@@ -7077,7 +8135,7 @@
       <w:r>
         <w:t>RIOS</w:t>
       </w:r>
-      <w:bookmarkEnd w:id="66"/>
+      <w:bookmarkEnd w:id="67"/>
     </w:p>
     <w:p>
       <w:pPr>
@@ -7087,10 +8145,20 @@
         </w:rPr>
       </w:pPr>
       <w:r>
-        <w:t>As entrevistas com os potenciais usuários do sistema encontram-se disponíveis na pasta “ApêndiceG” que acompanha este documento.</w:t>
-      </w:r>
-      <w:bookmarkEnd w:id="60"/>
+        <w:t>As entrevistas com os potenciais usuários do sistema encontram-se disponíveis na pasta “</w:t>
+      </w:r>
+      <w:proofErr w:type="spellStart"/>
+      <w:proofErr w:type="gramStart"/>
+      <w:r>
+        <w:t>ApêndiceG</w:t>
+      </w:r>
+      <w:proofErr w:type="spellEnd"/>
+      <w:proofErr w:type="gramEnd"/>
+      <w:r>
+        <w:t>” que acompanha este documento.</w:t>
+      </w:r>
       <w:bookmarkEnd w:id="61"/>
+      <w:bookmarkEnd w:id="62"/>
     </w:p>
     <w:sectPr>
       <w:pgSz w:w="11907" w:h="16840" w:code="9"/>
@@ -7104,7 +8172,7 @@
 </file>
 
 <file path=word/endnotes.xml><?xml version="1.0" encoding="utf-8"?>
-<w:endnotes xmlns:wpc="http://schemas.microsoft.com/office/word/2010/wordprocessingCanvas" xmlns:cx="http://schemas.microsoft.com/office/drawing/2014/chartex" xmlns:cx1="http://schemas.microsoft.com/office/drawing/2015/9/8/chartex" xmlns:cx2="http://schemas.microsoft.com/office/drawing/2015/10/21/chartex" xmlns:cx3="http://schemas.microsoft.com/office/drawing/2016/5/9/chartex" xmlns:cx4="http://schemas.microsoft.com/office/drawing/2016/5/10/chartex" xmlns:cx5="http://schemas.microsoft.com/office/drawing/2016/5/11/chartex" xmlns:cx6="http://schemas.microsoft.com/office/drawing/2016/5/12/chartex" xmlns:cx7="http://schemas.microsoft.com/office/drawing/2016/5/13/chartex" xmlns:cx8="http://schemas.microsoft.com/office/drawing/2016/5/14/chartex" xmlns:mc="http://schemas.openxmlformats.org/markup-compatibility/2006" xmlns:aink="http://schemas.microsoft.com/office/drawing/2016/ink" xmlns:am3d="http://schemas.microsoft.com/office/drawing/2017/model3d" xmlns:o="urn:schemas-microsoft-com:office:office" xmlns:r="http://schemas.openxmlformats.org/officeDocument/2006/relationships" xmlns:m="http://schemas.openxmlformats.org/officeDocument/2006/math" xmlns:v="urn:schemas-microsoft-com:vml" xmlns:wp14="http://schemas.microsoft.com/office/word/2010/wordprocessingDrawing" xmlns:wp="http://schemas.openxmlformats.org/drawingml/2006/wordprocessingDrawing" xmlns:w10="urn:schemas-microsoft-com:office:word" xmlns:w="http://schemas.openxmlformats.org/wordprocessingml/2006/main" xmlns:w14="http://schemas.microsoft.com/office/word/2010/wordml" xmlns:w15="http://schemas.microsoft.com/office/word/2012/wordml" xmlns:w16cex="http://schemas.microsoft.com/office/word/2018/wordml/cex" xmlns:w16cid="http://schemas.microsoft.com/office/word/2016/wordml/cid" xmlns:w16="http://schemas.microsoft.com/office/word/2018/wordml" xmlns:w16sdtdh="http://schemas.microsoft.com/office/word/2020/wordml/sdtdatahash" xmlns:w16se="http://schemas.microsoft.com/office/word/2015/wordml/symex" xmlns:wpg="http://schemas.microsoft.com/office/word/2010/wordprocessingGroup" xmlns:wpi="http://schemas.microsoft.com/office/word/2010/wordprocessingInk" xmlns:wne="http://schemas.microsoft.com/office/word/2006/wordml" xmlns:wps="http://schemas.microsoft.com/office/word/2010/wordprocessingShape" mc:Ignorable="w14 w15 w16se w16cid w16 w16cex w16sdtdh wp14">
+<w:endnotes xmlns:wpc="http://schemas.microsoft.com/office/word/2010/wordprocessingCanvas" xmlns:mc="http://schemas.openxmlformats.org/markup-compatibility/2006" xmlns:o="urn:schemas-microsoft-com:office:office" xmlns:r="http://schemas.openxmlformats.org/officeDocument/2006/relationships" xmlns:m="http://schemas.openxmlformats.org/officeDocument/2006/math" xmlns:v="urn:schemas-microsoft-com:vml" xmlns:wp14="http://schemas.microsoft.com/office/word/2010/wordprocessingDrawing" xmlns:wp="http://schemas.openxmlformats.org/drawingml/2006/wordprocessingDrawing" xmlns:w10="urn:schemas-microsoft-com:office:word" xmlns:w="http://schemas.openxmlformats.org/wordprocessingml/2006/main" xmlns:w14="http://schemas.microsoft.com/office/word/2010/wordml" xmlns:wpg="http://schemas.microsoft.com/office/word/2010/wordprocessingGroup" xmlns:wpi="http://schemas.microsoft.com/office/word/2010/wordprocessingInk" xmlns:wne="http://schemas.microsoft.com/office/word/2006/wordml" xmlns:wps="http://schemas.microsoft.com/office/word/2010/wordprocessingShape" mc:Ignorable="w14 wp14">
   <w:endnote w:type="separator" w:id="-1">
     <w:p>
       <w:r>
@@ -7203,7 +8271,7 @@
 </file>
 
 <file path=word/footnotes.xml><?xml version="1.0" encoding="utf-8"?>
-<w:footnotes xmlns:wpc="http://schemas.microsoft.com/office/word/2010/wordprocessingCanvas" xmlns:cx="http://schemas.microsoft.com/office/drawing/2014/chartex" xmlns:cx1="http://schemas.microsoft.com/office/drawing/2015/9/8/chartex" xmlns:cx2="http://schemas.microsoft.com/office/drawing/2015/10/21/chartex" xmlns:cx3="http://schemas.microsoft.com/office/drawing/2016/5/9/chartex" xmlns:cx4="http://schemas.microsoft.com/office/drawing/2016/5/10/chartex" xmlns:cx5="http://schemas.microsoft.com/office/drawing/2016/5/11/chartex" xmlns:cx6="http://schemas.microsoft.com/office/drawing/2016/5/12/chartex" xmlns:cx7="http://schemas.microsoft.com/office/drawing/2016/5/13/chartex" xmlns:cx8="http://schemas.microsoft.com/office/drawing/2016/5/14/chartex" xmlns:mc="http://schemas.openxmlformats.org/markup-compatibility/2006" xmlns:aink="http://schemas.microsoft.com/office/drawing/2016/ink" xmlns:am3d="http://schemas.microsoft.com/office/drawing/2017/model3d" xmlns:o="urn:schemas-microsoft-com:office:office" xmlns:r="http://schemas.openxmlformats.org/officeDocument/2006/relationships" xmlns:m="http://schemas.openxmlformats.org/officeDocument/2006/math" xmlns:v="urn:schemas-microsoft-com:vml" xmlns:wp14="http://schemas.microsoft.com/office/word/2010/wordprocessingDrawing" xmlns:wp="http://schemas.openxmlformats.org/drawingml/2006/wordprocessingDrawing" xmlns:w10="urn:schemas-microsoft-com:office:word" xmlns:w="http://schemas.openxmlformats.org/wordprocessingml/2006/main" xmlns:w14="http://schemas.microsoft.com/office/word/2010/wordml" xmlns:w15="http://schemas.microsoft.com/office/word/2012/wordml" xmlns:w16cex="http://schemas.microsoft.com/office/word/2018/wordml/cex" xmlns:w16cid="http://schemas.microsoft.com/office/word/2016/wordml/cid" xmlns:w16="http://schemas.microsoft.com/office/word/2018/wordml" xmlns:w16sdtdh="http://schemas.microsoft.com/office/word/2020/wordml/sdtdatahash" xmlns:w16se="http://schemas.microsoft.com/office/word/2015/wordml/symex" xmlns:wpg="http://schemas.microsoft.com/office/word/2010/wordprocessingGroup" xmlns:wpi="http://schemas.microsoft.com/office/word/2010/wordprocessingInk" xmlns:wne="http://schemas.microsoft.com/office/word/2006/wordml" xmlns:wps="http://schemas.microsoft.com/office/word/2010/wordprocessingShape" mc:Ignorable="w14 w15 w16se w16cid w16 w16cex w16sdtdh wp14">
+<w:footnotes xmlns:wpc="http://schemas.microsoft.com/office/word/2010/wordprocessingCanvas" xmlns:mc="http://schemas.openxmlformats.org/markup-compatibility/2006" xmlns:o="urn:schemas-microsoft-com:office:office" xmlns:r="http://schemas.openxmlformats.org/officeDocument/2006/relationships" xmlns:m="http://schemas.openxmlformats.org/officeDocument/2006/math" xmlns:v="urn:schemas-microsoft-com:vml" xmlns:wp14="http://schemas.microsoft.com/office/word/2010/wordprocessingDrawing" xmlns:wp="http://schemas.openxmlformats.org/drawingml/2006/wordprocessingDrawing" xmlns:w10="urn:schemas-microsoft-com:office:word" xmlns:w="http://schemas.openxmlformats.org/wordprocessingml/2006/main" xmlns:w14="http://schemas.microsoft.com/office/word/2010/wordml" xmlns:wpg="http://schemas.microsoft.com/office/word/2010/wordprocessingGroup" xmlns:wpi="http://schemas.microsoft.com/office/word/2010/wordprocessingInk" xmlns:wne="http://schemas.microsoft.com/office/word/2006/wordml" xmlns:wps="http://schemas.microsoft.com/office/word/2010/wordprocessingShape" mc:Ignorable="w14 wp14">
   <w:footnote w:type="separator" w:id="-1">
     <w:p>
       <w:r>
@@ -7302,14 +8370,14 @@
 </file>
 
 <file path=word/header1.xml><?xml version="1.0" encoding="utf-8"?>
-<w:hdr xmlns:wpc="http://schemas.microsoft.com/office/word/2010/wordprocessingCanvas" xmlns:cx="http://schemas.microsoft.com/office/drawing/2014/chartex" xmlns:cx1="http://schemas.microsoft.com/office/drawing/2015/9/8/chartex" xmlns:cx2="http://schemas.microsoft.com/office/drawing/2015/10/21/chartex" xmlns:cx3="http://schemas.microsoft.com/office/drawing/2016/5/9/chartex" xmlns:cx4="http://schemas.microsoft.com/office/drawing/2016/5/10/chartex" xmlns:cx5="http://schemas.microsoft.com/office/drawing/2016/5/11/chartex" xmlns:cx6="http://schemas.microsoft.com/office/drawing/2016/5/12/chartex" xmlns:cx7="http://schemas.microsoft.com/office/drawing/2016/5/13/chartex" xmlns:cx8="http://schemas.microsoft.com/office/drawing/2016/5/14/chartex" xmlns:mc="http://schemas.openxmlformats.org/markup-compatibility/2006" xmlns:aink="http://schemas.microsoft.com/office/drawing/2016/ink" xmlns:am3d="http://schemas.microsoft.com/office/drawing/2017/model3d" xmlns:o="urn:schemas-microsoft-com:office:office" xmlns:r="http://schemas.openxmlformats.org/officeDocument/2006/relationships" xmlns:m="http://schemas.openxmlformats.org/officeDocument/2006/math" xmlns:v="urn:schemas-microsoft-com:vml" xmlns:wp14="http://schemas.microsoft.com/office/word/2010/wordprocessingDrawing" xmlns:wp="http://schemas.openxmlformats.org/drawingml/2006/wordprocessingDrawing" xmlns:w10="urn:schemas-microsoft-com:office:word" xmlns:w="http://schemas.openxmlformats.org/wordprocessingml/2006/main" xmlns:w14="http://schemas.microsoft.com/office/word/2010/wordml" xmlns:w15="http://schemas.microsoft.com/office/word/2012/wordml" xmlns:w16cex="http://schemas.microsoft.com/office/word/2018/wordml/cex" xmlns:w16cid="http://schemas.microsoft.com/office/word/2016/wordml/cid" xmlns:w16="http://schemas.microsoft.com/office/word/2018/wordml" xmlns:w16sdtdh="http://schemas.microsoft.com/office/word/2020/wordml/sdtdatahash" xmlns:w16se="http://schemas.microsoft.com/office/word/2015/wordml/symex" xmlns:wpg="http://schemas.microsoft.com/office/word/2010/wordprocessingGroup" xmlns:wpi="http://schemas.microsoft.com/office/word/2010/wordprocessingInk" xmlns:wne="http://schemas.microsoft.com/office/word/2006/wordml" xmlns:wps="http://schemas.microsoft.com/office/word/2010/wordprocessingShape" mc:Ignorable="w14 w15 w16se w16cid w16 w16cex w16sdtdh wp14">
+<w:hdr xmlns:wpc="http://schemas.microsoft.com/office/word/2010/wordprocessingCanvas" xmlns:mc="http://schemas.openxmlformats.org/markup-compatibility/2006" xmlns:o="urn:schemas-microsoft-com:office:office" xmlns:r="http://schemas.openxmlformats.org/officeDocument/2006/relationships" xmlns:m="http://schemas.openxmlformats.org/officeDocument/2006/math" xmlns:v="urn:schemas-microsoft-com:vml" xmlns:wp14="http://schemas.microsoft.com/office/word/2010/wordprocessingDrawing" xmlns:wp="http://schemas.openxmlformats.org/drawingml/2006/wordprocessingDrawing" xmlns:w10="urn:schemas-microsoft-com:office:word" xmlns:w="http://schemas.openxmlformats.org/wordprocessingml/2006/main" xmlns:w14="http://schemas.microsoft.com/office/word/2010/wordml" xmlns:wpg="http://schemas.microsoft.com/office/word/2010/wordprocessingGroup" xmlns:wpi="http://schemas.microsoft.com/office/word/2010/wordprocessingInk" xmlns:wne="http://schemas.microsoft.com/office/word/2006/wordml" xmlns:wps="http://schemas.microsoft.com/office/word/2010/wordprocessingShape" mc:Ignorable="w14 wp14">
   <w:p/>
   <w:p/>
 </w:hdr>
 </file>
 
 <file path=word/header2.xml><?xml version="1.0" encoding="utf-8"?>
-<w:hdr xmlns:wpc="http://schemas.microsoft.com/office/word/2010/wordprocessingCanvas" xmlns:cx="http://schemas.microsoft.com/office/drawing/2014/chartex" xmlns:cx1="http://schemas.microsoft.com/office/drawing/2015/9/8/chartex" xmlns:cx2="http://schemas.microsoft.com/office/drawing/2015/10/21/chartex" xmlns:cx3="http://schemas.microsoft.com/office/drawing/2016/5/9/chartex" xmlns:cx4="http://schemas.microsoft.com/office/drawing/2016/5/10/chartex" xmlns:cx5="http://schemas.microsoft.com/office/drawing/2016/5/11/chartex" xmlns:cx6="http://schemas.microsoft.com/office/drawing/2016/5/12/chartex" xmlns:cx7="http://schemas.microsoft.com/office/drawing/2016/5/13/chartex" xmlns:cx8="http://schemas.microsoft.com/office/drawing/2016/5/14/chartex" xmlns:mc="http://schemas.openxmlformats.org/markup-compatibility/2006" xmlns:aink="http://schemas.microsoft.com/office/drawing/2016/ink" xmlns:am3d="http://schemas.microsoft.com/office/drawing/2017/model3d" xmlns:o="urn:schemas-microsoft-com:office:office" xmlns:r="http://schemas.openxmlformats.org/officeDocument/2006/relationships" xmlns:m="http://schemas.openxmlformats.org/officeDocument/2006/math" xmlns:v="urn:schemas-microsoft-com:vml" xmlns:wp14="http://schemas.microsoft.com/office/word/2010/wordprocessingDrawing" xmlns:wp="http://schemas.openxmlformats.org/drawingml/2006/wordprocessingDrawing" xmlns:w10="urn:schemas-microsoft-com:office:word" xmlns:w="http://schemas.openxmlformats.org/wordprocessingml/2006/main" xmlns:w14="http://schemas.microsoft.com/office/word/2010/wordml" xmlns:w15="http://schemas.microsoft.com/office/word/2012/wordml" xmlns:w16cex="http://schemas.microsoft.com/office/word/2018/wordml/cex" xmlns:w16cid="http://schemas.microsoft.com/office/word/2016/wordml/cid" xmlns:w16="http://schemas.microsoft.com/office/word/2018/wordml" xmlns:w16sdtdh="http://schemas.microsoft.com/office/word/2020/wordml/sdtdatahash" xmlns:w16se="http://schemas.microsoft.com/office/word/2015/wordml/symex" xmlns:wpg="http://schemas.microsoft.com/office/word/2010/wordprocessingGroup" xmlns:wpi="http://schemas.microsoft.com/office/word/2010/wordprocessingInk" xmlns:wne="http://schemas.microsoft.com/office/word/2006/wordml" xmlns:wps="http://schemas.microsoft.com/office/word/2010/wordprocessingShape" mc:Ignorable="w14 w15 w16se w16cid w16 w16cex w16sdtdh wp14">
+<w:hdr xmlns:wpc="http://schemas.microsoft.com/office/word/2010/wordprocessingCanvas" xmlns:mc="http://schemas.openxmlformats.org/markup-compatibility/2006" xmlns:o="urn:schemas-microsoft-com:office:office" xmlns:r="http://schemas.openxmlformats.org/officeDocument/2006/relationships" xmlns:m="http://schemas.openxmlformats.org/officeDocument/2006/math" xmlns:v="urn:schemas-microsoft-com:vml" xmlns:wp14="http://schemas.microsoft.com/office/word/2010/wordprocessingDrawing" xmlns:wp="http://schemas.openxmlformats.org/drawingml/2006/wordprocessingDrawing" xmlns:w10="urn:schemas-microsoft-com:office:word" xmlns:w="http://schemas.openxmlformats.org/wordprocessingml/2006/main" xmlns:w14="http://schemas.microsoft.com/office/word/2010/wordml" xmlns:wpg="http://schemas.microsoft.com/office/word/2010/wordprocessingGroup" xmlns:wpi="http://schemas.microsoft.com/office/word/2010/wordprocessingInk" xmlns:wne="http://schemas.microsoft.com/office/word/2006/wordml" xmlns:wps="http://schemas.microsoft.com/office/word/2010/wordprocessingShape" mc:Ignorable="w14 wp14">
   <w:p>
     <w:pPr>
       <w:pStyle w:val="Cabealho"/>
@@ -7322,7 +8390,6 @@
           <w:docPartUnique/>
         </w:docPartObj>
       </w:sdtPr>
-      <w:sdtEndPr/>
       <w:sdtContent>
         <w:r>
           <w:rPr>
@@ -7361,7 +8428,7 @@
 </file>
 
 <file path=word/header3.xml><?xml version="1.0" encoding="utf-8"?>
-<w:hdr xmlns:wpc="http://schemas.microsoft.com/office/word/2010/wordprocessingCanvas" xmlns:cx="http://schemas.microsoft.com/office/drawing/2014/chartex" xmlns:cx1="http://schemas.microsoft.com/office/drawing/2015/9/8/chartex" xmlns:cx2="http://schemas.microsoft.com/office/drawing/2015/10/21/chartex" xmlns:cx3="http://schemas.microsoft.com/office/drawing/2016/5/9/chartex" xmlns:cx4="http://schemas.microsoft.com/office/drawing/2016/5/10/chartex" xmlns:cx5="http://schemas.microsoft.com/office/drawing/2016/5/11/chartex" xmlns:cx6="http://schemas.microsoft.com/office/drawing/2016/5/12/chartex" xmlns:cx7="http://schemas.microsoft.com/office/drawing/2016/5/13/chartex" xmlns:cx8="http://schemas.microsoft.com/office/drawing/2016/5/14/chartex" xmlns:mc="http://schemas.openxmlformats.org/markup-compatibility/2006" xmlns:aink="http://schemas.microsoft.com/office/drawing/2016/ink" xmlns:am3d="http://schemas.microsoft.com/office/drawing/2017/model3d" xmlns:o="urn:schemas-microsoft-com:office:office" xmlns:r="http://schemas.openxmlformats.org/officeDocument/2006/relationships" xmlns:m="http://schemas.openxmlformats.org/officeDocument/2006/math" xmlns:v="urn:schemas-microsoft-com:vml" xmlns:wp14="http://schemas.microsoft.com/office/word/2010/wordprocessingDrawing" xmlns:wp="http://schemas.openxmlformats.org/drawingml/2006/wordprocessingDrawing" xmlns:w10="urn:schemas-microsoft-com:office:word" xmlns:w="http://schemas.openxmlformats.org/wordprocessingml/2006/main" xmlns:w14="http://schemas.microsoft.com/office/word/2010/wordml" xmlns:w15="http://schemas.microsoft.com/office/word/2012/wordml" xmlns:w16cex="http://schemas.microsoft.com/office/word/2018/wordml/cex" xmlns:w16cid="http://schemas.microsoft.com/office/word/2016/wordml/cid" xmlns:w16="http://schemas.microsoft.com/office/word/2018/wordml" xmlns:w16sdtdh="http://schemas.microsoft.com/office/word/2020/wordml/sdtdatahash" xmlns:w16se="http://schemas.microsoft.com/office/word/2015/wordml/symex" xmlns:wpg="http://schemas.microsoft.com/office/word/2010/wordprocessingGroup" xmlns:wpi="http://schemas.microsoft.com/office/word/2010/wordprocessingInk" xmlns:wne="http://schemas.microsoft.com/office/word/2006/wordml" xmlns:wps="http://schemas.microsoft.com/office/word/2010/wordprocessingShape" mc:Ignorable="w14 w15 w16se w16cid w16 w16cex w16sdtdh wp14">
+<w:hdr xmlns:wpc="http://schemas.microsoft.com/office/word/2010/wordprocessingCanvas" xmlns:mc="http://schemas.openxmlformats.org/markup-compatibility/2006" xmlns:o="urn:schemas-microsoft-com:office:office" xmlns:r="http://schemas.openxmlformats.org/officeDocument/2006/relationships" xmlns:m="http://schemas.openxmlformats.org/officeDocument/2006/math" xmlns:v="urn:schemas-microsoft-com:vml" xmlns:wp14="http://schemas.microsoft.com/office/word/2010/wordprocessingDrawing" xmlns:wp="http://schemas.openxmlformats.org/drawingml/2006/wordprocessingDrawing" xmlns:w10="urn:schemas-microsoft-com:office:word" xmlns:w="http://schemas.openxmlformats.org/wordprocessingml/2006/main" xmlns:w14="http://schemas.microsoft.com/office/word/2010/wordml" xmlns:wpg="http://schemas.microsoft.com/office/word/2010/wordprocessingGroup" xmlns:wpi="http://schemas.microsoft.com/office/word/2010/wordprocessingInk" xmlns:wne="http://schemas.microsoft.com/office/word/2006/wordml" xmlns:wps="http://schemas.microsoft.com/office/word/2010/wordprocessingShape" mc:Ignorable="w14 wp14">
   <w:p>
     <w:pPr>
       <w:pStyle w:val="Cabealho"/>
@@ -7371,7 +8438,7 @@
 </file>
 
 <file path=word/header4.xml><?xml version="1.0" encoding="utf-8"?>
-<w:hdr xmlns:wpc="http://schemas.microsoft.com/office/word/2010/wordprocessingCanvas" xmlns:cx="http://schemas.microsoft.com/office/drawing/2014/chartex" xmlns:cx1="http://schemas.microsoft.com/office/drawing/2015/9/8/chartex" xmlns:cx2="http://schemas.microsoft.com/office/drawing/2015/10/21/chartex" xmlns:cx3="http://schemas.microsoft.com/office/drawing/2016/5/9/chartex" xmlns:cx4="http://schemas.microsoft.com/office/drawing/2016/5/10/chartex" xmlns:cx5="http://schemas.microsoft.com/office/drawing/2016/5/11/chartex" xmlns:cx6="http://schemas.microsoft.com/office/drawing/2016/5/12/chartex" xmlns:cx7="http://schemas.microsoft.com/office/drawing/2016/5/13/chartex" xmlns:cx8="http://schemas.microsoft.com/office/drawing/2016/5/14/chartex" xmlns:mc="http://schemas.openxmlformats.org/markup-compatibility/2006" xmlns:aink="http://schemas.microsoft.com/office/drawing/2016/ink" xmlns:am3d="http://schemas.microsoft.com/office/drawing/2017/model3d" xmlns:o="urn:schemas-microsoft-com:office:office" xmlns:r="http://schemas.openxmlformats.org/officeDocument/2006/relationships" xmlns:m="http://schemas.openxmlformats.org/officeDocument/2006/math" xmlns:v="urn:schemas-microsoft-com:vml" xmlns:wp14="http://schemas.microsoft.com/office/word/2010/wordprocessingDrawing" xmlns:wp="http://schemas.openxmlformats.org/drawingml/2006/wordprocessingDrawing" xmlns:w10="urn:schemas-microsoft-com:office:word" xmlns:w="http://schemas.openxmlformats.org/wordprocessingml/2006/main" xmlns:w14="http://schemas.microsoft.com/office/word/2010/wordml" xmlns:w15="http://schemas.microsoft.com/office/word/2012/wordml" xmlns:w16cex="http://schemas.microsoft.com/office/word/2018/wordml/cex" xmlns:w16cid="http://schemas.microsoft.com/office/word/2016/wordml/cid" xmlns:w16="http://schemas.microsoft.com/office/word/2018/wordml" xmlns:w16sdtdh="http://schemas.microsoft.com/office/word/2020/wordml/sdtdatahash" xmlns:w16se="http://schemas.microsoft.com/office/word/2015/wordml/symex" xmlns:wpg="http://schemas.microsoft.com/office/word/2010/wordprocessingGroup" xmlns:wpi="http://schemas.microsoft.com/office/word/2010/wordprocessingInk" xmlns:wne="http://schemas.microsoft.com/office/word/2006/wordml" xmlns:wps="http://schemas.microsoft.com/office/word/2010/wordprocessingShape" mc:Ignorable="w14 w15 w16se w16cid w16 w16cex w16sdtdh wp14">
+<w:hdr xmlns:wpc="http://schemas.microsoft.com/office/word/2010/wordprocessingCanvas" xmlns:mc="http://schemas.openxmlformats.org/markup-compatibility/2006" xmlns:o="urn:schemas-microsoft-com:office:office" xmlns:r="http://schemas.openxmlformats.org/officeDocument/2006/relationships" xmlns:m="http://schemas.openxmlformats.org/officeDocument/2006/math" xmlns:v="urn:schemas-microsoft-com:vml" xmlns:wp14="http://schemas.microsoft.com/office/word/2010/wordprocessingDrawing" xmlns:wp="http://schemas.openxmlformats.org/drawingml/2006/wordprocessingDrawing" xmlns:w10="urn:schemas-microsoft-com:office:word" xmlns:w="http://schemas.openxmlformats.org/wordprocessingml/2006/main" xmlns:w14="http://schemas.microsoft.com/office/word/2010/wordml" xmlns:wpg="http://schemas.microsoft.com/office/word/2010/wordprocessingGroup" xmlns:wpi="http://schemas.microsoft.com/office/word/2010/wordprocessingInk" xmlns:wne="http://schemas.microsoft.com/office/word/2006/wordml" xmlns:wps="http://schemas.microsoft.com/office/word/2010/wordprocessingShape" mc:Ignorable="w14 wp14">
   <w:p>
     <w:pPr>
       <w:pStyle w:val="Cabealho"/>
@@ -7381,7 +8448,7 @@
 </file>
 
 <file path=word/header5.xml><?xml version="1.0" encoding="utf-8"?>
-<w:hdr xmlns:wpc="http://schemas.microsoft.com/office/word/2010/wordprocessingCanvas" xmlns:cx="http://schemas.microsoft.com/office/drawing/2014/chartex" xmlns:cx1="http://schemas.microsoft.com/office/drawing/2015/9/8/chartex" xmlns:cx2="http://schemas.microsoft.com/office/drawing/2015/10/21/chartex" xmlns:cx3="http://schemas.microsoft.com/office/drawing/2016/5/9/chartex" xmlns:cx4="http://schemas.microsoft.com/office/drawing/2016/5/10/chartex" xmlns:cx5="http://schemas.microsoft.com/office/drawing/2016/5/11/chartex" xmlns:cx6="http://schemas.microsoft.com/office/drawing/2016/5/12/chartex" xmlns:cx7="http://schemas.microsoft.com/office/drawing/2016/5/13/chartex" xmlns:cx8="http://schemas.microsoft.com/office/drawing/2016/5/14/chartex" xmlns:mc="http://schemas.openxmlformats.org/markup-compatibility/2006" xmlns:aink="http://schemas.microsoft.com/office/drawing/2016/ink" xmlns:am3d="http://schemas.microsoft.com/office/drawing/2017/model3d" xmlns:o="urn:schemas-microsoft-com:office:office" xmlns:r="http://schemas.openxmlformats.org/officeDocument/2006/relationships" xmlns:m="http://schemas.openxmlformats.org/officeDocument/2006/math" xmlns:v="urn:schemas-microsoft-com:vml" xmlns:wp14="http://schemas.microsoft.com/office/word/2010/wordprocessingDrawing" xmlns:wp="http://schemas.openxmlformats.org/drawingml/2006/wordprocessingDrawing" xmlns:w10="urn:schemas-microsoft-com:office:word" xmlns:w="http://schemas.openxmlformats.org/wordprocessingml/2006/main" xmlns:w14="http://schemas.microsoft.com/office/word/2010/wordml" xmlns:w15="http://schemas.microsoft.com/office/word/2012/wordml" xmlns:w16cex="http://schemas.microsoft.com/office/word/2018/wordml/cex" xmlns:w16cid="http://schemas.microsoft.com/office/word/2016/wordml/cid" xmlns:w16="http://schemas.microsoft.com/office/word/2018/wordml" xmlns:w16sdtdh="http://schemas.microsoft.com/office/word/2020/wordml/sdtdatahash" xmlns:w16se="http://schemas.microsoft.com/office/word/2015/wordml/symex" xmlns:wpg="http://schemas.microsoft.com/office/word/2010/wordprocessingGroup" xmlns:wpi="http://schemas.microsoft.com/office/word/2010/wordprocessingInk" xmlns:wne="http://schemas.microsoft.com/office/word/2006/wordml" xmlns:wps="http://schemas.microsoft.com/office/word/2010/wordprocessingShape" mc:Ignorable="w14 w15 w16se w16cid w16 w16cex w16sdtdh wp14">
+<w:hdr xmlns:wpc="http://schemas.microsoft.com/office/word/2010/wordprocessingCanvas" xmlns:mc="http://schemas.openxmlformats.org/markup-compatibility/2006" xmlns:o="urn:schemas-microsoft-com:office:office" xmlns:r="http://schemas.openxmlformats.org/officeDocument/2006/relationships" xmlns:m="http://schemas.openxmlformats.org/officeDocument/2006/math" xmlns:v="urn:schemas-microsoft-com:vml" xmlns:wp14="http://schemas.microsoft.com/office/word/2010/wordprocessingDrawing" xmlns:wp="http://schemas.openxmlformats.org/drawingml/2006/wordprocessingDrawing" xmlns:w10="urn:schemas-microsoft-com:office:word" xmlns:w="http://schemas.openxmlformats.org/wordprocessingml/2006/main" xmlns:w14="http://schemas.microsoft.com/office/word/2010/wordml" xmlns:wpg="http://schemas.microsoft.com/office/word/2010/wordprocessingGroup" xmlns:wpi="http://schemas.microsoft.com/office/word/2010/wordprocessingInk" xmlns:wne="http://schemas.microsoft.com/office/word/2006/wordml" xmlns:wps="http://schemas.microsoft.com/office/word/2010/wordprocessingShape" mc:Ignorable="w14 wp14">
   <w:p>
     <w:pPr>
       <w:pStyle w:val="Cabealho"/>
@@ -7391,7 +8458,7 @@
 </file>
 
 <file path=word/header6.xml><?xml version="1.0" encoding="utf-8"?>
-<w:hdr xmlns:wpc="http://schemas.microsoft.com/office/word/2010/wordprocessingCanvas" xmlns:cx="http://schemas.microsoft.com/office/drawing/2014/chartex" xmlns:cx1="http://schemas.microsoft.com/office/drawing/2015/9/8/chartex" xmlns:cx2="http://schemas.microsoft.com/office/drawing/2015/10/21/chartex" xmlns:cx3="http://schemas.microsoft.com/office/drawing/2016/5/9/chartex" xmlns:cx4="http://schemas.microsoft.com/office/drawing/2016/5/10/chartex" xmlns:cx5="http://schemas.microsoft.com/office/drawing/2016/5/11/chartex" xmlns:cx6="http://schemas.microsoft.com/office/drawing/2016/5/12/chartex" xmlns:cx7="http://schemas.microsoft.com/office/drawing/2016/5/13/chartex" xmlns:cx8="http://schemas.microsoft.com/office/drawing/2016/5/14/chartex" xmlns:mc="http://schemas.openxmlformats.org/markup-compatibility/2006" xmlns:aink="http://schemas.microsoft.com/office/drawing/2016/ink" xmlns:am3d="http://schemas.microsoft.com/office/drawing/2017/model3d" xmlns:o="urn:schemas-microsoft-com:office:office" xmlns:r="http://schemas.openxmlformats.org/officeDocument/2006/relationships" xmlns:m="http://schemas.openxmlformats.org/officeDocument/2006/math" xmlns:v="urn:schemas-microsoft-com:vml" xmlns:wp14="http://schemas.microsoft.com/office/word/2010/wordprocessingDrawing" xmlns:wp="http://schemas.openxmlformats.org/drawingml/2006/wordprocessingDrawing" xmlns:w10="urn:schemas-microsoft-com:office:word" xmlns:w="http://schemas.openxmlformats.org/wordprocessingml/2006/main" xmlns:w14="http://schemas.microsoft.com/office/word/2010/wordml" xmlns:w15="http://schemas.microsoft.com/office/word/2012/wordml" xmlns:w16cex="http://schemas.microsoft.com/office/word/2018/wordml/cex" xmlns:w16cid="http://schemas.microsoft.com/office/word/2016/wordml/cid" xmlns:w16="http://schemas.microsoft.com/office/word/2018/wordml" xmlns:w16sdtdh="http://schemas.microsoft.com/office/word/2020/wordml/sdtdatahash" xmlns:w16se="http://schemas.microsoft.com/office/word/2015/wordml/symex" xmlns:wpg="http://schemas.microsoft.com/office/word/2010/wordprocessingGroup" xmlns:wpi="http://schemas.microsoft.com/office/word/2010/wordprocessingInk" xmlns:wne="http://schemas.microsoft.com/office/word/2006/wordml" xmlns:wps="http://schemas.microsoft.com/office/word/2010/wordprocessingShape" mc:Ignorable="w14 w15 w16se w16cid w16 w16cex w16sdtdh wp14">
+<w:hdr xmlns:wpc="http://schemas.microsoft.com/office/word/2010/wordprocessingCanvas" xmlns:mc="http://schemas.openxmlformats.org/markup-compatibility/2006" xmlns:o="urn:schemas-microsoft-com:office:office" xmlns:r="http://schemas.openxmlformats.org/officeDocument/2006/relationships" xmlns:m="http://schemas.openxmlformats.org/officeDocument/2006/math" xmlns:v="urn:schemas-microsoft-com:vml" xmlns:wp14="http://schemas.microsoft.com/office/word/2010/wordprocessingDrawing" xmlns:wp="http://schemas.openxmlformats.org/drawingml/2006/wordprocessingDrawing" xmlns:w10="urn:schemas-microsoft-com:office:word" xmlns:w="http://schemas.openxmlformats.org/wordprocessingml/2006/main" xmlns:w14="http://schemas.microsoft.com/office/word/2010/wordml" xmlns:wpg="http://schemas.microsoft.com/office/word/2010/wordprocessingGroup" xmlns:wpi="http://schemas.microsoft.com/office/word/2010/wordprocessingInk" xmlns:wne="http://schemas.microsoft.com/office/word/2006/wordml" xmlns:wps="http://schemas.microsoft.com/office/word/2010/wordprocessingShape" mc:Ignorable="w14 wp14">
   <w:p>
     <w:pPr>
       <w:pStyle w:val="Cabealho"/>
@@ -7401,7 +8468,7 @@
 </file>
 
 <file path=word/header7.xml><?xml version="1.0" encoding="utf-8"?>
-<w:hdr xmlns:wpc="http://schemas.microsoft.com/office/word/2010/wordprocessingCanvas" xmlns:cx="http://schemas.microsoft.com/office/drawing/2014/chartex" xmlns:cx1="http://schemas.microsoft.com/office/drawing/2015/9/8/chartex" xmlns:cx2="http://schemas.microsoft.com/office/drawing/2015/10/21/chartex" xmlns:cx3="http://schemas.microsoft.com/office/drawing/2016/5/9/chartex" xmlns:cx4="http://schemas.microsoft.com/office/drawing/2016/5/10/chartex" xmlns:cx5="http://schemas.microsoft.com/office/drawing/2016/5/11/chartex" xmlns:cx6="http://schemas.microsoft.com/office/drawing/2016/5/12/chartex" xmlns:cx7="http://schemas.microsoft.com/office/drawing/2016/5/13/chartex" xmlns:cx8="http://schemas.microsoft.com/office/drawing/2016/5/14/chartex" xmlns:mc="http://schemas.openxmlformats.org/markup-compatibility/2006" xmlns:aink="http://schemas.microsoft.com/office/drawing/2016/ink" xmlns:am3d="http://schemas.microsoft.com/office/drawing/2017/model3d" xmlns:o="urn:schemas-microsoft-com:office:office" xmlns:r="http://schemas.openxmlformats.org/officeDocument/2006/relationships" xmlns:m="http://schemas.openxmlformats.org/officeDocument/2006/math" xmlns:v="urn:schemas-microsoft-com:vml" xmlns:wp14="http://schemas.microsoft.com/office/word/2010/wordprocessingDrawing" xmlns:wp="http://schemas.openxmlformats.org/drawingml/2006/wordprocessingDrawing" xmlns:w10="urn:schemas-microsoft-com:office:word" xmlns:w="http://schemas.openxmlformats.org/wordprocessingml/2006/main" xmlns:w14="http://schemas.microsoft.com/office/word/2010/wordml" xmlns:w15="http://schemas.microsoft.com/office/word/2012/wordml" xmlns:w16cex="http://schemas.microsoft.com/office/word/2018/wordml/cex" xmlns:w16cid="http://schemas.microsoft.com/office/word/2016/wordml/cid" xmlns:w16="http://schemas.microsoft.com/office/word/2018/wordml" xmlns:w16sdtdh="http://schemas.microsoft.com/office/word/2020/wordml/sdtdatahash" xmlns:w16se="http://schemas.microsoft.com/office/word/2015/wordml/symex" xmlns:wpg="http://schemas.microsoft.com/office/word/2010/wordprocessingGroup" xmlns:wpi="http://schemas.microsoft.com/office/word/2010/wordprocessingInk" xmlns:wne="http://schemas.microsoft.com/office/word/2006/wordml" xmlns:wps="http://schemas.microsoft.com/office/word/2010/wordprocessingShape" mc:Ignorable="w14 w15 w16se w16cid w16 w16cex w16sdtdh wp14">
+<w:hdr xmlns:wpc="http://schemas.microsoft.com/office/word/2010/wordprocessingCanvas" xmlns:mc="http://schemas.openxmlformats.org/markup-compatibility/2006" xmlns:o="urn:schemas-microsoft-com:office:office" xmlns:r="http://schemas.openxmlformats.org/officeDocument/2006/relationships" xmlns:m="http://schemas.openxmlformats.org/officeDocument/2006/math" xmlns:v="urn:schemas-microsoft-com:vml" xmlns:wp14="http://schemas.microsoft.com/office/word/2010/wordprocessingDrawing" xmlns:wp="http://schemas.openxmlformats.org/drawingml/2006/wordprocessingDrawing" xmlns:w10="urn:schemas-microsoft-com:office:word" xmlns:w="http://schemas.openxmlformats.org/wordprocessingml/2006/main" xmlns:w14="http://schemas.microsoft.com/office/word/2010/wordml" xmlns:wpg="http://schemas.microsoft.com/office/word/2010/wordprocessingGroup" xmlns:wpi="http://schemas.microsoft.com/office/word/2010/wordprocessingInk" xmlns:wne="http://schemas.microsoft.com/office/word/2006/wordml" xmlns:wps="http://schemas.microsoft.com/office/word/2010/wordprocessingShape" mc:Ignorable="w14 wp14">
   <w:sdt>
     <w:sdtPr>
       <w:id w:val="245571589"/>
@@ -7410,7 +8477,6 @@
         <w:docPartUnique/>
       </w:docPartObj>
     </w:sdtPr>
-    <w:sdtEndPr/>
     <w:sdtContent>
       <w:p>
         <w:pPr>
@@ -7438,7 +8504,7 @@
           <w:rPr>
             <w:noProof/>
           </w:rPr>
-          <w:t>25</w:t>
+          <w:t>22</w:t>
         </w:r>
         <w:r>
           <w:rPr>
@@ -7453,7 +8519,7 @@
 </file>
 
 <file path=word/header8.xml><?xml version="1.0" encoding="utf-8"?>
-<w:hdr xmlns:wpc="http://schemas.microsoft.com/office/word/2010/wordprocessingCanvas" xmlns:cx="http://schemas.microsoft.com/office/drawing/2014/chartex" xmlns:cx1="http://schemas.microsoft.com/office/drawing/2015/9/8/chartex" xmlns:cx2="http://schemas.microsoft.com/office/drawing/2015/10/21/chartex" xmlns:cx3="http://schemas.microsoft.com/office/drawing/2016/5/9/chartex" xmlns:cx4="http://schemas.microsoft.com/office/drawing/2016/5/10/chartex" xmlns:cx5="http://schemas.microsoft.com/office/drawing/2016/5/11/chartex" xmlns:cx6="http://schemas.microsoft.com/office/drawing/2016/5/12/chartex" xmlns:cx7="http://schemas.microsoft.com/office/drawing/2016/5/13/chartex" xmlns:cx8="http://schemas.microsoft.com/office/drawing/2016/5/14/chartex" xmlns:mc="http://schemas.openxmlformats.org/markup-compatibility/2006" xmlns:aink="http://schemas.microsoft.com/office/drawing/2016/ink" xmlns:am3d="http://schemas.microsoft.com/office/drawing/2017/model3d" xmlns:o="urn:schemas-microsoft-com:office:office" xmlns:r="http://schemas.openxmlformats.org/officeDocument/2006/relationships" xmlns:m="http://schemas.openxmlformats.org/officeDocument/2006/math" xmlns:v="urn:schemas-microsoft-com:vml" xmlns:wp14="http://schemas.microsoft.com/office/word/2010/wordprocessingDrawing" xmlns:wp="http://schemas.openxmlformats.org/drawingml/2006/wordprocessingDrawing" xmlns:w10="urn:schemas-microsoft-com:office:word" xmlns:w="http://schemas.openxmlformats.org/wordprocessingml/2006/main" xmlns:w14="http://schemas.microsoft.com/office/word/2010/wordml" xmlns:w15="http://schemas.microsoft.com/office/word/2012/wordml" xmlns:w16cex="http://schemas.microsoft.com/office/word/2018/wordml/cex" xmlns:w16cid="http://schemas.microsoft.com/office/word/2016/wordml/cid" xmlns:w16="http://schemas.microsoft.com/office/word/2018/wordml" xmlns:w16sdtdh="http://schemas.microsoft.com/office/word/2020/wordml/sdtdatahash" xmlns:w16se="http://schemas.microsoft.com/office/word/2015/wordml/symex" xmlns:wpg="http://schemas.microsoft.com/office/word/2010/wordprocessingGroup" xmlns:wpi="http://schemas.microsoft.com/office/word/2010/wordprocessingInk" xmlns:wne="http://schemas.microsoft.com/office/word/2006/wordml" xmlns:wps="http://schemas.microsoft.com/office/word/2010/wordprocessingShape" mc:Ignorable="w14 w15 w16se w16cid w16 w16cex w16sdtdh wp14">
+<w:hdr xmlns:wpc="http://schemas.microsoft.com/office/word/2010/wordprocessingCanvas" xmlns:mc="http://schemas.openxmlformats.org/markup-compatibility/2006" xmlns:o="urn:schemas-microsoft-com:office:office" xmlns:r="http://schemas.openxmlformats.org/officeDocument/2006/relationships" xmlns:m="http://schemas.openxmlformats.org/officeDocument/2006/math" xmlns:v="urn:schemas-microsoft-com:vml" xmlns:wp14="http://schemas.microsoft.com/office/word/2010/wordprocessingDrawing" xmlns:wp="http://schemas.openxmlformats.org/drawingml/2006/wordprocessingDrawing" xmlns:w10="urn:schemas-microsoft-com:office:word" xmlns:w="http://schemas.openxmlformats.org/wordprocessingml/2006/main" xmlns:w14="http://schemas.microsoft.com/office/word/2010/wordml" xmlns:wpg="http://schemas.microsoft.com/office/word/2010/wordprocessingGroup" xmlns:wpi="http://schemas.microsoft.com/office/word/2010/wordprocessingInk" xmlns:wne="http://schemas.microsoft.com/office/word/2006/wordml" xmlns:wps="http://schemas.microsoft.com/office/word/2010/wordprocessingShape" mc:Ignorable="w14 wp14">
   <w:p>
     <w:pPr>
       <w:pStyle w:val="Cabealho"/>
@@ -7463,8 +8529,8 @@
 </file>
 
 <file path=word/numbering.xml><?xml version="1.0" encoding="utf-8"?>
-<w:numbering xmlns:wpc="http://schemas.microsoft.com/office/word/2010/wordprocessingCanvas" xmlns:cx="http://schemas.microsoft.com/office/drawing/2014/chartex" xmlns:cx1="http://schemas.microsoft.com/office/drawing/2015/9/8/chartex" xmlns:cx2="http://schemas.microsoft.com/office/drawing/2015/10/21/chartex" xmlns:cx3="http://schemas.microsoft.com/office/drawing/2016/5/9/chartex" xmlns:cx4="http://schemas.microsoft.com/office/drawing/2016/5/10/chartex" xmlns:cx5="http://schemas.microsoft.com/office/drawing/2016/5/11/chartex" xmlns:cx6="http://schemas.microsoft.com/office/drawing/2016/5/12/chartex" xmlns:cx7="http://schemas.microsoft.com/office/drawing/2016/5/13/chartex" xmlns:cx8="http://schemas.microsoft.com/office/drawing/2016/5/14/chartex" xmlns:mc="http://schemas.openxmlformats.org/markup-compatibility/2006" xmlns:aink="http://schemas.microsoft.com/office/drawing/2016/ink" xmlns:am3d="http://schemas.microsoft.com/office/drawing/2017/model3d" xmlns:o="urn:schemas-microsoft-com:office:office" xmlns:r="http://schemas.openxmlformats.org/officeDocument/2006/relationships" xmlns:m="http://schemas.openxmlformats.org/officeDocument/2006/math" xmlns:v="urn:schemas-microsoft-com:vml" xmlns:wp14="http://schemas.microsoft.com/office/word/2010/wordprocessingDrawing" xmlns:wp="http://schemas.openxmlformats.org/drawingml/2006/wordprocessingDrawing" xmlns:w10="urn:schemas-microsoft-com:office:word" xmlns:w="http://schemas.openxmlformats.org/wordprocessingml/2006/main" xmlns:w14="http://schemas.microsoft.com/office/word/2010/wordml" xmlns:w15="http://schemas.microsoft.com/office/word/2012/wordml" xmlns:w16cex="http://schemas.microsoft.com/office/word/2018/wordml/cex" xmlns:w16cid="http://schemas.microsoft.com/office/word/2016/wordml/cid" xmlns:w16="http://schemas.microsoft.com/office/word/2018/wordml" xmlns:w16sdtdh="http://schemas.microsoft.com/office/word/2020/wordml/sdtdatahash" xmlns:w16se="http://schemas.microsoft.com/office/word/2015/wordml/symex" xmlns:wpg="http://schemas.microsoft.com/office/word/2010/wordprocessingGroup" xmlns:wpi="http://schemas.microsoft.com/office/word/2010/wordprocessingInk" xmlns:wne="http://schemas.microsoft.com/office/word/2006/wordml" xmlns:wps="http://schemas.microsoft.com/office/word/2010/wordprocessingShape" mc:Ignorable="w14 w15 w16se w16cid w16 w16cex w16sdtdh wp14">
-  <w:abstractNum w:abstractNumId="0" w15:restartNumberingAfterBreak="0">
+<w:numbering xmlns:wpc="http://schemas.microsoft.com/office/word/2010/wordprocessingCanvas" xmlns:mc="http://schemas.openxmlformats.org/markup-compatibility/2006" xmlns:o="urn:schemas-microsoft-com:office:office" xmlns:r="http://schemas.openxmlformats.org/officeDocument/2006/relationships" xmlns:m="http://schemas.openxmlformats.org/officeDocument/2006/math" xmlns:v="urn:schemas-microsoft-com:vml" xmlns:wp14="http://schemas.microsoft.com/office/word/2010/wordprocessingDrawing" xmlns:wp="http://schemas.openxmlformats.org/drawingml/2006/wordprocessingDrawing" xmlns:w10="urn:schemas-microsoft-com:office:word" xmlns:w="http://schemas.openxmlformats.org/wordprocessingml/2006/main" xmlns:w14="http://schemas.microsoft.com/office/word/2010/wordml" xmlns:wpg="http://schemas.microsoft.com/office/word/2010/wordprocessingGroup" xmlns:wpi="http://schemas.microsoft.com/office/word/2010/wordprocessingInk" xmlns:wne="http://schemas.microsoft.com/office/word/2006/wordml" xmlns:wps="http://schemas.microsoft.com/office/word/2010/wordprocessingShape" mc:Ignorable="w14 wp14">
+  <w:abstractNum w:abstractNumId="0">
     <w:nsid w:val="FFFFFF88"/>
     <w:multiLevelType w:val="singleLevel"/>
     <w:tmpl w:val="758A92F0"/>
@@ -7481,7 +8547,7 @@
       </w:pPr>
     </w:lvl>
   </w:abstractNum>
-  <w:abstractNum w:abstractNumId="1" w15:restartNumberingAfterBreak="0">
+  <w:abstractNum w:abstractNumId="1">
     <w:nsid w:val="010727FD"/>
     <w:multiLevelType w:val="multilevel"/>
     <w:tmpl w:val="B78AADBA"/>
@@ -7621,7 +8687,7 @@
       </w:rPr>
     </w:lvl>
   </w:abstractNum>
-  <w:abstractNum w:abstractNumId="2" w15:restartNumberingAfterBreak="0">
+  <w:abstractNum w:abstractNumId="2">
     <w:nsid w:val="14EC4CFF"/>
     <w:multiLevelType w:val="hybridMultilevel"/>
     <w:tmpl w:val="F18636E2"/>
@@ -7737,7 +8803,7 @@
       </w:pPr>
     </w:lvl>
   </w:abstractNum>
-  <w:abstractNum w:abstractNumId="3" w15:restartNumberingAfterBreak="0">
+  <w:abstractNum w:abstractNumId="3">
     <w:nsid w:val="1862130C"/>
     <w:multiLevelType w:val="multilevel"/>
     <w:tmpl w:val="E102CBF2"/>
@@ -7877,7 +8943,7 @@
       </w:rPr>
     </w:lvl>
   </w:abstractNum>
-  <w:abstractNum w:abstractNumId="4" w15:restartNumberingAfterBreak="0">
+  <w:abstractNum w:abstractNumId="4">
     <w:nsid w:val="19F3483E"/>
     <w:multiLevelType w:val="multilevel"/>
     <w:tmpl w:val="7960D292"/>
@@ -8017,7 +9083,7 @@
       </w:rPr>
     </w:lvl>
   </w:abstractNum>
-  <w:abstractNum w:abstractNumId="5" w15:restartNumberingAfterBreak="0">
+  <w:abstractNum w:abstractNumId="5">
     <w:nsid w:val="1FD13A6F"/>
     <w:multiLevelType w:val="multilevel"/>
     <w:tmpl w:val="E40E7E6C"/>
@@ -8157,7 +9223,7 @@
       </w:rPr>
     </w:lvl>
   </w:abstractNum>
-  <w:abstractNum w:abstractNumId="6" w15:restartNumberingAfterBreak="0">
+  <w:abstractNum w:abstractNumId="6">
     <w:nsid w:val="27540B40"/>
     <w:multiLevelType w:val="hybridMultilevel"/>
     <w:tmpl w:val="7E109130"/>
@@ -8246,7 +9312,7 @@
       </w:pPr>
     </w:lvl>
   </w:abstractNum>
-  <w:abstractNum w:abstractNumId="7" w15:restartNumberingAfterBreak="0">
+  <w:abstractNum w:abstractNumId="7">
     <w:nsid w:val="2C8232F4"/>
     <w:multiLevelType w:val="hybridMultilevel"/>
     <w:tmpl w:val="1A56AC36"/>
@@ -8335,7 +9401,7 @@
       </w:pPr>
     </w:lvl>
   </w:abstractNum>
-  <w:abstractNum w:abstractNumId="8" w15:restartNumberingAfterBreak="0">
+  <w:abstractNum w:abstractNumId="8">
     <w:nsid w:val="2F267230"/>
     <w:multiLevelType w:val="hybridMultilevel"/>
     <w:tmpl w:val="E102B2CC"/>
@@ -8424,7 +9490,7 @@
       </w:pPr>
     </w:lvl>
   </w:abstractNum>
-  <w:abstractNum w:abstractNumId="9" w15:restartNumberingAfterBreak="0">
+  <w:abstractNum w:abstractNumId="9">
     <w:nsid w:val="30696363"/>
     <w:multiLevelType w:val="hybridMultilevel"/>
     <w:tmpl w:val="8368C35A"/>
@@ -8513,7 +9579,7 @@
       </w:pPr>
     </w:lvl>
   </w:abstractNum>
-  <w:abstractNum w:abstractNumId="10" w15:restartNumberingAfterBreak="0">
+  <w:abstractNum w:abstractNumId="10">
     <w:nsid w:val="34E26EA6"/>
     <w:multiLevelType w:val="multilevel"/>
     <w:tmpl w:val="3C58877C"/>
@@ -8653,7 +9719,7 @@
       </w:rPr>
     </w:lvl>
   </w:abstractNum>
-  <w:abstractNum w:abstractNumId="11" w15:restartNumberingAfterBreak="0">
+  <w:abstractNum w:abstractNumId="11">
     <w:nsid w:val="39F52A64"/>
     <w:multiLevelType w:val="singleLevel"/>
     <w:tmpl w:val="AE162D36"/>
@@ -8672,7 +9738,7 @@
       </w:rPr>
     </w:lvl>
   </w:abstractNum>
-  <w:abstractNum w:abstractNumId="12" w15:restartNumberingAfterBreak="0">
+  <w:abstractNum w:abstractNumId="12">
     <w:nsid w:val="3B501AD5"/>
     <w:multiLevelType w:val="hybridMultilevel"/>
     <w:tmpl w:val="A39AD45A"/>
@@ -8761,7 +9827,7 @@
       </w:pPr>
     </w:lvl>
   </w:abstractNum>
-  <w:abstractNum w:abstractNumId="13" w15:restartNumberingAfterBreak="0">
+  <w:abstractNum w:abstractNumId="13">
     <w:nsid w:val="3EB02082"/>
     <w:multiLevelType w:val="multilevel"/>
     <w:tmpl w:val="A5D200B2"/>
@@ -8901,7 +9967,7 @@
       </w:rPr>
     </w:lvl>
   </w:abstractNum>
-  <w:abstractNum w:abstractNumId="14" w15:restartNumberingAfterBreak="0">
+  <w:abstractNum w:abstractNumId="14">
     <w:nsid w:val="43F26983"/>
     <w:multiLevelType w:val="multilevel"/>
     <w:tmpl w:val="1E482440"/>
@@ -9045,7 +10111,7 @@
       </w:rPr>
     </w:lvl>
   </w:abstractNum>
-  <w:abstractNum w:abstractNumId="15" w15:restartNumberingAfterBreak="0">
+  <w:abstractNum w:abstractNumId="15">
     <w:nsid w:val="5584027B"/>
     <w:multiLevelType w:val="hybridMultilevel"/>
     <w:tmpl w:val="B394E1E2"/>
@@ -9131,7 +10197,7 @@
       </w:pPr>
     </w:lvl>
   </w:abstractNum>
-  <w:abstractNum w:abstractNumId="16" w15:restartNumberingAfterBreak="0">
+  <w:abstractNum w:abstractNumId="16">
     <w:nsid w:val="5F2F46EB"/>
     <w:multiLevelType w:val="multilevel"/>
     <w:tmpl w:val="D4DCBC9C"/>
@@ -9271,7 +10337,7 @@
       </w:rPr>
     </w:lvl>
   </w:abstractNum>
-  <w:abstractNum w:abstractNumId="17" w15:restartNumberingAfterBreak="0">
+  <w:abstractNum w:abstractNumId="17">
     <w:nsid w:val="63447252"/>
     <w:multiLevelType w:val="hybridMultilevel"/>
     <w:tmpl w:val="CCF684C8"/>
@@ -9387,7 +10453,7 @@
       </w:pPr>
     </w:lvl>
   </w:abstractNum>
-  <w:abstractNum w:abstractNumId="18" w15:restartNumberingAfterBreak="0">
+  <w:abstractNum w:abstractNumId="18">
     <w:nsid w:val="729A5C18"/>
     <w:multiLevelType w:val="singleLevel"/>
     <w:tmpl w:val="AE162D36"/>
@@ -9467,7 +10533,7 @@
 </file>
 
 <file path=word/styles.xml><?xml version="1.0" encoding="utf-8"?>
-<w:styles xmlns:mc="http://schemas.openxmlformats.org/markup-compatibility/2006" xmlns:r="http://schemas.openxmlformats.org/officeDocument/2006/relationships" xmlns:w="http://schemas.openxmlformats.org/wordprocessingml/2006/main" xmlns:w14="http://schemas.microsoft.com/office/word/2010/wordml" xmlns:w15="http://schemas.microsoft.com/office/word/2012/wordml" xmlns:w16cex="http://schemas.microsoft.com/office/word/2018/wordml/cex" xmlns:w16cid="http://schemas.microsoft.com/office/word/2016/wordml/cid" xmlns:w16="http://schemas.microsoft.com/office/word/2018/wordml" xmlns:w16sdtdh="http://schemas.microsoft.com/office/word/2020/wordml/sdtdatahash" xmlns:w16se="http://schemas.microsoft.com/office/word/2015/wordml/symex" mc:Ignorable="w14 w15 w16se w16cid w16 w16cex w16sdtdh">
+<w:styles xmlns:mc="http://schemas.openxmlformats.org/markup-compatibility/2006" xmlns:r="http://schemas.openxmlformats.org/officeDocument/2006/relationships" xmlns:w="http://schemas.openxmlformats.org/wordprocessingml/2006/main" xmlns:w14="http://schemas.microsoft.com/office/word/2010/wordml" mc:Ignorable="w14">
   <w:docDefaults>
     <w:rPrDefault>
       <w:rPr>
@@ -9477,387 +10543,156 @@
     </w:rPrDefault>
     <w:pPrDefault/>
   </w:docDefaults>
-  <w:latentStyles w:defLockedState="0" w:defUIPriority="99" w:defSemiHidden="0" w:defUnhideWhenUsed="0" w:defQFormat="0" w:count="376">
-    <w:lsdException w:name="Normal" w:uiPriority="0" w:qFormat="1"/>
-    <w:lsdException w:name="heading 1" w:uiPriority="9" w:qFormat="1"/>
-    <w:lsdException w:name="heading 2" w:uiPriority="9" w:qFormat="1"/>
-    <w:lsdException w:name="heading 3" w:uiPriority="9" w:qFormat="1"/>
-    <w:lsdException w:name="heading 4" w:semiHidden="1" w:uiPriority="9" w:unhideWhenUsed="1" w:qFormat="1"/>
-    <w:lsdException w:name="heading 5" w:semiHidden="1" w:uiPriority="9" w:unhideWhenUsed="1" w:qFormat="1"/>
-    <w:lsdException w:name="heading 6" w:semiHidden="1" w:uiPriority="9" w:unhideWhenUsed="1" w:qFormat="1"/>
-    <w:lsdException w:name="heading 7" w:semiHidden="1" w:uiPriority="9" w:unhideWhenUsed="1" w:qFormat="1"/>
-    <w:lsdException w:name="heading 8" w:semiHidden="1" w:uiPriority="9" w:unhideWhenUsed="1" w:qFormat="1"/>
-    <w:lsdException w:name="heading 9" w:semiHidden="1" w:uiPriority="9" w:unhideWhenUsed="1" w:qFormat="1"/>
-    <w:lsdException w:name="index 1" w:semiHidden="1" w:unhideWhenUsed="1"/>
-    <w:lsdException w:name="index 2" w:semiHidden="1" w:unhideWhenUsed="1"/>
-    <w:lsdException w:name="index 3" w:semiHidden="1" w:unhideWhenUsed="1"/>
-    <w:lsdException w:name="index 4" w:semiHidden="1" w:unhideWhenUsed="1"/>
-    <w:lsdException w:name="index 5" w:semiHidden="1" w:unhideWhenUsed="1"/>
-    <w:lsdException w:name="index 6" w:semiHidden="1" w:unhideWhenUsed="1"/>
-    <w:lsdException w:name="index 7" w:semiHidden="1" w:unhideWhenUsed="1"/>
-    <w:lsdException w:name="index 8" w:semiHidden="1" w:unhideWhenUsed="1"/>
-    <w:lsdException w:name="index 9" w:semiHidden="1" w:unhideWhenUsed="1"/>
-    <w:lsdException w:name="toc 1" w:semiHidden="1" w:uiPriority="39" w:unhideWhenUsed="1"/>
-    <w:lsdException w:name="toc 2" w:semiHidden="1" w:uiPriority="39" w:unhideWhenUsed="1"/>
-    <w:lsdException w:name="toc 3" w:semiHidden="1" w:uiPriority="39" w:unhideWhenUsed="1"/>
-    <w:lsdException w:name="toc 4" w:semiHidden="1" w:uiPriority="39" w:unhideWhenUsed="1"/>
-    <w:lsdException w:name="toc 5" w:semiHidden="1" w:uiPriority="39" w:unhideWhenUsed="1"/>
-    <w:lsdException w:name="toc 6" w:semiHidden="1" w:uiPriority="39" w:unhideWhenUsed="1"/>
-    <w:lsdException w:name="toc 7" w:semiHidden="1" w:uiPriority="39" w:unhideWhenUsed="1"/>
-    <w:lsdException w:name="toc 8" w:semiHidden="1" w:uiPriority="39" w:unhideWhenUsed="1"/>
-    <w:lsdException w:name="toc 9" w:semiHidden="1" w:uiPriority="39" w:unhideWhenUsed="1"/>
-    <w:lsdException w:name="Normal Indent" w:semiHidden="1" w:unhideWhenUsed="1"/>
-    <w:lsdException w:name="footnote text" w:semiHidden="1" w:unhideWhenUsed="1"/>
-    <w:lsdException w:name="annotation text" w:semiHidden="1" w:unhideWhenUsed="1"/>
-    <w:lsdException w:name="header" w:semiHidden="1" w:unhideWhenUsed="1"/>
-    <w:lsdException w:name="footer" w:semiHidden="1" w:unhideWhenUsed="1"/>
-    <w:lsdException w:name="index heading" w:semiHidden="1" w:unhideWhenUsed="1"/>
-    <w:lsdException w:name="caption" w:semiHidden="1" w:uiPriority="35" w:unhideWhenUsed="1" w:qFormat="1"/>
-    <w:lsdException w:name="table of figures" w:semiHidden="1" w:unhideWhenUsed="1"/>
-    <w:lsdException w:name="envelope address" w:semiHidden="1" w:unhideWhenUsed="1"/>
-    <w:lsdException w:name="envelope return" w:semiHidden="1" w:unhideWhenUsed="1"/>
-    <w:lsdException w:name="footnote reference" w:semiHidden="1" w:unhideWhenUsed="1"/>
-    <w:lsdException w:name="annotation reference" w:semiHidden="1" w:unhideWhenUsed="1"/>
-    <w:lsdException w:name="line number" w:semiHidden="1" w:unhideWhenUsed="1"/>
-    <w:lsdException w:name="page number" w:semiHidden="1" w:unhideWhenUsed="1"/>
-    <w:lsdException w:name="endnote reference" w:semiHidden="1" w:unhideWhenUsed="1"/>
-    <w:lsdException w:name="endnote text" w:semiHidden="1" w:unhideWhenUsed="1"/>
-    <w:lsdException w:name="table of authorities" w:semiHidden="1" w:unhideWhenUsed="1"/>
-    <w:lsdException w:name="macro" w:semiHidden="1" w:unhideWhenUsed="1"/>
-    <w:lsdException w:name="toa heading" w:semiHidden="1" w:unhideWhenUsed="1"/>
-    <w:lsdException w:name="List" w:semiHidden="1" w:unhideWhenUsed="1"/>
-    <w:lsdException w:name="List Bullet" w:semiHidden="1" w:unhideWhenUsed="1"/>
-    <w:lsdException w:name="List Number" w:semiHidden="1" w:unhideWhenUsed="1"/>
-    <w:lsdException w:name="List 2" w:semiHidden="1" w:unhideWhenUsed="1"/>
-    <w:lsdException w:name="List 3" w:semiHidden="1" w:unhideWhenUsed="1"/>
-    <w:lsdException w:name="List 4" w:semiHidden="1" w:unhideWhenUsed="1"/>
-    <w:lsdException w:name="List 5" w:semiHidden="1" w:unhideWhenUsed="1"/>
-    <w:lsdException w:name="List Bullet 2" w:semiHidden="1" w:unhideWhenUsed="1"/>
-    <w:lsdException w:name="List Bullet 3" w:semiHidden="1" w:unhideWhenUsed="1"/>
-    <w:lsdException w:name="List Bullet 4" w:semiHidden="1" w:unhideWhenUsed="1"/>
-    <w:lsdException w:name="List Bullet 5" w:semiHidden="1" w:unhideWhenUsed="1"/>
-    <w:lsdException w:name="List Number 2" w:semiHidden="1" w:unhideWhenUsed="1"/>
-    <w:lsdException w:name="List Number 3" w:semiHidden="1" w:unhideWhenUsed="1"/>
-    <w:lsdException w:name="List Number 4" w:semiHidden="1" w:unhideWhenUsed="1"/>
-    <w:lsdException w:name="List Number 5" w:semiHidden="1" w:unhideWhenUsed="1"/>
-    <w:lsdException w:name="Title" w:uiPriority="10" w:qFormat="1"/>
-    <w:lsdException w:name="Closing" w:semiHidden="1" w:unhideWhenUsed="1"/>
-    <w:lsdException w:name="Signature" w:semiHidden="1" w:unhideWhenUsed="1"/>
-    <w:lsdException w:name="Default Paragraph Font" w:semiHidden="1" w:uiPriority="1" w:unhideWhenUsed="1"/>
-    <w:lsdException w:name="Body Text" w:semiHidden="1" w:unhideWhenUsed="1"/>
-    <w:lsdException w:name="Body Text Indent" w:semiHidden="1" w:unhideWhenUsed="1"/>
-    <w:lsdException w:name="List Continue" w:semiHidden="1" w:unhideWhenUsed="1"/>
-    <w:lsdException w:name="List Continue 2" w:semiHidden="1" w:unhideWhenUsed="1"/>
-    <w:lsdException w:name="List Continue 3" w:semiHidden="1" w:unhideWhenUsed="1"/>
-    <w:lsdException w:name="List Continue 4" w:semiHidden="1" w:unhideWhenUsed="1"/>
-    <w:lsdException w:name="List Continue 5" w:semiHidden="1" w:unhideWhenUsed="1"/>
-    <w:lsdException w:name="Message Header" w:semiHidden="1" w:unhideWhenUsed="1"/>
-    <w:lsdException w:name="Subtitle" w:uiPriority="11" w:qFormat="1"/>
-    <w:lsdException w:name="Salutation" w:semiHidden="1" w:unhideWhenUsed="1"/>
-    <w:lsdException w:name="Date" w:semiHidden="1" w:unhideWhenUsed="1"/>
-    <w:lsdException w:name="Body Text First Indent" w:semiHidden="1" w:unhideWhenUsed="1"/>
-    <w:lsdException w:name="Body Text First Indent 2" w:semiHidden="1" w:unhideWhenUsed="1"/>
-    <w:lsdException w:name="Note Heading" w:semiHidden="1" w:unhideWhenUsed="1"/>
-    <w:lsdException w:name="Body Text 2" w:semiHidden="1" w:unhideWhenUsed="1"/>
-    <w:lsdException w:name="Body Text 3" w:semiHidden="1" w:unhideWhenUsed="1"/>
-    <w:lsdException w:name="Body Text Indent 2" w:semiHidden="1" w:unhideWhenUsed="1"/>
-    <w:lsdException w:name="Body Text Indent 3" w:semiHidden="1" w:unhideWhenUsed="1"/>
-    <w:lsdException w:name="Block Text" w:semiHidden="1" w:unhideWhenUsed="1"/>
-    <w:lsdException w:name="Hyperlink" w:semiHidden="1" w:unhideWhenUsed="1"/>
-    <w:lsdException w:name="FollowedHyperlink" w:semiHidden="1" w:unhideWhenUsed="1"/>
-    <w:lsdException w:name="Strong" w:uiPriority="22" w:qFormat="1"/>
-    <w:lsdException w:name="Emphasis" w:uiPriority="20" w:qFormat="1"/>
-    <w:lsdException w:name="Document Map" w:semiHidden="1" w:unhideWhenUsed="1"/>
-    <w:lsdException w:name="Plain Text" w:semiHidden="1" w:unhideWhenUsed="1"/>
-    <w:lsdException w:name="E-mail Signature" w:semiHidden="1" w:unhideWhenUsed="1"/>
-    <w:lsdException w:name="HTML Top of Form" w:semiHidden="1" w:unhideWhenUsed="1"/>
-    <w:lsdException w:name="HTML Bottom of Form" w:semiHidden="1" w:unhideWhenUsed="1"/>
-    <w:lsdException w:name="Normal (Web)" w:semiHidden="1" w:unhideWhenUsed="1"/>
-    <w:lsdException w:name="HTML Acronym" w:semiHidden="1" w:unhideWhenUsed="1"/>
-    <w:lsdException w:name="HTML Address" w:semiHidden="1" w:unhideWhenUsed="1"/>
-    <w:lsdException w:name="HTML Cite" w:semiHidden="1" w:unhideWhenUsed="1"/>
-    <w:lsdException w:name="HTML Code" w:semiHidden="1" w:unhideWhenUsed="1"/>
-    <w:lsdException w:name="HTML Definition" w:semiHidden="1" w:unhideWhenUsed="1"/>
-    <w:lsdException w:name="HTML Keyboard" w:semiHidden="1" w:unhideWhenUsed="1"/>
-    <w:lsdException w:name="HTML Preformatted" w:semiHidden="1" w:unhideWhenUsed="1"/>
-    <w:lsdException w:name="HTML Sample" w:semiHidden="1" w:unhideWhenUsed="1"/>
-    <w:lsdException w:name="HTML Typewriter" w:semiHidden="1" w:unhideWhenUsed="1"/>
-    <w:lsdException w:name="HTML Variable" w:semiHidden="1" w:unhideWhenUsed="1"/>
-    <w:lsdException w:name="annotation subject" w:semiHidden="1" w:unhideWhenUsed="1"/>
-    <w:lsdException w:name="No List" w:semiHidden="1" w:unhideWhenUsed="1"/>
-    <w:lsdException w:name="Outline List 1" w:semiHidden="1" w:unhideWhenUsed="1"/>
-    <w:lsdException w:name="Outline List 2" w:semiHidden="1" w:unhideWhenUsed="1"/>
-    <w:lsdException w:name="Outline List 3" w:semiHidden="1" w:unhideWhenUsed="1"/>
-    <w:lsdException w:name="Table Simple 1" w:semiHidden="1" w:unhideWhenUsed="1"/>
-    <w:lsdException w:name="Table Simple 2" w:semiHidden="1" w:unhideWhenUsed="1"/>
-    <w:lsdException w:name="Table Simple 3" w:semiHidden="1" w:unhideWhenUsed="1"/>
-    <w:lsdException w:name="Table Classic 1" w:semiHidden="1" w:unhideWhenUsed="1"/>
-    <w:lsdException w:name="Table Classic 2" w:semiHidden="1" w:unhideWhenUsed="1"/>
-    <w:lsdException w:name="Table Classic 3" w:semiHidden="1" w:unhideWhenUsed="1"/>
-    <w:lsdException w:name="Table Classic 4" w:semiHidden="1" w:unhideWhenUsed="1"/>
-    <w:lsdException w:name="Table Colorful 1" w:semiHidden="1" w:unhideWhenUsed="1"/>
-    <w:lsdException w:name="Table Colorful 2" w:semiHidden="1" w:unhideWhenUsed="1"/>
-    <w:lsdException w:name="Table Colorful 3" w:semiHidden="1" w:unhideWhenUsed="1"/>
-    <w:lsdException w:name="Table Columns 1" w:semiHidden="1" w:unhideWhenUsed="1"/>
-    <w:lsdException w:name="Table Columns 2" w:semiHidden="1" w:unhideWhenUsed="1"/>
-    <w:lsdException w:name="Table Columns 3" w:semiHidden="1" w:unhideWhenUsed="1"/>
-    <w:lsdException w:name="Table Columns 4" w:semiHidden="1" w:unhideWhenUsed="1"/>
-    <w:lsdException w:name="Table Columns 5" w:semiHidden="1" w:unhideWhenUsed="1"/>
-    <w:lsdException w:name="Table Grid 1" w:semiHidden="1" w:unhideWhenUsed="1"/>
-    <w:lsdException w:name="Table Grid 2" w:semiHidden="1" w:unhideWhenUsed="1"/>
-    <w:lsdException w:name="Table Grid 3" w:semiHidden="1" w:unhideWhenUsed="1"/>
-    <w:lsdException w:name="Table Grid 4" w:semiHidden="1" w:unhideWhenUsed="1"/>
-    <w:lsdException w:name="Table Grid 5" w:semiHidden="1" w:unhideWhenUsed="1"/>
-    <w:lsdException w:name="Table Grid 6" w:semiHidden="1" w:unhideWhenUsed="1"/>
-    <w:lsdException w:name="Table Grid 7" w:semiHidden="1" w:unhideWhenUsed="1"/>
-    <w:lsdException w:name="Table Grid 8" w:semiHidden="1" w:unhideWhenUsed="1"/>
-    <w:lsdException w:name="Table List 1" w:semiHidden="1" w:unhideWhenUsed="1"/>
-    <w:lsdException w:name="Table List 2" w:semiHidden="1" w:unhideWhenUsed="1"/>
-    <w:lsdException w:name="Table List 3" w:semiHidden="1" w:unhideWhenUsed="1"/>
-    <w:lsdException w:name="Table List 4" w:semiHidden="1" w:unhideWhenUsed="1"/>
-    <w:lsdException w:name="Table List 5" w:semiHidden="1" w:unhideWhenUsed="1"/>
-    <w:lsdException w:name="Table List 6" w:semiHidden="1" w:unhideWhenUsed="1"/>
-    <w:lsdException w:name="Table List 7" w:semiHidden="1" w:unhideWhenUsed="1"/>
-    <w:lsdException w:name="Table List 8" w:semiHidden="1" w:unhideWhenUsed="1"/>
-    <w:lsdException w:name="Table 3D effects 1" w:semiHidden="1" w:unhideWhenUsed="1"/>
-    <w:lsdException w:name="Table 3D effects 2" w:semiHidden="1" w:unhideWhenUsed="1"/>
-    <w:lsdException w:name="Table 3D effects 3" w:semiHidden="1" w:unhideWhenUsed="1"/>
-    <w:lsdException w:name="Table Contemporary" w:semiHidden="1" w:unhideWhenUsed="1"/>
-    <w:lsdException w:name="Table Elegant" w:semiHidden="1" w:unhideWhenUsed="1"/>
-    <w:lsdException w:name="Table Professional" w:semiHidden="1" w:unhideWhenUsed="1"/>
-    <w:lsdException w:name="Table Subtle 2" w:semiHidden="1" w:unhideWhenUsed="1"/>
-    <w:lsdException w:name="Table Web 1" w:semiHidden="1" w:unhideWhenUsed="1"/>
-    <w:lsdException w:name="Balloon Text" w:semiHidden="1" w:unhideWhenUsed="1"/>
-    <w:lsdException w:name="Table Grid" w:uiPriority="59"/>
-    <w:lsdException w:name="Table Theme" w:semiHidden="1" w:unhideWhenUsed="1"/>
-    <w:lsdException w:name="Placeholder Text" w:semiHidden="1"/>
-    <w:lsdException w:name="No Spacing" w:uiPriority="1" w:qFormat="1"/>
-    <w:lsdException w:name="Light Shading" w:uiPriority="60"/>
-    <w:lsdException w:name="Light List" w:uiPriority="61"/>
-    <w:lsdException w:name="Light Grid" w:uiPriority="62"/>
-    <w:lsdException w:name="Medium Shading 1" w:uiPriority="63"/>
-    <w:lsdException w:name="Medium Shading 2" w:uiPriority="64"/>
-    <w:lsdException w:name="Medium List 1" w:uiPriority="65"/>
-    <w:lsdException w:name="Medium List 2" w:uiPriority="66"/>
-    <w:lsdException w:name="Medium Grid 1" w:uiPriority="67"/>
-    <w:lsdException w:name="Medium Grid 2" w:uiPriority="68"/>
-    <w:lsdException w:name="Medium Grid 3" w:uiPriority="69"/>
-    <w:lsdException w:name="Dark List" w:uiPriority="70"/>
-    <w:lsdException w:name="Colorful Shading" w:uiPriority="71"/>
-    <w:lsdException w:name="Colorful List" w:uiPriority="72"/>
-    <w:lsdException w:name="Colorful Grid" w:uiPriority="73"/>
-    <w:lsdException w:name="Light Shading Accent 1" w:uiPriority="60"/>
-    <w:lsdException w:name="Light List Accent 1" w:uiPriority="61"/>
-    <w:lsdException w:name="Light Grid Accent 1" w:uiPriority="62"/>
-    <w:lsdException w:name="Medium Shading 1 Accent 1" w:uiPriority="63"/>
-    <w:lsdException w:name="Medium Shading 2 Accent 1" w:uiPriority="64"/>
-    <w:lsdException w:name="Medium List 1 Accent 1" w:uiPriority="65"/>
-    <w:lsdException w:name="Revision" w:semiHidden="1"/>
-    <w:lsdException w:name="List Paragraph" w:uiPriority="34" w:qFormat="1"/>
-    <w:lsdException w:name="Quote" w:uiPriority="29" w:qFormat="1"/>
-    <w:lsdException w:name="Intense Quote" w:uiPriority="30" w:qFormat="1"/>
-    <w:lsdException w:name="Medium List 2 Accent 1" w:uiPriority="66"/>
-    <w:lsdException w:name="Medium Grid 1 Accent 1" w:uiPriority="67"/>
-    <w:lsdException w:name="Medium Grid 2 Accent 1" w:uiPriority="68"/>
-    <w:lsdException w:name="Medium Grid 3 Accent 1" w:uiPriority="69"/>
-    <w:lsdException w:name="Dark List Accent 1" w:uiPriority="70"/>
-    <w:lsdException w:name="Colorful Shading Accent 1" w:uiPriority="71"/>
-    <w:lsdException w:name="Colorful List Accent 1" w:uiPriority="72"/>
-    <w:lsdException w:name="Colorful Grid Accent 1" w:uiPriority="73"/>
-    <w:lsdException w:name="Light Shading Accent 2" w:uiPriority="60"/>
-    <w:lsdException w:name="Light List Accent 2" w:uiPriority="61"/>
-    <w:lsdException w:name="Light Grid Accent 2" w:uiPriority="62"/>
-    <w:lsdException w:name="Medium Shading 1 Accent 2" w:uiPriority="63"/>
-    <w:lsdException w:name="Medium Shading 2 Accent 2" w:uiPriority="64"/>
-    <w:lsdException w:name="Medium List 1 Accent 2" w:uiPriority="65"/>
-    <w:lsdException w:name="Medium List 2 Accent 2" w:uiPriority="66"/>
-    <w:lsdException w:name="Medium Grid 1 Accent 2" w:uiPriority="67"/>
-    <w:lsdException w:name="Medium Grid 2 Accent 2" w:uiPriority="68"/>
-    <w:lsdException w:name="Medium Grid 3 Accent 2" w:uiPriority="69"/>
-    <w:lsdException w:name="Dark List Accent 2" w:uiPriority="70"/>
-    <w:lsdException w:name="Colorful Shading Accent 2" w:uiPriority="71"/>
-    <w:lsdException w:name="Colorful List Accent 2" w:uiPriority="72"/>
-    <w:lsdException w:name="Colorful Grid Accent 2" w:uiPriority="73"/>
-    <w:lsdException w:name="Light Shading Accent 3" w:uiPriority="60"/>
-    <w:lsdException w:name="Light List Accent 3" w:uiPriority="61"/>
-    <w:lsdException w:name="Light Grid Accent 3" w:uiPriority="62"/>
-    <w:lsdException w:name="Medium Shading 1 Accent 3" w:uiPriority="63"/>
-    <w:lsdException w:name="Medium Shading 2 Accent 3" w:uiPriority="64"/>
-    <w:lsdException w:name="Medium List 1 Accent 3" w:uiPriority="65"/>
-    <w:lsdException w:name="Medium List 2 Accent 3" w:uiPriority="66"/>
-    <w:lsdException w:name="Medium Grid 1 Accent 3" w:uiPriority="67"/>
-    <w:lsdException w:name="Medium Grid 2 Accent 3" w:uiPriority="68"/>
-    <w:lsdException w:name="Medium Grid 3 Accent 3" w:uiPriority="69"/>
-    <w:lsdException w:name="Dark List Accent 3" w:uiPriority="70"/>
-    <w:lsdException w:name="Colorful Shading Accent 3" w:uiPriority="71"/>
-    <w:lsdException w:name="Colorful List Accent 3" w:uiPriority="72"/>
-    <w:lsdException w:name="Colorful Grid Accent 3" w:uiPriority="73"/>
-    <w:lsdException w:name="Light Shading Accent 4" w:uiPriority="60"/>
-    <w:lsdException w:name="Light List Accent 4" w:uiPriority="61"/>
-    <w:lsdException w:name="Light Grid Accent 4" w:uiPriority="62"/>
-    <w:lsdException w:name="Medium Shading 1 Accent 4" w:uiPriority="63"/>
-    <w:lsdException w:name="Medium Shading 2 Accent 4" w:uiPriority="64"/>
-    <w:lsdException w:name="Medium List 1 Accent 4" w:uiPriority="65"/>
-    <w:lsdException w:name="Medium List 2 Accent 4" w:uiPriority="66"/>
-    <w:lsdException w:name="Medium Grid 1 Accent 4" w:uiPriority="67"/>
-    <w:lsdException w:name="Medium Grid 2 Accent 4" w:uiPriority="68"/>
-    <w:lsdException w:name="Medium Grid 3 Accent 4" w:uiPriority="69"/>
-    <w:lsdException w:name="Dark List Accent 4" w:uiPriority="70"/>
-    <w:lsdException w:name="Colorful Shading Accent 4" w:uiPriority="71"/>
-    <w:lsdException w:name="Colorful List Accent 4" w:uiPriority="72"/>
-    <w:lsdException w:name="Colorful Grid Accent 4" w:uiPriority="73"/>
-    <w:lsdException w:name="Light Shading Accent 5" w:uiPriority="60"/>
-    <w:lsdException w:name="Light List Accent 5" w:uiPriority="61"/>
-    <w:lsdException w:name="Light Grid Accent 5" w:uiPriority="62"/>
-    <w:lsdException w:name="Medium Shading 1 Accent 5" w:uiPriority="63"/>
-    <w:lsdException w:name="Medium Shading 2 Accent 5" w:uiPriority="64"/>
-    <w:lsdException w:name="Medium List 1 Accent 5" w:uiPriority="65"/>
-    <w:lsdException w:name="Medium List 2 Accent 5" w:uiPriority="66"/>
-    <w:lsdException w:name="Medium Grid 1 Accent 5" w:uiPriority="67"/>
-    <w:lsdException w:name="Medium Grid 2 Accent 5" w:uiPriority="68"/>
-    <w:lsdException w:name="Medium Grid 3 Accent 5" w:uiPriority="69"/>
-    <w:lsdException w:name="Dark List Accent 5" w:uiPriority="70"/>
-    <w:lsdException w:name="Colorful Shading Accent 5" w:uiPriority="71"/>
-    <w:lsdException w:name="Colorful List Accent 5" w:uiPriority="72"/>
-    <w:lsdException w:name="Colorful Grid Accent 5" w:uiPriority="73"/>
-    <w:lsdException w:name="Light Shading Accent 6" w:uiPriority="60"/>
-    <w:lsdException w:name="Light List Accent 6" w:uiPriority="61"/>
-    <w:lsdException w:name="Light Grid Accent 6" w:uiPriority="62"/>
-    <w:lsdException w:name="Medium Shading 1 Accent 6" w:uiPriority="63"/>
-    <w:lsdException w:name="Medium Shading 2 Accent 6" w:uiPriority="64"/>
-    <w:lsdException w:name="Medium List 1 Accent 6" w:uiPriority="65"/>
-    <w:lsdException w:name="Medium List 2 Accent 6" w:uiPriority="66"/>
-    <w:lsdException w:name="Medium Grid 1 Accent 6" w:uiPriority="67"/>
-    <w:lsdException w:name="Medium Grid 2 Accent 6" w:uiPriority="68"/>
-    <w:lsdException w:name="Medium Grid 3 Accent 6" w:uiPriority="69"/>
-    <w:lsdException w:name="Dark List Accent 6" w:uiPriority="70"/>
-    <w:lsdException w:name="Colorful Shading Accent 6" w:uiPriority="71"/>
-    <w:lsdException w:name="Colorful List Accent 6" w:uiPriority="72"/>
-    <w:lsdException w:name="Colorful Grid Accent 6" w:uiPriority="73"/>
-    <w:lsdException w:name="Subtle Emphasis" w:uiPriority="19" w:qFormat="1"/>
-    <w:lsdException w:name="Intense Emphasis" w:uiPriority="21" w:qFormat="1"/>
-    <w:lsdException w:name="Subtle Reference" w:uiPriority="31" w:qFormat="1"/>
-    <w:lsdException w:name="Intense Reference" w:uiPriority="32" w:qFormat="1"/>
-    <w:lsdException w:name="Book Title" w:uiPriority="33" w:qFormat="1"/>
-    <w:lsdException w:name="Bibliography" w:semiHidden="1" w:uiPriority="37" w:unhideWhenUsed="1"/>
-    <w:lsdException w:name="TOC Heading" w:semiHidden="1" w:uiPriority="39" w:unhideWhenUsed="1" w:qFormat="1"/>
-    <w:lsdException w:name="Plain Table 1" w:uiPriority="41"/>
-    <w:lsdException w:name="Plain Table 2" w:uiPriority="42"/>
-    <w:lsdException w:name="Plain Table 3" w:uiPriority="43"/>
-    <w:lsdException w:name="Plain Table 4" w:uiPriority="44"/>
-    <w:lsdException w:name="Plain Table 5" w:uiPriority="45"/>
-    <w:lsdException w:name="Grid Table Light" w:uiPriority="40"/>
-    <w:lsdException w:name="Grid Table 1 Light" w:uiPriority="46"/>
-    <w:lsdException w:name="Grid Table 2" w:uiPriority="47"/>
-    <w:lsdException w:name="Grid Table 3" w:uiPriority="48"/>
-    <w:lsdException w:name="Grid Table 4" w:uiPriority="49"/>
-    <w:lsdException w:name="Grid Table 5 Dark" w:uiPriority="50"/>
-    <w:lsdException w:name="Grid Table 6 Colorful" w:uiPriority="51"/>
-    <w:lsdException w:name="Grid Table 7 Colorful" w:uiPriority="52"/>
-    <w:lsdException w:name="Grid Table 1 Light Accent 1" w:uiPriority="46"/>
-    <w:lsdException w:name="Grid Table 2 Accent 1" w:uiPriority="47"/>
-    <w:lsdException w:name="Grid Table 3 Accent 1" w:uiPriority="48"/>
-    <w:lsdException w:name="Grid Table 4 Accent 1" w:uiPriority="49"/>
-    <w:lsdException w:name="Grid Table 5 Dark Accent 1" w:uiPriority="50"/>
-    <w:lsdException w:name="Grid Table 6 Colorful Accent 1" w:uiPriority="51"/>
-    <w:lsdException w:name="Grid Table 7 Colorful Accent 1" w:uiPriority="52"/>
-    <w:lsdException w:name="Grid Table 1 Light Accent 2" w:uiPriority="46"/>
-    <w:lsdException w:name="Grid Table 2 Accent 2" w:uiPriority="47"/>
-    <w:lsdException w:name="Grid Table 3 Accent 2" w:uiPriority="48"/>
-    <w:lsdException w:name="Grid Table 4 Accent 2" w:uiPriority="49"/>
-    <w:lsdException w:name="Grid Table 5 Dark Accent 2" w:uiPriority="50"/>
-    <w:lsdException w:name="Grid Table 6 Colorful Accent 2" w:uiPriority="51"/>
-    <w:lsdException w:name="Grid Table 7 Colorful Accent 2" w:uiPriority="52"/>
-    <w:lsdException w:name="Grid Table 1 Light Accent 3" w:uiPriority="46"/>
-    <w:lsdException w:name="Grid Table 2 Accent 3" w:uiPriority="47"/>
-    <w:lsdException w:name="Grid Table 3 Accent 3" w:uiPriority="48"/>
-    <w:lsdException w:name="Grid Table 4 Accent 3" w:uiPriority="49"/>
-    <w:lsdException w:name="Grid Table 5 Dark Accent 3" w:uiPriority="50"/>
-    <w:lsdException w:name="Grid Table 6 Colorful Accent 3" w:uiPriority="51"/>
-    <w:lsdException w:name="Grid Table 7 Colorful Accent 3" w:uiPriority="52"/>
-    <w:lsdException w:name="Grid Table 1 Light Accent 4" w:uiPriority="46"/>
-    <w:lsdException w:name="Grid Table 2 Accent 4" w:uiPriority="47"/>
-    <w:lsdException w:name="Grid Table 3 Accent 4" w:uiPriority="48"/>
-    <w:lsdException w:name="Grid Table 4 Accent 4" w:uiPriority="49"/>
-    <w:lsdException w:name="Grid Table 5 Dark Accent 4" w:uiPriority="50"/>
-    <w:lsdException w:name="Grid Table 6 Colorful Accent 4" w:uiPriority="51"/>
-    <w:lsdException w:name="Grid Table 7 Colorful Accent 4" w:uiPriority="52"/>
-    <w:lsdException w:name="Grid Table 1 Light Accent 5" w:uiPriority="46"/>
-    <w:lsdException w:name="Grid Table 2 Accent 5" w:uiPriority="47"/>
-    <w:lsdException w:name="Grid Table 3 Accent 5" w:uiPriority="48"/>
-    <w:lsdException w:name="Grid Table 4 Accent 5" w:uiPriority="49"/>
-    <w:lsdException w:name="Grid Table 5 Dark Accent 5" w:uiPriority="50"/>
-    <w:lsdException w:name="Grid Table 6 Colorful Accent 5" w:uiPriority="51"/>
-    <w:lsdException w:name="Grid Table 7 Colorful Accent 5" w:uiPriority="52"/>
-    <w:lsdException w:name="Grid Table 1 Light Accent 6" w:uiPriority="46"/>
-    <w:lsdException w:name="Grid Table 2 Accent 6" w:uiPriority="47"/>
-    <w:lsdException w:name="Grid Table 3 Accent 6" w:uiPriority="48"/>
-    <w:lsdException w:name="Grid Table 4 Accent 6" w:uiPriority="49"/>
-    <w:lsdException w:name="Grid Table 5 Dark Accent 6" w:uiPriority="50"/>
-    <w:lsdException w:name="Grid Table 6 Colorful Accent 6" w:uiPriority="51"/>
-    <w:lsdException w:name="Grid Table 7 Colorful Accent 6" w:uiPriority="52"/>
-    <w:lsdException w:name="List Table 1 Light" w:uiPriority="46"/>
-    <w:lsdException w:name="List Table 2" w:uiPriority="47"/>
-    <w:lsdException w:name="List Table 3" w:uiPriority="48"/>
-    <w:lsdException w:name="List Table 4" w:uiPriority="49"/>
-    <w:lsdException w:name="List Table 5 Dark" w:uiPriority="50"/>
-    <w:lsdException w:name="List Table 6 Colorful" w:uiPriority="51"/>
-    <w:lsdException w:name="List Table 7 Colorful" w:uiPriority="52"/>
-    <w:lsdException w:name="List Table 1 Light Accent 1" w:uiPriority="46"/>
-    <w:lsdException w:name="List Table 2 Accent 1" w:uiPriority="47"/>
-    <w:lsdException w:name="List Table 3 Accent 1" w:uiPriority="48"/>
-    <w:lsdException w:name="List Table 4 Accent 1" w:uiPriority="49"/>
-    <w:lsdException w:name="List Table 5 Dark Accent 1" w:uiPriority="50"/>
-    <w:lsdException w:name="List Table 6 Colorful Accent 1" w:uiPriority="51"/>
-    <w:lsdException w:name="List Table 7 Colorful Accent 1" w:uiPriority="52"/>
-    <w:lsdException w:name="List Table 1 Light Accent 2" w:uiPriority="46"/>
-    <w:lsdException w:name="List Table 2 Accent 2" w:uiPriority="47"/>
-    <w:lsdException w:name="List Table 3 Accent 2" w:uiPriority="48"/>
-    <w:lsdException w:name="List Table 4 Accent 2" w:uiPriority="49"/>
-    <w:lsdException w:name="List Table 5 Dark Accent 2" w:uiPriority="50"/>
-    <w:lsdException w:name="List Table 6 Colorful Accent 2" w:uiPriority="51"/>
-    <w:lsdException w:name="List Table 7 Colorful Accent 2" w:uiPriority="52"/>
-    <w:lsdException w:name="List Table 1 Light Accent 3" w:uiPriority="46"/>
-    <w:lsdException w:name="List Table 2 Accent 3" w:uiPriority="47"/>
-    <w:lsdException w:name="List Table 3 Accent 3" w:uiPriority="48"/>
-    <w:lsdException w:name="List Table 4 Accent 3" w:uiPriority="49"/>
-    <w:lsdException w:name="List Table 5 Dark Accent 3" w:uiPriority="50"/>
-    <w:lsdException w:name="List Table 6 Colorful Accent 3" w:uiPriority="51"/>
-    <w:lsdException w:name="List Table 7 Colorful Accent 3" w:uiPriority="52"/>
-    <w:lsdException w:name="List Table 1 Light Accent 4" w:uiPriority="46"/>
-    <w:lsdException w:name="List Table 2 Accent 4" w:uiPriority="47"/>
-    <w:lsdException w:name="List Table 3 Accent 4" w:uiPriority="48"/>
-    <w:lsdException w:name="List Table 4 Accent 4" w:uiPriority="49"/>
-    <w:lsdException w:name="List Table 5 Dark Accent 4" w:uiPriority="50"/>
-    <w:lsdException w:name="List Table 6 Colorful Accent 4" w:uiPriority="51"/>
-    <w:lsdException w:name="List Table 7 Colorful Accent 4" w:uiPriority="52"/>
-    <w:lsdException w:name="List Table 1 Light Accent 5" w:uiPriority="46"/>
-    <w:lsdException w:name="List Table 2 Accent 5" w:uiPriority="47"/>
-    <w:lsdException w:name="List Table 3 Accent 5" w:uiPriority="48"/>
-    <w:lsdException w:name="List Table 4 Accent 5" w:uiPriority="49"/>
-    <w:lsdException w:name="List Table 5 Dark Accent 5" w:uiPriority="50"/>
-    <w:lsdException w:name="List Table 6 Colorful Accent 5" w:uiPriority="51"/>
-    <w:lsdException w:name="List Table 7 Colorful Accent 5" w:uiPriority="52"/>
-    <w:lsdException w:name="List Table 1 Light Accent 6" w:uiPriority="46"/>
-    <w:lsdException w:name="List Table 2 Accent 6" w:uiPriority="47"/>
-    <w:lsdException w:name="List Table 3 Accent 6" w:uiPriority="48"/>
-    <w:lsdException w:name="List Table 4 Accent 6" w:uiPriority="49"/>
-    <w:lsdException w:name="List Table 5 Dark Accent 6" w:uiPriority="50"/>
-    <w:lsdException w:name="List Table 6 Colorful Accent 6" w:uiPriority="51"/>
-    <w:lsdException w:name="List Table 7 Colorful Accent 6" w:uiPriority="52"/>
-    <w:lsdException w:name="Mention" w:semiHidden="1" w:unhideWhenUsed="1"/>
-    <w:lsdException w:name="Smart Hyperlink" w:semiHidden="1" w:unhideWhenUsed="1"/>
-    <w:lsdException w:name="Hashtag" w:semiHidden="1" w:unhideWhenUsed="1"/>
-    <w:lsdException w:name="Unresolved Mention" w:semiHidden="1" w:unhideWhenUsed="1"/>
-    <w:lsdException w:name="Smart Link" w:semiHidden="1" w:unhideWhenUsed="1"/>
+  <w:latentStyles w:defLockedState="0" w:defUIPriority="99" w:defSemiHidden="1" w:defUnhideWhenUsed="1" w:defQFormat="0" w:count="267">
+    <w:lsdException w:name="Normal" w:semiHidden="0" w:uiPriority="0" w:unhideWhenUsed="0" w:qFormat="1"/>
+    <w:lsdException w:name="heading 1" w:semiHidden="0" w:uiPriority="9" w:unhideWhenUsed="0" w:qFormat="1"/>
+    <w:lsdException w:name="heading 2" w:semiHidden="0" w:uiPriority="9" w:unhideWhenUsed="0" w:qFormat="1"/>
+    <w:lsdException w:name="heading 3" w:semiHidden="0" w:uiPriority="9" w:unhideWhenUsed="0" w:qFormat="1"/>
+    <w:lsdException w:name="heading 4" w:uiPriority="9" w:qFormat="1"/>
+    <w:lsdException w:name="heading 5" w:uiPriority="9" w:qFormat="1"/>
+    <w:lsdException w:name="heading 6" w:uiPriority="9" w:qFormat="1"/>
+    <w:lsdException w:name="heading 7" w:uiPriority="9" w:qFormat="1"/>
+    <w:lsdException w:name="heading 8" w:uiPriority="9" w:qFormat="1"/>
+    <w:lsdException w:name="heading 9" w:uiPriority="9" w:qFormat="1"/>
+    <w:lsdException w:name="toc 1" w:uiPriority="39"/>
+    <w:lsdException w:name="toc 2" w:uiPriority="39"/>
+    <w:lsdException w:name="toc 3" w:uiPriority="39"/>
+    <w:lsdException w:name="toc 4" w:uiPriority="39"/>
+    <w:lsdException w:name="toc 5" w:uiPriority="39"/>
+    <w:lsdException w:name="toc 6" w:uiPriority="39"/>
+    <w:lsdException w:name="toc 7" w:uiPriority="39"/>
+    <w:lsdException w:name="toc 8" w:uiPriority="39"/>
+    <w:lsdException w:name="toc 9" w:uiPriority="39"/>
+    <w:lsdException w:name="caption" w:uiPriority="35" w:qFormat="1"/>
+    <w:lsdException w:name="Title" w:semiHidden="0" w:uiPriority="10" w:unhideWhenUsed="0" w:qFormat="1"/>
+    <w:lsdException w:name="Default Paragraph Font" w:uiPriority="1"/>
+    <w:lsdException w:name="Subtitle" w:semiHidden="0" w:uiPriority="11" w:unhideWhenUsed="0" w:qFormat="1"/>
+    <w:lsdException w:name="Strong" w:semiHidden="0" w:uiPriority="22" w:unhideWhenUsed="0" w:qFormat="1"/>
+    <w:lsdException w:name="Emphasis" w:semiHidden="0" w:uiPriority="20" w:unhideWhenUsed="0" w:qFormat="1"/>
+    <w:lsdException w:name="Normal Table" w:semiHidden="0" w:unhideWhenUsed="0"/>
+    <w:lsdException w:name="Table Subtle 1" w:semiHidden="0" w:unhideWhenUsed="0"/>
+    <w:lsdException w:name="Table Web 2" w:semiHidden="0" w:unhideWhenUsed="0"/>
+    <w:lsdException w:name="Table Web 3" w:semiHidden="0" w:unhideWhenUsed="0"/>
+    <w:lsdException w:name="Table Grid" w:semiHidden="0" w:uiPriority="59" w:unhideWhenUsed="0"/>
+    <w:lsdException w:name="Placeholder Text" w:unhideWhenUsed="0"/>
+    <w:lsdException w:name="No Spacing" w:semiHidden="0" w:uiPriority="1" w:unhideWhenUsed="0" w:qFormat="1"/>
+    <w:lsdException w:name="Light Shading" w:semiHidden="0" w:uiPriority="60" w:unhideWhenUsed="0"/>
+    <w:lsdException w:name="Light List" w:semiHidden="0" w:uiPriority="61" w:unhideWhenUsed="0"/>
+    <w:lsdException w:name="Light Grid" w:semiHidden="0" w:uiPriority="62" w:unhideWhenUsed="0"/>
+    <w:lsdException w:name="Medium Shading 1" w:semiHidden="0" w:uiPriority="63" w:unhideWhenUsed="0"/>
+    <w:lsdException w:name="Medium Shading 2" w:semiHidden="0" w:uiPriority="64" w:unhideWhenUsed="0"/>
+    <w:lsdException w:name="Medium List 1" w:semiHidden="0" w:uiPriority="65" w:unhideWhenUsed="0"/>
+    <w:lsdException w:name="Medium List 2" w:semiHidden="0" w:uiPriority="66" w:unhideWhenUsed="0"/>
+    <w:lsdException w:name="Medium Grid 1" w:semiHidden="0" w:uiPriority="67" w:unhideWhenUsed="0"/>
+    <w:lsdException w:name="Medium Grid 2" w:semiHidden="0" w:uiPriority="68" w:unhideWhenUsed="0"/>
+    <w:lsdException w:name="Medium Grid 3" w:semiHidden="0" w:uiPriority="69" w:unhideWhenUsed="0"/>
+    <w:lsdException w:name="Dark List" w:semiHidden="0" w:uiPriority="70" w:unhideWhenUsed="0"/>
+    <w:lsdException w:name="Colorful Shading" w:semiHidden="0" w:uiPriority="71" w:unhideWhenUsed="0"/>
+    <w:lsdException w:name="Colorful List" w:semiHidden="0" w:uiPriority="72" w:unhideWhenUsed="0"/>
+    <w:lsdException w:name="Colorful Grid" w:semiHidden="0" w:uiPriority="73" w:unhideWhenUsed="0"/>
+    <w:lsdException w:name="Light Shading Accent 1" w:semiHidden="0" w:uiPriority="60" w:unhideWhenUsed="0"/>
+    <w:lsdException w:name="Light List Accent 1" w:semiHidden="0" w:uiPriority="61" w:unhideWhenUsed="0"/>
+    <w:lsdException w:name="Light Grid Accent 1" w:semiHidden="0" w:uiPriority="62" w:unhideWhenUsed="0"/>
+    <w:lsdException w:name="Medium Shading 1 Accent 1" w:semiHidden="0" w:uiPriority="63" w:unhideWhenUsed="0"/>
+    <w:lsdException w:name="Medium Shading 2 Accent 1" w:semiHidden="0" w:uiPriority="64" w:unhideWhenUsed="0"/>
+    <w:lsdException w:name="Medium List 1 Accent 1" w:semiHidden="0" w:uiPriority="65" w:unhideWhenUsed="0"/>
+    <w:lsdException w:name="Revision" w:unhideWhenUsed="0"/>
+    <w:lsdException w:name="List Paragraph" w:semiHidden="0" w:uiPriority="34" w:unhideWhenUsed="0" w:qFormat="1"/>
+    <w:lsdException w:name="Quote" w:semiHidden="0" w:uiPriority="29" w:unhideWhenUsed="0" w:qFormat="1"/>
+    <w:lsdException w:name="Intense Quote" w:semiHidden="0" w:uiPriority="30" w:unhideWhenUsed="0" w:qFormat="1"/>
+    <w:lsdException w:name="Medium List 2 Accent 1" w:semiHidden="0" w:uiPriority="66" w:unhideWhenUsed="0"/>
+    <w:lsdException w:name="Medium Grid 1 Accent 1" w:semiHidden="0" w:uiPriority="67" w:unhideWhenUsed="0"/>
+    <w:lsdException w:name="Medium Grid 2 Accent 1" w:semiHidden="0" w:uiPriority="68" w:unhideWhenUsed="0"/>
+    <w:lsdException w:name="Medium Grid 3 Accent 1" w:semiHidden="0" w:uiPriority="69" w:unhideWhenUsed="0"/>
+    <w:lsdException w:name="Dark List Accent 1" w:semiHidden="0" w:uiPriority="70" w:unhideWhenUsed="0"/>
+    <w:lsdException w:name="Colorful Shading Accent 1" w:semiHidden="0" w:uiPriority="71" w:unhideWhenUsed="0"/>
+    <w:lsdException w:name="Colorful List Accent 1" w:semiHidden="0" w:uiPriority="72" w:unhideWhenUsed="0"/>
+    <w:lsdException w:name="Colorful Grid Accent 1" w:semiHidden="0" w:uiPriority="73" w:unhideWhenUsed="0"/>
+    <w:lsdException w:name="Light Shading Accent 2" w:semiHidden="0" w:uiPriority="60" w:unhideWhenUsed="0"/>
+    <w:lsdException w:name="Light List Accent 2" w:semiHidden="0" w:uiPriority="61" w:unhideWhenUsed="0"/>
+    <w:lsdException w:name="Light Grid Accent 2" w:semiHidden="0" w:uiPriority="62" w:unhideWhenUsed="0"/>
+    <w:lsdException w:name="Medium Shading 1 Accent 2" w:semiHidden="0" w:uiPriority="63" w:unhideWhenUsed="0"/>
+    <w:lsdException w:name="Medium Shading 2 Accent 2" w:semiHidden="0" w:uiPriority="64" w:unhideWhenUsed="0"/>
+    <w:lsdException w:name="Medium List 1 Accent 2" w:semiHidden="0" w:uiPriority="65" w:unhideWhenUsed="0"/>
+    <w:lsdException w:name="Medium List 2 Accent 2" w:semiHidden="0" w:uiPriority="66" w:unhideWhenUsed="0"/>
+    <w:lsdException w:name="Medium Grid 1 Accent 2" w:semiHidden="0" w:uiPriority="67" w:unhideWhenUsed="0"/>
+    <w:lsdException w:name="Medium Grid 2 Accent 2" w:semiHidden="0" w:uiPriority="68" w:unhideWhenUsed="0"/>
+    <w:lsdException w:name="Medium Grid 3 Accent 2" w:semiHidden="0" w:uiPriority="69" w:unhideWhenUsed="0"/>
+    <w:lsdException w:name="Dark List Accent 2" w:semiHidden="0" w:uiPriority="70" w:unhideWhenUsed="0"/>
+    <w:lsdException w:name="Colorful Shading Accent 2" w:semiHidden="0" w:uiPriority="71" w:unhideWhenUsed="0"/>
+    <w:lsdException w:name="Colorful List Accent 2" w:semiHidden="0" w:uiPriority="72" w:unhideWhenUsed="0"/>
+    <w:lsdException w:name="Colorful Grid Accent 2" w:semiHidden="0" w:uiPriority="73" w:unhideWhenUsed="0"/>
+    <w:lsdException w:name="Light Shading Accent 3" w:semiHidden="0" w:uiPriority="60" w:unhideWhenUsed="0"/>
+    <w:lsdException w:name="Light List Accent 3" w:semiHidden="0" w:uiPriority="61" w:unhideWhenUsed="0"/>
+    <w:lsdException w:name="Light Grid Accent 3" w:semiHidden="0" w:uiPriority="62" w:unhideWhenUsed="0"/>
+    <w:lsdException w:name="Medium Shading 1 Accent 3" w:semiHidden="0" w:uiPriority="63" w:unhideWhenUsed="0"/>
+    <w:lsdException w:name="Medium Shading 2 Accent 3" w:semiHidden="0" w:uiPriority="64" w:unhideWhenUsed="0"/>
+    <w:lsdException w:name="Medium List 1 Accent 3" w:semiHidden="0" w:uiPriority="65" w:unhideWhenUsed="0"/>
+    <w:lsdException w:name="Medium List 2 Accent 3" w:semiHidden="0" w:uiPriority="66" w:unhideWhenUsed="0"/>
+    <w:lsdException w:name="Medium Grid 1 Accent 3" w:semiHidden="0" w:uiPriority="67" w:unhideWhenUsed="0"/>
+    <w:lsdException w:name="Medium Grid 2 Accent 3" w:semiHidden="0" w:uiPriority="68" w:unhideWhenUsed="0"/>
+    <w:lsdException w:name="Medium Grid 3 Accent 3" w:semiHidden="0" w:uiPriority="69" w:unhideWhenUsed="0"/>
+    <w:lsdException w:name="Dark List Accent 3" w:semiHidden="0" w:uiPriority="70" w:unhideWhenUsed="0"/>
+    <w:lsdException w:name="Colorful Shading Accent 3" w:semiHidden="0" w:uiPriority="71" w:unhideWhenUsed="0"/>
+    <w:lsdException w:name="Colorful List Accent 3" w:semiHidden="0" w:uiPriority="72" w:unhideWhenUsed="0"/>
+    <w:lsdException w:name="Colorful Grid Accent 3" w:semiHidden="0" w:uiPriority="73" w:unhideWhenUsed="0"/>
+    <w:lsdException w:name="Light Shading Accent 4" w:semiHidden="0" w:uiPriority="60" w:unhideWhenUsed="0"/>
+    <w:lsdException w:name="Light List Accent 4" w:semiHidden="0" w:uiPriority="61" w:unhideWhenUsed="0"/>
+    <w:lsdException w:name="Light Grid Accent 4" w:semiHidden="0" w:uiPriority="62" w:unhideWhenUsed="0"/>
+    <w:lsdException w:name="Medium Shading 1 Accent 4" w:semiHidden="0" w:uiPriority="63" w:unhideWhenUsed="0"/>
+    <w:lsdException w:name="Medium Shading 2 Accent 4" w:semiHidden="0" w:uiPriority="64" w:unhideWhenUsed="0"/>
+    <w:lsdException w:name="Medium List 1 Accent 4" w:semiHidden="0" w:uiPriority="65" w:unhideWhenUsed="0"/>
+    <w:lsdException w:name="Medium List 2 Accent 4" w:semiHidden="0" w:uiPriority="66" w:unhideWhenUsed="0"/>
+    <w:lsdException w:name="Medium Grid 1 Accent 4" w:semiHidden="0" w:uiPriority="67" w:unhideWhenUsed="0"/>
+    <w:lsdException w:name="Medium Grid 2 Accent 4" w:semiHidden="0" w:uiPriority="68" w:unhideWhenUsed="0"/>
+    <w:lsdException w:name="Medium Grid 3 Accent 4" w:semiHidden="0" w:uiPriority="69" w:unhideWhenUsed="0"/>
+    <w:lsdException w:name="Dark List Accent 4" w:semiHidden="0" w:uiPriority="70" w:unhideWhenUsed="0"/>
+    <w:lsdException w:name="Colorful Shading Accent 4" w:semiHidden="0" w:uiPriority="71" w:unhideWhenUsed="0"/>
+    <w:lsdException w:name="Colorful List Accent 4" w:semiHidden="0" w:uiPriority="72" w:unhideWhenUsed="0"/>
+    <w:lsdException w:name="Colorful Grid Accent 4" w:semiHidden="0" w:uiPriority="73" w:unhideWhenUsed="0"/>
+    <w:lsdException w:name="Light Shading Accent 5" w:semiHidden="0" w:uiPriority="60" w:unhideWhenUsed="0"/>
+    <w:lsdException w:name="Light List Accent 5" w:semiHidden="0" w:uiPriority="61" w:unhideWhenUsed="0"/>
+    <w:lsdException w:name="Light Grid Accent 5" w:semiHidden="0" w:uiPriority="62" w:unhideWhenUsed="0"/>
+    <w:lsdException w:name="Medium Shading 1 Accent 5" w:semiHidden="0" w:uiPriority="63" w:unhideWhenUsed="0"/>
+    <w:lsdException w:name="Medium Shading 2 Accent 5" w:semiHidden="0" w:uiPriority="64" w:unhideWhenUsed="0"/>
+    <w:lsdException w:name="Medium List 1 Accent 5" w:semiHidden="0" w:uiPriority="65" w:unhideWhenUsed="0"/>
+    <w:lsdException w:name="Medium List 2 Accent 5" w:semiHidden="0" w:uiPriority="66" w:unhideWhenUsed="0"/>
+    <w:lsdException w:name="Medium Grid 1 Accent 5" w:semiHidden="0" w:uiPriority="67" w:unhideWhenUsed="0"/>
+    <w:lsdException w:name="Medium Grid 2 Accent 5" w:semiHidden="0" w:uiPriority="68" w:unhideWhenUsed="0"/>
+    <w:lsdException w:name="Medium Grid 3 Accent 5" w:semiHidden="0" w:uiPriority="69" w:unhideWhenUsed="0"/>
+    <w:lsdException w:name="Dark List Accent 5" w:semiHidden="0" w:uiPriority="70" w:unhideWhenUsed="0"/>
+    <w:lsdException w:name="Colorful Shading Accent 5" w:semiHidden="0" w:uiPriority="71" w:unhideWhenUsed="0"/>
+    <w:lsdException w:name="Colorful List Accent 5" w:semiHidden="0" w:uiPriority="72" w:unhideWhenUsed="0"/>
+    <w:lsdException w:name="Colorful Grid Accent 5" w:semiHidden="0" w:uiPriority="73" w:unhideWhenUsed="0"/>
+    <w:lsdException w:name="Light Shading Accent 6" w:semiHidden="0" w:uiPriority="60" w:unhideWhenUsed="0"/>
+    <w:lsdException w:name="Light List Accent 6" w:semiHidden="0" w:uiPriority="61" w:unhideWhenUsed="0"/>
+    <w:lsdException w:name="Light Grid Accent 6" w:semiHidden="0" w:uiPriority="62" w:unhideWhenUsed="0"/>
+    <w:lsdException w:name="Medium Shading 1 Accent 6" w:semiHidden="0" w:uiPriority="63" w:unhideWhenUsed="0"/>
+    <w:lsdException w:name="Medium Shading 2 Accent 6" w:semiHidden="0" w:uiPriority="64" w:unhideWhenUsed="0"/>
+    <w:lsdException w:name="Medium List 1 Accent 6" w:semiHidden="0" w:uiPriority="65" w:unhideWhenUsed="0"/>
+    <w:lsdException w:name="Medium List 2 Accent 6" w:semiHidden="0" w:uiPriority="66" w:unhideWhenUsed="0"/>
+    <w:lsdException w:name="Medium Grid 1 Accent 6" w:semiHidden="0" w:uiPriority="67" w:unhideWhenUsed="0"/>
+    <w:lsdException w:name="Medium Grid 2 Accent 6" w:semiHidden="0" w:uiPriority="68" w:unhideWhenUsed="0"/>
+    <w:lsdException w:name="Medium Grid 3 Accent 6" w:semiHidden="0" w:uiPriority="69" w:unhideWhenUsed="0"/>
+    <w:lsdException w:name="Dark List Accent 6" w:semiHidden="0" w:uiPriority="70" w:unhideWhenUsed="0"/>
+    <w:lsdException w:name="Colorful Shading Accent 6" w:semiHidden="0" w:uiPriority="71" w:unhideWhenUsed="0"/>
+    <w:lsdException w:name="Colorful List Accent 6" w:semiHidden="0" w:uiPriority="72" w:unhideWhenUsed="0"/>
+    <w:lsdException w:name="Colorful Grid Accent 6" w:semiHidden="0" w:uiPriority="73" w:unhideWhenUsed="0"/>
+    <w:lsdException w:name="Subtle Emphasis" w:semiHidden="0" w:uiPriority="19" w:unhideWhenUsed="0" w:qFormat="1"/>
+    <w:lsdException w:name="Intense Emphasis" w:semiHidden="0" w:uiPriority="21" w:unhideWhenUsed="0" w:qFormat="1"/>
+    <w:lsdException w:name="Subtle Reference" w:semiHidden="0" w:uiPriority="31" w:unhideWhenUsed="0" w:qFormat="1"/>
+    <w:lsdException w:name="Intense Reference" w:semiHidden="0" w:uiPriority="32" w:unhideWhenUsed="0" w:qFormat="1"/>
+    <w:lsdException w:name="Book Title" w:semiHidden="0" w:uiPriority="33" w:unhideWhenUsed="0" w:qFormat="1"/>
+    <w:lsdException w:name="Bibliography" w:uiPriority="37"/>
+    <w:lsdException w:name="TOC Heading" w:uiPriority="39" w:qFormat="1"/>
   </w:latentStyles>
   <w:style w:type="paragraph" w:default="1" w:styleId="Normal">
     <w:name w:val="Normal"/>
     <w:autoRedefine/>
     <w:qFormat/>
-    <w:rsid w:val="00BE0AD2"/>
+    <w:rsid w:val="009610E9"/>
     <w:pPr>
-      <w:spacing w:after="240" w:line="360" w:lineRule="auto"/>
+      <w:spacing w:before="240" w:after="240" w:line="360" w:lineRule="auto"/>
       <w:jc w:val="both"/>
     </w:pPr>
     <w:rPr>
@@ -9923,7 +10758,6 @@
   <w:style w:type="character" w:default="1" w:styleId="Fontepargpadro">
     <w:name w:val="Default Paragraph Font"/>
     <w:uiPriority w:val="1"/>
-    <w:semiHidden/>
     <w:unhideWhenUsed/>
   </w:style>
   <w:style w:type="table" w:default="1" w:styleId="Tabelanormal">
@@ -10338,6 +11172,201 @@
       <w:iCs/>
     </w:rPr>
   </w:style>
+  <w:style w:type="character" w:customStyle="1" w:styleId="relative">
+    <w:name w:val="relative"/>
+    <w:basedOn w:val="Fontepargpadro"/>
+    <w:rsid w:val="00BF4FA1"/>
+  </w:style>
+</w:styles>
+</file>
+
+<file path=word/stylesWithEffects.xml><?xml version="1.0" encoding="utf-8"?>
+<w:styles xmlns:wpc="http://schemas.microsoft.com/office/word/2010/wordprocessingCanvas" xmlns:mc="http://schemas.openxmlformats.org/markup-compatibility/2006" xmlns:o="urn:schemas-microsoft-com:office:office" xmlns:r="http://schemas.openxmlformats.org/officeDocument/2006/relationships" xmlns:m="http://schemas.openxmlformats.org/officeDocument/2006/math" xmlns:v="urn:schemas-microsoft-com:vml" xmlns:wp14="http://schemas.microsoft.com/office/word/2010/wordprocessingDrawing" xmlns:wp="http://schemas.openxmlformats.org/drawingml/2006/wordprocessingDrawing" xmlns:w10="urn:schemas-microsoft-com:office:word" xmlns:w="http://schemas.openxmlformats.org/wordprocessingml/2006/main" xmlns:w14="http://schemas.microsoft.com/office/word/2010/wordml" xmlns:wpg="http://schemas.microsoft.com/office/word/2010/wordprocessingGroup" xmlns:wpi="http://schemas.microsoft.com/office/word/2010/wordprocessingInk" xmlns:wne="http://schemas.microsoft.com/office/word/2006/wordml" xmlns:wps="http://schemas.microsoft.com/office/word/2010/wordprocessingShape" mc:Ignorable="w14 wp14">
+  <w:docDefaults>
+    <w:rPrDefault>
+      <w:rPr>
+        <w:rFonts w:asciiTheme="minorHAnsi" w:eastAsiaTheme="minorEastAsia" w:hAnsiTheme="minorHAnsi" w:cstheme="minorBidi"/>
+        <w:sz w:val="22"/>
+        <w:szCs w:val="22"/>
+        <w:lang w:val="pt-BR" w:eastAsia="pt-BR" w:bidi="ar-SA"/>
+      </w:rPr>
+    </w:rPrDefault>
+    <w:pPrDefault>
+      <w:pPr>
+        <w:spacing w:after="200" w:line="276" w:lineRule="auto"/>
+      </w:pPr>
+    </w:pPrDefault>
+  </w:docDefaults>
+  <w:latentStyles w:defLockedState="0" w:defUIPriority="99" w:defSemiHidden="1" w:defUnhideWhenUsed="1" w:defQFormat="0" w:count="267">
+    <w:lsdException w:name="Normal" w:semiHidden="0" w:uiPriority="0" w:unhideWhenUsed="0" w:qFormat="1"/>
+    <w:lsdException w:name="heading 1" w:semiHidden="0" w:uiPriority="9" w:unhideWhenUsed="0" w:qFormat="1"/>
+    <w:lsdException w:name="heading 2" w:uiPriority="9" w:qFormat="1"/>
+    <w:lsdException w:name="heading 3" w:uiPriority="9" w:qFormat="1"/>
+    <w:lsdException w:name="heading 4" w:uiPriority="9" w:qFormat="1"/>
+    <w:lsdException w:name="heading 5" w:uiPriority="9" w:qFormat="1"/>
+    <w:lsdException w:name="heading 6" w:uiPriority="9" w:qFormat="1"/>
+    <w:lsdException w:name="heading 7" w:uiPriority="9" w:qFormat="1"/>
+    <w:lsdException w:name="heading 8" w:uiPriority="9" w:qFormat="1"/>
+    <w:lsdException w:name="heading 9" w:uiPriority="9" w:qFormat="1"/>
+    <w:lsdException w:name="toc 1" w:uiPriority="39"/>
+    <w:lsdException w:name="toc 2" w:uiPriority="39"/>
+    <w:lsdException w:name="toc 3" w:uiPriority="39"/>
+    <w:lsdException w:name="toc 4" w:uiPriority="39"/>
+    <w:lsdException w:name="toc 5" w:uiPriority="39"/>
+    <w:lsdException w:name="toc 6" w:uiPriority="39"/>
+    <w:lsdException w:name="toc 7" w:uiPriority="39"/>
+    <w:lsdException w:name="toc 8" w:uiPriority="39"/>
+    <w:lsdException w:name="toc 9" w:uiPriority="39"/>
+    <w:lsdException w:name="caption" w:uiPriority="35" w:qFormat="1"/>
+    <w:lsdException w:name="Title" w:semiHidden="0" w:uiPriority="10" w:unhideWhenUsed="0" w:qFormat="1"/>
+    <w:lsdException w:name="Default Paragraph Font" w:uiPriority="1"/>
+    <w:lsdException w:name="Subtitle" w:semiHidden="0" w:uiPriority="11" w:unhideWhenUsed="0" w:qFormat="1"/>
+    <w:lsdException w:name="Strong" w:semiHidden="0" w:uiPriority="22" w:unhideWhenUsed="0" w:qFormat="1"/>
+    <w:lsdException w:name="Emphasis" w:semiHidden="0" w:uiPriority="20" w:unhideWhenUsed="0" w:qFormat="1"/>
+    <w:lsdException w:name="Table Grid" w:semiHidden="0" w:uiPriority="59" w:unhideWhenUsed="0"/>
+    <w:lsdException w:name="Placeholder Text" w:unhideWhenUsed="0"/>
+    <w:lsdException w:name="No Spacing" w:semiHidden="0" w:uiPriority="1" w:unhideWhenUsed="0" w:qFormat="1"/>
+    <w:lsdException w:name="Light Shading" w:semiHidden="0" w:uiPriority="60" w:unhideWhenUsed="0"/>
+    <w:lsdException w:name="Light List" w:semiHidden="0" w:uiPriority="61" w:unhideWhenUsed="0"/>
+    <w:lsdException w:name="Light Grid" w:semiHidden="0" w:uiPriority="62" w:unhideWhenUsed="0"/>
+    <w:lsdException w:name="Medium Shading 1" w:semiHidden="0" w:uiPriority="63" w:unhideWhenUsed="0"/>
+    <w:lsdException w:name="Medium Shading 2" w:semiHidden="0" w:uiPriority="64" w:unhideWhenUsed="0"/>
+    <w:lsdException w:name="Medium List 1" w:semiHidden="0" w:uiPriority="65" w:unhideWhenUsed="0"/>
+    <w:lsdException w:name="Medium List 2" w:semiHidden="0" w:uiPriority="66" w:unhideWhenUsed="0"/>
+    <w:lsdException w:name="Medium Grid 1" w:semiHidden="0" w:uiPriority="67" w:unhideWhenUsed="0"/>
+    <w:lsdException w:name="Medium Grid 2" w:semiHidden="0" w:uiPriority="68" w:unhideWhenUsed="0"/>
+    <w:lsdException w:name="Medium Grid 3" w:semiHidden="0" w:uiPriority="69" w:unhideWhenUsed="0"/>
+    <w:lsdException w:name="Dark List" w:semiHidden="0" w:uiPriority="70" w:unhideWhenUsed="0"/>
+    <w:lsdException w:name="Colorful Shading" w:semiHidden="0" w:uiPriority="71" w:unhideWhenUsed="0"/>
+    <w:lsdException w:name="Colorful List" w:semiHidden="0" w:uiPriority="72" w:unhideWhenUsed="0"/>
+    <w:lsdException w:name="Colorful Grid" w:semiHidden="0" w:uiPriority="73" w:unhideWhenUsed="0"/>
+    <w:lsdException w:name="Light Shading Accent 1" w:semiHidden="0" w:uiPriority="60" w:unhideWhenUsed="0"/>
+    <w:lsdException w:name="Light List Accent 1" w:semiHidden="0" w:uiPriority="61" w:unhideWhenUsed="0"/>
+    <w:lsdException w:name="Light Grid Accent 1" w:semiHidden="0" w:uiPriority="62" w:unhideWhenUsed="0"/>
+    <w:lsdException w:name="Medium Shading 1 Accent 1" w:semiHidden="0" w:uiPriority="63" w:unhideWhenUsed="0"/>
+    <w:lsdException w:name="Medium Shading 2 Accent 1" w:semiHidden="0" w:uiPriority="64" w:unhideWhenUsed="0"/>
+    <w:lsdException w:name="Medium List 1 Accent 1" w:semiHidden="0" w:uiPriority="65" w:unhideWhenUsed="0"/>
+    <w:lsdException w:name="Revision" w:unhideWhenUsed="0"/>
+    <w:lsdException w:name="List Paragraph" w:semiHidden="0" w:uiPriority="34" w:unhideWhenUsed="0" w:qFormat="1"/>
+    <w:lsdException w:name="Quote" w:semiHidden="0" w:uiPriority="29" w:unhideWhenUsed="0" w:qFormat="1"/>
+    <w:lsdException w:name="Intense Quote" w:semiHidden="0" w:uiPriority="30" w:unhideWhenUsed="0" w:qFormat="1"/>
+    <w:lsdException w:name="Medium List 2 Accent 1" w:semiHidden="0" w:uiPriority="66" w:unhideWhenUsed="0"/>
+    <w:lsdException w:name="Medium Grid 1 Accent 1" w:semiHidden="0" w:uiPriority="67" w:unhideWhenUsed="0"/>
+    <w:lsdException w:name="Medium Grid 2 Accent 1" w:semiHidden="0" w:uiPriority="68" w:unhideWhenUsed="0"/>
+    <w:lsdException w:name="Medium Grid 3 Accent 1" w:semiHidden="0" w:uiPriority="69" w:unhideWhenUsed="0"/>
+    <w:lsdException w:name="Dark List Accent 1" w:semiHidden="0" w:uiPriority="70" w:unhideWhenUsed="0"/>
+    <w:lsdException w:name="Colorful Shading Accent 1" w:semiHidden="0" w:uiPriority="71" w:unhideWhenUsed="0"/>
+    <w:lsdException w:name="Colorful List Accent 1" w:semiHidden="0" w:uiPriority="72" w:unhideWhenUsed="0"/>
+    <w:lsdException w:name="Colorful Grid Accent 1" w:semiHidden="0" w:uiPriority="73" w:unhideWhenUsed="0"/>
+    <w:lsdException w:name="Light Shading Accent 2" w:semiHidden="0" w:uiPriority="60" w:unhideWhenUsed="0"/>
+    <w:lsdException w:name="Light List Accent 2" w:semiHidden="0" w:uiPriority="61" w:unhideWhenUsed="0"/>
+    <w:lsdException w:name="Light Grid Accent 2" w:semiHidden="0" w:uiPriority="62" w:unhideWhenUsed="0"/>
+    <w:lsdException w:name="Medium Shading 1 Accent 2" w:semiHidden="0" w:uiPriority="63" w:unhideWhenUsed="0"/>
+    <w:lsdException w:name="Medium Shading 2 Accent 2" w:semiHidden="0" w:uiPriority="64" w:unhideWhenUsed="0"/>
+    <w:lsdException w:name="Medium List 1 Accent 2" w:semiHidden="0" w:uiPriority="65" w:unhideWhenUsed="0"/>
+    <w:lsdException w:name="Medium List 2 Accent 2" w:semiHidden="0" w:uiPriority="66" w:unhideWhenUsed="0"/>
+    <w:lsdException w:name="Medium Grid 1 Accent 2" w:semiHidden="0" w:uiPriority="67" w:unhideWhenUsed="0"/>
+    <w:lsdException w:name="Medium Grid 2 Accent 2" w:semiHidden="0" w:uiPriority="68" w:unhideWhenUsed="0"/>
+    <w:lsdException w:name="Medium Grid 3 Accent 2" w:semiHidden="0" w:uiPriority="69" w:unhideWhenUsed="0"/>
+    <w:lsdException w:name="Dark List Accent 2" w:semiHidden="0" w:uiPriority="70" w:unhideWhenUsed="0"/>
+    <w:lsdException w:name="Colorful Shading Accent 2" w:semiHidden="0" w:uiPriority="71" w:unhideWhenUsed="0"/>
+    <w:lsdException w:name="Colorful List Accent 2" w:semiHidden="0" w:uiPriority="72" w:unhideWhenUsed="0"/>
+    <w:lsdException w:name="Colorful Grid Accent 2" w:semiHidden="0" w:uiPriority="73" w:unhideWhenUsed="0"/>
+    <w:lsdException w:name="Light Shading Accent 3" w:semiHidden="0" w:uiPriority="60" w:unhideWhenUsed="0"/>
+    <w:lsdException w:name="Light List Accent 3" w:semiHidden="0" w:uiPriority="61" w:unhideWhenUsed="0"/>
+    <w:lsdException w:name="Light Grid Accent 3" w:semiHidden="0" w:uiPriority="62" w:unhideWhenUsed="0"/>
+    <w:lsdException w:name="Medium Shading 1 Accent 3" w:semiHidden="0" w:uiPriority="63" w:unhideWhenUsed="0"/>
+    <w:lsdException w:name="Medium Shading 2 Accent 3" w:semiHidden="0" w:uiPriority="64" w:unhideWhenUsed="0"/>
+    <w:lsdException w:name="Medium List 1 Accent 3" w:semiHidden="0" w:uiPriority="65" w:unhideWhenUsed="0"/>
+    <w:lsdException w:name="Medium List 2 Accent 3" w:semiHidden="0" w:uiPriority="66" w:unhideWhenUsed="0"/>
+    <w:lsdException w:name="Medium Grid 1 Accent 3" w:semiHidden="0" w:uiPriority="67" w:unhideWhenUsed="0"/>
+    <w:lsdException w:name="Medium Grid 2 Accent 3" w:semiHidden="0" w:uiPriority="68" w:unhideWhenUsed="0"/>
+    <w:lsdException w:name="Medium Grid 3 Accent 3" w:semiHidden="0" w:uiPriority="69" w:unhideWhenUsed="0"/>
+    <w:lsdException w:name="Dark List Accent 3" w:semiHidden="0" w:uiPriority="70" w:unhideWhenUsed="0"/>
+    <w:lsdException w:name="Colorful Shading Accent 3" w:semiHidden="0" w:uiPriority="71" w:unhideWhenUsed="0"/>
+    <w:lsdException w:name="Colorful List Accent 3" w:semiHidden="0" w:uiPriority="72" w:unhideWhenUsed="0"/>
+    <w:lsdException w:name="Colorful Grid Accent 3" w:semiHidden="0" w:uiPriority="73" w:unhideWhenUsed="0"/>
+    <w:lsdException w:name="Light Shading Accent 4" w:semiHidden="0" w:uiPriority="60" w:unhideWhenUsed="0"/>
+    <w:lsdException w:name="Light List Accent 4" w:semiHidden="0" w:uiPriority="61" w:unhideWhenUsed="0"/>
+    <w:lsdException w:name="Light Grid Accent 4" w:semiHidden="0" w:uiPriority="62" w:unhideWhenUsed="0"/>
+    <w:lsdException w:name="Medium Shading 1 Accent 4" w:semiHidden="0" w:uiPriority="63" w:unhideWhenUsed="0"/>
+    <w:lsdException w:name="Medium Shading 2 Accent 4" w:semiHidden="0" w:uiPriority="64" w:unhideWhenUsed="0"/>
+    <w:lsdException w:name="Medium List 1 Accent 4" w:semiHidden="0" w:uiPriority="65" w:unhideWhenUsed="0"/>
+    <w:lsdException w:name="Medium List 2 Accent 4" w:semiHidden="0" w:uiPriority="66" w:unhideWhenUsed="0"/>
+    <w:lsdException w:name="Medium Grid 1 Accent 4" w:semiHidden="0" w:uiPriority="67" w:unhideWhenUsed="0"/>
+    <w:lsdException w:name="Medium Grid 2 Accent 4" w:semiHidden="0" w:uiPriority="68" w:unhideWhenUsed="0"/>
+    <w:lsdException w:name="Medium Grid 3 Accent 4" w:semiHidden="0" w:uiPriority="69" w:unhideWhenUsed="0"/>
+    <w:lsdException w:name="Dark List Accent 4" w:semiHidden="0" w:uiPriority="70" w:unhideWhenUsed="0"/>
+    <w:lsdException w:name="Colorful Shading Accent 4" w:semiHidden="0" w:uiPriority="71" w:unhideWhenUsed="0"/>
+    <w:lsdException w:name="Colorful List Accent 4" w:semiHidden="0" w:uiPriority="72" w:unhideWhenUsed="0"/>
+    <w:lsdException w:name="Colorful Grid Accent 4" w:semiHidden="0" w:uiPriority="73" w:unhideWhenUsed="0"/>
+    <w:lsdException w:name="Light Shading Accent 5" w:semiHidden="0" w:uiPriority="60" w:unhideWhenUsed="0"/>
+    <w:lsdException w:name="Light List Accent 5" w:semiHidden="0" w:uiPriority="61" w:unhideWhenUsed="0"/>
+    <w:lsdException w:name="Light Grid Accent 5" w:semiHidden="0" w:uiPriority="62" w:unhideWhenUsed="0"/>
+    <w:lsdException w:name="Medium Shading 1 Accent 5" w:semiHidden="0" w:uiPriority="63" w:unhideWhenUsed="0"/>
+    <w:lsdException w:name="Medium Shading 2 Accent 5" w:semiHidden="0" w:uiPriority="64" w:unhideWhenUsed="0"/>
+    <w:lsdException w:name="Medium List 1 Accent 5" w:semiHidden="0" w:uiPriority="65" w:unhideWhenUsed="0"/>
+    <w:lsdException w:name="Medium List 2 Accent 5" w:semiHidden="0" w:uiPriority="66" w:unhideWhenUsed="0"/>
+    <w:lsdException w:name="Medium Grid 1 Accent 5" w:semiHidden="0" w:uiPriority="67" w:unhideWhenUsed="0"/>
+    <w:lsdException w:name="Medium Grid 2 Accent 5" w:semiHidden="0" w:uiPriority="68" w:unhideWhenUsed="0"/>
+    <w:lsdException w:name="Medium Grid 3 Accent 5" w:semiHidden="0" w:uiPriority="69" w:unhideWhenUsed="0"/>
+    <w:lsdException w:name="Dark List Accent 5" w:semiHidden="0" w:uiPriority="70" w:unhideWhenUsed="0"/>
+    <w:lsdException w:name="Colorful Shading Accent 5" w:semiHidden="0" w:uiPriority="71" w:unhideWhenUsed="0"/>
+    <w:lsdException w:name="Colorful List Accent 5" w:semiHidden="0" w:uiPriority="72" w:unhideWhenUsed="0"/>
+    <w:lsdException w:name="Colorful Grid Accent 5" w:semiHidden="0" w:uiPriority="73" w:unhideWhenUsed="0"/>
+    <w:lsdException w:name="Light Shading Accent 6" w:semiHidden="0" w:uiPriority="60" w:unhideWhenUsed="0"/>
+    <w:lsdException w:name="Light List Accent 6" w:semiHidden="0" w:uiPriority="61" w:unhideWhenUsed="0"/>
+    <w:lsdException w:name="Light Grid Accent 6" w:semiHidden="0" w:uiPriority="62" w:unhideWhenUsed="0"/>
+    <w:lsdException w:name="Medium Shading 1 Accent 6" w:semiHidden="0" w:uiPriority="63" w:unhideWhenUsed="0"/>
+    <w:lsdException w:name="Medium Shading 2 Accent 6" w:semiHidden="0" w:uiPriority="64" w:unhideWhenUsed="0"/>
+    <w:lsdException w:name="Medium List 1 Accent 6" w:semiHidden="0" w:uiPriority="65" w:unhideWhenUsed="0"/>
+    <w:lsdException w:name="Medium List 2 Accent 6" w:semiHidden="0" w:uiPriority="66" w:unhideWhenUsed="0"/>
+    <w:lsdException w:name="Medium Grid 1 Accent 6" w:semiHidden="0" w:uiPriority="67" w:unhideWhenUsed="0"/>
+    <w:lsdException w:name="Medium Grid 2 Accent 6" w:semiHidden="0" w:uiPriority="68" w:unhideWhenUsed="0"/>
+    <w:lsdException w:name="Medium Grid 3 Accent 6" w:semiHidden="0" w:uiPriority="69" w:unhideWhenUsed="0"/>
+    <w:lsdException w:name="Dark List Accent 6" w:semiHidden="0" w:uiPriority="70" w:unhideWhenUsed="0"/>
+    <w:lsdException w:name="Colorful Shading Accent 6" w:semiHidden="0" w:uiPriority="71" w:unhideWhenUsed="0"/>
+    <w:lsdException w:name="Colorful List Accent 6" w:semiHidden="0" w:uiPriority="72" w:unhideWhenUsed="0"/>
+    <w:lsdException w:name="Colorful Grid Accent 6" w:semiHidden="0" w:uiPriority="73" w:unhideWhenUsed="0"/>
+    <w:lsdException w:name="Subtle Emphasis" w:semiHidden="0" w:uiPriority="19" w:unhideWhenUsed="0" w:qFormat="1"/>
+    <w:lsdException w:name="Intense Emphasis" w:semiHidden="0" w:uiPriority="21" w:unhideWhenUsed="0" w:qFormat="1"/>
+    <w:lsdException w:name="Subtle Reference" w:semiHidden="0" w:uiPriority="31" w:unhideWhenUsed="0" w:qFormat="1"/>
+    <w:lsdException w:name="Intense Reference" w:semiHidden="0" w:uiPriority="32" w:unhideWhenUsed="0" w:qFormat="1"/>
+    <w:lsdException w:name="Book Title" w:semiHidden="0" w:uiPriority="33" w:unhideWhenUsed="0" w:qFormat="1"/>
+    <w:lsdException w:name="Bibliography" w:uiPriority="37"/>
+    <w:lsdException w:name="TOC Heading" w:uiPriority="39" w:qFormat="1"/>
+  </w:latentStyles>
+  <w:style w:type="paragraph" w:default="1" w:styleId="Normal">
+    <w:name w:val="Normal"/>
+    <w:qFormat/>
+  </w:style>
+  <w:style w:type="character" w:default="1" w:styleId="Fontepargpadro">
+    <w:name w:val="Default Paragraph Font"/>
+    <w:uiPriority w:val="1"/>
+    <w:semiHidden/>
+    <w:unhideWhenUsed/>
+  </w:style>
+  <w:style w:type="table" w:default="1" w:styleId="Tabelanormal">
+    <w:name w:val="Normal Table"/>
+    <w:uiPriority w:val="99"/>
+    <w:semiHidden/>
+    <w:unhideWhenUsed/>
+    <w:tblPr>
+      <w:tblInd w:w="0" w:type="dxa"/>
+      <w:tblCellMar>
+        <w:top w:w="0" w:type="dxa"/>
+        <w:left w:w="108" w:type="dxa"/>
+        <w:bottom w:w="0" w:type="dxa"/>
+        <w:right w:w="108" w:type="dxa"/>
+      </w:tblCellMar>
+    </w:tblPr>
+  </w:style>
+  <w:style w:type="numbering" w:default="1" w:styleId="Semlista">
+    <w:name w:val="No List"/>
+    <w:uiPriority w:val="99"/>
+    <w:semiHidden/>
+    <w:unhideWhenUsed/>
+  </w:style>
 </w:styles>
 </file>
 
@@ -10629,7 +11658,7 @@
 </file>
 
 <file path=customXml/itemProps1.xml><?xml version="1.0" encoding="utf-8"?>
-<ds:datastoreItem xmlns:ds="http://schemas.openxmlformats.org/officeDocument/2006/customXml" ds:itemID="{8E02EF96-DFC3-494B-9FA6-04BB0438F20D}">
+<ds:datastoreItem xmlns:ds="http://schemas.openxmlformats.org/officeDocument/2006/customXml" ds:itemID="{A37A09BF-BAC0-4EEF-AD6D-C878531AC28F}">
   <ds:schemaRefs>
     <ds:schemaRef ds:uri="http://schemas.openxmlformats.org/officeDocument/2006/bibliography"/>
   </ds:schemaRefs>

</xml_diff>

<commit_message>
refactor: ajuste requisitos funcionais
</commit_message>
<xml_diff>
--- a/PFC_2025_Docs/FAI-SI-PFC-I-ModelodeDocumento-2025-v1.docx
+++ b/PFC_2025_Docs/FAI-SI-PFC-I-ModelodeDocumento-2025-v1.docx
@@ -3863,15 +3863,7 @@
         <w:rPr>
           <w:szCs w:val="22"/>
         </w:rPr>
-        <w:t>), uma maior conscientização e acessibilidade ao processo de doação poderia aumentar significativamente a quantidade de leite disponível, salvando mais vid</w:t>
-      </w:r>
-      <w:bookmarkStart w:id="2" w:name="_GoBack"/>
-      <w:bookmarkEnd w:id="2"/>
-      <w:r>
-        <w:rPr>
-          <w:szCs w:val="22"/>
-        </w:rPr>
-        <w:t>as neonatais.</w:t>
+        <w:t>), uma maior conscientização e acessibilidade ao processo de doação poderia aumentar significativamente a quantidade de leite disponível, salvando mais vidas neonatais.</w:t>
       </w:r>
     </w:p>
     <w:p>
@@ -3907,7 +3899,7 @@
       </w:r>
     </w:p>
     <w:p>
-      <w:bookmarkStart w:id="3" w:name="_Toc191547566"/>
+      <w:bookmarkStart w:id="2" w:name="_Toc191547566"/>
     </w:p>
     <w:p>
       <w:r>
@@ -3924,7 +3916,7 @@
       <w:r>
         <w:t xml:space="preserve"> REVISÃO BIBLIOGRÁFICA</w:t>
       </w:r>
-      <w:bookmarkEnd w:id="3"/>
+      <w:bookmarkEnd w:id="2"/>
     </w:p>
     <w:p>
       <w:pPr>
@@ -4294,15 +4286,7 @@
       </w:r>
       <w:proofErr w:type="gramEnd"/>
       <w:r>
-        <w:t xml:space="preserve"> de tais soluções é fundamental para melhorar o acesso à informação e aumentar a adesão de mães e doadoras ao </w:t>
-      </w:r>
-      <w:proofErr w:type="gramStart"/>
-      <w:r>
-        <w:t>processo</w:t>
-      </w:r>
-      <w:proofErr w:type="gramEnd"/>
-      <w:r>
-        <w:t xml:space="preserve"> de amamentação e doação de leite.</w:t>
+        <w:t xml:space="preserve"> de tais soluções é fundamental para melhorar o acesso à informação e aumentar a adesão de mães e doadoras ao processo de amamentação e doação de leite.</w:t>
       </w:r>
     </w:p>
     <w:p>
@@ -4322,8 +4306,8 @@
       <w:pPr>
         <w:pStyle w:val="Ttulo1"/>
       </w:pPr>
-      <w:bookmarkStart w:id="4" w:name="_Toc191547567"/>
-      <w:bookmarkStart w:id="5" w:name="_Toc192060079"/>
+      <w:bookmarkStart w:id="3" w:name="_Toc191547567"/>
+      <w:bookmarkStart w:id="4" w:name="_Toc192060079"/>
       <w:proofErr w:type="gramStart"/>
       <w:r>
         <w:lastRenderedPageBreak/>
@@ -4333,7 +4317,7 @@
       <w:r>
         <w:t xml:space="preserve"> OBJETIVO DO PROJETO</w:t>
       </w:r>
-      <w:bookmarkEnd w:id="4"/>
+      <w:bookmarkEnd w:id="3"/>
     </w:p>
     <w:p>
       <w:r>
@@ -4348,83 +4332,83 @@
       <w:pPr>
         <w:pStyle w:val="Ttulo2"/>
       </w:pPr>
-      <w:bookmarkStart w:id="6" w:name="_Toc192060081"/>
-      <w:bookmarkStart w:id="7" w:name="_Toc191547568"/>
+      <w:bookmarkStart w:id="5" w:name="_Toc192060081"/>
+      <w:bookmarkStart w:id="6" w:name="_Toc191547568"/>
       <w:proofErr w:type="gramStart"/>
       <w:r>
         <w:t xml:space="preserve">3.1 </w:t>
       </w:r>
+      <w:bookmarkEnd w:id="5"/>
+      <w:r>
+        <w:t>FORMULAÇÃO</w:t>
+      </w:r>
+      <w:proofErr w:type="gramEnd"/>
+      <w:r>
+        <w:t xml:space="preserve"> DO PROBLEMA</w:t>
+      </w:r>
       <w:bookmarkEnd w:id="6"/>
-      <w:r>
-        <w:t>FORMULAÇÃO</w:t>
+    </w:p>
+    <w:p>
+      <w:r>
+        <w:t>A escassez de informações sobre os métodos de doação, coleta e uso do recurso do leite materno acarreta em problemas para as lactantes que produzem muito leite e acaba</w:t>
+      </w:r>
+      <w:r>
+        <w:t>m perdendo quanto para os recém</w:t>
+      </w:r>
+      <w:r>
+        <w:t>-</w:t>
+      </w:r>
+      <w:r>
+        <w:t>nascido</w:t>
+      </w:r>
+      <w:r>
+        <w:t>s</w:t>
+      </w:r>
+      <w:r>
+        <w:t xml:space="preserve"> </w:t>
+      </w:r>
+      <w:proofErr w:type="gramStart"/>
+      <w:r>
+        <w:t>que que</w:t>
       </w:r>
       <w:proofErr w:type="gramEnd"/>
       <w:r>
-        <w:t xml:space="preserve"> DO PROBLEMA</w:t>
+        <w:t xml:space="preserve"> podem possuir problemas com o leite da própria mãe ou ela não produzir leite o suficiente para alimentar o bebe.</w:t>
+      </w:r>
+    </w:p>
+    <w:p>
+      <w:r>
+        <w:t xml:space="preserve">Em uma pequena entrevista com </w:t>
+      </w:r>
+      <w:proofErr w:type="gramStart"/>
+      <w:r>
+        <w:t>a Sara</w:t>
+      </w:r>
+      <w:proofErr w:type="gramEnd"/>
+      <w:r>
+        <w:t xml:space="preserve"> Elisa Capelo de Lima, estudante do 5º período de enfermagem da FAI, permitiu conhecer e analisar as atividades e entender algumas dificuldades que essa área da saúde enfrenta.</w:t>
+      </w:r>
+    </w:p>
+    <w:p>
+      <w:r>
+        <w:t>Com base nas informações passadas é possível averiguar que a visibilidade e meios de contato com os órgãos responsáveis pela coleta, armazenamento e distribuição são feitas através de algumas campanhas realizadas através do ano e o site do governo federal, sem um recurso tecnológico mais prático. Também é possível perceber que o processo de divulgação da coleta ou distribuição não é realizado de forma categórica, não possuindo datas padrões ou postos com fácil localização.</w:t>
+      </w:r>
+    </w:p>
+    <w:p>
+      <w:r>
+        <w:t>Os desafios aqui citados permitem entender que uma solução automatizada por meio de um sistema de software pode contribuir com a redução das dificuldades enfrentadas pelas instituições, de modo geral.</w:t>
+      </w:r>
+    </w:p>
+    <w:p/>
+    <w:p>
+      <w:pPr>
+        <w:pStyle w:val="Ttulo2"/>
+      </w:pPr>
+      <w:bookmarkStart w:id="7" w:name="_Toc191547569"/>
+      <w:r>
+        <w:t>3.2 OBJETIVOS</w:t>
       </w:r>
       <w:bookmarkEnd w:id="7"/>
-    </w:p>
-    <w:p>
-      <w:r>
-        <w:t>A escassez de informações sobre os métodos de doação, coleta e uso do recurso do leite materno acarreta em problemas para as lactantes que produzem muito leite e acaba</w:t>
-      </w:r>
-      <w:r>
-        <w:t>m perdendo quanto para os recém</w:t>
-      </w:r>
-      <w:r>
-        <w:t>-</w:t>
-      </w:r>
-      <w:r>
-        <w:t>nascido</w:t>
-      </w:r>
-      <w:r>
-        <w:t>s</w:t>
-      </w:r>
-      <w:r>
-        <w:t xml:space="preserve"> </w:t>
-      </w:r>
-      <w:proofErr w:type="gramStart"/>
-      <w:r>
-        <w:t>que que</w:t>
-      </w:r>
-      <w:proofErr w:type="gramEnd"/>
-      <w:r>
-        <w:t xml:space="preserve"> podem possuir problemas com o leite da própria mãe ou ela não produzir leite o suficiente para alimentar o bebe.</w:t>
-      </w:r>
-    </w:p>
-    <w:p>
-      <w:r>
-        <w:t xml:space="preserve">Em uma pequena entrevista com </w:t>
-      </w:r>
-      <w:proofErr w:type="gramStart"/>
-      <w:r>
-        <w:t>a Sara</w:t>
-      </w:r>
-      <w:proofErr w:type="gramEnd"/>
-      <w:r>
-        <w:t xml:space="preserve"> Elisa Capelo de Lima, estudante do 5º período de enfermagem da FAI, permitiu conhecer e analisar as atividades e entender algumas dificuldades que essa área da saúde enfrenta.</w:t>
-      </w:r>
-    </w:p>
-    <w:p>
-      <w:r>
-        <w:t>Com base nas informações passadas é possível averiguar que a visibilidade e meios de contato com os órgãos responsáveis pela coleta, armazenamento e distribuição são feitas através de algumas campanhas realizadas através do ano e o site do governo federal, sem um recurso tecnológico mais prático. Também é possível perceber que o processo de divulgação da coleta ou distribuição não é realizado de forma categórica, não possuindo datas padrões ou postos com fácil localização.</w:t>
-      </w:r>
-    </w:p>
-    <w:p>
-      <w:r>
-        <w:t>Os desafios aqui citados permitem entender que uma solução automatizada por meio de um sistema de software pode contribuir com a redução das dificuldades enfrentadas pelas instituições, de modo geral.</w:t>
-      </w:r>
-    </w:p>
-    <w:p/>
-    <w:p>
-      <w:pPr>
-        <w:pStyle w:val="Ttulo2"/>
-      </w:pPr>
-      <w:bookmarkStart w:id="8" w:name="_Toc191547569"/>
-      <w:r>
-        <w:t>3.2 OBJETIVOS</w:t>
-      </w:r>
-      <w:bookmarkEnd w:id="8"/>
     </w:p>
     <w:p>
       <w:r>
@@ -4637,11 +4621,11 @@
       <w:pPr>
         <w:pStyle w:val="Ttulo2"/>
       </w:pPr>
-      <w:bookmarkStart w:id="9" w:name="_Toc191547570"/>
+      <w:bookmarkStart w:id="8" w:name="_Toc191547570"/>
       <w:r>
         <w:t>3.3 JUSTIFICATIVA</w:t>
       </w:r>
-      <w:bookmarkEnd w:id="9"/>
+      <w:bookmarkEnd w:id="8"/>
     </w:p>
     <w:p>
       <w:r>
@@ -4663,14 +4647,14 @@
       <w:r>
         <w:t>Tendo como base essas informações um sistema que facilite a divulgação dessas informações e campanhas para a população no geral ajudará o fluxo de doação, abrindo assim, possibilidade de alcançar mais famílias necessitadas com o leite materno.</w:t>
       </w:r>
-      <w:bookmarkEnd w:id="5"/>
+      <w:bookmarkEnd w:id="4"/>
     </w:p>
     <w:p/>
     <w:p>
       <w:pPr>
         <w:pStyle w:val="Ttulo2"/>
       </w:pPr>
-      <w:bookmarkStart w:id="10" w:name="_Toc191547571"/>
+      <w:bookmarkStart w:id="9" w:name="_Toc191547571"/>
       <w:r>
         <w:lastRenderedPageBreak/>
         <w:t>3.</w:t>
@@ -4681,7 +4665,7 @@
       <w:r>
         <w:t xml:space="preserve"> NÍVEIS DE DECISÃO E GRUPOS FUNCIONAIS ATENDIDOS</w:t>
       </w:r>
-      <w:bookmarkEnd w:id="10"/>
+      <w:bookmarkEnd w:id="9"/>
     </w:p>
     <w:p>
       <w:r>
@@ -4860,7 +4844,7 @@
       <w:pPr>
         <w:pStyle w:val="Ttulo1"/>
       </w:pPr>
-      <w:bookmarkStart w:id="11" w:name="_Toc191547572"/>
+      <w:bookmarkStart w:id="10" w:name="_Toc191547572"/>
       <w:proofErr w:type="gramStart"/>
       <w:r>
         <w:t>4</w:t>
@@ -4869,154 +4853,154 @@
       <w:r>
         <w:t xml:space="preserve"> MÉTODOS GERENCIAIS</w:t>
       </w:r>
+      <w:bookmarkEnd w:id="10"/>
+    </w:p>
+    <w:p>
+      <w:r>
+        <w:t>Nesse capitulo é apresentado os métodos e modelos de gerenciamento que é utilizado no projeto com o objetivo de demostrar os esforços e conceitos aplicados a ele.</w:t>
+      </w:r>
+    </w:p>
+    <w:p/>
+    <w:p>
+      <w:pPr>
+        <w:pStyle w:val="Ttulo2"/>
+      </w:pPr>
+      <w:bookmarkStart w:id="11" w:name="_Toc191547573"/>
+      <w:proofErr w:type="gramStart"/>
+      <w:r>
+        <w:t>4.</w:t>
+      </w:r>
+      <w:r>
+        <w:t>1</w:t>
+      </w:r>
+      <w:r>
+        <w:t xml:space="preserve"> </w:t>
+      </w:r>
+      <w:r>
+        <w:t>GERENCIAMENTO</w:t>
+      </w:r>
+      <w:proofErr w:type="gramEnd"/>
+      <w:r>
+        <w:t xml:space="preserve"> DO PROJETO</w:t>
+      </w:r>
       <w:bookmarkEnd w:id="11"/>
     </w:p>
     <w:p>
       <w:r>
-        <w:t>Nesse capitulo é apresentado os métodos e modelos de gerenciamento que é utilizado no projeto com o objetivo de demostrar os esforços e conceitos aplicados a ele.</w:t>
-      </w:r>
-    </w:p>
-    <w:p/>
+        <w:t>Esta seç</w:t>
+      </w:r>
+      <w:r>
+        <w:t xml:space="preserve">ão se refere ao preenchimento dos artefatos solicitados </w:t>
+      </w:r>
+      <w:r>
+        <w:t xml:space="preserve">pela disciplina de Gerência de Projetos. </w:t>
+      </w:r>
+      <w:r>
+        <w:t>Apresente os artefatos aqui e os inclua na</w:t>
+      </w:r>
+      <w:r>
+        <w:t xml:space="preserve"> pasta do</w:t>
+      </w:r>
+      <w:r>
+        <w:t xml:space="preserve"> Apêndice A.</w:t>
+      </w:r>
+    </w:p>
     <w:p>
       <w:pPr>
         <w:pStyle w:val="Ttulo2"/>
-      </w:pPr>
-      <w:bookmarkStart w:id="12" w:name="_Toc191547573"/>
+        <w:rPr>
+          <w:rStyle w:val="Forte"/>
+        </w:rPr>
+      </w:pPr>
+    </w:p>
+    <w:p>
+      <w:pPr>
+        <w:pStyle w:val="Ttulo2"/>
+      </w:pPr>
+      <w:bookmarkStart w:id="12" w:name="_Toc191547574"/>
       <w:proofErr w:type="gramStart"/>
       <w:r>
+        <w:t xml:space="preserve">4.2 </w:t>
+      </w:r>
+      <w:r>
+        <w:t>MODELO</w:t>
+      </w:r>
+      <w:proofErr w:type="gramEnd"/>
+      <w:r>
+        <w:t xml:space="preserve"> DE CICLO DE VIDA</w:t>
+      </w:r>
+      <w:bookmarkEnd w:id="12"/>
+      <w:r>
+        <w:t xml:space="preserve"> </w:t>
+      </w:r>
+    </w:p>
+    <w:p>
+      <w:r>
+        <w:t xml:space="preserve">Um processo pode conter várias atividades sendo as principais: especificação, projeto, </w:t>
+      </w:r>
+      <w:proofErr w:type="gramStart"/>
+      <w:r>
+        <w:t>implementação</w:t>
+      </w:r>
+      <w:proofErr w:type="gramEnd"/>
+      <w:r>
+        <w:t xml:space="preserve">, validação, manutenção e evolução. Estas atividades geram as necessidades mínimas para que se possa obter um produto de software </w:t>
+      </w:r>
+      <w:r>
+        <w:t>de qualidade</w:t>
+      </w:r>
+      <w:r>
+        <w:t>.</w:t>
+      </w:r>
+    </w:p>
+    <w:p>
+      <w:r>
+        <w:t xml:space="preserve">Para execução deste projeto, </w:t>
+      </w:r>
+      <w:r>
+        <w:t>utiliza-se o Modelo I</w:t>
+      </w:r>
+      <w:r>
+        <w:t>ncremental destinado a gerenciar a</w:t>
+      </w:r>
+      <w:r>
+        <w:t>s etapas de entregas principais.</w:t>
+      </w:r>
+    </w:p>
+    <w:p>
+      <w:r>
+        <w:t>Descreva o modelo de processo adotado para o desenvolvimento do projeto.</w:t>
+      </w:r>
+      <w:r>
+        <w:t xml:space="preserve"> Detalhe o conceito do modelo de ciclo</w:t>
+      </w:r>
+      <w:r>
+        <w:t xml:space="preserve"> de vida escolhido, as etapas e o cronograma de marcos para as etapas.</w:t>
+      </w:r>
+      <w:r>
+        <w:t xml:space="preserve"> </w:t>
+      </w:r>
+    </w:p>
+    <w:p>
+      <w:bookmarkStart w:id="13" w:name="_Toc191547575"/>
+    </w:p>
+    <w:p>
+      <w:pPr>
+        <w:pStyle w:val="Ttulo2"/>
+      </w:pPr>
+      <w:r>
         <w:t>4.</w:t>
       </w:r>
       <w:r>
-        <w:t>1</w:t>
+        <w:t>3</w:t>
       </w:r>
       <w:r>
         <w:t xml:space="preserve"> </w:t>
       </w:r>
       <w:r>
-        <w:t>GERENCIAMENTO</w:t>
-      </w:r>
-      <w:proofErr w:type="gramEnd"/>
-      <w:r>
-        <w:t xml:space="preserve"> DO PROJETO</w:t>
-      </w:r>
-      <w:bookmarkEnd w:id="12"/>
-    </w:p>
-    <w:p>
-      <w:r>
-        <w:t>Esta seç</w:t>
-      </w:r>
-      <w:r>
-        <w:t xml:space="preserve">ão se refere ao preenchimento dos artefatos solicitados </w:t>
-      </w:r>
-      <w:r>
-        <w:t xml:space="preserve">pela disciplina de Gerência de Projetos. </w:t>
-      </w:r>
-      <w:r>
-        <w:t>Apresente os artefatos aqui e os inclua na</w:t>
-      </w:r>
-      <w:r>
-        <w:t xml:space="preserve"> pasta do</w:t>
-      </w:r>
-      <w:r>
-        <w:t xml:space="preserve"> Apêndice A.</w:t>
-      </w:r>
-    </w:p>
-    <w:p>
-      <w:pPr>
-        <w:pStyle w:val="Ttulo2"/>
-        <w:rPr>
-          <w:rStyle w:val="Forte"/>
-        </w:rPr>
-      </w:pPr>
-    </w:p>
-    <w:p>
-      <w:pPr>
-        <w:pStyle w:val="Ttulo2"/>
-      </w:pPr>
-      <w:bookmarkStart w:id="13" w:name="_Toc191547574"/>
-      <w:proofErr w:type="gramStart"/>
-      <w:r>
-        <w:t xml:space="preserve">4.2 </w:t>
-      </w:r>
-      <w:r>
-        <w:t>MODELO</w:t>
-      </w:r>
-      <w:proofErr w:type="gramEnd"/>
-      <w:r>
-        <w:t xml:space="preserve"> DE CICLO DE VIDA</w:t>
+        <w:t>RECURSOS NECESSÁRIOS</w:t>
       </w:r>
       <w:bookmarkEnd w:id="13"/>
-      <w:r>
-        <w:t xml:space="preserve"> </w:t>
-      </w:r>
-    </w:p>
-    <w:p>
-      <w:r>
-        <w:t xml:space="preserve">Um processo pode conter várias atividades sendo as principais: especificação, projeto, </w:t>
-      </w:r>
-      <w:proofErr w:type="gramStart"/>
-      <w:r>
-        <w:t>implementação</w:t>
-      </w:r>
-      <w:proofErr w:type="gramEnd"/>
-      <w:r>
-        <w:t xml:space="preserve">, validação, manutenção e evolução. Estas atividades geram as necessidades mínimas para que se possa obter um produto de software </w:t>
-      </w:r>
-      <w:r>
-        <w:t>de qualidade</w:t>
-      </w:r>
-      <w:r>
-        <w:t>.</w:t>
-      </w:r>
-    </w:p>
-    <w:p>
-      <w:r>
-        <w:t xml:space="preserve">Para execução deste projeto, </w:t>
-      </w:r>
-      <w:r>
-        <w:t>utiliza-se o Modelo I</w:t>
-      </w:r>
-      <w:r>
-        <w:t>ncremental destinado a gerenciar a</w:t>
-      </w:r>
-      <w:r>
-        <w:t>s etapas de entregas principais.</w:t>
-      </w:r>
-    </w:p>
-    <w:p>
-      <w:r>
-        <w:t>Descreva o modelo de processo adotado para o desenvolvimento do projeto.</w:t>
-      </w:r>
-      <w:r>
-        <w:t xml:space="preserve"> Detalhe o conceito do modelo de ciclo</w:t>
-      </w:r>
-      <w:r>
-        <w:t xml:space="preserve"> de vida escolhido, as etapas e o cronograma de marcos para as etapas.</w:t>
-      </w:r>
-      <w:r>
-        <w:t xml:space="preserve"> </w:t>
-      </w:r>
-    </w:p>
-    <w:p>
-      <w:bookmarkStart w:id="14" w:name="_Toc191547575"/>
-    </w:p>
-    <w:p>
-      <w:pPr>
-        <w:pStyle w:val="Ttulo2"/>
-      </w:pPr>
-      <w:r>
-        <w:t>4.</w:t>
-      </w:r>
-      <w:r>
-        <w:t>3</w:t>
-      </w:r>
-      <w:r>
-        <w:t xml:space="preserve"> </w:t>
-      </w:r>
-      <w:r>
-        <w:t>RECURSOS NECESSÁRIOS</w:t>
-      </w:r>
-      <w:bookmarkEnd w:id="14"/>
     </w:p>
     <w:p>
       <w:r>
@@ -5253,7 +5237,7 @@
       <w:pPr>
         <w:pStyle w:val="Ttulo2"/>
       </w:pPr>
-      <w:bookmarkStart w:id="15" w:name="_Toc191547576"/>
+      <w:bookmarkStart w:id="14" w:name="_Toc191547576"/>
       <w:proofErr w:type="gramStart"/>
       <w:r>
         <w:lastRenderedPageBreak/>
@@ -5269,7 +5253,7 @@
       <w:r>
         <w:t xml:space="preserve"> DE DESEMPENHO</w:t>
       </w:r>
-      <w:bookmarkEnd w:id="15"/>
+      <w:bookmarkEnd w:id="14"/>
       <w:r>
         <w:t xml:space="preserve"> </w:t>
       </w:r>
@@ -5319,7 +5303,7 @@
           <w:rFonts w:cs="Arial"/>
         </w:rPr>
       </w:pPr>
-      <w:bookmarkStart w:id="16" w:name="_Toc191547577"/>
+      <w:bookmarkStart w:id="15" w:name="_Toc191547577"/>
       <w:r>
         <w:br w:type="page"/>
       </w:r>
@@ -5349,120 +5333,120 @@
       <w:r>
         <w:t>DE CONFIGURAÇÃO</w:t>
       </w:r>
+      <w:bookmarkEnd w:id="15"/>
+    </w:p>
+    <w:p>
+      <w:r>
+        <w:t xml:space="preserve">Descreva </w:t>
+      </w:r>
+      <w:r>
+        <w:t xml:space="preserve">os </w:t>
+      </w:r>
+      <w:r>
+        <w:t>papéis e responsabilidades, como são feitos a identificação e o versionamento de cada artefato produzido, a organização do repositório, as ferramentas de software utilizadas para controle das versões. Coloque figura</w:t>
+      </w:r>
+      <w:r>
+        <w:t>(</w:t>
+      </w:r>
+      <w:r>
+        <w:t>s</w:t>
+      </w:r>
+      <w:r>
+        <w:t>)</w:t>
+      </w:r>
+      <w:r>
+        <w:t xml:space="preserve"> para mostrar o(s) repositório(s)</w:t>
+      </w:r>
+      <w:r>
+        <w:t xml:space="preserve"> criado</w:t>
+      </w:r>
+      <w:r>
+        <w:t>(</w:t>
+      </w:r>
+      <w:r>
+        <w:t>s</w:t>
+      </w:r>
+      <w:r>
+        <w:t>)</w:t>
+      </w:r>
+      <w:r>
+        <w:t xml:space="preserve">. </w:t>
+      </w:r>
+    </w:p>
+    <w:p>
+      <w:r>
+        <w:t xml:space="preserve"> </w:t>
+      </w:r>
+    </w:p>
+    <w:p>
+      <w:pPr>
+        <w:pStyle w:val="Ttulo1"/>
+      </w:pPr>
+      <w:bookmarkStart w:id="16" w:name="_Toc192060090"/>
+      <w:bookmarkStart w:id="17" w:name="_Toc192060091"/>
+      <w:bookmarkStart w:id="18" w:name="_Toc191547578"/>
+      <w:proofErr w:type="gramStart"/>
+      <w:r>
+        <w:t>5</w:t>
+      </w:r>
+      <w:proofErr w:type="gramEnd"/>
+      <w:r>
+        <w:t xml:space="preserve"> </w:t>
+      </w:r>
+      <w:r>
+        <w:t>ESPECIFICAÇÃO E ANÁLISE D</w:t>
+      </w:r>
+      <w:r>
+        <w:t>OS</w:t>
+      </w:r>
+      <w:r>
+        <w:t xml:space="preserve"> REQUISITOS</w:t>
+      </w:r>
       <w:bookmarkEnd w:id="16"/>
-    </w:p>
-    <w:p>
-      <w:r>
-        <w:t xml:space="preserve">Descreva </w:t>
-      </w:r>
-      <w:r>
-        <w:t xml:space="preserve">os </w:t>
-      </w:r>
-      <w:r>
-        <w:t>papéis e responsabilidades, como são feitos a identificação e o versionamento de cada artefato produzido, a organização do repositório, as ferramentas de software utilizadas para controle das versões. Coloque figura</w:t>
-      </w:r>
-      <w:r>
-        <w:t>(</w:t>
-      </w:r>
-      <w:r>
-        <w:t>s</w:t>
-      </w:r>
-      <w:r>
-        <w:t>)</w:t>
-      </w:r>
-      <w:r>
-        <w:t xml:space="preserve"> para mostrar o(s) repositório(s)</w:t>
-      </w:r>
-      <w:r>
-        <w:t xml:space="preserve"> criado</w:t>
-      </w:r>
-      <w:r>
-        <w:t>(</w:t>
-      </w:r>
-      <w:r>
-        <w:t>s</w:t>
-      </w:r>
-      <w:r>
-        <w:t>)</w:t>
-      </w:r>
-      <w:r>
-        <w:t xml:space="preserve">. </w:t>
-      </w:r>
-    </w:p>
-    <w:p>
-      <w:r>
-        <w:t xml:space="preserve"> </w:t>
-      </w:r>
-    </w:p>
-    <w:p>
-      <w:pPr>
-        <w:pStyle w:val="Ttulo1"/>
-      </w:pPr>
-      <w:bookmarkStart w:id="17" w:name="_Toc192060090"/>
-      <w:bookmarkStart w:id="18" w:name="_Toc192060091"/>
-      <w:bookmarkStart w:id="19" w:name="_Toc191547578"/>
-      <w:proofErr w:type="gramStart"/>
-      <w:r>
-        <w:t>5</w:t>
-      </w:r>
-      <w:proofErr w:type="gramEnd"/>
-      <w:r>
-        <w:t xml:space="preserve"> </w:t>
-      </w:r>
-      <w:r>
-        <w:t>ESPECIFICAÇÃO E ANÁLISE D</w:t>
-      </w:r>
-      <w:r>
-        <w:t>OS</w:t>
-      </w:r>
-      <w:r>
-        <w:t xml:space="preserve"> REQUISITOS</w:t>
-      </w:r>
       <w:bookmarkEnd w:id="17"/>
       <w:bookmarkEnd w:id="18"/>
+    </w:p>
+    <w:p>
+      <w:r>
+        <w:t>Este capítulo apresenta os requisitos necessários para o desenvolvimento do sistema digital voltado para o incentivo, divulgação e facilitação da doação de leite materno aos bancos de leite humano. O sistema tem como objetivo conectar doadoras, profissionais de saúde e famílias beneficiadas, tornando o processo de doação mais acessível e eficiente.</w:t>
+      </w:r>
+    </w:p>
+    <w:p>
+      <w:r>
+        <w:t>A especificação dos requisitos é fundamental para garantir que o sistema atenda às necessidades dos usuários e cumpra seu propósito de forma eficaz. Para isso, serão definidos os requisitos funcionais e não funcionais, descrevendo as principais funcionalidades e restrições que devem ser consideradas durante o desenvolvimento do software.</w:t>
+      </w:r>
+    </w:p>
+    <w:p>
+      <w:r>
+        <w:t>Os requisitos foram levantados com base em pesquisas sobre a doação de leite materno, entrevistas com profissionais da área e a análise de sistemas similares existentes. A seguir, são detalhados os requisitos funcionais e não funcionais do sistema.</w:t>
+      </w:r>
+    </w:p>
+    <w:p>
+      <w:pPr>
+        <w:pStyle w:val="Ttulo2"/>
+      </w:pPr>
+      <w:bookmarkStart w:id="19" w:name="_Toc192060093"/>
+      <w:bookmarkStart w:id="20" w:name="_Toc191547579"/>
+      <w:r>
+        <w:t>5.</w:t>
+      </w:r>
+      <w:r>
+        <w:t>1</w:t>
+      </w:r>
+      <w:r>
+        <w:t xml:space="preserve"> REQUISITOS</w:t>
+      </w:r>
       <w:bookmarkEnd w:id="19"/>
-    </w:p>
-    <w:p>
-      <w:r>
-        <w:t>Este capítulo apresenta os requisitos necessários para o desenvolvimento do sistema digital voltado para o incentivo, divulgação e facilitação da doação de leite materno aos bancos de leite humano. O sistema tem como objetivo conectar doadoras, profissionais de saúde e famílias beneficiadas, tornando o processo de doação mais acessível e eficiente.</w:t>
-      </w:r>
-    </w:p>
-    <w:p>
-      <w:r>
-        <w:t>A especificação dos requisitos é fundamental para garantir que o sistema atenda às necessidades dos usuários e cumpra seu propósito de forma eficaz. Para isso, serão definidos os requisitos funcionais e não funcionais, descrevendo as principais funcionalidades e restrições que devem ser consideradas durante o desenvolvimento do software.</w:t>
-      </w:r>
-    </w:p>
-    <w:p>
-      <w:r>
-        <w:t>Os requisitos foram levantados com base em pesquisas sobre a doação de leite materno, entrevistas com profissionais da área e a análise de sistemas similares existentes. A seguir, são detalhados os requisitos funcionais e não funcionais do sistema.</w:t>
-      </w:r>
-    </w:p>
-    <w:p>
-      <w:pPr>
-        <w:pStyle w:val="Ttulo2"/>
-      </w:pPr>
-      <w:bookmarkStart w:id="20" w:name="_Toc192060093"/>
-      <w:bookmarkStart w:id="21" w:name="_Toc191547579"/>
-      <w:r>
-        <w:t>5.</w:t>
-      </w:r>
-      <w:r>
-        <w:t>1</w:t>
-      </w:r>
-      <w:r>
-        <w:t xml:space="preserve"> REQUISITOS</w:t>
+      <w:r>
+        <w:t xml:space="preserve"> DO SISTEMA</w:t>
+      </w:r>
+      <w:r>
+        <w:t xml:space="preserve"> DE SOFTWARE</w:t>
       </w:r>
       <w:bookmarkEnd w:id="20"/>
-      <w:r>
-        <w:t xml:space="preserve"> DO SISTEMA</w:t>
-      </w:r>
-      <w:r>
-        <w:t xml:space="preserve"> DE SOFTWARE</w:t>
-      </w:r>
-      <w:bookmarkEnd w:id="21"/>
-    </w:p>
-    <w:p>
-      <w:bookmarkStart w:id="22" w:name="_Toc192060094"/>
+    </w:p>
+    <w:p>
+      <w:bookmarkStart w:id="21" w:name="_Toc192060094"/>
       <w:r>
         <w:t>Os requisitos do sistema de software definem as funcionalidades e restrições necessárias para o desenvolvimento da aplicação. Eles garantem que o sistema atenda às necessidades dos usuários e cumpra seu propósito de facilitar a doação de leite materno.</w:t>
       </w:r>
@@ -5505,7 +5489,7 @@
       <w:pPr>
         <w:pStyle w:val="Ttulo3"/>
       </w:pPr>
-      <w:bookmarkStart w:id="23" w:name="_Toc191547580"/>
+      <w:bookmarkStart w:id="22" w:name="_Toc191547580"/>
       <w:r>
         <w:t>5.</w:t>
       </w:r>
@@ -5518,16 +5502,489 @@
       <w:r>
         <w:t>uncionais</w:t>
       </w:r>
+      <w:bookmarkEnd w:id="21"/>
       <w:bookmarkEnd w:id="22"/>
+    </w:p>
+    <w:p>
+      <w:pPr>
+        <w:pStyle w:val="SemEspaamento"/>
+      </w:pPr>
+      <w:bookmarkStart w:id="23" w:name="_Toc192060095"/>
+      <w:r>
+        <w:t>Os requisitos funcionais descrevem as funcionalidades que o sistema deve oferecer para atender às necessidades dos usuários. Eles foram classificados de acordo com sua prioridade, podendo ser essenciais, importantes ou desejáveis.</w:t>
+      </w:r>
+    </w:p>
+    <w:p>
+      <w:pPr>
+        <w:pStyle w:val="SemEspaamento"/>
+      </w:pPr>
+    </w:p>
+    <w:p>
+      <w:pPr>
+        <w:pStyle w:val="SemEspaamento"/>
+      </w:pPr>
+      <w:r>
+        <w:t>RF01 – Cadastro de Usuário</w:t>
+      </w:r>
+    </w:p>
+    <w:p>
+      <w:pPr>
+        <w:pStyle w:val="SemEspaamento"/>
+      </w:pPr>
+      <w:r>
+        <w:t>Descrição: O sistema deve permitir o cadastro de usuários, seja doadora, receptora ou profissional de saúde, através do preenchimento de informações obrigatórias como nome, e-mail, telefone, tipo de usuário e endereço. O cadastro só será validado se todos os dados obrigatórios forem fornecidos corretamente.</w:t>
+      </w:r>
+    </w:p>
+    <w:p>
+      <w:pPr>
+        <w:pStyle w:val="SemEspaamento"/>
+      </w:pPr>
+      <w:r>
+        <w:t>Prioridade: Essencial</w:t>
+      </w:r>
+    </w:p>
+    <w:p>
+      <w:pPr>
+        <w:pStyle w:val="SemEspaamento"/>
+      </w:pPr>
+    </w:p>
+    <w:p>
+      <w:pPr>
+        <w:pStyle w:val="SemEspaamento"/>
+      </w:pPr>
+      <w:r>
+        <w:t>RF02 – Cadastro de Banco de Leite</w:t>
+      </w:r>
+    </w:p>
+    <w:p>
+      <w:pPr>
+        <w:pStyle w:val="SemEspaamento"/>
+      </w:pPr>
+      <w:r>
+        <w:t>Descrição: O sistema deve permitir o cadastro de bancos de leite humano, coletando informações como nome, endereço, dados de contato, horários de funcionamento e localização geográfica. Essas informações devem ser acessíveis para facilitar a localização do banco de leite pela usuária.</w:t>
+      </w:r>
+    </w:p>
+    <w:p>
+      <w:pPr>
+        <w:pStyle w:val="SemEspaamento"/>
+      </w:pPr>
+      <w:r>
+        <w:t>Prioridade: Essencial</w:t>
+      </w:r>
+    </w:p>
+    <w:p>
+      <w:pPr>
+        <w:pStyle w:val="SemEspaamento"/>
+      </w:pPr>
+      <w:r>
+        <w:t>Requisito Relacionado: RN04 – Validação dos Bancos de Leite</w:t>
+      </w:r>
+    </w:p>
+    <w:p>
+      <w:pPr>
+        <w:pStyle w:val="SemEspaamento"/>
+      </w:pPr>
+    </w:p>
+    <w:p>
+      <w:pPr>
+        <w:pStyle w:val="SemEspaamento"/>
+      </w:pPr>
+      <w:r>
+        <w:t>RF03 – Autenticação de Usuário</w:t>
+      </w:r>
+    </w:p>
+    <w:p>
+      <w:pPr>
+        <w:pStyle w:val="SemEspaamento"/>
+      </w:pPr>
+      <w:r>
+        <w:t xml:space="preserve">Descrição: O sistema deve permitir que o usuário </w:t>
+      </w:r>
+      <w:proofErr w:type="gramStart"/>
+      <w:r>
+        <w:t>faça</w:t>
+      </w:r>
+      <w:proofErr w:type="gramEnd"/>
+      <w:r>
+        <w:t xml:space="preserve"> </w:t>
+      </w:r>
+      <w:proofErr w:type="spellStart"/>
+      <w:r>
+        <w:t>login</w:t>
+      </w:r>
+      <w:proofErr w:type="spellEnd"/>
+      <w:r>
+        <w:t xml:space="preserve"> utilizando seu e-mail e senha previamente cadastrados. Caso as credenciais não correspondam, o acesso será bloqueado até que o </w:t>
+      </w:r>
+      <w:proofErr w:type="spellStart"/>
+      <w:r>
+        <w:t>login</w:t>
+      </w:r>
+      <w:proofErr w:type="spellEnd"/>
+      <w:r>
+        <w:t xml:space="preserve"> seja realizado com sucesso.</w:t>
+      </w:r>
+    </w:p>
+    <w:p>
+      <w:pPr>
+        <w:pStyle w:val="SemEspaamento"/>
+      </w:pPr>
+      <w:r>
+        <w:t>Prioridade: Essencial</w:t>
+      </w:r>
+    </w:p>
+    <w:p>
+      <w:pPr>
+        <w:pStyle w:val="SemEspaamento"/>
+      </w:pPr>
+      <w:r>
+        <w:t>Requisito Relacionado: RN02 – Autenticação e Acesso ao Sistema</w:t>
+      </w:r>
+    </w:p>
+    <w:p>
+      <w:pPr>
+        <w:pStyle w:val="SemEspaamento"/>
+      </w:pPr>
+    </w:p>
+    <w:p>
+      <w:pPr>
+        <w:pStyle w:val="SemEspaamento"/>
+      </w:pPr>
+      <w:r>
+        <w:t>RF04 – Localização de Banco de Leite</w:t>
+      </w:r>
+    </w:p>
+    <w:p>
+      <w:pPr>
+        <w:pStyle w:val="SemEspaamento"/>
+      </w:pPr>
+      <w:r>
+        <w:t>Descrição: O sistema deve ser capaz de fornecer uma lista de bancos de leite próximos à doadora, com base na localização fornecida, facilitando o acesso rápido e prático ao banco de leite.</w:t>
+      </w:r>
+    </w:p>
+    <w:p>
+      <w:pPr>
+        <w:pStyle w:val="SemEspaamento"/>
+      </w:pPr>
+      <w:r>
+        <w:t>Prioridade: Importante</w:t>
+      </w:r>
+    </w:p>
+    <w:p>
+      <w:pPr>
+        <w:pStyle w:val="SemEspaamento"/>
+      </w:pPr>
+    </w:p>
+    <w:p>
+      <w:pPr>
+        <w:pStyle w:val="SemEspaamento"/>
+      </w:pPr>
+    </w:p>
+    <w:p>
+      <w:pPr>
+        <w:pStyle w:val="SemEspaamento"/>
+      </w:pPr>
+    </w:p>
+    <w:p>
+      <w:pPr>
+        <w:pStyle w:val="SemEspaamento"/>
+      </w:pPr>
+    </w:p>
+    <w:p>
+      <w:pPr>
+        <w:pStyle w:val="SemEspaamento"/>
+      </w:pPr>
+    </w:p>
+    <w:p>
+      <w:pPr>
+        <w:pStyle w:val="SemEspaamento"/>
+      </w:pPr>
+    </w:p>
+    <w:p>
+      <w:pPr>
+        <w:pStyle w:val="SemEspaamento"/>
+      </w:pPr>
+    </w:p>
+    <w:p>
+      <w:pPr>
+        <w:pStyle w:val="SemEspaamento"/>
+      </w:pPr>
+      <w:bookmarkStart w:id="24" w:name="_GoBack"/>
+      <w:bookmarkEnd w:id="24"/>
+    </w:p>
+    <w:p>
+      <w:pPr>
+        <w:pStyle w:val="SemEspaamento"/>
+      </w:pPr>
+    </w:p>
+    <w:p>
+      <w:pPr>
+        <w:pStyle w:val="SemEspaamento"/>
+      </w:pPr>
+      <w:r>
+        <w:lastRenderedPageBreak/>
+        <w:t>RF05 – Notificação sobre o Status da Doação</w:t>
+      </w:r>
+    </w:p>
+    <w:p>
+      <w:pPr>
+        <w:pStyle w:val="SemEspaamento"/>
+      </w:pPr>
+      <w:r>
+        <w:t>Descrição: O sistema deve enviar notificações automáticas à doadora sobre o andamento de sua doação, como pendente, agendada para coleta, concluída ou cancelada, mantendo a usuária informada em tempo real.</w:t>
+      </w:r>
+    </w:p>
+    <w:p>
+      <w:pPr>
+        <w:pStyle w:val="SemEspaamento"/>
+      </w:pPr>
+      <w:r>
+        <w:t>Prioridade: Importante</w:t>
+      </w:r>
+    </w:p>
+    <w:p>
+      <w:pPr>
+        <w:pStyle w:val="SemEspaamento"/>
+      </w:pPr>
+      <w:r>
+        <w:t>Requisito Relacionado: RN05 – Notificações sobre o Status da Doação</w:t>
+      </w:r>
+    </w:p>
+    <w:p>
+      <w:pPr>
+        <w:pStyle w:val="SemEspaamento"/>
+      </w:pPr>
+    </w:p>
+    <w:p>
+      <w:pPr>
+        <w:pStyle w:val="SemEspaamento"/>
+      </w:pPr>
+      <w:r>
+        <w:t>RF06 – Registro de Intenção de Doação</w:t>
+      </w:r>
+    </w:p>
+    <w:p>
+      <w:pPr>
+        <w:pStyle w:val="SemEspaamento"/>
+      </w:pPr>
+      <w:r>
+        <w:t xml:space="preserve">Descrição: O sistema deve permitir que a doadora </w:t>
+      </w:r>
+      <w:proofErr w:type="gramStart"/>
+      <w:r>
+        <w:t>registre</w:t>
+      </w:r>
+      <w:proofErr w:type="gramEnd"/>
+      <w:r>
+        <w:t xml:space="preserve"> a intenção de doar leite materno, informando a quantidade de leite disponível para doação e a localização para agendamento da coleta.</w:t>
+      </w:r>
+    </w:p>
+    <w:p>
+      <w:pPr>
+        <w:pStyle w:val="SemEspaamento"/>
+      </w:pPr>
+      <w:r>
+        <w:t>Prioridade: Essencial</w:t>
+      </w:r>
+    </w:p>
+    <w:p>
+      <w:pPr>
+        <w:pStyle w:val="SemEspaamento"/>
+      </w:pPr>
+      <w:r>
+        <w:t>Requisito Relacionado: RN03 – Registro de Intenção de Doação</w:t>
+      </w:r>
+    </w:p>
+    <w:p>
+      <w:pPr>
+        <w:pStyle w:val="SemEspaamento"/>
+      </w:pPr>
+    </w:p>
+    <w:p>
+      <w:pPr>
+        <w:pStyle w:val="SemEspaamento"/>
+      </w:pPr>
+      <w:r>
+        <w:t>RF07 – Área de Informações sobre Doação</w:t>
+      </w:r>
+    </w:p>
+    <w:p>
+      <w:pPr>
+        <w:pStyle w:val="SemEspaamento"/>
+      </w:pPr>
+      <w:r>
+        <w:t>Descrição: O sistema deve disponibilizar materiais educativos sobre a importância da doação de leite materno, com informações sobre boas práticas de coleta, armazenamento e transporte, oferecendo suporte e conhecimento sobre o processo.</w:t>
+      </w:r>
+    </w:p>
+    <w:p>
+      <w:pPr>
+        <w:pStyle w:val="SemEspaamento"/>
+      </w:pPr>
+      <w:r>
+        <w:t>Prioridade: Desejável</w:t>
+      </w:r>
+    </w:p>
+    <w:p>
+      <w:pPr>
+        <w:pStyle w:val="SemEspaamento"/>
+      </w:pPr>
+      <w:r>
+        <w:t>Requisito Relacionado: RN06 – Conteúdo Educativo</w:t>
+      </w:r>
+    </w:p>
+    <w:p>
+      <w:pPr>
+        <w:pStyle w:val="SemEspaamento"/>
+      </w:pPr>
+    </w:p>
+    <w:p>
+      <w:pPr>
+        <w:pStyle w:val="SemEspaamento"/>
+      </w:pPr>
+      <w:r>
+        <w:t>RF08 – Suporte e Contato</w:t>
+      </w:r>
+    </w:p>
+    <w:p>
+      <w:pPr>
+        <w:pStyle w:val="SemEspaamento"/>
+      </w:pPr>
+      <w:r>
+        <w:t>Descrição: O sistema deve oferecer um canal de suporte eficiente para que os usuários possam tirar dúvidas ou relatar problemas sobre o processo de doação, com uma resposta garantida dentro de até 48 horas úteis.</w:t>
+      </w:r>
+    </w:p>
+    <w:p>
+      <w:pPr>
+        <w:pStyle w:val="SemEspaamento"/>
+      </w:pPr>
+      <w:r>
+        <w:t>Prioridade: Desejável</w:t>
+      </w:r>
+    </w:p>
+    <w:p>
+      <w:pPr>
+        <w:pStyle w:val="SemEspaamento"/>
+      </w:pPr>
+      <w:r>
+        <w:t>Requisito Relacionado: RN07 – Suporte ao Usuário</w:t>
+      </w:r>
+    </w:p>
+    <w:p>
+      <w:pPr>
+        <w:pStyle w:val="SemEspaamento"/>
+        <w:rPr>
+          <w:u w:val="single"/>
+        </w:rPr>
+      </w:pPr>
+    </w:p>
+    <w:p>
+      <w:pPr>
+        <w:pStyle w:val="SemEspaamento"/>
+      </w:pPr>
+      <w:r>
+        <w:t>RF09 – Agendamento de Coleta</w:t>
+      </w:r>
+    </w:p>
+    <w:p>
+      <w:pPr>
+        <w:pStyle w:val="SemEspaamento"/>
+      </w:pPr>
+      <w:r>
+        <w:t xml:space="preserve">Descrição: O sistema deve permitir que a doadora </w:t>
+      </w:r>
+      <w:proofErr w:type="gramStart"/>
+      <w:r>
+        <w:t>agende</w:t>
+      </w:r>
+      <w:proofErr w:type="gramEnd"/>
+      <w:r>
+        <w:t xml:space="preserve"> a coleta de leite materno em datas e horários disponíveis, com a confirmação por parte do banco de leite para garantir a coleta de forma organizada.</w:t>
+      </w:r>
+    </w:p>
+    <w:p>
+      <w:pPr>
+        <w:pStyle w:val="SemEspaamento"/>
+      </w:pPr>
+      <w:r>
+        <w:t>Prioridade: Essencial</w:t>
+      </w:r>
+    </w:p>
+    <w:p>
+      <w:pPr>
+        <w:pStyle w:val="SemEspaamento"/>
+      </w:pPr>
+      <w:r>
+        <w:t>Requisito Relacionado: RN05 – Notificações sobre o Status da Doação</w:t>
+      </w:r>
+    </w:p>
+    <w:p>
+      <w:pPr>
+        <w:pStyle w:val="Ttulo3"/>
+      </w:pPr>
+      <w:bookmarkStart w:id="25" w:name="_Toc191547581"/>
+      <w:r>
+        <w:t>5.</w:t>
+      </w:r>
+      <w:r>
+        <w:t>1</w:t>
+      </w:r>
+      <w:r>
+        <w:t>.2 Req</w:t>
+      </w:r>
+      <w:r>
+        <w:t>uisitos não F</w:t>
+      </w:r>
+      <w:r>
+        <w:t>uncionais</w:t>
+      </w:r>
       <w:bookmarkEnd w:id="23"/>
+      <w:bookmarkEnd w:id="25"/>
+    </w:p>
+    <w:p>
+      <w:bookmarkStart w:id="26" w:name="_Toc192060096"/>
+      <w:r>
+        <w:t>Os requisitos não funcionais definem as propriedades e restrições do sistema, garantindo aspectos como desempenho, segurança e usabilidade. Esses requisitos são essenciais para a qualidade da aplicação e sua aceitação pelos usuários.</w:t>
+      </w:r>
+    </w:p>
+    <w:p>
+      <w:r>
+        <w:t>A seguir, são listados os principais requisitos não funcionais do sistema:</w:t>
+      </w:r>
+    </w:p>
+    <w:p>
+      <w:r>
+        <w:t>5.</w:t>
+      </w:r>
+      <w:r>
+        <w:t>1</w:t>
+      </w:r>
+      <w:r>
+        <w:t xml:space="preserve">.2.1 Requisitos de </w:t>
+      </w:r>
+      <w:r>
+        <w:t>P</w:t>
+      </w:r>
+      <w:r>
+        <w:t>roduto</w:t>
+      </w:r>
+    </w:p>
+    <w:p>
+      <w:r>
+        <w:t>a) Requisitos de E</w:t>
+      </w:r>
+      <w:r>
+        <w:t>ficiência</w:t>
+      </w:r>
     </w:p>
     <w:p>
       <w:pPr>
         <w:pStyle w:val="SemEspaamento"/>
       </w:pPr>
-      <w:bookmarkStart w:id="24" w:name="_Toc192060095"/>
-      <w:r>
-        <w:t>Os requisitos funcionais descrevem as funcionalidades que o sistema deve oferecer para atender às necessidades dos usuários. Eles foram classificados de acordo com sua prioridade, podendo ser essenciais, importantes ou desejáveis.</w:t>
+      <w:r>
+        <w:t xml:space="preserve">RNF01 – </w:t>
+      </w:r>
+      <w:r>
+        <w:t>Tempo de resposta</w:t>
       </w:r>
     </w:p>
     <w:p>
@@ -5540,11 +5997,24 @@
         <w:pStyle w:val="SemEspaamento"/>
       </w:pPr>
       <w:r>
-        <w:t xml:space="preserve">RF01 – </w:t>
-      </w:r>
-      <w:r>
-        <w:t>Cadastro de usuários</w:t>
-      </w:r>
+        <w:t>Descrição:</w:t>
+      </w:r>
+      <w:r>
+        <w:t xml:space="preserve"> O sistema deve processar as requisições de cadastro, </w:t>
+      </w:r>
+      <w:proofErr w:type="spellStart"/>
+      <w:r>
+        <w:t>login</w:t>
+      </w:r>
+      <w:proofErr w:type="spellEnd"/>
+      <w:r>
+        <w:t xml:space="preserve"> e registros de doação em até 2 </w:t>
+      </w:r>
+      <w:proofErr w:type="gramStart"/>
+      <w:r>
+        <w:t>segundos</w:t>
+      </w:r>
+      <w:proofErr w:type="gramEnd"/>
     </w:p>
     <w:p>
       <w:pPr>
@@ -5556,892 +6026,397 @@
         <w:pStyle w:val="SemEspaamento"/>
       </w:pPr>
       <w:r>
-        <w:t>Descrição:</w:t>
-      </w:r>
-      <w:r>
-        <w:t xml:space="preserve"> O Sistema deve permitir que </w:t>
+        <w:t>RNF02 – Escalabilidade</w:t>
+      </w:r>
+    </w:p>
+    <w:p>
+      <w:pPr>
+        <w:pStyle w:val="SemEspaamento"/>
+      </w:pPr>
+    </w:p>
+    <w:p>
+      <w:pPr>
+        <w:pStyle w:val="SemEspaamento"/>
+      </w:pPr>
+      <w:r>
+        <w:t>Descrição: O s</w:t>
+      </w:r>
+      <w:r>
+        <w:t>istema deve ser capaz de suportar um aumento no número de usuários sem comprometer seu desempenho.</w:t>
+      </w:r>
+    </w:p>
+    <w:p/>
+    <w:p>
+      <w:r>
+        <w:t xml:space="preserve">b) Requisitos de </w:t>
+      </w:r>
+      <w:r>
+        <w:t xml:space="preserve">Segurança </w:t>
+      </w:r>
+      <w:r>
+        <w:t>(confiabilidade, disponibilidade, autenticidade e integridade</w:t>
       </w:r>
       <w:proofErr w:type="gramStart"/>
       <w:r>
-        <w:t>doadoras, receptoras</w:t>
+        <w:t>)</w:t>
       </w:r>
       <w:proofErr w:type="gramEnd"/>
-      <w:r>
-        <w:t xml:space="preserve"> e profissionais de saúde realizem o cadastro, fornecendo informações como nome, e-mail, telefone e tipo de usuário. </w:t>
-      </w:r>
     </w:p>
     <w:p>
       <w:pPr>
         <w:pStyle w:val="SemEspaamento"/>
       </w:pPr>
-    </w:p>
-    <w:p>
-      <w:pPr>
-        <w:pStyle w:val="SemEspaamento"/>
-      </w:pPr>
-    </w:p>
-    <w:p>
-      <w:pPr>
-        <w:pStyle w:val="SemEspaamento"/>
-      </w:pPr>
-      <w:r>
-        <w:t>Prioridade:</w:t>
-      </w:r>
-      <w:r>
-        <w:t xml:space="preserve"> Essencial</w:t>
-      </w:r>
-    </w:p>
-    <w:p>
-      <w:pPr>
-        <w:pStyle w:val="SemEspaamento"/>
-      </w:pPr>
-    </w:p>
-    <w:p>
-      <w:pPr>
-        <w:pStyle w:val="SemEspaamento"/>
-      </w:pPr>
-    </w:p>
-    <w:p>
-      <w:pPr>
-        <w:pStyle w:val="SemEspaamento"/>
-      </w:pPr>
-      <w:r>
-        <w:t>RF02- Autenticação de usuários</w:t>
-      </w:r>
-    </w:p>
-    <w:p>
-      <w:pPr>
-        <w:pStyle w:val="SemEspaamento"/>
-      </w:pPr>
-    </w:p>
-    <w:p>
-      <w:pPr>
-        <w:pStyle w:val="SemEspaamento"/>
-      </w:pPr>
-      <w:r>
-        <w:t xml:space="preserve">Descrição: </w:t>
-      </w:r>
-      <w:r>
-        <w:t xml:space="preserve">O sistema deve permitir que os usuários </w:t>
+      <w:r>
+        <w:t>RNF03 – Confiabilidade e disponibilidade</w:t>
+      </w:r>
+    </w:p>
+    <w:p>
+      <w:r>
+        <w:t xml:space="preserve">Descrição: O sistema deve estar </w:t>
       </w:r>
       <w:proofErr w:type="gramStart"/>
       <w:r>
-        <w:t>façam</w:t>
+        <w:t>disponível pelo menos 99</w:t>
       </w:r>
       <w:proofErr w:type="gramEnd"/>
       <w:r>
-        <w:t xml:space="preserve"> </w:t>
+        <w:t>% do tempo, garantindo funcionamento contínuo e minimizando períodos de inatividade.</w:t>
+      </w:r>
+    </w:p>
+    <w:p>
+      <w:r>
+        <w:t>RNF04 – Autenticidade e proteção de dados</w:t>
+      </w:r>
+    </w:p>
+    <w:p>
+      <w:r>
+        <w:t>Descrição: O sistema deve utilizar protocolos seguros (HTTPS) para transmissão de dados e armazenar senhas criptografadas.</w:t>
+      </w:r>
+    </w:p>
+    <w:p>
+      <w:r>
+        <w:t xml:space="preserve">c) Requisitos de </w:t>
+      </w:r>
+      <w:r>
+        <w:t>P</w:t>
+      </w:r>
+      <w:r>
+        <w:t>ortabilidade</w:t>
+      </w:r>
+    </w:p>
+    <w:p>
+      <w:r>
+        <w:t>RNF05 – Compatibilidade</w:t>
+      </w:r>
+    </w:p>
+    <w:p>
+      <w:r>
+        <w:t xml:space="preserve">Descrição: O sistema deve ser compatível com os principais navegadores modernos (Google </w:t>
       </w:r>
       <w:proofErr w:type="spellStart"/>
       <w:r>
+        <w:t>Chrome</w:t>
+      </w:r>
+      <w:proofErr w:type="spellEnd"/>
+      <w:r>
+        <w:t>, Mozilla Firefox, Microsoft Edge, Safari) e dispositivos móveis.</w:t>
+      </w:r>
+    </w:p>
+    <w:p>
+      <w:r>
+        <w:t>d) Requisitos de U</w:t>
+      </w:r>
+      <w:r>
+        <w:t>sabilidade</w:t>
+      </w:r>
+    </w:p>
+    <w:p>
+      <w:r>
+        <w:t>RNF06 – Interface intuitiva</w:t>
+      </w:r>
+    </w:p>
+    <w:p>
+      <w:r>
+        <w:t>Descrição: O sistema deve oferecer uma interface amigável e acessível, garantindo que usuários com diferentes níveis de experiência consigam utilizá-lo facilmente.</w:t>
+      </w:r>
+    </w:p>
+    <w:p/>
+    <w:p>
+      <w:r>
+        <w:t>5.</w:t>
+      </w:r>
+      <w:r>
+        <w:t>1</w:t>
+      </w:r>
+      <w:r>
+        <w:t>.2.2 Requisitos O</w:t>
+      </w:r>
+      <w:r>
+        <w:t>rganizacionais</w:t>
+      </w:r>
+    </w:p>
+    <w:p>
+      <w:r>
+        <w:t xml:space="preserve">a) Requisitos de </w:t>
+      </w:r>
+      <w:r>
+        <w:t>E</w:t>
+      </w:r>
+      <w:r>
+        <w:t>ntrega</w:t>
+      </w:r>
+    </w:p>
+    <w:p>
+      <w:r>
+        <w:lastRenderedPageBreak/>
+        <w:t>RNF07 – Disponibilidade da versão inicial</w:t>
+      </w:r>
+    </w:p>
+    <w:p>
+      <w:r>
+        <w:t>Descrição: O sistema deve ter uma versão funcional entregue até a data estipulada no cronograma do projeto.</w:t>
+      </w:r>
+    </w:p>
+    <w:p>
+      <w:r>
+        <w:t xml:space="preserve">b) Requisitos de </w:t>
+      </w:r>
+      <w:r>
+        <w:t xml:space="preserve">Modelagem e </w:t>
+      </w:r>
+      <w:r>
+        <w:t>C</w:t>
+      </w:r>
+      <w:r>
+        <w:t>odificação</w:t>
+      </w:r>
+    </w:p>
+    <w:p>
+      <w:r>
+        <w:t>RNF08 – Boas práticas de desenvolvimento</w:t>
+      </w:r>
+    </w:p>
+    <w:p>
+      <w:r>
+        <w:t>Descrição: O código deve ser modularizado e seguir padrões de boas práticas, facilitando manutenção e expansão.</w:t>
+      </w:r>
+    </w:p>
+    <w:p>
+      <w:r>
+        <w:t>c) Requisitos de P</w:t>
+      </w:r>
+      <w:r>
+        <w:t>adrões</w:t>
+      </w:r>
+    </w:p>
+    <w:p>
+      <w:r>
+        <w:t>RNF09 – Adoção de frameworks e bibliotecas</w:t>
+      </w:r>
+    </w:p>
+    <w:p>
+      <w:r>
+        <w:t xml:space="preserve">Descrição: O sistema deve utilizar frameworks e bibliotecas reconhecidas no mercado para garantir confiabilidade e </w:t>
+      </w:r>
+      <w:proofErr w:type="gramStart"/>
+      <w:r>
+        <w:t>otimização</w:t>
+      </w:r>
+      <w:proofErr w:type="gramEnd"/>
+      <w:r>
+        <w:t xml:space="preserve"> do desenvolvimento.</w:t>
+      </w:r>
+    </w:p>
+    <w:p/>
+    <w:p>
+      <w:r>
+        <w:t>5.</w:t>
+      </w:r>
+      <w:r>
+        <w:t>1</w:t>
+      </w:r>
+      <w:r>
+        <w:t>.2.3 Requisitos Externos</w:t>
+      </w:r>
+    </w:p>
+    <w:p>
+      <w:r>
+        <w:t>a) Requisitos de Interoperabilidade (hardware, software, comunicações</w:t>
+      </w:r>
+      <w:proofErr w:type="gramStart"/>
+      <w:r>
+        <w:t>)</w:t>
+      </w:r>
+      <w:proofErr w:type="gramEnd"/>
+    </w:p>
+    <w:p>
+      <w:r>
+        <w:t xml:space="preserve">RNF10 – Integração com </w:t>
+      </w:r>
+      <w:proofErr w:type="spellStart"/>
+      <w:r>
+        <w:t>APIs</w:t>
+      </w:r>
+      <w:proofErr w:type="spellEnd"/>
+      <w:r>
+        <w:t xml:space="preserve"> externas</w:t>
+      </w:r>
+    </w:p>
+    <w:p>
+      <w:r>
+        <w:t xml:space="preserve">Descrição: O sistema deve permitir integração com </w:t>
+      </w:r>
+      <w:proofErr w:type="spellStart"/>
+      <w:r>
+        <w:t>APIs</w:t>
+      </w:r>
+      <w:proofErr w:type="spellEnd"/>
+      <w:r>
+        <w:t xml:space="preserve"> de mapas para facilitar a localização de bancos de leite.</w:t>
+      </w:r>
+    </w:p>
+    <w:p>
+      <w:r>
+        <w:t>b</w:t>
+      </w:r>
+      <w:r>
+        <w:t>) Requisitos É</w:t>
+      </w:r>
+      <w:r>
+        <w:t>ticos</w:t>
+      </w:r>
+    </w:p>
+    <w:p>
+      <w:r>
+        <w:t>RNF11 – Transparência na utilização dos dados</w:t>
+      </w:r>
+    </w:p>
+    <w:p>
+      <w:r>
+        <w:t>Descrição: O sistema deve fornecer informações claras sobre a utilização dos dados dos usuários, garantindo conformidade com boas práticas éticas.</w:t>
+      </w:r>
+    </w:p>
+    <w:p>
+      <w:r>
+        <w:t>c</w:t>
+      </w:r>
+      <w:r>
+        <w:t xml:space="preserve">) Requisitos de </w:t>
+      </w:r>
+      <w:r>
+        <w:t>P</w:t>
+      </w:r>
+      <w:r>
+        <w:t xml:space="preserve">rivacidade </w:t>
+      </w:r>
+      <w:r>
+        <w:t>e Proteção dos Dados</w:t>
+      </w:r>
+    </w:p>
+    <w:p>
+      <w:r>
+        <w:t>RNF12 – Conformidade com a LGPD</w:t>
+      </w:r>
+    </w:p>
+    <w:p>
+      <w:r>
+        <w:lastRenderedPageBreak/>
+        <w:t>Descrição: O sistema deve estar em conformidade com a Lei Geral de Proteção de Dados (LGPD), garantindo que informações pessoais sejam protegidas e utilizadas apenas com consentimento do usuário.</w:t>
+      </w:r>
+    </w:p>
+    <w:p>
+      <w:pPr>
+        <w:pStyle w:val="Ttulo3"/>
+      </w:pPr>
+    </w:p>
+    <w:p>
+      <w:pPr>
+        <w:pStyle w:val="Ttulo3"/>
+      </w:pPr>
+      <w:bookmarkStart w:id="27" w:name="_Toc191547582"/>
+      <w:r>
+        <w:t>5.1.3 Principais Regras de Negócio</w:t>
+      </w:r>
+      <w:bookmarkEnd w:id="27"/>
+    </w:p>
+    <w:p>
+      <w:r>
+        <w:t>As regras de negócio estabelecem diretrizes e restrições que orientam o funcionamento do sistema, garantindo que ele opere conforme os objetivos propostos. Essas regras definem processos e condições que devem ser seguidos dentro da aplicação.</w:t>
+      </w:r>
+    </w:p>
+    <w:p/>
+    <w:p>
+      <w:r>
+        <w:t>A seguir, são apresentadas as principais regras de negócio do sistema, juntamente com sua relação com os requisitos funcionais.</w:t>
+      </w:r>
+    </w:p>
+    <w:p/>
+    <w:p>
+      <w:r>
+        <w:t>RN01 – Cadastro de Usuários</w:t>
+      </w:r>
+    </w:p>
+    <w:p>
+      <w:r>
+        <w:t>Descrição: Para acessar o sistema, o usuário deve preencher um formulário com nome, e-mail, telefone e tipo de usuário (doadora</w:t>
+      </w:r>
+      <w:r>
+        <w:t>, profissional da saúde</w:t>
+      </w:r>
+      <w:r>
+        <w:t xml:space="preserve"> ou</w:t>
+      </w:r>
+      <w:r>
+        <w:t xml:space="preserve"> receptor</w:t>
+      </w:r>
+      <w:r>
+        <w:t xml:space="preserve">) </w:t>
+      </w:r>
+      <w:r>
+        <w:t>O cadastro só será concluído se todas as informações obrigatórias forem fornecidas.</w:t>
+      </w:r>
+    </w:p>
+    <w:p>
+      <w:r>
+        <w:t>Requisito Relacionado: RF01 – Cadastro de usuários</w:t>
+      </w:r>
+    </w:p>
+    <w:p>
+      <w:r>
+        <w:t>RN02 – Autenticação e Acesso ao Sistema</w:t>
+      </w:r>
+    </w:p>
+    <w:p>
+      <w:r>
+        <w:t xml:space="preserve">Descrição: Apenas usuários cadastrados podem acessar o sistema. O </w:t>
+      </w:r>
+      <w:proofErr w:type="spellStart"/>
+      <w:r>
         <w:t>login</w:t>
       </w:r>
       <w:proofErr w:type="spellEnd"/>
       <w:r>
-        <w:t xml:space="preserve"> utilizando e-mail e senha.</w:t>
-      </w:r>
-    </w:p>
-    <w:p>
-      <w:pPr>
-        <w:pStyle w:val="SemEspaamento"/>
-      </w:pPr>
-    </w:p>
-    <w:p>
-      <w:pPr>
-        <w:pStyle w:val="SemEspaamento"/>
-      </w:pPr>
-    </w:p>
-    <w:p>
-      <w:pPr>
-        <w:pStyle w:val="SemEspaamento"/>
-      </w:pPr>
-      <w:r>
-        <w:t>Prioridade: Essencial</w:t>
-      </w:r>
-    </w:p>
-    <w:p>
-      <w:pPr>
-        <w:pStyle w:val="SemEspaamento"/>
-      </w:pPr>
-    </w:p>
-    <w:p>
-      <w:pPr>
-        <w:pStyle w:val="SemEspaamento"/>
-      </w:pPr>
-    </w:p>
-    <w:p>
-      <w:pPr>
-        <w:pStyle w:val="SemEspaamento"/>
-      </w:pPr>
-      <w:r>
-        <w:t>RF03- Localização de bancos de leite</w:t>
-      </w:r>
-    </w:p>
-    <w:p>
-      <w:pPr>
-        <w:pStyle w:val="SemEspaamento"/>
-      </w:pPr>
-    </w:p>
-    <w:p>
-      <w:pPr>
-        <w:pStyle w:val="SemEspaamento"/>
-      </w:pPr>
-      <w:r>
-        <w:t xml:space="preserve">Descrição: </w:t>
-      </w:r>
-      <w:r>
-        <w:t>O sistema deve fornecer uma lista de bancos de leite próximos com base na localização da doadora.</w:t>
-      </w:r>
-    </w:p>
-    <w:p>
-      <w:pPr>
-        <w:pStyle w:val="SemEspaamento"/>
-      </w:pPr>
-    </w:p>
-    <w:p>
-      <w:pPr>
-        <w:pStyle w:val="SemEspaamento"/>
-      </w:pPr>
-    </w:p>
-    <w:p>
-      <w:pPr>
-        <w:pStyle w:val="SemEspaamento"/>
-      </w:pPr>
-      <w:r>
-        <w:t>Prioridade: Importante</w:t>
-      </w:r>
-    </w:p>
-    <w:p>
-      <w:pPr>
-        <w:pStyle w:val="SemEspaamento"/>
-      </w:pPr>
-    </w:p>
-    <w:p>
-      <w:pPr>
-        <w:pStyle w:val="SemEspaamento"/>
-      </w:pPr>
-    </w:p>
-    <w:p>
-      <w:pPr>
-        <w:pStyle w:val="SemEspaamento"/>
-      </w:pPr>
-      <w:r>
-        <w:t xml:space="preserve">RF04- </w:t>
-      </w:r>
-      <w:r>
-        <w:t>Notificações sobre o status da doação</w:t>
-      </w:r>
-    </w:p>
-    <w:p>
-      <w:pPr>
-        <w:pStyle w:val="SemEspaamento"/>
-      </w:pPr>
-    </w:p>
-    <w:p>
-      <w:pPr>
-        <w:pStyle w:val="SemEspaamento"/>
-      </w:pPr>
-      <w:r>
-        <w:t>Descrição:</w:t>
-      </w:r>
-      <w:r>
-        <w:t xml:space="preserve"> O sistema deve enviar notificações para as doadoras sobre o andamento da doação (por exemplo, pendente, agendada para coleta, concluída).</w:t>
-      </w:r>
-    </w:p>
-    <w:p>
-      <w:pPr>
-        <w:pStyle w:val="SemEspaamento"/>
-      </w:pPr>
-    </w:p>
-    <w:p>
-      <w:pPr>
-        <w:pStyle w:val="SemEspaamento"/>
-      </w:pPr>
-    </w:p>
-    <w:p>
-      <w:pPr>
-        <w:pStyle w:val="SemEspaamento"/>
-      </w:pPr>
-      <w:r>
-        <w:t>Prioridade:</w:t>
-      </w:r>
-      <w:r>
-        <w:t xml:space="preserve"> Importante</w:t>
-      </w:r>
-    </w:p>
-    <w:p>
-      <w:pPr>
-        <w:pStyle w:val="SemEspaamento"/>
-      </w:pPr>
-    </w:p>
-    <w:p>
-      <w:pPr>
-        <w:pStyle w:val="SemEspaamento"/>
-      </w:pPr>
-    </w:p>
-    <w:p>
-      <w:pPr>
-        <w:pStyle w:val="SemEspaamento"/>
-      </w:pPr>
-      <w:r>
-        <w:t>RF05- Área de informações e dicas sobre doação</w:t>
-      </w:r>
-    </w:p>
-    <w:p>
-      <w:pPr>
-        <w:pStyle w:val="SemEspaamento"/>
-      </w:pPr>
-    </w:p>
-    <w:p>
-      <w:pPr>
-        <w:pStyle w:val="SemEspaamento"/>
-      </w:pPr>
-      <w:r>
-        <w:t xml:space="preserve">Descrição: </w:t>
-      </w:r>
-      <w:r>
-        <w:t>O sistema deve disponibilizar materiais educativos sobre a importância da doação de leite materno e boas práticas de armazenamento.</w:t>
-      </w:r>
-    </w:p>
-    <w:p>
-      <w:pPr>
-        <w:pStyle w:val="SemEspaamento"/>
-      </w:pPr>
-    </w:p>
-    <w:p>
-      <w:pPr>
-        <w:pStyle w:val="SemEspaamento"/>
-      </w:pPr>
-      <w:r>
-        <w:t>Prioridade: Desejável</w:t>
-      </w:r>
-    </w:p>
-    <w:p>
-      <w:pPr>
-        <w:pStyle w:val="SemEspaamento"/>
-      </w:pPr>
-    </w:p>
-    <w:p>
-      <w:pPr>
-        <w:pStyle w:val="SemEspaamento"/>
-      </w:pPr>
-    </w:p>
-    <w:p>
-      <w:pPr>
-        <w:pStyle w:val="SemEspaamento"/>
-      </w:pPr>
-      <w:r>
-        <w:t>RF06- Suporte e contato</w:t>
-      </w:r>
-    </w:p>
-    <w:p>
-      <w:pPr>
-        <w:pStyle w:val="SemEspaamento"/>
-      </w:pPr>
-    </w:p>
-    <w:p>
-      <w:pPr>
-        <w:pStyle w:val="SemEspaamento"/>
-      </w:pPr>
-      <w:r>
-        <w:t xml:space="preserve">Descrição: </w:t>
-      </w:r>
-      <w:r>
-        <w:t xml:space="preserve">O sistema deve oferecer um canal de suporte para que os usuários possam tirar dúvidas ou relatar </w:t>
-      </w:r>
-      <w:r>
-        <w:t>problemas.</w:t>
-      </w:r>
-    </w:p>
-    <w:p>
-      <w:pPr>
-        <w:pStyle w:val="SemEspaamento"/>
-      </w:pPr>
-    </w:p>
-    <w:p>
-      <w:pPr>
-        <w:pStyle w:val="SemEspaamento"/>
-      </w:pPr>
-      <w:r>
-        <w:t>Prioridade: Desejável</w:t>
-      </w:r>
-    </w:p>
-    <w:p>
-      <w:pPr>
-        <w:pStyle w:val="SemEspaamento"/>
-      </w:pPr>
-    </w:p>
-    <w:p>
-      <w:pPr>
-        <w:pStyle w:val="SemEspaamento"/>
-      </w:pPr>
-    </w:p>
-    <w:p>
-      <w:pPr>
-        <w:pStyle w:val="SemEspaamento"/>
-      </w:pPr>
-      <w:r>
-        <w:t>RF07- Registro de intenção de doação</w:t>
-      </w:r>
-    </w:p>
-    <w:p>
-      <w:pPr>
-        <w:pStyle w:val="SemEspaamento"/>
-      </w:pPr>
-    </w:p>
-    <w:p>
-      <w:pPr>
-        <w:pStyle w:val="SemEspaamento"/>
-      </w:pPr>
-      <w:r>
-        <w:t xml:space="preserve">Descrição: </w:t>
-      </w:r>
-      <w:r>
-        <w:t xml:space="preserve">O sistema deve </w:t>
-      </w:r>
-      <w:r>
-        <w:t xml:space="preserve">permitir que doadoras </w:t>
-      </w:r>
-      <w:proofErr w:type="gramStart"/>
-      <w:r>
-        <w:t>registrem</w:t>
-      </w:r>
-      <w:proofErr w:type="gramEnd"/>
-      <w:r>
-        <w:t xml:space="preserve"> a intenção de doar leite materno, informando a quantidade disponível e sua localização.</w:t>
-      </w:r>
-    </w:p>
-    <w:p>
-      <w:pPr>
-        <w:pStyle w:val="SemEspaamento"/>
-      </w:pPr>
-    </w:p>
-    <w:p>
-      <w:pPr>
-        <w:pStyle w:val="SemEspaamento"/>
-      </w:pPr>
-      <w:r>
-        <w:t>Prioridade: Essencial</w:t>
-      </w:r>
-    </w:p>
-    <w:p>
-      <w:pPr>
-        <w:pStyle w:val="SemEspaamento"/>
-      </w:pPr>
-    </w:p>
-    <w:p>
-      <w:pPr>
-        <w:pStyle w:val="SemEspaamento"/>
-      </w:pPr>
-    </w:p>
-    <w:p>
-      <w:pPr>
-        <w:pStyle w:val="SemEspaamento"/>
-      </w:pPr>
-    </w:p>
-    <w:p>
-      <w:pPr>
-        <w:pStyle w:val="SemEspaamento"/>
-      </w:pPr>
-    </w:p>
-    <w:p>
-      <w:pPr>
-        <w:pStyle w:val="Ttulo3"/>
-      </w:pPr>
-      <w:bookmarkStart w:id="25" w:name="_Toc191547581"/>
-      <w:r>
-        <w:t>5.</w:t>
-      </w:r>
-      <w:r>
-        <w:t>1</w:t>
-      </w:r>
-      <w:r>
-        <w:t>.2 Req</w:t>
-      </w:r>
-      <w:r>
-        <w:t>uisitos não F</w:t>
-      </w:r>
-      <w:r>
-        <w:t>uncionais</w:t>
-      </w:r>
-      <w:bookmarkEnd w:id="24"/>
-      <w:bookmarkEnd w:id="25"/>
-    </w:p>
-    <w:p>
-      <w:bookmarkStart w:id="26" w:name="_Toc192060096"/>
-      <w:r>
-        <w:t>Os requisitos não funcionais definem as propriedades e restrições do sistema, garantindo aspectos como desempenho, segurança e usabilidade. Esses requisitos são essenciais para a qualidade da aplicação e sua aceitação pelos usuários.</w:t>
-      </w:r>
-    </w:p>
-    <w:p>
-      <w:r>
-        <w:t>A seguir, são listados os principais requisitos não funcionais do sistema:</w:t>
-      </w:r>
-    </w:p>
-    <w:p>
-      <w:r>
-        <w:t>5.</w:t>
-      </w:r>
-      <w:r>
-        <w:t>1</w:t>
-      </w:r>
-      <w:r>
-        <w:t xml:space="preserve">.2.1 Requisitos de </w:t>
-      </w:r>
-      <w:r>
-        <w:t>P</w:t>
-      </w:r>
-      <w:r>
-        <w:t>roduto</w:t>
-      </w:r>
-    </w:p>
-    <w:p>
-      <w:r>
-        <w:t>a) Requisitos de E</w:t>
-      </w:r>
-      <w:r>
-        <w:t>ficiência</w:t>
-      </w:r>
-    </w:p>
-    <w:p>
-      <w:pPr>
-        <w:pStyle w:val="SemEspaamento"/>
-      </w:pPr>
-      <w:r>
-        <w:t xml:space="preserve">RNF01 – </w:t>
-      </w:r>
-      <w:r>
-        <w:t>Tempo de resposta</w:t>
-      </w:r>
-    </w:p>
-    <w:p>
-      <w:pPr>
-        <w:pStyle w:val="SemEspaamento"/>
-      </w:pPr>
-    </w:p>
-    <w:p>
-      <w:pPr>
-        <w:pStyle w:val="SemEspaamento"/>
-      </w:pPr>
-      <w:r>
-        <w:t>Descrição:</w:t>
-      </w:r>
-      <w:r>
-        <w:t xml:space="preserve"> O sistema deve processar as requisições de cadastro, </w:t>
-      </w:r>
-      <w:proofErr w:type="spellStart"/>
-      <w:r>
-        <w:t>login</w:t>
-      </w:r>
-      <w:proofErr w:type="spellEnd"/>
-      <w:r>
-        <w:t xml:space="preserve"> e registros de doação em até 2 </w:t>
-      </w:r>
-      <w:proofErr w:type="gramStart"/>
-      <w:r>
-        <w:t>segundos</w:t>
-      </w:r>
-      <w:proofErr w:type="gramEnd"/>
-    </w:p>
-    <w:p>
-      <w:pPr>
-        <w:pStyle w:val="SemEspaamento"/>
-      </w:pPr>
-    </w:p>
-    <w:p>
-      <w:pPr>
-        <w:pStyle w:val="SemEspaamento"/>
-      </w:pPr>
-      <w:r>
-        <w:t>RNF02 – Escalabilidade</w:t>
-      </w:r>
-    </w:p>
-    <w:p>
-      <w:pPr>
-        <w:pStyle w:val="SemEspaamento"/>
-      </w:pPr>
-    </w:p>
-    <w:p>
-      <w:pPr>
-        <w:pStyle w:val="SemEspaamento"/>
-      </w:pPr>
-      <w:r>
-        <w:t>Descrição: O s</w:t>
-      </w:r>
-      <w:r>
-        <w:t>istema deve ser capaz de suportar um aumento no número de usuários sem comprometer seu desempenho.</w:t>
-      </w:r>
-    </w:p>
-    <w:p/>
-    <w:p>
-      <w:r>
-        <w:t xml:space="preserve">b) Requisitos de </w:t>
-      </w:r>
-      <w:r>
-        <w:t xml:space="preserve">Segurança </w:t>
-      </w:r>
-      <w:r>
-        <w:t>(confiabilidade, disponibilidade, autenticidade e integridade</w:t>
-      </w:r>
-      <w:proofErr w:type="gramStart"/>
-      <w:r>
-        <w:t>)</w:t>
-      </w:r>
-      <w:proofErr w:type="gramEnd"/>
-    </w:p>
-    <w:p>
-      <w:pPr>
-        <w:pStyle w:val="SemEspaamento"/>
-      </w:pPr>
-      <w:r>
-        <w:t>RNF03 – Confiabilidade e disponibilidade</w:t>
-      </w:r>
-    </w:p>
-    <w:p>
-      <w:r>
-        <w:t xml:space="preserve">Descrição: O sistema deve estar </w:t>
-      </w:r>
-      <w:proofErr w:type="gramStart"/>
-      <w:r>
-        <w:t>disponível pelo menos 99</w:t>
-      </w:r>
-      <w:proofErr w:type="gramEnd"/>
-      <w:r>
-        <w:t>% do tempo, garantindo funcionamento contínuo e minimizando períodos de inatividade.</w:t>
-      </w:r>
-    </w:p>
-    <w:p>
-      <w:r>
-        <w:t>RNF04 – Autenticidade e proteção de dados</w:t>
-      </w:r>
-    </w:p>
-    <w:p>
-      <w:r>
-        <w:t>Descrição: O sistema deve utilizar protocolos seguros (HTTPS) para transmissão de dados e armazenar senhas criptografadas.</w:t>
-      </w:r>
-    </w:p>
-    <w:p>
-      <w:r>
-        <w:t xml:space="preserve">c) Requisitos de </w:t>
-      </w:r>
-      <w:r>
-        <w:t>P</w:t>
-      </w:r>
-      <w:r>
-        <w:t>ortabilidade</w:t>
-      </w:r>
-    </w:p>
-    <w:p>
-      <w:r>
-        <w:t>RNF05 – Compatibilidade</w:t>
-      </w:r>
-    </w:p>
-    <w:p>
-      <w:r>
-        <w:t xml:space="preserve">Descrição: O sistema deve ser compatível com os principais navegadores modernos (Google </w:t>
-      </w:r>
-      <w:proofErr w:type="spellStart"/>
-      <w:r>
-        <w:t>Chrome</w:t>
-      </w:r>
-      <w:proofErr w:type="spellEnd"/>
-      <w:r>
-        <w:t>, Mozilla Firefox, Microsoft Edge, Safari) e dispositivos móveis.</w:t>
-      </w:r>
-    </w:p>
-    <w:p>
-      <w:r>
-        <w:t>d) Requisitos de U</w:t>
-      </w:r>
-      <w:r>
-        <w:t>sabilidade</w:t>
-      </w:r>
-    </w:p>
-    <w:p>
-      <w:r>
-        <w:t>RNF06 – Interface intuitiva</w:t>
-      </w:r>
-    </w:p>
-    <w:p>
-      <w:r>
-        <w:t>Descrição: O sistema deve oferecer uma interface amigável e acessível, garantindo que usuários com diferentes níveis de experiência consigam utilizá-lo facilmente.</w:t>
-      </w:r>
-    </w:p>
-    <w:p/>
-    <w:p>
-      <w:r>
-        <w:t>5.</w:t>
-      </w:r>
-      <w:r>
-        <w:t>1</w:t>
-      </w:r>
-      <w:r>
-        <w:t>.2.2 Requisitos O</w:t>
-      </w:r>
-      <w:r>
-        <w:t>rganizacionais</w:t>
-      </w:r>
-    </w:p>
-    <w:p>
-      <w:r>
-        <w:t xml:space="preserve">a) Requisitos de </w:t>
-      </w:r>
-      <w:r>
-        <w:t>E</w:t>
-      </w:r>
-      <w:r>
-        <w:t>ntrega</w:t>
-      </w:r>
-    </w:p>
-    <w:p>
-      <w:r>
-        <w:t>RNF07 – Disponibilidade da versão inicial</w:t>
-      </w:r>
-    </w:p>
-    <w:p>
-      <w:r>
-        <w:t>Descrição: O sistema deve ter uma versão funcional entregue até a data estipulada no cronograma do projeto.</w:t>
-      </w:r>
-    </w:p>
-    <w:p>
-      <w:r>
-        <w:t xml:space="preserve">b) Requisitos de </w:t>
-      </w:r>
-      <w:r>
-        <w:t xml:space="preserve">Modelagem e </w:t>
-      </w:r>
-      <w:r>
-        <w:t>C</w:t>
-      </w:r>
-      <w:r>
-        <w:t>odificação</w:t>
-      </w:r>
-    </w:p>
-    <w:p>
-      <w:r>
-        <w:t>RNF08 – Boas práticas de desenvolvimento</w:t>
+        <w:t xml:space="preserve"> deve ser feito utilizando e-mail e senha cadastrados. Senhas incorretas bloqueiam o acesso após três tentativas consecutivas.</w:t>
+      </w:r>
+    </w:p>
+    <w:p>
+      <w:r>
+        <w:t>Requisito Relacionado: RF02 – Autenticação de usuários</w:t>
+      </w:r>
+    </w:p>
+    <w:p>
+      <w:r>
+        <w:t>RN03 – Registro de Intenção de Doação</w:t>
+      </w:r>
+    </w:p>
+    <w:p>
+      <w:r>
+        <w:t>Descrição: Somente usuárias cadastradas como doadoras podem registrar uma intenção de doação. A quantidade de leite disponível deve ser informada no momento do registro.</w:t>
       </w:r>
     </w:p>
     <w:p>
       <w:r>
         <w:lastRenderedPageBreak/>
-        <w:t>Descrição: O código deve ser modularizado e seguir padrões de boas práticas, facilitando manutenção e expansão.</w:t>
-      </w:r>
-    </w:p>
-    <w:p>
-      <w:r>
-        <w:t>c) Requisitos de P</w:t>
-      </w:r>
-      <w:r>
-        <w:t>adrões</w:t>
-      </w:r>
-    </w:p>
-    <w:p>
-      <w:r>
-        <w:t>RNF09 – Adoção de frameworks e bibliotecas</w:t>
-      </w:r>
-    </w:p>
-    <w:p>
-      <w:r>
-        <w:t xml:space="preserve">Descrição: O sistema deve utilizar frameworks e bibliotecas reconhecidas no mercado para garantir confiabilidade e </w:t>
-      </w:r>
-      <w:proofErr w:type="gramStart"/>
-      <w:r>
-        <w:t>otimização</w:t>
-      </w:r>
-      <w:proofErr w:type="gramEnd"/>
-      <w:r>
-        <w:t xml:space="preserve"> do desenvolvimento.</w:t>
-      </w:r>
-    </w:p>
-    <w:p/>
-    <w:p>
-      <w:r>
-        <w:t>5.</w:t>
-      </w:r>
-      <w:r>
-        <w:t>1</w:t>
-      </w:r>
-      <w:r>
-        <w:t>.2.3 Requisitos Externos</w:t>
-      </w:r>
-    </w:p>
-    <w:p>
-      <w:r>
-        <w:t>a) Requisitos de Interoperabilidade (hardware, software, comunicações</w:t>
-      </w:r>
-      <w:proofErr w:type="gramStart"/>
-      <w:r>
-        <w:t>)</w:t>
-      </w:r>
-      <w:proofErr w:type="gramEnd"/>
-    </w:p>
-    <w:p>
-      <w:r>
-        <w:t xml:space="preserve">RNF10 – Integração com </w:t>
-      </w:r>
-      <w:proofErr w:type="spellStart"/>
-      <w:r>
-        <w:t>APIs</w:t>
-      </w:r>
-      <w:proofErr w:type="spellEnd"/>
-      <w:r>
-        <w:t xml:space="preserve"> externas</w:t>
-      </w:r>
-    </w:p>
-    <w:p>
-      <w:r>
-        <w:t xml:space="preserve">Descrição: O sistema deve permitir integração com </w:t>
-      </w:r>
-      <w:proofErr w:type="spellStart"/>
-      <w:r>
-        <w:t>APIs</w:t>
-      </w:r>
-      <w:proofErr w:type="spellEnd"/>
-      <w:r>
-        <w:t xml:space="preserve"> de mapas para facilitar a localização de bancos de leite.</w:t>
-      </w:r>
-    </w:p>
-    <w:p>
-      <w:r>
-        <w:t>b</w:t>
-      </w:r>
-      <w:r>
-        <w:t>) Requisitos É</w:t>
-      </w:r>
-      <w:r>
-        <w:t>ticos</w:t>
-      </w:r>
-    </w:p>
-    <w:p>
-      <w:r>
-        <w:t>RNF11 – Transparência na utilização dos dados</w:t>
-      </w:r>
-    </w:p>
-    <w:p>
-      <w:r>
-        <w:t>Descrição: O sistema deve fornecer informações claras sobre a utilização dos dados dos usuários, garantindo conformidade com boas práticas éticas.</w:t>
-      </w:r>
-    </w:p>
-    <w:p>
-      <w:r>
-        <w:t>c</w:t>
-      </w:r>
-      <w:r>
-        <w:t xml:space="preserve">) Requisitos de </w:t>
-      </w:r>
-      <w:r>
-        <w:t>P</w:t>
-      </w:r>
-      <w:r>
-        <w:t xml:space="preserve">rivacidade </w:t>
-      </w:r>
-      <w:r>
-        <w:t>e Proteção dos Dados</w:t>
-      </w:r>
-    </w:p>
-    <w:p>
-      <w:r>
-        <w:t>RNF12 – Conformidade com a LGPD</w:t>
-      </w:r>
-    </w:p>
-    <w:p>
-      <w:r>
-        <w:t>Descrição: O sistema deve estar em conformidade com a Lei Geral de Proteção de Dados (LGPD), garantindo que informações pessoais sejam protegidas e utilizadas apenas com consentimento do usuário.</w:t>
-      </w:r>
-    </w:p>
-    <w:p>
-      <w:pPr>
-        <w:pStyle w:val="Ttulo3"/>
-      </w:pPr>
-    </w:p>
-    <w:p>
-      <w:pPr>
-        <w:pStyle w:val="Ttulo3"/>
-      </w:pPr>
-      <w:bookmarkStart w:id="27" w:name="_Toc191547582"/>
-      <w:r>
-        <w:t>5.1.3 Principais Regras de Negócio</w:t>
-      </w:r>
-      <w:bookmarkEnd w:id="27"/>
-    </w:p>
-    <w:p>
-      <w:r>
-        <w:t>As regras de negócio estabelecem diretrizes e restrições que orientam o funcionamento do sistema, garantindo que ele opere conforme os objetivos propostos. Essas regras definem processos e condições que devem ser seguidos dentro da aplicação.</w:t>
-      </w:r>
-    </w:p>
-    <w:p/>
-    <w:p>
-      <w:r>
-        <w:t>A seguir, são apresentadas as principais regras de negócio do sistema, juntamente com sua relação com os requisitos funcionais.</w:t>
-      </w:r>
-    </w:p>
-    <w:p/>
-    <w:p>
-      <w:r>
-        <w:t>RN01 – Cadastro de Usuários</w:t>
-      </w:r>
-    </w:p>
-    <w:p>
-      <w:r>
-        <w:t>Descrição: Para acessar o sistema, o usuário deve preencher um formulário com nome, e-mail, telefone e tipo de usuário (doadora</w:t>
-      </w:r>
-      <w:r>
-        <w:t>, profissional da saúde</w:t>
-      </w:r>
-      <w:r>
-        <w:t xml:space="preserve"> ou</w:t>
-      </w:r>
-      <w:r>
-        <w:t xml:space="preserve"> receptor</w:t>
-      </w:r>
-      <w:r>
-        <w:t xml:space="preserve">) </w:t>
-      </w:r>
-      <w:r>
-        <w:t>O cadastro só será concluído se todas as informações obrigatórias forem fornecidas.</w:t>
-      </w:r>
-    </w:p>
-    <w:p>
-      <w:r>
-        <w:t>Requisito Relacionado: RF01 – Cadastro de usuários</w:t>
-      </w:r>
-    </w:p>
-    <w:p>
-      <w:r>
-        <w:t>RN02 – Autenticação e Acesso ao Sistema</w:t>
-      </w:r>
-    </w:p>
-    <w:p>
-      <w:r>
-        <w:t xml:space="preserve">Descrição: Apenas usuários cadastrados podem acessar o sistema. O </w:t>
-      </w:r>
-      <w:proofErr w:type="spellStart"/>
-      <w:r>
-        <w:t>login</w:t>
-      </w:r>
-      <w:proofErr w:type="spellEnd"/>
-      <w:r>
-        <w:t xml:space="preserve"> deve ser feito utilizando e-mail e senha cadastrados. Senhas incorretas bloqueiam o acesso após três tentativas consecutivas.</w:t>
-      </w:r>
-    </w:p>
-    <w:p>
-      <w:r>
-        <w:t>Requisito Relacionado: RF02 – Autenticação de usuários</w:t>
-      </w:r>
-    </w:p>
-    <w:p>
-      <w:r>
-        <w:t>RN03 – Registro de Intenção de Doação</w:t>
-      </w:r>
-    </w:p>
-    <w:p>
-      <w:r>
-        <w:t>Descrição: Somente usuárias cadastradas como doadoras podem registrar uma intenção de doação. A quantidade de leite disponível deve ser informada no momento do registro.</w:t>
-      </w:r>
-    </w:p>
-    <w:p>
-      <w:r>
         <w:t>Requisito Relacionado: RF03 – Registro de intenção de doação</w:t>
       </w:r>
     </w:p>
@@ -6452,7 +6427,6 @@
     </w:p>
     <w:p>
       <w:r>
-        <w:lastRenderedPageBreak/>
         <w:t>Descrição: Apenas bancos de leite verificados e cadastrados no sistema poderão receber doações. Os bancos devem manter suas informações atualizadas.</w:t>
       </w:r>
     </w:p>
@@ -8504,7 +8478,7 @@
           <w:rPr>
             <w:noProof/>
           </w:rPr>
-          <w:t>22</w:t>
+          <w:t>28</w:t>
         </w:r>
         <w:r>
           <w:rPr>
@@ -10758,6 +10732,7 @@
   <w:style w:type="character" w:default="1" w:styleId="Fontepargpadro">
     <w:name w:val="Default Paragraph Font"/>
     <w:uiPriority w:val="1"/>
+    <w:semiHidden/>
     <w:unhideWhenUsed/>
   </w:style>
   <w:style w:type="table" w:default="1" w:styleId="Tabelanormal">
@@ -11658,7 +11633,7 @@
 </file>
 
 <file path=customXml/itemProps1.xml><?xml version="1.0" encoding="utf-8"?>
-<ds:datastoreItem xmlns:ds="http://schemas.openxmlformats.org/officeDocument/2006/customXml" ds:itemID="{A37A09BF-BAC0-4EEF-AD6D-C878531AC28F}">
+<ds:datastoreItem xmlns:ds="http://schemas.openxmlformats.org/officeDocument/2006/customXml" ds:itemID="{82505FAC-5F8B-4AAF-BF1E-611C62D439DD}">
   <ds:schemaRefs>
     <ds:schemaRef ds:uri="http://schemas.openxmlformats.org/officeDocument/2006/bibliography"/>
   </ds:schemaRefs>

</xml_diff>

<commit_message>
feat: ateracao no tamanho da imagem
</commit_message>
<xml_diff>
--- a/PFC_2025_Docs/FAI-SI-PFC-I-ModelodeDocumento-2025-v1.docx
+++ b/PFC_2025_Docs/FAI-SI-PFC-I-ModelodeDocumento-2025-v1.docx
@@ -1,6 +1,6 @@
 
 <file path=word/document.xml><?xml version="1.0" encoding="utf-8"?>
-<w:document xmlns:wpc="http://schemas.microsoft.com/office/word/2010/wordprocessingCanvas" xmlns:mc="http://schemas.openxmlformats.org/markup-compatibility/2006" xmlns:o="urn:schemas-microsoft-com:office:office" xmlns:r="http://schemas.openxmlformats.org/officeDocument/2006/relationships" xmlns:m="http://schemas.openxmlformats.org/officeDocument/2006/math" xmlns:v="urn:schemas-microsoft-com:vml" xmlns:wp14="http://schemas.microsoft.com/office/word/2010/wordprocessingDrawing" xmlns:wp="http://schemas.openxmlformats.org/drawingml/2006/wordprocessingDrawing" xmlns:w10="urn:schemas-microsoft-com:office:word" xmlns:w="http://schemas.openxmlformats.org/wordprocessingml/2006/main" xmlns:w14="http://schemas.microsoft.com/office/word/2010/wordml" xmlns:wpg="http://schemas.microsoft.com/office/word/2010/wordprocessingGroup" xmlns:wpi="http://schemas.microsoft.com/office/word/2010/wordprocessingInk" xmlns:wne="http://schemas.microsoft.com/office/word/2006/wordml" xmlns:wps="http://schemas.microsoft.com/office/word/2010/wordprocessingShape" mc:Ignorable="w14 wp14">
+<w:document xmlns:wpc="http://schemas.microsoft.com/office/word/2010/wordprocessingCanvas" xmlns:cx="http://schemas.microsoft.com/office/drawing/2014/chartex" xmlns:mc="http://schemas.openxmlformats.org/markup-compatibility/2006" xmlns:o="urn:schemas-microsoft-com:office:office" xmlns:r="http://schemas.openxmlformats.org/officeDocument/2006/relationships" xmlns:m="http://schemas.openxmlformats.org/officeDocument/2006/math" xmlns:v="urn:schemas-microsoft-com:vml" xmlns:wp14="http://schemas.microsoft.com/office/word/2010/wordprocessingDrawing" xmlns:wp="http://schemas.openxmlformats.org/drawingml/2006/wordprocessingDrawing" xmlns:w10="urn:schemas-microsoft-com:office:word" xmlns:w="http://schemas.openxmlformats.org/wordprocessingml/2006/main" xmlns:w14="http://schemas.microsoft.com/office/word/2010/wordml" xmlns:w15="http://schemas.microsoft.com/office/word/2012/wordml" xmlns:w16se="http://schemas.microsoft.com/office/word/2015/wordml/symex" xmlns:wpg="http://schemas.microsoft.com/office/word/2010/wordprocessingGroup" xmlns:wpi="http://schemas.microsoft.com/office/word/2010/wordprocessingInk" xmlns:wne="http://schemas.microsoft.com/office/word/2006/wordml" xmlns:wps="http://schemas.microsoft.com/office/word/2010/wordprocessingShape" mc:Ignorable="w14 w15 w16se wp14">
   <w:body>
     <w:p>
       <w:pPr>
@@ -13,13 +13,8 @@
         <w:t xml:space="preserve"> SUPERIOR EM GESTÃO, TECNOLOGIA</w:t>
       </w:r>
       <w:r>
-        <w:t xml:space="preserve"> E </w:t>
-      </w:r>
-      <w:proofErr w:type="gramStart"/>
-      <w:r>
-        <w:t>EDUCAÇÃO</w:t>
-      </w:r>
-      <w:proofErr w:type="gramEnd"/>
+        <w:t xml:space="preserve"> E EDUCAÇÃO</w:t>
+      </w:r>
     </w:p>
     <w:p>
       <w:pPr>
@@ -38,13 +33,8 @@
       <w:pPr>
         <w:pStyle w:val="CAPA"/>
       </w:pPr>
-      <w:proofErr w:type="spellStart"/>
-      <w:r>
-        <w:t>Dilton</w:t>
-      </w:r>
-      <w:proofErr w:type="spellEnd"/>
-      <w:r>
-        <w:t xml:space="preserve"> Thales Melo </w:t>
+      <w:r>
+        <w:t xml:space="preserve">Dilton Thales Melo </w:t>
       </w:r>
       <w:r>
         <w:t xml:space="preserve">da </w:t>
@@ -58,13 +48,8 @@
         <w:pStyle w:val="CAPA"/>
       </w:pPr>
       <w:r>
-        <w:t xml:space="preserve">Lucas dos Reis </w:t>
-      </w:r>
-      <w:proofErr w:type="spellStart"/>
-      <w:r>
-        <w:t>Severini</w:t>
-      </w:r>
-      <w:proofErr w:type="spellEnd"/>
+        <w:t>Lucas dos Reis Severini</w:t>
+      </w:r>
     </w:p>
     <w:p>
       <w:pPr>
@@ -200,13 +185,8 @@
         <w:t xml:space="preserve">SUPERIOR EM GESTÃO, TECNOLOGIA </w:t>
       </w:r>
       <w:r>
-        <w:t xml:space="preserve">E </w:t>
-      </w:r>
-      <w:proofErr w:type="gramStart"/>
-      <w:r>
-        <w:t>EDUCAÇÃO</w:t>
-      </w:r>
-      <w:proofErr w:type="gramEnd"/>
+        <w:t>E EDUCAÇÃO</w:t>
+      </w:r>
     </w:p>
     <w:p>
       <w:pPr>
@@ -225,13 +205,8 @@
       <w:pPr>
         <w:pStyle w:val="CAPA"/>
       </w:pPr>
-      <w:proofErr w:type="spellStart"/>
-      <w:r>
-        <w:t>Dilton</w:t>
-      </w:r>
-      <w:proofErr w:type="spellEnd"/>
-      <w:r>
-        <w:t xml:space="preserve"> Thales Melo da Silva</w:t>
+      <w:r>
+        <w:t>Dilton Thales Melo da Silva</w:t>
       </w:r>
     </w:p>
     <w:p>
@@ -239,13 +214,8 @@
         <w:pStyle w:val="CAPA"/>
       </w:pPr>
       <w:r>
-        <w:t xml:space="preserve">Lucas dos Reis </w:t>
-      </w:r>
-      <w:proofErr w:type="spellStart"/>
-      <w:r>
-        <w:t>Severini</w:t>
-      </w:r>
-      <w:proofErr w:type="spellEnd"/>
+        <w:t>Lucas dos Reis Severini</w:t>
+      </w:r>
     </w:p>
     <w:p>
       <w:pPr>
@@ -484,15 +454,7 @@
               <w:t>Autor</w:t>
             </w:r>
             <w:r>
-              <w:t xml:space="preserve"> (</w:t>
-            </w:r>
-            <w:proofErr w:type="gramStart"/>
-            <w:r>
-              <w:t>es</w:t>
-            </w:r>
-            <w:proofErr w:type="gramEnd"/>
-            <w:r>
-              <w:t>)</w:t>
+              <w:t xml:space="preserve"> (es)</w:t>
             </w:r>
           </w:p>
         </w:tc>
@@ -570,15 +532,7 @@
           </w:tcPr>
           <w:p>
             <w:r>
-              <w:t xml:space="preserve">Entrega da Fase </w:t>
-            </w:r>
-            <w:proofErr w:type="gramStart"/>
-            <w:r>
-              <w:t>1</w:t>
-            </w:r>
-            <w:proofErr w:type="gramEnd"/>
-            <w:r>
-              <w:t>.</w:t>
+              <w:t>Entrega da Fase 1.</w:t>
             </w:r>
           </w:p>
         </w:tc>
@@ -764,15 +718,7 @@
         <w:t xml:space="preserve"> </w:t>
       </w:r>
       <w:r>
-        <w:t>palavra-chave</w:t>
-      </w:r>
-      <w:proofErr w:type="gramStart"/>
-      <w:r>
-        <w:t>1</w:t>
-      </w:r>
-      <w:proofErr w:type="gramEnd"/>
-      <w:r>
-        <w:t>; p</w:t>
+        <w:t>palavra-chave1; p</w:t>
       </w:r>
       <w:r>
         <w:t>alavra</w:t>
@@ -889,13 +835,8 @@
         <w:t>HCSL</w:t>
       </w:r>
       <w:r>
-        <w:t xml:space="preserve"> – Hospital das Clínicas Samuel </w:t>
-      </w:r>
-      <w:proofErr w:type="spellStart"/>
-      <w:r>
-        <w:t>Libânio</w:t>
-      </w:r>
-      <w:proofErr w:type="spellEnd"/>
+        <w:t xml:space="preserve"> – Hospital das Clínicas Samuel Libânio</w:t>
+      </w:r>
     </w:p>
     <w:p>
       <w:r>
@@ -3875,8 +3816,8 @@
       <w:pPr>
         <w:pStyle w:val="EstiloFonte12NegritoCentralizado"/>
         <w:sectPr>
-          <w:headerReference w:type="even" r:id="rId9"/>
-          <w:headerReference w:type="default" r:id="rId10"/>
+          <w:headerReference w:type="even" r:id="rId8"/>
+          <w:headerReference w:type="default" r:id="rId9"/>
           <w:pgSz w:w="11907" w:h="16840" w:code="9"/>
           <w:pgMar w:top="1701" w:right="1134" w:bottom="1134" w:left="1701" w:header="709" w:footer="709" w:gutter="0"/>
           <w:pgNumType w:fmt="lowerRoman"/>
@@ -3894,14 +3835,9 @@
         <w:pStyle w:val="Ttulo1"/>
       </w:pPr>
       <w:bookmarkStart w:id="1" w:name="_Toc191547565"/>
-      <w:proofErr w:type="gramStart"/>
       <w:r>
         <w:lastRenderedPageBreak/>
-        <w:t>1</w:t>
-      </w:r>
-      <w:proofErr w:type="gramEnd"/>
-      <w:r>
-        <w:t xml:space="preserve"> INTRODUÇÃO</w:t>
+        <w:t>1 INTRODUÇÃO</w:t>
       </w:r>
       <w:bookmarkEnd w:id="0"/>
       <w:bookmarkEnd w:id="1"/>
@@ -3929,31 +3865,10 @@
         <w:t>enefícios da doação. Muitas mulheres</w:t>
       </w:r>
       <w:r>
-        <w:t xml:space="preserve"> que poderiam doar não sabem onde ou como realizar esse processo, e os bancos de leite humano, essenciais para a redistribuição desse alimento, frequentemente operam com estoques abaixo do necessário. Segundo a Rede Brasileira de Bancos de Leite Humano (</w:t>
-      </w:r>
-      <w:proofErr w:type="spellStart"/>
-      <w:proofErr w:type="gramStart"/>
-      <w:r>
-        <w:t>rBLH</w:t>
-      </w:r>
-      <w:proofErr w:type="spellEnd"/>
-      <w:r>
-        <w:t>-BR</w:t>
-      </w:r>
-      <w:proofErr w:type="gramEnd"/>
-      <w:r>
-        <w:t>), uma maior conscientização e acessibilidade ao processo de doação poderia aumentar significativamente a quantidade de leite disponível, salvando mais vidas neonatais</w:t>
-      </w:r>
-      <w:r>
-        <w:t xml:space="preserve"> (</w:t>
-      </w:r>
-      <w:proofErr w:type="spellStart"/>
-      <w:r>
-        <w:t>rBLH</w:t>
-      </w:r>
-      <w:proofErr w:type="spellEnd"/>
-      <w:r>
-        <w:t>-BR, 2023)</w:t>
+        <w:t xml:space="preserve"> que poderiam doar não sabem onde ou como realizar esse processo, e os bancos de leite humano, essenciais para a redistribuição desse alimento, frequentemente operam com estoques abaixo do necessário. Segundo a Rede Brasileira de Bancos de Leite Humano (rBLH-BR), uma maior conscientização e acessibilidade ao processo de doação poderia aumentar significativamente a quantidade de leite disponível, salvando mais vidas neonatais</w:t>
+      </w:r>
+      <w:r>
+        <w:t xml:space="preserve"> (rBLH-BR, 2023)</w:t>
       </w:r>
       <w:r>
         <w:t>.</w:t>
@@ -3963,14 +3878,12 @@
       <w:r>
         <w:t xml:space="preserve">Diante desse cenário, o projeto </w:t>
       </w:r>
-      <w:proofErr w:type="spellStart"/>
       <w:r>
         <w:rPr>
           <w:bCs/>
         </w:rPr>
         <w:t>Donate</w:t>
       </w:r>
-      <w:proofErr w:type="spellEnd"/>
       <w:r>
         <w:t xml:space="preserve"> surge como uma solução inovadora, utilizando a tecnologia para conectar doadoras e bancos de leite humano. A proposta consiste no desenvolvimento </w:t>
       </w:r>
@@ -3997,14 +3910,12 @@
       <w:r>
         <w:t xml:space="preserve">O </w:t>
       </w:r>
-      <w:proofErr w:type="spellStart"/>
       <w:r>
         <w:rPr>
           <w:bCs/>
         </w:rPr>
         <w:t>Donate</w:t>
       </w:r>
-      <w:proofErr w:type="spellEnd"/>
       <w:r>
         <w:t xml:space="preserve"> não se limita apenas à criação de um canal de comunicação entre doadoras e instituições, mas também visa promover a educação sobre a importância do leite materno, seus benefícios nutricionais e o impacto positivo que a doação pode gerar. Segundo a Organização Mundial da Saúde (OMS), o leite materno é o alimento ideal para os bebês, reduzindo o risco de doenças e fortalecendo o sistema imunológico nos primeiros meses de vida. Dessa forma, a iniciativa busca incentivar mais mulheres a se tornarem doadoras, fornecendo informações confiáveis e tornando o processo mais acessível e prático.</w:t>
       </w:r>
@@ -4016,28 +3927,73 @@
       <w:bookmarkStart w:id="2" w:name="_Toc191547566"/>
     </w:p>
     <w:p>
-      <w:proofErr w:type="gramStart"/>
-      <w:r>
-        <w:t>2</w:t>
-      </w:r>
-      <w:proofErr w:type="gramEnd"/>
-      <w:r>
-        <w:t xml:space="preserve"> REVISÃO BIBLIOGRÁFICA</w:t>
+      <w:pPr>
+        <w:spacing w:before="0" w:after="0" w:line="240" w:lineRule="auto"/>
+        <w:jc w:val="left"/>
+      </w:pPr>
+      <w:r>
+        <w:br w:type="page"/>
+      </w:r>
+    </w:p>
+    <w:p>
+      <w:r>
+        <w:lastRenderedPageBreak/>
+        <w:t>2 REVISÃO BIBLIOGRÁFICA</w:t>
       </w:r>
       <w:bookmarkEnd w:id="2"/>
     </w:p>
     <w:p>
       <w:r>
+        <w:t>Este capítulo apresenta os principais conceitos e estudos que fundamentam o desenvolvimento do projeto. Inicialmente, são discutidos os benefícios e a importância do aleitamento materno para a saúde infantil e materna. Em seguida, é abordado o funcionamento dos Bancos de Leite Humano, com foco na sua estrutura, atuação e impacto na saúde pública. A terceira seção trata da atuação do Posto de Coleta de Leite Humano do Hospital das Clínicas Samuel Libânio, localizado em Pouso Alegre/MG, destacando seu funcionamento e relevância regional. Por fim, são apresentados trabalhos relacionados, com ênfase no uso de tecnologias digitais aplicadas ao incentivo da amamentação e à doação de leite humano.</w:t>
+      </w:r>
+    </w:p>
+    <w:p>
+      <w:pPr>
+        <w:pStyle w:val="Ttulo2"/>
+      </w:pPr>
+      <w:r>
+        <w:t xml:space="preserve">2.1 </w:t>
+      </w:r>
+      <w:r>
+        <w:t>O aleitamento materno</w:t>
+      </w:r>
+    </w:p>
+    <w:p>
+      <w:r>
+        <w:t>O aleitamento materno é uma das formas mais eficazes de garantir a saúde e a sobrevivência dos recém-nascidos. Ele fornece todos os nutrientes necessários para o bebê nos primeiros meses de vida e ainda protege contra doenças como diarreia, infecções respiratórias, alergias e até obesidade. Estudos mostram que crianças amamentadas exclusivamente até os seis meses têm menos chances de desenvolver hipertensão, colesterol alto, diabetes tipo 2 e problemas de sobrepeso na infância e na vida adulta (Brasil, 2023).</w:t>
+      </w:r>
+    </w:p>
+    <w:p>
+      <w:r>
+        <w:t xml:space="preserve">Segundo dados do Instituto Brasileiro de Geografia e Estatística (IBGE), o Brasil registrou, em 2022, aproximadamente 2,5 milhões de nascimentos. Embora esse número seja menor </w:t>
+      </w:r>
+      <w:r>
+        <w:t>do</w:t>
+      </w:r>
+      <w:r>
+        <w:t xml:space="preserve"> que em décadas anteriores, ele ainda representa uma p</w:t>
+      </w:r>
+      <w:r>
+        <w:t>opulação significativa de recém</w:t>
+      </w:r>
+      <w:r>
+        <w:t>nascidos que precisam de atenção e cuidados desde os primeiros dias de vida (IBGE, 2023).</w:t>
+      </w:r>
+    </w:p>
+    <w:p>
+      <w:r>
+        <w:t>A taxa de mortalidade infantil no país também apresenta queda nos últimos anos, mas ainda exige atenção. De acordo com o Ministério da Saúde, em 2021 a taxa foi de 11,2 mortes para cada mil nascidos vivos. A Organização Mundial da Saúde (OMS) destaca que o aleitamento materno pode reduzir em até 13% a mortalidade infantil em menores de 5 anos, principalmente em regiões onde o acesso a serviços de saúde é limitado (OMS, 2022).</w:t>
+      </w:r>
+    </w:p>
+    <w:p>
+      <w:r>
+        <w:t>Além dos benefícios para o bebê, o aleitamento materno também oferece vantagens para a mãe, como a redução do risco de câncer de mama e ovário, além de contribuir para o fortalecimento do vínculo afetivo entre mãe e filho.</w:t>
+      </w:r>
+    </w:p>
+    <w:p>
+      <w:r>
         <w:lastRenderedPageBreak/>
-        <w:t xml:space="preserve">Este capítulo apresenta os principais conceitos e estudos que fundamentam o desenvolvimento do projeto. Inicialmente, são discutidos os benefícios e a importância do aleitamento materno para a saúde infantil e materna. Em seguida, é abordado o funcionamento dos Bancos de Leite Humano, com foco na sua estrutura, atuação e impacto na saúde pública. A terceira seção trata da atuação do Posto de Coleta de Leite Humano do Hospital das Clínicas Samuel </w:t>
-      </w:r>
-      <w:proofErr w:type="spellStart"/>
-      <w:r>
-        <w:t>Libânio</w:t>
-      </w:r>
-      <w:proofErr w:type="spellEnd"/>
-      <w:r>
-        <w:t>, localizado em Pouso Alegre/MG, destacando seu funcionamento e relevância regional. Por fim, são apresentados trabalhos relacionados, com ênfase no uso de tecnologias digitais aplicadas ao incentivo da amamentação e à doação de leite humano.</w:t>
+        <w:t>Diante desses dados, é evidente a importância de promover e incentivar o aleitamento materno como prática essencial para melhorar os índices de saúde pública no Brasil.</w:t>
       </w:r>
     </w:p>
     <w:p>
@@ -4045,71 +4001,48 @@
         <w:pStyle w:val="Ttulo2"/>
       </w:pPr>
       <w:r>
-        <w:t xml:space="preserve">2.1 </w:t>
-      </w:r>
-      <w:r>
-        <w:t>O aleitamento materno</w:t>
-      </w:r>
-    </w:p>
-    <w:p>
-      <w:r>
-        <w:t xml:space="preserve">O aleitamento materno é uma das formas mais eficazes de garantir a saúde e a sobrevivência dos recém-nascidos. Ele fornece todos os nutrientes necessários para o bebê nos primeiros meses de vida e ainda protege contra doenças como diarreia, infecções respiratórias, alergias e até obesidade. Estudos mostram que crianças amamentadas exclusivamente até os seis meses têm menos chances de desenvolver hipertensão, colesterol alto, diabetes tipo </w:t>
-      </w:r>
-      <w:proofErr w:type="gramStart"/>
-      <w:r>
-        <w:t>2</w:t>
-      </w:r>
-      <w:proofErr w:type="gramEnd"/>
-      <w:r>
-        <w:t xml:space="preserve"> e problemas de sobrepeso na infância e na vida adulta (Brasil, 2023).</w:t>
-      </w:r>
-    </w:p>
-    <w:p>
-      <w:r>
-        <w:t xml:space="preserve">Segundo dados do Instituto Brasileiro de Geografia e Estatística (IBGE), o Brasil registrou, em 2022, aproximadamente 2,5 milhões de nascimentos. Embora esse número seja menor </w:t>
-      </w:r>
-      <w:r>
-        <w:t>do</w:t>
-      </w:r>
-      <w:r>
-        <w:t xml:space="preserve"> que em décadas anteriores, ele ainda representa uma p</w:t>
-      </w:r>
-      <w:r>
-        <w:t xml:space="preserve">opulação significativa de </w:t>
-      </w:r>
-      <w:proofErr w:type="spellStart"/>
-      <w:r>
-        <w:t>recém</w:t>
-      </w:r>
-      <w:r>
-        <w:t>nascidos</w:t>
-      </w:r>
-      <w:proofErr w:type="spellEnd"/>
-      <w:r>
-        <w:t xml:space="preserve"> que precisam de atenção e cuidados desde os primeiros dias de vida (IBGE, 2023).</w:t>
-      </w:r>
-    </w:p>
-    <w:p>
-      <w:r>
-        <w:t xml:space="preserve">A taxa de mortalidade infantil no país também apresenta queda nos últimos anos, mas ainda exige atenção. De acordo com o Ministério da Saúde, em 2021 a taxa foi de 11,2 mortes para cada mil nascidos vivos. A Organização Mundial da Saúde (OMS) destaca que o aleitamento materno pode reduzir em até 13% a mortalidade infantil em menores de </w:t>
-      </w:r>
-      <w:proofErr w:type="gramStart"/>
-      <w:r>
-        <w:t>5</w:t>
-      </w:r>
-      <w:proofErr w:type="gramEnd"/>
-      <w:r>
-        <w:t xml:space="preserve"> anos, principalmente em regiões onde o acesso a serviços de saúde é limitado (OMS, 2022).</w:t>
-      </w:r>
-    </w:p>
-    <w:p>
-      <w:r>
-        <w:t>Além dos benefícios para o bebê, o aleitamento materno também oferece vantagens para a mãe, como a redução do risco de câncer de mama e ovário, além de contribuir para o fortalecimento do vínculo afetivo entre mãe e filho.</w:t>
-      </w:r>
-    </w:p>
-    <w:p>
-      <w:r>
-        <w:t>Diante desses dados, é evidente a importância de promover e incentivar o aleitamento materno como prática essencial para melhorar os índices de saúde pública no Brasil.</w:t>
+        <w:t>2.2</w:t>
+      </w:r>
+      <w:r>
+        <w:t xml:space="preserve"> </w:t>
+      </w:r>
+      <w:r>
+        <w:t>bancos de leite humano</w:t>
+      </w:r>
+    </w:p>
+    <w:p>
+      <w:r>
+        <w:t>Os Bancos de Leite Humano (BLHs) são instituições especializadas que têm como principal função coletar, processar, armazenar e distribuir leite humano doado por mães lactantes. Esse leite é destinado, principalmente, a recém-nascidos prematuros ou de baixo peso que, por algum motivo, não podem ser alimentados diretamente pelas próprias mães.</w:t>
+      </w:r>
+    </w:p>
+    <w:p/>
+    <w:p>
+      <w:r>
+        <w:t>O Brasil possui a maior e mais bem organizada rede de Bancos de Leite Humano do mundo, sendo referência internacional. Esse sistema se destaca por oferecer um serviço de alta qualidade técnica com baixo custo, além de contar com profissionais capacitados, equipamentos apropriados e rígidos padrões de controle de qualidade para garantir a segurança do leite ofer</w:t>
+      </w:r>
+      <w:r>
+        <w:t>ecido aos bebês (Brasil, 2023).</w:t>
+      </w:r>
+    </w:p>
+    <w:p>
+      <w:r>
+        <w:t>O funcionamento de um BLH segue etapas bem definidas. Primeiramente, as mães doadoras passam por uma triagem, que avalia seu estado de saúde e hábitos de vida. Após aprovadas, elas recebem orientações sobre como fazer a coleta do leite de forma segura em casa. O leite é então armazenado em frascos esterilizados e transportado ao banco de leite, onde passa por um processo de pasteurização. Antes de ser distribuído, o leite é analisado em laboratório para garantir que está livre de contaminações e com valor nutricional adequado pa</w:t>
+      </w:r>
+      <w:r>
+        <w:t>ra os bebês que irão recebê-lo.</w:t>
+      </w:r>
+    </w:p>
+    <w:p>
+      <w:r>
+        <w:t>Além disso, os bancos de leite não apenas realizam a coleta e distribuição, mas também exercem um papel fundamental na promoção e apoio ao aleitamento materno. Eles orientam as mães, ajudam a superar dificuldades com a amamentação e estimulam a doação de l</w:t>
+      </w:r>
+      <w:r>
+        <w:t>eite humano como ato solidário.</w:t>
+      </w:r>
+    </w:p>
+    <w:p>
+      <w:r>
+        <w:t>Esse sistema é um exemplo de política pública eficiente, que contribui diretamente para a redução da mortalidade neonatal e para o desenvolvimento saudável de milhares de crianças em todo o país.</w:t>
       </w:r>
     </w:p>
     <w:p>
@@ -4118,165 +4051,54 @@
       </w:pPr>
       <w:r>
         <w:lastRenderedPageBreak/>
-        <w:t>2.2</w:t>
-      </w:r>
-      <w:r>
-        <w:t xml:space="preserve"> </w:t>
-      </w:r>
-      <w:r>
-        <w:t>bancos de leite humano</w:t>
-      </w:r>
-    </w:p>
-    <w:p>
-      <w:r>
-        <w:t>Os Bancos de Leite Humano (</w:t>
-      </w:r>
-      <w:proofErr w:type="spellStart"/>
-      <w:r>
-        <w:t>BLHs</w:t>
-      </w:r>
-      <w:proofErr w:type="spellEnd"/>
-      <w:r>
-        <w:t>) são instituições especializadas que têm como principal função coletar, processar, armazenar e distribuir leite humano doado por mães lactantes. Esse leite é destinado, principalmente, a recém-nascidos prematuros ou de baixo peso que, por algum motivo, não podem ser alimentados diretamente pelas próprias mães.</w:t>
-      </w:r>
-    </w:p>
-    <w:p/>
-    <w:p>
-      <w:r>
-        <w:t xml:space="preserve">O Brasil possui a maior e mais bem </w:t>
-      </w:r>
-      <w:proofErr w:type="gramStart"/>
-      <w:r>
-        <w:t>organizada</w:t>
-      </w:r>
-      <w:proofErr w:type="gramEnd"/>
-      <w:r>
-        <w:t xml:space="preserve"> rede de Bancos de Leite Humano do mundo, sendo referência internacional. Esse sistema se destaca por oferecer um serviço de alta qualidade técnica com baixo custo, além de contar com profissionais capacitados, equipamentos apropriados e rígidos padrões de controle de qualidade para garantir a segurança do leite ofer</w:t>
-      </w:r>
-      <w:r>
-        <w:t>ecido aos bebês (Brasil, 2023).</w:t>
-      </w:r>
-    </w:p>
-    <w:p>
-      <w:r>
-        <w:t>O funcionamento de um BLH segue etapas bem definidas. Primeiramente, as mães doadoras passam por uma triagem, que avalia seu estado de saúde e hábitos de vida. Após aprovadas, elas recebem orientações sobre como fazer a coleta do leite de forma segura em casa. O leite é então armazenado em frascos esterilizados e transportado ao banco de leite, onde passa por um processo de pasteurização. Antes de ser distribuído, o leite é analisado em laboratório para garantir que está livre de contaminações e com valor nutricional adequado pa</w:t>
-      </w:r>
-      <w:r>
-        <w:t>ra os bebês que irão recebê-lo.</w:t>
-      </w:r>
-    </w:p>
-    <w:p>
-      <w:r>
-        <w:t>Além disso, os bancos de leite não apenas realizam a coleta e distribuição, mas também exercem um papel fundamental na promoção e apoio ao aleitamento materno. Eles orientam as mães, ajudam a superar dificuldades com a amamentação e estimulam a doação de l</w:t>
-      </w:r>
-      <w:r>
-        <w:t>eite humano como ato solidário.</w:t>
-      </w:r>
-    </w:p>
-    <w:p>
-      <w:r>
-        <w:t>Esse sistema é um exemplo de política pública eficiente, que contribui diretamente para a redução da mortalidade neonatal e para o desenvolvimento saudável de milhares de crianças em todo o país.</w:t>
+        <w:t>2.3 Atuação do Posto de Coleta de Leite Humano no Hospital das Clínicas Samuel Libânio</w:t>
+      </w:r>
+    </w:p>
+    <w:p>
+      <w:r>
+        <w:t>O Hospital das Clínicas Samuel Libânio (HCSL), localizado em Pouso Alegre, Minas Gerais, abriga um Posto de Coleta de Leite Humano que desempenha um papel crucial no apoio a recém-nascidos prematuros ou de baixo peso que não podem ser amamentados por suas mães. Este posto atua na coleta, armazenamento e distribuição de leite materno para bebês internados em unidades como a UTI Neonatal, UTI Pediátrica e Unidade de Cuidados Intermediários Neonatais (UCIN) do próprio hospital.​</w:t>
+      </w:r>
+    </w:p>
+    <w:p>
+      <w:r>
+        <w:t>O processo de doação é simplificado para incentivar a participação das mães lactantes. As interessadas podem entrar em contato com o Banco de Leite para receber orientações e um kit de coleta, permitindo que realizem o procedimento em casa. O leite coletado é armazenado e posteriormente recolhido pelo Corpo de Bombeiros, parceiro do Posto de Coleta do HCSL, que transporta o leite cru armazenado pelas doadoras até o banco de leite de Varginha para exames, testes e pasteurização. Após esse processo, o leite retorna ao Posto de Coleta do HCSL, pronto para ser fornecido aos bebês necessitados(HCSL, 2023).</w:t>
+      </w:r>
+    </w:p>
+    <w:p>
+      <w:r>
+        <w:t>Além da coleta e distribuição, o posto oferece suporte às mães e gestantes, promovendo o pré-natal pediátrico e incentivando a amamentação exclusiva nos primeiros meses de vida do bebê. ​</w:t>
+      </w:r>
+    </w:p>
+    <w:p>
+      <w:r>
+        <w:t>O Banco de Leite de Pouso Alegre está localizado na Rua Comendador José Garcia, nº 777, no Centro de Pouso Alegre. O atendimento externo ocorre de segunda a sexta-feira, das 7h às 17h, e o atendimento interno, das 7h às 19h. Para mais informações ou para se tornar uma doadora, as mães podem entrar em contato pelo telefone (35) 3429-3200, ramal 3276. ​</w:t>
+      </w:r>
+    </w:p>
+    <w:p>
+      <w:r>
+        <w:t>A doação de leite materno é fundamental para a recuperação e desenvolvimento de bebês prematuros, e o apoio de mães doadoras é essencial para manter os estoques adequados e salvar vidas.</w:t>
       </w:r>
     </w:p>
     <w:p>
       <w:pPr>
         <w:pStyle w:val="Ttulo2"/>
       </w:pPr>
-      <w:proofErr w:type="gramStart"/>
-      <w:r>
-        <w:t>2.3 Atuação</w:t>
-      </w:r>
-      <w:proofErr w:type="gramEnd"/>
-      <w:r>
-        <w:t xml:space="preserve"> do Posto de Coleta de Leite Humano no Hospital das Clínicas Samuel Libânio</w:t>
-      </w:r>
-    </w:p>
-    <w:p>
-      <w:r>
-        <w:t xml:space="preserve">O Hospital das Clínicas Samuel </w:t>
-      </w:r>
-      <w:proofErr w:type="spellStart"/>
-      <w:r>
-        <w:t>Libânio</w:t>
-      </w:r>
-      <w:proofErr w:type="spellEnd"/>
-      <w:r>
-        <w:t xml:space="preserve"> (HCSL), localizado em Pouso Alegre, Minas Gerais, abriga um Posto de Coleta de Leite Humano que desempenha um papel crucial no apoio a </w:t>
+      <w:r>
+        <w:t>2.2 trabalhos relacionados</w:t>
+      </w:r>
+    </w:p>
+    <w:p>
+      <w:r>
+        <w:t xml:space="preserve">Diversos estudos têm investigado o uso de tecnologias móveis para apoiar a promoção do aleitamento materno, mostrando que essas ferramentas podem ser eficazes na ajuda às mães durante a amamentação. Um estudo de Lopes et al. (2022), em uma revisão integrativa da literatura, identificou que aplicativos móveis oferecem uma forma prática e acessível de </w:t>
       </w:r>
       <w:r>
         <w:lastRenderedPageBreak/>
-        <w:t xml:space="preserve">recém-nascidos prematuros ou de baixo peso que não podem ser amamentados por suas mães. Este posto atua na coleta, armazenamento e distribuição de leite materno para bebês internados em unidades como a UTI Neonatal, UTI Pediátrica e Unidade de Cuidados Intermediários Neonatais (UCIN) do próprio </w:t>
-      </w:r>
-      <w:proofErr w:type="gramStart"/>
-      <w:r>
-        <w:t>hospital.</w:t>
-      </w:r>
-      <w:proofErr w:type="gramEnd"/>
-      <w:r>
-        <w:t>​</w:t>
-      </w:r>
-    </w:p>
-    <w:p>
-      <w:r>
-        <w:t xml:space="preserve">O processo de doação é simplificado para incentivar a participação das mães lactantes. As interessadas podem entrar em contato com o Banco de Leite para receber orientações e um kit de coleta, permitindo que realizem o procedimento em casa. O leite coletado é armazenado e posteriormente recolhido pelo Corpo de Bombeiros, parceiro do Posto de Coleta do HCSL, que transporta o leite cru armazenado pelas doadoras até o banco de leite de Varginha para exames, testes e pasteurização. Após esse processo, o leite retorna ao Posto de Coleta do HCSL, pronto para ser fornecido aos bebês </w:t>
-      </w:r>
-      <w:proofErr w:type="gramStart"/>
-      <w:r>
-        <w:t>necessitados(</w:t>
-      </w:r>
-      <w:proofErr w:type="gramEnd"/>
-      <w:r>
-        <w:t>HCSL, 2023).</w:t>
-      </w:r>
-    </w:p>
-    <w:p>
-      <w:r>
-        <w:t>Além da coleta e distribuição, o posto oferece suporte às mães e gestantes, promovendo o pré-natal pediátrico e incentivando a amamentação exclusiva nos primeiros meses de vida do bebê. ​</w:t>
-      </w:r>
-    </w:p>
-    <w:p>
-      <w:r>
-        <w:t>O Banco de Leite de Pouso Alegre está localizado na Rua Comendador José Garcia, nº 777, no Centro de Pouso Alegre. O atendimento externo ocorre de segunda a sexta-feira, das 7h às 17h, e o atendimento interno, das 7h às 19h. Para mais informações ou para se tornar uma doadora, as mães podem entrar em contato pelo telefone (35) 3429-3200, ramal 3276. ​</w:t>
-      </w:r>
-    </w:p>
-    <w:p>
-      <w:r>
-        <w:t>A doação de leite materno é fundamental para a recuperação e desenvolvimento de bebês prematuros, e o apoio de mães doadoras é essencial para manter os estoques adequados e salvar vidas.</w:t>
-      </w:r>
-    </w:p>
-    <w:p>
-      <w:pPr>
-        <w:pStyle w:val="Ttulo2"/>
-      </w:pPr>
-      <w:r>
-        <w:t>2.2 trabalhos relacionados</w:t>
-      </w:r>
-    </w:p>
-    <w:p>
-      <w:r>
-        <w:t xml:space="preserve">Diversos estudos têm investigado o uso de tecnologias móveis para apoiar a promoção do aleitamento materno, mostrando que essas ferramentas podem ser eficazes na ajuda às mães durante a amamentação. Um estudo de Lopes </w:t>
-      </w:r>
-      <w:proofErr w:type="gramStart"/>
-      <w:r>
-        <w:t>et</w:t>
-      </w:r>
-      <w:proofErr w:type="gramEnd"/>
-      <w:r>
-        <w:t xml:space="preserve"> al. (2022), em uma revisão integrativa da literatura, identificou que aplicativos móveis oferecem uma forma prática e acessível de fornecer informações importantes e suporte contínuo durante o período de amamentação. Esse estudo destaca como essas plataformas podem melhorar o conhecimento das mães sobre a amamentação e ajudar a superar desafios comuns nesse processo.</w:t>
-      </w:r>
-    </w:p>
-    <w:p>
-      <w:r>
-        <w:lastRenderedPageBreak/>
-        <w:t xml:space="preserve">Outro trabalho relevante foi realizado por Silva </w:t>
-      </w:r>
-      <w:proofErr w:type="gramStart"/>
-      <w:r>
-        <w:t>et</w:t>
-      </w:r>
-      <w:proofErr w:type="gramEnd"/>
-      <w:r>
-        <w:t xml:space="preserve"> al. (2022), que analisaram a implementação do aplicativo </w:t>
+        <w:t>fornecer informações importantes e suporte contínuo durante o período de amamentação. Esse estudo destaca como essas plataformas podem melhorar o conhecimento das mães sobre a amamentação e ajudar a superar desafios comuns nesse processo.</w:t>
+      </w:r>
+    </w:p>
+    <w:p>
+      <w:r>
+        <w:t xml:space="preserve">Outro trabalho relevante foi realizado por Silva et al. (2022), que analisaram a implementação do aplicativo </w:t>
       </w:r>
       <w:r>
         <w:rPr>
@@ -4285,15 +4107,7 @@
         <w:t>Doe Leite</w:t>
       </w:r>
       <w:r>
-        <w:t xml:space="preserve">, uma ferramenta digital criada para facilitar a doação de leite materno. O aplicativo conecta </w:t>
-      </w:r>
-      <w:proofErr w:type="gramStart"/>
-      <w:r>
-        <w:t>doadoras</w:t>
-      </w:r>
-      <w:proofErr w:type="gramEnd"/>
-      <w:r>
-        <w:t xml:space="preserve"> a bancos de leite humano, permitindo que as usuárias se cadastrem, agendem coletas e acompanhem o impacto das suas doações. Os resultados do estudo indicam que o aplicativo ajudou a aumentar a adesão à doação, facilitando o acesso à informação e proporcionando um meio mais eficiente de organizar as doações.</w:t>
+        <w:t>, uma ferramenta digital criada para facilitar a doação de leite materno. O aplicativo conecta doadoras a bancos de leite humano, permitindo que as usuárias se cadastrem, agendem coletas e acompanhem o impacto das suas doações. Os resultados do estudo indicam que o aplicativo ajudou a aumentar a adesão à doação, facilitando o acesso à informação e proporcionando um meio mais eficiente de organizar as doações.</w:t>
       </w:r>
     </w:p>
     <w:p>
@@ -4307,8 +4121,8 @@
           <w:noProof/>
         </w:rPr>
         <w:drawing>
-          <wp:inline distT="0" distB="0" distL="0" distR="0" wp14:anchorId="1D36CEC6" wp14:editId="7D07C371">
-            <wp:extent cx="5461000" cy="5255673"/>
+          <wp:inline distT="0" distB="0" distL="0" distR="0" wp14:anchorId="1D36CEC6" wp14:editId="69307557">
+            <wp:extent cx="5208105" cy="5012286"/>
             <wp:effectExtent l="0" t="0" r="0" b="0"/>
             <wp:docPr id="3" name="Imagem 3" descr="C:\Users\dilto\Downloads\DoeLeite.png"/>
             <wp:cNvGraphicFramePr>
@@ -4324,7 +4138,7 @@
                     </pic:cNvPicPr>
                   </pic:nvPicPr>
                   <pic:blipFill>
-                    <a:blip r:embed="rId11">
+                    <a:blip r:embed="rId10" cstate="print">
                       <a:extLst>
                         <a:ext uri="{28A0092B-C50C-407E-A947-70E740481C1C}">
                           <a14:useLocalDpi xmlns:a14="http://schemas.microsoft.com/office/drawing/2010/main" val="0"/>
@@ -4339,7 +4153,7 @@
                   <pic:spPr bwMode="auto">
                     <a:xfrm>
                       <a:off x="0" y="0"/>
-                      <a:ext cx="5469182" cy="5263547"/>
+                      <a:ext cx="5223428" cy="5027033"/>
                     </a:xfrm>
                     <a:prstGeom prst="rect">
                       <a:avLst/>
@@ -4380,56 +4194,26 @@
         <w:t xml:space="preserve">Fonte: </w:t>
       </w:r>
       <w:r>
-        <w:t xml:space="preserve">Silva </w:t>
-      </w:r>
-      <w:proofErr w:type="gramStart"/>
-      <w:r>
-        <w:t>et</w:t>
-      </w:r>
-      <w:proofErr w:type="gramEnd"/>
-      <w:r>
-        <w:t xml:space="preserve"> al.(2022).</w:t>
-      </w:r>
-    </w:p>
-    <w:p/>
-    <w:p/>
-    <w:p/>
+        <w:t>Silva et al.(2022).</w:t>
+      </w:r>
+    </w:p>
     <w:p>
       <w:r>
         <w:rPr>
           <w:bCs/>
         </w:rPr>
-        <w:t xml:space="preserve">O </w:t>
-      </w:r>
-      <w:proofErr w:type="spellStart"/>
-      <w:proofErr w:type="gramStart"/>
+        <w:lastRenderedPageBreak/>
+        <w:t>O CuidarTech Doe Leite</w:t>
+      </w:r>
+      <w:r>
+        <w:t xml:space="preserve"> é um aplicativo desenvolvido para facilitar o processo de doação de leite materno, conectando doadoras a bancos de leite humano. Ele oferece funcionalidades como o cadastro de doadoras, agendamento de coletas e acompanhamento das doações realizadas, promovendo um aumento na adesão e no impacto positivo das doações. O uso de tecnologias móveis, como o </w:t>
+      </w:r>
       <w:r>
         <w:rPr>
           <w:bCs/>
         </w:rPr>
         <w:t>CuidarTech</w:t>
       </w:r>
-      <w:proofErr w:type="spellEnd"/>
-      <w:proofErr w:type="gramEnd"/>
-      <w:r>
-        <w:rPr>
-          <w:bCs/>
-        </w:rPr>
-        <w:t xml:space="preserve"> Doe Leite</w:t>
-      </w:r>
-      <w:r>
-        <w:t xml:space="preserve"> é um aplicativo desenvolvido para facilitar o processo de doação de leite materno, conectando doadoras a bancos de leite humano. Ele oferece funcionalidades como o cadastro de doadoras, agendamento de coletas e acompanhamento das doações realizadas, promovendo um aumento na adesão e no impacto positivo das doações. O uso de tecnologias móveis, como o </w:t>
-      </w:r>
-      <w:proofErr w:type="spellStart"/>
-      <w:proofErr w:type="gramStart"/>
-      <w:r>
-        <w:rPr>
-          <w:bCs/>
-        </w:rPr>
-        <w:t>CuidarTech</w:t>
-      </w:r>
-      <w:proofErr w:type="spellEnd"/>
-      <w:proofErr w:type="gramEnd"/>
       <w:r>
         <w:t>, proporciona uma maneira prática e eficiente de engajar mais pessoas na doação de leite humano, beneficiando a saúde de bebês e mães.</w:t>
       </w:r>
@@ -4440,23 +4224,15 @@
       </w:r>
       <w:r>
         <w:br/>
-        <w:t xml:space="preserve">Esses trabalhos refletem a relevância das tecnologias digitais para o apoio ao aleitamento materno e oferecem uma base sólida para o desenvolvimento de soluções tecnológicas voltadas ao aumento da doação de leite humano. A </w:t>
-      </w:r>
-      <w:proofErr w:type="gramStart"/>
-      <w:r>
-        <w:t>implementação</w:t>
-      </w:r>
-      <w:proofErr w:type="gramEnd"/>
-      <w:r>
-        <w:t xml:space="preserve"> de tais soluções é fundamental para melhorar o acesso à informação e aumentar a adesão de mães e doadoras ao processo de amamentação e doação de leite.</w:t>
+        <w:t>Esses trabalhos refletem a relevância das tecnologias digitais para o apoio ao aleitamento materno e oferecem uma base sólida para o desenvolvimento de soluções tecnológicas voltadas ao aumento da doação de leite humano. A implementação de tais soluções é fundamental para melhorar o acesso à informação e aumentar a adesão de mães e doadoras ao processo de amamentação e doação de leite.</w:t>
       </w:r>
     </w:p>
     <w:p>
       <w:pPr>
         <w:sectPr>
-          <w:headerReference w:type="even" r:id="rId12"/>
-          <w:headerReference w:type="default" r:id="rId13"/>
-          <w:headerReference w:type="first" r:id="rId14"/>
+          <w:headerReference w:type="even" r:id="rId11"/>
+          <w:headerReference w:type="default" r:id="rId12"/>
+          <w:headerReference w:type="first" r:id="rId13"/>
           <w:pgSz w:w="11907" w:h="16840" w:code="9"/>
           <w:pgMar w:top="1701" w:right="1134" w:bottom="1134" w:left="1701" w:header="709" w:footer="709" w:gutter="0"/>
           <w:cols w:space="708"/>
@@ -4470,14 +4246,9 @@
       </w:pPr>
       <w:bookmarkStart w:id="3" w:name="_Toc191547567"/>
       <w:bookmarkStart w:id="4" w:name="_Toc192060079"/>
-      <w:proofErr w:type="gramStart"/>
       <w:r>
         <w:lastRenderedPageBreak/>
-        <w:t>3</w:t>
-      </w:r>
-      <w:proofErr w:type="gramEnd"/>
-      <w:r>
-        <w:t xml:space="preserve"> OBJETIVO DO PROJETO</w:t>
+        <w:t>3 OBJETIVO DO PROJETO</w:t>
       </w:r>
       <w:bookmarkEnd w:id="3"/>
     </w:p>
@@ -4496,17 +4267,12 @@
       </w:pPr>
       <w:bookmarkStart w:id="5" w:name="_Toc192060081"/>
       <w:bookmarkStart w:id="6" w:name="_Toc191547568"/>
-      <w:proofErr w:type="gramStart"/>
       <w:r>
         <w:t xml:space="preserve">3.1 </w:t>
       </w:r>
       <w:bookmarkEnd w:id="5"/>
       <w:r>
-        <w:t>FORMULAÇÃO</w:t>
-      </w:r>
-      <w:proofErr w:type="gramEnd"/>
-      <w:r>
-        <w:t xml:space="preserve"> DO PROBLEMA</w:t>
+        <w:t>FORMULAÇÃO DO PROBLEMA</w:t>
       </w:r>
       <w:bookmarkEnd w:id="6"/>
     </w:p>
@@ -4527,28 +4293,12 @@
         <w:t>s</w:t>
       </w:r>
       <w:r>
-        <w:t xml:space="preserve"> </w:t>
-      </w:r>
-      <w:proofErr w:type="gramStart"/>
-      <w:r>
-        <w:t>que que</w:t>
-      </w:r>
-      <w:proofErr w:type="gramEnd"/>
-      <w:r>
-        <w:t xml:space="preserve"> podem possuir problemas com o leite da própria mãe ou ela não produzir leite o suficiente para alimentar o bebe.</w:t>
-      </w:r>
-    </w:p>
-    <w:p>
-      <w:r>
-        <w:t xml:space="preserve">Em uma pequena entrevista com </w:t>
-      </w:r>
-      <w:proofErr w:type="gramStart"/>
-      <w:r>
-        <w:t>a Sara</w:t>
-      </w:r>
-      <w:proofErr w:type="gramEnd"/>
-      <w:r>
-        <w:t xml:space="preserve"> Elisa Capelo de Lima, estudante do 5º período de enfermagem da FAI, permitiu conhecer e analisar as atividades e entender algumas dificuldades que essa área da saúde enfrenta.</w:t>
+        <w:t xml:space="preserve"> que que podem possuir problemas com o leite da própria mãe ou ela não produzir leite o suficiente para alimentar o bebe.</w:t>
+      </w:r>
+    </w:p>
+    <w:p>
+      <w:r>
+        <w:t>Em uma pequena entrevista com a Sara Elisa Capelo de Lima, estudante do 5º período de enfermagem da FAI, permitiu conhecer e analisar as atividades e entender algumas dificuldades que essa área da saúde enfrenta.</w:t>
       </w:r>
     </w:p>
     <w:p>
@@ -4677,13 +4427,8 @@
         <w:t xml:space="preserve">, destinado às pessoas interessadas </w:t>
       </w:r>
       <w:r>
-        <w:t xml:space="preserve">nas técnicas para coleta e armazenamento do leite materno em casa, pessoas com interesse em receber o leite materno e campanhas de bem-estar da </w:t>
-      </w:r>
-      <w:proofErr w:type="gramStart"/>
-      <w:r>
-        <w:t>mulher</w:t>
-      </w:r>
-      <w:proofErr w:type="gramEnd"/>
+        <w:t>nas técnicas para coleta e armazenamento do leite materno em casa, pessoas com interesse em receber o leite materno e campanhas de bem-estar da mulher</w:t>
+      </w:r>
     </w:p>
     <w:p>
       <w:r>
@@ -4714,15 +4459,7 @@
         <w:t xml:space="preserve"> será possível que as pessoas interessadas tenham acesso a postos de coleta em sua região, informativos sobre campanhas dicas e </w:t>
       </w:r>
       <w:r>
-        <w:t xml:space="preserve">instruções de como coletar e armazenar o leite materno e também como </w:t>
-      </w:r>
-      <w:proofErr w:type="gramStart"/>
-      <w:r>
-        <w:t>recebe-lo</w:t>
-      </w:r>
-      <w:proofErr w:type="gramEnd"/>
-      <w:r>
-        <w:t>.</w:t>
+        <w:t>instruções de como coletar e armazenar o leite materno e também como recebe-lo.</w:t>
       </w:r>
     </w:p>
     <w:p>
@@ -4794,15 +4531,7 @@
         <w:t>Com base na pequena entrevista realizada com a profissional da saúde é possível identificar que as principais dificuldades est</w:t>
       </w:r>
       <w:r>
-        <w:t xml:space="preserve">ão </w:t>
-      </w:r>
-      <w:proofErr w:type="gramStart"/>
-      <w:r>
-        <w:t>a</w:t>
-      </w:r>
-      <w:proofErr w:type="gramEnd"/>
-      <w:r>
-        <w:t xml:space="preserve"> falta de informações além dos postos de saúde de como receber o leito armazenado e como doar o leite, há também a falta de uma divulgação massiva que chega a todos.</w:t>
+        <w:t>ão a falta de informações além dos postos de saúde de como receber o leito armazenado e como doar o leite, há também a falta de uma divulgação massiva que chega a todos.</w:t>
       </w:r>
     </w:p>
     <w:p>
@@ -4857,13 +4586,8 @@
           <w:numId w:val="19"/>
         </w:numPr>
       </w:pPr>
-      <w:proofErr w:type="gramStart"/>
-      <w:r>
-        <w:t>o</w:t>
-      </w:r>
-      <w:proofErr w:type="gramEnd"/>
-      <w:r>
-        <w:t xml:space="preserve"> usuário interessado na do</w:t>
+      <w:r>
+        <w:t>o usuário interessado na do</w:t>
       </w:r>
       <w:r>
         <w:t>a</w:t>
@@ -4886,13 +4610,8 @@
           <w:numId w:val="19"/>
         </w:numPr>
       </w:pPr>
-      <w:proofErr w:type="gramStart"/>
-      <w:r>
-        <w:t>o</w:t>
-      </w:r>
-      <w:proofErr w:type="gramEnd"/>
-      <w:r>
-        <w:t xml:space="preserve"> usuário interessado na participação das campanhas de </w:t>
+      <w:r>
+        <w:t xml:space="preserve">o usuário interessado na participação das campanhas de </w:t>
       </w:r>
       <w:r>
         <w:t>bem-estar</w:t>
@@ -5007,13 +4726,8 @@
         <w:pStyle w:val="Ttulo1"/>
       </w:pPr>
       <w:bookmarkStart w:id="10" w:name="_Toc191547572"/>
-      <w:proofErr w:type="gramStart"/>
-      <w:r>
-        <w:t>4</w:t>
-      </w:r>
-      <w:proofErr w:type="gramEnd"/>
-      <w:r>
-        <w:t xml:space="preserve"> MÉTODOS GERENCIAIS</w:t>
+      <w:r>
+        <w:t>4 MÉTODOS GERENCIAIS</w:t>
       </w:r>
       <w:bookmarkEnd w:id="10"/>
     </w:p>
@@ -5028,7 +4742,6 @@
         <w:pStyle w:val="Ttulo2"/>
       </w:pPr>
       <w:bookmarkStart w:id="11" w:name="_Toc191547573"/>
-      <w:proofErr w:type="gramStart"/>
       <w:r>
         <w:t>4.</w:t>
       </w:r>
@@ -5039,25 +4752,13 @@
         <w:t xml:space="preserve"> </w:t>
       </w:r>
       <w:r>
-        <w:t>GERENCIAMENTO</w:t>
-      </w:r>
-      <w:proofErr w:type="gramEnd"/>
-      <w:r>
-        <w:t xml:space="preserve"> DO PROJETO</w:t>
+        <w:t>GERENCIAMENTO DO PROJETO</w:t>
       </w:r>
       <w:bookmarkEnd w:id="11"/>
     </w:p>
     <w:p>
       <w:r>
-        <w:t xml:space="preserve">Esta seção se refere ao preenchimento dos artefatos solicitados pela disciplina de Gerência de Projetos. Foram desenvolvidos dois documentos principais para o projeto DONATE: o Business Case e o Termo de Abertura do Projeto, que estão organizados no Apêndice </w:t>
-      </w:r>
-      <w:proofErr w:type="gramStart"/>
-      <w:r>
-        <w:t>A</w:t>
-      </w:r>
-      <w:proofErr w:type="gramEnd"/>
-      <w:r>
-        <w:t xml:space="preserve"> deste trabalho. O Business Case apresenta a viabilidade técnica e econômica da proposta, descrevendo a oportunidade de negócio, as alternativas analisadas, os objetivos, metas, riscos e o indicador de sucesso. Já o Termo de Abertura formaliza o início do projeto, apresentando </w:t>
+        <w:t xml:space="preserve">Esta seção se refere ao preenchimento dos artefatos solicitados pela disciplina de Gerência de Projetos. Foram desenvolvidos dois documentos principais para o projeto DONATE: o Business Case e o Termo de Abertura do Projeto, que estão organizados no Apêndice A deste trabalho. O Business Case apresenta a viabilidade técnica e econômica da proposta, descrevendo a oportunidade de negócio, as alternativas analisadas, os objetivos, metas, riscos e o indicador de sucesso. Já o Termo de Abertura formaliza o início do projeto, apresentando </w:t>
       </w:r>
       <w:r>
         <w:lastRenderedPageBreak/>
@@ -5077,16 +4778,11 @@
         <w:pStyle w:val="Ttulo2"/>
       </w:pPr>
       <w:bookmarkStart w:id="12" w:name="_Toc191547574"/>
-      <w:proofErr w:type="gramStart"/>
       <w:r>
         <w:t xml:space="preserve">4.2 </w:t>
       </w:r>
       <w:r>
-        <w:t>MODELO</w:t>
-      </w:r>
-      <w:proofErr w:type="gramEnd"/>
-      <w:r>
-        <w:t xml:space="preserve"> DE CICLO DE VIDA</w:t>
+        <w:t>MODELO DE CICLO DE VIDA</w:t>
       </w:r>
       <w:bookmarkEnd w:id="12"/>
       <w:r>
@@ -5095,15 +4791,7 @@
     </w:p>
     <w:p>
       <w:r>
-        <w:t xml:space="preserve">Um processo pode conter várias atividades sendo as principais: especificação, projeto, </w:t>
-      </w:r>
-      <w:proofErr w:type="gramStart"/>
-      <w:r>
-        <w:t>implementação</w:t>
-      </w:r>
-      <w:proofErr w:type="gramEnd"/>
-      <w:r>
-        <w:t xml:space="preserve">, validação, manutenção e evolução. Estas atividades geram as necessidades mínimas para que se possa obter um produto de software </w:t>
+        <w:t xml:space="preserve">Um processo pode conter várias atividades sendo as principais: especificação, projeto, implementação, validação, manutenção e evolução. Estas atividades geram as necessidades mínimas para que se possa obter um produto de software </w:t>
       </w:r>
       <w:r>
         <w:t>de qualidade</w:t>
@@ -5177,36 +4865,23 @@
       <w:r>
         <w:t xml:space="preserve">: </w:t>
       </w:r>
-      <w:proofErr w:type="spellStart"/>
-      <w:r>
-        <w:t>Dilton</w:t>
-      </w:r>
-      <w:proofErr w:type="spellEnd"/>
-      <w:r>
-        <w:t xml:space="preserve"> Thales Melo da Silva</w:t>
+      <w:r>
+        <w:t>Dilton Thales Melo da Silva</w:t>
       </w:r>
       <w:r>
         <w:t xml:space="preserve">, </w:t>
       </w:r>
       <w:r>
-        <w:t xml:space="preserve">Lucas dos Reis </w:t>
-      </w:r>
-      <w:proofErr w:type="spellStart"/>
-      <w:r>
-        <w:t>Severini</w:t>
-      </w:r>
-      <w:proofErr w:type="spellEnd"/>
-      <w:r>
-        <w:t xml:space="preserve"> e </w:t>
-      </w:r>
-      <w:r>
-        <w:t xml:space="preserve">Mateus Boche </w:t>
-      </w:r>
-      <w:proofErr w:type="gramStart"/>
-      <w:r>
-        <w:t>Daniel</w:t>
-      </w:r>
-      <w:proofErr w:type="gramEnd"/>
+        <w:t xml:space="preserve">Lucas dos Reis Severini </w:t>
+      </w:r>
+      <w:bookmarkStart w:id="14" w:name="_GoBack"/>
+      <w:r>
+        <w:t xml:space="preserve">e </w:t>
+      </w:r>
+      <w:bookmarkEnd w:id="14"/>
+      <w:r>
+        <w:t>Mateus Boche Daniel</w:t>
+      </w:r>
     </w:p>
     <w:p>
       <w:r>
@@ -5250,15 +4925,8 @@
           <w:numId w:val="18"/>
         </w:numPr>
       </w:pPr>
-      <w:proofErr w:type="spellStart"/>
-      <w:proofErr w:type="gramStart"/>
-      <w:r>
-        <w:t>IntelliJ</w:t>
-      </w:r>
-      <w:proofErr w:type="spellEnd"/>
-      <w:proofErr w:type="gramEnd"/>
-      <w:r>
-        <w:t xml:space="preserve"> IDEA 2021.3.3</w:t>
+      <w:r>
+        <w:t>IntelliJ IDEA 2021.3.3</w:t>
       </w:r>
     </w:p>
     <w:p>
@@ -5269,15 +4937,8 @@
           <w:numId w:val="18"/>
         </w:numPr>
       </w:pPr>
-      <w:proofErr w:type="spellStart"/>
-      <w:proofErr w:type="gramStart"/>
-      <w:r>
-        <w:t>PostgreSQL</w:t>
-      </w:r>
-      <w:proofErr w:type="spellEnd"/>
-      <w:proofErr w:type="gramEnd"/>
-      <w:r>
-        <w:t xml:space="preserve"> 14;</w:t>
+      <w:r>
+        <w:t>PostgreSQL 14;</w:t>
       </w:r>
     </w:p>
     <w:p>
@@ -5288,15 +4949,8 @@
           <w:numId w:val="18"/>
         </w:numPr>
       </w:pPr>
-      <w:proofErr w:type="spellStart"/>
-      <w:proofErr w:type="gramStart"/>
-      <w:r>
-        <w:t>PgAdmin</w:t>
-      </w:r>
-      <w:proofErr w:type="spellEnd"/>
-      <w:proofErr w:type="gramEnd"/>
-      <w:r>
-        <w:t xml:space="preserve"> 4 v</w:t>
+      <w:r>
+        <w:t>PgAdmin 4 v</w:t>
       </w:r>
       <w:r>
         <w:t>1.2</w:t>
@@ -5338,15 +4992,7 @@
         </w:numPr>
       </w:pPr>
       <w:r>
-        <w:t xml:space="preserve">Visual Studio </w:t>
-      </w:r>
-      <w:proofErr w:type="spellStart"/>
-      <w:r>
-        <w:t>Code</w:t>
-      </w:r>
-      <w:proofErr w:type="spellEnd"/>
-      <w:r>
-        <w:t xml:space="preserve"> 1.32.3;</w:t>
+        <w:t>Visual Studio Code 1.32.3;</w:t>
       </w:r>
     </w:p>
     <w:p>
@@ -5357,22 +5003,9 @@
           <w:numId w:val="18"/>
         </w:numPr>
       </w:pPr>
-      <w:proofErr w:type="spellStart"/>
       <w:r>
         <w:lastRenderedPageBreak/>
-        <w:t>Ideas</w:t>
-      </w:r>
-      <w:proofErr w:type="spellEnd"/>
-      <w:r>
-        <w:t xml:space="preserve"> </w:t>
-      </w:r>
-      <w:proofErr w:type="spellStart"/>
-      <w:r>
-        <w:t>Modeler</w:t>
-      </w:r>
-      <w:proofErr w:type="spellEnd"/>
-      <w:r>
-        <w:t xml:space="preserve"> 11.96;</w:t>
+        <w:t>Ideas Modeler 11.96;</w:t>
       </w:r>
     </w:p>
     <w:p>
@@ -5383,13 +5016,8 @@
           <w:numId w:val="18"/>
         </w:numPr>
       </w:pPr>
-      <w:proofErr w:type="spellStart"/>
-      <w:r>
-        <w:t>Github</w:t>
-      </w:r>
-      <w:proofErr w:type="spellEnd"/>
-      <w:r>
-        <w:t>;</w:t>
+      <w:r>
+        <w:t>Github;</w:t>
       </w:r>
     </w:p>
     <w:p/>
@@ -5397,8 +5025,7 @@
       <w:pPr>
         <w:pStyle w:val="Ttulo2"/>
       </w:pPr>
-      <w:bookmarkStart w:id="14" w:name="_Toc191547576"/>
-      <w:proofErr w:type="gramStart"/>
+      <w:bookmarkStart w:id="15" w:name="_Toc191547576"/>
       <w:r>
         <w:t>4.</w:t>
       </w:r>
@@ -5406,13 +5033,9 @@
         <w:t>4</w:t>
       </w:r>
       <w:r>
-        <w:t xml:space="preserve"> RELATÓRIO</w:t>
-      </w:r>
-      <w:proofErr w:type="gramEnd"/>
-      <w:r>
-        <w:t xml:space="preserve"> DE DESEMPENHO</w:t>
-      </w:r>
-      <w:bookmarkEnd w:id="14"/>
+        <w:t xml:space="preserve"> RELATÓRIO DE DESEMPENHO</w:t>
+      </w:r>
+      <w:bookmarkEnd w:id="15"/>
       <w:r>
         <w:t xml:space="preserve"> </w:t>
       </w:r>
@@ -5462,7 +5085,7 @@
           <w:rFonts w:cs="Arial"/>
         </w:rPr>
       </w:pPr>
-      <w:bookmarkStart w:id="15" w:name="_Toc191547577"/>
+      <w:bookmarkStart w:id="16" w:name="_Toc191547577"/>
       <w:r>
         <w:br w:type="page"/>
       </w:r>
@@ -5471,7 +5094,6 @@
       <w:pPr>
         <w:pStyle w:val="Ttulo2"/>
       </w:pPr>
-      <w:proofErr w:type="gramStart"/>
       <w:r>
         <w:lastRenderedPageBreak/>
         <w:t>4.</w:t>
@@ -5483,74 +5105,65 @@
         <w:t xml:space="preserve"> </w:t>
       </w:r>
       <w:r>
-        <w:t>GERENCIAMENTO</w:t>
-      </w:r>
-      <w:proofErr w:type="gramEnd"/>
+        <w:t xml:space="preserve">GERENCIAMENTO </w:t>
+      </w:r>
+      <w:r>
+        <w:t>DE CONFIGURAÇÃO</w:t>
+      </w:r>
+      <w:bookmarkEnd w:id="16"/>
+    </w:p>
+    <w:p>
+      <w:r>
+        <w:t xml:space="preserve">Descreva </w:t>
+      </w:r>
+      <w:r>
+        <w:t xml:space="preserve">os </w:t>
+      </w:r>
+      <w:r>
+        <w:t>papéis e responsabilidades, como são feitos a identificação e o versionamento de cada artefato produzido, a organização do repositório, as ferramentas de software utilizadas para controle das versões. Coloque figura</w:t>
+      </w:r>
+      <w:r>
+        <w:t>(</w:t>
+      </w:r>
+      <w:r>
+        <w:t>s</w:t>
+      </w:r>
+      <w:r>
+        <w:t>)</w:t>
+      </w:r>
+      <w:r>
+        <w:t xml:space="preserve"> para mostrar o(s) repositório(s)</w:t>
+      </w:r>
+      <w:r>
+        <w:t xml:space="preserve"> criado</w:t>
+      </w:r>
+      <w:r>
+        <w:t>(</w:t>
+      </w:r>
+      <w:r>
+        <w:t>s</w:t>
+      </w:r>
+      <w:r>
+        <w:t>)</w:t>
+      </w:r>
+      <w:r>
+        <w:t xml:space="preserve">. </w:t>
+      </w:r>
+    </w:p>
+    <w:p>
       <w:r>
         <w:t xml:space="preserve"> </w:t>
       </w:r>
-      <w:r>
-        <w:t>DE CONFIGURAÇÃO</w:t>
-      </w:r>
-      <w:bookmarkEnd w:id="15"/>
-    </w:p>
-    <w:p>
-      <w:r>
-        <w:t xml:space="preserve">Descreva </w:t>
-      </w:r>
-      <w:r>
-        <w:t xml:space="preserve">os </w:t>
-      </w:r>
-      <w:r>
-        <w:t>papéis e responsabilidades, como são feitos a identificação e o versionamento de cada artefato produzido, a organização do repositório, as ferramentas de software utilizadas para controle das versões. Coloque figura</w:t>
-      </w:r>
-      <w:r>
-        <w:t>(</w:t>
-      </w:r>
-      <w:r>
-        <w:t>s</w:t>
-      </w:r>
-      <w:r>
-        <w:t>)</w:t>
-      </w:r>
-      <w:r>
-        <w:t xml:space="preserve"> para mostrar o(s) repositório(s)</w:t>
-      </w:r>
-      <w:r>
-        <w:t xml:space="preserve"> criado</w:t>
-      </w:r>
-      <w:r>
-        <w:t>(</w:t>
-      </w:r>
-      <w:r>
-        <w:t>s</w:t>
-      </w:r>
-      <w:r>
-        <w:t>)</w:t>
-      </w:r>
-      <w:r>
-        <w:t xml:space="preserve">. </w:t>
-      </w:r>
-    </w:p>
-    <w:p>
-      <w:r>
-        <w:t xml:space="preserve"> </w:t>
-      </w:r>
     </w:p>
     <w:p>
       <w:pPr>
         <w:pStyle w:val="Ttulo1"/>
       </w:pPr>
-      <w:bookmarkStart w:id="16" w:name="_Toc192060090"/>
-      <w:bookmarkStart w:id="17" w:name="_Toc192060091"/>
-      <w:bookmarkStart w:id="18" w:name="_Toc191547578"/>
-      <w:proofErr w:type="gramStart"/>
-      <w:r>
-        <w:t>5</w:t>
-      </w:r>
-      <w:proofErr w:type="gramEnd"/>
-      <w:r>
-        <w:t xml:space="preserve"> </w:t>
+      <w:bookmarkStart w:id="17" w:name="_Toc192060090"/>
+      <w:bookmarkStart w:id="18" w:name="_Toc192060091"/>
+      <w:bookmarkStart w:id="19" w:name="_Toc191547578"/>
+      <w:r>
+        <w:t xml:space="preserve">5 </w:t>
       </w:r>
       <w:r>
         <w:t>ESPECIFICAÇÃO E ANÁLISE D</w:t>
@@ -5561,9 +5174,9 @@
       <w:r>
         <w:t xml:space="preserve"> REQUISITOS</w:t>
       </w:r>
-      <w:bookmarkEnd w:id="16"/>
       <w:bookmarkEnd w:id="17"/>
       <w:bookmarkEnd w:id="18"/>
+      <w:bookmarkEnd w:id="19"/>
     </w:p>
     <w:p>
       <w:r>
@@ -5584,8 +5197,8 @@
       <w:pPr>
         <w:pStyle w:val="Ttulo2"/>
       </w:pPr>
-      <w:bookmarkStart w:id="19" w:name="_Toc192060093"/>
-      <w:bookmarkStart w:id="20" w:name="_Toc191547579"/>
+      <w:bookmarkStart w:id="20" w:name="_Toc192060093"/>
+      <w:bookmarkStart w:id="21" w:name="_Toc191547579"/>
       <w:r>
         <w:t>5.</w:t>
       </w:r>
@@ -5595,14 +5208,14 @@
       <w:r>
         <w:t xml:space="preserve"> REQUISITOS</w:t>
       </w:r>
-      <w:bookmarkEnd w:id="19"/>
+      <w:bookmarkEnd w:id="20"/>
       <w:r>
         <w:t xml:space="preserve"> DO SISTEMA</w:t>
       </w:r>
       <w:r>
         <w:t xml:space="preserve"> DE SOFTWARE</w:t>
       </w:r>
-      <w:bookmarkEnd w:id="20"/>
+      <w:bookmarkEnd w:id="21"/>
     </w:p>
     <w:p>
       <w:pPr>
@@ -5610,8 +5223,8 @@
           <w:color w:val="FF0000"/>
         </w:rPr>
       </w:pPr>
-      <w:bookmarkStart w:id="21" w:name="_Toc192060094"/>
-      <w:bookmarkStart w:id="22" w:name="_Toc191547580"/>
+      <w:bookmarkStart w:id="22" w:name="_Toc192060094"/>
+      <w:bookmarkStart w:id="23" w:name="_Toc191547580"/>
       <w:r>
         <w:t>Os requisitos do sistema de software definem as funcionalidades e restrições necessárias para o desenvolvimento da aplicação. Eles garantem que o sistema atenda às necessidades dos usuários e cumpra seu propósito de facilitar a doação de leite materno</w:t>
       </w:r>
@@ -5622,23 +5235,7 @@
         <w:t xml:space="preserve"> </w:t>
       </w:r>
       <w:r>
-        <w:t xml:space="preserve">Fonte: SOMMERVILLE, Ian. Engenharia de Software. 10. </w:t>
-      </w:r>
-      <w:proofErr w:type="gramStart"/>
-      <w:r>
-        <w:t>ed.</w:t>
-      </w:r>
-      <w:proofErr w:type="gramEnd"/>
-      <w:r>
-        <w:t xml:space="preserve"> São Paulo: Pearson </w:t>
-      </w:r>
-      <w:proofErr w:type="spellStart"/>
-      <w:r>
-        <w:t>Education</w:t>
-      </w:r>
-      <w:proofErr w:type="spellEnd"/>
-      <w:r>
-        <w:t>, 2019.</w:t>
+        <w:t>Fonte: SOMMERVILLE, Ian. Engenharia de Software. 10. ed. São Paulo: Pearson Education, 2019.</w:t>
       </w:r>
     </w:p>
     <w:p>
@@ -5659,15 +5256,7 @@
     <w:p>
       <w:r>
         <w:lastRenderedPageBreak/>
-        <w:t xml:space="preserve">Desejáveis: requisitos adicionais que agregam valor ao sistema, proporcionando maior conveniência e aprimoramento, mas que não são prioritários na </w:t>
-      </w:r>
-      <w:proofErr w:type="gramStart"/>
-      <w:r>
-        <w:t>implementação</w:t>
-      </w:r>
-      <w:proofErr w:type="gramEnd"/>
-      <w:r>
-        <w:t xml:space="preserve"> inicial.</w:t>
+        <w:t>Desejáveis: requisitos adicionais que agregam valor ao sistema, proporcionando maior conveniência e aprimoramento, mas que não são prioritários na implementação inicial.</w:t>
       </w:r>
     </w:p>
     <w:p>
@@ -5691,16 +5280,16 @@
       <w:r>
         <w:t>uncionais</w:t>
       </w:r>
-      <w:bookmarkEnd w:id="21"/>
       <w:bookmarkEnd w:id="22"/>
+      <w:bookmarkEnd w:id="23"/>
     </w:p>
     <w:p>
       <w:pPr>
         <w:pStyle w:val="SemEspaamento"/>
         <w:spacing w:line="360" w:lineRule="auto"/>
       </w:pPr>
-      <w:bookmarkStart w:id="23" w:name="_Toc192060095"/>
-      <w:bookmarkStart w:id="24" w:name="_Toc191547581"/>
+      <w:bookmarkStart w:id="24" w:name="_Toc192060095"/>
+      <w:bookmarkStart w:id="25" w:name="_Toc191547581"/>
       <w:r>
         <w:t>Os requisitos funcionais descrevem as funcionalidades que o sistema deve oferecer para atender às necessidades dos usuários. Eles foram classificados de acordo com sua prioridade, podendo ser essenciais, importantes ou desejáveis.</w:t>
       </w:r>
@@ -5870,21 +5459,8 @@
         <w:spacing w:line="360" w:lineRule="auto"/>
       </w:pPr>
       <w:r>
-        <w:t xml:space="preserve">O sistema deve permitir que o usuário </w:t>
-      </w:r>
-      <w:proofErr w:type="gramStart"/>
-      <w:r>
-        <w:t>faça</w:t>
-      </w:r>
-      <w:proofErr w:type="gramEnd"/>
-      <w:r>
-        <w:t xml:space="preserve"> autenticação utilizando seu e-mail e senha previamente cadastrados. Caso as credenciais não correspondam, o acesso será bloqueado até que a autenticação seja </w:t>
-      </w:r>
-      <w:proofErr w:type="gramStart"/>
-      <w:r>
-        <w:t>realizada</w:t>
-      </w:r>
-      <w:proofErr w:type="gramEnd"/>
+        <w:t>O sistema deve permitir que o usuário faça autenticação utilizando seu e-mail e senha previamente cadastrados. Caso as credenciais não correspondam, o acesso será bloqueado até que a autenticação seja realizada</w:t>
+      </w:r>
     </w:p>
     <w:p>
       <w:pPr>
@@ -6036,15 +5612,7 @@
         <w:spacing w:line="360" w:lineRule="auto"/>
       </w:pPr>
       <w:r>
-        <w:t xml:space="preserve">O sistema deve permitir que a doadora </w:t>
-      </w:r>
-      <w:proofErr w:type="gramStart"/>
-      <w:r>
-        <w:t>registre</w:t>
-      </w:r>
-      <w:proofErr w:type="gramEnd"/>
-      <w:r>
-        <w:t xml:space="preserve"> a intenção de doar leite materno, informando a quantidade de leite disponível para doação e a localização para agendamento da coleta.</w:t>
+        <w:t>O sistema deve permitir que a doadora registre a intenção de doar leite materno, informando a quantidade de leite disponível para doação e a localização para agendamento da coleta.</w:t>
       </w:r>
     </w:p>
     <w:p>
@@ -6198,15 +5766,7 @@
         <w:spacing w:line="360" w:lineRule="auto"/>
       </w:pPr>
       <w:r>
-        <w:t xml:space="preserve">O sistema deve permitir que a usuária doadora </w:t>
-      </w:r>
-      <w:proofErr w:type="gramStart"/>
-      <w:r>
-        <w:t>agende</w:t>
-      </w:r>
-      <w:proofErr w:type="gramEnd"/>
-      <w:r>
-        <w:t xml:space="preserve"> a coleta de leite materno com base nas datas e horários disponíveis. Após a solicitação, o profissional de saúde responsável pelo banco de leite humano (BLH) deverá confirmar o agendamento, garantindo que a coleta ocorra de forma organizada e eficiente.</w:t>
+        <w:t>O sistema deve permitir que a usuária doadora agende a coleta de leite materno com base nas datas e horários disponíveis. Após a solicitação, o profissional de saúde responsável pelo banco de leite humano (BLH) deverá confirmar o agendamento, garantindo que a coleta ocorra de forma organizada e eficiente.</w:t>
       </w:r>
     </w:p>
     <w:p>
@@ -6233,15 +5793,7 @@
         <w:spacing w:line="360" w:lineRule="auto"/>
       </w:pPr>
       <w:r>
-        <w:t xml:space="preserve">Confirmação, </w:t>
-      </w:r>
-      <w:proofErr w:type="spellStart"/>
-      <w:r>
-        <w:t>reagendamento</w:t>
-      </w:r>
-      <w:proofErr w:type="spellEnd"/>
-      <w:r>
-        <w:t xml:space="preserve"> ou cancelamento das coletas, com comunicação automática para a doadora conforme descrito no requisito relacionado.</w:t>
+        <w:t>Confirmação, reagendamento ou cancelamento das coletas, com comunicação automática para a doadora conforme descrito no requisito relacionado.</w:t>
       </w:r>
     </w:p>
     <w:p>
@@ -6257,15 +5809,7 @@
     <w:p>
       <w:r>
         <w:lastRenderedPageBreak/>
-        <w:t xml:space="preserve">RF10 – </w:t>
-      </w:r>
-      <w:proofErr w:type="spellStart"/>
-      <w:r>
-        <w:t>Dashboards</w:t>
-      </w:r>
-      <w:proofErr w:type="spellEnd"/>
-      <w:r>
-        <w:t xml:space="preserve"> e relatórios de acompanhamento</w:t>
+        <w:t>RF10 – Dashboards e relatórios de acompanhamento</w:t>
       </w:r>
     </w:p>
     <w:p>
@@ -6274,15 +5818,7 @@
         <w:spacing w:line="360" w:lineRule="auto"/>
       </w:pPr>
       <w:r>
-        <w:t>O sistema deve oferecer aos profissionais de saúde acesso a um painel administrativo (</w:t>
-      </w:r>
-      <w:proofErr w:type="spellStart"/>
-      <w:r>
-        <w:t>dashboard</w:t>
-      </w:r>
-      <w:proofErr w:type="spellEnd"/>
-      <w:r>
-        <w:t>) que apresente informações em tempo real sobre o processo de doação e coleta de leite materno.</w:t>
+        <w:t>O sistema deve oferecer aos profissionais de saúde acesso a um painel administrativo (dashboard) que apresente informações em tempo real sobre o processo de doação e coleta de leite materno.</w:t>
       </w:r>
     </w:p>
     <w:p>
@@ -6358,8 +5894,8 @@
       <w:r>
         <w:t>uncionais</w:t>
       </w:r>
-      <w:bookmarkEnd w:id="23"/>
       <w:bookmarkEnd w:id="24"/>
+      <w:bookmarkEnd w:id="25"/>
     </w:p>
     <w:p>
       <w:pPr>
@@ -6367,7 +5903,7 @@
           <w:color w:val="FF0000"/>
         </w:rPr>
       </w:pPr>
-      <w:bookmarkStart w:id="25" w:name="_Toc192060096"/>
+      <w:bookmarkStart w:id="26" w:name="_Toc192060096"/>
       <w:r>
         <w:t>Os requisitos não funcionais definem as propriedades e restrições do sistema, garantindo aspectos como desempenho, segurança e usabilidade. Esses requisitos são essenciais para a qualidade da aplicação e sua aceitação pelos usuários.</w:t>
       </w:r>
@@ -6375,15 +5911,7 @@
         <w:t xml:space="preserve"> </w:t>
       </w:r>
       <w:r>
-        <w:t xml:space="preserve">Fonte: </w:t>
-      </w:r>
-      <w:proofErr w:type="spellStart"/>
-      <w:r>
-        <w:t>Sommerville</w:t>
-      </w:r>
-      <w:proofErr w:type="spellEnd"/>
-      <w:r>
-        <w:t>, I. (2011). Engenharia de Software (9ª ed.). Pearson Prentice Hall.</w:t>
+        <w:t>Fonte: Sommerville, I. (2011). Engenharia de Software (9ª ed.). Pearson Prentice Hall.</w:t>
       </w:r>
     </w:p>
     <w:p>
@@ -6419,21 +5947,8 @@
         <w:pStyle w:val="SemEspaamento"/>
       </w:pPr>
       <w:r>
-        <w:t xml:space="preserve">O sistema deve processar as requisições de cadastro, </w:t>
-      </w:r>
-      <w:proofErr w:type="spellStart"/>
-      <w:r>
-        <w:t>atualizaçao</w:t>
-      </w:r>
-      <w:proofErr w:type="spellEnd"/>
-      <w:r>
-        <w:t xml:space="preserve"> e registros de doação em até 2 </w:t>
-      </w:r>
-      <w:proofErr w:type="gramStart"/>
-      <w:r>
-        <w:t>segundos</w:t>
-      </w:r>
-      <w:proofErr w:type="gramEnd"/>
+        <w:t>O sistema deve processar as requisições de cadastro, atualizaçao e registros de doação em até 2 segundos</w:t>
+      </w:r>
     </w:p>
     <w:p>
       <w:pPr>
@@ -6467,13 +5982,8 @@
     <w:p/>
     <w:p>
       <w:r>
-        <w:t>b) Requisitos de Segurança (confiabilidade, disponibilidade, autenticidade e integridade</w:t>
-      </w:r>
-      <w:proofErr w:type="gramStart"/>
-      <w:r>
-        <w:t>)</w:t>
-      </w:r>
-      <w:proofErr w:type="gramEnd"/>
+        <w:t>b) Requisitos de Segurança (confiabilidade, disponibilidade, autenticidade e integridade)</w:t>
+      </w:r>
     </w:p>
     <w:p>
       <w:pPr>
@@ -6486,15 +5996,7 @@
     <w:p>
       <w:r>
         <w:lastRenderedPageBreak/>
-        <w:t xml:space="preserve">O sistema deve estar </w:t>
-      </w:r>
-      <w:proofErr w:type="gramStart"/>
-      <w:r>
-        <w:t>disponível pelo menos 99</w:t>
-      </w:r>
-      <w:proofErr w:type="gramEnd"/>
-      <w:r>
-        <w:t>% do tempo, garantindo funcionamento contínuo e minimizando períodos de inatividade.</w:t>
+        <w:t>O sistema deve estar disponível pelo menos 99% do tempo, garantindo funcionamento contínuo e minimizando períodos de inatividade.</w:t>
       </w:r>
     </w:p>
     <w:p>
@@ -6506,39 +6008,8 @@
       <w:r>
         <w:t xml:space="preserve">O sistema deve utilizar protocolos seguros </w:t>
       </w:r>
-      <w:proofErr w:type="spellStart"/>
-      <w:proofErr w:type="gramStart"/>
-      <w:r>
-        <w:t>HyperText</w:t>
-      </w:r>
-      <w:proofErr w:type="spellEnd"/>
-      <w:proofErr w:type="gramEnd"/>
-      <w:r>
-        <w:t xml:space="preserve"> </w:t>
-      </w:r>
-      <w:proofErr w:type="spellStart"/>
-      <w:r>
-        <w:t>Transfer</w:t>
-      </w:r>
-      <w:proofErr w:type="spellEnd"/>
-      <w:r>
-        <w:t xml:space="preserve"> </w:t>
-      </w:r>
-      <w:proofErr w:type="spellStart"/>
-      <w:r>
-        <w:t>Protocol</w:t>
-      </w:r>
-      <w:proofErr w:type="spellEnd"/>
-      <w:r>
-        <w:t xml:space="preserve"> </w:t>
-      </w:r>
-      <w:proofErr w:type="spellStart"/>
-      <w:r>
-        <w:t>Secure</w:t>
-      </w:r>
-      <w:proofErr w:type="spellEnd"/>
-      <w:r>
-        <w:t xml:space="preserve"> </w:t>
+      <w:r>
+        <w:t xml:space="preserve">HyperText Transfer Protocol Secure </w:t>
       </w:r>
       <w:r>
         <w:t>(</w:t>
@@ -6557,15 +6028,7 @@
     </w:p>
     <w:p>
       <w:r>
-        <w:t xml:space="preserve">O sistema deve </w:t>
-      </w:r>
-      <w:proofErr w:type="gramStart"/>
-      <w:r>
-        <w:t>implementar</w:t>
-      </w:r>
-      <w:proofErr w:type="gramEnd"/>
-      <w:r>
-        <w:t xml:space="preserve"> políticas de segurança para a criação de senhas, a fim de aumentar a proteção das contas dos usuários. As regras mínimas incluem:</w:t>
+        <w:t>O sistema deve implementar políticas de segurança para a criação de senhas, a fim de aumentar a proteção das contas dos usuários. As regras mínimas incluem:</w:t>
       </w:r>
     </w:p>
     <w:p>
@@ -6577,15 +6040,7 @@
         </w:numPr>
       </w:pPr>
       <w:r>
-        <w:t xml:space="preserve">Mínimo de </w:t>
-      </w:r>
-      <w:proofErr w:type="gramStart"/>
-      <w:r>
-        <w:t>8</w:t>
-      </w:r>
-      <w:proofErr w:type="gramEnd"/>
-      <w:r>
-        <w:t xml:space="preserve"> caracteres;</w:t>
+        <w:t>Mínimo de 8 caracteres;</w:t>
       </w:r>
     </w:p>
     <w:p>
@@ -6652,15 +6107,7 @@
         </w:numPr>
       </w:pPr>
       <w:r>
-        <w:t xml:space="preserve">Google </w:t>
-      </w:r>
-      <w:proofErr w:type="spellStart"/>
-      <w:r>
-        <w:t>Chrome</w:t>
-      </w:r>
-      <w:proofErr w:type="spellEnd"/>
-      <w:r>
-        <w:t>: versão 90 ou superior</w:t>
+        <w:t>Google Chrome: versão 90 ou superior</w:t>
       </w:r>
     </w:p>
     <w:p>
@@ -6696,25 +6143,7 @@
         </w:numPr>
       </w:pPr>
       <w:r>
-        <w:t>Safari (</w:t>
-      </w:r>
-      <w:proofErr w:type="spellStart"/>
-      <w:proofErr w:type="gramStart"/>
-      <w:r>
-        <w:t>macOS</w:t>
-      </w:r>
-      <w:proofErr w:type="spellEnd"/>
-      <w:proofErr w:type="gramEnd"/>
-      <w:r>
-        <w:t>/</w:t>
-      </w:r>
-      <w:proofErr w:type="spellStart"/>
-      <w:r>
-        <w:t>iOS</w:t>
-      </w:r>
-      <w:proofErr w:type="spellEnd"/>
-      <w:r>
-        <w:t>): versão 14 ou superior</w:t>
+        <w:t>Safari (macOS/iOS): versão 14 ou superior</w:t>
       </w:r>
     </w:p>
     <w:p>
@@ -6731,21 +6160,8 @@
           <w:numId w:val="22"/>
         </w:numPr>
       </w:pPr>
-      <w:proofErr w:type="spellStart"/>
-      <w:r>
-        <w:t>Android</w:t>
-      </w:r>
-      <w:proofErr w:type="spellEnd"/>
-      <w:r>
-        <w:t>: versão 8.0 (</w:t>
-      </w:r>
-      <w:proofErr w:type="spellStart"/>
-      <w:r>
-        <w:t>Oreo</w:t>
-      </w:r>
-      <w:proofErr w:type="spellEnd"/>
-      <w:r>
-        <w:t>) ou superior</w:t>
+      <w:r>
+        <w:t>Android: versão 8.0 (Oreo) ou superior</w:t>
       </w:r>
     </w:p>
     <w:p>
@@ -6854,15 +6270,7 @@
     </w:p>
     <w:p>
       <w:r>
-        <w:t xml:space="preserve">O sistema deve utilizar frameworks e bibliotecas reconhecidas no mercado para garantir confiabilidade e </w:t>
-      </w:r>
-      <w:proofErr w:type="gramStart"/>
-      <w:r>
-        <w:t>otimização</w:t>
-      </w:r>
-      <w:proofErr w:type="gramEnd"/>
-      <w:r>
-        <w:t xml:space="preserve"> do desenvolvimento.</w:t>
+        <w:t>O sistema deve utilizar frameworks e bibliotecas reconhecidas no mercado para garantir confiabilidade e otimização do desenvolvimento.</w:t>
       </w:r>
     </w:p>
     <w:p/>
@@ -6873,38 +6281,17 @@
     </w:p>
     <w:p>
       <w:r>
-        <w:t>a) Requisitos de Interoperabilidade (hardware, software, comunicações</w:t>
-      </w:r>
-      <w:proofErr w:type="gramStart"/>
-      <w:r>
-        <w:t>)</w:t>
-      </w:r>
-      <w:proofErr w:type="gramEnd"/>
-    </w:p>
-    <w:p>
-      <w:r>
-        <w:t xml:space="preserve">RNF10 – Integração com </w:t>
-      </w:r>
-      <w:proofErr w:type="spellStart"/>
-      <w:r>
-        <w:t>APIs</w:t>
-      </w:r>
-      <w:proofErr w:type="spellEnd"/>
-      <w:r>
-        <w:t xml:space="preserve"> externas</w:t>
-      </w:r>
-    </w:p>
-    <w:p>
-      <w:r>
-        <w:t xml:space="preserve">O sistema deve permitir integração com </w:t>
-      </w:r>
-      <w:proofErr w:type="spellStart"/>
-      <w:r>
-        <w:t>APIs</w:t>
-      </w:r>
-      <w:proofErr w:type="spellEnd"/>
-      <w:r>
-        <w:t xml:space="preserve"> de mapas para facilitar a localização de bancos de leite.</w:t>
+        <w:t>a) Requisitos de Interoperabilidade (hardware, software, comunicações)</w:t>
+      </w:r>
+    </w:p>
+    <w:p>
+      <w:r>
+        <w:t>RNF10 – Integração com APIs externas</w:t>
+      </w:r>
+    </w:p>
+    <w:p>
+      <w:r>
+        <w:t>O sistema deve permitir integração com APIs de mapas para facilitar a localização de bancos de leite.</w:t>
       </w:r>
     </w:p>
     <w:p>
@@ -6958,15 +6345,15 @@
       <w:pPr>
         <w:pStyle w:val="Ttulo3"/>
       </w:pPr>
-      <w:bookmarkStart w:id="26" w:name="_Toc191547582"/>
+      <w:bookmarkStart w:id="27" w:name="_Toc191547582"/>
       <w:r>
         <w:lastRenderedPageBreak/>
         <w:t>5.1.3 Principais Regras de Negócio</w:t>
       </w:r>
-      <w:bookmarkEnd w:id="26"/>
-    </w:p>
-    <w:p>
-      <w:bookmarkStart w:id="27" w:name="_Toc191547583"/>
+      <w:bookmarkEnd w:id="27"/>
+    </w:p>
+    <w:p>
+      <w:bookmarkStart w:id="28" w:name="_Toc191547583"/>
       <w:r>
         <w:t>As regras de negócio estabelecem diretrizes e restrições que orientam o funcionamento do sistema, garantindo que ele opere conforme os objetivos propostos. Essas regras definem processos e condições que devem ser seguidos dentro da aplicação.</w:t>
       </w:r>
@@ -7097,16 +6484,11 @@
       <w:pPr>
         <w:pStyle w:val="Ttulo2"/>
       </w:pPr>
-      <w:proofErr w:type="gramStart"/>
       <w:r>
         <w:lastRenderedPageBreak/>
-        <w:t>5.2 ANÁLISE</w:t>
-      </w:r>
-      <w:proofErr w:type="gramEnd"/>
-      <w:r>
-        <w:t xml:space="preserve"> DOS REQUISITOS</w:t>
-      </w:r>
-      <w:bookmarkEnd w:id="27"/>
+        <w:t>5.2 ANÁLISE DOS REQUISITOS</w:t>
+      </w:r>
+      <w:bookmarkEnd w:id="28"/>
     </w:p>
     <w:p>
       <w:pPr>
@@ -7117,18 +6499,18 @@
       <w:pPr>
         <w:pStyle w:val="Ttulo3"/>
       </w:pPr>
-      <w:bookmarkStart w:id="28" w:name="_Toc191547584"/>
+      <w:bookmarkStart w:id="29" w:name="_Toc191547584"/>
       <w:r>
         <w:t xml:space="preserve">5.2.1 </w:t>
       </w:r>
       <w:r>
         <w:t>Visão Funcional</w:t>
       </w:r>
-      <w:bookmarkEnd w:id="28"/>
-    </w:p>
-    <w:p>
-      <w:bookmarkStart w:id="29" w:name="_Toc192060098"/>
-      <w:bookmarkEnd w:id="25"/>
+      <w:bookmarkEnd w:id="29"/>
+    </w:p>
+    <w:p>
+      <w:bookmarkStart w:id="30" w:name="_Toc192060098"/>
+      <w:bookmarkEnd w:id="26"/>
       <w:r>
         <w:t xml:space="preserve">A visão funcional do sistema é baseada no modelo de casos de uso, que descreve as interações entre os usuários e o sistema. Essa abordagem permite entender as funcionalidades que o sistema deve oferecer de forma clara e objetiva, representando os principais fluxos de eventos e as interações que ocorrem no processo de doação de leite materno. </w:t>
       </w:r>
@@ -7149,27 +6531,11 @@
         <w:t xml:space="preserve">. </w:t>
       </w:r>
       <w:r>
-        <w:t xml:space="preserve">Fonte: SOMMERVILLE, Ian. Engenharia de Software. 10. </w:t>
-      </w:r>
-      <w:proofErr w:type="gramStart"/>
-      <w:r>
-        <w:t>ed.</w:t>
-      </w:r>
-      <w:proofErr w:type="gramEnd"/>
-      <w:r>
-        <w:t xml:space="preserve"> São Paulo: Pearson </w:t>
-      </w:r>
-      <w:proofErr w:type="spellStart"/>
-      <w:r>
-        <w:t>Education</w:t>
-      </w:r>
-      <w:proofErr w:type="spellEnd"/>
-      <w:r>
-        <w:t>, 2019.</w:t>
-      </w:r>
-    </w:p>
-    <w:p>
-      <w:bookmarkStart w:id="30" w:name="_Toc192060097"/>
+        <w:t>Fonte: SOMMERVILLE, Ian. Engenharia de Software. 10. ed. São Paulo: Pearson Education, 2019.</w:t>
+      </w:r>
+    </w:p>
+    <w:p>
+      <w:bookmarkStart w:id="31" w:name="_Toc192060097"/>
       <w:r>
         <w:t>O modelo de casos de uso é constituído pelo diagrama de casos de uso e pela descrição dos fluxos de eventos. O diagrama e descrição devem ser colocados no Apêndice C.</w:t>
       </w:r>
@@ -7178,98 +6544,69 @@
       <w:pPr>
         <w:pStyle w:val="Ttulo3"/>
       </w:pPr>
-      <w:bookmarkStart w:id="31" w:name="_Toc194650258"/>
+      <w:bookmarkStart w:id="32" w:name="_Toc194650258"/>
+      <w:bookmarkEnd w:id="31"/>
+      <w:r>
+        <w:t>/* Separar os atores “Receptora” e “Doadora”.</w:t>
+      </w:r>
+      <w:r>
+        <w:t xml:space="preserve"> Acentuar a palavra “Módulo”.  Alterar “Acessar login” para “Realizar autenticação”. Incluir “Registrar aceite para termos de uso”. Acessar FAQ e Ajuda precisa da interação com um ator. “Sistema” não é ator.  Revisar os casos de uso conforme as modificações dos requisitos funcionais */</w:t>
+      </w:r>
+      <w:bookmarkEnd w:id="32"/>
+    </w:p>
+    <w:p>
+      <w:pPr>
+        <w:pStyle w:val="Ttulo3"/>
+      </w:pPr>
+    </w:p>
+    <w:p>
+      <w:pPr>
+        <w:pStyle w:val="Ttulo3"/>
+      </w:pPr>
+      <w:bookmarkStart w:id="33" w:name="_Toc191547585"/>
+      <w:r>
+        <w:t>5.2.</w:t>
+      </w:r>
+      <w:r>
+        <w:t>2</w:t>
+      </w:r>
+      <w:r>
+        <w:t xml:space="preserve"> Modelo </w:t>
+      </w:r>
+      <w:r>
+        <w:t xml:space="preserve">Conceitual </w:t>
+      </w:r>
+      <w:r>
+        <w:t>dos Dados</w:t>
+      </w:r>
+      <w:bookmarkEnd w:id="33"/>
+    </w:p>
+    <w:p>
+      <w:bookmarkStart w:id="34" w:name="_Toc192060100"/>
+      <w:bookmarkStart w:id="35" w:name="_Toc192060099"/>
       <w:bookmarkEnd w:id="30"/>
       <w:r>
-        <w:t>/* Separar os atores “Receptora” e “Doadora”.</w:t>
-      </w:r>
-      <w:r>
-        <w:t xml:space="preserve"> Acentuar </w:t>
-      </w:r>
-      <w:proofErr w:type="gramStart"/>
-      <w:r>
-        <w:t>a palavra “Módulo”</w:t>
-      </w:r>
-      <w:proofErr w:type="gramEnd"/>
-      <w:r>
-        <w:t xml:space="preserve">.  Alterar “Acessar </w:t>
-      </w:r>
-      <w:proofErr w:type="spellStart"/>
-      <w:r>
-        <w:t>login</w:t>
-      </w:r>
-      <w:proofErr w:type="spellEnd"/>
-      <w:r>
-        <w:t>” para “Realizar autenticação”. Incluir “Registrar aceite para termos de uso”. Acessar FAQ e Ajuda precisa da interação com um ator. “Sistema” não é ator.  Revisar os casos de uso conforme as modificações dos requisitos funcionais */</w:t>
-      </w:r>
-      <w:bookmarkEnd w:id="31"/>
-    </w:p>
+        <w:t xml:space="preserve"> </w:t>
+      </w:r>
+      <w:bookmarkEnd w:id="34"/>
+      <w:r>
+        <w:t>Esta seção descreve o modelo de dados de um sistema com alto nível de abstração no qual as relações são construídas através da associação de um ou mais atributos das entidades. Trata-se do Modelo Conceitual representado por meio do Diagrama de Entidade-Relacionamento ou do Diagrama de Classes de Negócio. O diagrama deve ser colocado no Apêndice D.</w:t>
+      </w:r>
+    </w:p>
+    <w:p>
+      <w:r>
+        <w:t>/* Retirar as identificações de NN, UK2, Boolean do diagrama. Isso são decisões de nível operacional. O MER é conceitual.  Trocar o nome da entidade “Cidade” para “Município”. Trocar o nome do atributo “Estado” para “UF”. Ao invés de colocar os atributos profissional, doadora e receptora, crie um atributo para definir o tipo de usuário.  Está faltando modelar a parte de agendamento e registro de coleta.*/</w:t>
+      </w:r>
+    </w:p>
+    <w:p/>
+    <w:p/>
     <w:p>
       <w:pPr>
         <w:pStyle w:val="Ttulo3"/>
       </w:pPr>
-    </w:p>
-    <w:p>
-      <w:pPr>
-        <w:pStyle w:val="Ttulo3"/>
-      </w:pPr>
-      <w:bookmarkStart w:id="32" w:name="_Toc191547585"/>
-      <w:r>
-        <w:t>5.2.</w:t>
-      </w:r>
-      <w:r>
-        <w:t>2</w:t>
-      </w:r>
-      <w:r>
-        <w:t xml:space="preserve"> Modelo </w:t>
-      </w:r>
-      <w:r>
-        <w:t xml:space="preserve">Conceitual </w:t>
-      </w:r>
-      <w:r>
-        <w:t>dos Dados</w:t>
-      </w:r>
-      <w:bookmarkEnd w:id="32"/>
-    </w:p>
-    <w:p>
-      <w:bookmarkStart w:id="33" w:name="_Toc192060100"/>
-      <w:bookmarkStart w:id="34" w:name="_Toc192060099"/>
-      <w:bookmarkEnd w:id="29"/>
-      <w:r>
-        <w:t xml:space="preserve"> </w:t>
-      </w:r>
-      <w:bookmarkEnd w:id="33"/>
-      <w:r>
-        <w:t>Esta seção descreve o modelo de dados de um sistema com alto nível de abstração no qual as relações são construídas através da associação de um ou mais atributos das entidades. Trata-se do Modelo Conceitual representado por meio do Diagrama de Entidade-Relacionamento ou do Diagrama de Classes de Negócio. O diagrama deve ser colocado no Apêndice D.</w:t>
-      </w:r>
-    </w:p>
-    <w:p>
-      <w:r>
-        <w:t xml:space="preserve">/* Retirar as identificações de NN, UK2, </w:t>
-      </w:r>
-      <w:proofErr w:type="spellStart"/>
-      <w:r>
-        <w:t>Boolean</w:t>
-      </w:r>
-      <w:proofErr w:type="spellEnd"/>
-      <w:r>
-        <w:t xml:space="preserve"> do diagrama. Isso são decisões de nível operacional. O MER é conceitual.  Trocar o nome da entidade “Cidade” para “Município”. Trocar o nome do atributo “Estado” para “UF”. Ao invés de colocar os atributos profissional, doadora e receptora, crie um atributo para definir o tipo de usuário.  Está faltando modelar a parte de agendamento e registro de coleta.*</w:t>
-      </w:r>
-      <w:proofErr w:type="gramStart"/>
-      <w:r>
-        <w:t>/</w:t>
-      </w:r>
-      <w:proofErr w:type="gramEnd"/>
-    </w:p>
-    <w:p/>
-    <w:p/>
-    <w:p>
-      <w:pPr>
-        <w:pStyle w:val="Ttulo3"/>
-      </w:pPr>
-      <w:bookmarkStart w:id="35" w:name="_Toc191547586"/>
-      <w:bookmarkStart w:id="36" w:name="_Toc192060101"/>
-      <w:bookmarkEnd w:id="34"/>
+      <w:bookmarkStart w:id="36" w:name="_Toc191547586"/>
+      <w:bookmarkStart w:id="37" w:name="_Toc192060101"/>
+      <w:bookmarkEnd w:id="35"/>
       <w:r>
         <w:t xml:space="preserve">5.2.3 </w:t>
       </w:r>
@@ -7288,26 +6625,18 @@
       <w:r>
         <w:t xml:space="preserve"> Usuário</w:t>
       </w:r>
-      <w:bookmarkEnd w:id="35"/>
-    </w:p>
-    <w:p>
-      <w:bookmarkStart w:id="37" w:name="_Toc2324123"/>
+      <w:bookmarkEnd w:id="36"/>
+    </w:p>
+    <w:p>
+      <w:bookmarkStart w:id="38" w:name="_Toc2324123"/>
       <w:r>
         <w:t>Colocar os modelos da interface de usuário no Apêndice E.</w:t>
       </w:r>
-      <w:bookmarkEnd w:id="37"/>
-    </w:p>
-    <w:p>
-      <w:r>
-        <w:t xml:space="preserve">/* Retirar a palavra </w:t>
-      </w:r>
-      <w:proofErr w:type="spellStart"/>
-      <w:r>
-        <w:t>Login</w:t>
-      </w:r>
-      <w:proofErr w:type="spellEnd"/>
-      <w:r>
-        <w:t xml:space="preserve"> e trocar por autenticar ou acessar */ </w:t>
+      <w:bookmarkEnd w:id="38"/>
+    </w:p>
+    <w:p>
+      <w:r>
+        <w:t xml:space="preserve">/* Retirar a palavra Login e trocar por autenticar ou acessar */ </w:t>
       </w:r>
     </w:p>
     <w:p>
@@ -7318,9 +6647,9 @@
     <w:p>
       <w:pPr>
         <w:sectPr>
-          <w:headerReference w:type="even" r:id="rId15"/>
-          <w:headerReference w:type="default" r:id="rId16"/>
-          <w:headerReference w:type="first" r:id="rId17"/>
+          <w:headerReference w:type="even" r:id="rId14"/>
+          <w:headerReference w:type="default" r:id="rId15"/>
+          <w:headerReference w:type="first" r:id="rId16"/>
           <w:pgSz w:w="11907" w:h="16840" w:code="9"/>
           <w:pgMar w:top="1701" w:right="1134" w:bottom="1134" w:left="1701" w:header="709" w:footer="709" w:gutter="0"/>
           <w:cols w:space="708"/>
@@ -7328,8 +6657,6 @@
           <w:docGrid w:linePitch="360"/>
         </w:sectPr>
       </w:pPr>
-      <w:bookmarkStart w:id="38" w:name="_GoBack"/>
-      <w:bookmarkEnd w:id="38"/>
       <w:r>
         <w:t xml:space="preserve"> </w:t>
       </w:r>
@@ -7339,16 +6666,11 @@
         <w:pStyle w:val="Ttulo1"/>
       </w:pPr>
       <w:bookmarkStart w:id="39" w:name="_Toc191547587"/>
-      <w:proofErr w:type="gramStart"/>
       <w:r>
         <w:lastRenderedPageBreak/>
-        <w:t>6</w:t>
-      </w:r>
-      <w:proofErr w:type="gramEnd"/>
-      <w:r>
-        <w:t xml:space="preserve"> ARQUITETURA E PROJETO</w:t>
-      </w:r>
-      <w:bookmarkEnd w:id="36"/>
+        <w:t>6 ARQUITETURA E PROJETO</w:t>
+      </w:r>
+      <w:bookmarkEnd w:id="37"/>
       <w:r>
         <w:t xml:space="preserve"> DO SISTEMA</w:t>
       </w:r>
@@ -7390,17 +6712,12 @@
         <w:pStyle w:val="Ttulo2"/>
       </w:pPr>
       <w:bookmarkStart w:id="41" w:name="_Toc191547588"/>
-      <w:proofErr w:type="gramStart"/>
       <w:r>
         <w:t>6.1 V</w:t>
       </w:r>
       <w:bookmarkEnd w:id="40"/>
       <w:r>
-        <w:t>ISÃO</w:t>
-      </w:r>
-      <w:proofErr w:type="gramEnd"/>
-      <w:r>
-        <w:t xml:space="preserve"> ESTRUTURAL</w:t>
+        <w:t>ISÃO ESTRUTURAL</w:t>
       </w:r>
       <w:bookmarkEnd w:id="41"/>
     </w:p>
@@ -7416,26 +6733,16 @@
         <w:t>apresentação</w:t>
       </w:r>
       <w:r>
-        <w:t xml:space="preserve"> sobre o assunto tratado nesta </w:t>
-      </w:r>
-      <w:proofErr w:type="spellStart"/>
-      <w:proofErr w:type="gramStart"/>
-      <w:r>
-        <w:t>seção</w:t>
+        <w:t xml:space="preserve"> sobre o assunto tratado nesta seção</w:t>
       </w:r>
       <w:r>
         <w:t>.</w:t>
       </w:r>
-      <w:proofErr w:type="gramEnd"/>
       <w:r>
         <w:t>T</w:t>
       </w:r>
       <w:r>
-        <w:t>odos</w:t>
-      </w:r>
-      <w:proofErr w:type="spellEnd"/>
-      <w:r>
-        <w:t xml:space="preserve"> os diagramas devem ser entregue</w:t>
+        <w:t>odos os diagramas devem ser entregue</w:t>
       </w:r>
       <w:r>
         <w:t>s</w:t>
@@ -7531,13 +6838,8 @@
       </w:pPr>
       <w:bookmarkStart w:id="46" w:name="_Toc192060106"/>
       <w:bookmarkStart w:id="47" w:name="_Toc191547591"/>
-      <w:proofErr w:type="gramStart"/>
-      <w:r>
-        <w:t>6.2 VISÃO</w:t>
-      </w:r>
-      <w:proofErr w:type="gramEnd"/>
-      <w:r>
-        <w:t xml:space="preserve"> COMPORTAMENTAL</w:t>
+      <w:r>
+        <w:t>6.2 VISÃO COMPORTAMENTAL</w:t>
       </w:r>
       <w:bookmarkEnd w:id="46"/>
       <w:bookmarkEnd w:id="47"/>
@@ -7615,25 +6917,87 @@
         <w:pStyle w:val="Ttulo2"/>
       </w:pPr>
       <w:bookmarkStart w:id="49" w:name="_Toc191547593"/>
-      <w:proofErr w:type="gramStart"/>
-      <w:r>
-        <w:t>6.3 VISÃO</w:t>
-      </w:r>
-      <w:proofErr w:type="gramEnd"/>
+      <w:r>
+        <w:t xml:space="preserve">6.3 VISÃO </w:t>
+      </w:r>
+      <w:r>
+        <w:t>DOS</w:t>
+      </w:r>
+      <w:r>
+        <w:t xml:space="preserve"> DADOS</w:t>
+      </w:r>
+      <w:bookmarkEnd w:id="49"/>
+    </w:p>
+    <w:p>
+      <w:r>
+        <w:t>Insira uma apresentação sobre o assunto tratado nesta seção.</w:t>
+      </w:r>
+    </w:p>
+    <w:p/>
+    <w:p>
+      <w:pPr>
+        <w:pStyle w:val="Ttulo3"/>
+      </w:pPr>
+      <w:bookmarkStart w:id="50" w:name="_Toc191547594"/>
+      <w:r>
+        <w:t xml:space="preserve">6.3.1 Modelo </w:t>
+      </w:r>
+      <w:r>
+        <w:t>Lógico</w:t>
+      </w:r>
+      <w:bookmarkEnd w:id="50"/>
+    </w:p>
+    <w:p>
+      <w:r>
+        <w:t>A partir do modelo conceitual</w:t>
+      </w:r>
+      <w:r>
+        <w:t xml:space="preserve"> do Capítulo 5, faça o modelo </w:t>
+      </w:r>
+      <w:r>
+        <w:t>lógico</w:t>
+      </w:r>
+      <w:r>
+        <w:t xml:space="preserve"> dos dados </w:t>
+      </w:r>
+      <w:r>
+        <w:t>que devem ser</w:t>
+      </w:r>
+      <w:r>
+        <w:t xml:space="preserve"> persistidos.</w:t>
+      </w:r>
+      <w:r>
+        <w:t xml:space="preserve"> O modelo </w:t>
+      </w:r>
+      <w:r>
+        <w:t>lógico</w:t>
+      </w:r>
+      <w:r>
+        <w:t xml:space="preserve"> é con</w:t>
+      </w:r>
+      <w:r>
+        <w:t>heci</w:t>
+      </w:r>
+      <w:r>
+        <w:t>do também como modelo</w:t>
+      </w:r>
+      <w:r>
+        <w:t xml:space="preserve"> operacional</w:t>
+      </w:r>
+      <w:r>
+        <w:t>.</w:t>
+      </w:r>
       <w:r>
         <w:t xml:space="preserve"> </w:t>
       </w:r>
       <w:r>
-        <w:t>DOS</w:t>
-      </w:r>
-      <w:r>
-        <w:t xml:space="preserve"> DADOS</w:t>
-      </w:r>
-      <w:bookmarkEnd w:id="49"/>
-    </w:p>
-    <w:p>
-      <w:r>
-        <w:t>Insira uma apresentação sobre o assunto tratado nesta seção.</w:t>
+        <w:t xml:space="preserve">Devem ser entregues dentro da pasta do Apêndice </w:t>
+      </w:r>
+      <w:r>
+        <w:t>D</w:t>
+      </w:r>
+      <w:r>
+        <w:t>.</w:t>
       </w:r>
     </w:p>
     <w:p/>
@@ -7641,51 +7005,33 @@
       <w:pPr>
         <w:pStyle w:val="Ttulo3"/>
       </w:pPr>
-      <w:bookmarkStart w:id="50" w:name="_Toc191547594"/>
-      <w:r>
-        <w:t xml:space="preserve">6.3.1 Modelo </w:t>
+      <w:bookmarkStart w:id="51" w:name="_Toc191547595"/>
+      <w:r>
+        <w:t>6.3.2 Dicionário de D</w:t>
+      </w:r>
+      <w:r>
+        <w:t>ados</w:t>
+      </w:r>
+      <w:r>
+        <w:t xml:space="preserve"> do Modelo </w:t>
       </w:r>
       <w:r>
         <w:t>Lógico</w:t>
       </w:r>
-      <w:bookmarkEnd w:id="50"/>
-    </w:p>
-    <w:p>
-      <w:r>
-        <w:t>A partir do modelo conceitual</w:t>
-      </w:r>
-      <w:r>
-        <w:t xml:space="preserve"> do Capítulo 5, faça o modelo </w:t>
-      </w:r>
-      <w:r>
-        <w:t>lógico</w:t>
-      </w:r>
-      <w:r>
-        <w:t xml:space="preserve"> dos dados </w:t>
-      </w:r>
-      <w:r>
-        <w:t>que devem ser</w:t>
-      </w:r>
-      <w:r>
-        <w:t xml:space="preserve"> persistidos.</w:t>
-      </w:r>
-      <w:r>
-        <w:t xml:space="preserve"> O modelo </w:t>
-      </w:r>
-      <w:r>
-        <w:t>lógico</w:t>
-      </w:r>
-      <w:r>
-        <w:t xml:space="preserve"> é con</w:t>
-      </w:r>
-      <w:r>
-        <w:t>heci</w:t>
-      </w:r>
-      <w:r>
-        <w:t>do também como modelo</w:t>
-      </w:r>
-      <w:r>
-        <w:t xml:space="preserve"> operacional</w:t>
+      <w:bookmarkEnd w:id="51"/>
+    </w:p>
+    <w:p>
+      <w:r>
+        <w:t>Descreva os elementos de dados presentes no modelo</w:t>
+      </w:r>
+      <w:r>
+        <w:t xml:space="preserve"> </w:t>
+      </w:r>
+      <w:r>
+        <w:t>operacional</w:t>
+      </w:r>
+      <w:r>
+        <w:t xml:space="preserve"> (ou lógico)</w:t>
       </w:r>
       <w:r>
         <w:t>.</w:t>
@@ -7706,59 +7052,9 @@
     <w:p/>
     <w:p>
       <w:pPr>
-        <w:pStyle w:val="Ttulo3"/>
-      </w:pPr>
-      <w:bookmarkStart w:id="51" w:name="_Toc191547595"/>
-      <w:r>
-        <w:t>6.3.2 Dicionário de D</w:t>
-      </w:r>
-      <w:r>
-        <w:t>ados</w:t>
-      </w:r>
-      <w:r>
-        <w:t xml:space="preserve"> do Modelo </w:t>
-      </w:r>
-      <w:r>
-        <w:t>Lógico</w:t>
-      </w:r>
-      <w:bookmarkEnd w:id="51"/>
-    </w:p>
-    <w:p>
-      <w:r>
-        <w:t>Descreva os elementos de dados presentes no modelo</w:t>
-      </w:r>
-      <w:r>
-        <w:t xml:space="preserve"> </w:t>
-      </w:r>
-      <w:r>
-        <w:t>operacional</w:t>
-      </w:r>
-      <w:r>
-        <w:t xml:space="preserve"> (ou lógico)</w:t>
-      </w:r>
-      <w:r>
-        <w:t>.</w:t>
-      </w:r>
-      <w:r>
-        <w:t xml:space="preserve"> </w:t>
-      </w:r>
-      <w:r>
-        <w:t xml:space="preserve">Devem ser entregues dentro da pasta do Apêndice </w:t>
-      </w:r>
-      <w:r>
-        <w:t>D</w:t>
-      </w:r>
-      <w:r>
-        <w:t>.</w:t>
-      </w:r>
-    </w:p>
-    <w:p/>
-    <w:p>
-      <w:pPr>
         <w:pStyle w:val="Ttulo2"/>
       </w:pPr>
       <w:bookmarkStart w:id="52" w:name="_Toc191547596"/>
-      <w:proofErr w:type="gramStart"/>
       <w:r>
         <w:t>6.</w:t>
       </w:r>
@@ -7766,11 +7062,7 @@
         <w:t>4</w:t>
       </w:r>
       <w:r>
-        <w:t xml:space="preserve"> PROJETO</w:t>
-      </w:r>
-      <w:proofErr w:type="gramEnd"/>
-      <w:r>
-        <w:t xml:space="preserve"> DA INTERAÇÃO HUMANO-COMPUTADOR</w:t>
+        <w:t xml:space="preserve"> PROJETO DA INTERAÇÃO HUMANO-COMPUTADOR</w:t>
       </w:r>
       <w:bookmarkEnd w:id="52"/>
     </w:p>
@@ -7794,18 +7086,10 @@
         <w:t>, m</w:t>
       </w:r>
       <w:r>
-        <w:t xml:space="preserve">ostrar os padrões ergonômicos e as heurísticas de usabilidade para a </w:t>
-      </w:r>
-      <w:proofErr w:type="gramStart"/>
-      <w:r>
-        <w:t>impleme</w:t>
-      </w:r>
-      <w:r>
-        <w:t>ntação</w:t>
-      </w:r>
-      <w:proofErr w:type="gramEnd"/>
-      <w:r>
-        <w:t xml:space="preserve"> da interface de usuário.</w:t>
+        <w:t>ostrar os padrões ergonômicos e as heurísticas de usabilidade para a impleme</w:t>
+      </w:r>
+      <w:r>
+        <w:t>ntação da interface de usuário.</w:t>
       </w:r>
     </w:p>
     <w:p>
@@ -7882,11 +7166,7 @@
         <w:t>aplique um questionário</w:t>
       </w:r>
       <w:r>
-        <w:t xml:space="preserve"> sobre o projeto. </w:t>
-      </w:r>
-      <w:proofErr w:type="gramStart"/>
-      <w:r>
-        <w:t xml:space="preserve">O questionário não deve requerer </w:t>
+        <w:t xml:space="preserve"> sobre o projeto. O questionário não deve requerer </w:t>
       </w:r>
       <w:r>
         <w:t>dados pessoais</w:t>
@@ -7898,11 +7178,7 @@
         <w:t xml:space="preserve">única </w:t>
       </w:r>
       <w:r>
-        <w:t>de uso acadêmico)</w:t>
-      </w:r>
-      <w:proofErr w:type="gramEnd"/>
-      <w:r>
-        <w:t>. Os resultados de</w:t>
+        <w:t>de uso acadêmico). Os resultados de</w:t>
       </w:r>
       <w:r>
         <w:t xml:space="preserve">vem ser entregues dentro da pasta do Apêndice </w:t>
@@ -7923,12 +7199,10 @@
         <w:pStyle w:val="Ttulo1"/>
       </w:pPr>
       <w:bookmarkStart w:id="55" w:name="_Toc191547598"/>
-      <w:proofErr w:type="gramStart"/>
       <w:r>
         <w:lastRenderedPageBreak/>
         <w:t>6</w:t>
       </w:r>
-      <w:proofErr w:type="gramEnd"/>
       <w:r>
         <w:t xml:space="preserve"> CONCLUSÃO</w:t>
       </w:r>
@@ -8003,23 +7277,7 @@
           <w:rStyle w:val="Forte"/>
           <w:sz w:val="24"/>
         </w:rPr>
-        <w:t xml:space="preserve">BRASIL. Ministério da Saúde. Conheça os Benefícios da Amamentação. Disponível em: </w:t>
-      </w:r>
-      <w:proofErr w:type="gramStart"/>
-      <w:r>
-        <w:rPr>
-          <w:rStyle w:val="Forte"/>
-          <w:sz w:val="24"/>
-        </w:rPr>
-        <w:t>https</w:t>
-      </w:r>
-      <w:proofErr w:type="gramEnd"/>
-      <w:r>
-        <w:rPr>
-          <w:rStyle w:val="Forte"/>
-          <w:sz w:val="24"/>
-        </w:rPr>
-        <w:t>://www.gov.br/saude/pt-br/campanhas-da-saude/2023/amamentacao/conheca-os-benef</w:t>
+        <w:t>BRASIL. Ministério da Saúde. Conheça os Benefícios da Amamentação. Disponível em: https://www.gov.br/saude/pt-br/campanhas-da-saude/2023/amamentacao/conheca-os-benef</w:t>
       </w:r>
       <w:r>
         <w:rPr>
@@ -8042,23 +7300,7 @@
           <w:rStyle w:val="Forte"/>
           <w:sz w:val="24"/>
         </w:rPr>
-        <w:t xml:space="preserve">LOPES, M. H.; SILVA, R. A.; PEREIRA, A. L.; SANTOS, F. M. A tecnologia dos aplicativos móveis na promoção ao aleitamento materno: revisão integrativa. Revista Brasileira de Enfermagem, 75(1), e20210034. Disponível em: </w:t>
-      </w:r>
-      <w:proofErr w:type="gramStart"/>
-      <w:r>
-        <w:rPr>
-          <w:rStyle w:val="Forte"/>
-          <w:sz w:val="24"/>
-        </w:rPr>
-        <w:t>https</w:t>
-      </w:r>
-      <w:proofErr w:type="gramEnd"/>
-      <w:r>
-        <w:rPr>
-          <w:rStyle w:val="Forte"/>
-          <w:sz w:val="24"/>
-        </w:rPr>
-        <w:t>://www.researchgate.net/publication/360160864_A_tecnologia_dos_aplicativos_moveis_na_promocao_ao_aleitamento_materno_revisao_integr</w:t>
+        <w:t>LOPES, M. H.; SILVA, R. A.; PEREIRA, A. L.; SANTOS, F. M. A tecnologia dos aplicativos móveis na promoção ao aleitamento materno: revisão integrativa. Revista Brasileira de Enfermagem, 75(1), e20210034. Disponível em: https://www.researchgate.net/publication/360160864_A_tecnologia_dos_aplicativos_moveis_na_promocao_ao_aleitamento_materno_revisao_integr</w:t>
       </w:r>
       <w:r>
         <w:rPr>
@@ -8081,39 +7323,7 @@
           <w:rStyle w:val="Forte"/>
           <w:sz w:val="24"/>
         </w:rPr>
-        <w:t>OLIVEIRA, D. S.; SOUZA, A. I</w:t>
-      </w:r>
-      <w:proofErr w:type="gramStart"/>
-      <w:r>
-        <w:rPr>
-          <w:rStyle w:val="Forte"/>
-          <w:sz w:val="24"/>
-        </w:rPr>
-        <w:t>.;</w:t>
-      </w:r>
-      <w:proofErr w:type="gramEnd"/>
-      <w:r>
-        <w:rPr>
-          <w:rStyle w:val="Forte"/>
-          <w:sz w:val="24"/>
-        </w:rPr>
-        <w:t xml:space="preserve"> LIMA, T. H. Tecnologias em saúde e suas contribuições para a promoção do aleitamento materno. Ciência &amp; Saúde Coletiva, 26(9), 1234-1245. Disponível em: </w:t>
-      </w:r>
-      <w:proofErr w:type="gramStart"/>
-      <w:r>
-        <w:rPr>
-          <w:rStyle w:val="Forte"/>
-          <w:sz w:val="24"/>
-        </w:rPr>
-        <w:t>https</w:t>
-      </w:r>
-      <w:proofErr w:type="gramEnd"/>
-      <w:r>
-        <w:rPr>
-          <w:rStyle w:val="Forte"/>
-          <w:sz w:val="24"/>
-        </w:rPr>
-        <w:t>://www.scielo.br/j/csc/a/RG9dKm34fMFyLFXpQsw</w:t>
+        <w:t>OLIVEIRA, D. S.; SOUZA, A. I.; LIMA, T. H. Tecnologias em saúde e suas contribuições para a promoção do aleitamento materno. Ciência &amp; Saúde Coletiva, 26(9), 1234-1245. Disponível em: https://www.scielo.br/j/csc/a/RG9dKm34fMFyLFXpQsw</w:t>
       </w:r>
       <w:r>
         <w:rPr>
@@ -8155,15 +7365,7 @@
         <w:t>O que é a Rede Brasileira de Bancos de Leite Humano</w:t>
       </w:r>
       <w:r>
-        <w:t xml:space="preserve">. Fundação Oswaldo Cruz – Fiocruz. Disponível em: </w:t>
-      </w:r>
-      <w:proofErr w:type="gramStart"/>
-      <w:r>
-        <w:t>https</w:t>
-      </w:r>
-      <w:proofErr w:type="gramEnd"/>
-      <w:r>
-        <w:t>://rblh.fiocruz.br/o-que-e-rede-blh. Acesso em: 13 mar. 2025.</w:t>
+        <w:t>. Fundação Oswaldo Cruz – Fiocruz. Disponível em: https://rblh.fiocruz.br/o-que-e-rede-blh. Acesso em: 13 mar. 2025.</w:t>
       </w:r>
     </w:p>
     <w:p>
@@ -8179,23 +7381,7 @@
           <w:rStyle w:val="Forte"/>
           <w:sz w:val="24"/>
         </w:rPr>
-        <w:t xml:space="preserve">SILVA, R. F.; ALMEIDA, K. L.; FERREIRA, P. H.; COSTA, M. A. Aplicativo Doe Leite: tecnologia facilitadora na doação de leite materno. Revista da Escola de Enfermagem da USP, 56, e20220158. Disponível em: </w:t>
-      </w:r>
-      <w:proofErr w:type="gramStart"/>
-      <w:r>
-        <w:rPr>
-          <w:rStyle w:val="Forte"/>
-          <w:sz w:val="24"/>
-        </w:rPr>
-        <w:t>https</w:t>
-      </w:r>
-      <w:proofErr w:type="gramEnd"/>
-      <w:r>
-        <w:rPr>
-          <w:rStyle w:val="Forte"/>
-          <w:sz w:val="24"/>
-        </w:rPr>
-        <w:t>://www.scielo.br/j/ape/a/tXmsqRHbThMgSxqFZrz</w:t>
+        <w:t>SILVA, R. F.; ALMEIDA, K. L.; FERREIRA, P. H.; COSTA, M. A. Aplicativo Doe Leite: tecnologia facilitadora na doação de leite materno. Revista da Escola de Enfermagem da USP, 56, e20220158. Disponível em: https://www.scielo.br/j/ape/a/tXmsqRHbThMgSxqFZrz</w:t>
       </w:r>
       <w:r>
         <w:rPr>
@@ -8218,39 +7404,7 @@
           <w:rStyle w:val="Forte"/>
           <w:sz w:val="24"/>
         </w:rPr>
-        <w:t>OLIVEIRA, D. S.; SOUZA, A. I</w:t>
-      </w:r>
-      <w:proofErr w:type="gramStart"/>
-      <w:r>
-        <w:rPr>
-          <w:rStyle w:val="Forte"/>
-          <w:sz w:val="24"/>
-        </w:rPr>
-        <w:t>.;</w:t>
-      </w:r>
-      <w:proofErr w:type="gramEnd"/>
-      <w:r>
-        <w:rPr>
-          <w:rStyle w:val="Forte"/>
-          <w:sz w:val="24"/>
-        </w:rPr>
-        <w:t xml:space="preserve"> LIMA, T. H. Aleitamento materno: uso da tecnologia da informação como estratégia para a construção de um website. Revista de Enfermagem da UFSM, 11, e64. Disponível em: </w:t>
-      </w:r>
-      <w:proofErr w:type="gramStart"/>
-      <w:r>
-        <w:rPr>
-          <w:rStyle w:val="Forte"/>
-          <w:sz w:val="24"/>
-        </w:rPr>
-        <w:t>https</w:t>
-      </w:r>
-      <w:proofErr w:type="gramEnd"/>
-      <w:r>
-        <w:rPr>
-          <w:rStyle w:val="Forte"/>
-          <w:sz w:val="24"/>
-        </w:rPr>
-        <w:t>://periodicos.ufsm.br/reufsm/article/view/64034</w:t>
+        <w:t>OLIVEIRA, D. S.; SOUZA, A. I.; LIMA, T. H. Aleitamento materno: uso da tecnologia da informação como estratégia para a construção de um website. Revista de Enfermagem da UFSM, 11, e64. Disponível em: https://periodicos.ufsm.br/reufsm/article/view/64034</w:t>
       </w:r>
       <w:r>
         <w:rPr>
@@ -8273,23 +7427,7 @@
           <w:rStyle w:val="Forte"/>
           <w:sz w:val="24"/>
         </w:rPr>
-        <w:t xml:space="preserve">IBGE – Instituto Brasileiro de Geografia e Estatística. Estatísticas do Registro Civil: Nascimentos 2022. Disponível em: </w:t>
-      </w:r>
-      <w:proofErr w:type="gramStart"/>
-      <w:r>
-        <w:rPr>
-          <w:rStyle w:val="Forte"/>
-          <w:sz w:val="24"/>
-        </w:rPr>
-        <w:t>https</w:t>
-      </w:r>
-      <w:proofErr w:type="gramEnd"/>
-      <w:r>
-        <w:rPr>
-          <w:rStyle w:val="Forte"/>
-          <w:sz w:val="24"/>
-        </w:rPr>
-        <w:t>://www.ibge.gov.br/estatisticas/sociais/populacao/9110-estatisticas-do-registro-civil</w:t>
+        <w:t>IBGE – Instituto Brasileiro de Geografia e Estatística. Estatísticas do Registro Civil: Nascimentos 2022. Disponível em: https://www.ibge.gov.br/estatisticas/sociais/populacao/9110-estatisticas-do-registro-civil</w:t>
       </w:r>
       <w:r>
         <w:rPr>
@@ -8312,23 +7450,7 @@
           <w:rStyle w:val="Forte"/>
           <w:sz w:val="24"/>
         </w:rPr>
-        <w:t xml:space="preserve">BRASIL. Ministério da Saúde. Indicadores de saúde: mortalidade infantil. Disponível em: </w:t>
-      </w:r>
-      <w:proofErr w:type="gramStart"/>
-      <w:r>
-        <w:rPr>
-          <w:rStyle w:val="Forte"/>
-          <w:sz w:val="24"/>
-        </w:rPr>
-        <w:t>https</w:t>
-      </w:r>
-      <w:proofErr w:type="gramEnd"/>
-      <w:r>
-        <w:rPr>
-          <w:rStyle w:val="Forte"/>
-          <w:sz w:val="24"/>
-        </w:rPr>
-        <w:t>://www.gov.br/saude/pt-br/assuntos/saude-de-a-a-z/m/mortalidade-inf</w:t>
+        <w:t>BRASIL. Ministério da Saúde. Indicadores de saúde: mortalidade infantil. Disponível em: https://www.gov.br/saude/pt-br/assuntos/saude-de-a-a-z/m/mortalidade-inf</w:t>
       </w:r>
       <w:r>
         <w:rPr>
@@ -8351,39 +7473,7 @@
           <w:rStyle w:val="Forte"/>
           <w:sz w:val="24"/>
         </w:rPr>
-        <w:t xml:space="preserve">ORGANIZAÇÃO MUNDIAL DA SAÚDE (OMS). </w:t>
-      </w:r>
-      <w:proofErr w:type="spellStart"/>
-      <w:r>
-        <w:rPr>
-          <w:rStyle w:val="Forte"/>
-          <w:sz w:val="24"/>
-        </w:rPr>
-        <w:t>Breastfeeding</w:t>
-      </w:r>
-      <w:proofErr w:type="spellEnd"/>
-      <w:r>
-        <w:rPr>
-          <w:rStyle w:val="Forte"/>
-          <w:sz w:val="24"/>
-        </w:rPr>
-        <w:t xml:space="preserve">. Disponível em: </w:t>
-      </w:r>
-      <w:proofErr w:type="gramStart"/>
-      <w:r>
-        <w:rPr>
-          <w:rStyle w:val="Forte"/>
-          <w:sz w:val="24"/>
-        </w:rPr>
-        <w:t>https</w:t>
-      </w:r>
-      <w:proofErr w:type="gramEnd"/>
-      <w:r>
-        <w:rPr>
-          <w:rStyle w:val="Forte"/>
-          <w:sz w:val="24"/>
-        </w:rPr>
-        <w:t>://www.who.int/news-room/fact-sheets/detail/breastfe</w:t>
+        <w:t>ORGANIZAÇÃO MUNDIAL DA SAÚDE (OMS). Breastfeeding. Disponível em: https://www.who.int/news-room/fact-sheets/detail/breastfe</w:t>
       </w:r>
       <w:r>
         <w:rPr>
@@ -8402,39 +7492,7 @@
           <w:rStyle w:val="Forte"/>
           <w:sz w:val="24"/>
         </w:rPr>
-        <w:t xml:space="preserve">HCSL – Hospital das Clínicas Samuel </w:t>
-      </w:r>
-      <w:proofErr w:type="spellStart"/>
-      <w:r>
-        <w:rPr>
-          <w:rStyle w:val="Forte"/>
-          <w:sz w:val="24"/>
-        </w:rPr>
-        <w:t>Libânio</w:t>
-      </w:r>
-      <w:proofErr w:type="spellEnd"/>
-      <w:r>
-        <w:rPr>
-          <w:rStyle w:val="Forte"/>
-          <w:sz w:val="24"/>
-        </w:rPr>
-        <w:t xml:space="preserve">. Posto de Coleta de Leite Humano do HCSL auxilia bebês internados na UTI Neonatal e Pediátrica. Disponível em: </w:t>
-      </w:r>
-      <w:proofErr w:type="gramStart"/>
-      <w:r>
-        <w:rPr>
-          <w:rStyle w:val="Forte"/>
-          <w:sz w:val="24"/>
-        </w:rPr>
-        <w:t>https</w:t>
-      </w:r>
-      <w:proofErr w:type="gramEnd"/>
-      <w:r>
-        <w:rPr>
-          <w:rStyle w:val="Forte"/>
-          <w:sz w:val="24"/>
-        </w:rPr>
-        <w:t>://www.hcsl.edu.br/posto-de-coleta-de-leite-humano-do-hcsl-auxilia-bebes-internados-na-uti-neonatal-e-pediatrica/. Acesso em: 13 mar. 2025.</w:t>
+        <w:t>HCSL – Hospital das Clínicas Samuel Libânio. Posto de Coleta de Leite Humano do HCSL auxilia bebês internados na UTI Neonatal e Pediátrica. Disponível em: https://www.hcsl.edu.br/posto-de-coleta-de-leite-humano-do-hcsl-auxilia-bebes-internados-na-uti-neonatal-e-pediatrica/. Acesso em: 13 mar. 2025.</w:t>
       </w:r>
     </w:p>
     <w:p>
@@ -8507,17 +7565,7 @@
     </w:p>
     <w:p>
       <w:r>
-        <w:t>O plano de elaboração e gerenciamento do projeto está disponível na pasta “</w:t>
-      </w:r>
-      <w:proofErr w:type="spellStart"/>
-      <w:proofErr w:type="gramStart"/>
-      <w:r>
-        <w:t>ApêndiceA</w:t>
-      </w:r>
-      <w:proofErr w:type="spellEnd"/>
-      <w:proofErr w:type="gramEnd"/>
-      <w:r>
-        <w:t>” que acompanha este documento.</w:t>
+        <w:t>O plano de elaboração e gerenciamento do projeto está disponível na pasta “ApêndiceA” que acompanha este documento.</w:t>
       </w:r>
     </w:p>
     <w:p>
@@ -8559,17 +7607,7 @@
         <w:t>is</w:t>
       </w:r>
       <w:r>
-        <w:t xml:space="preserve"> na pasta “</w:t>
-      </w:r>
-      <w:proofErr w:type="spellStart"/>
-      <w:proofErr w:type="gramStart"/>
-      <w:r>
-        <w:t>ApêndiceB</w:t>
-      </w:r>
-      <w:proofErr w:type="spellEnd"/>
-      <w:proofErr w:type="gramEnd"/>
-      <w:r>
-        <w:t>” que acompanha este documento.</w:t>
+        <w:t xml:space="preserve"> na pasta “ApêndiceB” que acompanha este documento.</w:t>
       </w:r>
     </w:p>
     <w:p>
@@ -8591,17 +7629,7 @@
     </w:p>
     <w:p>
       <w:r>
-        <w:t>O modelo de casos de uso está disponível na pasta “</w:t>
-      </w:r>
-      <w:proofErr w:type="spellStart"/>
-      <w:proofErr w:type="gramStart"/>
-      <w:r>
-        <w:t>ApêndiceC</w:t>
-      </w:r>
-      <w:proofErr w:type="spellEnd"/>
-      <w:proofErr w:type="gramEnd"/>
-      <w:r>
-        <w:t>” que acompanha este documento.</w:t>
+        <w:t>O modelo de casos de uso está disponível na pasta “ApêndiceC” que acompanha este documento.</w:t>
       </w:r>
     </w:p>
     <w:p>
@@ -8623,17 +7651,7 @@
     </w:p>
     <w:p>
       <w:r>
-        <w:t>O modelo conceitual dos dados (representado por meio do modelo entidade-relacionamento), o modelo lógico dos dados e o dicionário dos dados do modelo lógico estão disponíveis na pasta “</w:t>
-      </w:r>
-      <w:proofErr w:type="spellStart"/>
-      <w:proofErr w:type="gramStart"/>
-      <w:r>
-        <w:t>ApêndiceD</w:t>
-      </w:r>
-      <w:proofErr w:type="spellEnd"/>
-      <w:proofErr w:type="gramEnd"/>
-      <w:r>
-        <w:t>” que acompanha este documento.</w:t>
+        <w:t>O modelo conceitual dos dados (representado por meio do modelo entidade-relacionamento), o modelo lógico dos dados e o dicionário dos dados do modelo lógico estão disponíveis na pasta “ApêndiceD” que acompanha este documento.</w:t>
       </w:r>
     </w:p>
     <w:p>
@@ -8654,17 +7672,7 @@
     </w:p>
     <w:p>
       <w:r>
-        <w:t>Os modelos de interface de usuário de baixa e média fidelidades estão disponíveis na pasta “</w:t>
-      </w:r>
-      <w:proofErr w:type="spellStart"/>
-      <w:proofErr w:type="gramStart"/>
-      <w:r>
-        <w:t>ApêndiceE</w:t>
-      </w:r>
-      <w:proofErr w:type="spellEnd"/>
-      <w:proofErr w:type="gramEnd"/>
-      <w:r>
-        <w:t>” que acompanha este documento.</w:t>
+        <w:t>Os modelos de interface de usuário de baixa e média fidelidades estão disponíveis na pasta “ApêndiceE” que acompanha este documento.</w:t>
       </w:r>
     </w:p>
     <w:p>
@@ -8703,17 +7711,7 @@
     </w:p>
     <w:p>
       <w:r>
-        <w:t>Os diagramas elaborados por meio da UML estão disponíveis na pasta “</w:t>
-      </w:r>
-      <w:proofErr w:type="spellStart"/>
-      <w:proofErr w:type="gramStart"/>
-      <w:r>
-        <w:t>ApêndiceF</w:t>
-      </w:r>
-      <w:proofErr w:type="spellEnd"/>
-      <w:proofErr w:type="gramEnd"/>
-      <w:r>
-        <w:t>” que acompanha este documento.</w:t>
+        <w:t>Os diagramas elaborados por meio da UML estão disponíveis na pasta “ApêndiceF” que acompanha este documento.</w:t>
       </w:r>
     </w:p>
     <w:p/>
@@ -8741,15 +7739,7 @@
         <w:t>PÊNDICE G</w:t>
       </w:r>
       <w:r>
-        <w:t xml:space="preserve"> – </w:t>
-      </w:r>
-      <w:proofErr w:type="gramStart"/>
-      <w:r>
-        <w:t>ENTREVISTAS</w:t>
-      </w:r>
-      <w:proofErr w:type="gramEnd"/>
-      <w:r>
-        <w:t xml:space="preserve"> COM USU</w:t>
+        <w:t xml:space="preserve"> – ENTREVISTAS COM USU</w:t>
       </w:r>
       <w:r>
         <w:t>Á</w:t>
@@ -8767,17 +7757,7 @@
         </w:rPr>
       </w:pPr>
       <w:r>
-        <w:t>As entrevistas com os potenciais usuários do sistema encontram-se disponíveis na pasta “</w:t>
-      </w:r>
-      <w:proofErr w:type="spellStart"/>
-      <w:proofErr w:type="gramStart"/>
-      <w:r>
-        <w:t>ApêndiceG</w:t>
-      </w:r>
-      <w:proofErr w:type="spellEnd"/>
-      <w:proofErr w:type="gramEnd"/>
-      <w:r>
-        <w:t>” que acompanha este documento.</w:t>
+        <w:t>As entrevistas com os potenciais usuários do sistema encontram-se disponíveis na pasta “ApêndiceG” que acompanha este documento.</w:t>
       </w:r>
       <w:bookmarkEnd w:id="62"/>
       <w:bookmarkEnd w:id="63"/>
@@ -8794,7 +7774,7 @@
 </file>
 
 <file path=word/endnotes.xml><?xml version="1.0" encoding="utf-8"?>
-<w:endnotes xmlns:wpc="http://schemas.microsoft.com/office/word/2010/wordprocessingCanvas" xmlns:mc="http://schemas.openxmlformats.org/markup-compatibility/2006" xmlns:o="urn:schemas-microsoft-com:office:office" xmlns:r="http://schemas.openxmlformats.org/officeDocument/2006/relationships" xmlns:m="http://schemas.openxmlformats.org/officeDocument/2006/math" xmlns:v="urn:schemas-microsoft-com:vml" xmlns:wp14="http://schemas.microsoft.com/office/word/2010/wordprocessingDrawing" xmlns:wp="http://schemas.openxmlformats.org/drawingml/2006/wordprocessingDrawing" xmlns:w10="urn:schemas-microsoft-com:office:word" xmlns:w="http://schemas.openxmlformats.org/wordprocessingml/2006/main" xmlns:w14="http://schemas.microsoft.com/office/word/2010/wordml" xmlns:wpg="http://schemas.microsoft.com/office/word/2010/wordprocessingGroup" xmlns:wpi="http://schemas.microsoft.com/office/word/2010/wordprocessingInk" xmlns:wne="http://schemas.microsoft.com/office/word/2006/wordml" xmlns:wps="http://schemas.microsoft.com/office/word/2010/wordprocessingShape" mc:Ignorable="w14 wp14">
+<w:endnotes xmlns:wpc="http://schemas.microsoft.com/office/word/2010/wordprocessingCanvas" xmlns:cx="http://schemas.microsoft.com/office/drawing/2014/chartex" xmlns:mc="http://schemas.openxmlformats.org/markup-compatibility/2006" xmlns:o="urn:schemas-microsoft-com:office:office" xmlns:r="http://schemas.openxmlformats.org/officeDocument/2006/relationships" xmlns:m="http://schemas.openxmlformats.org/officeDocument/2006/math" xmlns:v="urn:schemas-microsoft-com:vml" xmlns:wp14="http://schemas.microsoft.com/office/word/2010/wordprocessingDrawing" xmlns:wp="http://schemas.openxmlformats.org/drawingml/2006/wordprocessingDrawing" xmlns:w10="urn:schemas-microsoft-com:office:word" xmlns:w="http://schemas.openxmlformats.org/wordprocessingml/2006/main" xmlns:w14="http://schemas.microsoft.com/office/word/2010/wordml" xmlns:w15="http://schemas.microsoft.com/office/word/2012/wordml" xmlns:w16se="http://schemas.microsoft.com/office/word/2015/wordml/symex" xmlns:wpg="http://schemas.microsoft.com/office/word/2010/wordprocessingGroup" xmlns:wpi="http://schemas.microsoft.com/office/word/2010/wordprocessingInk" xmlns:wne="http://schemas.microsoft.com/office/word/2006/wordml" xmlns:wps="http://schemas.microsoft.com/office/word/2010/wordprocessingShape" mc:Ignorable="w14 w15 w16se wp14">
   <w:endnote w:type="separator" w:id="-1">
     <w:p>
       <w:r>
@@ -8893,7 +7873,7 @@
 </file>
 
 <file path=word/footnotes.xml><?xml version="1.0" encoding="utf-8"?>
-<w:footnotes xmlns:wpc="http://schemas.microsoft.com/office/word/2010/wordprocessingCanvas" xmlns:mc="http://schemas.openxmlformats.org/markup-compatibility/2006" xmlns:o="urn:schemas-microsoft-com:office:office" xmlns:r="http://schemas.openxmlformats.org/officeDocument/2006/relationships" xmlns:m="http://schemas.openxmlformats.org/officeDocument/2006/math" xmlns:v="urn:schemas-microsoft-com:vml" xmlns:wp14="http://schemas.microsoft.com/office/word/2010/wordprocessingDrawing" xmlns:wp="http://schemas.openxmlformats.org/drawingml/2006/wordprocessingDrawing" xmlns:w10="urn:schemas-microsoft-com:office:word" xmlns:w="http://schemas.openxmlformats.org/wordprocessingml/2006/main" xmlns:w14="http://schemas.microsoft.com/office/word/2010/wordml" xmlns:wpg="http://schemas.microsoft.com/office/word/2010/wordprocessingGroup" xmlns:wpi="http://schemas.microsoft.com/office/word/2010/wordprocessingInk" xmlns:wne="http://schemas.microsoft.com/office/word/2006/wordml" xmlns:wps="http://schemas.microsoft.com/office/word/2010/wordprocessingShape" mc:Ignorable="w14 wp14">
+<w:footnotes xmlns:wpc="http://schemas.microsoft.com/office/word/2010/wordprocessingCanvas" xmlns:cx="http://schemas.microsoft.com/office/drawing/2014/chartex" xmlns:mc="http://schemas.openxmlformats.org/markup-compatibility/2006" xmlns:o="urn:schemas-microsoft-com:office:office" xmlns:r="http://schemas.openxmlformats.org/officeDocument/2006/relationships" xmlns:m="http://schemas.openxmlformats.org/officeDocument/2006/math" xmlns:v="urn:schemas-microsoft-com:vml" xmlns:wp14="http://schemas.microsoft.com/office/word/2010/wordprocessingDrawing" xmlns:wp="http://schemas.openxmlformats.org/drawingml/2006/wordprocessingDrawing" xmlns:w10="urn:schemas-microsoft-com:office:word" xmlns:w="http://schemas.openxmlformats.org/wordprocessingml/2006/main" xmlns:w14="http://schemas.microsoft.com/office/word/2010/wordml" xmlns:w15="http://schemas.microsoft.com/office/word/2012/wordml" xmlns:w16se="http://schemas.microsoft.com/office/word/2015/wordml/symex" xmlns:wpg="http://schemas.microsoft.com/office/word/2010/wordprocessingGroup" xmlns:wpi="http://schemas.microsoft.com/office/word/2010/wordprocessingInk" xmlns:wne="http://schemas.microsoft.com/office/word/2006/wordml" xmlns:wps="http://schemas.microsoft.com/office/word/2010/wordprocessingShape" mc:Ignorable="w14 w15 w16se wp14">
   <w:footnote w:type="separator" w:id="-1">
     <w:p>
       <w:r>
@@ -8992,14 +7972,14 @@
 </file>
 
 <file path=word/header1.xml><?xml version="1.0" encoding="utf-8"?>
-<w:hdr xmlns:wpc="http://schemas.microsoft.com/office/word/2010/wordprocessingCanvas" xmlns:mc="http://schemas.openxmlformats.org/markup-compatibility/2006" xmlns:o="urn:schemas-microsoft-com:office:office" xmlns:r="http://schemas.openxmlformats.org/officeDocument/2006/relationships" xmlns:m="http://schemas.openxmlformats.org/officeDocument/2006/math" xmlns:v="urn:schemas-microsoft-com:vml" xmlns:wp14="http://schemas.microsoft.com/office/word/2010/wordprocessingDrawing" xmlns:wp="http://schemas.openxmlformats.org/drawingml/2006/wordprocessingDrawing" xmlns:w10="urn:schemas-microsoft-com:office:word" xmlns:w="http://schemas.openxmlformats.org/wordprocessingml/2006/main" xmlns:w14="http://schemas.microsoft.com/office/word/2010/wordml" xmlns:wpg="http://schemas.microsoft.com/office/word/2010/wordprocessingGroup" xmlns:wpi="http://schemas.microsoft.com/office/word/2010/wordprocessingInk" xmlns:wne="http://schemas.microsoft.com/office/word/2006/wordml" xmlns:wps="http://schemas.microsoft.com/office/word/2010/wordprocessingShape" mc:Ignorable="w14 wp14">
+<w:hdr xmlns:wpc="http://schemas.microsoft.com/office/word/2010/wordprocessingCanvas" xmlns:cx="http://schemas.microsoft.com/office/drawing/2014/chartex" xmlns:mc="http://schemas.openxmlformats.org/markup-compatibility/2006" xmlns:o="urn:schemas-microsoft-com:office:office" xmlns:r="http://schemas.openxmlformats.org/officeDocument/2006/relationships" xmlns:m="http://schemas.openxmlformats.org/officeDocument/2006/math" xmlns:v="urn:schemas-microsoft-com:vml" xmlns:wp14="http://schemas.microsoft.com/office/word/2010/wordprocessingDrawing" xmlns:wp="http://schemas.openxmlformats.org/drawingml/2006/wordprocessingDrawing" xmlns:w10="urn:schemas-microsoft-com:office:word" xmlns:w="http://schemas.openxmlformats.org/wordprocessingml/2006/main" xmlns:w14="http://schemas.microsoft.com/office/word/2010/wordml" xmlns:w15="http://schemas.microsoft.com/office/word/2012/wordml" xmlns:w16se="http://schemas.microsoft.com/office/word/2015/wordml/symex" xmlns:wpg="http://schemas.microsoft.com/office/word/2010/wordprocessingGroup" xmlns:wpi="http://schemas.microsoft.com/office/word/2010/wordprocessingInk" xmlns:wne="http://schemas.microsoft.com/office/word/2006/wordml" xmlns:wps="http://schemas.microsoft.com/office/word/2010/wordprocessingShape" mc:Ignorable="w14 w15 w16se wp14">
   <w:p/>
   <w:p/>
 </w:hdr>
 </file>
 
 <file path=word/header2.xml><?xml version="1.0" encoding="utf-8"?>
-<w:hdr xmlns:wpc="http://schemas.microsoft.com/office/word/2010/wordprocessingCanvas" xmlns:mc="http://schemas.openxmlformats.org/markup-compatibility/2006" xmlns:o="urn:schemas-microsoft-com:office:office" xmlns:r="http://schemas.openxmlformats.org/officeDocument/2006/relationships" xmlns:m="http://schemas.openxmlformats.org/officeDocument/2006/math" xmlns:v="urn:schemas-microsoft-com:vml" xmlns:wp14="http://schemas.microsoft.com/office/word/2010/wordprocessingDrawing" xmlns:wp="http://schemas.openxmlformats.org/drawingml/2006/wordprocessingDrawing" xmlns:w10="urn:schemas-microsoft-com:office:word" xmlns:w="http://schemas.openxmlformats.org/wordprocessingml/2006/main" xmlns:w14="http://schemas.microsoft.com/office/word/2010/wordml" xmlns:wpg="http://schemas.microsoft.com/office/word/2010/wordprocessingGroup" xmlns:wpi="http://schemas.microsoft.com/office/word/2010/wordprocessingInk" xmlns:wne="http://schemas.microsoft.com/office/word/2006/wordml" xmlns:wps="http://schemas.microsoft.com/office/word/2010/wordprocessingShape" mc:Ignorable="w14 wp14">
+<w:hdr xmlns:wpc="http://schemas.microsoft.com/office/word/2010/wordprocessingCanvas" xmlns:cx="http://schemas.microsoft.com/office/drawing/2014/chartex" xmlns:mc="http://schemas.openxmlformats.org/markup-compatibility/2006" xmlns:o="urn:schemas-microsoft-com:office:office" xmlns:r="http://schemas.openxmlformats.org/officeDocument/2006/relationships" xmlns:m="http://schemas.openxmlformats.org/officeDocument/2006/math" xmlns:v="urn:schemas-microsoft-com:vml" xmlns:wp14="http://schemas.microsoft.com/office/word/2010/wordprocessingDrawing" xmlns:wp="http://schemas.openxmlformats.org/drawingml/2006/wordprocessingDrawing" xmlns:w10="urn:schemas-microsoft-com:office:word" xmlns:w="http://schemas.openxmlformats.org/wordprocessingml/2006/main" xmlns:w14="http://schemas.microsoft.com/office/word/2010/wordml" xmlns:w15="http://schemas.microsoft.com/office/word/2012/wordml" xmlns:w16se="http://schemas.microsoft.com/office/word/2015/wordml/symex" xmlns:wpg="http://schemas.microsoft.com/office/word/2010/wordprocessingGroup" xmlns:wpi="http://schemas.microsoft.com/office/word/2010/wordprocessingInk" xmlns:wne="http://schemas.microsoft.com/office/word/2006/wordml" xmlns:wps="http://schemas.microsoft.com/office/word/2010/wordprocessingShape" mc:Ignorable="w14 w15 w16se wp14">
   <w:p>
     <w:pPr>
       <w:pStyle w:val="Cabealho"/>
@@ -9012,7 +7992,6 @@
           <w:docPartUnique/>
         </w:docPartObj>
       </w:sdtPr>
-      <w:sdtEndPr/>
       <w:sdtContent>
         <w:r>
           <w:rPr>
@@ -9051,7 +8030,7 @@
 </file>
 
 <file path=word/header3.xml><?xml version="1.0" encoding="utf-8"?>
-<w:hdr xmlns:wpc="http://schemas.microsoft.com/office/word/2010/wordprocessingCanvas" xmlns:mc="http://schemas.openxmlformats.org/markup-compatibility/2006" xmlns:o="urn:schemas-microsoft-com:office:office" xmlns:r="http://schemas.openxmlformats.org/officeDocument/2006/relationships" xmlns:m="http://schemas.openxmlformats.org/officeDocument/2006/math" xmlns:v="urn:schemas-microsoft-com:vml" xmlns:wp14="http://schemas.microsoft.com/office/word/2010/wordprocessingDrawing" xmlns:wp="http://schemas.openxmlformats.org/drawingml/2006/wordprocessingDrawing" xmlns:w10="urn:schemas-microsoft-com:office:word" xmlns:w="http://schemas.openxmlformats.org/wordprocessingml/2006/main" xmlns:w14="http://schemas.microsoft.com/office/word/2010/wordml" xmlns:wpg="http://schemas.microsoft.com/office/word/2010/wordprocessingGroup" xmlns:wpi="http://schemas.microsoft.com/office/word/2010/wordprocessingInk" xmlns:wne="http://schemas.microsoft.com/office/word/2006/wordml" xmlns:wps="http://schemas.microsoft.com/office/word/2010/wordprocessingShape" mc:Ignorable="w14 wp14">
+<w:hdr xmlns:wpc="http://schemas.microsoft.com/office/word/2010/wordprocessingCanvas" xmlns:cx="http://schemas.microsoft.com/office/drawing/2014/chartex" xmlns:mc="http://schemas.openxmlformats.org/markup-compatibility/2006" xmlns:o="urn:schemas-microsoft-com:office:office" xmlns:r="http://schemas.openxmlformats.org/officeDocument/2006/relationships" xmlns:m="http://schemas.openxmlformats.org/officeDocument/2006/math" xmlns:v="urn:schemas-microsoft-com:vml" xmlns:wp14="http://schemas.microsoft.com/office/word/2010/wordprocessingDrawing" xmlns:wp="http://schemas.openxmlformats.org/drawingml/2006/wordprocessingDrawing" xmlns:w10="urn:schemas-microsoft-com:office:word" xmlns:w="http://schemas.openxmlformats.org/wordprocessingml/2006/main" xmlns:w14="http://schemas.microsoft.com/office/word/2010/wordml" xmlns:w15="http://schemas.microsoft.com/office/word/2012/wordml" xmlns:w16se="http://schemas.microsoft.com/office/word/2015/wordml/symex" xmlns:wpg="http://schemas.microsoft.com/office/word/2010/wordprocessingGroup" xmlns:wpi="http://schemas.microsoft.com/office/word/2010/wordprocessingInk" xmlns:wne="http://schemas.microsoft.com/office/word/2006/wordml" xmlns:wps="http://schemas.microsoft.com/office/word/2010/wordprocessingShape" mc:Ignorable="w14 w15 w16se wp14">
   <w:p>
     <w:pPr>
       <w:pStyle w:val="Cabealho"/>
@@ -9061,7 +8040,7 @@
 </file>
 
 <file path=word/header4.xml><?xml version="1.0" encoding="utf-8"?>
-<w:hdr xmlns:wpc="http://schemas.microsoft.com/office/word/2010/wordprocessingCanvas" xmlns:mc="http://schemas.openxmlformats.org/markup-compatibility/2006" xmlns:o="urn:schemas-microsoft-com:office:office" xmlns:r="http://schemas.openxmlformats.org/officeDocument/2006/relationships" xmlns:m="http://schemas.openxmlformats.org/officeDocument/2006/math" xmlns:v="urn:schemas-microsoft-com:vml" xmlns:wp14="http://schemas.microsoft.com/office/word/2010/wordprocessingDrawing" xmlns:wp="http://schemas.openxmlformats.org/drawingml/2006/wordprocessingDrawing" xmlns:w10="urn:schemas-microsoft-com:office:word" xmlns:w="http://schemas.openxmlformats.org/wordprocessingml/2006/main" xmlns:w14="http://schemas.microsoft.com/office/word/2010/wordml" xmlns:wpg="http://schemas.microsoft.com/office/word/2010/wordprocessingGroup" xmlns:wpi="http://schemas.microsoft.com/office/word/2010/wordprocessingInk" xmlns:wne="http://schemas.microsoft.com/office/word/2006/wordml" xmlns:wps="http://schemas.microsoft.com/office/word/2010/wordprocessingShape" mc:Ignorable="w14 wp14">
+<w:hdr xmlns:wpc="http://schemas.microsoft.com/office/word/2010/wordprocessingCanvas" xmlns:cx="http://schemas.microsoft.com/office/drawing/2014/chartex" xmlns:mc="http://schemas.openxmlformats.org/markup-compatibility/2006" xmlns:o="urn:schemas-microsoft-com:office:office" xmlns:r="http://schemas.openxmlformats.org/officeDocument/2006/relationships" xmlns:m="http://schemas.openxmlformats.org/officeDocument/2006/math" xmlns:v="urn:schemas-microsoft-com:vml" xmlns:wp14="http://schemas.microsoft.com/office/word/2010/wordprocessingDrawing" xmlns:wp="http://schemas.openxmlformats.org/drawingml/2006/wordprocessingDrawing" xmlns:w10="urn:schemas-microsoft-com:office:word" xmlns:w="http://schemas.openxmlformats.org/wordprocessingml/2006/main" xmlns:w14="http://schemas.microsoft.com/office/word/2010/wordml" xmlns:w15="http://schemas.microsoft.com/office/word/2012/wordml" xmlns:w16se="http://schemas.microsoft.com/office/word/2015/wordml/symex" xmlns:wpg="http://schemas.microsoft.com/office/word/2010/wordprocessingGroup" xmlns:wpi="http://schemas.microsoft.com/office/word/2010/wordprocessingInk" xmlns:wne="http://schemas.microsoft.com/office/word/2006/wordml" xmlns:wps="http://schemas.microsoft.com/office/word/2010/wordprocessingShape" mc:Ignorable="w14 w15 w16se wp14">
   <w:p>
     <w:pPr>
       <w:pStyle w:val="Cabealho"/>
@@ -9071,7 +8050,7 @@
 </file>
 
 <file path=word/header5.xml><?xml version="1.0" encoding="utf-8"?>
-<w:hdr xmlns:wpc="http://schemas.microsoft.com/office/word/2010/wordprocessingCanvas" xmlns:mc="http://schemas.openxmlformats.org/markup-compatibility/2006" xmlns:o="urn:schemas-microsoft-com:office:office" xmlns:r="http://schemas.openxmlformats.org/officeDocument/2006/relationships" xmlns:m="http://schemas.openxmlformats.org/officeDocument/2006/math" xmlns:v="urn:schemas-microsoft-com:vml" xmlns:wp14="http://schemas.microsoft.com/office/word/2010/wordprocessingDrawing" xmlns:wp="http://schemas.openxmlformats.org/drawingml/2006/wordprocessingDrawing" xmlns:w10="urn:schemas-microsoft-com:office:word" xmlns:w="http://schemas.openxmlformats.org/wordprocessingml/2006/main" xmlns:w14="http://schemas.microsoft.com/office/word/2010/wordml" xmlns:wpg="http://schemas.microsoft.com/office/word/2010/wordprocessingGroup" xmlns:wpi="http://schemas.microsoft.com/office/word/2010/wordprocessingInk" xmlns:wne="http://schemas.microsoft.com/office/word/2006/wordml" xmlns:wps="http://schemas.microsoft.com/office/word/2010/wordprocessingShape" mc:Ignorable="w14 wp14">
+<w:hdr xmlns:wpc="http://schemas.microsoft.com/office/word/2010/wordprocessingCanvas" xmlns:cx="http://schemas.microsoft.com/office/drawing/2014/chartex" xmlns:mc="http://schemas.openxmlformats.org/markup-compatibility/2006" xmlns:o="urn:schemas-microsoft-com:office:office" xmlns:r="http://schemas.openxmlformats.org/officeDocument/2006/relationships" xmlns:m="http://schemas.openxmlformats.org/officeDocument/2006/math" xmlns:v="urn:schemas-microsoft-com:vml" xmlns:wp14="http://schemas.microsoft.com/office/word/2010/wordprocessingDrawing" xmlns:wp="http://schemas.openxmlformats.org/drawingml/2006/wordprocessingDrawing" xmlns:w10="urn:schemas-microsoft-com:office:word" xmlns:w="http://schemas.openxmlformats.org/wordprocessingml/2006/main" xmlns:w14="http://schemas.microsoft.com/office/word/2010/wordml" xmlns:w15="http://schemas.microsoft.com/office/word/2012/wordml" xmlns:w16se="http://schemas.microsoft.com/office/word/2015/wordml/symex" xmlns:wpg="http://schemas.microsoft.com/office/word/2010/wordprocessingGroup" xmlns:wpi="http://schemas.microsoft.com/office/word/2010/wordprocessingInk" xmlns:wne="http://schemas.microsoft.com/office/word/2006/wordml" xmlns:wps="http://schemas.microsoft.com/office/word/2010/wordprocessingShape" mc:Ignorable="w14 w15 w16se wp14">
   <w:p>
     <w:pPr>
       <w:pStyle w:val="Cabealho"/>
@@ -9081,7 +8060,7 @@
 </file>
 
 <file path=word/header6.xml><?xml version="1.0" encoding="utf-8"?>
-<w:hdr xmlns:wpc="http://schemas.microsoft.com/office/word/2010/wordprocessingCanvas" xmlns:mc="http://schemas.openxmlformats.org/markup-compatibility/2006" xmlns:o="urn:schemas-microsoft-com:office:office" xmlns:r="http://schemas.openxmlformats.org/officeDocument/2006/relationships" xmlns:m="http://schemas.openxmlformats.org/officeDocument/2006/math" xmlns:v="urn:schemas-microsoft-com:vml" xmlns:wp14="http://schemas.microsoft.com/office/word/2010/wordprocessingDrawing" xmlns:wp="http://schemas.openxmlformats.org/drawingml/2006/wordprocessingDrawing" xmlns:w10="urn:schemas-microsoft-com:office:word" xmlns:w="http://schemas.openxmlformats.org/wordprocessingml/2006/main" xmlns:w14="http://schemas.microsoft.com/office/word/2010/wordml" xmlns:wpg="http://schemas.microsoft.com/office/word/2010/wordprocessingGroup" xmlns:wpi="http://schemas.microsoft.com/office/word/2010/wordprocessingInk" xmlns:wne="http://schemas.microsoft.com/office/word/2006/wordml" xmlns:wps="http://schemas.microsoft.com/office/word/2010/wordprocessingShape" mc:Ignorable="w14 wp14">
+<w:hdr xmlns:wpc="http://schemas.microsoft.com/office/word/2010/wordprocessingCanvas" xmlns:cx="http://schemas.microsoft.com/office/drawing/2014/chartex" xmlns:mc="http://schemas.openxmlformats.org/markup-compatibility/2006" xmlns:o="urn:schemas-microsoft-com:office:office" xmlns:r="http://schemas.openxmlformats.org/officeDocument/2006/relationships" xmlns:m="http://schemas.openxmlformats.org/officeDocument/2006/math" xmlns:v="urn:schemas-microsoft-com:vml" xmlns:wp14="http://schemas.microsoft.com/office/word/2010/wordprocessingDrawing" xmlns:wp="http://schemas.openxmlformats.org/drawingml/2006/wordprocessingDrawing" xmlns:w10="urn:schemas-microsoft-com:office:word" xmlns:w="http://schemas.openxmlformats.org/wordprocessingml/2006/main" xmlns:w14="http://schemas.microsoft.com/office/word/2010/wordml" xmlns:w15="http://schemas.microsoft.com/office/word/2012/wordml" xmlns:w16se="http://schemas.microsoft.com/office/word/2015/wordml/symex" xmlns:wpg="http://schemas.microsoft.com/office/word/2010/wordprocessingGroup" xmlns:wpi="http://schemas.microsoft.com/office/word/2010/wordprocessingInk" xmlns:wne="http://schemas.microsoft.com/office/word/2006/wordml" xmlns:wps="http://schemas.microsoft.com/office/word/2010/wordprocessingShape" mc:Ignorable="w14 w15 w16se wp14">
   <w:p>
     <w:pPr>
       <w:pStyle w:val="Cabealho"/>
@@ -9091,7 +8070,7 @@
 </file>
 
 <file path=word/header7.xml><?xml version="1.0" encoding="utf-8"?>
-<w:hdr xmlns:wpc="http://schemas.microsoft.com/office/word/2010/wordprocessingCanvas" xmlns:mc="http://schemas.openxmlformats.org/markup-compatibility/2006" xmlns:o="urn:schemas-microsoft-com:office:office" xmlns:r="http://schemas.openxmlformats.org/officeDocument/2006/relationships" xmlns:m="http://schemas.openxmlformats.org/officeDocument/2006/math" xmlns:v="urn:schemas-microsoft-com:vml" xmlns:wp14="http://schemas.microsoft.com/office/word/2010/wordprocessingDrawing" xmlns:wp="http://schemas.openxmlformats.org/drawingml/2006/wordprocessingDrawing" xmlns:w10="urn:schemas-microsoft-com:office:word" xmlns:w="http://schemas.openxmlformats.org/wordprocessingml/2006/main" xmlns:w14="http://schemas.microsoft.com/office/word/2010/wordml" xmlns:wpg="http://schemas.microsoft.com/office/word/2010/wordprocessingGroup" xmlns:wpi="http://schemas.microsoft.com/office/word/2010/wordprocessingInk" xmlns:wne="http://schemas.microsoft.com/office/word/2006/wordml" xmlns:wps="http://schemas.microsoft.com/office/word/2010/wordprocessingShape" mc:Ignorable="w14 wp14">
+<w:hdr xmlns:wpc="http://schemas.microsoft.com/office/word/2010/wordprocessingCanvas" xmlns:cx="http://schemas.microsoft.com/office/drawing/2014/chartex" xmlns:mc="http://schemas.openxmlformats.org/markup-compatibility/2006" xmlns:o="urn:schemas-microsoft-com:office:office" xmlns:r="http://schemas.openxmlformats.org/officeDocument/2006/relationships" xmlns:m="http://schemas.openxmlformats.org/officeDocument/2006/math" xmlns:v="urn:schemas-microsoft-com:vml" xmlns:wp14="http://schemas.microsoft.com/office/word/2010/wordprocessingDrawing" xmlns:wp="http://schemas.openxmlformats.org/drawingml/2006/wordprocessingDrawing" xmlns:w10="urn:schemas-microsoft-com:office:word" xmlns:w="http://schemas.openxmlformats.org/wordprocessingml/2006/main" xmlns:w14="http://schemas.microsoft.com/office/word/2010/wordml" xmlns:w15="http://schemas.microsoft.com/office/word/2012/wordml" xmlns:w16se="http://schemas.microsoft.com/office/word/2015/wordml/symex" xmlns:wpg="http://schemas.microsoft.com/office/word/2010/wordprocessingGroup" xmlns:wpi="http://schemas.microsoft.com/office/word/2010/wordprocessingInk" xmlns:wne="http://schemas.microsoft.com/office/word/2006/wordml" xmlns:wps="http://schemas.microsoft.com/office/word/2010/wordprocessingShape" mc:Ignorable="w14 w15 w16se wp14">
   <w:sdt>
     <w:sdtPr>
       <w:id w:val="245571589"/>
@@ -9100,7 +8079,6 @@
         <w:docPartUnique/>
       </w:docPartObj>
     </w:sdtPr>
-    <w:sdtEndPr/>
     <w:sdtContent>
       <w:p>
         <w:pPr>
@@ -9128,7 +8106,7 @@
           <w:rPr>
             <w:noProof/>
           </w:rPr>
-          <w:t>39</w:t>
+          <w:t>29</w:t>
         </w:r>
         <w:r>
           <w:rPr>
@@ -9143,7 +8121,7 @@
 </file>
 
 <file path=word/header8.xml><?xml version="1.0" encoding="utf-8"?>
-<w:hdr xmlns:wpc="http://schemas.microsoft.com/office/word/2010/wordprocessingCanvas" xmlns:mc="http://schemas.openxmlformats.org/markup-compatibility/2006" xmlns:o="urn:schemas-microsoft-com:office:office" xmlns:r="http://schemas.openxmlformats.org/officeDocument/2006/relationships" xmlns:m="http://schemas.openxmlformats.org/officeDocument/2006/math" xmlns:v="urn:schemas-microsoft-com:vml" xmlns:wp14="http://schemas.microsoft.com/office/word/2010/wordprocessingDrawing" xmlns:wp="http://schemas.openxmlformats.org/drawingml/2006/wordprocessingDrawing" xmlns:w10="urn:schemas-microsoft-com:office:word" xmlns:w="http://schemas.openxmlformats.org/wordprocessingml/2006/main" xmlns:w14="http://schemas.microsoft.com/office/word/2010/wordml" xmlns:wpg="http://schemas.microsoft.com/office/word/2010/wordprocessingGroup" xmlns:wpi="http://schemas.microsoft.com/office/word/2010/wordprocessingInk" xmlns:wne="http://schemas.microsoft.com/office/word/2006/wordml" xmlns:wps="http://schemas.microsoft.com/office/word/2010/wordprocessingShape" mc:Ignorable="w14 wp14">
+<w:hdr xmlns:wpc="http://schemas.microsoft.com/office/word/2010/wordprocessingCanvas" xmlns:cx="http://schemas.microsoft.com/office/drawing/2014/chartex" xmlns:mc="http://schemas.openxmlformats.org/markup-compatibility/2006" xmlns:o="urn:schemas-microsoft-com:office:office" xmlns:r="http://schemas.openxmlformats.org/officeDocument/2006/relationships" xmlns:m="http://schemas.openxmlformats.org/officeDocument/2006/math" xmlns:v="urn:schemas-microsoft-com:vml" xmlns:wp14="http://schemas.microsoft.com/office/word/2010/wordprocessingDrawing" xmlns:wp="http://schemas.openxmlformats.org/drawingml/2006/wordprocessingDrawing" xmlns:w10="urn:schemas-microsoft-com:office:word" xmlns:w="http://schemas.openxmlformats.org/wordprocessingml/2006/main" xmlns:w14="http://schemas.microsoft.com/office/word/2010/wordml" xmlns:w15="http://schemas.microsoft.com/office/word/2012/wordml" xmlns:w16se="http://schemas.microsoft.com/office/word/2015/wordml/symex" xmlns:wpg="http://schemas.microsoft.com/office/word/2010/wordprocessingGroup" xmlns:wpi="http://schemas.microsoft.com/office/word/2010/wordprocessingInk" xmlns:wne="http://schemas.microsoft.com/office/word/2006/wordml" xmlns:wps="http://schemas.microsoft.com/office/word/2010/wordprocessingShape" mc:Ignorable="w14 w15 w16se wp14">
   <w:p>
     <w:pPr>
       <w:pStyle w:val="Cabealho"/>
@@ -9153,8 +8131,8 @@
 </file>
 
 <file path=word/numbering.xml><?xml version="1.0" encoding="utf-8"?>
-<w:numbering xmlns:wpc="http://schemas.microsoft.com/office/word/2010/wordprocessingCanvas" xmlns:mc="http://schemas.openxmlformats.org/markup-compatibility/2006" xmlns:o="urn:schemas-microsoft-com:office:office" xmlns:r="http://schemas.openxmlformats.org/officeDocument/2006/relationships" xmlns:m="http://schemas.openxmlformats.org/officeDocument/2006/math" xmlns:v="urn:schemas-microsoft-com:vml" xmlns:wp14="http://schemas.microsoft.com/office/word/2010/wordprocessingDrawing" xmlns:wp="http://schemas.openxmlformats.org/drawingml/2006/wordprocessingDrawing" xmlns:w10="urn:schemas-microsoft-com:office:word" xmlns:w="http://schemas.openxmlformats.org/wordprocessingml/2006/main" xmlns:w14="http://schemas.microsoft.com/office/word/2010/wordml" xmlns:wpg="http://schemas.microsoft.com/office/word/2010/wordprocessingGroup" xmlns:wpi="http://schemas.microsoft.com/office/word/2010/wordprocessingInk" xmlns:wne="http://schemas.microsoft.com/office/word/2006/wordml" xmlns:wps="http://schemas.microsoft.com/office/word/2010/wordprocessingShape" mc:Ignorable="w14 wp14">
-  <w:abstractNum w:abstractNumId="0">
+<w:numbering xmlns:wpc="http://schemas.microsoft.com/office/word/2010/wordprocessingCanvas" xmlns:cx="http://schemas.microsoft.com/office/drawing/2014/chartex" xmlns:mc="http://schemas.openxmlformats.org/markup-compatibility/2006" xmlns:o="urn:schemas-microsoft-com:office:office" xmlns:r="http://schemas.openxmlformats.org/officeDocument/2006/relationships" xmlns:m="http://schemas.openxmlformats.org/officeDocument/2006/math" xmlns:v="urn:schemas-microsoft-com:vml" xmlns:wp14="http://schemas.microsoft.com/office/word/2010/wordprocessingDrawing" xmlns:wp="http://schemas.openxmlformats.org/drawingml/2006/wordprocessingDrawing" xmlns:w10="urn:schemas-microsoft-com:office:word" xmlns:w="http://schemas.openxmlformats.org/wordprocessingml/2006/main" xmlns:w14="http://schemas.microsoft.com/office/word/2010/wordml" xmlns:w15="http://schemas.microsoft.com/office/word/2012/wordml" xmlns:w16se="http://schemas.microsoft.com/office/word/2015/wordml/symex" xmlns:wpg="http://schemas.microsoft.com/office/word/2010/wordprocessingGroup" xmlns:wpi="http://schemas.microsoft.com/office/word/2010/wordprocessingInk" xmlns:wne="http://schemas.microsoft.com/office/word/2006/wordml" xmlns:wps="http://schemas.microsoft.com/office/word/2010/wordprocessingShape" mc:Ignorable="w14 w15 w16se wp14">
+  <w:abstractNum w:abstractNumId="0" w15:restartNumberingAfterBreak="0">
     <w:nsid w:val="FFFFFF88"/>
     <w:multiLevelType w:val="singleLevel"/>
     <w:tmpl w:val="758A92F0"/>
@@ -9171,7 +8149,7 @@
       </w:pPr>
     </w:lvl>
   </w:abstractNum>
-  <w:abstractNum w:abstractNumId="1">
+  <w:abstractNum w:abstractNumId="1" w15:restartNumberingAfterBreak="0">
     <w:nsid w:val="010727FD"/>
     <w:multiLevelType w:val="multilevel"/>
     <w:tmpl w:val="B78AADBA"/>
@@ -9311,7 +8289,7 @@
       </w:rPr>
     </w:lvl>
   </w:abstractNum>
-  <w:abstractNum w:abstractNumId="2">
+  <w:abstractNum w:abstractNumId="2" w15:restartNumberingAfterBreak="0">
     <w:nsid w:val="11DF579C"/>
     <w:multiLevelType w:val="hybridMultilevel"/>
     <w:tmpl w:val="8B6AF490"/>
@@ -9424,7 +8402,7 @@
       </w:rPr>
     </w:lvl>
   </w:abstractNum>
-  <w:abstractNum w:abstractNumId="3">
+  <w:abstractNum w:abstractNumId="3" w15:restartNumberingAfterBreak="0">
     <w:nsid w:val="14EC4CFF"/>
     <w:multiLevelType w:val="hybridMultilevel"/>
     <w:tmpl w:val="F18636E2"/>
@@ -9540,7 +8518,7 @@
       </w:pPr>
     </w:lvl>
   </w:abstractNum>
-  <w:abstractNum w:abstractNumId="4">
+  <w:abstractNum w:abstractNumId="4" w15:restartNumberingAfterBreak="0">
     <w:nsid w:val="1862130C"/>
     <w:multiLevelType w:val="multilevel"/>
     <w:tmpl w:val="E102CBF2"/>
@@ -9680,7 +8658,7 @@
       </w:rPr>
     </w:lvl>
   </w:abstractNum>
-  <w:abstractNum w:abstractNumId="5">
+  <w:abstractNum w:abstractNumId="5" w15:restartNumberingAfterBreak="0">
     <w:nsid w:val="19F3483E"/>
     <w:multiLevelType w:val="multilevel"/>
     <w:tmpl w:val="7960D292"/>
@@ -9820,7 +8798,7 @@
       </w:rPr>
     </w:lvl>
   </w:abstractNum>
-  <w:abstractNum w:abstractNumId="6">
+  <w:abstractNum w:abstractNumId="6" w15:restartNumberingAfterBreak="0">
     <w:nsid w:val="1FD13A6F"/>
     <w:multiLevelType w:val="multilevel"/>
     <w:tmpl w:val="E40E7E6C"/>
@@ -9960,7 +8938,7 @@
       </w:rPr>
     </w:lvl>
   </w:abstractNum>
-  <w:abstractNum w:abstractNumId="7">
+  <w:abstractNum w:abstractNumId="7" w15:restartNumberingAfterBreak="0">
     <w:nsid w:val="27540B40"/>
     <w:multiLevelType w:val="hybridMultilevel"/>
     <w:tmpl w:val="7E109130"/>
@@ -10049,7 +9027,7 @@
       </w:pPr>
     </w:lvl>
   </w:abstractNum>
-  <w:abstractNum w:abstractNumId="8">
+  <w:abstractNum w:abstractNumId="8" w15:restartNumberingAfterBreak="0">
     <w:nsid w:val="2C8232F4"/>
     <w:multiLevelType w:val="hybridMultilevel"/>
     <w:tmpl w:val="1A56AC36"/>
@@ -10138,7 +9116,7 @@
       </w:pPr>
     </w:lvl>
   </w:abstractNum>
-  <w:abstractNum w:abstractNumId="9">
+  <w:abstractNum w:abstractNumId="9" w15:restartNumberingAfterBreak="0">
     <w:nsid w:val="2F267230"/>
     <w:multiLevelType w:val="hybridMultilevel"/>
     <w:tmpl w:val="E102B2CC"/>
@@ -10227,7 +9205,7 @@
       </w:pPr>
     </w:lvl>
   </w:abstractNum>
-  <w:abstractNum w:abstractNumId="10">
+  <w:abstractNum w:abstractNumId="10" w15:restartNumberingAfterBreak="0">
     <w:nsid w:val="30696363"/>
     <w:multiLevelType w:val="hybridMultilevel"/>
     <w:tmpl w:val="8368C35A"/>
@@ -10316,7 +9294,7 @@
       </w:pPr>
     </w:lvl>
   </w:abstractNum>
-  <w:abstractNum w:abstractNumId="11">
+  <w:abstractNum w:abstractNumId="11" w15:restartNumberingAfterBreak="0">
     <w:nsid w:val="34E26EA6"/>
     <w:multiLevelType w:val="multilevel"/>
     <w:tmpl w:val="3C58877C"/>
@@ -10456,7 +9434,7 @@
       </w:rPr>
     </w:lvl>
   </w:abstractNum>
-  <w:abstractNum w:abstractNumId="12">
+  <w:abstractNum w:abstractNumId="12" w15:restartNumberingAfterBreak="0">
     <w:nsid w:val="39F52A64"/>
     <w:multiLevelType w:val="singleLevel"/>
     <w:tmpl w:val="AE162D36"/>
@@ -10475,7 +9453,7 @@
       </w:rPr>
     </w:lvl>
   </w:abstractNum>
-  <w:abstractNum w:abstractNumId="13">
+  <w:abstractNum w:abstractNumId="13" w15:restartNumberingAfterBreak="0">
     <w:nsid w:val="3B501AD5"/>
     <w:multiLevelType w:val="hybridMultilevel"/>
     <w:tmpl w:val="A39AD45A"/>
@@ -10564,7 +9542,7 @@
       </w:pPr>
     </w:lvl>
   </w:abstractNum>
-  <w:abstractNum w:abstractNumId="14">
+  <w:abstractNum w:abstractNumId="14" w15:restartNumberingAfterBreak="0">
     <w:nsid w:val="3C1706AA"/>
     <w:multiLevelType w:val="hybridMultilevel"/>
     <w:tmpl w:val="D4A2F076"/>
@@ -10677,7 +9655,7 @@
       </w:rPr>
     </w:lvl>
   </w:abstractNum>
-  <w:abstractNum w:abstractNumId="15">
+  <w:abstractNum w:abstractNumId="15" w15:restartNumberingAfterBreak="0">
     <w:nsid w:val="3EB02082"/>
     <w:multiLevelType w:val="multilevel"/>
     <w:tmpl w:val="A5D200B2"/>
@@ -10817,7 +9795,7 @@
       </w:rPr>
     </w:lvl>
   </w:abstractNum>
-  <w:abstractNum w:abstractNumId="16">
+  <w:abstractNum w:abstractNumId="16" w15:restartNumberingAfterBreak="0">
     <w:nsid w:val="43F26983"/>
     <w:multiLevelType w:val="multilevel"/>
     <w:tmpl w:val="1E482440"/>
@@ -10961,7 +9939,7 @@
       </w:rPr>
     </w:lvl>
   </w:abstractNum>
-  <w:abstractNum w:abstractNumId="17">
+  <w:abstractNum w:abstractNumId="17" w15:restartNumberingAfterBreak="0">
     <w:nsid w:val="5584027B"/>
     <w:multiLevelType w:val="hybridMultilevel"/>
     <w:tmpl w:val="B394E1E2"/>
@@ -11047,7 +10025,7 @@
       </w:pPr>
     </w:lvl>
   </w:abstractNum>
-  <w:abstractNum w:abstractNumId="18">
+  <w:abstractNum w:abstractNumId="18" w15:restartNumberingAfterBreak="0">
     <w:nsid w:val="5F2F46EB"/>
     <w:multiLevelType w:val="multilevel"/>
     <w:tmpl w:val="D4DCBC9C"/>
@@ -11187,7 +10165,7 @@
       </w:rPr>
     </w:lvl>
   </w:abstractNum>
-  <w:abstractNum w:abstractNumId="19">
+  <w:abstractNum w:abstractNumId="19" w15:restartNumberingAfterBreak="0">
     <w:nsid w:val="63447252"/>
     <w:multiLevelType w:val="hybridMultilevel"/>
     <w:tmpl w:val="CCF684C8"/>
@@ -11303,7 +10281,7 @@
       </w:pPr>
     </w:lvl>
   </w:abstractNum>
-  <w:abstractNum w:abstractNumId="20">
+  <w:abstractNum w:abstractNumId="20" w15:restartNumberingAfterBreak="0">
     <w:nsid w:val="63E512F1"/>
     <w:multiLevelType w:val="hybridMultilevel"/>
     <w:tmpl w:val="BA363936"/>
@@ -11416,7 +10394,7 @@
       </w:rPr>
     </w:lvl>
   </w:abstractNum>
-  <w:abstractNum w:abstractNumId="21">
+  <w:abstractNum w:abstractNumId="21" w15:restartNumberingAfterBreak="0">
     <w:nsid w:val="729A5C18"/>
     <w:multiLevelType w:val="singleLevel"/>
     <w:tmpl w:val="AE162D36"/>
@@ -11505,7 +10483,7 @@
 </file>
 
 <file path=word/styles.xml><?xml version="1.0" encoding="utf-8"?>
-<w:styles xmlns:mc="http://schemas.openxmlformats.org/markup-compatibility/2006" xmlns:r="http://schemas.openxmlformats.org/officeDocument/2006/relationships" xmlns:w="http://schemas.openxmlformats.org/wordprocessingml/2006/main" xmlns:w14="http://schemas.microsoft.com/office/word/2010/wordml" mc:Ignorable="w14">
+<w:styles xmlns:mc="http://schemas.openxmlformats.org/markup-compatibility/2006" xmlns:r="http://schemas.openxmlformats.org/officeDocument/2006/relationships" xmlns:w="http://schemas.openxmlformats.org/wordprocessingml/2006/main" xmlns:w14="http://schemas.microsoft.com/office/word/2010/wordml" xmlns:w15="http://schemas.microsoft.com/office/word/2012/wordml" xmlns:w16se="http://schemas.microsoft.com/office/word/2015/wordml/symex" mc:Ignorable="w14 w15 w16se">
   <w:docDefaults>
     <w:rPrDefault>
       <w:rPr>
@@ -11515,148 +10493,378 @@
     </w:rPrDefault>
     <w:pPrDefault/>
   </w:docDefaults>
-  <w:latentStyles w:defLockedState="0" w:defUIPriority="99" w:defSemiHidden="1" w:defUnhideWhenUsed="1" w:defQFormat="0" w:count="267">
-    <w:lsdException w:name="Normal" w:semiHidden="0" w:uiPriority="0" w:unhideWhenUsed="0" w:qFormat="1"/>
-    <w:lsdException w:name="heading 1" w:semiHidden="0" w:uiPriority="9" w:unhideWhenUsed="0" w:qFormat="1"/>
-    <w:lsdException w:name="heading 2" w:semiHidden="0" w:uiPriority="9" w:unhideWhenUsed="0" w:qFormat="1"/>
-    <w:lsdException w:name="heading 3" w:semiHidden="0" w:uiPriority="9" w:unhideWhenUsed="0" w:qFormat="1"/>
-    <w:lsdException w:name="heading 4" w:uiPriority="9" w:qFormat="1"/>
-    <w:lsdException w:name="heading 5" w:uiPriority="9" w:qFormat="1"/>
-    <w:lsdException w:name="heading 6" w:uiPriority="9" w:qFormat="1"/>
-    <w:lsdException w:name="heading 7" w:uiPriority="9" w:qFormat="1"/>
-    <w:lsdException w:name="heading 8" w:uiPriority="9" w:qFormat="1"/>
-    <w:lsdException w:name="heading 9" w:uiPriority="9" w:qFormat="1"/>
-    <w:lsdException w:name="toc 1" w:uiPriority="39"/>
-    <w:lsdException w:name="toc 2" w:uiPriority="39"/>
-    <w:lsdException w:name="toc 3" w:uiPriority="39"/>
-    <w:lsdException w:name="toc 4" w:uiPriority="39"/>
-    <w:lsdException w:name="toc 5" w:uiPriority="39"/>
-    <w:lsdException w:name="toc 6" w:uiPriority="39"/>
-    <w:lsdException w:name="toc 7" w:uiPriority="39"/>
-    <w:lsdException w:name="toc 8" w:uiPriority="39"/>
-    <w:lsdException w:name="toc 9" w:uiPriority="39"/>
-    <w:lsdException w:name="caption" w:uiPriority="35" w:qFormat="1"/>
-    <w:lsdException w:name="Title" w:semiHidden="0" w:uiPriority="10" w:unhideWhenUsed="0" w:qFormat="1"/>
-    <w:lsdException w:name="Default Paragraph Font" w:uiPriority="1"/>
-    <w:lsdException w:name="Subtitle" w:semiHidden="0" w:uiPriority="11" w:unhideWhenUsed="0" w:qFormat="1"/>
-    <w:lsdException w:name="Strong" w:semiHidden="0" w:uiPriority="22" w:unhideWhenUsed="0" w:qFormat="1"/>
-    <w:lsdException w:name="Emphasis" w:semiHidden="0" w:uiPriority="20" w:unhideWhenUsed="0" w:qFormat="1"/>
-    <w:lsdException w:name="Normal Table" w:semiHidden="0" w:unhideWhenUsed="0"/>
-    <w:lsdException w:name="Table Subtle 1" w:semiHidden="0" w:unhideWhenUsed="0"/>
-    <w:lsdException w:name="Table Web 2" w:semiHidden="0" w:unhideWhenUsed="0"/>
-    <w:lsdException w:name="Table Web 3" w:semiHidden="0" w:unhideWhenUsed="0"/>
-    <w:lsdException w:name="Table Grid" w:semiHidden="0" w:uiPriority="59" w:unhideWhenUsed="0"/>
-    <w:lsdException w:name="Placeholder Text" w:unhideWhenUsed="0"/>
-    <w:lsdException w:name="No Spacing" w:semiHidden="0" w:uiPriority="1" w:unhideWhenUsed="0" w:qFormat="1"/>
-    <w:lsdException w:name="Light Shading" w:semiHidden="0" w:uiPriority="60" w:unhideWhenUsed="0"/>
-    <w:lsdException w:name="Light List" w:semiHidden="0" w:uiPriority="61" w:unhideWhenUsed="0"/>
-    <w:lsdException w:name="Light Grid" w:semiHidden="0" w:uiPriority="62" w:unhideWhenUsed="0"/>
-    <w:lsdException w:name="Medium Shading 1" w:semiHidden="0" w:uiPriority="63" w:unhideWhenUsed="0"/>
-    <w:lsdException w:name="Medium Shading 2" w:semiHidden="0" w:uiPriority="64" w:unhideWhenUsed="0"/>
-    <w:lsdException w:name="Medium List 1" w:semiHidden="0" w:uiPriority="65" w:unhideWhenUsed="0"/>
-    <w:lsdException w:name="Medium List 2" w:semiHidden="0" w:uiPriority="66" w:unhideWhenUsed="0"/>
-    <w:lsdException w:name="Medium Grid 1" w:semiHidden="0" w:uiPriority="67" w:unhideWhenUsed="0"/>
-    <w:lsdException w:name="Medium Grid 2" w:semiHidden="0" w:uiPriority="68" w:unhideWhenUsed="0"/>
-    <w:lsdException w:name="Medium Grid 3" w:semiHidden="0" w:uiPriority="69" w:unhideWhenUsed="0"/>
-    <w:lsdException w:name="Dark List" w:semiHidden="0" w:uiPriority="70" w:unhideWhenUsed="0"/>
-    <w:lsdException w:name="Colorful Shading" w:semiHidden="0" w:uiPriority="71" w:unhideWhenUsed="0"/>
-    <w:lsdException w:name="Colorful List" w:semiHidden="0" w:uiPriority="72" w:unhideWhenUsed="0"/>
-    <w:lsdException w:name="Colorful Grid" w:semiHidden="0" w:uiPriority="73" w:unhideWhenUsed="0"/>
-    <w:lsdException w:name="Light Shading Accent 1" w:semiHidden="0" w:uiPriority="60" w:unhideWhenUsed="0"/>
-    <w:lsdException w:name="Light List Accent 1" w:semiHidden="0" w:uiPriority="61" w:unhideWhenUsed="0"/>
-    <w:lsdException w:name="Light Grid Accent 1" w:semiHidden="0" w:uiPriority="62" w:unhideWhenUsed="0"/>
-    <w:lsdException w:name="Medium Shading 1 Accent 1" w:semiHidden="0" w:uiPriority="63" w:unhideWhenUsed="0"/>
-    <w:lsdException w:name="Medium Shading 2 Accent 1" w:semiHidden="0" w:uiPriority="64" w:unhideWhenUsed="0"/>
-    <w:lsdException w:name="Medium List 1 Accent 1" w:semiHidden="0" w:uiPriority="65" w:unhideWhenUsed="0"/>
-    <w:lsdException w:name="Revision" w:unhideWhenUsed="0"/>
-    <w:lsdException w:name="List Paragraph" w:semiHidden="0" w:uiPriority="34" w:unhideWhenUsed="0" w:qFormat="1"/>
-    <w:lsdException w:name="Quote" w:semiHidden="0" w:uiPriority="29" w:unhideWhenUsed="0" w:qFormat="1"/>
-    <w:lsdException w:name="Intense Quote" w:semiHidden="0" w:uiPriority="30" w:unhideWhenUsed="0" w:qFormat="1"/>
-    <w:lsdException w:name="Medium List 2 Accent 1" w:semiHidden="0" w:uiPriority="66" w:unhideWhenUsed="0"/>
-    <w:lsdException w:name="Medium Grid 1 Accent 1" w:semiHidden="0" w:uiPriority="67" w:unhideWhenUsed="0"/>
-    <w:lsdException w:name="Medium Grid 2 Accent 1" w:semiHidden="0" w:uiPriority="68" w:unhideWhenUsed="0"/>
-    <w:lsdException w:name="Medium Grid 3 Accent 1" w:semiHidden="0" w:uiPriority="69" w:unhideWhenUsed="0"/>
-    <w:lsdException w:name="Dark List Accent 1" w:semiHidden="0" w:uiPriority="70" w:unhideWhenUsed="0"/>
-    <w:lsdException w:name="Colorful Shading Accent 1" w:semiHidden="0" w:uiPriority="71" w:unhideWhenUsed="0"/>
-    <w:lsdException w:name="Colorful List Accent 1" w:semiHidden="0" w:uiPriority="72" w:unhideWhenUsed="0"/>
-    <w:lsdException w:name="Colorful Grid Accent 1" w:semiHidden="0" w:uiPriority="73" w:unhideWhenUsed="0"/>
-    <w:lsdException w:name="Light Shading Accent 2" w:semiHidden="0" w:uiPriority="60" w:unhideWhenUsed="0"/>
-    <w:lsdException w:name="Light List Accent 2" w:semiHidden="0" w:uiPriority="61" w:unhideWhenUsed="0"/>
-    <w:lsdException w:name="Light Grid Accent 2" w:semiHidden="0" w:uiPriority="62" w:unhideWhenUsed="0"/>
-    <w:lsdException w:name="Medium Shading 1 Accent 2" w:semiHidden="0" w:uiPriority="63" w:unhideWhenUsed="0"/>
-    <w:lsdException w:name="Medium Shading 2 Accent 2" w:semiHidden="0" w:uiPriority="64" w:unhideWhenUsed="0"/>
-    <w:lsdException w:name="Medium List 1 Accent 2" w:semiHidden="0" w:uiPriority="65" w:unhideWhenUsed="0"/>
-    <w:lsdException w:name="Medium List 2 Accent 2" w:semiHidden="0" w:uiPriority="66" w:unhideWhenUsed="0"/>
-    <w:lsdException w:name="Medium Grid 1 Accent 2" w:semiHidden="0" w:uiPriority="67" w:unhideWhenUsed="0"/>
-    <w:lsdException w:name="Medium Grid 2 Accent 2" w:semiHidden="0" w:uiPriority="68" w:unhideWhenUsed="0"/>
-    <w:lsdException w:name="Medium Grid 3 Accent 2" w:semiHidden="0" w:uiPriority="69" w:unhideWhenUsed="0"/>
-    <w:lsdException w:name="Dark List Accent 2" w:semiHidden="0" w:uiPriority="70" w:unhideWhenUsed="0"/>
-    <w:lsdException w:name="Colorful Shading Accent 2" w:semiHidden="0" w:uiPriority="71" w:unhideWhenUsed="0"/>
-    <w:lsdException w:name="Colorful List Accent 2" w:semiHidden="0" w:uiPriority="72" w:unhideWhenUsed="0"/>
-    <w:lsdException w:name="Colorful Grid Accent 2" w:semiHidden="0" w:uiPriority="73" w:unhideWhenUsed="0"/>
-    <w:lsdException w:name="Light Shading Accent 3" w:semiHidden="0" w:uiPriority="60" w:unhideWhenUsed="0"/>
-    <w:lsdException w:name="Light List Accent 3" w:semiHidden="0" w:uiPriority="61" w:unhideWhenUsed="0"/>
-    <w:lsdException w:name="Light Grid Accent 3" w:semiHidden="0" w:uiPriority="62" w:unhideWhenUsed="0"/>
-    <w:lsdException w:name="Medium Shading 1 Accent 3" w:semiHidden="0" w:uiPriority="63" w:unhideWhenUsed="0"/>
-    <w:lsdException w:name="Medium Shading 2 Accent 3" w:semiHidden="0" w:uiPriority="64" w:unhideWhenUsed="0"/>
-    <w:lsdException w:name="Medium List 1 Accent 3" w:semiHidden="0" w:uiPriority="65" w:unhideWhenUsed="0"/>
-    <w:lsdException w:name="Medium List 2 Accent 3" w:semiHidden="0" w:uiPriority="66" w:unhideWhenUsed="0"/>
-    <w:lsdException w:name="Medium Grid 1 Accent 3" w:semiHidden="0" w:uiPriority="67" w:unhideWhenUsed="0"/>
-    <w:lsdException w:name="Medium Grid 2 Accent 3" w:semiHidden="0" w:uiPriority="68" w:unhideWhenUsed="0"/>
-    <w:lsdException w:name="Medium Grid 3 Accent 3" w:semiHidden="0" w:uiPriority="69" w:unhideWhenUsed="0"/>
-    <w:lsdException w:name="Dark List Accent 3" w:semiHidden="0" w:uiPriority="70" w:unhideWhenUsed="0"/>
-    <w:lsdException w:name="Colorful Shading Accent 3" w:semiHidden="0" w:uiPriority="71" w:unhideWhenUsed="0"/>
-    <w:lsdException w:name="Colorful List Accent 3" w:semiHidden="0" w:uiPriority="72" w:unhideWhenUsed="0"/>
-    <w:lsdException w:name="Colorful Grid Accent 3" w:semiHidden="0" w:uiPriority="73" w:unhideWhenUsed="0"/>
-    <w:lsdException w:name="Light Shading Accent 4" w:semiHidden="0" w:uiPriority="60" w:unhideWhenUsed="0"/>
-    <w:lsdException w:name="Light List Accent 4" w:semiHidden="0" w:uiPriority="61" w:unhideWhenUsed="0"/>
-    <w:lsdException w:name="Light Grid Accent 4" w:semiHidden="0" w:uiPriority="62" w:unhideWhenUsed="0"/>
-    <w:lsdException w:name="Medium Shading 1 Accent 4" w:semiHidden="0" w:uiPriority="63" w:unhideWhenUsed="0"/>
-    <w:lsdException w:name="Medium Shading 2 Accent 4" w:semiHidden="0" w:uiPriority="64" w:unhideWhenUsed="0"/>
-    <w:lsdException w:name="Medium List 1 Accent 4" w:semiHidden="0" w:uiPriority="65" w:unhideWhenUsed="0"/>
-    <w:lsdException w:name="Medium List 2 Accent 4" w:semiHidden="0" w:uiPriority="66" w:unhideWhenUsed="0"/>
-    <w:lsdException w:name="Medium Grid 1 Accent 4" w:semiHidden="0" w:uiPriority="67" w:unhideWhenUsed="0"/>
-    <w:lsdException w:name="Medium Grid 2 Accent 4" w:semiHidden="0" w:uiPriority="68" w:unhideWhenUsed="0"/>
-    <w:lsdException w:name="Medium Grid 3 Accent 4" w:semiHidden="0" w:uiPriority="69" w:unhideWhenUsed="0"/>
-    <w:lsdException w:name="Dark List Accent 4" w:semiHidden="0" w:uiPriority="70" w:unhideWhenUsed="0"/>
-    <w:lsdException w:name="Colorful Shading Accent 4" w:semiHidden="0" w:uiPriority="71" w:unhideWhenUsed="0"/>
-    <w:lsdException w:name="Colorful List Accent 4" w:semiHidden="0" w:uiPriority="72" w:unhideWhenUsed="0"/>
-    <w:lsdException w:name="Colorful Grid Accent 4" w:semiHidden="0" w:uiPriority="73" w:unhideWhenUsed="0"/>
-    <w:lsdException w:name="Light Shading Accent 5" w:semiHidden="0" w:uiPriority="60" w:unhideWhenUsed="0"/>
-    <w:lsdException w:name="Light List Accent 5" w:semiHidden="0" w:uiPriority="61" w:unhideWhenUsed="0"/>
-    <w:lsdException w:name="Light Grid Accent 5" w:semiHidden="0" w:uiPriority="62" w:unhideWhenUsed="0"/>
-    <w:lsdException w:name="Medium Shading 1 Accent 5" w:semiHidden="0" w:uiPriority="63" w:unhideWhenUsed="0"/>
-    <w:lsdException w:name="Medium Shading 2 Accent 5" w:semiHidden="0" w:uiPriority="64" w:unhideWhenUsed="0"/>
-    <w:lsdException w:name="Medium List 1 Accent 5" w:semiHidden="0" w:uiPriority="65" w:unhideWhenUsed="0"/>
-    <w:lsdException w:name="Medium List 2 Accent 5" w:semiHidden="0" w:uiPriority="66" w:unhideWhenUsed="0"/>
-    <w:lsdException w:name="Medium Grid 1 Accent 5" w:semiHidden="0" w:uiPriority="67" w:unhideWhenUsed="0"/>
-    <w:lsdException w:name="Medium Grid 2 Accent 5" w:semiHidden="0" w:uiPriority="68" w:unhideWhenUsed="0"/>
-    <w:lsdException w:name="Medium Grid 3 Accent 5" w:semiHidden="0" w:uiPriority="69" w:unhideWhenUsed="0"/>
-    <w:lsdException w:name="Dark List Accent 5" w:semiHidden="0" w:uiPriority="70" w:unhideWhenUsed="0"/>
-    <w:lsdException w:name="Colorful Shading Accent 5" w:semiHidden="0" w:uiPriority="71" w:unhideWhenUsed="0"/>
-    <w:lsdException w:name="Colorful List Accent 5" w:semiHidden="0" w:uiPriority="72" w:unhideWhenUsed="0"/>
-    <w:lsdException w:name="Colorful Grid Accent 5" w:semiHidden="0" w:uiPriority="73" w:unhideWhenUsed="0"/>
-    <w:lsdException w:name="Light Shading Accent 6" w:semiHidden="0" w:uiPriority="60" w:unhideWhenUsed="0"/>
-    <w:lsdException w:name="Light List Accent 6" w:semiHidden="0" w:uiPriority="61" w:unhideWhenUsed="0"/>
-    <w:lsdException w:name="Light Grid Accent 6" w:semiHidden="0" w:uiPriority="62" w:unhideWhenUsed="0"/>
-    <w:lsdException w:name="Medium Shading 1 Accent 6" w:semiHidden="0" w:uiPriority="63" w:unhideWhenUsed="0"/>
-    <w:lsdException w:name="Medium Shading 2 Accent 6" w:semiHidden="0" w:uiPriority="64" w:unhideWhenUsed="0"/>
-    <w:lsdException w:name="Medium List 1 Accent 6" w:semiHidden="0" w:uiPriority="65" w:unhideWhenUsed="0"/>
-    <w:lsdException w:name="Medium List 2 Accent 6" w:semiHidden="0" w:uiPriority="66" w:unhideWhenUsed="0"/>
-    <w:lsdException w:name="Medium Grid 1 Accent 6" w:semiHidden="0" w:uiPriority="67" w:unhideWhenUsed="0"/>
-    <w:lsdException w:name="Medium Grid 2 Accent 6" w:semiHidden="0" w:uiPriority="68" w:unhideWhenUsed="0"/>
-    <w:lsdException w:name="Medium Grid 3 Accent 6" w:semiHidden="0" w:uiPriority="69" w:unhideWhenUsed="0"/>
-    <w:lsdException w:name="Dark List Accent 6" w:semiHidden="0" w:uiPriority="70" w:unhideWhenUsed="0"/>
-    <w:lsdException w:name="Colorful Shading Accent 6" w:semiHidden="0" w:uiPriority="71" w:unhideWhenUsed="0"/>
-    <w:lsdException w:name="Colorful List Accent 6" w:semiHidden="0" w:uiPriority="72" w:unhideWhenUsed="0"/>
-    <w:lsdException w:name="Colorful Grid Accent 6" w:semiHidden="0" w:uiPriority="73" w:unhideWhenUsed="0"/>
-    <w:lsdException w:name="Subtle Emphasis" w:semiHidden="0" w:uiPriority="19" w:unhideWhenUsed="0" w:qFormat="1"/>
-    <w:lsdException w:name="Intense Emphasis" w:semiHidden="0" w:uiPriority="21" w:unhideWhenUsed="0" w:qFormat="1"/>
-    <w:lsdException w:name="Subtle Reference" w:semiHidden="0" w:uiPriority="31" w:unhideWhenUsed="0" w:qFormat="1"/>
-    <w:lsdException w:name="Intense Reference" w:semiHidden="0" w:uiPriority="32" w:unhideWhenUsed="0" w:qFormat="1"/>
-    <w:lsdException w:name="Book Title" w:semiHidden="0" w:uiPriority="33" w:unhideWhenUsed="0" w:qFormat="1"/>
-    <w:lsdException w:name="Bibliography" w:uiPriority="37"/>
-    <w:lsdException w:name="TOC Heading" w:uiPriority="39" w:qFormat="1"/>
+  <w:latentStyles w:defLockedState="0" w:defUIPriority="99" w:defSemiHidden="0" w:defUnhideWhenUsed="0" w:defQFormat="0" w:count="371">
+    <w:lsdException w:name="Normal" w:uiPriority="0" w:qFormat="1"/>
+    <w:lsdException w:name="heading 1" w:uiPriority="9" w:qFormat="1"/>
+    <w:lsdException w:name="heading 2" w:uiPriority="9" w:qFormat="1"/>
+    <w:lsdException w:name="heading 3" w:uiPriority="9" w:qFormat="1"/>
+    <w:lsdException w:name="heading 4" w:semiHidden="1" w:uiPriority="9" w:unhideWhenUsed="1" w:qFormat="1"/>
+    <w:lsdException w:name="heading 5" w:semiHidden="1" w:uiPriority="9" w:unhideWhenUsed="1" w:qFormat="1"/>
+    <w:lsdException w:name="heading 6" w:semiHidden="1" w:uiPriority="9" w:unhideWhenUsed="1" w:qFormat="1"/>
+    <w:lsdException w:name="heading 7" w:semiHidden="1" w:uiPriority="9" w:unhideWhenUsed="1" w:qFormat="1"/>
+    <w:lsdException w:name="heading 8" w:semiHidden="1" w:uiPriority="9" w:unhideWhenUsed="1" w:qFormat="1"/>
+    <w:lsdException w:name="heading 9" w:semiHidden="1" w:uiPriority="9" w:unhideWhenUsed="1" w:qFormat="1"/>
+    <w:lsdException w:name="index 1" w:semiHidden="1" w:unhideWhenUsed="1"/>
+    <w:lsdException w:name="index 2" w:semiHidden="1" w:unhideWhenUsed="1"/>
+    <w:lsdException w:name="index 3" w:semiHidden="1" w:unhideWhenUsed="1"/>
+    <w:lsdException w:name="index 4" w:semiHidden="1" w:unhideWhenUsed="1"/>
+    <w:lsdException w:name="index 5" w:semiHidden="1" w:unhideWhenUsed="1"/>
+    <w:lsdException w:name="index 6" w:semiHidden="1" w:unhideWhenUsed="1"/>
+    <w:lsdException w:name="index 7" w:semiHidden="1" w:unhideWhenUsed="1"/>
+    <w:lsdException w:name="index 8" w:semiHidden="1" w:unhideWhenUsed="1"/>
+    <w:lsdException w:name="index 9" w:semiHidden="1" w:unhideWhenUsed="1"/>
+    <w:lsdException w:name="toc 1" w:semiHidden="1" w:uiPriority="39" w:unhideWhenUsed="1"/>
+    <w:lsdException w:name="toc 2" w:semiHidden="1" w:uiPriority="39" w:unhideWhenUsed="1"/>
+    <w:lsdException w:name="toc 3" w:semiHidden="1" w:uiPriority="39" w:unhideWhenUsed="1"/>
+    <w:lsdException w:name="toc 4" w:semiHidden="1" w:uiPriority="39" w:unhideWhenUsed="1"/>
+    <w:lsdException w:name="toc 5" w:semiHidden="1" w:uiPriority="39" w:unhideWhenUsed="1"/>
+    <w:lsdException w:name="toc 6" w:semiHidden="1" w:uiPriority="39" w:unhideWhenUsed="1"/>
+    <w:lsdException w:name="toc 7" w:semiHidden="1" w:uiPriority="39" w:unhideWhenUsed="1"/>
+    <w:lsdException w:name="toc 8" w:semiHidden="1" w:uiPriority="39" w:unhideWhenUsed="1"/>
+    <w:lsdException w:name="toc 9" w:semiHidden="1" w:uiPriority="39" w:unhideWhenUsed="1"/>
+    <w:lsdException w:name="Normal Indent" w:semiHidden="1" w:unhideWhenUsed="1"/>
+    <w:lsdException w:name="footnote text" w:semiHidden="1" w:unhideWhenUsed="1"/>
+    <w:lsdException w:name="annotation text" w:semiHidden="1" w:unhideWhenUsed="1"/>
+    <w:lsdException w:name="header" w:semiHidden="1" w:unhideWhenUsed="1"/>
+    <w:lsdException w:name="footer" w:semiHidden="1" w:unhideWhenUsed="1"/>
+    <w:lsdException w:name="index heading" w:semiHidden="1" w:unhideWhenUsed="1"/>
+    <w:lsdException w:name="caption" w:semiHidden="1" w:uiPriority="35" w:unhideWhenUsed="1" w:qFormat="1"/>
+    <w:lsdException w:name="table of figures" w:semiHidden="1" w:unhideWhenUsed="1"/>
+    <w:lsdException w:name="envelope address" w:semiHidden="1" w:unhideWhenUsed="1"/>
+    <w:lsdException w:name="envelope return" w:semiHidden="1" w:unhideWhenUsed="1"/>
+    <w:lsdException w:name="footnote reference" w:semiHidden="1" w:unhideWhenUsed="1"/>
+    <w:lsdException w:name="annotation reference" w:semiHidden="1" w:unhideWhenUsed="1"/>
+    <w:lsdException w:name="line number" w:semiHidden="1" w:unhideWhenUsed="1"/>
+    <w:lsdException w:name="page number" w:semiHidden="1" w:unhideWhenUsed="1"/>
+    <w:lsdException w:name="endnote reference" w:semiHidden="1" w:unhideWhenUsed="1"/>
+    <w:lsdException w:name="endnote text" w:semiHidden="1" w:unhideWhenUsed="1"/>
+    <w:lsdException w:name="table of authorities" w:semiHidden="1" w:unhideWhenUsed="1"/>
+    <w:lsdException w:name="macro" w:semiHidden="1" w:unhideWhenUsed="1"/>
+    <w:lsdException w:name="toa heading" w:semiHidden="1" w:unhideWhenUsed="1"/>
+    <w:lsdException w:name="List" w:semiHidden="1" w:unhideWhenUsed="1"/>
+    <w:lsdException w:name="List Bullet" w:semiHidden="1" w:unhideWhenUsed="1"/>
+    <w:lsdException w:name="List Number" w:semiHidden="1" w:unhideWhenUsed="1"/>
+    <w:lsdException w:name="List 2" w:semiHidden="1" w:unhideWhenUsed="1"/>
+    <w:lsdException w:name="List 3" w:semiHidden="1" w:unhideWhenUsed="1"/>
+    <w:lsdException w:name="List 4" w:semiHidden="1" w:unhideWhenUsed="1"/>
+    <w:lsdException w:name="List 5" w:semiHidden="1" w:unhideWhenUsed="1"/>
+    <w:lsdException w:name="List Bullet 2" w:semiHidden="1" w:unhideWhenUsed="1"/>
+    <w:lsdException w:name="List Bullet 3" w:semiHidden="1" w:unhideWhenUsed="1"/>
+    <w:lsdException w:name="List Bullet 4" w:semiHidden="1" w:unhideWhenUsed="1"/>
+    <w:lsdException w:name="List Bullet 5" w:semiHidden="1" w:unhideWhenUsed="1"/>
+    <w:lsdException w:name="List Number 2" w:semiHidden="1" w:unhideWhenUsed="1"/>
+    <w:lsdException w:name="List Number 3" w:semiHidden="1" w:unhideWhenUsed="1"/>
+    <w:lsdException w:name="List Number 4" w:semiHidden="1" w:unhideWhenUsed="1"/>
+    <w:lsdException w:name="List Number 5" w:semiHidden="1" w:unhideWhenUsed="1"/>
+    <w:lsdException w:name="Title" w:uiPriority="10" w:qFormat="1"/>
+    <w:lsdException w:name="Closing" w:semiHidden="1" w:unhideWhenUsed="1"/>
+    <w:lsdException w:name="Signature" w:semiHidden="1" w:unhideWhenUsed="1"/>
+    <w:lsdException w:name="Default Paragraph Font" w:semiHidden="1" w:uiPriority="1" w:unhideWhenUsed="1"/>
+    <w:lsdException w:name="Body Text" w:semiHidden="1" w:unhideWhenUsed="1"/>
+    <w:lsdException w:name="Body Text Indent" w:semiHidden="1" w:unhideWhenUsed="1"/>
+    <w:lsdException w:name="List Continue" w:semiHidden="1" w:unhideWhenUsed="1"/>
+    <w:lsdException w:name="List Continue 2" w:semiHidden="1" w:unhideWhenUsed="1"/>
+    <w:lsdException w:name="List Continue 3" w:semiHidden="1" w:unhideWhenUsed="1"/>
+    <w:lsdException w:name="List Continue 4" w:semiHidden="1" w:unhideWhenUsed="1"/>
+    <w:lsdException w:name="List Continue 5" w:semiHidden="1" w:unhideWhenUsed="1"/>
+    <w:lsdException w:name="Message Header" w:semiHidden="1" w:unhideWhenUsed="1"/>
+    <w:lsdException w:name="Subtitle" w:uiPriority="11" w:qFormat="1"/>
+    <w:lsdException w:name="Salutation" w:semiHidden="1" w:unhideWhenUsed="1"/>
+    <w:lsdException w:name="Date" w:semiHidden="1" w:unhideWhenUsed="1"/>
+    <w:lsdException w:name="Body Text First Indent" w:semiHidden="1" w:unhideWhenUsed="1"/>
+    <w:lsdException w:name="Body Text First Indent 2" w:semiHidden="1" w:unhideWhenUsed="1"/>
+    <w:lsdException w:name="Note Heading" w:semiHidden="1" w:unhideWhenUsed="1"/>
+    <w:lsdException w:name="Body Text 2" w:semiHidden="1" w:unhideWhenUsed="1"/>
+    <w:lsdException w:name="Body Text 3" w:semiHidden="1" w:unhideWhenUsed="1"/>
+    <w:lsdException w:name="Body Text Indent 2" w:semiHidden="1" w:unhideWhenUsed="1"/>
+    <w:lsdException w:name="Body Text Indent 3" w:semiHidden="1" w:unhideWhenUsed="1"/>
+    <w:lsdException w:name="Block Text" w:semiHidden="1" w:unhideWhenUsed="1"/>
+    <w:lsdException w:name="Hyperlink" w:semiHidden="1" w:unhideWhenUsed="1"/>
+    <w:lsdException w:name="FollowedHyperlink" w:semiHidden="1" w:unhideWhenUsed="1"/>
+    <w:lsdException w:name="Strong" w:uiPriority="22" w:qFormat="1"/>
+    <w:lsdException w:name="Emphasis" w:uiPriority="20" w:qFormat="1"/>
+    <w:lsdException w:name="Document Map" w:semiHidden="1" w:unhideWhenUsed="1"/>
+    <w:lsdException w:name="Plain Text" w:semiHidden="1" w:unhideWhenUsed="1"/>
+    <w:lsdException w:name="E-mail Signature" w:semiHidden="1" w:unhideWhenUsed="1"/>
+    <w:lsdException w:name="HTML Top of Form" w:semiHidden="1" w:unhideWhenUsed="1"/>
+    <w:lsdException w:name="HTML Bottom of Form" w:semiHidden="1" w:unhideWhenUsed="1"/>
+    <w:lsdException w:name="Normal (Web)" w:semiHidden="1" w:unhideWhenUsed="1"/>
+    <w:lsdException w:name="HTML Acronym" w:semiHidden="1" w:unhideWhenUsed="1"/>
+    <w:lsdException w:name="HTML Address" w:semiHidden="1" w:unhideWhenUsed="1"/>
+    <w:lsdException w:name="HTML Cite" w:semiHidden="1" w:unhideWhenUsed="1"/>
+    <w:lsdException w:name="HTML Code" w:semiHidden="1" w:unhideWhenUsed="1"/>
+    <w:lsdException w:name="HTML Definition" w:semiHidden="1" w:unhideWhenUsed="1"/>
+    <w:lsdException w:name="HTML Keyboard" w:semiHidden="1" w:unhideWhenUsed="1"/>
+    <w:lsdException w:name="HTML Preformatted" w:semiHidden="1" w:unhideWhenUsed="1"/>
+    <w:lsdException w:name="HTML Sample" w:semiHidden="1" w:unhideWhenUsed="1"/>
+    <w:lsdException w:name="HTML Typewriter" w:semiHidden="1" w:unhideWhenUsed="1"/>
+    <w:lsdException w:name="HTML Variable" w:semiHidden="1" w:unhideWhenUsed="1"/>
+    <w:lsdException w:name="Normal Table" w:semiHidden="1" w:unhideWhenUsed="1"/>
+    <w:lsdException w:name="annotation subject" w:semiHidden="1" w:unhideWhenUsed="1"/>
+    <w:lsdException w:name="No List" w:semiHidden="1" w:unhideWhenUsed="1"/>
+    <w:lsdException w:name="Outline List 1" w:semiHidden="1" w:unhideWhenUsed="1"/>
+    <w:lsdException w:name="Outline List 2" w:semiHidden="1" w:unhideWhenUsed="1"/>
+    <w:lsdException w:name="Outline List 3" w:semiHidden="1" w:unhideWhenUsed="1"/>
+    <w:lsdException w:name="Table Simple 1" w:semiHidden="1" w:unhideWhenUsed="1"/>
+    <w:lsdException w:name="Table Simple 2" w:semiHidden="1" w:unhideWhenUsed="1"/>
+    <w:lsdException w:name="Table Simple 3" w:semiHidden="1" w:unhideWhenUsed="1"/>
+    <w:lsdException w:name="Table Classic 1" w:semiHidden="1" w:unhideWhenUsed="1"/>
+    <w:lsdException w:name="Table Classic 2" w:semiHidden="1" w:unhideWhenUsed="1"/>
+    <w:lsdException w:name="Table Classic 3" w:semiHidden="1" w:unhideWhenUsed="1"/>
+    <w:lsdException w:name="Table Classic 4" w:semiHidden="1" w:unhideWhenUsed="1"/>
+    <w:lsdException w:name="Table Colorful 1" w:semiHidden="1" w:unhideWhenUsed="1"/>
+    <w:lsdException w:name="Table Colorful 2" w:semiHidden="1" w:unhideWhenUsed="1"/>
+    <w:lsdException w:name="Table Colorful 3" w:semiHidden="1" w:unhideWhenUsed="1"/>
+    <w:lsdException w:name="Table Columns 1" w:semiHidden="1" w:unhideWhenUsed="1"/>
+    <w:lsdException w:name="Table Columns 2" w:semiHidden="1" w:unhideWhenUsed="1"/>
+    <w:lsdException w:name="Table Columns 3" w:semiHidden="1" w:unhideWhenUsed="1"/>
+    <w:lsdException w:name="Table Columns 4" w:semiHidden="1" w:unhideWhenUsed="1"/>
+    <w:lsdException w:name="Table Columns 5" w:semiHidden="1" w:unhideWhenUsed="1"/>
+    <w:lsdException w:name="Table Grid 1" w:semiHidden="1" w:unhideWhenUsed="1"/>
+    <w:lsdException w:name="Table Grid 2" w:semiHidden="1" w:unhideWhenUsed="1"/>
+    <w:lsdException w:name="Table Grid 3" w:semiHidden="1" w:unhideWhenUsed="1"/>
+    <w:lsdException w:name="Table Grid 4" w:semiHidden="1" w:unhideWhenUsed="1"/>
+    <w:lsdException w:name="Table Grid 5" w:semiHidden="1" w:unhideWhenUsed="1"/>
+    <w:lsdException w:name="Table Grid 6" w:semiHidden="1" w:unhideWhenUsed="1"/>
+    <w:lsdException w:name="Table Grid 7" w:semiHidden="1" w:unhideWhenUsed="1"/>
+    <w:lsdException w:name="Table Grid 8" w:semiHidden="1" w:unhideWhenUsed="1"/>
+    <w:lsdException w:name="Table List 1" w:semiHidden="1" w:unhideWhenUsed="1"/>
+    <w:lsdException w:name="Table List 2" w:semiHidden="1" w:unhideWhenUsed="1"/>
+    <w:lsdException w:name="Table List 3" w:semiHidden="1" w:unhideWhenUsed="1"/>
+    <w:lsdException w:name="Table List 4" w:semiHidden="1" w:unhideWhenUsed="1"/>
+    <w:lsdException w:name="Table List 5" w:semiHidden="1" w:unhideWhenUsed="1"/>
+    <w:lsdException w:name="Table List 6" w:semiHidden="1" w:unhideWhenUsed="1"/>
+    <w:lsdException w:name="Table List 7" w:semiHidden="1" w:unhideWhenUsed="1"/>
+    <w:lsdException w:name="Table List 8" w:semiHidden="1" w:unhideWhenUsed="1"/>
+    <w:lsdException w:name="Table 3D effects 1" w:semiHidden="1" w:unhideWhenUsed="1"/>
+    <w:lsdException w:name="Table 3D effects 2" w:semiHidden="1" w:unhideWhenUsed="1"/>
+    <w:lsdException w:name="Table 3D effects 3" w:semiHidden="1" w:unhideWhenUsed="1"/>
+    <w:lsdException w:name="Table Contemporary" w:semiHidden="1" w:unhideWhenUsed="1"/>
+    <w:lsdException w:name="Table Elegant" w:semiHidden="1" w:unhideWhenUsed="1"/>
+    <w:lsdException w:name="Table Professional" w:semiHidden="1" w:unhideWhenUsed="1"/>
+    <w:lsdException w:name="Table Subtle 1" w:semiHidden="1" w:unhideWhenUsed="1"/>
+    <w:lsdException w:name="Table Subtle 2" w:semiHidden="1" w:unhideWhenUsed="1"/>
+    <w:lsdException w:name="Table Web 1" w:semiHidden="1" w:unhideWhenUsed="1"/>
+    <w:lsdException w:name="Table Web 2" w:semiHidden="1" w:unhideWhenUsed="1"/>
+    <w:lsdException w:name="Table Web 3" w:semiHidden="1" w:unhideWhenUsed="1"/>
+    <w:lsdException w:name="Balloon Text" w:semiHidden="1" w:unhideWhenUsed="1"/>
+    <w:lsdException w:name="Table Grid" w:uiPriority="59"/>
+    <w:lsdException w:name="Table Theme" w:semiHidden="1" w:unhideWhenUsed="1"/>
+    <w:lsdException w:name="Placeholder Text" w:semiHidden="1"/>
+    <w:lsdException w:name="No Spacing" w:uiPriority="1" w:qFormat="1"/>
+    <w:lsdException w:name="Light Shading" w:uiPriority="60"/>
+    <w:lsdException w:name="Light List" w:uiPriority="61"/>
+    <w:lsdException w:name="Light Grid" w:uiPriority="62"/>
+    <w:lsdException w:name="Medium Shading 1" w:uiPriority="63"/>
+    <w:lsdException w:name="Medium Shading 2" w:uiPriority="64"/>
+    <w:lsdException w:name="Medium List 1" w:uiPriority="65"/>
+    <w:lsdException w:name="Medium List 2" w:uiPriority="66"/>
+    <w:lsdException w:name="Medium Grid 1" w:uiPriority="67"/>
+    <w:lsdException w:name="Medium Grid 2" w:uiPriority="68"/>
+    <w:lsdException w:name="Medium Grid 3" w:uiPriority="69"/>
+    <w:lsdException w:name="Dark List" w:uiPriority="70"/>
+    <w:lsdException w:name="Colorful Shading" w:uiPriority="71"/>
+    <w:lsdException w:name="Colorful List" w:uiPriority="72"/>
+    <w:lsdException w:name="Colorful Grid" w:uiPriority="73"/>
+    <w:lsdException w:name="Light Shading Accent 1" w:uiPriority="60"/>
+    <w:lsdException w:name="Light List Accent 1" w:uiPriority="61"/>
+    <w:lsdException w:name="Light Grid Accent 1" w:uiPriority="62"/>
+    <w:lsdException w:name="Medium Shading 1 Accent 1" w:uiPriority="63"/>
+    <w:lsdException w:name="Medium Shading 2 Accent 1" w:uiPriority="64"/>
+    <w:lsdException w:name="Medium List 1 Accent 1" w:uiPriority="65"/>
+    <w:lsdException w:name="Revision" w:semiHidden="1"/>
+    <w:lsdException w:name="List Paragraph" w:uiPriority="34" w:qFormat="1"/>
+    <w:lsdException w:name="Quote" w:uiPriority="29" w:qFormat="1"/>
+    <w:lsdException w:name="Intense Quote" w:uiPriority="30" w:qFormat="1"/>
+    <w:lsdException w:name="Medium List 2 Accent 1" w:uiPriority="66"/>
+    <w:lsdException w:name="Medium Grid 1 Accent 1" w:uiPriority="67"/>
+    <w:lsdException w:name="Medium Grid 2 Accent 1" w:uiPriority="68"/>
+    <w:lsdException w:name="Medium Grid 3 Accent 1" w:uiPriority="69"/>
+    <w:lsdException w:name="Dark List Accent 1" w:uiPriority="70"/>
+    <w:lsdException w:name="Colorful Shading Accent 1" w:uiPriority="71"/>
+    <w:lsdException w:name="Colorful List Accent 1" w:uiPriority="72"/>
+    <w:lsdException w:name="Colorful Grid Accent 1" w:uiPriority="73"/>
+    <w:lsdException w:name="Light Shading Accent 2" w:uiPriority="60"/>
+    <w:lsdException w:name="Light List Accent 2" w:uiPriority="61"/>
+    <w:lsdException w:name="Light Grid Accent 2" w:uiPriority="62"/>
+    <w:lsdException w:name="Medium Shading 1 Accent 2" w:uiPriority="63"/>
+    <w:lsdException w:name="Medium Shading 2 Accent 2" w:uiPriority="64"/>
+    <w:lsdException w:name="Medium List 1 Accent 2" w:uiPriority="65"/>
+    <w:lsdException w:name="Medium List 2 Accent 2" w:uiPriority="66"/>
+    <w:lsdException w:name="Medium Grid 1 Accent 2" w:uiPriority="67"/>
+    <w:lsdException w:name="Medium Grid 2 Accent 2" w:uiPriority="68"/>
+    <w:lsdException w:name="Medium Grid 3 Accent 2" w:uiPriority="69"/>
+    <w:lsdException w:name="Dark List Accent 2" w:uiPriority="70"/>
+    <w:lsdException w:name="Colorful Shading Accent 2" w:uiPriority="71"/>
+    <w:lsdException w:name="Colorful List Accent 2" w:uiPriority="72"/>
+    <w:lsdException w:name="Colorful Grid Accent 2" w:uiPriority="73"/>
+    <w:lsdException w:name="Light Shading Accent 3" w:uiPriority="60"/>
+    <w:lsdException w:name="Light List Accent 3" w:uiPriority="61"/>
+    <w:lsdException w:name="Light Grid Accent 3" w:uiPriority="62"/>
+    <w:lsdException w:name="Medium Shading 1 Accent 3" w:uiPriority="63"/>
+    <w:lsdException w:name="Medium Shading 2 Accent 3" w:uiPriority="64"/>
+    <w:lsdException w:name="Medium List 1 Accent 3" w:uiPriority="65"/>
+    <w:lsdException w:name="Medium List 2 Accent 3" w:uiPriority="66"/>
+    <w:lsdException w:name="Medium Grid 1 Accent 3" w:uiPriority="67"/>
+    <w:lsdException w:name="Medium Grid 2 Accent 3" w:uiPriority="68"/>
+    <w:lsdException w:name="Medium Grid 3 Accent 3" w:uiPriority="69"/>
+    <w:lsdException w:name="Dark List Accent 3" w:uiPriority="70"/>
+    <w:lsdException w:name="Colorful Shading Accent 3" w:uiPriority="71"/>
+    <w:lsdException w:name="Colorful List Accent 3" w:uiPriority="72"/>
+    <w:lsdException w:name="Colorful Grid Accent 3" w:uiPriority="73"/>
+    <w:lsdException w:name="Light Shading Accent 4" w:uiPriority="60"/>
+    <w:lsdException w:name="Light List Accent 4" w:uiPriority="61"/>
+    <w:lsdException w:name="Light Grid Accent 4" w:uiPriority="62"/>
+    <w:lsdException w:name="Medium Shading 1 Accent 4" w:uiPriority="63"/>
+    <w:lsdException w:name="Medium Shading 2 Accent 4" w:uiPriority="64"/>
+    <w:lsdException w:name="Medium List 1 Accent 4" w:uiPriority="65"/>
+    <w:lsdException w:name="Medium List 2 Accent 4" w:uiPriority="66"/>
+    <w:lsdException w:name="Medium Grid 1 Accent 4" w:uiPriority="67"/>
+    <w:lsdException w:name="Medium Grid 2 Accent 4" w:uiPriority="68"/>
+    <w:lsdException w:name="Medium Grid 3 Accent 4" w:uiPriority="69"/>
+    <w:lsdException w:name="Dark List Accent 4" w:uiPriority="70"/>
+    <w:lsdException w:name="Colorful Shading Accent 4" w:uiPriority="71"/>
+    <w:lsdException w:name="Colorful List Accent 4" w:uiPriority="72"/>
+    <w:lsdException w:name="Colorful Grid Accent 4" w:uiPriority="73"/>
+    <w:lsdException w:name="Light Shading Accent 5" w:uiPriority="60"/>
+    <w:lsdException w:name="Light List Accent 5" w:uiPriority="61"/>
+    <w:lsdException w:name="Light Grid Accent 5" w:uiPriority="62"/>
+    <w:lsdException w:name="Medium Shading 1 Accent 5" w:uiPriority="63"/>
+    <w:lsdException w:name="Medium Shading 2 Accent 5" w:uiPriority="64"/>
+    <w:lsdException w:name="Medium List 1 Accent 5" w:uiPriority="65"/>
+    <w:lsdException w:name="Medium List 2 Accent 5" w:uiPriority="66"/>
+    <w:lsdException w:name="Medium Grid 1 Accent 5" w:uiPriority="67"/>
+    <w:lsdException w:name="Medium Grid 2 Accent 5" w:uiPriority="68"/>
+    <w:lsdException w:name="Medium Grid 3 Accent 5" w:uiPriority="69"/>
+    <w:lsdException w:name="Dark List Accent 5" w:uiPriority="70"/>
+    <w:lsdException w:name="Colorful Shading Accent 5" w:uiPriority="71"/>
+    <w:lsdException w:name="Colorful List Accent 5" w:uiPriority="72"/>
+    <w:lsdException w:name="Colorful Grid Accent 5" w:uiPriority="73"/>
+    <w:lsdException w:name="Light Shading Accent 6" w:uiPriority="60"/>
+    <w:lsdException w:name="Light List Accent 6" w:uiPriority="61"/>
+    <w:lsdException w:name="Light Grid Accent 6" w:uiPriority="62"/>
+    <w:lsdException w:name="Medium Shading 1 Accent 6" w:uiPriority="63"/>
+    <w:lsdException w:name="Medium Shading 2 Accent 6" w:uiPriority="64"/>
+    <w:lsdException w:name="Medium List 1 Accent 6" w:uiPriority="65"/>
+    <w:lsdException w:name="Medium List 2 Accent 6" w:uiPriority="66"/>
+    <w:lsdException w:name="Medium Grid 1 Accent 6" w:uiPriority="67"/>
+    <w:lsdException w:name="Medium Grid 2 Accent 6" w:uiPriority="68"/>
+    <w:lsdException w:name="Medium Grid 3 Accent 6" w:uiPriority="69"/>
+    <w:lsdException w:name="Dark List Accent 6" w:uiPriority="70"/>
+    <w:lsdException w:name="Colorful Shading Accent 6" w:uiPriority="71"/>
+    <w:lsdException w:name="Colorful List Accent 6" w:uiPriority="72"/>
+    <w:lsdException w:name="Colorful Grid Accent 6" w:uiPriority="73"/>
+    <w:lsdException w:name="Subtle Emphasis" w:uiPriority="19" w:qFormat="1"/>
+    <w:lsdException w:name="Intense Emphasis" w:uiPriority="21" w:qFormat="1"/>
+    <w:lsdException w:name="Subtle Reference" w:uiPriority="31" w:qFormat="1"/>
+    <w:lsdException w:name="Intense Reference" w:uiPriority="32" w:qFormat="1"/>
+    <w:lsdException w:name="Book Title" w:uiPriority="33" w:qFormat="1"/>
+    <w:lsdException w:name="Bibliography" w:semiHidden="1" w:uiPriority="37" w:unhideWhenUsed="1"/>
+    <w:lsdException w:name="TOC Heading" w:semiHidden="1" w:uiPriority="39" w:unhideWhenUsed="1" w:qFormat="1"/>
+    <w:lsdException w:name="Plain Table 1" w:uiPriority="41"/>
+    <w:lsdException w:name="Plain Table 2" w:uiPriority="42"/>
+    <w:lsdException w:name="Plain Table 3" w:uiPriority="43"/>
+    <w:lsdException w:name="Plain Table 4" w:uiPriority="44"/>
+    <w:lsdException w:name="Plain Table 5" w:uiPriority="45"/>
+    <w:lsdException w:name="Grid Table Light" w:uiPriority="40"/>
+    <w:lsdException w:name="Grid Table 1 Light" w:uiPriority="46"/>
+    <w:lsdException w:name="Grid Table 2" w:uiPriority="47"/>
+    <w:lsdException w:name="Grid Table 3" w:uiPriority="48"/>
+    <w:lsdException w:name="Grid Table 4" w:uiPriority="49"/>
+    <w:lsdException w:name="Grid Table 5 Dark" w:uiPriority="50"/>
+    <w:lsdException w:name="Grid Table 6 Colorful" w:uiPriority="51"/>
+    <w:lsdException w:name="Grid Table 7 Colorful" w:uiPriority="52"/>
+    <w:lsdException w:name="Grid Table 1 Light Accent 1" w:uiPriority="46"/>
+    <w:lsdException w:name="Grid Table 2 Accent 1" w:uiPriority="47"/>
+    <w:lsdException w:name="Grid Table 3 Accent 1" w:uiPriority="48"/>
+    <w:lsdException w:name="Grid Table 4 Accent 1" w:uiPriority="49"/>
+    <w:lsdException w:name="Grid Table 5 Dark Accent 1" w:uiPriority="50"/>
+    <w:lsdException w:name="Grid Table 6 Colorful Accent 1" w:uiPriority="51"/>
+    <w:lsdException w:name="Grid Table 7 Colorful Accent 1" w:uiPriority="52"/>
+    <w:lsdException w:name="Grid Table 1 Light Accent 2" w:uiPriority="46"/>
+    <w:lsdException w:name="Grid Table 2 Accent 2" w:uiPriority="47"/>
+    <w:lsdException w:name="Grid Table 3 Accent 2" w:uiPriority="48"/>
+    <w:lsdException w:name="Grid Table 4 Accent 2" w:uiPriority="49"/>
+    <w:lsdException w:name="Grid Table 5 Dark Accent 2" w:uiPriority="50"/>
+    <w:lsdException w:name="Grid Table 6 Colorful Accent 2" w:uiPriority="51"/>
+    <w:lsdException w:name="Grid Table 7 Colorful Accent 2" w:uiPriority="52"/>
+    <w:lsdException w:name="Grid Table 1 Light Accent 3" w:uiPriority="46"/>
+    <w:lsdException w:name="Grid Table 2 Accent 3" w:uiPriority="47"/>
+    <w:lsdException w:name="Grid Table 3 Accent 3" w:uiPriority="48"/>
+    <w:lsdException w:name="Grid Table 4 Accent 3" w:uiPriority="49"/>
+    <w:lsdException w:name="Grid Table 5 Dark Accent 3" w:uiPriority="50"/>
+    <w:lsdException w:name="Grid Table 6 Colorful Accent 3" w:uiPriority="51"/>
+    <w:lsdException w:name="Grid Table 7 Colorful Accent 3" w:uiPriority="52"/>
+    <w:lsdException w:name="Grid Table 1 Light Accent 4" w:uiPriority="46"/>
+    <w:lsdException w:name="Grid Table 2 Accent 4" w:uiPriority="47"/>
+    <w:lsdException w:name="Grid Table 3 Accent 4" w:uiPriority="48"/>
+    <w:lsdException w:name="Grid Table 4 Accent 4" w:uiPriority="49"/>
+    <w:lsdException w:name="Grid Table 5 Dark Accent 4" w:uiPriority="50"/>
+    <w:lsdException w:name="Grid Table 6 Colorful Accent 4" w:uiPriority="51"/>
+    <w:lsdException w:name="Grid Table 7 Colorful Accent 4" w:uiPriority="52"/>
+    <w:lsdException w:name="Grid Table 1 Light Accent 5" w:uiPriority="46"/>
+    <w:lsdException w:name="Grid Table 2 Accent 5" w:uiPriority="47"/>
+    <w:lsdException w:name="Grid Table 3 Accent 5" w:uiPriority="48"/>
+    <w:lsdException w:name="Grid Table 4 Accent 5" w:uiPriority="49"/>
+    <w:lsdException w:name="Grid Table 5 Dark Accent 5" w:uiPriority="50"/>
+    <w:lsdException w:name="Grid Table 6 Colorful Accent 5" w:uiPriority="51"/>
+    <w:lsdException w:name="Grid Table 7 Colorful Accent 5" w:uiPriority="52"/>
+    <w:lsdException w:name="Grid Table 1 Light Accent 6" w:uiPriority="46"/>
+    <w:lsdException w:name="Grid Table 2 Accent 6" w:uiPriority="47"/>
+    <w:lsdException w:name="Grid Table 3 Accent 6" w:uiPriority="48"/>
+    <w:lsdException w:name="Grid Table 4 Accent 6" w:uiPriority="49"/>
+    <w:lsdException w:name="Grid Table 5 Dark Accent 6" w:uiPriority="50"/>
+    <w:lsdException w:name="Grid Table 6 Colorful Accent 6" w:uiPriority="51"/>
+    <w:lsdException w:name="Grid Table 7 Colorful Accent 6" w:uiPriority="52"/>
+    <w:lsdException w:name="List Table 1 Light" w:uiPriority="46"/>
+    <w:lsdException w:name="List Table 2" w:uiPriority="47"/>
+    <w:lsdException w:name="List Table 3" w:uiPriority="48"/>
+    <w:lsdException w:name="List Table 4" w:uiPriority="49"/>
+    <w:lsdException w:name="List Table 5 Dark" w:uiPriority="50"/>
+    <w:lsdException w:name="List Table 6 Colorful" w:uiPriority="51"/>
+    <w:lsdException w:name="List Table 7 Colorful" w:uiPriority="52"/>
+    <w:lsdException w:name="List Table 1 Light Accent 1" w:uiPriority="46"/>
+    <w:lsdException w:name="List Table 2 Accent 1" w:uiPriority="47"/>
+    <w:lsdException w:name="List Table 3 Accent 1" w:uiPriority="48"/>
+    <w:lsdException w:name="List Table 4 Accent 1" w:uiPriority="49"/>
+    <w:lsdException w:name="List Table 5 Dark Accent 1" w:uiPriority="50"/>
+    <w:lsdException w:name="List Table 6 Colorful Accent 1" w:uiPriority="51"/>
+    <w:lsdException w:name="List Table 7 Colorful Accent 1" w:uiPriority="52"/>
+    <w:lsdException w:name="List Table 1 Light Accent 2" w:uiPriority="46"/>
+    <w:lsdException w:name="List Table 2 Accent 2" w:uiPriority="47"/>
+    <w:lsdException w:name="List Table 3 Accent 2" w:uiPriority="48"/>
+    <w:lsdException w:name="List Table 4 Accent 2" w:uiPriority="49"/>
+    <w:lsdException w:name="List Table 5 Dark Accent 2" w:uiPriority="50"/>
+    <w:lsdException w:name="List Table 6 Colorful Accent 2" w:uiPriority="51"/>
+    <w:lsdException w:name="List Table 7 Colorful Accent 2" w:uiPriority="52"/>
+    <w:lsdException w:name="List Table 1 Light Accent 3" w:uiPriority="46"/>
+    <w:lsdException w:name="List Table 2 Accent 3" w:uiPriority="47"/>
+    <w:lsdException w:name="List Table 3 Accent 3" w:uiPriority="48"/>
+    <w:lsdException w:name="List Table 4 Accent 3" w:uiPriority="49"/>
+    <w:lsdException w:name="List Table 5 Dark Accent 3" w:uiPriority="50"/>
+    <w:lsdException w:name="List Table 6 Colorful Accent 3" w:uiPriority="51"/>
+    <w:lsdException w:name="List Table 7 Colorful Accent 3" w:uiPriority="52"/>
+    <w:lsdException w:name="List Table 1 Light Accent 4" w:uiPriority="46"/>
+    <w:lsdException w:name="List Table 2 Accent 4" w:uiPriority="47"/>
+    <w:lsdException w:name="List Table 3 Accent 4" w:uiPriority="48"/>
+    <w:lsdException w:name="List Table 4 Accent 4" w:uiPriority="49"/>
+    <w:lsdException w:name="List Table 5 Dark Accent 4" w:uiPriority="50"/>
+    <w:lsdException w:name="List Table 6 Colorful Accent 4" w:uiPriority="51"/>
+    <w:lsdException w:name="List Table 7 Colorful Accent 4" w:uiPriority="52"/>
+    <w:lsdException w:name="List Table 1 Light Accent 5" w:uiPriority="46"/>
+    <w:lsdException w:name="List Table 2 Accent 5" w:uiPriority="47"/>
+    <w:lsdException w:name="List Table 3 Accent 5" w:uiPriority="48"/>
+    <w:lsdException w:name="List Table 4 Accent 5" w:uiPriority="49"/>
+    <w:lsdException w:name="List Table 5 Dark Accent 5" w:uiPriority="50"/>
+    <w:lsdException w:name="List Table 6 Colorful Accent 5" w:uiPriority="51"/>
+    <w:lsdException w:name="List Table 7 Colorful Accent 5" w:uiPriority="52"/>
+    <w:lsdException w:name="List Table 1 Light Accent 6" w:uiPriority="46"/>
+    <w:lsdException w:name="List Table 2 Accent 6" w:uiPriority="47"/>
+    <w:lsdException w:name="List Table 3 Accent 6" w:uiPriority="48"/>
+    <w:lsdException w:name="List Table 4 Accent 6" w:uiPriority="49"/>
+    <w:lsdException w:name="List Table 5 Dark Accent 6" w:uiPriority="50"/>
+    <w:lsdException w:name="List Table 6 Colorful Accent 6" w:uiPriority="51"/>
+    <w:lsdException w:name="List Table 7 Colorful Accent 6" w:uiPriority="52"/>
   </w:latentStyles>
   <w:style w:type="paragraph" w:default="1" w:styleId="Normal">
     <w:name w:val="Normal"/>
@@ -12153,196 +11361,6 @@
 </w:styles>
 </file>
 
-<file path=word/stylesWithEffects.xml><?xml version="1.0" encoding="utf-8"?>
-<w:styles xmlns:wpc="http://schemas.microsoft.com/office/word/2010/wordprocessingCanvas" xmlns:mc="http://schemas.openxmlformats.org/markup-compatibility/2006" xmlns:o="urn:schemas-microsoft-com:office:office" xmlns:r="http://schemas.openxmlformats.org/officeDocument/2006/relationships" xmlns:m="http://schemas.openxmlformats.org/officeDocument/2006/math" xmlns:v="urn:schemas-microsoft-com:vml" xmlns:wp14="http://schemas.microsoft.com/office/word/2010/wordprocessingDrawing" xmlns:wp="http://schemas.openxmlformats.org/drawingml/2006/wordprocessingDrawing" xmlns:w10="urn:schemas-microsoft-com:office:word" xmlns:w="http://schemas.openxmlformats.org/wordprocessingml/2006/main" xmlns:w14="http://schemas.microsoft.com/office/word/2010/wordml" xmlns:wpg="http://schemas.microsoft.com/office/word/2010/wordprocessingGroup" xmlns:wpi="http://schemas.microsoft.com/office/word/2010/wordprocessingInk" xmlns:wne="http://schemas.microsoft.com/office/word/2006/wordml" xmlns:wps="http://schemas.microsoft.com/office/word/2010/wordprocessingShape" mc:Ignorable="w14 wp14">
-  <w:docDefaults>
-    <w:rPrDefault>
-      <w:rPr>
-        <w:rFonts w:asciiTheme="minorHAnsi" w:eastAsiaTheme="minorEastAsia" w:hAnsiTheme="minorHAnsi" w:cstheme="minorBidi"/>
-        <w:sz w:val="22"/>
-        <w:szCs w:val="22"/>
-        <w:lang w:val="pt-BR" w:eastAsia="pt-BR" w:bidi="ar-SA"/>
-      </w:rPr>
-    </w:rPrDefault>
-    <w:pPrDefault>
-      <w:pPr>
-        <w:spacing w:after="200" w:line="276" w:lineRule="auto"/>
-      </w:pPr>
-    </w:pPrDefault>
-  </w:docDefaults>
-  <w:latentStyles w:defLockedState="0" w:defUIPriority="99" w:defSemiHidden="1" w:defUnhideWhenUsed="1" w:defQFormat="0" w:count="267">
-    <w:lsdException w:name="Normal" w:semiHidden="0" w:uiPriority="0" w:unhideWhenUsed="0" w:qFormat="1"/>
-    <w:lsdException w:name="heading 1" w:semiHidden="0" w:uiPriority="9" w:unhideWhenUsed="0" w:qFormat="1"/>
-    <w:lsdException w:name="heading 2" w:uiPriority="9" w:qFormat="1"/>
-    <w:lsdException w:name="heading 3" w:uiPriority="9" w:qFormat="1"/>
-    <w:lsdException w:name="heading 4" w:uiPriority="9" w:qFormat="1"/>
-    <w:lsdException w:name="heading 5" w:uiPriority="9" w:qFormat="1"/>
-    <w:lsdException w:name="heading 6" w:uiPriority="9" w:qFormat="1"/>
-    <w:lsdException w:name="heading 7" w:uiPriority="9" w:qFormat="1"/>
-    <w:lsdException w:name="heading 8" w:uiPriority="9" w:qFormat="1"/>
-    <w:lsdException w:name="heading 9" w:uiPriority="9" w:qFormat="1"/>
-    <w:lsdException w:name="toc 1" w:uiPriority="39"/>
-    <w:lsdException w:name="toc 2" w:uiPriority="39"/>
-    <w:lsdException w:name="toc 3" w:uiPriority="39"/>
-    <w:lsdException w:name="toc 4" w:uiPriority="39"/>
-    <w:lsdException w:name="toc 5" w:uiPriority="39"/>
-    <w:lsdException w:name="toc 6" w:uiPriority="39"/>
-    <w:lsdException w:name="toc 7" w:uiPriority="39"/>
-    <w:lsdException w:name="toc 8" w:uiPriority="39"/>
-    <w:lsdException w:name="toc 9" w:uiPriority="39"/>
-    <w:lsdException w:name="caption" w:uiPriority="35" w:qFormat="1"/>
-    <w:lsdException w:name="Title" w:semiHidden="0" w:uiPriority="10" w:unhideWhenUsed="0" w:qFormat="1"/>
-    <w:lsdException w:name="Default Paragraph Font" w:uiPriority="1"/>
-    <w:lsdException w:name="Subtitle" w:semiHidden="0" w:uiPriority="11" w:unhideWhenUsed="0" w:qFormat="1"/>
-    <w:lsdException w:name="Strong" w:semiHidden="0" w:uiPriority="22" w:unhideWhenUsed="0" w:qFormat="1"/>
-    <w:lsdException w:name="Emphasis" w:semiHidden="0" w:uiPriority="20" w:unhideWhenUsed="0" w:qFormat="1"/>
-    <w:lsdException w:name="Table Grid" w:semiHidden="0" w:uiPriority="59" w:unhideWhenUsed="0"/>
-    <w:lsdException w:name="Placeholder Text" w:unhideWhenUsed="0"/>
-    <w:lsdException w:name="No Spacing" w:semiHidden="0" w:uiPriority="1" w:unhideWhenUsed="0" w:qFormat="1"/>
-    <w:lsdException w:name="Light Shading" w:semiHidden="0" w:uiPriority="60" w:unhideWhenUsed="0"/>
-    <w:lsdException w:name="Light List" w:semiHidden="0" w:uiPriority="61" w:unhideWhenUsed="0"/>
-    <w:lsdException w:name="Light Grid" w:semiHidden="0" w:uiPriority="62" w:unhideWhenUsed="0"/>
-    <w:lsdException w:name="Medium Shading 1" w:semiHidden="0" w:uiPriority="63" w:unhideWhenUsed="0"/>
-    <w:lsdException w:name="Medium Shading 2" w:semiHidden="0" w:uiPriority="64" w:unhideWhenUsed="0"/>
-    <w:lsdException w:name="Medium List 1" w:semiHidden="0" w:uiPriority="65" w:unhideWhenUsed="0"/>
-    <w:lsdException w:name="Medium List 2" w:semiHidden="0" w:uiPriority="66" w:unhideWhenUsed="0"/>
-    <w:lsdException w:name="Medium Grid 1" w:semiHidden="0" w:uiPriority="67" w:unhideWhenUsed="0"/>
-    <w:lsdException w:name="Medium Grid 2" w:semiHidden="0" w:uiPriority="68" w:unhideWhenUsed="0"/>
-    <w:lsdException w:name="Medium Grid 3" w:semiHidden="0" w:uiPriority="69" w:unhideWhenUsed="0"/>
-    <w:lsdException w:name="Dark List" w:semiHidden="0" w:uiPriority="70" w:unhideWhenUsed="0"/>
-    <w:lsdException w:name="Colorful Shading" w:semiHidden="0" w:uiPriority="71" w:unhideWhenUsed="0"/>
-    <w:lsdException w:name="Colorful List" w:semiHidden="0" w:uiPriority="72" w:unhideWhenUsed="0"/>
-    <w:lsdException w:name="Colorful Grid" w:semiHidden="0" w:uiPriority="73" w:unhideWhenUsed="0"/>
-    <w:lsdException w:name="Light Shading Accent 1" w:semiHidden="0" w:uiPriority="60" w:unhideWhenUsed="0"/>
-    <w:lsdException w:name="Light List Accent 1" w:semiHidden="0" w:uiPriority="61" w:unhideWhenUsed="0"/>
-    <w:lsdException w:name="Light Grid Accent 1" w:semiHidden="0" w:uiPriority="62" w:unhideWhenUsed="0"/>
-    <w:lsdException w:name="Medium Shading 1 Accent 1" w:semiHidden="0" w:uiPriority="63" w:unhideWhenUsed="0"/>
-    <w:lsdException w:name="Medium Shading 2 Accent 1" w:semiHidden="0" w:uiPriority="64" w:unhideWhenUsed="0"/>
-    <w:lsdException w:name="Medium List 1 Accent 1" w:semiHidden="0" w:uiPriority="65" w:unhideWhenUsed="0"/>
-    <w:lsdException w:name="Revision" w:unhideWhenUsed="0"/>
-    <w:lsdException w:name="List Paragraph" w:semiHidden="0" w:uiPriority="34" w:unhideWhenUsed="0" w:qFormat="1"/>
-    <w:lsdException w:name="Quote" w:semiHidden="0" w:uiPriority="29" w:unhideWhenUsed="0" w:qFormat="1"/>
-    <w:lsdException w:name="Intense Quote" w:semiHidden="0" w:uiPriority="30" w:unhideWhenUsed="0" w:qFormat="1"/>
-    <w:lsdException w:name="Medium List 2 Accent 1" w:semiHidden="0" w:uiPriority="66" w:unhideWhenUsed="0"/>
-    <w:lsdException w:name="Medium Grid 1 Accent 1" w:semiHidden="0" w:uiPriority="67" w:unhideWhenUsed="0"/>
-    <w:lsdException w:name="Medium Grid 2 Accent 1" w:semiHidden="0" w:uiPriority="68" w:unhideWhenUsed="0"/>
-    <w:lsdException w:name="Medium Grid 3 Accent 1" w:semiHidden="0" w:uiPriority="69" w:unhideWhenUsed="0"/>
-    <w:lsdException w:name="Dark List Accent 1" w:semiHidden="0" w:uiPriority="70" w:unhideWhenUsed="0"/>
-    <w:lsdException w:name="Colorful Shading Accent 1" w:semiHidden="0" w:uiPriority="71" w:unhideWhenUsed="0"/>
-    <w:lsdException w:name="Colorful List Accent 1" w:semiHidden="0" w:uiPriority="72" w:unhideWhenUsed="0"/>
-    <w:lsdException w:name="Colorful Grid Accent 1" w:semiHidden="0" w:uiPriority="73" w:unhideWhenUsed="0"/>
-    <w:lsdException w:name="Light Shading Accent 2" w:semiHidden="0" w:uiPriority="60" w:unhideWhenUsed="0"/>
-    <w:lsdException w:name="Light List Accent 2" w:semiHidden="0" w:uiPriority="61" w:unhideWhenUsed="0"/>
-    <w:lsdException w:name="Light Grid Accent 2" w:semiHidden="0" w:uiPriority="62" w:unhideWhenUsed="0"/>
-    <w:lsdException w:name="Medium Shading 1 Accent 2" w:semiHidden="0" w:uiPriority="63" w:unhideWhenUsed="0"/>
-    <w:lsdException w:name="Medium Shading 2 Accent 2" w:semiHidden="0" w:uiPriority="64" w:unhideWhenUsed="0"/>
-    <w:lsdException w:name="Medium List 1 Accent 2" w:semiHidden="0" w:uiPriority="65" w:unhideWhenUsed="0"/>
-    <w:lsdException w:name="Medium List 2 Accent 2" w:semiHidden="0" w:uiPriority="66" w:unhideWhenUsed="0"/>
-    <w:lsdException w:name="Medium Grid 1 Accent 2" w:semiHidden="0" w:uiPriority="67" w:unhideWhenUsed="0"/>
-    <w:lsdException w:name="Medium Grid 2 Accent 2" w:semiHidden="0" w:uiPriority="68" w:unhideWhenUsed="0"/>
-    <w:lsdException w:name="Medium Grid 3 Accent 2" w:semiHidden="0" w:uiPriority="69" w:unhideWhenUsed="0"/>
-    <w:lsdException w:name="Dark List Accent 2" w:semiHidden="0" w:uiPriority="70" w:unhideWhenUsed="0"/>
-    <w:lsdException w:name="Colorful Shading Accent 2" w:semiHidden="0" w:uiPriority="71" w:unhideWhenUsed="0"/>
-    <w:lsdException w:name="Colorful List Accent 2" w:semiHidden="0" w:uiPriority="72" w:unhideWhenUsed="0"/>
-    <w:lsdException w:name="Colorful Grid Accent 2" w:semiHidden="0" w:uiPriority="73" w:unhideWhenUsed="0"/>
-    <w:lsdException w:name="Light Shading Accent 3" w:semiHidden="0" w:uiPriority="60" w:unhideWhenUsed="0"/>
-    <w:lsdException w:name="Light List Accent 3" w:semiHidden="0" w:uiPriority="61" w:unhideWhenUsed="0"/>
-    <w:lsdException w:name="Light Grid Accent 3" w:semiHidden="0" w:uiPriority="62" w:unhideWhenUsed="0"/>
-    <w:lsdException w:name="Medium Shading 1 Accent 3" w:semiHidden="0" w:uiPriority="63" w:unhideWhenUsed="0"/>
-    <w:lsdException w:name="Medium Shading 2 Accent 3" w:semiHidden="0" w:uiPriority="64" w:unhideWhenUsed="0"/>
-    <w:lsdException w:name="Medium List 1 Accent 3" w:semiHidden="0" w:uiPriority="65" w:unhideWhenUsed="0"/>
-    <w:lsdException w:name="Medium List 2 Accent 3" w:semiHidden="0" w:uiPriority="66" w:unhideWhenUsed="0"/>
-    <w:lsdException w:name="Medium Grid 1 Accent 3" w:semiHidden="0" w:uiPriority="67" w:unhideWhenUsed="0"/>
-    <w:lsdException w:name="Medium Grid 2 Accent 3" w:semiHidden="0" w:uiPriority="68" w:unhideWhenUsed="0"/>
-    <w:lsdException w:name="Medium Grid 3 Accent 3" w:semiHidden="0" w:uiPriority="69" w:unhideWhenUsed="0"/>
-    <w:lsdException w:name="Dark List Accent 3" w:semiHidden="0" w:uiPriority="70" w:unhideWhenUsed="0"/>
-    <w:lsdException w:name="Colorful Shading Accent 3" w:semiHidden="0" w:uiPriority="71" w:unhideWhenUsed="0"/>
-    <w:lsdException w:name="Colorful List Accent 3" w:semiHidden="0" w:uiPriority="72" w:unhideWhenUsed="0"/>
-    <w:lsdException w:name="Colorful Grid Accent 3" w:semiHidden="0" w:uiPriority="73" w:unhideWhenUsed="0"/>
-    <w:lsdException w:name="Light Shading Accent 4" w:semiHidden="0" w:uiPriority="60" w:unhideWhenUsed="0"/>
-    <w:lsdException w:name="Light List Accent 4" w:semiHidden="0" w:uiPriority="61" w:unhideWhenUsed="0"/>
-    <w:lsdException w:name="Light Grid Accent 4" w:semiHidden="0" w:uiPriority="62" w:unhideWhenUsed="0"/>
-    <w:lsdException w:name="Medium Shading 1 Accent 4" w:semiHidden="0" w:uiPriority="63" w:unhideWhenUsed="0"/>
-    <w:lsdException w:name="Medium Shading 2 Accent 4" w:semiHidden="0" w:uiPriority="64" w:unhideWhenUsed="0"/>
-    <w:lsdException w:name="Medium List 1 Accent 4" w:semiHidden="0" w:uiPriority="65" w:unhideWhenUsed="0"/>
-    <w:lsdException w:name="Medium List 2 Accent 4" w:semiHidden="0" w:uiPriority="66" w:unhideWhenUsed="0"/>
-    <w:lsdException w:name="Medium Grid 1 Accent 4" w:semiHidden="0" w:uiPriority="67" w:unhideWhenUsed="0"/>
-    <w:lsdException w:name="Medium Grid 2 Accent 4" w:semiHidden="0" w:uiPriority="68" w:unhideWhenUsed="0"/>
-    <w:lsdException w:name="Medium Grid 3 Accent 4" w:semiHidden="0" w:uiPriority="69" w:unhideWhenUsed="0"/>
-    <w:lsdException w:name="Dark List Accent 4" w:semiHidden="0" w:uiPriority="70" w:unhideWhenUsed="0"/>
-    <w:lsdException w:name="Colorful Shading Accent 4" w:semiHidden="0" w:uiPriority="71" w:unhideWhenUsed="0"/>
-    <w:lsdException w:name="Colorful List Accent 4" w:semiHidden="0" w:uiPriority="72" w:unhideWhenUsed="0"/>
-    <w:lsdException w:name="Colorful Grid Accent 4" w:semiHidden="0" w:uiPriority="73" w:unhideWhenUsed="0"/>
-    <w:lsdException w:name="Light Shading Accent 5" w:semiHidden="0" w:uiPriority="60" w:unhideWhenUsed="0"/>
-    <w:lsdException w:name="Light List Accent 5" w:semiHidden="0" w:uiPriority="61" w:unhideWhenUsed="0"/>
-    <w:lsdException w:name="Light Grid Accent 5" w:semiHidden="0" w:uiPriority="62" w:unhideWhenUsed="0"/>
-    <w:lsdException w:name="Medium Shading 1 Accent 5" w:semiHidden="0" w:uiPriority="63" w:unhideWhenUsed="0"/>
-    <w:lsdException w:name="Medium Shading 2 Accent 5" w:semiHidden="0" w:uiPriority="64" w:unhideWhenUsed="0"/>
-    <w:lsdException w:name="Medium List 1 Accent 5" w:semiHidden="0" w:uiPriority="65" w:unhideWhenUsed="0"/>
-    <w:lsdException w:name="Medium List 2 Accent 5" w:semiHidden="0" w:uiPriority="66" w:unhideWhenUsed="0"/>
-    <w:lsdException w:name="Medium Grid 1 Accent 5" w:semiHidden="0" w:uiPriority="67" w:unhideWhenUsed="0"/>
-    <w:lsdException w:name="Medium Grid 2 Accent 5" w:semiHidden="0" w:uiPriority="68" w:unhideWhenUsed="0"/>
-    <w:lsdException w:name="Medium Grid 3 Accent 5" w:semiHidden="0" w:uiPriority="69" w:unhideWhenUsed="0"/>
-    <w:lsdException w:name="Dark List Accent 5" w:semiHidden="0" w:uiPriority="70" w:unhideWhenUsed="0"/>
-    <w:lsdException w:name="Colorful Shading Accent 5" w:semiHidden="0" w:uiPriority="71" w:unhideWhenUsed="0"/>
-    <w:lsdException w:name="Colorful List Accent 5" w:semiHidden="0" w:uiPriority="72" w:unhideWhenUsed="0"/>
-    <w:lsdException w:name="Colorful Grid Accent 5" w:semiHidden="0" w:uiPriority="73" w:unhideWhenUsed="0"/>
-    <w:lsdException w:name="Light Shading Accent 6" w:semiHidden="0" w:uiPriority="60" w:unhideWhenUsed="0"/>
-    <w:lsdException w:name="Light List Accent 6" w:semiHidden="0" w:uiPriority="61" w:unhideWhenUsed="0"/>
-    <w:lsdException w:name="Light Grid Accent 6" w:semiHidden="0" w:uiPriority="62" w:unhideWhenUsed="0"/>
-    <w:lsdException w:name="Medium Shading 1 Accent 6" w:semiHidden="0" w:uiPriority="63" w:unhideWhenUsed="0"/>
-    <w:lsdException w:name="Medium Shading 2 Accent 6" w:semiHidden="0" w:uiPriority="64" w:unhideWhenUsed="0"/>
-    <w:lsdException w:name="Medium List 1 Accent 6" w:semiHidden="0" w:uiPriority="65" w:unhideWhenUsed="0"/>
-    <w:lsdException w:name="Medium List 2 Accent 6" w:semiHidden="0" w:uiPriority="66" w:unhideWhenUsed="0"/>
-    <w:lsdException w:name="Medium Grid 1 Accent 6" w:semiHidden="0" w:uiPriority="67" w:unhideWhenUsed="0"/>
-    <w:lsdException w:name="Medium Grid 2 Accent 6" w:semiHidden="0" w:uiPriority="68" w:unhideWhenUsed="0"/>
-    <w:lsdException w:name="Medium Grid 3 Accent 6" w:semiHidden="0" w:uiPriority="69" w:unhideWhenUsed="0"/>
-    <w:lsdException w:name="Dark List Accent 6" w:semiHidden="0" w:uiPriority="70" w:unhideWhenUsed="0"/>
-    <w:lsdException w:name="Colorful Shading Accent 6" w:semiHidden="0" w:uiPriority="71" w:unhideWhenUsed="0"/>
-    <w:lsdException w:name="Colorful List Accent 6" w:semiHidden="0" w:uiPriority="72" w:unhideWhenUsed="0"/>
-    <w:lsdException w:name="Colorful Grid Accent 6" w:semiHidden="0" w:uiPriority="73" w:unhideWhenUsed="0"/>
-    <w:lsdException w:name="Subtle Emphasis" w:semiHidden="0" w:uiPriority="19" w:unhideWhenUsed="0" w:qFormat="1"/>
-    <w:lsdException w:name="Intense Emphasis" w:semiHidden="0" w:uiPriority="21" w:unhideWhenUsed="0" w:qFormat="1"/>
-    <w:lsdException w:name="Subtle Reference" w:semiHidden="0" w:uiPriority="31" w:unhideWhenUsed="0" w:qFormat="1"/>
-    <w:lsdException w:name="Intense Reference" w:semiHidden="0" w:uiPriority="32" w:unhideWhenUsed="0" w:qFormat="1"/>
-    <w:lsdException w:name="Book Title" w:semiHidden="0" w:uiPriority="33" w:unhideWhenUsed="0" w:qFormat="1"/>
-    <w:lsdException w:name="Bibliography" w:uiPriority="37"/>
-    <w:lsdException w:name="TOC Heading" w:uiPriority="39" w:qFormat="1"/>
-  </w:latentStyles>
-  <w:style w:type="paragraph" w:default="1" w:styleId="Normal">
-    <w:name w:val="Normal"/>
-    <w:qFormat/>
-  </w:style>
-  <w:style w:type="character" w:default="1" w:styleId="Fontepargpadro">
-    <w:name w:val="Default Paragraph Font"/>
-    <w:uiPriority w:val="1"/>
-    <w:semiHidden/>
-    <w:unhideWhenUsed/>
-  </w:style>
-  <w:style w:type="table" w:default="1" w:styleId="Tabelanormal">
-    <w:name w:val="Normal Table"/>
-    <w:uiPriority w:val="99"/>
-    <w:semiHidden/>
-    <w:unhideWhenUsed/>
-    <w:tblPr>
-      <w:tblInd w:w="0" w:type="dxa"/>
-      <w:tblCellMar>
-        <w:top w:w="0" w:type="dxa"/>
-        <w:left w:w="108" w:type="dxa"/>
-        <w:bottom w:w="0" w:type="dxa"/>
-        <w:right w:w="108" w:type="dxa"/>
-      </w:tblCellMar>
-    </w:tblPr>
-  </w:style>
-  <w:style w:type="numbering" w:default="1" w:styleId="Semlista">
-    <w:name w:val="No List"/>
-    <w:uiPriority w:val="99"/>
-    <w:semiHidden/>
-    <w:unhideWhenUsed/>
-  </w:style>
-</w:styles>
-</file>
-
 <file path=word/theme/theme1.xml><?xml version="1.0" encoding="utf-8"?>
 <a:theme xmlns:a="http://schemas.openxmlformats.org/drawingml/2006/main" name="Tema do Office">
   <a:themeElements>
@@ -12631,7 +11649,7 @@
 </file>
 
 <file path=customXml/itemProps1.xml><?xml version="1.0" encoding="utf-8"?>
-<ds:datastoreItem xmlns:ds="http://schemas.openxmlformats.org/officeDocument/2006/customXml" ds:itemID="{792888C0-9AC2-4B13-B63D-41AD88B51065}">
+<ds:datastoreItem xmlns:ds="http://schemas.openxmlformats.org/officeDocument/2006/customXml" ds:itemID="{47EC6122-C71A-4E09-AC0F-71FDA9CCBE18}">
   <ds:schemaRefs>
     <ds:schemaRef ds:uri="http://schemas.openxmlformats.org/officeDocument/2006/bibliography"/>
   </ds:schemaRefs>

</xml_diff>